<commit_message>
adding power generation example - hydrogen burning engine removing entropy from solution port (it is redundant, because Gibbs and enthalpy is already present)
</commit_message>
<xml_diff>
--- a/Chemical/Resources/Documentation/Chemical.docx
+++ b/Chemical/Resources/Documentation/Chemical.docx
@@ -18,14 +18,17 @@
       <w:pPr>
         <w:jc w:val="center"/>
       </w:pPr>
-      <w:proofErr w:type="gramStart"/>
-      <w:r>
-        <w:t>first</w:t>
-      </w:r>
-      <w:proofErr w:type="gramEnd"/>
-      <w:r>
-        <w:t xml:space="preserve"> draft</w:t>
-      </w:r>
+      <w:r>
+        <w:t>(</w:t>
+      </w:r>
+      <w:r>
+        <w:t>first draft</w:t>
+      </w:r>
+      <w:r>
+        <w:t>)</w:t>
+      </w:r>
+      <w:bookmarkStart w:id="0" w:name="_GoBack"/>
+      <w:bookmarkEnd w:id="0"/>
     </w:p>
     <w:p>
       <w:pPr>
@@ -543,11 +546,11 @@
               </w:numPr>
               <w:spacing w:line="360" w:lineRule="auto"/>
             </w:pPr>
-            <w:bookmarkStart w:id="0" w:name="_Ref418546772"/>
+            <w:bookmarkStart w:id="1" w:name="_Ref418546772"/>
             <w:r>
               <w:t>Free Internal energy</w:t>
             </w:r>
-            <w:bookmarkEnd w:id="0"/>
+            <w:bookmarkEnd w:id="1"/>
           </w:p>
         </w:tc>
       </w:tr>
@@ -677,11 +680,11 @@
               </w:numPr>
               <w:spacing w:line="360" w:lineRule="auto"/>
             </w:pPr>
-            <w:bookmarkStart w:id="1" w:name="_Ref418547117"/>
+            <w:bookmarkStart w:id="2" w:name="_Ref418547117"/>
             <w:r>
               <w:t>Free Gibbs energy</w:t>
             </w:r>
-            <w:bookmarkEnd w:id="1"/>
+            <w:bookmarkEnd w:id="2"/>
           </w:p>
         </w:tc>
       </w:tr>
@@ -817,11 +820,11 @@
               </w:numPr>
               <w:spacing w:line="360" w:lineRule="auto"/>
             </w:pPr>
-            <w:bookmarkStart w:id="2" w:name="_Ref418552029"/>
+            <w:bookmarkStart w:id="3" w:name="_Ref418552029"/>
             <w:r>
               <w:t>Free enthalpy</w:t>
             </w:r>
-            <w:bookmarkEnd w:id="2"/>
+            <w:bookmarkEnd w:id="3"/>
             <w:r>
               <w:t xml:space="preserve"> </w:t>
             </w:r>
@@ -960,11 +963,11 @@
               </w:numPr>
               <w:spacing w:line="360" w:lineRule="auto"/>
             </w:pPr>
-            <w:bookmarkStart w:id="3" w:name="_Ref418552127"/>
+            <w:bookmarkStart w:id="4" w:name="_Ref418552127"/>
             <w:r>
               <w:t>Volume</w:t>
             </w:r>
-            <w:bookmarkEnd w:id="3"/>
+            <w:bookmarkEnd w:id="4"/>
           </w:p>
         </w:tc>
       </w:tr>
@@ -1047,11 +1050,11 @@
               </w:numPr>
               <w:spacing w:line="360" w:lineRule="auto"/>
             </w:pPr>
-            <w:bookmarkStart w:id="4" w:name="_Ref418552243"/>
+            <w:bookmarkStart w:id="5" w:name="_Ref418552243"/>
             <w:r>
               <w:t>Amount of solution</w:t>
             </w:r>
-            <w:bookmarkEnd w:id="4"/>
+            <w:bookmarkEnd w:id="5"/>
           </w:p>
         </w:tc>
       </w:tr>
@@ -1247,7 +1250,7 @@
               </w:numPr>
               <w:spacing w:line="360" w:lineRule="auto"/>
             </w:pPr>
-            <w:bookmarkStart w:id="5" w:name="_Ref418549805"/>
+            <w:bookmarkStart w:id="6" w:name="_Ref418549805"/>
             <w:r>
               <w:t xml:space="preserve">Work of the </w:t>
             </w:r>
@@ -1257,7 +1260,7 @@
             <w:r>
               <w:t>solution</w:t>
             </w:r>
-            <w:bookmarkEnd w:id="5"/>
+            <w:bookmarkEnd w:id="6"/>
           </w:p>
         </w:tc>
       </w:tr>
@@ -1295,11 +1298,11 @@
               </w:numPr>
               <w:spacing w:line="360" w:lineRule="auto"/>
             </w:pPr>
-            <w:bookmarkStart w:id="6" w:name="_Ref418549536"/>
+            <w:bookmarkStart w:id="7" w:name="_Ref418549536"/>
             <w:r>
               <w:t>Pressure-Force relation</w:t>
             </w:r>
-            <w:bookmarkEnd w:id="6"/>
+            <w:bookmarkEnd w:id="7"/>
           </w:p>
         </w:tc>
       </w:tr>
@@ -1340,11 +1343,11 @@
               </w:numPr>
               <w:spacing w:line="360" w:lineRule="auto"/>
             </w:pPr>
-            <w:bookmarkStart w:id="7" w:name="_Ref418549822"/>
+            <w:bookmarkStart w:id="8" w:name="_Ref418549822"/>
             <w:r>
               <w:t>Displacement-Volume relation</w:t>
             </w:r>
-            <w:bookmarkEnd w:id="7"/>
+            <w:bookmarkEnd w:id="8"/>
           </w:p>
         </w:tc>
       </w:tr>
@@ -1534,12 +1537,7 @@
       </w:r>
       <w:proofErr w:type="spellEnd"/>
       <w:r>
-        <w:t>” is the number of charge of</w:t>
-      </w:r>
-      <w:bookmarkStart w:id="8" w:name="_GoBack"/>
-      <w:bookmarkEnd w:id="8"/>
-      <w:r>
-        <w:t xml:space="preserve"> the </w:t>
+        <w:t xml:space="preserve">” is the number of charge of the </w:t>
       </w:r>
       <w:r>
         <w:t>j</w:t>
@@ -14191,7 +14189,7 @@
 </file>
 
 <file path=customXml/itemProps1.xml><?xml version="1.0" encoding="utf-8"?>
-<ds:datastoreItem xmlns:ds="http://schemas.openxmlformats.org/officeDocument/2006/customXml" ds:itemID="{11A659B5-A7E8-4B51-A722-AE744483A3A4}">
+<ds:datastoreItem xmlns:ds="http://schemas.openxmlformats.org/officeDocument/2006/customXml" ds:itemID="{18D6B798-1E54-4311-9121-60A1E4B66649}">
   <ds:schemaRefs>
     <ds:schemaRef ds:uri="http://schemas.openxmlformats.org/officeDocument/2006/bibliography"/>
   </ds:schemaRefs>

</xml_diff>

<commit_message>
Fundamental thermodynamic equation (with volume as only external variable) dU = T*dS - p*dV = d(H - p*V) = d(G + T*S - p*V) = dG + dT*S + T*dS - dp*V - p*dV The direct result: 0 = dG + dT*S - dp*V So at isobaric (dp=0) heating: dG = -dT*S
</commit_message>
<xml_diff>
--- a/Chemical/Resources/Documentation/Chemical.docx
+++ b/Chemical/Resources/Documentation/Chemical.docx
@@ -27,8 +27,6 @@
       <w:r>
         <w:t>)</w:t>
       </w:r>
-      <w:bookmarkStart w:id="0" w:name="_GoBack"/>
-      <w:bookmarkEnd w:id="0"/>
     </w:p>
     <w:p>
       <w:pPr>
@@ -546,11 +544,11 @@
               </w:numPr>
               <w:spacing w:line="360" w:lineRule="auto"/>
             </w:pPr>
-            <w:bookmarkStart w:id="1" w:name="_Ref418546772"/>
+            <w:bookmarkStart w:id="0" w:name="_Ref418546772"/>
             <w:r>
               <w:t>Free Internal energy</w:t>
             </w:r>
-            <w:bookmarkEnd w:id="1"/>
+            <w:bookmarkEnd w:id="0"/>
           </w:p>
         </w:tc>
       </w:tr>
@@ -680,11 +678,11 @@
               </w:numPr>
               <w:spacing w:line="360" w:lineRule="auto"/>
             </w:pPr>
-            <w:bookmarkStart w:id="2" w:name="_Ref418547117"/>
+            <w:bookmarkStart w:id="1" w:name="_Ref418547117"/>
             <w:r>
               <w:t>Free Gibbs energy</w:t>
             </w:r>
-            <w:bookmarkEnd w:id="2"/>
+            <w:bookmarkEnd w:id="1"/>
           </w:p>
         </w:tc>
       </w:tr>
@@ -820,11 +818,11 @@
               </w:numPr>
               <w:spacing w:line="360" w:lineRule="auto"/>
             </w:pPr>
-            <w:bookmarkStart w:id="3" w:name="_Ref418552029"/>
+            <w:bookmarkStart w:id="2" w:name="_Ref418552029"/>
             <w:r>
               <w:t>Free enthalpy</w:t>
             </w:r>
-            <w:bookmarkEnd w:id="3"/>
+            <w:bookmarkEnd w:id="2"/>
             <w:r>
               <w:t xml:space="preserve"> </w:t>
             </w:r>
@@ -963,11 +961,11 @@
               </w:numPr>
               <w:spacing w:line="360" w:lineRule="auto"/>
             </w:pPr>
-            <w:bookmarkStart w:id="4" w:name="_Ref418552127"/>
+            <w:bookmarkStart w:id="3" w:name="_Ref418552127"/>
             <w:r>
               <w:t>Volume</w:t>
             </w:r>
-            <w:bookmarkEnd w:id="4"/>
+            <w:bookmarkEnd w:id="3"/>
           </w:p>
         </w:tc>
       </w:tr>
@@ -1050,11 +1048,11 @@
               </w:numPr>
               <w:spacing w:line="360" w:lineRule="auto"/>
             </w:pPr>
-            <w:bookmarkStart w:id="5" w:name="_Ref418552243"/>
+            <w:bookmarkStart w:id="4" w:name="_Ref418552243"/>
             <w:r>
               <w:t>Amount of solution</w:t>
             </w:r>
-            <w:bookmarkEnd w:id="5"/>
+            <w:bookmarkEnd w:id="4"/>
           </w:p>
         </w:tc>
       </w:tr>
@@ -1250,7 +1248,7 @@
               </w:numPr>
               <w:spacing w:line="360" w:lineRule="auto"/>
             </w:pPr>
-            <w:bookmarkStart w:id="6" w:name="_Ref418549805"/>
+            <w:bookmarkStart w:id="5" w:name="_Ref418549805"/>
             <w:r>
               <w:t xml:space="preserve">Work of the </w:t>
             </w:r>
@@ -1260,7 +1258,7 @@
             <w:r>
               <w:t>solution</w:t>
             </w:r>
-            <w:bookmarkEnd w:id="6"/>
+            <w:bookmarkEnd w:id="5"/>
           </w:p>
         </w:tc>
       </w:tr>
@@ -1298,11 +1296,11 @@
               </w:numPr>
               <w:spacing w:line="360" w:lineRule="auto"/>
             </w:pPr>
-            <w:bookmarkStart w:id="7" w:name="_Ref418549536"/>
+            <w:bookmarkStart w:id="6" w:name="_Ref418549536"/>
             <w:r>
               <w:t>Pressure-Force relation</w:t>
             </w:r>
-            <w:bookmarkEnd w:id="7"/>
+            <w:bookmarkEnd w:id="6"/>
           </w:p>
         </w:tc>
       </w:tr>
@@ -1343,11 +1341,11 @@
               </w:numPr>
               <w:spacing w:line="360" w:lineRule="auto"/>
             </w:pPr>
-            <w:bookmarkStart w:id="8" w:name="_Ref418549822"/>
+            <w:bookmarkStart w:id="7" w:name="_Ref418549822"/>
             <w:r>
               <w:t>Displacement-Volume relation</w:t>
             </w:r>
-            <w:bookmarkEnd w:id="8"/>
+            <w:bookmarkEnd w:id="7"/>
           </w:p>
         </w:tc>
       </w:tr>
@@ -1725,11 +1723,11 @@
               </w:numPr>
               <w:spacing w:line="360" w:lineRule="auto"/>
             </w:pPr>
-            <w:bookmarkStart w:id="9" w:name="_Ref418551057"/>
+            <w:bookmarkStart w:id="8" w:name="_Ref418551057"/>
             <w:r>
               <w:t>Electric current of the solution</w:t>
             </w:r>
-            <w:bookmarkEnd w:id="9"/>
+            <w:bookmarkEnd w:id="8"/>
           </w:p>
         </w:tc>
       </w:tr>
@@ -4121,11 +4119,11 @@
               </w:numPr>
               <w:spacing w:line="360" w:lineRule="auto"/>
             </w:pPr>
-            <w:bookmarkStart w:id="10" w:name="_Ref418556084"/>
+            <w:bookmarkStart w:id="9" w:name="_Ref418556084"/>
             <w:r>
               <w:t>Amount of the substance</w:t>
             </w:r>
-            <w:bookmarkEnd w:id="10"/>
+            <w:bookmarkEnd w:id="9"/>
           </w:p>
         </w:tc>
       </w:tr>
@@ -4222,11 +4220,11 @@
               </w:numPr>
               <w:spacing w:line="360" w:lineRule="auto"/>
             </w:pPr>
-            <w:bookmarkStart w:id="11" w:name="_Ref418556113"/>
+            <w:bookmarkStart w:id="10" w:name="_Ref418556113"/>
             <w:r>
               <w:t>Mole fraction of the substance</w:t>
             </w:r>
-            <w:bookmarkEnd w:id="11"/>
+            <w:bookmarkEnd w:id="10"/>
           </w:p>
         </w:tc>
       </w:tr>
@@ -4352,11 +4350,11 @@
               </w:numPr>
               <w:spacing w:line="360" w:lineRule="auto"/>
             </w:pPr>
-            <w:bookmarkStart w:id="12" w:name="_Ref418556136"/>
+            <w:bookmarkStart w:id="11" w:name="_Ref418556136"/>
             <w:r>
               <w:t>Activity of the substance</w:t>
             </w:r>
-            <w:bookmarkEnd w:id="12"/>
+            <w:bookmarkEnd w:id="11"/>
           </w:p>
         </w:tc>
       </w:tr>
@@ -4721,7 +4719,7 @@
                 <w:numId w:val="2"/>
               </w:numPr>
             </w:pPr>
-            <w:bookmarkStart w:id="13" w:name="_Ref418556687"/>
+            <w:bookmarkStart w:id="12" w:name="_Ref418556687"/>
             <w:r>
               <w:rPr>
                 <w:b/>
@@ -4731,7 +4729,7 @@
             <w:r>
               <w:t xml:space="preserve"> of the substance</w:t>
             </w:r>
-            <w:bookmarkEnd w:id="13"/>
+            <w:bookmarkEnd w:id="12"/>
           </w:p>
         </w:tc>
       </w:tr>
@@ -5303,11 +5301,11 @@
               </w:numPr>
               <w:spacing w:line="360" w:lineRule="auto"/>
             </w:pPr>
-            <w:bookmarkStart w:id="14" w:name="_Ref418593979"/>
+            <w:bookmarkStart w:id="13" w:name="_Ref418593979"/>
             <w:r>
               <w:t>Chemical kinetics</w:t>
             </w:r>
-            <w:bookmarkEnd w:id="14"/>
+            <w:bookmarkEnd w:id="13"/>
           </w:p>
         </w:tc>
       </w:tr>
@@ -5946,7 +5944,7 @@
                 <w:numId w:val="2"/>
               </w:numPr>
             </w:pPr>
-            <w:bookmarkStart w:id="15" w:name="_Ref418608009"/>
+            <w:bookmarkStart w:id="14" w:name="_Ref418608009"/>
             <w:r>
               <w:t xml:space="preserve">Equilibrium </w:t>
             </w:r>
@@ -5962,7 +5960,7 @@
             <w:r>
               <w:t>of the chemical reaction</w:t>
             </w:r>
-            <w:bookmarkEnd w:id="15"/>
+            <w:bookmarkEnd w:id="14"/>
           </w:p>
         </w:tc>
       </w:tr>
@@ -6426,11 +6424,11 @@
               </w:numPr>
               <w:spacing w:line="360" w:lineRule="auto"/>
             </w:pPr>
-            <w:bookmarkStart w:id="16" w:name="_Ref418602681"/>
+            <w:bookmarkStart w:id="15" w:name="_Ref418602681"/>
             <w:r>
               <w:t>Osmotic pressure</w:t>
             </w:r>
-            <w:bookmarkEnd w:id="16"/>
+            <w:bookmarkEnd w:id="15"/>
           </w:p>
         </w:tc>
       </w:tr>
@@ -6879,11 +6877,11 @@
               </w:numPr>
               <w:spacing w:line="360" w:lineRule="auto"/>
             </w:pPr>
-            <w:bookmarkStart w:id="17" w:name="_Ref418603969"/>
+            <w:bookmarkStart w:id="16" w:name="_Ref418603969"/>
             <w:r>
               <w:t>Membrane potential</w:t>
             </w:r>
-            <w:bookmarkEnd w:id="17"/>
+            <w:bookmarkEnd w:id="16"/>
           </w:p>
         </w:tc>
       </w:tr>
@@ -7422,11 +7420,11 @@
               </w:numPr>
               <w:spacing w:line="360" w:lineRule="auto"/>
             </w:pPr>
-            <w:bookmarkStart w:id="18" w:name="_Ref418606706"/>
+            <w:bookmarkStart w:id="17" w:name="_Ref418606706"/>
             <w:r>
               <w:t>Henry’s coefficient</w:t>
             </w:r>
-            <w:bookmarkEnd w:id="18"/>
+            <w:bookmarkEnd w:id="17"/>
           </w:p>
         </w:tc>
       </w:tr>
@@ -7701,8 +7699,8 @@
               </w:numPr>
               <w:spacing w:line="360" w:lineRule="auto"/>
             </w:pPr>
-            <w:bookmarkStart w:id="19" w:name="_Ref418606743"/>
-            <w:bookmarkStart w:id="20" w:name="_Ref418619107"/>
+            <w:bookmarkStart w:id="18" w:name="_Ref418606743"/>
+            <w:bookmarkStart w:id="19" w:name="_Ref418619107"/>
             <w:proofErr w:type="spellStart"/>
             <w:r>
               <w:t>Raoult’s</w:t>
@@ -7711,11 +7709,11 @@
             <w:r>
               <w:t xml:space="preserve"> </w:t>
             </w:r>
-            <w:bookmarkEnd w:id="19"/>
+            <w:bookmarkEnd w:id="18"/>
             <w:r>
               <w:t>vapor pressure</w:t>
             </w:r>
-            <w:bookmarkEnd w:id="20"/>
+            <w:bookmarkEnd w:id="19"/>
           </w:p>
         </w:tc>
       </w:tr>
@@ -7980,11 +7978,11 @@
               </w:numPr>
               <w:spacing w:line="360" w:lineRule="auto"/>
             </w:pPr>
-            <w:bookmarkStart w:id="21" w:name="_Ref418606909"/>
+            <w:bookmarkStart w:id="20" w:name="_Ref418606909"/>
             <w:r>
               <w:t>Sieverts’ coefficient</w:t>
             </w:r>
-            <w:bookmarkEnd w:id="21"/>
+            <w:bookmarkEnd w:id="20"/>
           </w:p>
         </w:tc>
       </w:tr>
@@ -8841,7 +8839,7 @@
                 <w:numId w:val="2"/>
               </w:numPr>
             </w:pPr>
-            <w:bookmarkStart w:id="22" w:name="_Ref418632027"/>
+            <w:bookmarkStart w:id="21" w:name="_Ref418632027"/>
             <w:r>
               <w:t>Free molar entropy of formation at T</w:t>
             </w:r>
@@ -8863,7 +8861,7 @@
             <w:r>
               <w:t>=100kPa</w:t>
             </w:r>
-            <w:bookmarkEnd w:id="22"/>
+            <w:bookmarkEnd w:id="21"/>
           </w:p>
         </w:tc>
       </w:tr>
@@ -9180,7 +9178,7 @@
                 <w:numId w:val="2"/>
               </w:numPr>
             </w:pPr>
-            <w:bookmarkStart w:id="23" w:name="_Ref418631263"/>
+            <w:bookmarkStart w:id="22" w:name="_Ref418631263"/>
             <w:r>
               <w:t>Molar enthalpy of the ideal gas</w:t>
             </w:r>
@@ -9190,7 +9188,7 @@
             <w:r>
               <w:t xml:space="preserve"> substance</w:t>
             </w:r>
-            <w:bookmarkEnd w:id="23"/>
+            <w:bookmarkEnd w:id="22"/>
           </w:p>
         </w:tc>
       </w:tr>
@@ -9397,11 +9395,11 @@
                 <w:numId w:val="2"/>
               </w:numPr>
             </w:pPr>
-            <w:bookmarkStart w:id="24" w:name="_Ref418631265"/>
+            <w:bookmarkStart w:id="23" w:name="_Ref418631265"/>
             <w:r>
               <w:t>Molar enthalpy of the incompressible substance</w:t>
             </w:r>
-            <w:bookmarkEnd w:id="24"/>
+            <w:bookmarkEnd w:id="23"/>
           </w:p>
         </w:tc>
       </w:tr>
@@ -9781,11 +9779,11 @@
                 <w:numId w:val="2"/>
               </w:numPr>
             </w:pPr>
-            <w:bookmarkStart w:id="25" w:name="_Ref418631267"/>
+            <w:bookmarkStart w:id="24" w:name="_Ref418631267"/>
             <w:r>
               <w:t>Molar entropy of the ideal gas substance</w:t>
             </w:r>
-            <w:bookmarkEnd w:id="25"/>
+            <w:bookmarkEnd w:id="24"/>
           </w:p>
         </w:tc>
       </w:tr>
@@ -10130,11 +10128,11 @@
                 <w:numId w:val="2"/>
               </w:numPr>
             </w:pPr>
-            <w:bookmarkStart w:id="26" w:name="_Ref418631268"/>
+            <w:bookmarkStart w:id="25" w:name="_Ref418631268"/>
             <w:r>
               <w:t>Molar entropy of the incompressible substance</w:t>
             </w:r>
-            <w:bookmarkEnd w:id="26"/>
+            <w:bookmarkEnd w:id="25"/>
           </w:p>
         </w:tc>
       </w:tr>
@@ -10285,7 +10283,7 @@
                 <w:numId w:val="2"/>
               </w:numPr>
             </w:pPr>
-            <w:bookmarkStart w:id="27" w:name="_Ref418637957"/>
+            <w:bookmarkStart w:id="26" w:name="_Ref418637957"/>
             <w:r>
               <w:t xml:space="preserve">Electro-chemical potential of the pure </w:t>
             </w:r>
@@ -10295,7 +10293,7 @@
             <w:r>
               <w:t>substance</w:t>
             </w:r>
-            <w:bookmarkEnd w:id="27"/>
+            <w:bookmarkEnd w:id="26"/>
           </w:p>
         </w:tc>
       </w:tr>
@@ -10502,7 +10500,13 @@
         <w:fldChar w:fldCharType="end"/>
       </w:r>
       <w:r>
-        <w:t xml:space="preserve">. The assumption is that the change of Gibbs energy </w:t>
+        <w:t xml:space="preserve">. </w:t>
+      </w:r>
+      <w:r>
+        <w:t>T</w:t>
+      </w:r>
+      <w:r>
+        <w:t xml:space="preserve">he change of Gibbs energy </w:t>
       </w:r>
       <w:r>
         <w:t>is equal to</w:t>
@@ -10541,7 +10545,7 @@
         <w:fldChar w:fldCharType="end"/>
       </w:r>
       <w:r>
-        <w:t>.</w:t>
+        <w:t>, which is the direct result of fundamental equation at isobaric heating as equation.</w:t>
       </w:r>
     </w:p>
     <w:tbl>
@@ -10583,6 +10587,134 @@
                     <w:rFonts w:ascii="Cambria Math" w:hAnsi="Cambria Math"/>
                   </w:rPr>
                   <w:lastRenderedPageBreak/>
+                  <m:t>∂</m:t>
+                </m:r>
+                <m:r>
+                  <w:rPr>
+                    <w:rFonts w:ascii="Cambria Math" w:hAnsi="Cambria Math"/>
+                  </w:rPr>
+                  <m:t>U</m:t>
+                </m:r>
+                <m:r>
+                  <w:rPr>
+                    <w:rFonts w:ascii="Cambria Math" w:hAnsi="Cambria Math"/>
+                  </w:rPr>
+                  <m:t>=∂</m:t>
+                </m:r>
+                <m:d>
+                  <m:dPr>
+                    <m:ctrlPr>
+                      <w:rPr>
+                        <w:rFonts w:ascii="Cambria Math" w:hAnsi="Cambria Math"/>
+                        <w:i/>
+                      </w:rPr>
+                    </m:ctrlPr>
+                  </m:dPr>
+                  <m:e>
+                    <m:r>
+                      <w:rPr>
+                        <w:rFonts w:ascii="Cambria Math" w:hAnsi="Cambria Math"/>
+                      </w:rPr>
+                      <m:t>G+T</m:t>
+                    </m:r>
+                    <m:r>
+                      <w:rPr>
+                        <w:rFonts w:ascii="Cambria Math" w:hAnsi="Cambria Math"/>
+                      </w:rPr>
+                      <m:t>∙S</m:t>
+                    </m:r>
+                    <m:r>
+                      <w:rPr>
+                        <w:rFonts w:ascii="Cambria Math" w:hAnsi="Cambria Math"/>
+                      </w:rPr>
+                      <m:t>-p</m:t>
+                    </m:r>
+                    <m:r>
+                      <w:rPr>
+                        <w:rFonts w:ascii="Cambria Math" w:hAnsi="Cambria Math"/>
+                      </w:rPr>
+                      <m:t>∙</m:t>
+                    </m:r>
+                    <m:r>
+                      <w:rPr>
+                        <w:rFonts w:ascii="Cambria Math" w:hAnsi="Cambria Math"/>
+                      </w:rPr>
+                      <m:t>V</m:t>
+                    </m:r>
+                  </m:e>
+                </m:d>
+                <m:r>
+                  <w:rPr>
+                    <w:rFonts w:ascii="Cambria Math" w:hAnsi="Cambria Math"/>
+                  </w:rPr>
+                  <m:t>=</m:t>
+                </m:r>
+                <m:r>
+                  <w:rPr>
+                    <w:rFonts w:ascii="Cambria Math" w:hAnsi="Cambria Math"/>
+                  </w:rPr>
+                  <m:t>T∙∂S</m:t>
+                </m:r>
+                <m:r>
+                  <w:rPr>
+                    <w:rFonts w:ascii="Cambria Math" w:hAnsi="Cambria Math"/>
+                  </w:rPr>
+                  <m:t>-p</m:t>
+                </m:r>
+                <m:r>
+                  <w:rPr>
+                    <w:rFonts w:ascii="Cambria Math" w:hAnsi="Cambria Math"/>
+                  </w:rPr>
+                  <m:t>∙∂</m:t>
+                </m:r>
+                <m:r>
+                  <w:rPr>
+                    <w:rFonts w:ascii="Cambria Math" w:hAnsi="Cambria Math"/>
+                  </w:rPr>
+                  <m:t>V</m:t>
+                </m:r>
+              </m:oMath>
+            </m:oMathPara>
+          </w:p>
+        </w:tc>
+        <w:tc>
+          <w:tcPr>
+            <w:tcW w:w="3822" w:type="dxa"/>
+          </w:tcPr>
+          <w:p>
+            <w:pPr>
+              <w:pStyle w:val="Odstavecseseznamem"/>
+              <w:numPr>
+                <w:ilvl w:val="0"/>
+                <w:numId w:val="2"/>
+              </w:numPr>
+            </w:pPr>
+            <w:r>
+              <w:t xml:space="preserve">Fundamental thermodynamic relation </w:t>
+            </w:r>
+          </w:p>
+        </w:tc>
+      </w:tr>
+      <w:tr>
+        <w:tc>
+          <w:tcPr>
+            <w:tcW w:w="5240" w:type="dxa"/>
+            <w:vAlign w:val="center"/>
+          </w:tcPr>
+          <w:p>
+            <w:pPr>
+              <w:spacing w:line="360" w:lineRule="auto"/>
+              <w:jc w:val="center"/>
+              <w:rPr>
+                <w:rFonts w:ascii="Calibri" w:eastAsia="Calibri" w:hAnsi="Calibri" w:cs="Times New Roman"/>
+              </w:rPr>
+            </w:pPr>
+            <m:oMathPara>
+              <m:oMath>
+                <m:r>
+                  <w:rPr>
+                    <w:rFonts w:ascii="Cambria Math" w:hAnsi="Cambria Math"/>
+                  </w:rPr>
                   <m:t>∂G=∂T∙S</m:t>
                 </m:r>
               </m:oMath>
@@ -10601,11 +10733,11 @@
                 <w:numId w:val="2"/>
               </w:numPr>
             </w:pPr>
-            <w:bookmarkStart w:id="28" w:name="_Ref418635495"/>
+            <w:bookmarkStart w:id="27" w:name="_Ref418635495"/>
             <w:r>
-              <w:t xml:space="preserve">The assumption for change of Gibbs energy </w:t>
+              <w:t xml:space="preserve">Change of Gibbs energy </w:t>
             </w:r>
-            <w:bookmarkEnd w:id="28"/>
+            <w:bookmarkEnd w:id="27"/>
             <w:r>
               <w:t>during isobaric heating</w:t>
             </w:r>
@@ -11968,6 +12100,8 @@
       <w:r>
         <w:t>And because this is not the only one possible way how to define the substance consistently with previous theory, there is an option to redefine the substance model with new calculation of the molar enthalpy, molar entropy, free molar Gibbs energy, molar volume and other base substance properties with any possible dependences on pressure, temperature, electric potential and ionic strength of the solution.</w:t>
       </w:r>
+      <w:bookmarkStart w:id="28" w:name="_GoBack"/>
+      <w:bookmarkEnd w:id="28"/>
     </w:p>
     <w:sectPr>
       <w:pgSz w:w="11906" w:h="16838"/>
@@ -14189,7 +14323,7 @@
 </file>
 
 <file path=customXml/itemProps1.xml><?xml version="1.0" encoding="utf-8"?>
-<ds:datastoreItem xmlns:ds="http://schemas.openxmlformats.org/officeDocument/2006/customXml" ds:itemID="{18D6B798-1E54-4311-9121-60A1E4B66649}">
+<ds:datastoreItem xmlns:ds="http://schemas.openxmlformats.org/officeDocument/2006/customXml" ds:itemID="{E7772CE4-C83C-446A-9F54-AC53A31783B3}">
   <ds:schemaRefs>
     <ds:schemaRef ds:uri="http://schemas.openxmlformats.org/officeDocument/2006/bibliography"/>
   </ds:schemaRefs>

</xml_diff>

<commit_message>
Fix of documentation terminology in theory of physical chemistry Fix of stream component
</commit_message>
<xml_diff>
--- a/Chemical/Resources/Documentation/Chemical.docx
+++ b/Chemical/Resources/Documentation/Chemical.docx
@@ -274,7 +274,19 @@
         <w:t xml:space="preserve"> free</w:t>
       </w:r>
       <w:r>
-        <w:t xml:space="preserve"> Gibbs energy defined as the sum of all chemical potential “</w:t>
+        <w:t xml:space="preserve"> Gibbs energy defined as the sum of </w:t>
+      </w:r>
+      <w:r>
+        <w:t>each</w:t>
+      </w:r>
+      <w:r>
+        <w:t xml:space="preserve"> </w:t>
+      </w:r>
+      <w:r>
+        <w:t>electro</w:t>
+      </w:r>
+      <w:r>
+        <w:t>chemical potential “</w:t>
       </w:r>
       <w:proofErr w:type="spellStart"/>
       <w:r>
@@ -1360,7 +1372,13 @@
         <w:t>Having these equations</w:t>
       </w:r>
       <w:r>
-        <w:t xml:space="preserve"> for solution it is well defined the relation between added heat “</w:t>
+        <w:t xml:space="preserve"> for solution it is defined </w:t>
+      </w:r>
+      <w:r>
+        <w:t xml:space="preserve">through all solution’s substances </w:t>
+      </w:r>
+      <w:r>
+        <w:t>the relation between added heat “</w:t>
       </w:r>
       <w:r>
         <w:t>∂</w:t>
@@ -1413,11 +1431,14 @@
       </w:r>
       <w:proofErr w:type="spellEnd"/>
       <w:r>
-        <w:t xml:space="preserve"> and mechanical connector from MSL as </w:t>
+        <w:t xml:space="preserve"> and </w:t>
+      </w:r>
+      <w:r>
+        <w:lastRenderedPageBreak/>
+        <w:t xml:space="preserve">mechanical connector from MSL as </w:t>
       </w:r>
       <w:proofErr w:type="spellStart"/>
       <w:r>
-        <w:lastRenderedPageBreak/>
         <w:t>Modelica.Mechanics.Translational.Interfaces.Flange_a</w:t>
       </w:r>
       <w:proofErr w:type="spellEnd"/>
@@ -2529,7 +2550,15 @@
               <w:rPr>
                 <w:rFonts w:eastAsiaTheme="minorEastAsia"/>
               </w:rPr>
-              <w:t xml:space="preserve"> – amount of solution</w:t>
+              <w:t xml:space="preserve"> – amount o</w:t>
+            </w:r>
+            <w:bookmarkStart w:id="9" w:name="_GoBack"/>
+            <w:bookmarkEnd w:id="9"/>
+            <w:r>
+              <w:rPr>
+                <w:rFonts w:eastAsiaTheme="minorEastAsia"/>
+              </w:rPr>
+              <w:t>f solution</w:t>
             </w:r>
           </w:p>
         </w:tc>
@@ -3163,8 +3192,6 @@
               </w:rPr>
               <w:t xml:space="preserve"> – mole-fraction based ionic strength of substance</w:t>
             </w:r>
-            <w:bookmarkStart w:id="9" w:name="_GoBack"/>
-            <w:bookmarkEnd w:id="9"/>
           </w:p>
         </w:tc>
         <w:tc>
@@ -3963,7 +3990,7 @@
         <w:t>The main equation of the substance is the defini</w:t>
       </w:r>
       <w:r>
-        <w:t xml:space="preserve">tion of electro-chemical potential as </w:t>
+        <w:t xml:space="preserve">tion of electrochemical potential as </w:t>
       </w:r>
       <w:r>
         <w:t>the fundamental equation of</w:t>
@@ -4004,7 +4031,7 @@
       </w:r>
       <w:proofErr w:type="spellEnd"/>
       <w:r>
-        <w:t>” is the electro-chemical potential of the pure substance (</w:t>
+        <w:t>” is the chemical potential of the pure substance (</w:t>
       </w:r>
       <w:proofErr w:type="spellStart"/>
       <w:r>
@@ -4018,19 +4045,16 @@
       </w:r>
       <w:proofErr w:type="spellEnd"/>
       <w:r>
-        <w:t>=1) at zero electric potential (</w:t>
-      </w:r>
-      <w:r>
-        <w:t>ϕ</w:t>
-      </w:r>
-      <w:r>
-        <w:t>=0)</w:t>
+        <w:t>=1)</w:t>
       </w:r>
       <w:r>
         <w:t>, and R is gas constant</w:t>
       </w:r>
       <w:r>
-        <w:t xml:space="preserve">. </w:t>
+        <w:t>.</w:t>
+      </w:r>
+      <w:r>
+        <w:t xml:space="preserve"> The chemical potential is independent on electric potential and it is equal to the electrochemical potential at zero electric potential (ϕ=0).</w:t>
       </w:r>
     </w:p>
     <w:tbl>
@@ -4323,19 +4347,233 @@
               <w:rPr>
                 <w:b/>
               </w:rPr>
-              <w:t>Electro-chemical potential</w:t>
+              <w:t>Electrochemical potential</w:t>
             </w:r>
             <w:r>
               <w:t xml:space="preserve"> of the substance</w:t>
             </w:r>
             <w:bookmarkEnd w:id="13"/>
+            <w:r>
+              <w:t xml:space="preserve"> in the solution</w:t>
+            </w:r>
+          </w:p>
+        </w:tc>
+      </w:tr>
+      <w:tr>
+        <w:tc>
+          <w:tcPr>
+            <w:tcW w:w="5240" w:type="dxa"/>
+          </w:tcPr>
+          <w:p>
+            <w:pPr>
+              <w:rPr>
+                <w:rFonts w:ascii="Calibri" w:eastAsia="Calibri" w:hAnsi="Calibri" w:cs="Times New Roman"/>
+              </w:rPr>
+            </w:pPr>
+            <m:oMathPara>
+              <m:oMath>
+                <m:sSubSup>
+                  <m:sSubSupPr>
+                    <m:ctrlPr>
+                      <w:rPr>
+                        <w:rFonts w:ascii="Cambria Math" w:hAnsi="Cambria Math"/>
+                        <w:i/>
+                      </w:rPr>
+                    </m:ctrlPr>
+                  </m:sSubSupPr>
+                  <m:e>
+                    <m:r>
+                      <w:rPr>
+                        <w:rFonts w:ascii="Cambria Math" w:hAnsi="Cambria Math"/>
+                      </w:rPr>
+                      <m:t>μ</m:t>
+                    </m:r>
+                  </m:e>
+                  <m:sub>
+                    <m:r>
+                      <w:rPr>
+                        <w:rFonts w:ascii="Cambria Math" w:hAnsi="Cambria Math"/>
+                      </w:rPr>
+                      <m:t>j</m:t>
+                    </m:r>
+                  </m:sub>
+                  <m:sup>
+                    <m:r>
+                      <w:rPr>
+                        <w:rFonts w:ascii="Cambria Math" w:hAnsi="Cambria Math"/>
+                      </w:rPr>
+                      <m:t>o</m:t>
+                    </m:r>
+                  </m:sup>
+                </m:sSubSup>
+                <m:r>
+                  <w:rPr>
+                    <w:rFonts w:ascii="Cambria Math" w:hAnsi="Cambria Math"/>
+                  </w:rPr>
+                  <m:t>+</m:t>
+                </m:r>
+                <m:r>
+                  <m:rPr>
+                    <m:sty m:val="p"/>
+                  </m:rPr>
+                  <w:rPr>
+                    <w:rFonts w:ascii="Cambria Math" w:hAnsi="Cambria Math"/>
+                  </w:rPr>
+                  <m:t>R</m:t>
+                </m:r>
+                <m:r>
+                  <w:rPr>
+                    <w:rFonts w:ascii="Cambria Math" w:hAnsi="Cambria Math"/>
+                  </w:rPr>
+                  <m:t>∙T∙</m:t>
+                </m:r>
+                <m:r>
+                  <m:rPr>
+                    <m:sty m:val="p"/>
+                  </m:rPr>
+                  <w:rPr>
+                    <w:rFonts w:ascii="Cambria Math" w:hAnsi="Cambria Math"/>
+                  </w:rPr>
+                  <m:t>ln</m:t>
+                </m:r>
+                <m:d>
+                  <m:dPr>
+                    <m:ctrlPr>
+                      <w:rPr>
+                        <w:rFonts w:ascii="Cambria Math" w:hAnsi="Cambria Math"/>
+                        <w:i/>
+                      </w:rPr>
+                    </m:ctrlPr>
+                  </m:dPr>
+                  <m:e>
+                    <m:sSub>
+                      <m:sSubPr>
+                        <m:ctrlPr>
+                          <w:rPr>
+                            <w:rFonts w:ascii="Cambria Math" w:hAnsi="Cambria Math"/>
+                            <w:i/>
+                          </w:rPr>
+                        </m:ctrlPr>
+                      </m:sSubPr>
+                      <m:e>
+                        <m:r>
+                          <w:rPr>
+                            <w:rFonts w:ascii="Cambria Math" w:hAnsi="Cambria Math"/>
+                          </w:rPr>
+                          <m:t>a</m:t>
+                        </m:r>
+                      </m:e>
+                      <m:sub>
+                        <m:r>
+                          <w:rPr>
+                            <w:rFonts w:ascii="Cambria Math" w:hAnsi="Cambria Math"/>
+                          </w:rPr>
+                          <m:t>j</m:t>
+                        </m:r>
+                      </m:sub>
+                    </m:sSub>
+                  </m:e>
+                </m:d>
+              </m:oMath>
+            </m:oMathPara>
+          </w:p>
+        </w:tc>
+        <w:tc>
+          <w:tcPr>
+            <w:tcW w:w="3822" w:type="dxa"/>
+            <w:vAlign w:val="center"/>
+          </w:tcPr>
+          <w:p>
+            <w:pPr>
+              <w:pStyle w:val="Odstavecseseznamem"/>
+              <w:numPr>
+                <w:ilvl w:val="0"/>
+                <w:numId w:val="2"/>
+              </w:numPr>
+            </w:pPr>
+            <w:r>
+              <w:t>Chemical potential of the substance in the solution</w:t>
+            </w:r>
+          </w:p>
+        </w:tc>
+      </w:tr>
+      <w:tr>
+        <w:tc>
+          <w:tcPr>
+            <w:tcW w:w="5240" w:type="dxa"/>
+          </w:tcPr>
+          <w:p>
+            <w:pPr>
+              <w:rPr>
+                <w:rFonts w:ascii="Calibri" w:eastAsia="Calibri" w:hAnsi="Calibri" w:cs="Times New Roman"/>
+              </w:rPr>
+            </w:pPr>
+            <m:oMathPara>
+              <m:oMath>
+                <m:sSubSup>
+                  <m:sSubSupPr>
+                    <m:ctrlPr>
+                      <w:rPr>
+                        <w:rFonts w:ascii="Cambria Math" w:hAnsi="Cambria Math"/>
+                        <w:i/>
+                      </w:rPr>
+                    </m:ctrlPr>
+                  </m:sSubSupPr>
+                  <m:e>
+                    <m:r>
+                      <w:rPr>
+                        <w:rFonts w:ascii="Cambria Math" w:hAnsi="Cambria Math"/>
+                      </w:rPr>
+                      <m:t>μ</m:t>
+                    </m:r>
+                  </m:e>
+                  <m:sub>
+                    <m:r>
+                      <w:rPr>
+                        <w:rFonts w:ascii="Cambria Math" w:hAnsi="Cambria Math"/>
+                      </w:rPr>
+                      <m:t>j</m:t>
+                    </m:r>
+                  </m:sub>
+                  <m:sup>
+                    <m:r>
+                      <w:rPr>
+                        <w:rFonts w:ascii="Cambria Math" w:hAnsi="Cambria Math"/>
+                      </w:rPr>
+                      <m:t>o</m:t>
+                    </m:r>
+                  </m:sup>
+                </m:sSubSup>
+              </m:oMath>
+            </m:oMathPara>
+          </w:p>
+        </w:tc>
+        <w:tc>
+          <w:tcPr>
+            <w:tcW w:w="3822" w:type="dxa"/>
+            <w:vAlign w:val="center"/>
+          </w:tcPr>
+          <w:p>
+            <w:pPr>
+              <w:pStyle w:val="Odstavecseseznamem"/>
+              <w:numPr>
+                <w:ilvl w:val="0"/>
+                <w:numId w:val="2"/>
+              </w:numPr>
+            </w:pPr>
+            <w:r>
+              <w:t>Chemical potential of the pure substance</w:t>
+            </w:r>
           </w:p>
         </w:tc>
       </w:tr>
     </w:tbl>
     <w:p>
       <w:r>
-        <w:t xml:space="preserve">The definition of electrochemical potential of the pure substance </w:t>
+        <w:t xml:space="preserve">The chemical potential of the pure substance </w:t>
+      </w:r>
+      <w:r>
+        <w:t>“</w:t>
       </w:r>
       <w:proofErr w:type="spellStart"/>
       <w:r>
@@ -4348,13 +4586,21 @@
         <w:t>o</w:t>
       </w:r>
       <w:proofErr w:type="spellEnd"/>
-      <w:r>
-        <w:t xml:space="preserve"> is the main property of the substance. It is temperature and pressure dependent and its derivation for ideal gas substance and for incompressible substance is in the end of this article. </w:t>
+      <w:proofErr w:type="gramStart"/>
+      <w:r>
+        <w:t xml:space="preserve">“ </w:t>
+      </w:r>
+      <w:r>
+        <w:t>is</w:t>
+      </w:r>
+      <w:proofErr w:type="gramEnd"/>
+      <w:r>
+        <w:t xml:space="preserve"> the main property of the substance. It is temperature and pressure dependent and its derivation for ideal gas substance and for incompressible substance is in the end of this article. </w:t>
       </w:r>
     </w:p>
     <w:p>
       <w:r>
-        <w:t>Using this electro-chemical potential “μ” together with molar flow “q” of the substance it is defined the substance connector.</w:t>
+        <w:t>Using this electrochemical potential “μ” together with molar flow “q” of the substance it is defined the substance connector.</w:t>
       </w:r>
     </w:p>
     <w:tbl>
@@ -4428,7 +4674,7 @@
               <w:rPr>
                 <w:rFonts w:eastAsiaTheme="minorEastAsia"/>
               </w:rPr>
-              <w:t xml:space="preserve"> – electro-chemical potential of the substance</w:t>
+              <w:t xml:space="preserve"> – electrochemical potential of the substance</w:t>
             </w:r>
           </w:p>
         </w:tc>
@@ -4464,7 +4710,7 @@
         <w:t>equilibration of the</w:t>
       </w:r>
       <w:r>
-        <w:t xml:space="preserve"> electro-chemical potential</w:t>
+        <w:t xml:space="preserve"> electrochemical potential</w:t>
       </w:r>
       <w:r>
         <w:t>s</w:t>
@@ -4497,7 +4743,7 @@
         <w:t>And at this time the sum</w:t>
       </w:r>
       <w:r>
-        <w:t xml:space="preserve"> electro-chemical potentials </w:t>
+        <w:t xml:space="preserve"> electrochemical potentials </w:t>
       </w:r>
       <w:r>
         <w:t>of reactants is the same as the sum of electrochemical potentials of products</w:t>
@@ -4506,7 +4752,13 @@
         <w:t xml:space="preserve">. </w:t>
       </w:r>
       <w:r>
-        <w:t xml:space="preserve">Each equilibration of chemical potentials is described by the equation of chemical kinetics </w:t>
+        <w:t xml:space="preserve">Each equilibration of </w:t>
+      </w:r>
+      <w:r>
+        <w:t>electro</w:t>
+      </w:r>
+      <w:r>
+        <w:t xml:space="preserve">chemical potentials is described by the equation of chemical kinetics </w:t>
       </w:r>
       <w:r>
         <w:fldChar w:fldCharType="begin"/>
@@ -4518,7 +4770,7 @@
         <w:fldChar w:fldCharType="separate"/>
       </w:r>
       <w:r>
-        <w:t>(17)</w:t>
+        <w:t>(19)</w:t>
       </w:r>
       <w:r>
         <w:fldChar w:fldCharType="end"/>
@@ -5115,6 +5367,7 @@
     </w:p>
     <w:p>
       <w:r>
+        <w:lastRenderedPageBreak/>
         <w:t xml:space="preserve">Each chemical reaction </w:t>
       </w:r>
       <w:r>
@@ -5136,7 +5389,7 @@
         <w:fldChar w:fldCharType="separate"/>
       </w:r>
       <w:r>
-        <w:t>(19)</w:t>
+        <w:t>(21)</w:t>
       </w:r>
       <w:r>
         <w:fldChar w:fldCharType="end"/>
@@ -5184,17 +5437,13 @@
         <w:fldChar w:fldCharType="separate"/>
       </w:r>
       <w:r>
-        <w:t>(17)</w:t>
+        <w:t>(19)</w:t>
       </w:r>
       <w:r>
         <w:fldChar w:fldCharType="end"/>
       </w:r>
       <w:r>
-        <w:t xml:space="preserve"> then for each value </w:t>
-      </w:r>
-      <w:r>
-        <w:lastRenderedPageBreak/>
-        <w:t xml:space="preserve">of </w:t>
+        <w:t xml:space="preserve"> then for each value of </w:t>
       </w:r>
       <w:proofErr w:type="spellStart"/>
       <w:r>
@@ -5220,13 +5469,19 @@
         <w:fldChar w:fldCharType="separate"/>
       </w:r>
       <w:r>
-        <w:t>(19)</w:t>
+        <w:t>(21)</w:t>
       </w:r>
       <w:r>
         <w:fldChar w:fldCharType="end"/>
       </w:r>
       <w:r>
-        <w:t xml:space="preserve"> using the definition of electro-chemical potential </w:t>
+        <w:t xml:space="preserve"> </w:t>
+      </w:r>
+      <w:r>
+        <w:t>using the definition of electro</w:t>
+      </w:r>
+      <w:r>
+        <w:t xml:space="preserve">chemical potential </w:t>
       </w:r>
       <w:r>
         <w:fldChar w:fldCharType="begin"/>
@@ -5589,7 +5844,7 @@
         <w:t xml:space="preserve">diffusion process </w:t>
       </w:r>
       <w:r>
-        <w:t>of the substance ends with the same electro-chemical potentials</w:t>
+        <w:t>of the substance ends with the same electrochemical potentials</w:t>
       </w:r>
       <w:r>
         <w:t xml:space="preserve"> “μ</w:t>
@@ -5690,7 +5945,7 @@
         <w:fldChar w:fldCharType="separate"/>
       </w:r>
       <w:r>
-        <w:t>(20)</w:t>
+        <w:t>(22)</w:t>
       </w:r>
       <w:r>
         <w:fldChar w:fldCharType="end"/>
@@ -5708,7 +5963,7 @@
         <w:fldChar w:fldCharType="separate"/>
       </w:r>
       <w:r>
-        <w:t>(17)</w:t>
+        <w:t>(19)</w:t>
       </w:r>
       <w:r>
         <w:fldChar w:fldCharType="end"/>
@@ -6070,7 +6325,10 @@
         <w:t xml:space="preserve"> equilibrium is reached as expected, the concentrations of the free diffusible ion can be different on both side of the membrane during this equilibrium</w:t>
       </w:r>
       <w:r>
-        <w:t xml:space="preserve">. However the electro-chemical potentials of this ion is the same on both side of the membrane. This phenomena generate the direct relation between </w:t>
+        <w:t>. However the electroc</w:t>
+      </w:r>
+      <w:r>
+        <w:t xml:space="preserve">hemical potentials of this ion is the same on both side of the membrane. This phenomena generate the direct relation between </w:t>
       </w:r>
       <w:proofErr w:type="spellStart"/>
       <w:r>
@@ -6090,7 +6348,7 @@
         <w:fldChar w:fldCharType="separate"/>
       </w:r>
       <w:r>
-        <w:t>(17)</w:t>
+        <w:t>(19)</w:t>
       </w:r>
       <w:r>
         <w:fldChar w:fldCharType="end"/>
@@ -6185,7 +6443,7 @@
         <w:fldChar w:fldCharType="separate"/>
       </w:r>
       <w:r>
-        <w:t>(21)</w:t>
+        <w:t>(23)</w:t>
       </w:r>
       <w:r>
         <w:fldChar w:fldCharType="end"/>
@@ -6203,7 +6461,7 @@
         <w:fldChar w:fldCharType="separate"/>
       </w:r>
       <w:r>
-        <w:t>(17)</w:t>
+        <w:t>(19)</w:t>
       </w:r>
       <w:r>
         <w:fldChar w:fldCharType="end"/>
@@ -6497,7 +6755,13 @@
     <w:p/>
     <w:p>
       <w:r>
-        <w:t>Gas dissolution in liquids equilibrates the electro-chemical potentials between the gaseous and the dissolved substance. This process is called Henry’s law and the ratio between gaseous and dissolved concentration is called Henry’s coefficient “</w:t>
+        <w:t>Gas dissolution in l</w:t>
+      </w:r>
+      <w:r>
+        <w:t>iquids equilibrates the electro</w:t>
+      </w:r>
+      <w:r>
+        <w:t>chemical potentials between the gaseous and the dissolved substance. This process is called Henry’s law and the ratio between gaseous and dissolved concentration is called Henry’s coefficient “</w:t>
       </w:r>
       <w:proofErr w:type="spellStart"/>
       <w:r>
@@ -6526,7 +6790,7 @@
         <w:fldChar w:fldCharType="separate"/>
       </w:r>
       <w:r>
-        <w:t>(17)</w:t>
+        <w:t>(19)</w:t>
       </w:r>
       <w:r>
         <w:fldChar w:fldCharType="end"/>
@@ -6547,7 +6811,7 @@
         <w:fldChar w:fldCharType="separate"/>
       </w:r>
       <w:r>
-        <w:t>(22)</w:t>
+        <w:t>(24)</w:t>
       </w:r>
       <w:r>
         <w:fldChar w:fldCharType="end"/>
@@ -6573,7 +6837,11 @@
       </w:r>
       <w:proofErr w:type="spellEnd"/>
       <w:r>
-        <w:t xml:space="preserve"> as electro-chemical potential of the pure gaseous substance</w:t>
+        <w:t xml:space="preserve"> as chemical potential of the </w:t>
+      </w:r>
+      <w:r>
+        <w:lastRenderedPageBreak/>
+        <w:t>pure gaseous substance</w:t>
       </w:r>
       <w:r>
         <w:rPr>
@@ -6602,7 +6870,7 @@
       </w:r>
       <w:proofErr w:type="spellEnd"/>
       <w:r>
-        <w:t xml:space="preserve"> as extrapolated electro-chemical potential of the pure dissolved substance.</w:t>
+        <w:t xml:space="preserve"> as extrapolated chemical potential of the pure dissolved substance.</w:t>
       </w:r>
       <w:r>
         <w:t xml:space="preserve"> The same principle is the vaporization of the solvent called </w:t>
@@ -6625,7 +6893,7 @@
         <w:fldChar w:fldCharType="separate"/>
       </w:r>
       <w:r>
-        <w:t>(23)</w:t>
+        <w:t>(25)</w:t>
       </w:r>
       <w:r>
         <w:fldChar w:fldCharType="end"/>
@@ -6731,11 +6999,7 @@
       </w:r>
       <w:proofErr w:type="spellEnd"/>
       <w:r>
-        <w:t xml:space="preserve"> of pure vapor of the substance. The last relation from gas </w:t>
-      </w:r>
-      <w:r>
-        <w:lastRenderedPageBreak/>
-        <w:t xml:space="preserve">dissolution series is dissolution in solid substances called as Sievert’s law </w:t>
+        <w:t xml:space="preserve"> of pure vapor of the substance. The last relation from gas dissolution series is dissolution in solid substances called as Sievert’s law </w:t>
       </w:r>
       <w:r>
         <w:fldChar w:fldCharType="begin"/>
@@ -6747,7 +7011,7 @@
         <w:fldChar w:fldCharType="separate"/>
       </w:r>
       <w:r>
-        <w:t>(24)</w:t>
+        <w:t>(26)</w:t>
       </w:r>
       <w:r>
         <w:fldChar w:fldCharType="end"/>
@@ -7666,7 +7930,7 @@
         <w:fldChar w:fldCharType="separate"/>
       </w:r>
       <w:r>
-        <w:t>(23)</w:t>
+        <w:t>(25)</w:t>
       </w:r>
       <w:r>
         <w:fldChar w:fldCharType="end"/>
@@ -7709,7 +7973,7 @@
         <w:fldChar w:fldCharType="separate"/>
       </w:r>
       <w:r>
-        <w:t>(19)</w:t>
+        <w:t>(21)</w:t>
       </w:r>
       <w:r>
         <w:fldChar w:fldCharType="end"/>
@@ -7727,7 +7991,7 @@
         <w:fldChar w:fldCharType="separate"/>
       </w:r>
       <w:r>
-        <w:t>(20)</w:t>
+        <w:t>(22)</w:t>
       </w:r>
       <w:r>
         <w:fldChar w:fldCharType="end"/>
@@ -7745,7 +8009,7 @@
         <w:fldChar w:fldCharType="separate"/>
       </w:r>
       <w:r>
-        <w:t>(21)</w:t>
+        <w:t>(23)</w:t>
       </w:r>
       <w:r>
         <w:fldChar w:fldCharType="end"/>
@@ -7763,7 +8027,7 @@
         <w:fldChar w:fldCharType="separate"/>
       </w:r>
       <w:r>
-        <w:t>(22)</w:t>
+        <w:t>(24)</w:t>
       </w:r>
       <w:r>
         <w:fldChar w:fldCharType="end"/>
@@ -7781,7 +8045,7 @@
         <w:fldChar w:fldCharType="separate"/>
       </w:r>
       <w:r>
-        <w:t>(23)</w:t>
+        <w:t>(25)</w:t>
       </w:r>
       <w:r>
         <w:fldChar w:fldCharType="end"/>
@@ -7799,7 +8063,7 @@
         <w:fldChar w:fldCharType="separate"/>
       </w:r>
       <w:r>
-        <w:t>(24)</w:t>
+        <w:t>(26)</w:t>
       </w:r>
       <w:r>
         <w:fldChar w:fldCharType="end"/>
@@ -8100,7 +8364,7 @@
         <w:fldChar w:fldCharType="separate"/>
       </w:r>
       <w:r>
-        <w:t>(25)</w:t>
+        <w:t>(27)</w:t>
       </w:r>
       <w:r>
         <w:fldChar w:fldCharType="end"/>
@@ -8127,7 +8391,7 @@
         <w:fldChar w:fldCharType="separate"/>
       </w:r>
       <w:r>
-        <w:t>(25)</w:t>
+        <w:t>(27)</w:t>
       </w:r>
       <w:r>
         <w:fldChar w:fldCharType="end"/>
@@ -9897,7 +10161,10 @@
             </w:pPr>
             <w:bookmarkStart w:id="27" w:name="_Ref418637957"/>
             <w:r>
-              <w:t xml:space="preserve">Electro-chemical potential of the pure </w:t>
+              <w:t>C</w:t>
+            </w:r>
+            <w:r>
+              <w:t xml:space="preserve">hemical potential of the pure </w:t>
             </w:r>
             <w:r>
               <w:t xml:space="preserve">ideal gas </w:t>
@@ -10057,7 +10324,10 @@
               </w:numPr>
             </w:pPr>
             <w:r>
-              <w:t>Electro-chemical potential of the pure incompressible substance</w:t>
+              <w:t>C</w:t>
+            </w:r>
+            <w:r>
+              <w:t>hemical potential of the pure incompressible substance</w:t>
             </w:r>
           </w:p>
         </w:tc>
@@ -10065,7 +10335,6 @@
     </w:tbl>
     <w:p>
       <w:r>
-        <w:lastRenderedPageBreak/>
         <w:t xml:space="preserve">Where </w:t>
       </w:r>
       <w:proofErr w:type="spellStart"/>
@@ -10152,13 +10421,34 @@
         <w:fldChar w:fldCharType="separate"/>
       </w:r>
       <w:r>
-        <w:t>(33)</w:t>
+        <w:t>(35)</w:t>
       </w:r>
       <w:r>
         <w:fldChar w:fldCharType="end"/>
       </w:r>
       <w:r>
-        <w:t>, which is the direct result of fundamental equation at isobaric heating as equation.</w:t>
+        <w:t>, which is the direct result of fundamental equation</w:t>
+      </w:r>
+      <w:r>
+        <w:t xml:space="preserve"> </w:t>
+      </w:r>
+      <w:r>
+        <w:fldChar w:fldCharType="begin"/>
+      </w:r>
+      <w:r>
+        <w:instrText xml:space="preserve"> REF _Ref420015254 \n \h </w:instrText>
+      </w:r>
+      <w:r>
+        <w:fldChar w:fldCharType="separate"/>
+      </w:r>
+      <w:r>
+        <w:t>(34)</w:t>
+      </w:r>
+      <w:r>
+        <w:fldChar w:fldCharType="end"/>
+      </w:r>
+      <w:r>
+        <w:t xml:space="preserve"> at isobaric heating.</w:t>
       </w:r>
     </w:p>
     <w:tbl>
@@ -10241,8 +10531,13 @@
                 <w:numId w:val="2"/>
               </w:numPr>
             </w:pPr>
+            <w:bookmarkStart w:id="28" w:name="_Ref420015254"/>
             <w:r>
-              <w:t xml:space="preserve">Fundamental thermodynamic relation </w:t>
+              <w:t>Fundamental thermodynamic relation</w:t>
+            </w:r>
+            <w:bookmarkEnd w:id="28"/>
+            <w:r>
+              <w:t xml:space="preserve"> </w:t>
             </w:r>
           </w:p>
         </w:tc>
@@ -10285,11 +10580,11 @@
                 <w:numId w:val="2"/>
               </w:numPr>
             </w:pPr>
-            <w:bookmarkStart w:id="28" w:name="_Ref418635495"/>
+            <w:bookmarkStart w:id="29" w:name="_Ref418635495"/>
             <w:r>
               <w:t xml:space="preserve">Change of Gibbs energy </w:t>
             </w:r>
-            <w:bookmarkEnd w:id="28"/>
+            <w:bookmarkEnd w:id="29"/>
             <w:r>
               <w:t>during isobaric heating</w:t>
             </w:r>
@@ -10936,7 +11231,7 @@
         <w:fldChar w:fldCharType="separate"/>
       </w:r>
       <w:r>
-        <w:t>(26)</w:t>
+        <w:t>(28)</w:t>
       </w:r>
       <w:r>
         <w:fldChar w:fldCharType="end"/>
@@ -10954,7 +11249,7 @@
         <w:fldChar w:fldCharType="separate"/>
       </w:r>
       <w:r>
-        <w:t>(27)</w:t>
+        <w:t>(29)</w:t>
       </w:r>
       <w:r>
         <w:fldChar w:fldCharType="end"/>
@@ -10972,7 +11267,7 @@
         <w:fldChar w:fldCharType="separate"/>
       </w:r>
       <w:r>
-        <w:t>(28)</w:t>
+        <w:t>(30)</w:t>
       </w:r>
       <w:r>
         <w:fldChar w:fldCharType="end"/>
@@ -10990,7 +11285,7 @@
         <w:fldChar w:fldCharType="separate"/>
       </w:r>
       <w:r>
-        <w:t>(29)</w:t>
+        <w:t>(31)</w:t>
       </w:r>
       <w:r>
         <w:fldChar w:fldCharType="end"/>
@@ -11013,7 +11308,7 @@
         <w:fldChar w:fldCharType="separate"/>
       </w:r>
       <w:r>
-        <w:t>(20)</w:t>
+        <w:t>(22)</w:t>
       </w:r>
       <w:r>
         <w:fldChar w:fldCharType="end"/>
@@ -11054,7 +11349,7 @@
         <w:fldChar w:fldCharType="separate"/>
       </w:r>
       <w:r>
-        <w:t>(29)</w:t>
+        <w:t>(31)</w:t>
       </w:r>
       <w:r>
         <w:fldChar w:fldCharType="end"/>
@@ -11104,6 +11399,9 @@
         <w:t xml:space="preserve">from </w:t>
       </w:r>
       <w:r>
+        <w:t>electro</w:t>
+      </w:r>
+      <w:r>
         <w:t xml:space="preserve">chemical potential </w:t>
       </w:r>
       <w:r>
@@ -11119,7 +11417,7 @@
         <w:fldChar w:fldCharType="separate"/>
       </w:r>
       <w:r>
-        <w:t>(30)</w:t>
+        <w:t>(32)</w:t>
       </w:r>
       <w:r>
         <w:fldChar w:fldCharType="end"/>
@@ -11635,16 +11933,13 @@
                 <w:numId w:val="2"/>
               </w:numPr>
             </w:pPr>
-            <w:bookmarkStart w:id="29" w:name="_Ref419592195"/>
+            <w:bookmarkStart w:id="30" w:name="_Ref419592195"/>
             <w:r>
-              <w:t xml:space="preserve">Ideal gas </w:t>
-            </w:r>
-            <w:r>
-              <w:t>at 25°C</w:t>
+              <w:t>Ideal gas at 25°C</w:t>
             </w:r>
           </w:p>
         </w:tc>
-        <w:bookmarkEnd w:id="29"/>
+        <w:bookmarkEnd w:id="30"/>
       </w:tr>
     </w:tbl>
     <w:p>
@@ -13883,7 +14178,7 @@
 </file>
 
 <file path=customXml/itemProps1.xml><?xml version="1.0" encoding="utf-8"?>
-<ds:datastoreItem xmlns:ds="http://schemas.openxmlformats.org/officeDocument/2006/customXml" ds:itemID="{723A1AEE-0502-4A22-85AD-098D600A3B23}">
+<ds:datastoreItem xmlns:ds="http://schemas.openxmlformats.org/officeDocument/2006/customXml" ds:itemID="{564BFB4E-A9F6-411F-B26A-9D8EFFED8FF4}">
   <ds:schemaRefs>
     <ds:schemaRef ds:uri="http://schemas.openxmlformats.org/officeDocument/2006/bibliography"/>
   </ds:schemaRefs>

</xml_diff>

<commit_message>
Debug of FluidPort (interface between chemical substances of one chemical solution and Modelica.Fluid package)
</commit_message>
<xml_diff>
--- a/Chemical/Resources/Documentation/Chemical.docx
+++ b/Chemical/Resources/Documentation/Chemical.docx
@@ -4799,24 +4799,13 @@
         <w:t xml:space="preserve">” is stoichiometry coefficient negative for reactants and positive for products (e.g. </w:t>
       </w:r>
       <w:r>
-        <w:t xml:space="preserve">transport of the substance </w:t>
-      </w:r>
-      <w:proofErr w:type="spellStart"/>
-      <w:r>
-        <w:t>A</w:t>
+        <w:t>transport of the substance A</w:t>
       </w:r>
       <w:r>
         <w:rPr>
           <w:vertAlign w:val="subscript"/>
         </w:rPr>
-        <w:t>in</w:t>
-      </w:r>
-      <w:proofErr w:type="spellEnd"/>
-      <w:r>
-        <w:rPr>
-          <w:vertAlign w:val="subscript"/>
-        </w:rPr>
-        <w:t xml:space="preserve"> </w:t>
+        <w:t xml:space="preserve">in </w:t>
       </w:r>
       <w:r>
         <w:t xml:space="preserve">&lt;-&gt; </w:t>
@@ -5999,7 +5988,6 @@
                   </w:rPr>
                   <m:t>Π=</m:t>
                 </m:r>
-                <w:bookmarkStart w:id="15" w:name="_GoBack"/>
                 <m:f>
                   <m:fPr>
                     <m:ctrlPr>
@@ -6114,7 +6102,6 @@
                     </m:sSub>
                   </m:den>
                 </m:f>
-                <w:bookmarkEnd w:id="15"/>
                 <m:r>
                   <w:rPr>
                     <w:rFonts w:ascii="Cambria Math" w:hAnsi="Cambria Math"/>
@@ -6281,11 +6268,11 @@
               </w:numPr>
               <w:spacing w:line="360" w:lineRule="auto"/>
             </w:pPr>
-            <w:bookmarkStart w:id="16" w:name="_Ref418602681"/>
+            <w:bookmarkStart w:id="15" w:name="_Ref418602681"/>
             <w:r>
               <w:t>Osmotic pressure</w:t>
             </w:r>
-            <w:bookmarkEnd w:id="16"/>
+            <w:bookmarkEnd w:id="15"/>
           </w:p>
         </w:tc>
       </w:tr>
@@ -6737,11 +6724,11 @@
               </w:numPr>
               <w:spacing w:line="360" w:lineRule="auto"/>
             </w:pPr>
-            <w:bookmarkStart w:id="17" w:name="_Ref418603969"/>
+            <w:bookmarkStart w:id="16" w:name="_Ref418603969"/>
             <w:r>
               <w:t>Membrane potential</w:t>
             </w:r>
-            <w:bookmarkEnd w:id="17"/>
+            <w:bookmarkEnd w:id="16"/>
           </w:p>
         </w:tc>
       </w:tr>
@@ -6910,7 +6897,6 @@
       <w:r>
         <w:t xml:space="preserve"> and gaseous form </w:t>
       </w:r>
-      <w:proofErr w:type="spellStart"/>
       <w:proofErr w:type="gramStart"/>
       <w:r>
         <w:t>a</w:t>
@@ -6921,7 +6907,6 @@
         </w:rPr>
         <w:t>g</w:t>
       </w:r>
-      <w:proofErr w:type="spellEnd"/>
       <w:r>
         <w:t>=</w:t>
       </w:r>
@@ -7290,11 +7275,11 @@
               </w:numPr>
               <w:spacing w:line="360" w:lineRule="auto"/>
             </w:pPr>
-            <w:bookmarkStart w:id="18" w:name="_Ref418606706"/>
+            <w:bookmarkStart w:id="17" w:name="_Ref418606706"/>
             <w:r>
               <w:t>Henry’s coefficient</w:t>
             </w:r>
-            <w:bookmarkEnd w:id="18"/>
+            <w:bookmarkEnd w:id="17"/>
           </w:p>
         </w:tc>
       </w:tr>
@@ -7569,8 +7554,8 @@
               </w:numPr>
               <w:spacing w:line="360" w:lineRule="auto"/>
             </w:pPr>
-            <w:bookmarkStart w:id="19" w:name="_Ref418606743"/>
-            <w:bookmarkStart w:id="20" w:name="_Ref418619107"/>
+            <w:bookmarkStart w:id="18" w:name="_Ref418606743"/>
+            <w:bookmarkStart w:id="19" w:name="_Ref418619107"/>
             <w:proofErr w:type="spellStart"/>
             <w:r>
               <w:t>Raoult’s</w:t>
@@ -7579,11 +7564,11 @@
             <w:r>
               <w:t xml:space="preserve"> </w:t>
             </w:r>
-            <w:bookmarkEnd w:id="19"/>
+            <w:bookmarkEnd w:id="18"/>
             <w:r>
               <w:t>vapor pressure</w:t>
             </w:r>
-            <w:bookmarkEnd w:id="20"/>
+            <w:bookmarkEnd w:id="19"/>
           </w:p>
         </w:tc>
       </w:tr>
@@ -7848,11 +7833,11 @@
               </w:numPr>
               <w:spacing w:line="360" w:lineRule="auto"/>
             </w:pPr>
-            <w:bookmarkStart w:id="21" w:name="_Ref418606909"/>
+            <w:bookmarkStart w:id="20" w:name="_Ref418606909"/>
             <w:r>
               <w:t>Sieverts’ coefficient</w:t>
             </w:r>
-            <w:bookmarkEnd w:id="21"/>
+            <w:bookmarkEnd w:id="20"/>
           </w:p>
         </w:tc>
       </w:tr>
@@ -8709,7 +8694,7 @@
                 <w:numId w:val="2"/>
               </w:numPr>
             </w:pPr>
-            <w:bookmarkStart w:id="22" w:name="_Ref418632027"/>
+            <w:bookmarkStart w:id="21" w:name="_Ref418632027"/>
             <w:r>
               <w:t>Free molar entropy of formation at T</w:t>
             </w:r>
@@ -8731,7 +8716,7 @@
             <w:r>
               <w:t>=100kPa</w:t>
             </w:r>
-            <w:bookmarkEnd w:id="22"/>
+            <w:bookmarkEnd w:id="21"/>
           </w:p>
         </w:tc>
       </w:tr>
@@ -8936,59 +8921,32 @@
                 </w:rPr>
                 <m:t>+</m:t>
               </m:r>
-              <m:d>
-                <m:dPr>
+              <m:sSub>
+                <m:sSubPr>
                   <m:ctrlPr>
                     <w:rPr>
                       <w:rFonts w:ascii="Cambria Math" w:hAnsi="Cambria Math"/>
                       <w:i/>
                     </w:rPr>
                   </m:ctrlPr>
-                </m:dPr>
+                </m:sSubPr>
                 <m:e>
-                  <m:sSub>
-                    <m:sSubPr>
-                      <m:ctrlPr>
-                        <w:rPr>
-                          <w:rFonts w:ascii="Cambria Math" w:hAnsi="Cambria Math"/>
-                          <w:i/>
-                        </w:rPr>
-                      </m:ctrlPr>
-                    </m:sSubPr>
-                    <m:e>
-                      <m:r>
-                        <w:rPr>
-                          <w:rFonts w:ascii="Cambria Math" w:hAnsi="Cambria Math"/>
-                        </w:rPr>
-                        <m:t>c</m:t>
-                      </m:r>
-                    </m:e>
-                    <m:sub>
-                      <m:r>
-                        <w:rPr>
-                          <w:rFonts w:ascii="Cambria Math" w:hAnsi="Cambria Math"/>
-                        </w:rPr>
-                        <m:t>p</m:t>
-                      </m:r>
-                    </m:sub>
-                  </m:sSub>
                   <m:r>
                     <w:rPr>
                       <w:rFonts w:ascii="Cambria Math" w:hAnsi="Cambria Math"/>
                     </w:rPr>
-                    <m:t>+</m:t>
+                    <m:t>c</m:t>
                   </m:r>
+                </m:e>
+                <m:sub>
                   <m:r>
-                    <m:rPr>
-                      <m:sty m:val="p"/>
-                    </m:rPr>
                     <w:rPr>
                       <w:rFonts w:ascii="Cambria Math" w:hAnsi="Cambria Math"/>
                     </w:rPr>
-                    <m:t>R</m:t>
+                    <m:t>p</m:t>
                   </m:r>
-                </m:e>
-              </m:d>
+                </m:sub>
+              </m:sSub>
               <m:r>
                 <w:rPr>
                   <w:rFonts w:ascii="Cambria Math" w:hAnsi="Cambria Math"/>
@@ -9048,7 +9006,7 @@
                 <w:numId w:val="2"/>
               </w:numPr>
             </w:pPr>
-            <w:bookmarkStart w:id="23" w:name="_Ref418631263"/>
+            <w:bookmarkStart w:id="22" w:name="_Ref418631263"/>
             <w:r>
               <w:t>Molar enthalpy of the ideal gas</w:t>
             </w:r>
@@ -9058,7 +9016,7 @@
             <w:r>
               <w:t xml:space="preserve"> substance</w:t>
             </w:r>
-            <w:bookmarkEnd w:id="23"/>
+            <w:bookmarkEnd w:id="22"/>
           </w:p>
         </w:tc>
       </w:tr>
@@ -9265,11 +9223,11 @@
                 <w:numId w:val="2"/>
               </w:numPr>
             </w:pPr>
-            <w:bookmarkStart w:id="24" w:name="_Ref418631265"/>
+            <w:bookmarkStart w:id="23" w:name="_Ref418631265"/>
             <w:r>
               <w:t>Molar enthalpy of the incompressible substance</w:t>
             </w:r>
-            <w:bookmarkEnd w:id="24"/>
+            <w:bookmarkEnd w:id="23"/>
           </w:p>
         </w:tc>
       </w:tr>
@@ -9391,59 +9349,32 @@
                 </w:rPr>
                 <m:t>+</m:t>
               </m:r>
-              <m:d>
-                <m:dPr>
+              <m:sSub>
+                <m:sSubPr>
                   <m:ctrlPr>
                     <w:rPr>
                       <w:rFonts w:ascii="Cambria Math" w:hAnsi="Cambria Math"/>
                       <w:i/>
                     </w:rPr>
                   </m:ctrlPr>
-                </m:dPr>
+                </m:sSubPr>
                 <m:e>
-                  <m:sSub>
-                    <m:sSubPr>
-                      <m:ctrlPr>
-                        <w:rPr>
-                          <w:rFonts w:ascii="Cambria Math" w:hAnsi="Cambria Math"/>
-                          <w:i/>
-                        </w:rPr>
-                      </m:ctrlPr>
-                    </m:sSubPr>
-                    <m:e>
-                      <m:r>
-                        <w:rPr>
-                          <w:rFonts w:ascii="Cambria Math" w:hAnsi="Cambria Math"/>
-                        </w:rPr>
-                        <m:t>c</m:t>
-                      </m:r>
-                    </m:e>
-                    <m:sub>
-                      <m:r>
-                        <w:rPr>
-                          <w:rFonts w:ascii="Cambria Math" w:hAnsi="Cambria Math"/>
-                        </w:rPr>
-                        <m:t>p</m:t>
-                      </m:r>
-                    </m:sub>
-                  </m:sSub>
                   <m:r>
                     <w:rPr>
                       <w:rFonts w:ascii="Cambria Math" w:hAnsi="Cambria Math"/>
                     </w:rPr>
-                    <m:t>+</m:t>
+                    <m:t>c</m:t>
                   </m:r>
+                </m:e>
+                <m:sub>
                   <m:r>
-                    <m:rPr>
-                      <m:sty m:val="p"/>
-                    </m:rPr>
                     <w:rPr>
                       <w:rFonts w:ascii="Cambria Math" w:hAnsi="Cambria Math"/>
                     </w:rPr>
-                    <m:t>R</m:t>
+                    <m:t>p</m:t>
                   </m:r>
-                </m:e>
-              </m:d>
+                </m:sub>
+              </m:sSub>
               <m:r>
                 <w:rPr>
                   <w:rFonts w:ascii="Cambria Math" w:hAnsi="Cambria Math"/>
@@ -9649,11 +9580,11 @@
                 <w:numId w:val="2"/>
               </w:numPr>
             </w:pPr>
-            <w:bookmarkStart w:id="25" w:name="_Ref418631267"/>
+            <w:bookmarkStart w:id="24" w:name="_Ref418631267"/>
             <w:r>
               <w:t>Molar entropy of the ideal gas substance</w:t>
             </w:r>
-            <w:bookmarkEnd w:id="25"/>
+            <w:bookmarkEnd w:id="24"/>
           </w:p>
         </w:tc>
       </w:tr>
@@ -9998,11 +9929,11 @@
                 <w:numId w:val="2"/>
               </w:numPr>
             </w:pPr>
-            <w:bookmarkStart w:id="26" w:name="_Ref418631268"/>
+            <w:bookmarkStart w:id="25" w:name="_Ref418631268"/>
             <w:r>
               <w:t>Molar entropy of the incompressible substance</w:t>
             </w:r>
-            <w:bookmarkEnd w:id="26"/>
+            <w:bookmarkEnd w:id="25"/>
           </w:p>
         </w:tc>
       </w:tr>
@@ -10153,7 +10084,7 @@
                 <w:numId w:val="2"/>
               </w:numPr>
             </w:pPr>
-            <w:bookmarkStart w:id="27" w:name="_Ref418637957"/>
+            <w:bookmarkStart w:id="26" w:name="_Ref418637957"/>
             <w:r>
               <w:t>C</w:t>
             </w:r>
@@ -10166,7 +10097,7 @@
             <w:r>
               <w:t>substance</w:t>
             </w:r>
-            <w:bookmarkEnd w:id="27"/>
+            <w:bookmarkEnd w:id="26"/>
           </w:p>
         </w:tc>
       </w:tr>
@@ -10525,11 +10456,11 @@
                 <w:numId w:val="2"/>
               </w:numPr>
             </w:pPr>
-            <w:bookmarkStart w:id="28" w:name="_Ref420015254"/>
+            <w:bookmarkStart w:id="27" w:name="_Ref420015254"/>
             <w:r>
               <w:t>Fundamental thermodynamic relation</w:t>
             </w:r>
-            <w:bookmarkEnd w:id="28"/>
+            <w:bookmarkEnd w:id="27"/>
             <w:r>
               <w:t xml:space="preserve"> </w:t>
             </w:r>
@@ -10556,7 +10487,19 @@
                   <w:rPr>
                     <w:rFonts w:ascii="Cambria Math" w:hAnsi="Cambria Math"/>
                   </w:rPr>
-                  <m:t>∂G=∂T∙S</m:t>
+                  <m:t>∂G=</m:t>
+                </m:r>
+                <m:r>
+                  <w:rPr>
+                    <w:rFonts w:ascii="Cambria Math" w:hAnsi="Cambria Math"/>
+                  </w:rPr>
+                  <m:t>-</m:t>
+                </m:r>
+                <m:r>
+                  <w:rPr>
+                    <w:rFonts w:ascii="Cambria Math" w:hAnsi="Cambria Math"/>
+                  </w:rPr>
+                  <m:t>∂T∙S</m:t>
                 </m:r>
               </m:oMath>
             </m:oMathPara>
@@ -10574,11 +10517,11 @@
                 <w:numId w:val="2"/>
               </w:numPr>
             </w:pPr>
-            <w:bookmarkStart w:id="29" w:name="_Ref418635495"/>
+            <w:bookmarkStart w:id="28" w:name="_Ref418635495"/>
             <w:r>
               <w:t xml:space="preserve">Change of Gibbs energy </w:t>
             </w:r>
-            <w:bookmarkEnd w:id="29"/>
+            <w:bookmarkEnd w:id="28"/>
             <w:r>
               <w:t>during isobaric heating</w:t>
             </w:r>
@@ -10623,7 +10566,7 @@
                       <w:rPr>
                         <w:rFonts w:ascii="Cambria Math" w:eastAsiaTheme="minorEastAsia" w:hAnsi="Cambria Math"/>
                       </w:rPr>
-                      <m:t>p</m:t>
+                      <m:t>v</m:t>
                     </m:r>
                   </m:sub>
                 </m:sSub>
@@ -10831,7 +10774,34 @@
               </w:numPr>
             </w:pPr>
             <w:r>
-              <w:t>Ideal gas isobaric heating</w:t>
+              <w:t>Ideal gas is</w:t>
+            </w:r>
+            <w:r>
+              <w:t>o</w:t>
+            </w:r>
+            <w:r>
+              <w:t>choric</w:t>
+            </w:r>
+            <w:r>
+              <w:t xml:space="preserve"> heating</w:t>
+            </w:r>
+          </w:p>
+          <w:p>
+            <w:pPr>
+              <w:pStyle w:val="Odstavecseseznamem"/>
+              <w:ind w:left="227"/>
+            </w:pPr>
+            <w:r>
+              <w:t>(</w:t>
+            </w:r>
+            <w:r>
+              <w:t xml:space="preserve">Molar heat capacity of ideal gas at constant </w:t>
+            </w:r>
+            <w:r>
+              <w:t xml:space="preserve">volume and </w:t>
+            </w:r>
+            <w:r>
+              <w:t>amount of substance)</w:t>
             </w:r>
           </w:p>
         </w:tc>
@@ -10875,6 +10845,173 @@
                         <w:rFonts w:ascii="Cambria Math" w:eastAsiaTheme="minorEastAsia" w:hAnsi="Cambria Math"/>
                       </w:rPr>
                       <m:t>p</m:t>
+                    </m:r>
+                  </m:sub>
+                </m:sSub>
+                <m:r>
+                  <w:rPr>
+                    <w:rFonts w:ascii="Cambria Math" w:hAnsi="Cambria Math"/>
+                  </w:rPr>
+                  <m:t>=</m:t>
+                </m:r>
+                <m:f>
+                  <m:fPr>
+                    <m:ctrlPr>
+                      <w:rPr>
+                        <w:rFonts w:ascii="Cambria Math" w:hAnsi="Cambria Math"/>
+                        <w:i/>
+                      </w:rPr>
+                    </m:ctrlPr>
+                  </m:fPr>
+                  <m:num>
+                    <m:r>
+                      <w:rPr>
+                        <w:rFonts w:ascii="Cambria Math" w:hAnsi="Cambria Math"/>
+                      </w:rPr>
+                      <m:t>∂</m:t>
+                    </m:r>
+                    <m:sSub>
+                      <m:sSubPr>
+                        <m:ctrlPr>
+                          <w:rPr>
+                            <w:rFonts w:ascii="Cambria Math" w:hAnsi="Cambria Math"/>
+                            <w:i/>
+                          </w:rPr>
+                        </m:ctrlPr>
+                      </m:sSubPr>
+                      <m:e>
+                        <m:r>
+                          <w:rPr>
+                            <w:rFonts w:ascii="Cambria Math" w:hAnsi="Cambria Math"/>
+                          </w:rPr>
+                          <m:t>H</m:t>
+                        </m:r>
+                      </m:e>
+                      <m:sub>
+                        <m:r>
+                          <w:rPr>
+                            <w:rFonts w:ascii="Cambria Math" w:hAnsi="Cambria Math"/>
+                          </w:rPr>
+                          <m:t>m,g</m:t>
+                        </m:r>
+                      </m:sub>
+                    </m:sSub>
+                  </m:num>
+                  <m:den>
+                    <m:r>
+                      <w:rPr>
+                        <w:rFonts w:ascii="Cambria Math" w:hAnsi="Cambria Math"/>
+                      </w:rPr>
+                      <m:t>∂T</m:t>
+                    </m:r>
+                  </m:den>
+                </m:f>
+                <m:r>
+                  <w:rPr>
+                    <w:rFonts w:ascii="Cambria Math" w:hAnsi="Cambria Math"/>
+                  </w:rPr>
+                  <m:t>=</m:t>
+                </m:r>
+                <m:sSub>
+                  <m:sSubPr>
+                    <m:ctrlPr>
+                      <w:rPr>
+                        <w:rFonts w:ascii="Cambria Math" w:eastAsiaTheme="minorEastAsia" w:hAnsi="Cambria Math"/>
+                        <w:i/>
+                      </w:rPr>
+                    </m:ctrlPr>
+                  </m:sSubPr>
+                  <m:e>
+                    <m:r>
+                      <w:rPr>
+                        <w:rFonts w:ascii="Cambria Math" w:eastAsiaTheme="minorEastAsia" w:hAnsi="Cambria Math"/>
+                      </w:rPr>
+                      <m:t>c</m:t>
+                    </m:r>
+                  </m:e>
+                  <m:sub>
+                    <m:r>
+                      <w:rPr>
+                        <w:rFonts w:ascii="Cambria Math" w:eastAsiaTheme="minorEastAsia" w:hAnsi="Cambria Math"/>
+                      </w:rPr>
+                      <m:t>v</m:t>
+                    </m:r>
+                  </m:sub>
+                </m:sSub>
+                <m:r>
+                  <w:rPr>
+                    <w:rFonts w:ascii="Cambria Math" w:hAnsi="Cambria Math"/>
+                  </w:rPr>
+                  <m:t>+</m:t>
+                </m:r>
+                <m:r>
+                  <w:rPr>
+                    <w:rFonts w:ascii="Cambria Math" w:hAnsi="Cambria Math"/>
+                  </w:rPr>
+                  <m:t>R</m:t>
+                </m:r>
+              </m:oMath>
+            </m:oMathPara>
+          </w:p>
+        </w:tc>
+        <w:tc>
+          <w:tcPr>
+            <w:tcW w:w="3822" w:type="dxa"/>
+            <w:vAlign w:val="center"/>
+          </w:tcPr>
+          <w:p>
+            <w:pPr>
+              <w:pStyle w:val="Odstavecseseznamem"/>
+              <w:numPr>
+                <w:ilvl w:val="0"/>
+                <w:numId w:val="2"/>
+              </w:numPr>
+            </w:pPr>
+            <w:r>
+              <w:t>Molar heat capacity of ideal gas at constant pressure</w:t>
+            </w:r>
+          </w:p>
+        </w:tc>
+      </w:tr>
+      <w:tr>
+        <w:tc>
+          <w:tcPr>
+            <w:tcW w:w="5240" w:type="dxa"/>
+            <w:vAlign w:val="center"/>
+          </w:tcPr>
+          <w:p>
+            <w:pPr>
+              <w:spacing w:line="360" w:lineRule="auto"/>
+              <w:jc w:val="center"/>
+              <w:rPr>
+                <w:rFonts w:ascii="Calibri" w:eastAsia="Calibri" w:hAnsi="Calibri" w:cs="Times New Roman"/>
+              </w:rPr>
+            </w:pPr>
+            <m:oMathPara>
+              <m:oMath>
+                <m:sSub>
+                  <m:sSubPr>
+                    <m:ctrlPr>
+                      <w:rPr>
+                        <w:rFonts w:ascii="Cambria Math" w:eastAsiaTheme="minorEastAsia" w:hAnsi="Cambria Math"/>
+                        <w:i/>
+                      </w:rPr>
+                    </m:ctrlPr>
+                  </m:sSubPr>
+                  <m:e>
+                    <m:r>
+                      <w:rPr>
+                        <w:rFonts w:ascii="Cambria Math" w:eastAsiaTheme="minorEastAsia" w:hAnsi="Cambria Math"/>
+                      </w:rPr>
+                      <m:t>c</m:t>
+                    </m:r>
+                  </m:e>
+                  <m:sub>
+                    <m:r>
+                      <w:rPr>
+                        <w:rFonts w:ascii="Cambria Math" w:eastAsiaTheme="minorEastAsia" w:hAnsi="Cambria Math"/>
+                      </w:rPr>
+                      <m:t>v</m:t>
                     </m:r>
                   </m:sub>
                 </m:sSub>
@@ -11083,6 +11220,184 @@
             <w:r>
               <w:t>Incompressible substance isobaric heating</w:t>
             </w:r>
+            <w:r>
+              <w:t xml:space="preserve"> </w:t>
+            </w:r>
+            <w:r>
+              <w:t xml:space="preserve">(Molar heat capacity of </w:t>
+            </w:r>
+            <w:r>
+              <w:t xml:space="preserve">incompressible </w:t>
+            </w:r>
+            <w:r>
+              <w:t xml:space="preserve">at constant </w:t>
+            </w:r>
+            <w:r>
+              <w:t>volume</w:t>
+            </w:r>
+            <w:r>
+              <w:t>)</w:t>
+            </w:r>
+          </w:p>
+        </w:tc>
+      </w:tr>
+      <w:tr>
+        <w:tc>
+          <w:tcPr>
+            <w:tcW w:w="5240" w:type="dxa"/>
+            <w:vAlign w:val="center"/>
+          </w:tcPr>
+          <w:p>
+            <w:pPr>
+              <w:spacing w:line="360" w:lineRule="auto"/>
+              <w:jc w:val="center"/>
+              <w:rPr>
+                <w:rFonts w:ascii="Calibri" w:eastAsia="Calibri" w:hAnsi="Calibri" w:cs="Times New Roman"/>
+              </w:rPr>
+            </w:pPr>
+            <m:oMathPara>
+              <m:oMath>
+                <m:sSub>
+                  <m:sSubPr>
+                    <m:ctrlPr>
+                      <w:rPr>
+                        <w:rFonts w:ascii="Cambria Math" w:eastAsiaTheme="minorEastAsia" w:hAnsi="Cambria Math"/>
+                        <w:i/>
+                      </w:rPr>
+                    </m:ctrlPr>
+                  </m:sSubPr>
+                  <m:e>
+                    <m:r>
+                      <w:rPr>
+                        <w:rFonts w:ascii="Cambria Math" w:eastAsiaTheme="minorEastAsia" w:hAnsi="Cambria Math"/>
+                      </w:rPr>
+                      <m:t>c</m:t>
+                    </m:r>
+                  </m:e>
+                  <m:sub>
+                    <m:r>
+                      <w:rPr>
+                        <w:rFonts w:ascii="Cambria Math" w:eastAsiaTheme="minorEastAsia" w:hAnsi="Cambria Math"/>
+                      </w:rPr>
+                      <m:t>p</m:t>
+                    </m:r>
+                  </m:sub>
+                </m:sSub>
+                <m:r>
+                  <w:rPr>
+                    <w:rFonts w:ascii="Cambria Math" w:hAnsi="Cambria Math"/>
+                  </w:rPr>
+                  <m:t>=</m:t>
+                </m:r>
+                <m:f>
+                  <m:fPr>
+                    <m:ctrlPr>
+                      <w:rPr>
+                        <w:rFonts w:ascii="Cambria Math" w:hAnsi="Cambria Math"/>
+                        <w:i/>
+                      </w:rPr>
+                    </m:ctrlPr>
+                  </m:fPr>
+                  <m:num>
+                    <m:r>
+                      <w:rPr>
+                        <w:rFonts w:ascii="Cambria Math" w:hAnsi="Cambria Math"/>
+                      </w:rPr>
+                      <m:t>∂</m:t>
+                    </m:r>
+                    <m:sSub>
+                      <m:sSubPr>
+                        <m:ctrlPr>
+                          <w:rPr>
+                            <w:rFonts w:ascii="Cambria Math" w:hAnsi="Cambria Math"/>
+                            <w:i/>
+                          </w:rPr>
+                        </m:ctrlPr>
+                      </m:sSubPr>
+                      <m:e>
+                        <m:r>
+                          <w:rPr>
+                            <w:rFonts w:ascii="Cambria Math" w:hAnsi="Cambria Math"/>
+                          </w:rPr>
+                          <m:t>H</m:t>
+                        </m:r>
+                      </m:e>
+                      <m:sub>
+                        <m:r>
+                          <w:rPr>
+                            <w:rFonts w:ascii="Cambria Math" w:hAnsi="Cambria Math"/>
+                          </w:rPr>
+                          <m:t>m,g</m:t>
+                        </m:r>
+                      </m:sub>
+                    </m:sSub>
+                  </m:num>
+                  <m:den>
+                    <m:r>
+                      <w:rPr>
+                        <w:rFonts w:ascii="Cambria Math" w:hAnsi="Cambria Math"/>
+                      </w:rPr>
+                      <m:t>∂T</m:t>
+                    </m:r>
+                  </m:den>
+                </m:f>
+                <m:r>
+                  <w:rPr>
+                    <w:rFonts w:ascii="Cambria Math" w:hAnsi="Cambria Math"/>
+                  </w:rPr>
+                  <m:t>=</m:t>
+                </m:r>
+                <m:sSub>
+                  <m:sSubPr>
+                    <m:ctrlPr>
+                      <w:rPr>
+                        <w:rFonts w:ascii="Cambria Math" w:eastAsiaTheme="minorEastAsia" w:hAnsi="Cambria Math"/>
+                        <w:i/>
+                      </w:rPr>
+                    </m:ctrlPr>
+                  </m:sSubPr>
+                  <m:e>
+                    <m:r>
+                      <w:rPr>
+                        <w:rFonts w:ascii="Cambria Math" w:eastAsiaTheme="minorEastAsia" w:hAnsi="Cambria Math"/>
+                      </w:rPr>
+                      <m:t>c</m:t>
+                    </m:r>
+                  </m:e>
+                  <m:sub>
+                    <m:r>
+                      <w:rPr>
+                        <w:rFonts w:ascii="Cambria Math" w:eastAsiaTheme="minorEastAsia" w:hAnsi="Cambria Math"/>
+                      </w:rPr>
+                      <m:t>v</m:t>
+                    </m:r>
+                  </m:sub>
+                </m:sSub>
+              </m:oMath>
+            </m:oMathPara>
+          </w:p>
+        </w:tc>
+        <w:tc>
+          <w:tcPr>
+            <w:tcW w:w="3822" w:type="dxa"/>
+          </w:tcPr>
+          <w:p>
+            <w:pPr>
+              <w:pStyle w:val="Odstavecseseznamem"/>
+              <w:numPr>
+                <w:ilvl w:val="0"/>
+                <w:numId w:val="2"/>
+              </w:numPr>
+            </w:pPr>
+            <w:r>
+              <w:t xml:space="preserve">Molar heat capacity of </w:t>
+            </w:r>
+            <w:r>
+              <w:t xml:space="preserve">incompressible </w:t>
+            </w:r>
+            <w:r>
+              <w:t>at constant pressure</w:t>
+            </w:r>
           </w:p>
         </w:tc>
       </w:tr>
@@ -11130,9 +11445,6 @@
         </w:rPr>
         <w:t>p</w:t>
       </w:r>
-      <w:r>
-        <w:t>+R</w:t>
-      </w:r>
       <w:proofErr w:type="spellEnd"/>
       <w:r>
         <w:t>) for free molar enthalpy and the differential equation T*∂S</w:t>
@@ -11156,9 +11468,8 @@
         </w:rPr>
         <w:t>p</w:t>
       </w:r>
-      <w:r>
-        <w:t>+R</w:t>
-      </w:r>
+      <w:bookmarkStart w:id="29" w:name="_GoBack"/>
+      <w:bookmarkEnd w:id="29"/>
       <w:proofErr w:type="spellEnd"/>
       <w:r>
         <w:t>)</w:t>
@@ -14172,7 +14483,7 @@
 </file>
 
 <file path=customXml/itemProps1.xml><?xml version="1.0" encoding="utf-8"?>
-<ds:datastoreItem xmlns:ds="http://schemas.openxmlformats.org/officeDocument/2006/customXml" ds:itemID="{D2A22449-23A3-437D-872C-E5D8B992B775}">
+<ds:datastoreItem xmlns:ds="http://schemas.openxmlformats.org/officeDocument/2006/customXml" ds:itemID="{26A9BAD8-0CD6-41C8-9541-F25CDA52AB64}">
   <ds:schemaRefs>
     <ds:schemaRef ds:uri="http://schemas.openxmlformats.org/officeDocument/2006/bibliography"/>
   </ds:schemaRefs>

</xml_diff>

<commit_message>
comparison with 1.1.0-beta (main difference is fix of ideal gas enthalpies temperature dependence)
</commit_message>
<xml_diff>
--- a/Chemical/Resources/Documentation/Chemical.docx
+++ b/Chemical/Resources/Documentation/Chemical.docx
@@ -1774,7 +1774,12 @@
       </w:r>
       <w:proofErr w:type="spellEnd"/>
       <w:r>
-        <w:t xml:space="preserve">” there is presenter also standard electrical port for the solution as </w:t>
+        <w:t>” there is presented</w:t>
+      </w:r>
+      <w:bookmarkStart w:id="9" w:name="_GoBack"/>
+      <w:bookmarkEnd w:id="9"/>
+      <w:r>
+        <w:t xml:space="preserve"> also standard electrical port for the solution as </w:t>
       </w:r>
       <w:proofErr w:type="spellStart"/>
       <w:r>
@@ -3638,11 +3643,11 @@
               </w:numPr>
               <w:spacing w:line="360" w:lineRule="auto"/>
             </w:pPr>
-            <w:bookmarkStart w:id="9" w:name="_Ref418556084"/>
+            <w:bookmarkStart w:id="10" w:name="_Ref418556084"/>
             <w:r>
               <w:t>Amount of the substance</w:t>
             </w:r>
-            <w:bookmarkEnd w:id="9"/>
+            <w:bookmarkEnd w:id="10"/>
           </w:p>
         </w:tc>
       </w:tr>
@@ -3739,11 +3744,11 @@
               </w:numPr>
               <w:spacing w:line="360" w:lineRule="auto"/>
             </w:pPr>
-            <w:bookmarkStart w:id="10" w:name="_Ref418556113"/>
+            <w:bookmarkStart w:id="11" w:name="_Ref418556113"/>
             <w:r>
               <w:t>Mole fraction of the substance</w:t>
             </w:r>
-            <w:bookmarkEnd w:id="10"/>
+            <w:bookmarkEnd w:id="11"/>
           </w:p>
         </w:tc>
       </w:tr>
@@ -3968,11 +3973,11 @@
               </w:numPr>
               <w:spacing w:line="360" w:lineRule="auto"/>
             </w:pPr>
-            <w:bookmarkStart w:id="11" w:name="_Ref418556136"/>
+            <w:bookmarkStart w:id="12" w:name="_Ref418556136"/>
             <w:r>
               <w:t>Activity of the substance</w:t>
             </w:r>
-            <w:bookmarkEnd w:id="11"/>
+            <w:bookmarkEnd w:id="12"/>
           </w:p>
         </w:tc>
       </w:tr>
@@ -4334,7 +4339,7 @@
                 <w:numId w:val="2"/>
               </w:numPr>
             </w:pPr>
-            <w:bookmarkStart w:id="12" w:name="_Ref418556687"/>
+            <w:bookmarkStart w:id="13" w:name="_Ref418556687"/>
             <w:r>
               <w:rPr>
                 <w:b/>
@@ -4344,7 +4349,7 @@
             <w:r>
               <w:t xml:space="preserve"> of the substance</w:t>
             </w:r>
-            <w:bookmarkEnd w:id="12"/>
+            <w:bookmarkEnd w:id="13"/>
             <w:r>
               <w:t xml:space="preserve"> in the solution</w:t>
             </w:r>
@@ -5139,11 +5144,11 @@
               </w:numPr>
               <w:spacing w:line="360" w:lineRule="auto"/>
             </w:pPr>
-            <w:bookmarkStart w:id="13" w:name="_Ref418593979"/>
+            <w:bookmarkStart w:id="14" w:name="_Ref418593979"/>
             <w:r>
               <w:t>Chemical kinetics</w:t>
             </w:r>
-            <w:bookmarkEnd w:id="13"/>
+            <w:bookmarkEnd w:id="14"/>
           </w:p>
         </w:tc>
       </w:tr>
@@ -5789,7 +5794,7 @@
                 <w:numId w:val="2"/>
               </w:numPr>
             </w:pPr>
-            <w:bookmarkStart w:id="14" w:name="_Ref418608009"/>
+            <w:bookmarkStart w:id="15" w:name="_Ref418608009"/>
             <w:r>
               <w:t xml:space="preserve">Equilibrium </w:t>
             </w:r>
@@ -5805,7 +5810,7 @@
             <w:r>
               <w:t>of the chemical reaction</w:t>
             </w:r>
-            <w:bookmarkEnd w:id="14"/>
+            <w:bookmarkEnd w:id="15"/>
           </w:p>
         </w:tc>
       </w:tr>
@@ -6268,11 +6273,11 @@
               </w:numPr>
               <w:spacing w:line="360" w:lineRule="auto"/>
             </w:pPr>
-            <w:bookmarkStart w:id="15" w:name="_Ref418602681"/>
+            <w:bookmarkStart w:id="16" w:name="_Ref418602681"/>
             <w:r>
               <w:t>Osmotic pressure</w:t>
             </w:r>
-            <w:bookmarkEnd w:id="15"/>
+            <w:bookmarkEnd w:id="16"/>
           </w:p>
         </w:tc>
       </w:tr>
@@ -6724,11 +6729,11 @@
               </w:numPr>
               <w:spacing w:line="360" w:lineRule="auto"/>
             </w:pPr>
-            <w:bookmarkStart w:id="16" w:name="_Ref418603969"/>
+            <w:bookmarkStart w:id="17" w:name="_Ref418603969"/>
             <w:r>
               <w:t>Membrane potential</w:t>
             </w:r>
-            <w:bookmarkEnd w:id="16"/>
+            <w:bookmarkEnd w:id="17"/>
           </w:p>
         </w:tc>
       </w:tr>
@@ -7275,11 +7280,11 @@
               </w:numPr>
               <w:spacing w:line="360" w:lineRule="auto"/>
             </w:pPr>
-            <w:bookmarkStart w:id="17" w:name="_Ref418606706"/>
+            <w:bookmarkStart w:id="18" w:name="_Ref418606706"/>
             <w:r>
               <w:t>Henry’s coefficient</w:t>
             </w:r>
-            <w:bookmarkEnd w:id="17"/>
+            <w:bookmarkEnd w:id="18"/>
           </w:p>
         </w:tc>
       </w:tr>
@@ -7554,8 +7559,8 @@
               </w:numPr>
               <w:spacing w:line="360" w:lineRule="auto"/>
             </w:pPr>
-            <w:bookmarkStart w:id="18" w:name="_Ref418606743"/>
-            <w:bookmarkStart w:id="19" w:name="_Ref418619107"/>
+            <w:bookmarkStart w:id="19" w:name="_Ref418606743"/>
+            <w:bookmarkStart w:id="20" w:name="_Ref418619107"/>
             <w:proofErr w:type="spellStart"/>
             <w:r>
               <w:t>Raoult’s</w:t>
@@ -7564,11 +7569,11 @@
             <w:r>
               <w:t xml:space="preserve"> </w:t>
             </w:r>
-            <w:bookmarkEnd w:id="18"/>
+            <w:bookmarkEnd w:id="19"/>
             <w:r>
               <w:t>vapor pressure</w:t>
             </w:r>
-            <w:bookmarkEnd w:id="19"/>
+            <w:bookmarkEnd w:id="20"/>
           </w:p>
         </w:tc>
       </w:tr>
@@ -7833,11 +7838,11 @@
               </w:numPr>
               <w:spacing w:line="360" w:lineRule="auto"/>
             </w:pPr>
-            <w:bookmarkStart w:id="20" w:name="_Ref418606909"/>
+            <w:bookmarkStart w:id="21" w:name="_Ref418606909"/>
             <w:r>
               <w:t>Sieverts’ coefficient</w:t>
             </w:r>
-            <w:bookmarkEnd w:id="20"/>
+            <w:bookmarkEnd w:id="21"/>
           </w:p>
         </w:tc>
       </w:tr>
@@ -8694,7 +8699,7 @@
                 <w:numId w:val="2"/>
               </w:numPr>
             </w:pPr>
-            <w:bookmarkStart w:id="21" w:name="_Ref418632027"/>
+            <w:bookmarkStart w:id="22" w:name="_Ref418632027"/>
             <w:r>
               <w:t>Free molar entropy of formation at T</w:t>
             </w:r>
@@ -8716,7 +8721,7 @@
             <w:r>
               <w:t>=100kPa</w:t>
             </w:r>
-            <w:bookmarkEnd w:id="21"/>
+            <w:bookmarkEnd w:id="22"/>
           </w:p>
         </w:tc>
       </w:tr>
@@ -9006,7 +9011,7 @@
                 <w:numId w:val="2"/>
               </w:numPr>
             </w:pPr>
-            <w:bookmarkStart w:id="22" w:name="_Ref418631263"/>
+            <w:bookmarkStart w:id="23" w:name="_Ref418631263"/>
             <w:r>
               <w:t>Molar enthalpy of the ideal gas</w:t>
             </w:r>
@@ -9016,7 +9021,7 @@
             <w:r>
               <w:t xml:space="preserve"> substance</w:t>
             </w:r>
-            <w:bookmarkEnd w:id="22"/>
+            <w:bookmarkEnd w:id="23"/>
           </w:p>
         </w:tc>
       </w:tr>
@@ -9223,11 +9228,11 @@
                 <w:numId w:val="2"/>
               </w:numPr>
             </w:pPr>
-            <w:bookmarkStart w:id="23" w:name="_Ref418631265"/>
+            <w:bookmarkStart w:id="24" w:name="_Ref418631265"/>
             <w:r>
               <w:t>Molar enthalpy of the incompressible substance</w:t>
             </w:r>
-            <w:bookmarkEnd w:id="23"/>
+            <w:bookmarkEnd w:id="24"/>
           </w:p>
         </w:tc>
       </w:tr>
@@ -9580,11 +9585,11 @@
                 <w:numId w:val="2"/>
               </w:numPr>
             </w:pPr>
-            <w:bookmarkStart w:id="24" w:name="_Ref418631267"/>
+            <w:bookmarkStart w:id="25" w:name="_Ref418631267"/>
             <w:r>
               <w:t>Molar entropy of the ideal gas substance</w:t>
             </w:r>
-            <w:bookmarkEnd w:id="24"/>
+            <w:bookmarkEnd w:id="25"/>
           </w:p>
         </w:tc>
       </w:tr>
@@ -9929,11 +9934,11 @@
                 <w:numId w:val="2"/>
               </w:numPr>
             </w:pPr>
-            <w:bookmarkStart w:id="25" w:name="_Ref418631268"/>
+            <w:bookmarkStart w:id="26" w:name="_Ref418631268"/>
             <w:r>
               <w:t>Molar entropy of the incompressible substance</w:t>
             </w:r>
-            <w:bookmarkEnd w:id="25"/>
+            <w:bookmarkEnd w:id="26"/>
           </w:p>
         </w:tc>
       </w:tr>
@@ -10084,7 +10089,7 @@
                 <w:numId w:val="2"/>
               </w:numPr>
             </w:pPr>
-            <w:bookmarkStart w:id="26" w:name="_Ref418637957"/>
+            <w:bookmarkStart w:id="27" w:name="_Ref418637957"/>
             <w:r>
               <w:t>C</w:t>
             </w:r>
@@ -10097,7 +10102,7 @@
             <w:r>
               <w:t>substance</w:t>
             </w:r>
-            <w:bookmarkEnd w:id="26"/>
+            <w:bookmarkEnd w:id="27"/>
           </w:p>
         </w:tc>
       </w:tr>
@@ -10456,11 +10461,11 @@
                 <w:numId w:val="2"/>
               </w:numPr>
             </w:pPr>
-            <w:bookmarkStart w:id="27" w:name="_Ref420015254"/>
+            <w:bookmarkStart w:id="28" w:name="_Ref420015254"/>
             <w:r>
               <w:t>Fundamental thermodynamic relation</w:t>
             </w:r>
-            <w:bookmarkEnd w:id="27"/>
+            <w:bookmarkEnd w:id="28"/>
             <w:r>
               <w:t xml:space="preserve"> </w:t>
             </w:r>
@@ -10487,19 +10492,7 @@
                   <w:rPr>
                     <w:rFonts w:ascii="Cambria Math" w:hAnsi="Cambria Math"/>
                   </w:rPr>
-                  <m:t>∂G=</m:t>
-                </m:r>
-                <m:r>
-                  <w:rPr>
-                    <w:rFonts w:ascii="Cambria Math" w:hAnsi="Cambria Math"/>
-                  </w:rPr>
-                  <m:t>-</m:t>
-                </m:r>
-                <m:r>
-                  <w:rPr>
-                    <w:rFonts w:ascii="Cambria Math" w:hAnsi="Cambria Math"/>
-                  </w:rPr>
-                  <m:t>∂T∙S</m:t>
+                  <m:t>∂G=-∂T∙S</m:t>
                 </m:r>
               </m:oMath>
             </m:oMathPara>
@@ -10517,11 +10510,11 @@
                 <w:numId w:val="2"/>
               </w:numPr>
             </w:pPr>
-            <w:bookmarkStart w:id="28" w:name="_Ref418635495"/>
+            <w:bookmarkStart w:id="29" w:name="_Ref418635495"/>
             <w:r>
               <w:t xml:space="preserve">Change of Gibbs energy </w:t>
             </w:r>
-            <w:bookmarkEnd w:id="28"/>
+            <w:bookmarkEnd w:id="29"/>
             <w:r>
               <w:t>during isobaric heating</w:t>
             </w:r>
@@ -10792,10 +10785,7 @@
               <w:ind w:left="227"/>
             </w:pPr>
             <w:r>
-              <w:t>(</w:t>
-            </w:r>
-            <w:r>
-              <w:t xml:space="preserve">Molar heat capacity of ideal gas at constant </w:t>
+              <w:t xml:space="preserve">(Molar heat capacity of ideal gas at constant </w:t>
             </w:r>
             <w:r>
               <w:t xml:space="preserve">volume and </w:t>
@@ -10942,13 +10932,7 @@
                   <w:rPr>
                     <w:rFonts w:ascii="Cambria Math" w:hAnsi="Cambria Math"/>
                   </w:rPr>
-                  <m:t>+</m:t>
-                </m:r>
-                <m:r>
-                  <w:rPr>
-                    <w:rFonts w:ascii="Cambria Math" w:hAnsi="Cambria Math"/>
-                  </w:rPr>
-                  <m:t>R</m:t>
+                  <m:t>+R</m:t>
                 </m:r>
               </m:oMath>
             </m:oMathPara>
@@ -11221,22 +11205,7 @@
               <w:t>Incompressible substance isobaric heating</w:t>
             </w:r>
             <w:r>
-              <w:t xml:space="preserve"> </w:t>
-            </w:r>
-            <w:r>
-              <w:t xml:space="preserve">(Molar heat capacity of </w:t>
-            </w:r>
-            <w:r>
-              <w:t xml:space="preserve">incompressible </w:t>
-            </w:r>
-            <w:r>
-              <w:t xml:space="preserve">at constant </w:t>
-            </w:r>
-            <w:r>
-              <w:t>volume</w:t>
-            </w:r>
-            <w:r>
-              <w:t>)</w:t>
+              <w:t xml:space="preserve"> (Molar heat capacity of incompressible at constant volume)</w:t>
             </w:r>
           </w:p>
         </w:tc>
@@ -11390,13 +11359,7 @@
               </w:numPr>
             </w:pPr>
             <w:r>
-              <w:t xml:space="preserve">Molar heat capacity of </w:t>
-            </w:r>
-            <w:r>
-              <w:t xml:space="preserve">incompressible </w:t>
-            </w:r>
-            <w:r>
-              <w:t>at constant pressure</w:t>
+              <w:t>Molar heat capacity of incompressible at constant pressure</w:t>
             </w:r>
           </w:p>
         </w:tc>
@@ -11468,8 +11431,6 @@
         </w:rPr>
         <w:t>p</w:t>
       </w:r>
-      <w:bookmarkStart w:id="29" w:name="_GoBack"/>
-      <w:bookmarkEnd w:id="29"/>
       <w:proofErr w:type="spellEnd"/>
       <w:r>
         <w:t>)</w:t>
@@ -12249,7 +12210,25 @@
     </w:tbl>
     <w:p>
       <w:r>
-        <w:t>And because this is not the only one possible way how to define the substance consistently with previous theory, there is an option to redefine the substance model with new calculation of the molar enthalpy, molar entropy, free molar Gibbs energy, molar volume and other base substance properties with any possible dependences on pressure, temperature, electric potential and ionic strength of the solution.</w:t>
+        <w:t xml:space="preserve">And because </w:t>
+      </w:r>
+      <w:r>
+        <w:t>the other states of matter should be also consistent</w:t>
+      </w:r>
+      <w:r>
+        <w:t xml:space="preserve"> with previous theory, there is an </w:t>
+      </w:r>
+      <w:r>
+        <w:t xml:space="preserve">option to define </w:t>
+      </w:r>
+      <w:r>
+        <w:t>any</w:t>
+      </w:r>
+      <w:r>
+        <w:t xml:space="preserve"> “state of matter”</w:t>
+      </w:r>
+      <w:r>
+        <w:t xml:space="preserve"> with new calculation of the molar enthalpy, molar entropy, free molar Gibbs energy, molar volume and other base substance properties with any possible dependences on pressure, temperature, electric potential and ionic strength of the solution.</w:t>
       </w:r>
     </w:p>
     <w:sectPr>
@@ -14483,7 +14462,7 @@
 </file>
 
 <file path=customXml/itemProps1.xml><?xml version="1.0" encoding="utf-8"?>
-<ds:datastoreItem xmlns:ds="http://schemas.openxmlformats.org/officeDocument/2006/customXml" ds:itemID="{26A9BAD8-0CD6-41C8-9541-F25CDA52AB64}">
+<ds:datastoreItem xmlns:ds="http://schemas.openxmlformats.org/officeDocument/2006/customXml" ds:itemID="{B0254E5E-36D8-43B0-8B61-C18D2AC6FA6B}">
   <ds:schemaRefs>
     <ds:schemaRef ds:uri="http://schemas.openxmlformats.org/officeDocument/2006/bibliography"/>
   </ds:schemaRefs>

</xml_diff>

<commit_message>
description of new chemical kinetics
</commit_message>
<xml_diff>
--- a/Chemical/Resources/Documentation/Chemical.docx
+++ b/Chemical/Resources/Documentation/Chemical.docx
@@ -21,13 +21,8 @@
       <w:r>
         <w:t>(</w:t>
       </w:r>
-      <w:proofErr w:type="gramStart"/>
-      <w:r>
-        <w:t>first</w:t>
-      </w:r>
-      <w:proofErr w:type="gramEnd"/>
-      <w:r>
-        <w:t xml:space="preserve"> draft</w:t>
+      <w:r>
+        <w:t>Chemical 1.1.0</w:t>
       </w:r>
       <w:r>
         <w:t>)</w:t>
@@ -38,13 +33,8 @@
         <w:jc w:val="center"/>
       </w:pPr>
       <w:r>
-        <w:t xml:space="preserve">Marek </w:t>
-      </w:r>
-      <w:proofErr w:type="spellStart"/>
-      <w:r>
-        <w:t>Matejak</w:t>
-      </w:r>
-      <w:proofErr w:type="spellEnd"/>
+        <w:t>Marek Matejak</w:t>
+      </w:r>
     </w:p>
     <w:p>
       <w:pPr>
@@ -286,11 +276,7 @@
         <w:t>electro</w:t>
       </w:r>
       <w:r>
-        <w:t>chemical potential “</w:t>
-      </w:r>
-      <w:proofErr w:type="spellStart"/>
-      <w:r>
-        <w:t>μ</w:t>
+        <w:t>chemical potential “μ</w:t>
       </w:r>
       <w:r>
         <w:rPr>
@@ -298,7 +284,6 @@
         </w:rPr>
         <w:t>j</w:t>
       </w:r>
-      <w:proofErr w:type="spellEnd"/>
       <w:r>
         <w:t xml:space="preserve">” </w:t>
       </w:r>
@@ -318,25 +303,13 @@
         <w:t>j</w:t>
       </w:r>
       <w:r>
-        <w:t>-</w:t>
-      </w:r>
-      <w:proofErr w:type="spellStart"/>
-      <w:r>
-        <w:t>th</w:t>
-      </w:r>
-      <w:proofErr w:type="spellEnd"/>
-      <w:r>
-        <w:t xml:space="preserve"> </w:t>
+        <w:t xml:space="preserve">-th </w:t>
       </w:r>
       <w:r>
         <w:t>substance</w:t>
       </w:r>
       <w:r>
-        <w:t xml:space="preserve"> “</w:t>
-      </w:r>
-      <w:proofErr w:type="spellStart"/>
-      <w:r>
-        <w:t>n</w:t>
+        <w:t xml:space="preserve"> “n</w:t>
       </w:r>
       <w:r>
         <w:rPr>
@@ -344,7 +317,6 @@
         </w:rPr>
         <w:t>j</w:t>
       </w:r>
-      <w:proofErr w:type="spellEnd"/>
       <w:r>
         <w:t>”</w:t>
       </w:r>
@@ -373,11 +345,7 @@
         <w:t xml:space="preserve"> </w:t>
       </w:r>
       <w:r>
-        <w:t>“H” is the enthalpy of the solution, which is also extensive property and can be calculated from molar enthalpies of the substances “</w:t>
-      </w:r>
-      <w:proofErr w:type="spellStart"/>
-      <w:r>
-        <w:t>H</w:t>
+        <w:t>“H” is the enthalpy of the solution, which is also extensive property and can be calculated from molar enthalpies of the substances “H</w:t>
       </w:r>
       <w:r>
         <w:rPr>
@@ -385,7 +353,6 @@
         </w:rPr>
         <w:t>m</w:t>
       </w:r>
-      <w:proofErr w:type="spellEnd"/>
       <w:r>
         <w:t>”</w:t>
       </w:r>
@@ -420,11 +387,7 @@
         <w:t xml:space="preserve"> of the solution</w:t>
       </w:r>
       <w:r>
-        <w:t>, which is also extensive property as the sum of all molar volumes “</w:t>
-      </w:r>
-      <w:proofErr w:type="spellStart"/>
-      <w:r>
-        <w:t>V</w:t>
+        <w:t>, which is also extensive property as the sum of all molar volumes “V</w:t>
       </w:r>
       <w:r>
         <w:rPr>
@@ -432,7 +395,6 @@
         </w:rPr>
         <w:t>m</w:t>
       </w:r>
-      <w:proofErr w:type="spellEnd"/>
       <w:r>
         <w:t xml:space="preserve">” of the substances in the solution as equation </w:t>
       </w:r>
@@ -1088,15 +1050,7 @@
         <w:t xml:space="preserve">fixed </w:t>
       </w:r>
       <w:r>
-        <w:t>area “</w:t>
-      </w:r>
-      <w:proofErr w:type="gramStart"/>
-      <w:r>
-        <w:t>A</w:t>
-      </w:r>
-      <w:proofErr w:type="gramEnd"/>
-      <w:r>
-        <w:t>” equal</w:t>
+        <w:t>area “A” equal</w:t>
       </w:r>
       <w:r>
         <w:t>ed</w:t>
@@ -1425,11 +1379,9 @@
       <w:r>
         <w:t xml:space="preserve"> – the thermal connector of Modelica Standard Library 3.2 (MSL) as </w:t>
       </w:r>
-      <w:proofErr w:type="spellStart"/>
       <w:r>
         <w:t>Modelica.Thermal.HeatTransfer.Interfaces.HeatPort</w:t>
       </w:r>
-      <w:proofErr w:type="spellEnd"/>
       <w:r>
         <w:t xml:space="preserve"> and </w:t>
       </w:r>
@@ -1437,11 +1389,9 @@
         <w:lastRenderedPageBreak/>
         <w:t xml:space="preserve">mechanical connector from MSL as </w:t>
       </w:r>
-      <w:proofErr w:type="spellStart"/>
       <w:r>
         <w:t>Modelica.Mechanics.Translational.Interfaces.Flange_a</w:t>
       </w:r>
-      <w:proofErr w:type="spellEnd"/>
       <w:r>
         <w:t>.</w:t>
       </w:r>
@@ -1463,15 +1413,7 @@
         <w:t>ϕ</w:t>
       </w:r>
       <w:r>
-        <w:t>” and electrical current “</w:t>
-      </w:r>
-      <w:proofErr w:type="spellStart"/>
-      <w:r>
-        <w:t>i</w:t>
-      </w:r>
-      <w:proofErr w:type="spellEnd"/>
-      <w:r>
-        <w:t>”. The non-zero electric potential “</w:t>
+        <w:t>” and electrical current “i”. The non-zero electric potential “</w:t>
       </w:r>
       <w:r>
         <w:t>ϕ</w:t>
@@ -1504,11 +1446,7 @@
         <w:fldChar w:fldCharType="end"/>
       </w:r>
       <w:r>
-        <w:t xml:space="preserve"> , where “</w:t>
-      </w:r>
-      <w:proofErr w:type="spellStart"/>
-      <w:r>
-        <w:t>n</w:t>
+        <w:t xml:space="preserve"> , where “n</w:t>
       </w:r>
       <w:r>
         <w:rPr>
@@ -1516,7 +1454,6 @@
         </w:rPr>
         <w:t>j</w:t>
       </w:r>
-      <w:proofErr w:type="spellEnd"/>
       <w:r>
         <w:t xml:space="preserve">” </w:t>
       </w:r>
@@ -1536,22 +1473,10 @@
         <w:t>j</w:t>
       </w:r>
       <w:r>
-        <w:t>-</w:t>
-      </w:r>
-      <w:proofErr w:type="spellStart"/>
-      <w:r>
-        <w:t>th</w:t>
-      </w:r>
-      <w:proofErr w:type="spellEnd"/>
-      <w:r>
-        <w:t xml:space="preserve"> </w:t>
-      </w:r>
-      <w:r>
-        <w:t>substance, “</w:t>
-      </w:r>
-      <w:proofErr w:type="spellStart"/>
-      <w:r>
-        <w:t>z</w:t>
+        <w:t xml:space="preserve">-th </w:t>
+      </w:r>
+      <w:r>
+        <w:t>substance, “z</w:t>
       </w:r>
       <w:r>
         <w:rPr>
@@ -1559,7 +1484,6 @@
         </w:rPr>
         <w:t>j</w:t>
       </w:r>
-      <w:proofErr w:type="spellEnd"/>
       <w:r>
         <w:t xml:space="preserve">” is the number of charge of the </w:t>
       </w:r>
@@ -1567,15 +1491,7 @@
         <w:t>j</w:t>
       </w:r>
       <w:r>
-        <w:t>-</w:t>
-      </w:r>
-      <w:proofErr w:type="spellStart"/>
-      <w:r>
-        <w:t>th</w:t>
-      </w:r>
-      <w:proofErr w:type="spellEnd"/>
-      <w:r>
-        <w:t xml:space="preserve"> </w:t>
+        <w:t xml:space="preserve">-th </w:t>
       </w:r>
       <w:r>
         <w:t>substance (e.g. -1 for electron</w:t>
@@ -1766,26 +1682,17 @@
         <w:t>ϕ</w:t>
       </w:r>
       <w:r>
-        <w:t>” and electric current “</w:t>
-      </w:r>
-      <w:proofErr w:type="spellStart"/>
-      <w:r>
-        <w:t>i</w:t>
-      </w:r>
-      <w:proofErr w:type="spellEnd"/>
+        <w:t>” and electric current “i</w:t>
+      </w:r>
       <w:r>
         <w:t>” there is presented</w:t>
       </w:r>
-      <w:bookmarkStart w:id="9" w:name="_GoBack"/>
-      <w:bookmarkEnd w:id="9"/>
       <w:r>
         <w:t xml:space="preserve"> also standard electrical port for the solution as </w:t>
       </w:r>
-      <w:proofErr w:type="spellStart"/>
       <w:r>
         <w:t>Modelica.Electrical.Analog.Interfaces.Pin</w:t>
       </w:r>
-      <w:proofErr w:type="spellEnd"/>
       <w:r>
         <w:t xml:space="preserve">. However typical electroneutral solution should have zero electric potential, so the typical usage of this port is to connect </w:t>
       </w:r>
@@ -1837,15 +1744,7 @@
         <w:t>s</w:t>
       </w:r>
       <w:r>
-        <w:t xml:space="preserve"> of the solution via </w:t>
-      </w:r>
-      <w:proofErr w:type="spellStart"/>
-      <w:r>
-        <w:t>solutionPort</w:t>
-      </w:r>
-      <w:proofErr w:type="spellEnd"/>
-      <w:r>
-        <w:t>.</w:t>
+        <w:t xml:space="preserve"> of the solution via solutionPort.</w:t>
       </w:r>
       <w:r>
         <w:t xml:space="preserve"> The solution port redefine the sums above into the </w:t>
@@ -1926,21 +1825,7 @@
               <w:rPr>
                 <w:rStyle w:val="Siln"/>
               </w:rPr>
-              <w:t>j-</w:t>
-            </w:r>
-            <w:proofErr w:type="spellStart"/>
-            <w:r>
-              <w:rPr>
-                <w:rStyle w:val="Siln"/>
-              </w:rPr>
-              <w:t>th</w:t>
-            </w:r>
-            <w:proofErr w:type="spellEnd"/>
-            <w:r>
-              <w:rPr>
-                <w:rStyle w:val="Siln"/>
-              </w:rPr>
-              <w:t xml:space="preserve"> substance</w:t>
+              <w:t>j-th substance</w:t>
             </w:r>
           </w:p>
         </w:tc>
@@ -3301,11 +3186,7 @@
     </w:tbl>
     <w:p>
       <w:r>
-        <w:t>The properties of the substance as molar mass “MM”, charge number of ion “z”, molar volume “</w:t>
-      </w:r>
-      <w:proofErr w:type="spellStart"/>
-      <w:r>
-        <w:t>V</w:t>
+        <w:t>The properties of the substance as molar mass “MM”, charge number of ion “z”, molar volume “V</w:t>
       </w:r>
       <w:r>
         <w:rPr>
@@ -3313,16 +3194,11 @@
         </w:rPr>
         <w:t>m</w:t>
       </w:r>
-      <w:proofErr w:type="spellEnd"/>
       <w:r>
         <w:t>”</w:t>
       </w:r>
       <w:r>
-        <w:t xml:space="preserve"> or molar enthalpy “</w:t>
-      </w:r>
-      <w:proofErr w:type="spellStart"/>
-      <w:r>
-        <w:t>H</w:t>
+        <w:t xml:space="preserve"> or molar enthalpy “H</w:t>
       </w:r>
       <w:r>
         <w:rPr>
@@ -3330,7 +3206,6 @@
         </w:rPr>
         <w:t>m</w:t>
       </w:r>
-      <w:proofErr w:type="spellEnd"/>
       <w:r>
         <w:t>”</w:t>
       </w:r>
@@ -3347,11 +3222,7 @@
         <w:t>The model of substance is accumulating the molar flow of the substance “</w:t>
       </w:r>
       <w:r>
-        <w:t>∂</w:t>
-      </w:r>
-      <w:proofErr w:type="spellStart"/>
-      <w:r>
-        <w:t>n</w:t>
+        <w:t>∂n</w:t>
       </w:r>
       <w:r>
         <w:softHyphen/>
@@ -3362,13 +3233,8 @@
         </w:rPr>
         <w:t>j</w:t>
       </w:r>
-      <w:proofErr w:type="spellEnd"/>
-      <w:r>
-        <w:t>” into the amount of substance “</w:t>
-      </w:r>
-      <w:proofErr w:type="spellStart"/>
-      <w:r>
-        <w:t>n</w:t>
+      <w:r>
+        <w:t>” into the amount of substance “n</w:t>
       </w:r>
       <w:r>
         <w:rPr>
@@ -3376,7 +3242,6 @@
         </w:rPr>
         <w:t>j</w:t>
       </w:r>
-      <w:proofErr w:type="spellEnd"/>
       <w:r>
         <w:t>”</w:t>
       </w:r>
@@ -3399,11 +3264,7 @@
         <w:fldChar w:fldCharType="end"/>
       </w:r>
       <w:r>
-        <w:t>. Having the amount of substance “</w:t>
-      </w:r>
-      <w:proofErr w:type="spellStart"/>
-      <w:r>
-        <w:t>n</w:t>
+        <w:t>. Having the amount of substance “n</w:t>
       </w:r>
       <w:r>
         <w:rPr>
@@ -3411,13 +3272,8 @@
         </w:rPr>
         <w:t>j</w:t>
       </w:r>
-      <w:proofErr w:type="spellEnd"/>
-      <w:r>
-        <w:t>” and the amount of solution “n” there is possible to present the mole fraction of the substance in solution “</w:t>
-      </w:r>
-      <w:proofErr w:type="spellStart"/>
-      <w:r>
-        <w:t>x</w:t>
+      <w:r>
+        <w:t>” and the amount of solution “n” there is possible to present the mole fraction of the substance in solution “x</w:t>
       </w:r>
       <w:r>
         <w:rPr>
@@ -3425,7 +3281,6 @@
         </w:rPr>
         <w:t>j</w:t>
       </w:r>
-      <w:proofErr w:type="spellEnd"/>
       <w:r>
         <w:t>”</w:t>
       </w:r>
@@ -3448,11 +3303,7 @@
         <w:fldChar w:fldCharType="end"/>
       </w:r>
       <w:r>
-        <w:t>, which is typically the same as activity of the substance “</w:t>
-      </w:r>
-      <w:proofErr w:type="spellStart"/>
-      <w:r>
-        <w:t>a</w:t>
+        <w:t>, which is typically the same as activity of the substance “a</w:t>
       </w:r>
       <w:r>
         <w:softHyphen/>
@@ -3463,7 +3314,6 @@
         </w:rPr>
         <w:t>j</w:t>
       </w:r>
-      <w:proofErr w:type="spellEnd"/>
       <w:r>
         <w:t>”</w:t>
       </w:r>
@@ -3498,11 +3348,7 @@
         <w:t>. T</w:t>
       </w:r>
       <w:r>
-        <w:t>his can be corrected by activity coefficient “</w:t>
-      </w:r>
-      <w:proofErr w:type="spellStart"/>
-      <w:r>
-        <w:t>γ</w:t>
+        <w:t>his can be corrected by activity coefficient “γ</w:t>
       </w:r>
       <w:r>
         <w:rPr>
@@ -3510,7 +3356,6 @@
         </w:rPr>
         <w:t>j</w:t>
       </w:r>
-      <w:proofErr w:type="spellEnd"/>
       <w:r>
         <w:t>”</w:t>
       </w:r>
@@ -3643,11 +3488,11 @@
               </w:numPr>
               <w:spacing w:line="360" w:lineRule="auto"/>
             </w:pPr>
-            <w:bookmarkStart w:id="10" w:name="_Ref418556084"/>
+            <w:bookmarkStart w:id="9" w:name="_Ref418556084"/>
             <w:r>
               <w:t>Amount of the substance</w:t>
             </w:r>
-            <w:bookmarkEnd w:id="10"/>
+            <w:bookmarkEnd w:id="9"/>
           </w:p>
         </w:tc>
       </w:tr>
@@ -3744,11 +3589,11 @@
               </w:numPr>
               <w:spacing w:line="360" w:lineRule="auto"/>
             </w:pPr>
-            <w:bookmarkStart w:id="11" w:name="_Ref418556113"/>
+            <w:bookmarkStart w:id="10" w:name="_Ref418556113"/>
             <w:r>
               <w:t>Mole fraction of the substance</w:t>
             </w:r>
-            <w:bookmarkEnd w:id="11"/>
+            <w:bookmarkEnd w:id="10"/>
           </w:p>
         </w:tc>
       </w:tr>
@@ -3973,11 +3818,11 @@
               </w:numPr>
               <w:spacing w:line="360" w:lineRule="auto"/>
             </w:pPr>
-            <w:bookmarkStart w:id="12" w:name="_Ref418556136"/>
+            <w:bookmarkStart w:id="11" w:name="_Ref418556136"/>
             <w:r>
               <w:t>Activity of the substance</w:t>
             </w:r>
-            <w:bookmarkEnd w:id="12"/>
+            <w:bookmarkEnd w:id="11"/>
           </w:p>
         </w:tc>
       </w:tr>
@@ -4014,11 +3859,7 @@
         <w:fldChar w:fldCharType="end"/>
       </w:r>
       <w:r>
-        <w:t>, where “</w:t>
-      </w:r>
-      <w:proofErr w:type="spellStart"/>
-      <w:r>
-        <w:t>μ</w:t>
+        <w:t>, where “μ</w:t>
       </w:r>
       <w:r>
         <w:rPr>
@@ -4026,13 +3867,8 @@
         </w:rPr>
         <w:t>o</w:t>
       </w:r>
-      <w:proofErr w:type="spellEnd"/>
-      <w:r>
-        <w:t>” is the chemical potential of the pure substance (</w:t>
-      </w:r>
-      <w:proofErr w:type="spellStart"/>
-      <w:r>
-        <w:t>a</w:t>
+      <w:r>
+        <w:t>” is the chemical potential of the pure substance (a</w:t>
       </w:r>
       <w:r>
         <w:rPr>
@@ -4040,7 +3876,6 @@
         </w:rPr>
         <w:t>j</w:t>
       </w:r>
-      <w:proofErr w:type="spellEnd"/>
       <w:r>
         <w:t>=1)</w:t>
       </w:r>
@@ -4339,7 +4174,7 @@
                 <w:numId w:val="2"/>
               </w:numPr>
             </w:pPr>
-            <w:bookmarkStart w:id="13" w:name="_Ref418556687"/>
+            <w:bookmarkStart w:id="12" w:name="_Ref418556687"/>
             <w:r>
               <w:rPr>
                 <w:b/>
@@ -4349,7 +4184,7 @@
             <w:r>
               <w:t xml:space="preserve"> of the substance</w:t>
             </w:r>
-            <w:bookmarkEnd w:id="13"/>
+            <w:bookmarkEnd w:id="12"/>
             <w:r>
               <w:t xml:space="preserve"> in the solution</w:t>
             </w:r>
@@ -4572,7 +4407,6 @@
       <w:r>
         <w:t>“</w:t>
       </w:r>
-      <w:proofErr w:type="spellStart"/>
       <w:r>
         <w:t>μ</w:t>
       </w:r>
@@ -4582,17 +4416,11 @@
         </w:rPr>
         <w:t>o</w:t>
       </w:r>
-      <w:proofErr w:type="spellEnd"/>
-      <w:proofErr w:type="gramStart"/>
       <w:r>
         <w:t xml:space="preserve">“ </w:t>
       </w:r>
       <w:r>
-        <w:t>is</w:t>
-      </w:r>
-      <w:proofErr w:type="gramEnd"/>
-      <w:r>
-        <w:t xml:space="preserve"> the main property of the substance. It is temperature and pressure dependent and its derivation for ideal gas substance and for incompressible substance is in the end of this article. </w:t>
+        <w:t xml:space="preserve">is the main property of the substance. It is temperature and pressure dependent and its derivation for ideal gas substance and for incompressible substance is in the end of this article. </w:t>
       </w:r>
     </w:p>
     <w:p>
@@ -4749,19 +4577,28 @@
         <w:t xml:space="preserve">. </w:t>
       </w:r>
       <w:r>
-        <w:t xml:space="preserve">Each equilibration of </w:t>
+        <w:t>Each equilibr</w:t>
+      </w:r>
+      <w:r>
+        <w:t>ium</w:t>
+      </w:r>
+      <w:r>
+        <w:t xml:space="preserve"> of </w:t>
       </w:r>
       <w:r>
         <w:t>electro</w:t>
       </w:r>
       <w:r>
-        <w:t xml:space="preserve">chemical potentials is described by the equation of chemical kinetics </w:t>
+        <w:t>chemical potentials is described by the equation</w:t>
+      </w:r>
+      <w:r>
+        <w:t xml:space="preserve"> </w:t>
       </w:r>
       <w:r>
         <w:fldChar w:fldCharType="begin"/>
       </w:r>
       <w:r>
-        <w:instrText xml:space="preserve"> REF _Ref418593979 \r \h </w:instrText>
+        <w:instrText xml:space="preserve"> REF _Ref429947629 \r \h </w:instrText>
       </w:r>
       <w:r>
         <w:fldChar w:fldCharType="separate"/>
@@ -4773,25 +4610,7 @@
         <w:fldChar w:fldCharType="end"/>
       </w:r>
       <w:r>
-        <w:t>, where “</w:t>
-      </w:r>
-      <w:proofErr w:type="spellStart"/>
-      <w:r>
-        <w:t>k</w:t>
-      </w:r>
-      <w:r>
-        <w:rPr>
-          <w:vertAlign w:val="subscript"/>
-        </w:rPr>
-        <w:t>C</w:t>
-      </w:r>
-      <w:proofErr w:type="spellEnd"/>
-      <w:r>
-        <w:t>” is a kinetics coefficient making the rate of the chemical process, and “</w:t>
-      </w:r>
-      <w:proofErr w:type="spellStart"/>
-      <w:r>
-        <w:t>v</w:t>
+        <w:t>, where “v</w:t>
       </w:r>
       <w:r>
         <w:rPr>
@@ -4799,7 +4618,6 @@
         </w:rPr>
         <w:t>j</w:t>
       </w:r>
-      <w:proofErr w:type="spellEnd"/>
       <w:r>
         <w:t xml:space="preserve">” is stoichiometry coefficient negative for reactants and positive for products (e.g. </w:t>
       </w:r>
@@ -4813,11 +4631,7 @@
         <w:t xml:space="preserve">in </w:t>
       </w:r>
       <w:r>
-        <w:t xml:space="preserve">&lt;-&gt; </w:t>
-      </w:r>
-      <w:proofErr w:type="spellStart"/>
-      <w:r>
-        <w:t>A</w:t>
+        <w:t>&lt;-&gt; A</w:t>
       </w:r>
       <w:r>
         <w:rPr>
@@ -4825,7 +4639,6 @@
         </w:rPr>
         <w:t>out</w:t>
       </w:r>
-      <w:proofErr w:type="spellEnd"/>
       <w:r>
         <w:t xml:space="preserve"> has stoichiometry v</w:t>
       </w:r>
@@ -4841,7 +4654,6 @@
       <w:r>
         <w:t xml:space="preserve"> </w:t>
       </w:r>
-      <w:proofErr w:type="spellStart"/>
       <w:r>
         <w:t>v</w:t>
       </w:r>
@@ -4851,7 +4663,6 @@
         </w:rPr>
         <w:t>out</w:t>
       </w:r>
-      <w:proofErr w:type="spellEnd"/>
       <w:r>
         <w:t xml:space="preserve">=1; </w:t>
       </w:r>
@@ -4960,72 +4771,17 @@
             <w:pPr>
               <w:spacing w:line="360" w:lineRule="auto"/>
               <w:jc w:val="center"/>
+              <w:rPr>
+                <w:rFonts w:ascii="Calibri" w:eastAsia="Calibri" w:hAnsi="Calibri" w:cs="Times New Roman"/>
+              </w:rPr>
             </w:pPr>
             <m:oMathPara>
               <m:oMath>
-                <m:sSub>
-                  <m:sSubPr>
-                    <m:ctrlPr>
-                      <w:rPr>
-                        <w:rFonts w:ascii="Cambria Math" w:hAnsi="Cambria Math"/>
-                        <w:i/>
-                      </w:rPr>
-                    </m:ctrlPr>
-                  </m:sSubPr>
-                  <m:e>
-                    <m:r>
-                      <w:rPr>
-                        <w:rFonts w:ascii="Cambria Math" w:hAnsi="Cambria Math"/>
-                      </w:rPr>
-                      <m:t>∂n</m:t>
-                    </m:r>
-                  </m:e>
-                  <m:sub>
-                    <m:r>
-                      <w:rPr>
-                        <w:rFonts w:ascii="Cambria Math" w:hAnsi="Cambria Math"/>
-                      </w:rPr>
-                      <m:t>p</m:t>
-                    </m:r>
-                  </m:sub>
-                </m:sSub>
                 <m:r>
                   <w:rPr>
                     <w:rFonts w:ascii="Cambria Math" w:hAnsi="Cambria Math"/>
                   </w:rPr>
-                  <m:t>=</m:t>
-                </m:r>
-                <m:sSub>
-                  <m:sSubPr>
-                    <m:ctrlPr>
-                      <w:rPr>
-                        <w:rFonts w:ascii="Cambria Math" w:hAnsi="Cambria Math"/>
-                        <w:i/>
-                      </w:rPr>
-                    </m:ctrlPr>
-                  </m:sSubPr>
-                  <m:e>
-                    <m:r>
-                      <w:rPr>
-                        <w:rFonts w:ascii="Cambria Math" w:hAnsi="Cambria Math"/>
-                      </w:rPr>
-                      <m:t>k</m:t>
-                    </m:r>
-                  </m:e>
-                  <m:sub>
-                    <m:r>
-                      <w:rPr>
-                        <w:rFonts w:ascii="Cambria Math" w:hAnsi="Cambria Math"/>
-                      </w:rPr>
-                      <m:t>C</m:t>
-                    </m:r>
-                  </m:sub>
-                </m:sSub>
-                <m:r>
-                  <w:rPr>
-                    <w:rFonts w:ascii="Cambria Math" w:hAnsi="Cambria Math"/>
-                  </w:rPr>
-                  <m:t>∙</m:t>
+                  <m:t>0=</m:t>
                 </m:r>
                 <m:nary>
                   <m:naryPr>
@@ -5144,10 +4900,12 @@
               </w:numPr>
               <w:spacing w:line="360" w:lineRule="auto"/>
             </w:pPr>
-            <w:bookmarkStart w:id="14" w:name="_Ref418593979"/>
+            <w:bookmarkStart w:id="13" w:name="_Ref429947629"/>
+            <w:bookmarkStart w:id="14" w:name="_Ref429950447"/>
             <w:r>
-              <w:t>Chemical kinetics</w:t>
+              <w:t>Chemical equilibrium</w:t>
             </w:r>
+            <w:bookmarkEnd w:id="13"/>
             <w:bookmarkEnd w:id="14"/>
           </w:p>
         </w:tc>
@@ -5305,11 +5063,15 @@
         <w:t xml:space="preserve">Where at equilibrium </w:t>
       </w:r>
       <w:r>
-        <w:t>all molar flows “∂</w:t>
-      </w:r>
-      <w:proofErr w:type="spellStart"/>
-      <w:r>
-        <w:t>n</w:t>
+        <w:t>each</w:t>
+      </w:r>
+      <w:r>
+        <w:t xml:space="preserve"> molar flow</w:t>
+      </w:r>
+      <w:bookmarkStart w:id="15" w:name="_GoBack"/>
+      <w:bookmarkEnd w:id="15"/>
+      <w:r>
+        <w:t xml:space="preserve"> “∂n</w:t>
       </w:r>
       <w:r>
         <w:softHyphen/>
@@ -5320,7 +5082,6 @@
         </w:rPr>
         <w:t>j</w:t>
       </w:r>
-      <w:proofErr w:type="spellEnd"/>
       <w:r>
         <w:t>” and “∂n</w:t>
       </w:r>
@@ -5334,36 +5095,61 @@
         <w:t>p</w:t>
       </w:r>
       <w:r>
-        <w:t>” is zero, so the equilibrium is independent of the size of the kinetics coefficient “</w:t>
-      </w:r>
-      <w:proofErr w:type="spellStart"/>
-      <w:r>
-        <w:t>k</w:t>
-      </w:r>
-      <w:r>
-        <w:rPr>
-          <w:vertAlign w:val="subscript"/>
-        </w:rPr>
-        <w:t>C</w:t>
-      </w:r>
-      <w:proofErr w:type="spellEnd"/>
-      <w:r>
-        <w:t xml:space="preserve">”. </w:t>
+        <w:t xml:space="preserve">” is zero. </w:t>
       </w:r>
     </w:p>
     <w:p>
       <w:r>
+        <w:t xml:space="preserve">Each chemical reaction </w:t>
+      </w:r>
+      <w:r>
+        <w:t xml:space="preserve">in solution without electric potential (ϕ=0) </w:t>
+      </w:r>
+      <w:r>
+        <w:t>reaches the standard equilibrium coefficient “K”</w:t>
+      </w:r>
+      <w:r>
+        <w:t xml:space="preserve"> as equation </w:t>
+      </w:r>
+      <w:r>
+        <w:fldChar w:fldCharType="begin"/>
+      </w:r>
+      <w:r>
+        <w:instrText xml:space="preserve"> REF _Ref418608009 \r \h </w:instrText>
+      </w:r>
+      <w:r>
+        <w:fldChar w:fldCharType="separate"/>
+      </w:r>
+      <w:r>
+        <w:t>(21)</w:t>
+      </w:r>
+      <w:r>
+        <w:fldChar w:fldCharType="end"/>
+      </w:r>
+      <w:r>
+        <w:t>, which</w:t>
+      </w:r>
+      <w:r>
+        <w:t xml:space="preserve"> is</w:t>
+      </w:r>
+      <w:r>
+        <w:t xml:space="preserve"> also</w:t>
+      </w:r>
+      <w:r>
+        <w:t xml:space="preserve"> the direct result of molar Gibbs energy of the reaction </w:t>
+      </w:r>
+      <w:r>
         <w:lastRenderedPageBreak/>
-        <w:t xml:space="preserve">Each chemical reaction </w:t>
-      </w:r>
-      <w:r>
-        <w:t xml:space="preserve">in solution without electric potential (ϕ=0) </w:t>
-      </w:r>
-      <w:r>
-        <w:t>reaches the standard equilibrium coefficient “K”</w:t>
-      </w:r>
-      <w:r>
-        <w:t xml:space="preserve"> as equation </w:t>
+        <w:t>calculated using Hess’ law from chemical potentials of pure substances</w:t>
+      </w:r>
+      <w:r>
+        <w:t xml:space="preserve"> as usually calculated in physical chemistry</w:t>
+      </w:r>
+      <w:r>
+        <w:t xml:space="preserve">. </w:t>
+      </w:r>
+      <w:r>
+        <w:t xml:space="preserve">The equation </w:t>
       </w:r>
       <w:r>
         <w:fldChar w:fldCharType="begin"/>
@@ -5381,111 +5167,58 @@
         <w:fldChar w:fldCharType="end"/>
       </w:r>
       <w:r>
-        <w:t>, which</w:t>
-      </w:r>
-      <w:r>
-        <w:t xml:space="preserve"> is</w:t>
-      </w:r>
-      <w:r>
-        <w:t xml:space="preserve"> also</w:t>
-      </w:r>
-      <w:r>
-        <w:t xml:space="preserve"> the direct result of molar Gibbs energy of the reaction calculated using Hess’ law from chemical potentials of pure substances</w:t>
-      </w:r>
-      <w:r>
-        <w:t xml:space="preserve"> as usually calculated in physical chemistry</w:t>
-      </w:r>
-      <w:r>
-        <w:t xml:space="preserve">. </w:t>
-      </w:r>
-      <w:r>
-        <w:t>If it is zero flow (∂n</w:t>
-      </w:r>
-      <w:r>
-        <w:softHyphen/>
-      </w:r>
-      <w:r>
-        <w:rPr>
-          <w:vertAlign w:val="subscript"/>
-        </w:rPr>
-        <w:t>p</w:t>
-      </w:r>
-      <w:r>
-        <w:t xml:space="preserve">=0) in the chemical kinetics equation </w:t>
+        <w:t xml:space="preserve"> is </w:t>
+      </w:r>
+      <w:r>
+        <w:t xml:space="preserve">mathematically expressed from </w:t>
       </w:r>
       <w:r>
         <w:fldChar w:fldCharType="begin"/>
       </w:r>
       <w:r>
-        <w:instrText xml:space="preserve"> REF _Ref418593979 \r \h </w:instrText>
+        <w:instrText xml:space="preserve"> REF _Ref418556687 \r \h </w:instrText>
       </w:r>
       <w:r>
         <w:fldChar w:fldCharType="separate"/>
       </w:r>
       <w:r>
+        <w:t>(16)</w:t>
+      </w:r>
+      <w:r>
+        <w:fldChar w:fldCharType="end"/>
+      </w:r>
+      <w:r>
+        <w:t xml:space="preserve"> and</w:t>
+      </w:r>
+      <w:r>
+        <w:t xml:space="preserve"> </w:t>
+      </w:r>
+      <w:r>
+        <w:fldChar w:fldCharType="begin"/>
+      </w:r>
+      <w:r>
+        <w:instrText xml:space="preserve"> REF _Ref429947629 \r \h </w:instrText>
+      </w:r>
+      <w:r>
+        <w:fldChar w:fldCharType="separate"/>
+      </w:r>
+      <w:r>
         <w:t>(19)</w:t>
       </w:r>
       <w:r>
         <w:fldChar w:fldCharType="end"/>
       </w:r>
       <w:r>
-        <w:t xml:space="preserve"> then for each value of </w:t>
-      </w:r>
-      <w:proofErr w:type="spellStart"/>
-      <w:r>
-        <w:t>k</w:t>
-      </w:r>
-      <w:r>
-        <w:rPr>
-          <w:vertAlign w:val="subscript"/>
-        </w:rPr>
-        <w:t>C</w:t>
-      </w:r>
-      <w:proofErr w:type="spellEnd"/>
-      <w:r>
-        <w:t xml:space="preserve"> is algebraically derivable the equilibrium of equation </w:t>
-      </w:r>
-      <w:r>
-        <w:fldChar w:fldCharType="begin"/>
-      </w:r>
-      <w:r>
-        <w:instrText xml:space="preserve"> REF _Ref418608009 \r \h </w:instrText>
-      </w:r>
-      <w:r>
-        <w:fldChar w:fldCharType="separate"/>
-      </w:r>
-      <w:r>
-        <w:t>(21)</w:t>
-      </w:r>
-      <w:r>
-        <w:fldChar w:fldCharType="end"/>
-      </w:r>
-      <w:r>
         <w:t xml:space="preserve"> </w:t>
       </w:r>
       <w:r>
-        <w:t>using the definition of electro</w:t>
-      </w:r>
-      <w:r>
-        <w:t xml:space="preserve">chemical potential </w:t>
-      </w:r>
-      <w:r>
-        <w:fldChar w:fldCharType="begin"/>
-      </w:r>
-      <w:r>
-        <w:instrText xml:space="preserve"> REF _Ref418556687 \r \h </w:instrText>
-      </w:r>
-      <w:r>
-        <w:fldChar w:fldCharType="separate"/>
-      </w:r>
-      <w:r>
-        <w:t>(16)</w:t>
-      </w:r>
-      <w:r>
-        <w:fldChar w:fldCharType="end"/>
-      </w:r>
-      <w:r>
-        <w:t xml:space="preserve">. </w:t>
+        <w:t>at zero electric potential (ϕ=0)</w:t>
+      </w:r>
+      <w:r>
+        <w:t>.</w:t>
+      </w:r>
+      <w:r>
+        <w:t xml:space="preserve"> </w:t>
       </w:r>
     </w:p>
     <w:tbl>
@@ -5794,23 +5527,11 @@
                 <w:numId w:val="2"/>
               </w:numPr>
             </w:pPr>
-            <w:bookmarkStart w:id="15" w:name="_Ref418608009"/>
+            <w:bookmarkStart w:id="16" w:name="_Ref418608009"/>
             <w:r>
-              <w:t xml:space="preserve">Equilibrium </w:t>
+              <w:t>Equilibrium (dissociation) coefficient  of the chemical reaction</w:t>
             </w:r>
-            <w:r>
-              <w:t xml:space="preserve">(dissociation) </w:t>
-            </w:r>
-            <w:r>
-              <w:t xml:space="preserve">coefficient </w:t>
-            </w:r>
-            <w:r>
-              <w:t xml:space="preserve"> </w:t>
-            </w:r>
-            <w:r>
-              <w:t>of the chemical reaction</w:t>
-            </w:r>
-            <w:bookmarkEnd w:id="15"/>
+            <w:bookmarkEnd w:id="16"/>
           </w:p>
         </w:tc>
       </w:tr>
@@ -5833,15 +5554,7 @@
         <w:t>of the substance ends with the same electrochemical potentials</w:t>
       </w:r>
       <w:r>
-        <w:t xml:space="preserve"> “μ</w:t>
-      </w:r>
-      <w:proofErr w:type="gramStart"/>
-      <w:r>
-        <w:t>“ of</w:t>
-      </w:r>
-      <w:proofErr w:type="gramEnd"/>
-      <w:r>
-        <w:t xml:space="preserve"> the substance in each place of the solution. The same “μ” means the same activity “a” of the substance and the</w:t>
+        <w:t xml:space="preserve"> “μ“ of the substance in each place of the solution. The same “μ” means the same activity “a” of the substance and the</w:t>
       </w:r>
       <w:r>
         <w:t xml:space="preserve"> </w:t>
@@ -5861,11 +5574,7 @@
         <w:t>the diffusion of electroneutral</w:t>
       </w:r>
       <w:r>
-        <w:t xml:space="preserve"> (</w:t>
-      </w:r>
-      <w:proofErr w:type="spellStart"/>
-      <w:r>
-        <w:t>z</w:t>
+        <w:t xml:space="preserve"> (z</w:t>
       </w:r>
       <w:r>
         <w:rPr>
@@ -5873,7 +5582,6 @@
         </w:rPr>
         <w:t>j</w:t>
       </w:r>
-      <w:proofErr w:type="spellEnd"/>
       <w:r>
         <w:t>=0)</w:t>
       </w:r>
@@ -5905,11 +5613,7 @@
         <w:t>the</w:t>
       </w:r>
       <w:r>
-        <w:t xml:space="preserve"> substance with molar volume “</w:t>
-      </w:r>
-      <w:proofErr w:type="spellStart"/>
-      <w:r>
-        <w:t>V</w:t>
+        <w:t xml:space="preserve"> substance with molar volume “V</w:t>
       </w:r>
       <w:r>
         <w:rPr>
@@ -5917,7 +5621,6 @@
         </w:rPr>
         <w:t>m</w:t>
       </w:r>
-      <w:proofErr w:type="spellEnd"/>
       <w:r>
         <w:t xml:space="preserve">” as in equation </w:t>
       </w:r>
@@ -5937,13 +5640,16 @@
         <w:fldChar w:fldCharType="end"/>
       </w:r>
       <w:r>
-        <w:t xml:space="preserve"> derived from the equilibrium of </w:t>
+        <w:t xml:space="preserve"> derived from the equilibrium</w:t>
+      </w:r>
+      <w:r>
+        <w:t xml:space="preserve"> </w:t>
       </w:r>
       <w:r>
         <w:fldChar w:fldCharType="begin"/>
       </w:r>
       <w:r>
-        <w:instrText xml:space="preserve"> REF _Ref418593979 \r \h </w:instrText>
+        <w:instrText xml:space="preserve"> REF _Ref429950447 \r \h </w:instrText>
       </w:r>
       <w:r>
         <w:fldChar w:fldCharType="separate"/>
@@ -6273,11 +5979,11 @@
               </w:numPr>
               <w:spacing w:line="360" w:lineRule="auto"/>
             </w:pPr>
-            <w:bookmarkStart w:id="16" w:name="_Ref418602681"/>
+            <w:bookmarkStart w:id="17" w:name="_Ref418602681"/>
             <w:r>
               <w:t>Osmotic pressure</w:t>
             </w:r>
-            <w:bookmarkEnd w:id="16"/>
+            <w:bookmarkEnd w:id="17"/>
           </w:p>
         </w:tc>
       </w:tr>
@@ -6300,35 +6006,22 @@
         <w:t xml:space="preserve">≠0), the substances which has an electric charge. </w:t>
       </w:r>
       <w:r>
-        <w:t xml:space="preserve">Because at steady state the </w:t>
-      </w:r>
-      <w:proofErr w:type="spellStart"/>
-      <w:r>
-        <w:t>Donnan’s</w:t>
-      </w:r>
-      <w:proofErr w:type="spellEnd"/>
-      <w:r>
-        <w:t xml:space="preserve"> equilibrium is reached as expected, the concentrations of the free diffusible ion can be different on both side of the membrane during this equilibrium</w:t>
+        <w:t>Because at steady state the Donnan’s equilibrium is reached as expected, the concentrations of the free diffusible ion can be different on both side of the membrane during this equilibrium</w:t>
       </w:r>
       <w:r>
         <w:t>. However the electroc</w:t>
       </w:r>
       <w:r>
-        <w:t xml:space="preserve">hemical potentials of this ion is the same on both side of the membrane. This phenomena generate the direct relation between </w:t>
-      </w:r>
-      <w:proofErr w:type="spellStart"/>
-      <w:r>
-        <w:t>Donnan’s</w:t>
-      </w:r>
-      <w:proofErr w:type="spellEnd"/>
-      <w:r>
-        <w:t xml:space="preserve"> coefficient as ration of ion concentration and membrane potential as difference of electric potentials of the solutions. This equation is known as Nernst potential of the permeable ion and it is the direct result of the equilibration equation </w:t>
+        <w:t>hemical potentials of this ion is the same on both side of the membrane. This phenomena generate the direct relation between Donnan’s coefficient as ration of ion concentration and membrane potential as difference of electric potentials of the solutions. This equation is known as Nernst potential of the permeable ion and it is the direct result of the equilibration equation</w:t>
+      </w:r>
+      <w:r>
+        <w:t xml:space="preserve"> </w:t>
       </w:r>
       <w:r>
         <w:fldChar w:fldCharType="begin"/>
       </w:r>
       <w:r>
-        <w:instrText xml:space="preserve"> REF _Ref418593979 \r \h </w:instrText>
+        <w:instrText xml:space="preserve"> REF _Ref429950447 \r \h </w:instrText>
       </w:r>
       <w:r>
         <w:fldChar w:fldCharType="separate"/>
@@ -6354,7 +6047,6 @@
       <w:r>
         <w:t xml:space="preserve"> </w:t>
       </w:r>
-      <w:proofErr w:type="spellStart"/>
       <w:r>
         <w:t>v</w:t>
       </w:r>
@@ -6364,13 +6056,8 @@
         </w:rPr>
         <w:t>out</w:t>
       </w:r>
-      <w:proofErr w:type="spellEnd"/>
-      <w:r>
-        <w:t xml:space="preserve">=1 and electrochemical potentials of the same ion are </w:t>
-      </w:r>
-      <w:proofErr w:type="spellStart"/>
-      <w:r>
-        <w:t>μ</w:t>
+      <w:r>
+        <w:t>=1 and electrochemical potentials of the same ion are μ</w:t>
       </w:r>
       <w:r>
         <w:rPr>
@@ -6378,13 +6065,8 @@
         </w:rPr>
         <w:t>in</w:t>
       </w:r>
-      <w:proofErr w:type="spellEnd"/>
-      <w:r>
-        <w:t xml:space="preserve"> and </w:t>
-      </w:r>
-      <w:proofErr w:type="spellStart"/>
-      <w:r>
-        <w:t>μ</w:t>
+      <w:r>
+        <w:t xml:space="preserve"> and μ</w:t>
       </w:r>
       <w:r>
         <w:rPr>
@@ -6392,13 +6074,8 @@
         </w:rPr>
         <w:t>out</w:t>
       </w:r>
-      <w:proofErr w:type="spellEnd"/>
-      <w:r>
-        <w:t xml:space="preserve"> with the same </w:t>
-      </w:r>
-      <w:proofErr w:type="spellStart"/>
-      <w:r>
-        <w:t>μ</w:t>
+      <w:r>
+        <w:t xml:space="preserve"> with the same μ</w:t>
       </w:r>
       <w:r>
         <w:rPr>
@@ -6406,7 +6083,6 @@
         </w:rPr>
         <w:t>o</w:t>
       </w:r>
-      <w:proofErr w:type="spellEnd"/>
       <w:r>
         <w:t xml:space="preserve">, temperature T and activity coefficient γ on both side of the membrane. </w:t>
       </w:r>
@@ -6435,13 +6111,16 @@
         <w:fldChar w:fldCharType="end"/>
       </w:r>
       <w:r>
-        <w:t xml:space="preserve"> derived from the equilibrium of </w:t>
+        <w:t xml:space="preserve"> derived from the equilibrium</w:t>
+      </w:r>
+      <w:r>
+        <w:t xml:space="preserve"> </w:t>
       </w:r>
       <w:r>
         <w:fldChar w:fldCharType="begin"/>
       </w:r>
       <w:r>
-        <w:instrText xml:space="preserve"> REF _Ref418593979 \r \h </w:instrText>
+        <w:instrText xml:space="preserve"> REF _Ref429950447 \r \h </w:instrText>
       </w:r>
       <w:r>
         <w:fldChar w:fldCharType="separate"/>
@@ -6729,11 +6408,11 @@
               </w:numPr>
               <w:spacing w:line="360" w:lineRule="auto"/>
             </w:pPr>
-            <w:bookmarkStart w:id="17" w:name="_Ref418603969"/>
+            <w:bookmarkStart w:id="18" w:name="_Ref418603969"/>
             <w:r>
               <w:t>Membrane potential</w:t>
             </w:r>
-            <w:bookmarkEnd w:id="17"/>
+            <w:bookmarkEnd w:id="18"/>
           </w:p>
         </w:tc>
       </w:tr>
@@ -6747,11 +6426,7 @@
         <w:t>iquids equilibrates the electro</w:t>
       </w:r>
       <w:r>
-        <w:t>chemical potentials between the gaseous and the dissolved substance. This process is called Henry’s law and the ratio between gaseous and dissolved concentration is called Henry’s coefficient “</w:t>
-      </w:r>
-      <w:proofErr w:type="spellStart"/>
-      <w:r>
-        <w:t>k</w:t>
+        <w:t>chemical potentials between the gaseous and the dissolved substance. This process is called Henry’s law and the ratio between gaseous and dissolved concentration is called Henry’s coefficient “k</w:t>
       </w:r>
       <w:r>
         <w:rPr>
@@ -6759,18 +6434,20 @@
         </w:rPr>
         <w:t>H</w:t>
       </w:r>
-      <w:proofErr w:type="spellEnd"/>
       <w:r>
         <w:t>”.</w:t>
       </w:r>
       <w:r>
-        <w:t xml:space="preserve"> From the steady state of equation </w:t>
+        <w:t xml:space="preserve"> From the steady state equation</w:t>
+      </w:r>
+      <w:r>
+        <w:t xml:space="preserve"> </w:t>
       </w:r>
       <w:r>
         <w:fldChar w:fldCharType="begin"/>
       </w:r>
       <w:r>
-        <w:instrText xml:space="preserve"> REF _Ref418593979 \r \h </w:instrText>
+        <w:instrText xml:space="preserve"> REF _Ref429950447 \r \h </w:instrText>
       </w:r>
       <w:r>
         <w:fldChar w:fldCharType="separate"/>
@@ -6782,7 +6459,10 @@
         <w:fldChar w:fldCharType="end"/>
       </w:r>
       <w:r>
-        <w:t xml:space="preserve"> is derived the relation between the tabulated Henry’s coefficients</w:t>
+        <w:t xml:space="preserve"> </w:t>
+      </w:r>
+      <w:r>
+        <w:t>is derived the relation between the tabulated Henry’s coefficients</w:t>
       </w:r>
       <w:r>
         <w:t xml:space="preserve"> as equation </w:t>
@@ -6803,11 +6483,7 @@
         <w:fldChar w:fldCharType="end"/>
       </w:r>
       <w:r>
-        <w:t xml:space="preserve">, </w:t>
-      </w:r>
-      <w:proofErr w:type="spellStart"/>
-      <w:r>
-        <w:t>μ</w:t>
+        <w:t>, μ</w:t>
       </w:r>
       <w:r>
         <w:rPr>
@@ -6821,13 +6497,8 @@
         </w:rPr>
         <w:t>g</w:t>
       </w:r>
-      <w:proofErr w:type="spellEnd"/>
-      <w:r>
-        <w:t xml:space="preserve"> as chemical potential of the </w:t>
-      </w:r>
-      <w:r>
-        <w:lastRenderedPageBreak/>
-        <w:t>pure gaseous substance</w:t>
+      <w:r>
+        <w:t xml:space="preserve"> as chemical potential of the pure gaseous substance</w:t>
       </w:r>
       <w:r>
         <w:rPr>
@@ -6836,11 +6507,7 @@
         <w:t xml:space="preserve"> </w:t>
       </w:r>
       <w:r>
-        <w:t xml:space="preserve">and </w:t>
-      </w:r>
-      <w:proofErr w:type="spellStart"/>
-      <w:r>
-        <w:t>μ</w:t>
+        <w:t>and μ</w:t>
       </w:r>
       <w:r>
         <w:rPr>
@@ -6854,20 +6521,11 @@
         </w:rPr>
         <w:t>d</w:t>
       </w:r>
-      <w:proofErr w:type="spellEnd"/>
       <w:r>
         <w:t xml:space="preserve"> as extrapolated chemical potential of the pure dissolved substance.</w:t>
       </w:r>
       <w:r>
-        <w:t xml:space="preserve"> The same principle is the vaporization of the solvent called </w:t>
-      </w:r>
-      <w:proofErr w:type="spellStart"/>
-      <w:r>
-        <w:t>Raoult’s</w:t>
-      </w:r>
-      <w:proofErr w:type="spellEnd"/>
-      <w:r>
-        <w:t xml:space="preserve"> law </w:t>
+        <w:t xml:space="preserve"> The same principle is the vaporization of the solvent called Raoult’s law </w:t>
       </w:r>
       <w:r>
         <w:fldChar w:fldCharType="begin"/>
@@ -6900,11 +6558,7 @@
         <w:t>d</w:t>
       </w:r>
       <w:r>
-        <w:t xml:space="preserve"> and gaseous form </w:t>
-      </w:r>
-      <w:proofErr w:type="gramStart"/>
-      <w:r>
-        <w:t>a</w:t>
+        <w:t xml:space="preserve"> and gaseous form a</w:t>
       </w:r>
       <w:r>
         <w:rPr>
@@ -6913,12 +6567,7 @@
         <w:t>g</w:t>
       </w:r>
       <w:r>
-        <w:t>=</w:t>
-      </w:r>
-      <w:proofErr w:type="spellStart"/>
-      <w:proofErr w:type="gramEnd"/>
-      <w:r>
-        <w:t>p</w:t>
+        <w:t>=p</w:t>
       </w:r>
       <w:r>
         <w:rPr>
@@ -6926,7 +6575,6 @@
         </w:rPr>
         <w:t>vap</w:t>
       </w:r>
-      <w:proofErr w:type="spellEnd"/>
       <w:r>
         <w:t>/p</w:t>
       </w:r>
@@ -6937,11 +6585,7 @@
         <w:t>air</w:t>
       </w:r>
       <w:r>
-        <w:t xml:space="preserve"> is also determined by </w:t>
-      </w:r>
-      <w:proofErr w:type="spellStart"/>
-      <w:r>
-        <w:t>μ</w:t>
+        <w:t xml:space="preserve"> is also determined by μ</w:t>
       </w:r>
       <w:r>
         <w:rPr>
@@ -6955,7 +6599,6 @@
         </w:rPr>
         <w:t>d</w:t>
       </w:r>
-      <w:proofErr w:type="spellEnd"/>
       <w:r>
         <w:t xml:space="preserve"> of </w:t>
       </w:r>
@@ -6963,11 +6606,8 @@
         <w:t xml:space="preserve">pure </w:t>
       </w:r>
       <w:r>
-        <w:t xml:space="preserve">liquid and </w:t>
-      </w:r>
-      <w:proofErr w:type="spellStart"/>
-      <w:r>
-        <w:t>μ</w:t>
+        <w:lastRenderedPageBreak/>
+        <w:t>liquid and μ</w:t>
       </w:r>
       <w:r>
         <w:rPr>
@@ -6981,7 +6621,6 @@
         </w:rPr>
         <w:t>g</w:t>
       </w:r>
-      <w:proofErr w:type="spellEnd"/>
       <w:r>
         <w:t xml:space="preserve"> of pure vapor of the substance. The last relation from gas dissolution series is dissolution in solid substances called as Sievert’s law </w:t>
       </w:r>
@@ -7280,11 +6919,11 @@
               </w:numPr>
               <w:spacing w:line="360" w:lineRule="auto"/>
             </w:pPr>
-            <w:bookmarkStart w:id="18" w:name="_Ref418606706"/>
+            <w:bookmarkStart w:id="19" w:name="_Ref418606706"/>
             <w:r>
               <w:t>Henry’s coefficient</w:t>
             </w:r>
-            <w:bookmarkEnd w:id="18"/>
+            <w:bookmarkEnd w:id="19"/>
           </w:p>
         </w:tc>
       </w:tr>
@@ -7559,21 +7198,19 @@
               </w:numPr>
               <w:spacing w:line="360" w:lineRule="auto"/>
             </w:pPr>
-            <w:bookmarkStart w:id="19" w:name="_Ref418606743"/>
-            <w:bookmarkStart w:id="20" w:name="_Ref418619107"/>
-            <w:proofErr w:type="spellStart"/>
+            <w:bookmarkStart w:id="20" w:name="_Ref418606743"/>
+            <w:bookmarkStart w:id="21" w:name="_Ref418619107"/>
             <w:r>
               <w:t>Raoult’s</w:t>
             </w:r>
-            <w:proofErr w:type="spellEnd"/>
             <w:r>
               <w:t xml:space="preserve"> </w:t>
             </w:r>
-            <w:bookmarkEnd w:id="19"/>
+            <w:bookmarkEnd w:id="20"/>
             <w:r>
               <w:t>vapor pressure</w:t>
             </w:r>
-            <w:bookmarkEnd w:id="20"/>
+            <w:bookmarkEnd w:id="21"/>
           </w:p>
         </w:tc>
       </w:tr>
@@ -7838,11 +7475,11 @@
               </w:numPr>
               <w:spacing w:line="360" w:lineRule="auto"/>
             </w:pPr>
-            <w:bookmarkStart w:id="21" w:name="_Ref418606909"/>
+            <w:bookmarkStart w:id="22" w:name="_Ref418606909"/>
             <w:r>
               <w:t>Sieverts’ coefficient</w:t>
             </w:r>
-            <w:bookmarkEnd w:id="21"/>
+            <w:bookmarkEnd w:id="22"/>
           </w:p>
         </w:tc>
       </w:tr>
@@ -7876,13 +7513,8 @@
         <w:t xml:space="preserve">air </w:t>
       </w:r>
       <w:r>
-        <w:t xml:space="preserve">= 100 </w:t>
-      </w:r>
-      <w:proofErr w:type="spellStart"/>
-      <w:r>
-        <w:t>kPa</w:t>
-      </w:r>
-      <w:proofErr w:type="spellEnd"/>
+        <w:t>= 100 kPa</w:t>
+      </w:r>
       <w:r>
         <w:t xml:space="preserve"> </w:t>
       </w:r>
@@ -8059,11 +7691,7 @@
         <w:t>between</w:t>
       </w:r>
       <w:r>
-        <w:t xml:space="preserve"> </w:t>
-      </w:r>
-      <w:proofErr w:type="spellStart"/>
-      <w:r>
-        <w:t>μ</w:t>
+        <w:t xml:space="preserve"> μ</w:t>
       </w:r>
       <w:r>
         <w:rPr>
@@ -8071,14 +7699,8 @@
         </w:rPr>
         <w:t>o</w:t>
       </w:r>
-      <w:proofErr w:type="spellEnd"/>
-      <w:r>
-        <w:t xml:space="preserve">. This means, that only a relative values for </w:t>
-      </w:r>
-      <w:proofErr w:type="spellStart"/>
-      <w:proofErr w:type="gramStart"/>
-      <w:r>
-        <w:t>μ</w:t>
+      <w:r>
+        <w:t>. This means, that only a relative values for μ</w:t>
       </w:r>
       <w:r>
         <w:rPr>
@@ -8086,13 +7708,8 @@
         </w:rPr>
         <w:t>o</w:t>
       </w:r>
-      <w:proofErr w:type="spellEnd"/>
-      <w:r>
-        <w:t xml:space="preserve">  is</w:t>
-      </w:r>
-      <w:proofErr w:type="gramEnd"/>
-      <w:r>
-        <w:t xml:space="preserve"> needed to know </w:t>
+      <w:r>
+        <w:t xml:space="preserve">  is needed to know </w:t>
       </w:r>
       <w:r>
         <w:t>of</w:t>
@@ -8104,11 +7721,7 @@
         <w:t>their typical</w:t>
       </w:r>
       <w:r>
-        <w:t xml:space="preserve"> phase as reference with </w:t>
-      </w:r>
-      <w:proofErr w:type="spellStart"/>
-      <w:r>
-        <w:t>μ</w:t>
+        <w:t xml:space="preserve"> phase as reference with μ</w:t>
       </w:r>
       <w:r>
         <w:rPr>
@@ -8116,16 +7729,11 @@
         </w:rPr>
         <w:t>o</w:t>
       </w:r>
-      <w:proofErr w:type="spellEnd"/>
       <w:r>
         <w:t xml:space="preserve">=0 and </w:t>
       </w:r>
       <w:r>
-        <w:t xml:space="preserve">the other phases and composite substances are relatively defined to these reference substances. These relative </w:t>
-      </w:r>
-      <w:proofErr w:type="spellStart"/>
-      <w:r>
-        <w:t>μ</w:t>
+        <w:t>the other phases and composite substances are relatively defined to these reference substances. These relative μ</w:t>
       </w:r>
       <w:r>
         <w:rPr>
@@ -8133,7 +7741,6 @@
         </w:rPr>
         <w:t>o</w:t>
       </w:r>
-      <w:proofErr w:type="spellEnd"/>
       <w:r>
         <w:t xml:space="preserve"> </w:t>
       </w:r>
@@ -8143,7 +7750,6 @@
       <w:r>
         <w:t>“</w:t>
       </w:r>
-      <w:proofErr w:type="spellStart"/>
       <w:r>
         <w:t>Δ</w:t>
       </w:r>
@@ -8162,17 +7768,11 @@
         </w:rPr>
         <w:t>o</w:t>
       </w:r>
-      <w:proofErr w:type="spellEnd"/>
-      <w:proofErr w:type="gramStart"/>
       <w:r>
         <w:t xml:space="preserve">“ </w:t>
       </w:r>
       <w:r>
-        <w:t>and</w:t>
-      </w:r>
-      <w:proofErr w:type="gramEnd"/>
-      <w:r>
-        <w:t xml:space="preserve"> they are typically tabulated at temperature </w:t>
+        <w:t xml:space="preserve">and they are typically tabulated at temperature </w:t>
       </w:r>
       <w:r>
         <w:t>T</w:t>
@@ -8223,11 +7823,7 @@
         <w:t>25C,1bar</w:t>
       </w:r>
       <w:r>
-        <w:t xml:space="preserve"> = </w:t>
-      </w:r>
-      <w:proofErr w:type="spellStart"/>
-      <w:r>
-        <w:t>Δ</w:t>
+        <w:t xml:space="preserve"> = Δ</w:t>
       </w:r>
       <w:r>
         <w:rPr>
@@ -8244,7 +7840,6 @@
         </w:rPr>
         <w:t>o</w:t>
       </w:r>
-      <w:proofErr w:type="spellEnd"/>
       <w:r>
         <w:t xml:space="preserve"> and H</w:t>
       </w:r>
@@ -8260,7 +7855,6 @@
       <w:r>
         <w:t xml:space="preserve"> </w:t>
       </w:r>
-      <w:proofErr w:type="spellStart"/>
       <w:r>
         <w:t>Δ</w:t>
       </w:r>
@@ -8279,14 +7873,12 @@
         </w:rPr>
         <w:t>o</w:t>
       </w:r>
-      <w:proofErr w:type="spellEnd"/>
       <w:r>
         <w:t xml:space="preserve">, where </w:t>
       </w:r>
       <w:r>
         <w:t>“</w:t>
       </w:r>
-      <w:proofErr w:type="spellStart"/>
       <w:r>
         <w:t>Δ</w:t>
       </w:r>
@@ -8305,7 +7897,6 @@
         </w:rPr>
         <w:t>o</w:t>
       </w:r>
-      <w:proofErr w:type="spellEnd"/>
       <w:r>
         <w:t xml:space="preserve">“ </w:t>
       </w:r>
@@ -8313,11 +7904,7 @@
         <w:t>is the free formation molar enthalpy of the substance as the amount of heat consumed by one mole of the substance during whole formation process from the reference substances.</w:t>
       </w:r>
       <w:r>
-        <w:t xml:space="preserve"> Also the molar entropy </w:t>
-      </w:r>
-      <w:proofErr w:type="spellStart"/>
-      <w:r>
-        <w:t>Δ</w:t>
+        <w:t xml:space="preserve"> Also the molar entropy Δ</w:t>
       </w:r>
       <w:r>
         <w:rPr>
@@ -8334,7 +7921,6 @@
         </w:rPr>
         <w:t>o</w:t>
       </w:r>
-      <w:proofErr w:type="spellEnd"/>
       <w:r>
         <w:t xml:space="preserve"> at standard temperatures can be expressed from equation </w:t>
       </w:r>
@@ -8699,7 +8285,7 @@
                 <w:numId w:val="2"/>
               </w:numPr>
             </w:pPr>
-            <w:bookmarkStart w:id="22" w:name="_Ref418632027"/>
+            <w:bookmarkStart w:id="23" w:name="_Ref418632027"/>
             <w:r>
               <w:t>Free molar entropy of formation at T</w:t>
             </w:r>
@@ -8721,7 +8307,7 @@
             <w:r>
               <w:t>=100kPa</w:t>
             </w:r>
-            <w:bookmarkEnd w:id="22"/>
+            <w:bookmarkEnd w:id="23"/>
           </w:p>
         </w:tc>
       </w:tr>
@@ -8752,11 +8338,7 @@
         <w:t xml:space="preserve"> (</w:t>
       </w:r>
       <w:r>
-        <w:t xml:space="preserve">molar volume </w:t>
-      </w:r>
-      <w:proofErr w:type="spellStart"/>
-      <w:r>
-        <w:t>V</w:t>
+        <w:t>molar volume V</w:t>
       </w:r>
       <w:r>
         <w:rPr>
@@ -8764,7 +8346,6 @@
         </w:rPr>
         <w:t>m</w:t>
       </w:r>
-      <w:proofErr w:type="spellEnd"/>
       <w:r>
         <w:t>=R*T/p)</w:t>
       </w:r>
@@ -8775,11 +8356,7 @@
         <w:t xml:space="preserve">, for which the </w:t>
       </w:r>
       <w:r>
-        <w:t xml:space="preserve">molar volume </w:t>
-      </w:r>
-      <w:proofErr w:type="spellStart"/>
-      <w:r>
-        <w:t>V</w:t>
+        <w:t>molar volume V</w:t>
       </w:r>
       <w:r>
         <w:rPr>
@@ -8787,7 +8364,6 @@
         </w:rPr>
         <w:t>m</w:t>
       </w:r>
-      <w:proofErr w:type="spellEnd"/>
       <w:r>
         <w:t xml:space="preserve"> is constant at each temperature and pressure</w:t>
       </w:r>
@@ -9011,7 +8587,7 @@
                 <w:numId w:val="2"/>
               </w:numPr>
             </w:pPr>
-            <w:bookmarkStart w:id="23" w:name="_Ref418631263"/>
+            <w:bookmarkStart w:id="24" w:name="_Ref418631263"/>
             <w:r>
               <w:t>Molar enthalpy of the ideal gas</w:t>
             </w:r>
@@ -9021,7 +8597,7 @@
             <w:r>
               <w:t xml:space="preserve"> substance</w:t>
             </w:r>
-            <w:bookmarkEnd w:id="23"/>
+            <w:bookmarkEnd w:id="24"/>
           </w:p>
         </w:tc>
       </w:tr>
@@ -9228,11 +8804,11 @@
                 <w:numId w:val="2"/>
               </w:numPr>
             </w:pPr>
-            <w:bookmarkStart w:id="24" w:name="_Ref418631265"/>
+            <w:bookmarkStart w:id="25" w:name="_Ref418631265"/>
             <w:r>
               <w:t>Molar enthalpy of the incompressible substance</w:t>
             </w:r>
-            <w:bookmarkEnd w:id="24"/>
+            <w:bookmarkEnd w:id="25"/>
           </w:p>
         </w:tc>
       </w:tr>
@@ -9585,11 +9161,11 @@
                 <w:numId w:val="2"/>
               </w:numPr>
             </w:pPr>
-            <w:bookmarkStart w:id="25" w:name="_Ref418631267"/>
+            <w:bookmarkStart w:id="26" w:name="_Ref418631267"/>
             <w:r>
               <w:t>Molar entropy of the ideal gas substance</w:t>
             </w:r>
-            <w:bookmarkEnd w:id="25"/>
+            <w:bookmarkEnd w:id="26"/>
           </w:p>
         </w:tc>
       </w:tr>
@@ -9934,11 +9510,11 @@
                 <w:numId w:val="2"/>
               </w:numPr>
             </w:pPr>
-            <w:bookmarkStart w:id="26" w:name="_Ref418631268"/>
+            <w:bookmarkStart w:id="27" w:name="_Ref418631268"/>
             <w:r>
               <w:t>Molar entropy of the incompressible substance</w:t>
             </w:r>
-            <w:bookmarkEnd w:id="26"/>
+            <w:bookmarkEnd w:id="27"/>
           </w:p>
         </w:tc>
       </w:tr>
@@ -10089,7 +9665,7 @@
                 <w:numId w:val="2"/>
               </w:numPr>
             </w:pPr>
-            <w:bookmarkStart w:id="27" w:name="_Ref418637957"/>
+            <w:bookmarkStart w:id="28" w:name="_Ref418637957"/>
             <w:r>
               <w:t>C</w:t>
             </w:r>
@@ -10102,7 +9678,7 @@
             <w:r>
               <w:t>substance</w:t>
             </w:r>
-            <w:bookmarkEnd w:id="27"/>
+            <w:bookmarkEnd w:id="28"/>
           </w:p>
         </w:tc>
       </w:tr>
@@ -10265,11 +9841,7 @@
     </w:tbl>
     <w:p>
       <w:r>
-        <w:t xml:space="preserve">Where </w:t>
-      </w:r>
-      <w:proofErr w:type="spellStart"/>
-      <w:r>
-        <w:t>c</w:t>
+        <w:t>Where c</w:t>
       </w:r>
       <w:r>
         <w:rPr>
@@ -10277,7 +9849,6 @@
         </w:rPr>
         <w:t>p</w:t>
       </w:r>
-      <w:proofErr w:type="spellEnd"/>
       <w:r>
         <w:t xml:space="preserve"> is molar heat capacity of the substance at constant pressure. The meaning of this substance property is the ratio of heat change per change of temperature</w:t>
       </w:r>
@@ -10461,11 +10032,11 @@
                 <w:numId w:val="2"/>
               </w:numPr>
             </w:pPr>
-            <w:bookmarkStart w:id="28" w:name="_Ref420015254"/>
+            <w:bookmarkStart w:id="29" w:name="_Ref420015254"/>
             <w:r>
               <w:t>Fundamental thermodynamic relation</w:t>
             </w:r>
-            <w:bookmarkEnd w:id="28"/>
+            <w:bookmarkEnd w:id="29"/>
             <w:r>
               <w:t xml:space="preserve"> </w:t>
             </w:r>
@@ -10510,11 +10081,11 @@
                 <w:numId w:val="2"/>
               </w:numPr>
             </w:pPr>
-            <w:bookmarkStart w:id="29" w:name="_Ref418635495"/>
+            <w:bookmarkStart w:id="30" w:name="_Ref418635495"/>
             <w:r>
               <w:t xml:space="preserve">Change of Gibbs energy </w:t>
             </w:r>
-            <w:bookmarkEnd w:id="29"/>
+            <w:bookmarkEnd w:id="30"/>
             <w:r>
               <w:t>during isobaric heating</w:t>
             </w:r>
@@ -11382,11 +10953,7 @@
         <w:t xml:space="preserve"> equation </w:t>
       </w:r>
       <w:r>
-        <w:t>∂</w:t>
-      </w:r>
-      <w:proofErr w:type="spellStart"/>
-      <w:r>
-        <w:t>H</w:t>
+        <w:t>∂H</w:t>
       </w:r>
       <w:r>
         <w:rPr>
@@ -11394,13 +10961,8 @@
         </w:rPr>
         <w:t>m</w:t>
       </w:r>
-      <w:proofErr w:type="spellEnd"/>
-      <w:r>
-        <w:t>=∂T*(</w:t>
-      </w:r>
-      <w:proofErr w:type="spellStart"/>
-      <w:r>
-        <w:t>c</w:t>
+      <w:r>
+        <w:t>=∂T*(c</w:t>
       </w:r>
       <w:r>
         <w:rPr>
@@ -11408,7 +10970,6 @@
         </w:rPr>
         <w:t>p</w:t>
       </w:r>
-      <w:proofErr w:type="spellEnd"/>
       <w:r>
         <w:t>) for free molar enthalpy and the differential equation T*∂S</w:t>
       </w:r>
@@ -11419,11 +10980,7 @@
         <w:t>m</w:t>
       </w:r>
       <w:r>
-        <w:t>=∂T*(</w:t>
-      </w:r>
-      <w:proofErr w:type="spellStart"/>
-      <w:r>
-        <w:t>c</w:t>
+        <w:t>=∂T*(c</w:t>
       </w:r>
       <w:r>
         <w:rPr>
@@ -11431,7 +10988,6 @@
         </w:rPr>
         <w:t>p</w:t>
       </w:r>
-      <w:proofErr w:type="spellEnd"/>
       <w:r>
         <w:t>)</w:t>
       </w:r>
@@ -11439,11 +10995,7 @@
         <w:t xml:space="preserve"> </w:t>
       </w:r>
       <w:r>
-        <w:t>for free molar entropy. In the case of incompressible substances are the equations ∂</w:t>
-      </w:r>
-      <w:proofErr w:type="spellStart"/>
-      <w:r>
-        <w:t>H</w:t>
+        <w:t>for free molar entropy. In the case of incompressible substances are the equations ∂H</w:t>
       </w:r>
       <w:r>
         <w:rPr>
@@ -11451,13 +11003,8 @@
         </w:rPr>
         <w:t>m</w:t>
       </w:r>
-      <w:proofErr w:type="spellEnd"/>
-      <w:r>
-        <w:t>=∂T*</w:t>
-      </w:r>
-      <w:proofErr w:type="spellStart"/>
-      <w:r>
-        <w:t>c</w:t>
+      <w:r>
+        <w:t>=∂T*c</w:t>
       </w:r>
       <w:r>
         <w:rPr>
@@ -11465,7 +11012,6 @@
         </w:rPr>
         <w:t>p</w:t>
       </w:r>
-      <w:proofErr w:type="spellEnd"/>
       <w:r>
         <w:t xml:space="preserve"> and T*∂S</w:t>
       </w:r>
@@ -11591,7 +11137,6 @@
       <w:r>
         <w:t>)*</w:t>
       </w:r>
-      <w:proofErr w:type="spellStart"/>
       <w:r>
         <w:t>V</w:t>
       </w:r>
@@ -11601,7 +11146,6 @@
         </w:rPr>
         <w:t>m</w:t>
       </w:r>
-      <w:proofErr w:type="spellEnd"/>
       <w:r>
         <w:t xml:space="preserve">. By definition this pressure-volume energy is part of the internal energy, but not a part of enthalpy, so it must be included in entropy of the substance as in equation </w:t>
       </w:r>
@@ -12199,13 +11743,13 @@
                 <w:numId w:val="2"/>
               </w:numPr>
             </w:pPr>
-            <w:bookmarkStart w:id="30" w:name="_Ref419592195"/>
+            <w:bookmarkStart w:id="31" w:name="_Ref419592195"/>
             <w:r>
               <w:t>Ideal gas at 25°C</w:t>
             </w:r>
           </w:p>
         </w:tc>
-        <w:bookmarkEnd w:id="30"/>
+        <w:bookmarkEnd w:id="31"/>
       </w:tr>
     </w:tbl>
     <w:p>
@@ -12229,6 +11773,1510 @@
       </w:r>
       <w:r>
         <w:t xml:space="preserve"> with new calculation of the molar enthalpy, molar entropy, free molar Gibbs energy, molar volume and other base substance properties with any possible dependences on pressure, temperature, electric potential and ionic strength of the solution.</w:t>
+      </w:r>
+    </w:p>
+    <w:p>
+      <w:pPr>
+        <w:pStyle w:val="Nadpis2"/>
+      </w:pPr>
+      <w:r>
+        <w:t>Chemical kinetics</w:t>
+      </w:r>
+    </w:p>
+    <w:p>
+      <w:r>
+        <w:t>The rate of chemical process</w:t>
+      </w:r>
+      <w:r>
+        <w:t xml:space="preserve"> </w:t>
+      </w:r>
+      <w:r>
+        <w:fldChar w:fldCharType="begin"/>
+      </w:r>
+      <w:r>
+        <w:instrText xml:space="preserve"> REF _Ref429947646 \r \h </w:instrText>
+      </w:r>
+      <w:r>
+        <w:fldChar w:fldCharType="separate"/>
+      </w:r>
+      <w:r>
+        <w:t>(41)</w:t>
+      </w:r>
+      <w:r>
+        <w:fldChar w:fldCharType="end"/>
+      </w:r>
+      <w:r>
+        <w:t xml:space="preserve"> is designed to reach chemical equilibrium </w:t>
+      </w:r>
+      <w:r>
+        <w:fldChar w:fldCharType="begin"/>
+      </w:r>
+      <w:r>
+        <w:instrText xml:space="preserve"> REF _Ref429947629 \r \h </w:instrText>
+      </w:r>
+      <w:r>
+        <w:fldChar w:fldCharType="separate"/>
+      </w:r>
+      <w:r>
+        <w:t>(19)</w:t>
+      </w:r>
+      <w:r>
+        <w:fldChar w:fldCharType="end"/>
+      </w:r>
+      <w:r>
+        <w:t xml:space="preserve"> </w:t>
+      </w:r>
+      <w:r>
+        <w:t>(</w:t>
+      </w:r>
+      <m:oMath>
+        <m:sSub>
+          <m:sSubPr>
+            <m:ctrlPr>
+              <w:rPr>
+                <w:rFonts w:ascii="Cambria Math" w:hAnsi="Cambria Math"/>
+                <w:i/>
+              </w:rPr>
+            </m:ctrlPr>
+          </m:sSubPr>
+          <m:e>
+            <m:r>
+              <w:rPr>
+                <w:rFonts w:ascii="Cambria Math" w:hAnsi="Cambria Math"/>
+              </w:rPr>
+              <m:t>∂n</m:t>
+            </m:r>
+          </m:e>
+          <m:sub>
+            <m:r>
+              <w:rPr>
+                <w:rFonts w:ascii="Cambria Math" w:hAnsi="Cambria Math"/>
+              </w:rPr>
+              <m:t>p</m:t>
+            </m:r>
+          </m:sub>
+        </m:sSub>
+        <m:r>
+          <w:rPr>
+            <w:rFonts w:ascii="Cambria Math" w:hAnsi="Cambria Math"/>
+          </w:rPr>
+          <m:t>=</m:t>
+        </m:r>
+        <m:r>
+          <w:rPr>
+            <w:rFonts w:ascii="Cambria Math" w:hAnsi="Cambria Math"/>
+          </w:rPr>
+          <m:t>0</m:t>
+        </m:r>
+      </m:oMath>
+      <w:r>
+        <w:rPr>
+          <w:rFonts w:eastAsiaTheme="minorEastAsia"/>
+        </w:rPr>
+        <w:t xml:space="preserve"> </w:t>
+      </w:r>
+      <w:r>
+        <w:t xml:space="preserve">if and only if </w:t>
+      </w:r>
+      <m:oMath>
+        <m:nary>
+          <m:naryPr>
+            <m:chr m:val="∑"/>
+            <m:limLoc m:val="undOvr"/>
+            <m:subHide m:val="1"/>
+            <m:supHide m:val="1"/>
+            <m:ctrlPr>
+              <w:rPr>
+                <w:rFonts w:ascii="Cambria Math" w:hAnsi="Cambria Math"/>
+                <w:i/>
+              </w:rPr>
+            </m:ctrlPr>
+          </m:naryPr>
+          <m:sub/>
+          <m:sup/>
+          <m:e>
+            <m:r>
+              <w:rPr>
+                <w:rFonts w:ascii="Cambria Math" w:hAnsi="Cambria Math"/>
+              </w:rPr>
+              <m:t>(</m:t>
+            </m:r>
+            <m:sSub>
+              <m:sSubPr>
+                <m:ctrlPr>
+                  <w:rPr>
+                    <w:rFonts w:ascii="Cambria Math" w:hAnsi="Cambria Math"/>
+                  </w:rPr>
+                </m:ctrlPr>
+              </m:sSubPr>
+              <m:e>
+                <m:r>
+                  <m:rPr>
+                    <m:sty m:val="p"/>
+                  </m:rPr>
+                  <w:rPr>
+                    <w:rFonts w:ascii="Cambria Math" w:hAnsi="Cambria Math"/>
+                  </w:rPr>
+                  <m:t>v</m:t>
+                </m:r>
+              </m:e>
+              <m:sub>
+                <m:r>
+                  <m:rPr>
+                    <m:sty m:val="p"/>
+                  </m:rPr>
+                  <w:rPr>
+                    <w:rFonts w:ascii="Cambria Math" w:hAnsi="Cambria Math"/>
+                  </w:rPr>
+                  <m:t>j</m:t>
+                </m:r>
+              </m:sub>
+            </m:sSub>
+            <m:r>
+              <w:rPr>
+                <w:rFonts w:ascii="Cambria Math" w:hAnsi="Cambria Math"/>
+              </w:rPr>
+              <m:t>∙</m:t>
+            </m:r>
+            <m:sSub>
+              <m:sSubPr>
+                <m:ctrlPr>
+                  <w:rPr>
+                    <w:rFonts w:ascii="Cambria Math" w:hAnsi="Cambria Math"/>
+                    <w:i/>
+                  </w:rPr>
+                </m:ctrlPr>
+              </m:sSubPr>
+              <m:e>
+                <m:r>
+                  <w:rPr>
+                    <w:rFonts w:ascii="Cambria Math" w:hAnsi="Cambria Math"/>
+                  </w:rPr>
+                  <m:t>μ</m:t>
+                </m:r>
+              </m:e>
+              <m:sub>
+                <m:r>
+                  <w:rPr>
+                    <w:rFonts w:ascii="Cambria Math" w:hAnsi="Cambria Math"/>
+                  </w:rPr>
+                  <m:t>j</m:t>
+                </m:r>
+              </m:sub>
+            </m:sSub>
+            <m:r>
+              <w:rPr>
+                <w:rFonts w:ascii="Cambria Math" w:hAnsi="Cambria Math"/>
+              </w:rPr>
+              <m:t>)</m:t>
+            </m:r>
+          </m:e>
+        </m:nary>
+        <m:r>
+          <w:rPr>
+            <w:rFonts w:ascii="Cambria Math" w:hAnsi="Cambria Math"/>
+          </w:rPr>
+          <m:t>=0</m:t>
+        </m:r>
+      </m:oMath>
+      <w:r>
+        <w:rPr>
+          <w:rFonts w:eastAsiaTheme="minorEastAsia"/>
+        </w:rPr>
+        <w:t>)</w:t>
+      </w:r>
+      <w:r>
+        <w:t xml:space="preserve"> </w:t>
+      </w:r>
+      <w:r>
+        <w:t>with possibility of speed turnover. For this purposes are prop</w:t>
+      </w:r>
+      <w:r>
+        <w:t xml:space="preserve">osed two parameters </w:t>
+      </w:r>
+      <w:r>
+        <w:lastRenderedPageBreak/>
+        <w:t>of kinetics: kC and kE. The parameter kC is describing the speed of the process near equilibrium. The parameter kE is describing the shape of dependence on energetic difference from equilibrium.</w:t>
+      </w:r>
+    </w:p>
+    <w:tbl>
+      <w:tblPr>
+        <w:tblStyle w:val="Mkatabulky"/>
+        <w:tblW w:w="0" w:type="auto"/>
+        <w:tblLook w:val="04A0" w:firstRow="1" w:lastRow="0" w:firstColumn="1" w:lastColumn="0" w:noHBand="0" w:noVBand="1"/>
+      </w:tblPr>
+      <w:tblGrid>
+        <w:gridCol w:w="5240"/>
+        <w:gridCol w:w="3822"/>
+      </w:tblGrid>
+      <w:tr>
+        <w:tc>
+          <w:tcPr>
+            <w:tcW w:w="5240" w:type="dxa"/>
+            <w:tcBorders>
+              <w:top w:val="nil"/>
+              <w:left w:val="nil"/>
+              <w:bottom w:val="nil"/>
+              <w:right w:val="nil"/>
+            </w:tcBorders>
+            <w:vAlign w:val="center"/>
+          </w:tcPr>
+          <w:p>
+            <w:pPr>
+              <w:spacing w:line="360" w:lineRule="auto"/>
+              <w:jc w:val="center"/>
+            </w:pPr>
+            <m:oMathPara>
+              <m:oMath>
+                <m:sSub>
+                  <m:sSubPr>
+                    <m:ctrlPr>
+                      <w:rPr>
+                        <w:rFonts w:ascii="Cambria Math" w:hAnsi="Cambria Math"/>
+                        <w:i/>
+                      </w:rPr>
+                    </m:ctrlPr>
+                  </m:sSubPr>
+                  <m:e>
+                    <m:r>
+                      <w:rPr>
+                        <w:rFonts w:ascii="Cambria Math" w:hAnsi="Cambria Math"/>
+                      </w:rPr>
+                      <m:t>∂n</m:t>
+                    </m:r>
+                  </m:e>
+                  <m:sub>
+                    <m:r>
+                      <w:rPr>
+                        <w:rFonts w:ascii="Cambria Math" w:hAnsi="Cambria Math"/>
+                      </w:rPr>
+                      <m:t>p</m:t>
+                    </m:r>
+                  </m:sub>
+                </m:sSub>
+                <m:r>
+                  <w:rPr>
+                    <w:rFonts w:ascii="Cambria Math" w:hAnsi="Cambria Math"/>
+                  </w:rPr>
+                  <m:t>=</m:t>
+                </m:r>
+                <m:sSub>
+                  <m:sSubPr>
+                    <m:ctrlPr>
+                      <w:rPr>
+                        <w:rFonts w:ascii="Cambria Math" w:hAnsi="Cambria Math"/>
+                        <w:i/>
+                      </w:rPr>
+                    </m:ctrlPr>
+                  </m:sSubPr>
+                  <m:e>
+                    <m:r>
+                      <w:rPr>
+                        <w:rFonts w:ascii="Cambria Math" w:hAnsi="Cambria Math"/>
+                      </w:rPr>
+                      <m:t>k</m:t>
+                    </m:r>
+                  </m:e>
+                  <m:sub>
+                    <m:r>
+                      <w:rPr>
+                        <w:rFonts w:ascii="Cambria Math" w:hAnsi="Cambria Math"/>
+                      </w:rPr>
+                      <m:t>C</m:t>
+                    </m:r>
+                  </m:sub>
+                </m:sSub>
+                <m:d>
+                  <m:dPr>
+                    <m:ctrlPr>
+                      <w:rPr>
+                        <w:rFonts w:ascii="Cambria Math" w:hAnsi="Cambria Math"/>
+                        <w:i/>
+                      </w:rPr>
+                    </m:ctrlPr>
+                  </m:dPr>
+                  <m:e>
+                    <m:nary>
+                      <m:naryPr>
+                        <m:chr m:val="∑"/>
+                        <m:limLoc m:val="undOvr"/>
+                        <m:subHide m:val="1"/>
+                        <m:supHide m:val="1"/>
+                        <m:ctrlPr>
+                          <w:rPr>
+                            <w:rFonts w:ascii="Cambria Math" w:hAnsi="Cambria Math"/>
+                            <w:i/>
+                          </w:rPr>
+                        </m:ctrlPr>
+                      </m:naryPr>
+                      <m:sub/>
+                      <m:sup/>
+                      <m:e>
+                        <m:r>
+                          <w:rPr>
+                            <w:rFonts w:ascii="Cambria Math" w:hAnsi="Cambria Math"/>
+                          </w:rPr>
+                          <m:t>(</m:t>
+                        </m:r>
+                        <m:sSub>
+                          <m:sSubPr>
+                            <m:ctrlPr>
+                              <w:rPr>
+                                <w:rFonts w:ascii="Cambria Math" w:hAnsi="Cambria Math"/>
+                              </w:rPr>
+                            </m:ctrlPr>
+                          </m:sSubPr>
+                          <m:e>
+                            <m:r>
+                              <m:rPr>
+                                <m:sty m:val="p"/>
+                              </m:rPr>
+                              <w:rPr>
+                                <w:rFonts w:ascii="Cambria Math" w:hAnsi="Cambria Math"/>
+                              </w:rPr>
+                              <m:t>v</m:t>
+                            </m:r>
+                          </m:e>
+                          <m:sub>
+                            <m:r>
+                              <m:rPr>
+                                <m:sty m:val="p"/>
+                              </m:rPr>
+                              <w:rPr>
+                                <w:rFonts w:ascii="Cambria Math" w:hAnsi="Cambria Math"/>
+                              </w:rPr>
+                              <m:t>j</m:t>
+                            </m:r>
+                          </m:sub>
+                        </m:sSub>
+                        <m:r>
+                          <w:rPr>
+                            <w:rFonts w:ascii="Cambria Math" w:hAnsi="Cambria Math"/>
+                          </w:rPr>
+                          <m:t>∙</m:t>
+                        </m:r>
+                        <m:sSub>
+                          <m:sSubPr>
+                            <m:ctrlPr>
+                              <w:rPr>
+                                <w:rFonts w:ascii="Cambria Math" w:hAnsi="Cambria Math"/>
+                                <w:i/>
+                              </w:rPr>
+                            </m:ctrlPr>
+                          </m:sSubPr>
+                          <m:e>
+                            <m:r>
+                              <w:rPr>
+                                <w:rFonts w:ascii="Cambria Math" w:hAnsi="Cambria Math"/>
+                              </w:rPr>
+                              <m:t>μ</m:t>
+                            </m:r>
+                          </m:e>
+                          <m:sub>
+                            <m:r>
+                              <w:rPr>
+                                <w:rFonts w:ascii="Cambria Math" w:hAnsi="Cambria Math"/>
+                              </w:rPr>
+                              <m:t>j</m:t>
+                            </m:r>
+                          </m:sub>
+                        </m:sSub>
+                        <m:r>
+                          <w:rPr>
+                            <w:rFonts w:ascii="Cambria Math" w:hAnsi="Cambria Math"/>
+                          </w:rPr>
+                          <m:t>)</m:t>
+                        </m:r>
+                      </m:e>
+                    </m:nary>
+                  </m:e>
+                </m:d>
+                <m:r>
+                  <w:rPr>
+                    <w:rFonts w:ascii="Cambria Math" w:hAnsi="Cambria Math"/>
+                  </w:rPr>
+                  <m:t>∙</m:t>
+                </m:r>
+                <m:sSup>
+                  <m:sSupPr>
+                    <m:ctrlPr>
+                      <w:rPr>
+                        <w:rFonts w:ascii="Cambria Math" w:hAnsi="Cambria Math"/>
+                        <w:i/>
+                      </w:rPr>
+                    </m:ctrlPr>
+                  </m:sSupPr>
+                  <m:e>
+                    <m:r>
+                      <w:rPr>
+                        <w:rFonts w:ascii="Cambria Math" w:hAnsi="Cambria Math"/>
+                      </w:rPr>
+                      <m:t>e</m:t>
+                    </m:r>
+                  </m:e>
+                  <m:sup>
+                    <m:r>
+                      <w:rPr>
+                        <w:rFonts w:ascii="Cambria Math" w:hAnsi="Cambria Math"/>
+                      </w:rPr>
+                      <m:t>-</m:t>
+                    </m:r>
+                    <m:sSub>
+                      <m:sSubPr>
+                        <m:ctrlPr>
+                          <w:rPr>
+                            <w:rFonts w:ascii="Cambria Math" w:hAnsi="Cambria Math"/>
+                            <w:i/>
+                          </w:rPr>
+                        </m:ctrlPr>
+                      </m:sSubPr>
+                      <m:e>
+                        <m:r>
+                          <w:rPr>
+                            <w:rFonts w:ascii="Cambria Math" w:hAnsi="Cambria Math"/>
+                          </w:rPr>
+                          <m:t>k</m:t>
+                        </m:r>
+                      </m:e>
+                      <m:sub>
+                        <m:r>
+                          <w:rPr>
+                            <w:rFonts w:ascii="Cambria Math" w:hAnsi="Cambria Math"/>
+                          </w:rPr>
+                          <m:t>E</m:t>
+                        </m:r>
+                      </m:sub>
+                    </m:sSub>
+                    <m:d>
+                      <m:dPr>
+                        <m:begChr m:val="|"/>
+                        <m:endChr m:val="|"/>
+                        <m:ctrlPr>
+                          <w:rPr>
+                            <w:rFonts w:ascii="Cambria Math" w:hAnsi="Cambria Math"/>
+                            <w:i/>
+                          </w:rPr>
+                        </m:ctrlPr>
+                      </m:dPr>
+                      <m:e>
+                        <m:nary>
+                          <m:naryPr>
+                            <m:chr m:val="∑"/>
+                            <m:limLoc m:val="undOvr"/>
+                            <m:subHide m:val="1"/>
+                            <m:supHide m:val="1"/>
+                            <m:ctrlPr>
+                              <w:rPr>
+                                <w:rFonts w:ascii="Cambria Math" w:hAnsi="Cambria Math"/>
+                                <w:i/>
+                              </w:rPr>
+                            </m:ctrlPr>
+                          </m:naryPr>
+                          <m:sub/>
+                          <m:sup/>
+                          <m:e>
+                            <m:r>
+                              <w:rPr>
+                                <w:rFonts w:ascii="Cambria Math" w:hAnsi="Cambria Math"/>
+                              </w:rPr>
+                              <m:t>(</m:t>
+                            </m:r>
+                            <m:sSub>
+                              <m:sSubPr>
+                                <m:ctrlPr>
+                                  <w:rPr>
+                                    <w:rFonts w:ascii="Cambria Math" w:hAnsi="Cambria Math"/>
+                                  </w:rPr>
+                                </m:ctrlPr>
+                              </m:sSubPr>
+                              <m:e>
+                                <m:r>
+                                  <m:rPr>
+                                    <m:sty m:val="p"/>
+                                  </m:rPr>
+                                  <w:rPr>
+                                    <w:rFonts w:ascii="Cambria Math" w:hAnsi="Cambria Math"/>
+                                  </w:rPr>
+                                  <m:t>v</m:t>
+                                </m:r>
+                              </m:e>
+                              <m:sub>
+                                <m:r>
+                                  <m:rPr>
+                                    <m:sty m:val="p"/>
+                                  </m:rPr>
+                                  <w:rPr>
+                                    <w:rFonts w:ascii="Cambria Math" w:hAnsi="Cambria Math"/>
+                                  </w:rPr>
+                                  <m:t>j</m:t>
+                                </m:r>
+                              </m:sub>
+                            </m:sSub>
+                            <m:r>
+                              <w:rPr>
+                                <w:rFonts w:ascii="Cambria Math" w:hAnsi="Cambria Math"/>
+                              </w:rPr>
+                              <m:t>∙</m:t>
+                            </m:r>
+                            <m:sSub>
+                              <m:sSubPr>
+                                <m:ctrlPr>
+                                  <w:rPr>
+                                    <w:rFonts w:ascii="Cambria Math" w:hAnsi="Cambria Math"/>
+                                    <w:i/>
+                                  </w:rPr>
+                                </m:ctrlPr>
+                              </m:sSubPr>
+                              <m:e>
+                                <m:r>
+                                  <w:rPr>
+                                    <w:rFonts w:ascii="Cambria Math" w:hAnsi="Cambria Math"/>
+                                  </w:rPr>
+                                  <m:t>μ</m:t>
+                                </m:r>
+                              </m:e>
+                              <m:sub>
+                                <m:r>
+                                  <w:rPr>
+                                    <w:rFonts w:ascii="Cambria Math" w:hAnsi="Cambria Math"/>
+                                  </w:rPr>
+                                  <m:t>j</m:t>
+                                </m:r>
+                              </m:sub>
+                            </m:sSub>
+                            <m:r>
+                              <w:rPr>
+                                <w:rFonts w:ascii="Cambria Math" w:hAnsi="Cambria Math"/>
+                              </w:rPr>
+                              <m:t>)</m:t>
+                            </m:r>
+                          </m:e>
+                        </m:nary>
+                      </m:e>
+                    </m:d>
+                  </m:sup>
+                </m:sSup>
+              </m:oMath>
+            </m:oMathPara>
+          </w:p>
+        </w:tc>
+        <w:tc>
+          <w:tcPr>
+            <w:tcW w:w="3822" w:type="dxa"/>
+            <w:tcBorders>
+              <w:top w:val="nil"/>
+              <w:left w:val="nil"/>
+              <w:bottom w:val="nil"/>
+              <w:right w:val="nil"/>
+            </w:tcBorders>
+            <w:vAlign w:val="center"/>
+          </w:tcPr>
+          <w:p>
+            <w:pPr>
+              <w:pStyle w:val="Odstavecseseznamem"/>
+              <w:numPr>
+                <w:ilvl w:val="0"/>
+                <w:numId w:val="2"/>
+              </w:numPr>
+              <w:spacing w:line="360" w:lineRule="auto"/>
+            </w:pPr>
+            <w:bookmarkStart w:id="32" w:name="_Ref429947646"/>
+            <w:r>
+              <w:t>Chemical kinetics</w:t>
+            </w:r>
+            <w:bookmarkEnd w:id="32"/>
+          </w:p>
+        </w:tc>
+      </w:tr>
+    </w:tbl>
+    <w:p/>
+    <w:p>
+      <w:r>
+        <w:rPr>
+          <w:noProof/>
+        </w:rPr>
+        <mc:AlternateContent>
+          <mc:Choice Requires="wps">
+            <w:drawing>
+              <wp:anchor distT="0" distB="0" distL="114300" distR="114300" simplePos="0" relativeHeight="251663360" behindDoc="0" locked="0" layoutInCell="1" allowOverlap="1" wp14:anchorId="00D9351B" wp14:editId="27D6F246">
+                <wp:simplePos x="0" y="0"/>
+                <wp:positionH relativeFrom="column">
+                  <wp:posOffset>2865755</wp:posOffset>
+                </wp:positionH>
+                <wp:positionV relativeFrom="paragraph">
+                  <wp:posOffset>2216785</wp:posOffset>
+                </wp:positionV>
+                <wp:extent cx="2749550" cy="635"/>
+                <wp:effectExtent l="0" t="0" r="0" b="0"/>
+                <wp:wrapSquare wrapText="bothSides"/>
+                <wp:docPr id="14" name="Textové pole 14"/>
+                <wp:cNvGraphicFramePr/>
+                <a:graphic xmlns:a="http://schemas.openxmlformats.org/drawingml/2006/main">
+                  <a:graphicData uri="http://schemas.microsoft.com/office/word/2010/wordprocessingShape">
+                    <wps:wsp>
+                      <wps:cNvSpPr txBox="1"/>
+                      <wps:spPr>
+                        <a:xfrm>
+                          <a:off x="0" y="0"/>
+                          <a:ext cx="2749550" cy="635"/>
+                        </a:xfrm>
+                        <a:prstGeom prst="rect">
+                          <a:avLst/>
+                        </a:prstGeom>
+                        <a:solidFill>
+                          <a:prstClr val="white"/>
+                        </a:solidFill>
+                        <a:ln>
+                          <a:noFill/>
+                        </a:ln>
+                        <a:effectLst/>
+                      </wps:spPr>
+                      <wps:txbx>
+                        <w:txbxContent>
+                          <w:p>
+                            <w:pPr>
+                              <w:pStyle w:val="Titulek"/>
+                              <w:rPr>
+                                <w:rFonts w:ascii="Courier" w:hAnsi="Courier" w:cs="Courier"/>
+                                <w:noProof/>
+                              </w:rPr>
+                            </w:pPr>
+                            <w:r>
+                              <w:t xml:space="preserve">Figure </w:t>
+                            </w:r>
+                            <w:r>
+                              <w:fldChar w:fldCharType="begin"/>
+                            </w:r>
+                            <w:r>
+                              <w:instrText xml:space="preserve"> SEQ Figure \* ARABIC </w:instrText>
+                            </w:r>
+                            <w:r>
+                              <w:fldChar w:fldCharType="separate"/>
+                            </w:r>
+                            <w:r>
+                              <w:rPr>
+                                <w:noProof/>
+                              </w:rPr>
+                              <w:t>1</w:t>
+                            </w:r>
+                            <w:r>
+                              <w:fldChar w:fldCharType="end"/>
+                            </w:r>
+                            <w:r>
+                              <w:t xml:space="preserve">) </w:t>
+                            </w:r>
+                            <w:r>
+                              <w:t>Chemical</w:t>
+                            </w:r>
+                            <w:r>
+                              <w:t xml:space="preserve"> process has maximal rate at </w:t>
+                            </w:r>
+                            <w:r>
+                              <w:t>energy difference = 1/kE</w:t>
+                            </w:r>
+                            <w:r>
+                              <w:t>.</w:t>
+                            </w:r>
+                          </w:p>
+                        </w:txbxContent>
+                      </wps:txbx>
+                      <wps:bodyPr rot="0" spcFirstLastPara="0" vertOverflow="overflow" horzOverflow="overflow" vert="horz" wrap="square" lIns="0" tIns="0" rIns="0" bIns="0" numCol="1" spcCol="0" rtlCol="0" fromWordArt="0" anchor="t" anchorCtr="0" forceAA="0" compatLnSpc="1">
+                        <a:prstTxWarp prst="textNoShape">
+                          <a:avLst/>
+                        </a:prstTxWarp>
+                        <a:spAutoFit/>
+                      </wps:bodyPr>
+                    </wps:wsp>
+                  </a:graphicData>
+                </a:graphic>
+              </wp:anchor>
+            </w:drawing>
+          </mc:Choice>
+          <mc:Fallback>
+            <w:pict>
+              <v:shapetype w14:anchorId="00D9351B" id="_x0000_t202" coordsize="21600,21600" o:spt="202" path="m,l,21600r21600,l21600,xe">
+                <v:stroke joinstyle="miter"/>
+                <v:path gradientshapeok="t" o:connecttype="rect"/>
+              </v:shapetype>
+              <v:shape id="Textové pole 14" o:spid="_x0000_s1026" type="#_x0000_t202" style="position:absolute;margin-left:225.65pt;margin-top:174.55pt;width:216.5pt;height:.05pt;z-index:251663360;visibility:visible;mso-wrap-style:square;mso-wrap-distance-left:9pt;mso-wrap-distance-top:0;mso-wrap-distance-right:9pt;mso-wrap-distance-bottom:0;mso-position-horizontal:absolute;mso-position-horizontal-relative:text;mso-position-vertical:absolute;mso-position-vertical-relative:text;v-text-anchor:top" o:gfxdata="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" stroked="f">
+                <v:textbox style="mso-fit-shape-to-text:t" inset="0,0,0,0">
+                  <w:txbxContent>
+                    <w:p>
+                      <w:pPr>
+                        <w:pStyle w:val="Titulek"/>
+                        <w:rPr>
+                          <w:rFonts w:ascii="Courier" w:hAnsi="Courier" w:cs="Courier"/>
+                          <w:noProof/>
+                        </w:rPr>
+                      </w:pPr>
+                      <w:r>
+                        <w:t xml:space="preserve">Figure </w:t>
+                      </w:r>
+                      <w:r>
+                        <w:fldChar w:fldCharType="begin"/>
+                      </w:r>
+                      <w:r>
+                        <w:instrText xml:space="preserve"> SEQ Figure \* ARABIC </w:instrText>
+                      </w:r>
+                      <w:r>
+                        <w:fldChar w:fldCharType="separate"/>
+                      </w:r>
+                      <w:r>
+                        <w:rPr>
+                          <w:noProof/>
+                        </w:rPr>
+                        <w:t>1</w:t>
+                      </w:r>
+                      <w:r>
+                        <w:fldChar w:fldCharType="end"/>
+                      </w:r>
+                      <w:r>
+                        <w:t xml:space="preserve">) </w:t>
+                      </w:r>
+                      <w:r>
+                        <w:t>Chemical</w:t>
+                      </w:r>
+                      <w:r>
+                        <w:t xml:space="preserve"> process has maximal rate at </w:t>
+                      </w:r>
+                      <w:r>
+                        <w:t>energy difference = 1/kE</w:t>
+                      </w:r>
+                      <w:r>
+                        <w:t>.</w:t>
+                      </w:r>
+                    </w:p>
+                  </w:txbxContent>
+                </v:textbox>
+                <w10:wrap type="square"/>
+              </v:shape>
+            </w:pict>
+          </mc:Fallback>
+        </mc:AlternateContent>
+      </w:r>
+      <w:r>
+        <w:rPr>
+          <w:rStyle w:val="MathematicaFormatStandardForm"/>
+          <w:noProof/>
+          <w:lang w:eastAsia="sk-SK"/>
+        </w:rPr>
+        <w:drawing>
+          <wp:anchor distT="0" distB="0" distL="114300" distR="114300" simplePos="0" relativeHeight="251659264" behindDoc="0" locked="0" layoutInCell="1" allowOverlap="1" wp14:anchorId="6B18BCE7" wp14:editId="2F13DF8F">
+            <wp:simplePos x="0" y="0"/>
+            <wp:positionH relativeFrom="column">
+              <wp:posOffset>2865755</wp:posOffset>
+            </wp:positionH>
+            <wp:positionV relativeFrom="paragraph">
+              <wp:posOffset>368935</wp:posOffset>
+            </wp:positionV>
+            <wp:extent cx="2749550" cy="1771650"/>
+            <wp:effectExtent l="0" t="0" r="0" b="0"/>
+            <wp:wrapSquare wrapText="bothSides"/>
+            <wp:docPr id="6" name="Obrázek 6"/>
+            <wp:cNvGraphicFramePr>
+              <a:graphicFrameLocks xmlns:a="http://schemas.openxmlformats.org/drawingml/2006/main" noChangeAspect="1"/>
+            </wp:cNvGraphicFramePr>
+            <a:graphic xmlns:a="http://schemas.openxmlformats.org/drawingml/2006/main">
+              <a:graphicData uri="http://schemas.openxmlformats.org/drawingml/2006/picture">
+                <pic:pic xmlns:pic="http://schemas.openxmlformats.org/drawingml/2006/picture">
+                  <pic:nvPicPr>
+                    <pic:cNvPr id="0" name="Picture 17"/>
+                    <pic:cNvPicPr>
+                      <a:picLocks noChangeAspect="1" noChangeArrowheads="1"/>
+                    </pic:cNvPicPr>
+                  </pic:nvPicPr>
+                  <pic:blipFill rotWithShape="1">
+                    <a:blip r:embed="rId6">
+                      <a:extLst>
+                        <a:ext uri="{28A0092B-C50C-407E-A947-70E740481C1C}">
+                          <a14:useLocalDpi xmlns:a14="http://schemas.microsoft.com/office/drawing/2010/main" val="0"/>
+                        </a:ext>
+                      </a:extLst>
+                    </a:blip>
+                    <a:srcRect r="19815" b="20286"/>
+                    <a:stretch/>
+                  </pic:blipFill>
+                  <pic:spPr bwMode="auto">
+                    <a:xfrm>
+                      <a:off x="0" y="0"/>
+                      <a:ext cx="2749550" cy="1771650"/>
+                    </a:xfrm>
+                    <a:prstGeom prst="rect">
+                      <a:avLst/>
+                    </a:prstGeom>
+                    <a:noFill/>
+                    <a:ln>
+                      <a:noFill/>
+                    </a:ln>
+                    <a:extLst>
+                      <a:ext uri="{53640926-AAD7-44D8-BBD7-CCE9431645EC}">
+                        <a14:shadowObscured xmlns:a14="http://schemas.microsoft.com/office/drawing/2010/main"/>
+                      </a:ext>
+                    </a:extLst>
+                  </pic:spPr>
+                </pic:pic>
+              </a:graphicData>
+            </a:graphic>
+          </wp:anchor>
+        </w:drawing>
+      </w:r>
+      <w:r>
+        <w:t>The example of parametrization is possible to see in scale of mathematical expression u*exp(-|u|)</w:t>
+      </w:r>
+      <w:r>
+        <w:t xml:space="preserve"> as Figure 1-3</w:t>
+      </w:r>
+      <w:r>
+        <w:t xml:space="preserve">, where </w:t>
+      </w:r>
+      <m:oMath>
+        <m:r>
+          <w:rPr>
+            <w:rFonts w:ascii="Cambria Math" w:eastAsiaTheme="minorEastAsia" w:hAnsi="Cambria Math"/>
+          </w:rPr>
+          <m:t>u</m:t>
+        </m:r>
+        <m:r>
+          <w:rPr>
+            <w:rFonts w:ascii="Cambria Math" w:hAnsi="Cambria Math"/>
+          </w:rPr>
+          <m:t>=</m:t>
+        </m:r>
+        <m:nary>
+          <m:naryPr>
+            <m:chr m:val="∑"/>
+            <m:limLoc m:val="undOvr"/>
+            <m:subHide m:val="1"/>
+            <m:supHide m:val="1"/>
+            <m:ctrlPr>
+              <w:rPr>
+                <w:rFonts w:ascii="Cambria Math" w:hAnsi="Cambria Math"/>
+                <w:i/>
+              </w:rPr>
+            </m:ctrlPr>
+          </m:naryPr>
+          <m:sub/>
+          <m:sup/>
+          <m:e>
+            <m:r>
+              <w:rPr>
+                <w:rFonts w:ascii="Cambria Math" w:hAnsi="Cambria Math"/>
+              </w:rPr>
+              <m:t>(</m:t>
+            </m:r>
+            <m:sSub>
+              <m:sSubPr>
+                <m:ctrlPr>
+                  <w:rPr>
+                    <w:rFonts w:ascii="Cambria Math" w:hAnsi="Cambria Math"/>
+                  </w:rPr>
+                </m:ctrlPr>
+              </m:sSubPr>
+              <m:e>
+                <m:r>
+                  <m:rPr>
+                    <m:sty m:val="p"/>
+                  </m:rPr>
+                  <w:rPr>
+                    <w:rFonts w:ascii="Cambria Math" w:hAnsi="Cambria Math"/>
+                  </w:rPr>
+                  <m:t>v</m:t>
+                </m:r>
+              </m:e>
+              <m:sub>
+                <m:r>
+                  <m:rPr>
+                    <m:sty m:val="p"/>
+                  </m:rPr>
+                  <w:rPr>
+                    <w:rFonts w:ascii="Cambria Math" w:hAnsi="Cambria Math"/>
+                  </w:rPr>
+                  <m:t>j</m:t>
+                </m:r>
+              </m:sub>
+            </m:sSub>
+            <m:r>
+              <w:rPr>
+                <w:rFonts w:ascii="Cambria Math" w:hAnsi="Cambria Math"/>
+              </w:rPr>
+              <m:t>∙</m:t>
+            </m:r>
+            <m:sSub>
+              <m:sSubPr>
+                <m:ctrlPr>
+                  <w:rPr>
+                    <w:rFonts w:ascii="Cambria Math" w:hAnsi="Cambria Math"/>
+                    <w:i/>
+                  </w:rPr>
+                </m:ctrlPr>
+              </m:sSubPr>
+              <m:e>
+                <m:r>
+                  <w:rPr>
+                    <w:rFonts w:ascii="Cambria Math" w:hAnsi="Cambria Math"/>
+                  </w:rPr>
+                  <m:t>μ</m:t>
+                </m:r>
+              </m:e>
+              <m:sub>
+                <m:r>
+                  <w:rPr>
+                    <w:rFonts w:ascii="Cambria Math" w:hAnsi="Cambria Math"/>
+                  </w:rPr>
+                  <m:t>j</m:t>
+                </m:r>
+              </m:sub>
+            </m:sSub>
+            <m:r>
+              <w:rPr>
+                <w:rFonts w:ascii="Cambria Math" w:hAnsi="Cambria Math"/>
+              </w:rPr>
+              <m:t>)</m:t>
+            </m:r>
+          </m:e>
+        </m:nary>
+      </m:oMath>
+      <w:r>
+        <w:rPr>
+          <w:rFonts w:eastAsiaTheme="minorEastAsia"/>
+        </w:rPr>
+        <w:t xml:space="preserve"> is the process energy difference</w:t>
+      </w:r>
+      <w:r>
+        <w:rPr>
+          <w:rFonts w:eastAsiaTheme="minorEastAsia"/>
+        </w:rPr>
+        <w:t>, red line is “rate=u” and blue line is “rate=</w:t>
+      </w:r>
+      <w:r>
+        <w:t xml:space="preserve"> </w:t>
+      </w:r>
+      <w:r>
+        <w:t xml:space="preserve">u*exp(-|u|) </w:t>
+      </w:r>
+      <w:r>
+        <w:t>“</w:t>
+      </w:r>
+      <w:r>
+        <w:t xml:space="preserve">.  </w:t>
+      </w:r>
+    </w:p>
+    <w:p>
+      <w:pPr>
+        <w:pStyle w:val="MathematicaCellOutput"/>
+        <w:keepNext/>
+      </w:pPr>
+      <w:r>
+        <w:rPr>
+          <w:noProof/>
+        </w:rPr>
+        <mc:AlternateContent>
+          <mc:Choice Requires="wps">
+            <w:drawing>
+              <wp:anchor distT="0" distB="0" distL="114300" distR="114300" simplePos="0" relativeHeight="251661312" behindDoc="0" locked="0" layoutInCell="1" allowOverlap="1" wp14:anchorId="0C44A3C7" wp14:editId="404BB6C6">
+                <wp:simplePos x="0" y="0"/>
+                <wp:positionH relativeFrom="column">
+                  <wp:posOffset>1905</wp:posOffset>
+                </wp:positionH>
+                <wp:positionV relativeFrom="paragraph">
+                  <wp:posOffset>1829435</wp:posOffset>
+                </wp:positionV>
+                <wp:extent cx="2749550" cy="635"/>
+                <wp:effectExtent l="0" t="0" r="0" b="0"/>
+                <wp:wrapSquare wrapText="bothSides"/>
+                <wp:docPr id="1" name="Textové pole 1"/>
+                <wp:cNvGraphicFramePr/>
+                <a:graphic xmlns:a="http://schemas.openxmlformats.org/drawingml/2006/main">
+                  <a:graphicData uri="http://schemas.microsoft.com/office/word/2010/wordprocessingShape">
+                    <wps:wsp>
+                      <wps:cNvSpPr txBox="1"/>
+                      <wps:spPr>
+                        <a:xfrm>
+                          <a:off x="0" y="0"/>
+                          <a:ext cx="2749550" cy="635"/>
+                        </a:xfrm>
+                        <a:prstGeom prst="rect">
+                          <a:avLst/>
+                        </a:prstGeom>
+                        <a:solidFill>
+                          <a:prstClr val="white"/>
+                        </a:solidFill>
+                        <a:ln>
+                          <a:noFill/>
+                        </a:ln>
+                        <a:effectLst/>
+                      </wps:spPr>
+                      <wps:txbx>
+                        <w:txbxContent>
+                          <w:p>
+                            <w:pPr>
+                              <w:pStyle w:val="Titulek"/>
+                              <w:rPr>
+                                <w:rFonts w:ascii="Courier" w:hAnsi="Courier" w:cs="Courier"/>
+                                <w:noProof/>
+                                <w:sz w:val="26"/>
+                                <w:szCs w:val="26"/>
+                              </w:rPr>
+                            </w:pPr>
+                            <w:r>
+                              <w:t xml:space="preserve">Figure </w:t>
+                            </w:r>
+                            <w:r>
+                              <w:fldChar w:fldCharType="begin"/>
+                            </w:r>
+                            <w:r>
+                              <w:instrText xml:space="preserve"> SEQ Figure \* ARABIC </w:instrText>
+                            </w:r>
+                            <w:r>
+                              <w:fldChar w:fldCharType="separate"/>
+                            </w:r>
+                            <w:r>
+                              <w:rPr>
+                                <w:noProof/>
+                              </w:rPr>
+                              <w:t>2</w:t>
+                            </w:r>
+                            <w:r>
+                              <w:fldChar w:fldCharType="end"/>
+                            </w:r>
+                            <w:r>
+                              <w:t xml:space="preserve">) </w:t>
+                            </w:r>
+                            <w:r>
+                              <w:t xml:space="preserve">Linear behavior is caused with </w:t>
+                            </w:r>
+                            <w:r>
+                              <w:t>zero kE or process energy difference &lt;&lt; 1/</w:t>
+                            </w:r>
+                            <w:r>
+                              <w:t>kE.</w:t>
+                            </w:r>
+                          </w:p>
+                        </w:txbxContent>
+                      </wps:txbx>
+                      <wps:bodyPr rot="0" spcFirstLastPara="0" vertOverflow="overflow" horzOverflow="overflow" vert="horz" wrap="square" lIns="0" tIns="0" rIns="0" bIns="0" numCol="1" spcCol="0" rtlCol="0" fromWordArt="0" anchor="t" anchorCtr="0" forceAA="0" compatLnSpc="1">
+                        <a:prstTxWarp prst="textNoShape">
+                          <a:avLst/>
+                        </a:prstTxWarp>
+                        <a:spAutoFit/>
+                      </wps:bodyPr>
+                    </wps:wsp>
+                  </a:graphicData>
+                </a:graphic>
+              </wp:anchor>
+            </w:drawing>
+          </mc:Choice>
+          <mc:Fallback>
+            <w:pict>
+              <v:shape w14:anchorId="0C44A3C7" id="Textové pole 1" o:spid="_x0000_s1027" type="#_x0000_t202" style="position:absolute;margin-left:.15pt;margin-top:144.05pt;width:216.5pt;height:.05pt;z-index:251661312;visibility:visible;mso-wrap-style:square;mso-wrap-distance-left:9pt;mso-wrap-distance-top:0;mso-wrap-distance-right:9pt;mso-wrap-distance-bottom:0;mso-position-horizontal:absolute;mso-position-horizontal-relative:text;mso-position-vertical:absolute;mso-position-vertical-relative:text;v-text-anchor:top" o:gfxdata="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" stroked="f">
+                <v:textbox style="mso-fit-shape-to-text:t" inset="0,0,0,0">
+                  <w:txbxContent>
+                    <w:p>
+                      <w:pPr>
+                        <w:pStyle w:val="Titulek"/>
+                        <w:rPr>
+                          <w:rFonts w:ascii="Courier" w:hAnsi="Courier" w:cs="Courier"/>
+                          <w:noProof/>
+                          <w:sz w:val="26"/>
+                          <w:szCs w:val="26"/>
+                        </w:rPr>
+                      </w:pPr>
+                      <w:r>
+                        <w:t xml:space="preserve">Figure </w:t>
+                      </w:r>
+                      <w:r>
+                        <w:fldChar w:fldCharType="begin"/>
+                      </w:r>
+                      <w:r>
+                        <w:instrText xml:space="preserve"> SEQ Figure \* ARABIC </w:instrText>
+                      </w:r>
+                      <w:r>
+                        <w:fldChar w:fldCharType="separate"/>
+                      </w:r>
+                      <w:r>
+                        <w:rPr>
+                          <w:noProof/>
+                        </w:rPr>
+                        <w:t>2</w:t>
+                      </w:r>
+                      <w:r>
+                        <w:fldChar w:fldCharType="end"/>
+                      </w:r>
+                      <w:r>
+                        <w:t xml:space="preserve">) </w:t>
+                      </w:r>
+                      <w:r>
+                        <w:t xml:space="preserve">Linear behavior is caused with </w:t>
+                      </w:r>
+                      <w:r>
+                        <w:t>zero kE or process energy difference &lt;&lt; 1/</w:t>
+                      </w:r>
+                      <w:r>
+                        <w:t>kE.</w:t>
+                      </w:r>
+                    </w:p>
+                  </w:txbxContent>
+                </v:textbox>
+                <w10:wrap type="square"/>
+              </v:shape>
+            </w:pict>
+          </mc:Fallback>
+        </mc:AlternateContent>
+      </w:r>
+      <w:r>
+        <w:rPr>
+          <w:rStyle w:val="MathematicaFormatStandardForm"/>
+          <w:noProof/>
+          <w:lang w:eastAsia="sk-SK"/>
+        </w:rPr>
+        <w:drawing>
+          <wp:anchor distT="0" distB="0" distL="114300" distR="114300" simplePos="0" relativeHeight="251658240" behindDoc="0" locked="0" layoutInCell="1" allowOverlap="1" wp14:anchorId="33AFAD96" wp14:editId="75A31D4B">
+            <wp:simplePos x="0" y="0"/>
+            <wp:positionH relativeFrom="column">
+              <wp:posOffset>1905</wp:posOffset>
+            </wp:positionH>
+            <wp:positionV relativeFrom="paragraph">
+              <wp:posOffset>13335</wp:posOffset>
+            </wp:positionV>
+            <wp:extent cx="2749550" cy="1758950"/>
+            <wp:effectExtent l="0" t="0" r="0" b="0"/>
+            <wp:wrapSquare wrapText="bothSides"/>
+            <wp:docPr id="13" name="Obrázek 13"/>
+            <wp:cNvGraphicFramePr>
+              <a:graphicFrameLocks xmlns:a="http://schemas.openxmlformats.org/drawingml/2006/main" noChangeAspect="1"/>
+            </wp:cNvGraphicFramePr>
+            <a:graphic xmlns:a="http://schemas.openxmlformats.org/drawingml/2006/main">
+              <a:graphicData uri="http://schemas.openxmlformats.org/drawingml/2006/picture">
+                <pic:pic xmlns:pic="http://schemas.openxmlformats.org/drawingml/2006/picture">
+                  <pic:nvPicPr>
+                    <pic:cNvPr id="0" name="Picture 37"/>
+                    <pic:cNvPicPr>
+                      <a:picLocks noChangeAspect="1" noChangeArrowheads="1"/>
+                    </pic:cNvPicPr>
+                  </pic:nvPicPr>
+                  <pic:blipFill rotWithShape="1">
+                    <a:blip r:embed="rId7">
+                      <a:extLst>
+                        <a:ext uri="{28A0092B-C50C-407E-A947-70E740481C1C}">
+                          <a14:useLocalDpi xmlns:a14="http://schemas.microsoft.com/office/drawing/2010/main" val="0"/>
+                        </a:ext>
+                      </a:extLst>
+                    </a:blip>
+                    <a:srcRect r="19815" b="19710"/>
+                    <a:stretch/>
+                  </pic:blipFill>
+                  <pic:spPr bwMode="auto">
+                    <a:xfrm>
+                      <a:off x="0" y="0"/>
+                      <a:ext cx="2749550" cy="1758950"/>
+                    </a:xfrm>
+                    <a:prstGeom prst="rect">
+                      <a:avLst/>
+                    </a:prstGeom>
+                    <a:noFill/>
+                    <a:ln>
+                      <a:noFill/>
+                    </a:ln>
+                    <a:extLst>
+                      <a:ext uri="{53640926-AAD7-44D8-BBD7-CCE9431645EC}">
+                        <a14:shadowObscured xmlns:a14="http://schemas.microsoft.com/office/drawing/2010/main"/>
+                      </a:ext>
+                    </a:extLst>
+                  </pic:spPr>
+                </pic:pic>
+              </a:graphicData>
+            </a:graphic>
+          </wp:anchor>
+        </w:drawing>
+      </w:r>
+      <w:r>
+        <w:rPr>
+          <w:rStyle w:val="MathematicaFormatStandardForm"/>
+          <w:noProof/>
+          <w:lang w:eastAsia="sk-SK"/>
+        </w:rPr>
+        <w:t xml:space="preserve">  </w:t>
+      </w:r>
+    </w:p>
+    <w:p>
+      <w:pPr>
+        <w:pStyle w:val="MathematicaCellOutput"/>
+        <w:keepNext/>
+      </w:pPr>
+      <w:r>
+        <w:rPr>
+          <w:rStyle w:val="MathematicaFormatStandardForm"/>
+        </w:rPr>
+        <w:t xml:space="preserve">   </w:t>
+      </w:r>
+      <w:r>
+        <w:rPr>
+          <w:noProof/>
+        </w:rPr>
+        <mc:AlternateContent>
+          <mc:Choice Requires="wps">
+            <w:drawing>
+              <wp:anchor distT="0" distB="0" distL="114300" distR="114300" simplePos="0" relativeHeight="251666432" behindDoc="0" locked="0" layoutInCell="1" allowOverlap="1" wp14:anchorId="29937515" wp14:editId="18FF777B">
+                <wp:simplePos x="0" y="0"/>
+                <wp:positionH relativeFrom="column">
+                  <wp:posOffset>300355</wp:posOffset>
+                </wp:positionH>
+                <wp:positionV relativeFrom="paragraph">
+                  <wp:posOffset>1873885</wp:posOffset>
+                </wp:positionV>
+                <wp:extent cx="2749550" cy="635"/>
+                <wp:effectExtent l="0" t="0" r="0" b="0"/>
+                <wp:wrapSquare wrapText="bothSides"/>
+                <wp:docPr id="15" name="Textové pole 15"/>
+                <wp:cNvGraphicFramePr/>
+                <a:graphic xmlns:a="http://schemas.openxmlformats.org/drawingml/2006/main">
+                  <a:graphicData uri="http://schemas.microsoft.com/office/word/2010/wordprocessingShape">
+                    <wps:wsp>
+                      <wps:cNvSpPr txBox="1"/>
+                      <wps:spPr>
+                        <a:xfrm>
+                          <a:off x="0" y="0"/>
+                          <a:ext cx="2749550" cy="635"/>
+                        </a:xfrm>
+                        <a:prstGeom prst="rect">
+                          <a:avLst/>
+                        </a:prstGeom>
+                        <a:solidFill>
+                          <a:prstClr val="white"/>
+                        </a:solidFill>
+                        <a:ln>
+                          <a:noFill/>
+                        </a:ln>
+                        <a:effectLst/>
+                      </wps:spPr>
+                      <wps:txbx>
+                        <w:txbxContent>
+                          <w:p>
+                            <w:pPr>
+                              <w:pStyle w:val="Titulek"/>
+                              <w:rPr>
+                                <w:rFonts w:ascii="Courier" w:hAnsi="Courier" w:cs="Courier"/>
+                                <w:sz w:val="26"/>
+                                <w:szCs w:val="26"/>
+                              </w:rPr>
+                            </w:pPr>
+                            <w:r>
+                              <w:t xml:space="preserve">Figure </w:t>
+                            </w:r>
+                            <w:r>
+                              <w:fldChar w:fldCharType="begin"/>
+                            </w:r>
+                            <w:r>
+                              <w:instrText xml:space="preserve"> SEQ Figure \* ARABIC </w:instrText>
+                            </w:r>
+                            <w:r>
+                              <w:fldChar w:fldCharType="separate"/>
+                            </w:r>
+                            <w:r>
+                              <w:rPr>
+                                <w:noProof/>
+                              </w:rPr>
+                              <w:t>3</w:t>
+                            </w:r>
+                            <w:r>
+                              <w:fldChar w:fldCharType="end"/>
+                            </w:r>
+                            <w:r>
+                              <w:t>) If actual energy difference</w:t>
+                            </w:r>
+                            <w:r>
+                              <w:t xml:space="preserve"> of the process increases above </w:t>
+                            </w:r>
+                            <w:r>
+                              <w:t>1/kE</w:t>
+                            </w:r>
+                            <w:r>
+                              <w:t xml:space="preserve"> then the rate rapidly slow down.</w:t>
+                            </w:r>
+                          </w:p>
+                        </w:txbxContent>
+                      </wps:txbx>
+                      <wps:bodyPr rot="0" spcFirstLastPara="0" vertOverflow="overflow" horzOverflow="overflow" vert="horz" wrap="square" lIns="0" tIns="0" rIns="0" bIns="0" numCol="1" spcCol="0" rtlCol="0" fromWordArt="0" anchor="t" anchorCtr="0" forceAA="0" compatLnSpc="1">
+                        <a:prstTxWarp prst="textNoShape">
+                          <a:avLst/>
+                        </a:prstTxWarp>
+                        <a:spAutoFit/>
+                      </wps:bodyPr>
+                    </wps:wsp>
+                  </a:graphicData>
+                </a:graphic>
+              </wp:anchor>
+            </w:drawing>
+          </mc:Choice>
+          <mc:Fallback>
+            <w:pict>
+              <v:shape w14:anchorId="29937515" id="Textové pole 15" o:spid="_x0000_s1028" type="#_x0000_t202" style="position:absolute;margin-left:23.65pt;margin-top:147.55pt;width:216.5pt;height:.05pt;z-index:251666432;visibility:visible;mso-wrap-style:square;mso-wrap-distance-left:9pt;mso-wrap-distance-top:0;mso-wrap-distance-right:9pt;mso-wrap-distance-bottom:0;mso-position-horizontal:absolute;mso-position-horizontal-relative:text;mso-position-vertical:absolute;mso-position-vertical-relative:text;v-text-anchor:top" o:gfxdata="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" stroked="f">
+                <v:textbox style="mso-fit-shape-to-text:t" inset="0,0,0,0">
+                  <w:txbxContent>
+                    <w:p>
+                      <w:pPr>
+                        <w:pStyle w:val="Titulek"/>
+                        <w:rPr>
+                          <w:rFonts w:ascii="Courier" w:hAnsi="Courier" w:cs="Courier"/>
+                          <w:sz w:val="26"/>
+                          <w:szCs w:val="26"/>
+                        </w:rPr>
+                      </w:pPr>
+                      <w:r>
+                        <w:t xml:space="preserve">Figure </w:t>
+                      </w:r>
+                      <w:r>
+                        <w:fldChar w:fldCharType="begin"/>
+                      </w:r>
+                      <w:r>
+                        <w:instrText xml:space="preserve"> SEQ Figure \* ARABIC </w:instrText>
+                      </w:r>
+                      <w:r>
+                        <w:fldChar w:fldCharType="separate"/>
+                      </w:r>
+                      <w:r>
+                        <w:rPr>
+                          <w:noProof/>
+                        </w:rPr>
+                        <w:t>3</w:t>
+                      </w:r>
+                      <w:r>
+                        <w:fldChar w:fldCharType="end"/>
+                      </w:r>
+                      <w:r>
+                        <w:t>) If actual energy difference</w:t>
+                      </w:r>
+                      <w:r>
+                        <w:t xml:space="preserve"> of the process increases above </w:t>
+                      </w:r>
+                      <w:r>
+                        <w:t>1/kE</w:t>
+                      </w:r>
+                      <w:r>
+                        <w:t xml:space="preserve"> then the rate rapidly slow down.</w:t>
+                      </w:r>
+                    </w:p>
+                  </w:txbxContent>
+                </v:textbox>
+                <w10:wrap type="square"/>
+              </v:shape>
+            </w:pict>
+          </mc:Fallback>
+        </mc:AlternateContent>
+      </w:r>
+      <w:r>
+        <w:rPr>
+          <w:rStyle w:val="MathematicaFormatStandardForm"/>
+          <w:noProof/>
+          <w:lang w:eastAsia="sk-SK"/>
+        </w:rPr>
+        <w:drawing>
+          <wp:anchor distT="0" distB="0" distL="114300" distR="114300" simplePos="0" relativeHeight="251664384" behindDoc="0" locked="0" layoutInCell="1" allowOverlap="1">
+            <wp:simplePos x="0" y="0"/>
+            <wp:positionH relativeFrom="column">
+              <wp:posOffset>300355</wp:posOffset>
+            </wp:positionH>
+            <wp:positionV relativeFrom="paragraph">
+              <wp:posOffset>635</wp:posOffset>
+            </wp:positionV>
+            <wp:extent cx="2749550" cy="1816100"/>
+            <wp:effectExtent l="0" t="0" r="0" b="0"/>
+            <wp:wrapSquare wrapText="bothSides"/>
+            <wp:docPr id="12" name="Obrázek 12"/>
+            <wp:cNvGraphicFramePr>
+              <a:graphicFrameLocks xmlns:a="http://schemas.openxmlformats.org/drawingml/2006/main" noChangeAspect="1"/>
+            </wp:cNvGraphicFramePr>
+            <a:graphic xmlns:a="http://schemas.openxmlformats.org/drawingml/2006/main">
+              <a:graphicData uri="http://schemas.openxmlformats.org/drawingml/2006/picture">
+                <pic:pic xmlns:pic="http://schemas.openxmlformats.org/drawingml/2006/picture">
+                  <pic:nvPicPr>
+                    <pic:cNvPr id="0" name="Picture 35"/>
+                    <pic:cNvPicPr>
+                      <a:picLocks noChangeAspect="1" noChangeArrowheads="1"/>
+                    </pic:cNvPicPr>
+                  </pic:nvPicPr>
+                  <pic:blipFill rotWithShape="1">
+                    <a:blip r:embed="rId8">
+                      <a:extLst>
+                        <a:ext uri="{28A0092B-C50C-407E-A947-70E740481C1C}">
+                          <a14:useLocalDpi xmlns:a14="http://schemas.microsoft.com/office/drawing/2010/main" val="0"/>
+                        </a:ext>
+                      </a:extLst>
+                    </a:blip>
+                    <a:srcRect r="19815" b="18519"/>
+                    <a:stretch/>
+                  </pic:blipFill>
+                  <pic:spPr bwMode="auto">
+                    <a:xfrm>
+                      <a:off x="0" y="0"/>
+                      <a:ext cx="2749550" cy="1816100"/>
+                    </a:xfrm>
+                    <a:prstGeom prst="rect">
+                      <a:avLst/>
+                    </a:prstGeom>
+                    <a:noFill/>
+                    <a:ln>
+                      <a:noFill/>
+                    </a:ln>
+                    <a:extLst>
+                      <a:ext uri="{53640926-AAD7-44D8-BBD7-CCE9431645EC}">
+                        <a14:shadowObscured xmlns:a14="http://schemas.microsoft.com/office/drawing/2010/main"/>
+                      </a:ext>
+                    </a:extLst>
+                  </pic:spPr>
+                </pic:pic>
+              </a:graphicData>
+            </a:graphic>
+          </wp:anchor>
+        </w:drawing>
+      </w:r>
+    </w:p>
+    <w:p>
+      <w:pPr>
+        <w:pStyle w:val="MathematicaCellOutput"/>
+        <w:rPr>
+          <w:rStyle w:val="MathematicaFormatStandardForm"/>
+        </w:rPr>
+      </w:pPr>
+      <w:r>
+        <w:rPr>
+          <w:rStyle w:val="MathematicaFormatStandardForm"/>
+        </w:rPr>
+        <w:t xml:space="preserve">         </w:t>
+      </w:r>
+    </w:p>
+    <w:p/>
+    <w:p/>
+    <w:p/>
+    <w:p/>
+    <w:p/>
+    <w:p/>
+    <w:p/>
+    <w:p/>
+    <w:p>
+      <w:r>
+        <w:t xml:space="preserve">This </w:t>
+      </w:r>
+      <w:r>
+        <w:t xml:space="preserve">allows to define chemical </w:t>
+      </w:r>
+      <w:r>
+        <w:t>processes</w:t>
+      </w:r>
+      <w:r>
+        <w:t xml:space="preserve">, which need the energy </w:t>
+      </w:r>
+      <w:r>
+        <w:t>for</w:t>
+      </w:r>
+      <w:r>
+        <w:t xml:space="preserve"> </w:t>
+      </w:r>
+      <w:r>
+        <w:t>begin of the process</w:t>
+      </w:r>
+      <w:r>
+        <w:t>. Typical example is the combustion.</w:t>
       </w:r>
     </w:p>
     <w:sectPr>
@@ -12336,7 +13384,7 @@
   <w:abstractNum w:abstractNumId="1" w15:restartNumberingAfterBreak="0">
     <w:nsid w:val="07980BC6"/>
     <w:multiLevelType w:val="hybridMultilevel"/>
-    <w:tmpl w:val="D7C41D7A"/>
+    <w:tmpl w:val="A9387DBA"/>
     <w:lvl w:ilvl="0" w:tplc="ABCA1948">
       <w:start w:val="1"/>
       <w:numFmt w:val="decimal"/>
@@ -13053,6 +14101,96 @@
     </w:lvl>
   </w:abstractNum>
   <w:abstractNum w:abstractNumId="9" w15:restartNumberingAfterBreak="0">
+    <w:nsid w:val="3BE62140"/>
+    <w:multiLevelType w:val="hybridMultilevel"/>
+    <w:tmpl w:val="600E5B60"/>
+    <w:lvl w:ilvl="0" w:tplc="ABCA1948">
+      <w:start w:val="1"/>
+      <w:numFmt w:val="decimal"/>
+      <w:suff w:val="space"/>
+      <w:lvlText w:val="(%1)"/>
+      <w:lvlJc w:val="left"/>
+      <w:pPr>
+        <w:ind w:left="227" w:hanging="170"/>
+      </w:pPr>
+      <w:rPr>
+        <w:rFonts w:hint="default"/>
+      </w:rPr>
+    </w:lvl>
+    <w:lvl w:ilvl="1" w:tplc="04050019" w:tentative="1">
+      <w:start w:val="1"/>
+      <w:numFmt w:val="lowerLetter"/>
+      <w:lvlText w:val="%2."/>
+      <w:lvlJc w:val="left"/>
+      <w:pPr>
+        <w:ind w:left="1440" w:hanging="360"/>
+      </w:pPr>
+    </w:lvl>
+    <w:lvl w:ilvl="2" w:tplc="0405001B" w:tentative="1">
+      <w:start w:val="1"/>
+      <w:numFmt w:val="lowerRoman"/>
+      <w:lvlText w:val="%3."/>
+      <w:lvlJc w:val="right"/>
+      <w:pPr>
+        <w:ind w:left="2160" w:hanging="180"/>
+      </w:pPr>
+    </w:lvl>
+    <w:lvl w:ilvl="3" w:tplc="0405000F" w:tentative="1">
+      <w:start w:val="1"/>
+      <w:numFmt w:val="decimal"/>
+      <w:lvlText w:val="%4."/>
+      <w:lvlJc w:val="left"/>
+      <w:pPr>
+        <w:ind w:left="2880" w:hanging="360"/>
+      </w:pPr>
+    </w:lvl>
+    <w:lvl w:ilvl="4" w:tplc="04050019" w:tentative="1">
+      <w:start w:val="1"/>
+      <w:numFmt w:val="lowerLetter"/>
+      <w:lvlText w:val="%5."/>
+      <w:lvlJc w:val="left"/>
+      <w:pPr>
+        <w:ind w:left="3600" w:hanging="360"/>
+      </w:pPr>
+    </w:lvl>
+    <w:lvl w:ilvl="5" w:tplc="0405001B" w:tentative="1">
+      <w:start w:val="1"/>
+      <w:numFmt w:val="lowerRoman"/>
+      <w:lvlText w:val="%6."/>
+      <w:lvlJc w:val="right"/>
+      <w:pPr>
+        <w:ind w:left="4320" w:hanging="180"/>
+      </w:pPr>
+    </w:lvl>
+    <w:lvl w:ilvl="6" w:tplc="0405000F" w:tentative="1">
+      <w:start w:val="1"/>
+      <w:numFmt w:val="decimal"/>
+      <w:lvlText w:val="%7."/>
+      <w:lvlJc w:val="left"/>
+      <w:pPr>
+        <w:ind w:left="5040" w:hanging="360"/>
+      </w:pPr>
+    </w:lvl>
+    <w:lvl w:ilvl="7" w:tplc="04050019" w:tentative="1">
+      <w:start w:val="1"/>
+      <w:numFmt w:val="lowerLetter"/>
+      <w:lvlText w:val="%8."/>
+      <w:lvlJc w:val="left"/>
+      <w:pPr>
+        <w:ind w:left="5760" w:hanging="360"/>
+      </w:pPr>
+    </w:lvl>
+    <w:lvl w:ilvl="8" w:tplc="0405001B" w:tentative="1">
+      <w:start w:val="1"/>
+      <w:numFmt w:val="lowerRoman"/>
+      <w:lvlText w:val="%9."/>
+      <w:lvlJc w:val="right"/>
+      <w:pPr>
+        <w:ind w:left="6480" w:hanging="180"/>
+      </w:pPr>
+    </w:lvl>
+  </w:abstractNum>
+  <w:abstractNum w:abstractNumId="10" w15:restartNumberingAfterBreak="0">
     <w:nsid w:val="46445B2E"/>
     <w:multiLevelType w:val="multilevel"/>
     <w:tmpl w:val="0405001D"/>
@@ -13138,7 +14276,7 @@
       </w:pPr>
     </w:lvl>
   </w:abstractNum>
-  <w:abstractNum w:abstractNumId="10" w15:restartNumberingAfterBreak="0">
+  <w:abstractNum w:abstractNumId="11" w15:restartNumberingAfterBreak="0">
     <w:nsid w:val="4AE50484"/>
     <w:multiLevelType w:val="hybridMultilevel"/>
     <w:tmpl w:val="89B2F618"/>
@@ -13228,7 +14366,7 @@
       </w:pPr>
     </w:lvl>
   </w:abstractNum>
-  <w:abstractNum w:abstractNumId="11" w15:restartNumberingAfterBreak="0">
+  <w:abstractNum w:abstractNumId="12" w15:restartNumberingAfterBreak="0">
     <w:nsid w:val="521B2E4C"/>
     <w:multiLevelType w:val="hybridMultilevel"/>
     <w:tmpl w:val="DC02B758"/>
@@ -13318,7 +14456,7 @@
       </w:pPr>
     </w:lvl>
   </w:abstractNum>
-  <w:abstractNum w:abstractNumId="12" w15:restartNumberingAfterBreak="0">
+  <w:abstractNum w:abstractNumId="13" w15:restartNumberingAfterBreak="0">
     <w:nsid w:val="63AB7223"/>
     <w:multiLevelType w:val="hybridMultilevel"/>
     <w:tmpl w:val="A88A44F6"/>
@@ -13408,7 +14546,7 @@
       </w:pPr>
     </w:lvl>
   </w:abstractNum>
-  <w:abstractNum w:abstractNumId="13" w15:restartNumberingAfterBreak="0">
+  <w:abstractNum w:abstractNumId="14" w15:restartNumberingAfterBreak="0">
     <w:nsid w:val="64A30FAA"/>
     <w:multiLevelType w:val="hybridMultilevel"/>
     <w:tmpl w:val="89B2F618"/>
@@ -13498,7 +14636,97 @@
       </w:pPr>
     </w:lvl>
   </w:abstractNum>
-  <w:abstractNum w:abstractNumId="14" w15:restartNumberingAfterBreak="0">
+  <w:abstractNum w:abstractNumId="15" w15:restartNumberingAfterBreak="0">
+    <w:nsid w:val="79626D08"/>
+    <w:multiLevelType w:val="hybridMultilevel"/>
+    <w:tmpl w:val="D7C41D7A"/>
+    <w:lvl w:ilvl="0" w:tplc="ABCA1948">
+      <w:start w:val="1"/>
+      <w:numFmt w:val="decimal"/>
+      <w:suff w:val="space"/>
+      <w:lvlText w:val="(%1)"/>
+      <w:lvlJc w:val="left"/>
+      <w:pPr>
+        <w:ind w:left="227" w:hanging="170"/>
+      </w:pPr>
+      <w:rPr>
+        <w:rFonts w:hint="default"/>
+      </w:rPr>
+    </w:lvl>
+    <w:lvl w:ilvl="1" w:tplc="04050019" w:tentative="1">
+      <w:start w:val="1"/>
+      <w:numFmt w:val="lowerLetter"/>
+      <w:lvlText w:val="%2."/>
+      <w:lvlJc w:val="left"/>
+      <w:pPr>
+        <w:ind w:left="1440" w:hanging="360"/>
+      </w:pPr>
+    </w:lvl>
+    <w:lvl w:ilvl="2" w:tplc="0405001B" w:tentative="1">
+      <w:start w:val="1"/>
+      <w:numFmt w:val="lowerRoman"/>
+      <w:lvlText w:val="%3."/>
+      <w:lvlJc w:val="right"/>
+      <w:pPr>
+        <w:ind w:left="2160" w:hanging="180"/>
+      </w:pPr>
+    </w:lvl>
+    <w:lvl w:ilvl="3" w:tplc="0405000F" w:tentative="1">
+      <w:start w:val="1"/>
+      <w:numFmt w:val="decimal"/>
+      <w:lvlText w:val="%4."/>
+      <w:lvlJc w:val="left"/>
+      <w:pPr>
+        <w:ind w:left="2880" w:hanging="360"/>
+      </w:pPr>
+    </w:lvl>
+    <w:lvl w:ilvl="4" w:tplc="04050019" w:tentative="1">
+      <w:start w:val="1"/>
+      <w:numFmt w:val="lowerLetter"/>
+      <w:lvlText w:val="%5."/>
+      <w:lvlJc w:val="left"/>
+      <w:pPr>
+        <w:ind w:left="3600" w:hanging="360"/>
+      </w:pPr>
+    </w:lvl>
+    <w:lvl w:ilvl="5" w:tplc="0405001B" w:tentative="1">
+      <w:start w:val="1"/>
+      <w:numFmt w:val="lowerRoman"/>
+      <w:lvlText w:val="%6."/>
+      <w:lvlJc w:val="right"/>
+      <w:pPr>
+        <w:ind w:left="4320" w:hanging="180"/>
+      </w:pPr>
+    </w:lvl>
+    <w:lvl w:ilvl="6" w:tplc="0405000F" w:tentative="1">
+      <w:start w:val="1"/>
+      <w:numFmt w:val="decimal"/>
+      <w:lvlText w:val="%7."/>
+      <w:lvlJc w:val="left"/>
+      <w:pPr>
+        <w:ind w:left="5040" w:hanging="360"/>
+      </w:pPr>
+    </w:lvl>
+    <w:lvl w:ilvl="7" w:tplc="04050019" w:tentative="1">
+      <w:start w:val="1"/>
+      <w:numFmt w:val="lowerLetter"/>
+      <w:lvlText w:val="%8."/>
+      <w:lvlJc w:val="left"/>
+      <w:pPr>
+        <w:ind w:left="5760" w:hanging="360"/>
+      </w:pPr>
+    </w:lvl>
+    <w:lvl w:ilvl="8" w:tplc="0405001B" w:tentative="1">
+      <w:start w:val="1"/>
+      <w:numFmt w:val="lowerRoman"/>
+      <w:lvlText w:val="%9."/>
+      <w:lvlJc w:val="right"/>
+      <w:pPr>
+        <w:ind w:left="6480" w:hanging="180"/>
+      </w:pPr>
+    </w:lvl>
+  </w:abstractNum>
+  <w:abstractNum w:abstractNumId="16" w15:restartNumberingAfterBreak="0">
     <w:nsid w:val="7D0A4D74"/>
     <w:multiLevelType w:val="hybridMultilevel"/>
     <w:tmpl w:val="C518DE4E"/>
@@ -13589,7 +14817,7 @@
     </w:lvl>
   </w:abstractNum>
   <w:num w:numId="1">
-    <w:abstractNumId w:val="9"/>
+    <w:abstractNumId w:val="10"/>
   </w:num>
   <w:num w:numId="2">
     <w:abstractNumId w:val="1"/>
@@ -13607,10 +14835,10 @@
     <w:abstractNumId w:val="2"/>
   </w:num>
   <w:num w:numId="7">
-    <w:abstractNumId w:val="14"/>
+    <w:abstractNumId w:val="16"/>
   </w:num>
   <w:num w:numId="8">
-    <w:abstractNumId w:val="11"/>
+    <w:abstractNumId w:val="12"/>
   </w:num>
   <w:num w:numId="9">
     <w:abstractNumId w:val="6"/>
@@ -13625,13 +14853,19 @@
     <w:abstractNumId w:val="3"/>
   </w:num>
   <w:num w:numId="13">
+    <w:abstractNumId w:val="14"/>
+  </w:num>
+  <w:num w:numId="14">
+    <w:abstractNumId w:val="11"/>
+  </w:num>
+  <w:num w:numId="15">
     <w:abstractNumId w:val="13"/>
   </w:num>
-  <w:num w:numId="14">
-    <w:abstractNumId w:val="10"/>
+  <w:num w:numId="16">
+    <w:abstractNumId w:val="15"/>
   </w:num>
-  <w:num w:numId="15">
-    <w:abstractNumId w:val="12"/>
+  <w:num w:numId="17">
+    <w:abstractNumId w:val="9"/>
   </w:num>
 </w:numbering>
 </file>
@@ -14193,6 +15427,49 @@
       <w:bCs/>
     </w:rPr>
   </w:style>
+  <w:style w:type="paragraph" w:customStyle="1" w:styleId="MathematicaCellOutput">
+    <w:name w:val="MathematicaCellOutput"/>
+    <w:rsid w:val="00BE5E86"/>
+    <w:pPr>
+      <w:autoSpaceDE w:val="0"/>
+      <w:autoSpaceDN w:val="0"/>
+      <w:adjustRightInd w:val="0"/>
+      <w:spacing w:after="0" w:line="240" w:lineRule="auto"/>
+    </w:pPr>
+    <w:rPr>
+      <w:rFonts w:ascii="Times" w:hAnsi="Times" w:cs="Times"/>
+      <w:sz w:val="26"/>
+      <w:szCs w:val="26"/>
+      <w:lang w:val="sk-SK"/>
+    </w:rPr>
+  </w:style>
+  <w:style w:type="character" w:customStyle="1" w:styleId="MathematicaFormatStandardForm">
+    <w:name w:val="MathematicaFormatStandardForm"/>
+    <w:uiPriority w:val="99"/>
+    <w:rsid w:val="00BE5E86"/>
+    <w:rPr>
+      <w:rFonts w:ascii="Courier" w:hAnsi="Courier" w:cs="Courier"/>
+    </w:rPr>
+  </w:style>
+  <w:style w:type="paragraph" w:styleId="Titulek">
+    <w:name w:val="caption"/>
+    <w:basedOn w:val="Normln"/>
+    <w:next w:val="Normln"/>
+    <w:uiPriority w:val="35"/>
+    <w:unhideWhenUsed/>
+    <w:qFormat/>
+    <w:rsid w:val="00A26D2F"/>
+    <w:pPr>
+      <w:spacing w:after="200" w:line="240" w:lineRule="auto"/>
+    </w:pPr>
+    <w:rPr>
+      <w:i/>
+      <w:iCs/>
+      <w:color w:val="44546A" w:themeColor="text2"/>
+      <w:sz w:val="18"/>
+      <w:szCs w:val="18"/>
+    </w:rPr>
+  </w:style>
 </w:styles>
 </file>
 
@@ -14462,7 +15739,7 @@
 </file>
 
 <file path=customXml/itemProps1.xml><?xml version="1.0" encoding="utf-8"?>
-<ds:datastoreItem xmlns:ds="http://schemas.openxmlformats.org/officeDocument/2006/customXml" ds:itemID="{B0254E5E-36D8-43B0-8B61-C18D2AC6FA6B}">
+<ds:datastoreItem xmlns:ds="http://schemas.openxmlformats.org/officeDocument/2006/customXml" ds:itemID="{3E60D501-4585-4542-AC19-B596C2124C29}">
   <ds:schemaRefs>
     <ds:schemaRef ds:uri="http://schemas.openxmlformats.org/officeDocument/2006/bibliography"/>
   </ds:schemaRefs>

</xml_diff>

<commit_message>
extension of hemoglobin example with carbon monoxide
</commit_message>
<xml_diff>
--- a/Chemical/Resources/Documentation/Chemical.docx
+++ b/Chemical/Resources/Documentation/Chemical.docx
@@ -5068,8 +5068,9 @@
       <w:r>
         <w:t xml:space="preserve"> molar flow</w:t>
       </w:r>
-      <w:bookmarkStart w:id="15" w:name="_GoBack"/>
-      <w:bookmarkEnd w:id="15"/>
+      <w:r>
+        <w:t xml:space="preserve"> of the substance</w:t>
+      </w:r>
       <w:r>
         <w:t xml:space="preserve"> “∂n</w:t>
       </w:r>
@@ -5083,10 +5084,13 @@
         <w:t>j</w:t>
       </w:r>
       <w:r>
-        <w:t>” and “∂n</w:t>
-      </w:r>
-      <w:r>
-        <w:softHyphen/>
+        <w:t xml:space="preserve">” and </w:t>
+      </w:r>
+      <w:r>
+        <w:t xml:space="preserve">each molar flow of the process </w:t>
+      </w:r>
+      <w:r>
+        <w:t>“∂n</w:t>
       </w:r>
       <w:r>
         <w:rPr>
@@ -5097,9 +5101,12 @@
       <w:r>
         <w:t xml:space="preserve">” is zero. </w:t>
       </w:r>
+      <w:bookmarkStart w:id="15" w:name="_GoBack"/>
+      <w:bookmarkEnd w:id="15"/>
     </w:p>
     <w:p>
       <w:r>
+        <w:lastRenderedPageBreak/>
         <w:t xml:space="preserve">Each chemical reaction </w:t>
       </w:r>
       <w:r>
@@ -5136,11 +5143,7 @@
         <w:t xml:space="preserve"> also</w:t>
       </w:r>
       <w:r>
-        <w:t xml:space="preserve"> the direct result of molar Gibbs energy of the reaction </w:t>
-      </w:r>
-      <w:r>
-        <w:lastRenderedPageBreak/>
-        <w:t>calculated using Hess’ law from chemical potentials of pure substances</w:t>
+        <w:t xml:space="preserve"> the direct result of molar Gibbs energy of the reaction calculated using Hess’ law from chemical potentials of pure substances</w:t>
       </w:r>
       <w:r>
         <w:t xml:space="preserve"> as usually calculated in physical chemistry</w:t>
@@ -5209,13 +5212,7 @@
         <w:fldChar w:fldCharType="end"/>
       </w:r>
       <w:r>
-        <w:t xml:space="preserve"> </w:t>
-      </w:r>
-      <w:r>
-        <w:t>at zero electric potential (ϕ=0)</w:t>
-      </w:r>
-      <w:r>
-        <w:t>.</w:t>
+        <w:t xml:space="preserve"> at zero electric potential (ϕ=0).</w:t>
       </w:r>
       <w:r>
         <w:t xml:space="preserve"> </w:t>
@@ -6525,7 +6522,11 @@
         <w:t xml:space="preserve"> as extrapolated chemical potential of the pure dissolved substance.</w:t>
       </w:r>
       <w:r>
-        <w:t xml:space="preserve"> The same principle is the vaporization of the solvent called Raoult’s law </w:t>
+        <w:t xml:space="preserve"> </w:t>
+      </w:r>
+      <w:r>
+        <w:lastRenderedPageBreak/>
+        <w:t xml:space="preserve">The same principle is the vaporization of the solvent called Raoult’s law </w:t>
       </w:r>
       <w:r>
         <w:fldChar w:fldCharType="begin"/>
@@ -6606,7 +6607,6 @@
         <w:t xml:space="preserve">pure </w:t>
       </w:r>
       <w:r>
-        <w:lastRenderedPageBreak/>
         <w:t>liquid and μ</w:t>
       </w:r>
       <w:r>
@@ -11780,6 +11780,7 @@
         <w:pStyle w:val="Nadpis2"/>
       </w:pPr>
       <w:r>
+        <w:lastRenderedPageBreak/>
         <w:t>Chemical kinetics</w:t>
       </w:r>
     </w:p>
@@ -11860,13 +11861,7 @@
           <w:rPr>
             <w:rFonts w:ascii="Cambria Math" w:hAnsi="Cambria Math"/>
           </w:rPr>
-          <m:t>=</m:t>
-        </m:r>
-        <m:r>
-          <w:rPr>
-            <w:rFonts w:ascii="Cambria Math" w:hAnsi="Cambria Math"/>
-          </w:rPr>
-          <m:t>0</m:t>
+          <m:t>=0</m:t>
         </m:r>
       </m:oMath>
       <w:r>
@@ -11992,11 +11987,7 @@
         <w:t>with possibility of speed turnover. For this purposes are prop</w:t>
       </w:r>
       <w:r>
-        <w:t xml:space="preserve">osed two parameters </w:t>
-      </w:r>
-      <w:r>
-        <w:lastRenderedPageBreak/>
-        <w:t>of kinetics: kC and kE. The parameter kC is describing the speed of the process near equilibrium. The parameter kE is describing the shape of dependence on energetic difference from equilibrium.</w:t>
+        <w:t>osed two parameters of kinetics: kC and kE. The parameter kC is describing the speed of the process near equilibrium. The parameter kE is describing the shape of dependence on energetic difference from equilibrium.</w:t>
       </w:r>
     </w:p>
     <w:tbl>
@@ -12394,6 +12385,7 @@
       <w:r>
         <w:rPr>
           <w:noProof/>
+          <w:lang w:val="sk-SK" w:eastAsia="sk-SK"/>
         </w:rPr>
         <mc:AlternateContent>
           <mc:Choice Requires="wps">
@@ -12558,7 +12550,7 @@
         <w:rPr>
           <w:rStyle w:val="MathematicaFormatStandardForm"/>
           <w:noProof/>
-          <w:lang w:eastAsia="sk-SK"/>
+          <w:lang w:val="sk-SK" w:eastAsia="sk-SK"/>
         </w:rPr>
         <w:drawing>
           <wp:anchor distT="0" distB="0" distL="114300" distR="114300" simplePos="0" relativeHeight="251659264" behindDoc="0" locked="0" layoutInCell="1" allowOverlap="1" wp14:anchorId="6B18BCE7" wp14:editId="2F13DF8F">
@@ -12752,10 +12744,7 @@
         <w:t xml:space="preserve"> </w:t>
       </w:r>
       <w:r>
-        <w:t xml:space="preserve">u*exp(-|u|) </w:t>
-      </w:r>
-      <w:r>
-        <w:t>“</w:t>
+        <w:t>u*exp(-|u|) “</w:t>
       </w:r>
       <w:r>
         <w:t xml:space="preserve">.  </w:t>
@@ -12769,6 +12758,7 @@
       <w:r>
         <w:rPr>
           <w:noProof/>
+          <w:lang w:eastAsia="sk-SK"/>
         </w:rPr>
         <mc:AlternateContent>
           <mc:Choice Requires="wps">
@@ -12840,10 +12830,7 @@
                               <w:fldChar w:fldCharType="end"/>
                             </w:r>
                             <w:r>
-                              <w:t xml:space="preserve">) </w:t>
-                            </w:r>
-                            <w:r>
-                              <w:t xml:space="preserve">Linear behavior is caused with </w:t>
+                              <w:t xml:space="preserve">) Linear behavior is caused with </w:t>
                             </w:r>
                             <w:r>
                               <w:t>zero kE or process energy difference &lt;&lt; 1/</w:t>
@@ -13012,6 +12999,7 @@
       <w:r>
         <w:rPr>
           <w:noProof/>
+          <w:lang w:eastAsia="sk-SK"/>
         </w:rPr>
         <mc:AlternateContent>
           <mc:Choice Requires="wps">
@@ -13085,10 +13073,7 @@
                               <w:t>) If actual energy difference</w:t>
                             </w:r>
                             <w:r>
-                              <w:t xml:space="preserve"> of the process increases above </w:t>
-                            </w:r>
-                            <w:r>
-                              <w:t>1/kE</w:t>
+                              <w:t xml:space="preserve"> of the process increases above 1/kE</w:t>
                             </w:r>
                             <w:r>
                               <w:t xml:space="preserve"> then the rate rapidly slow down.</w:t>
@@ -15739,7 +15724,7 @@
 </file>
 
 <file path=customXml/itemProps1.xml><?xml version="1.0" encoding="utf-8"?>
-<ds:datastoreItem xmlns:ds="http://schemas.openxmlformats.org/officeDocument/2006/customXml" ds:itemID="{3E60D501-4585-4542-AC19-B596C2124C29}">
+<ds:datastoreItem xmlns:ds="http://schemas.openxmlformats.org/officeDocument/2006/customXml" ds:itemID="{55CDC99F-A23C-4C70-82C8-6078958D174F}">
   <ds:schemaRefs>
     <ds:schemaRef ds:uri="http://schemas.openxmlformats.org/officeDocument/2006/bibliography"/>
   </ds:schemaRefs>

</xml_diff>

<commit_message>
fix #16 more intuitive default values of incompressible substances
</commit_message>
<xml_diff>
--- a/Chemical/Resources/Documentation/Chemical.docx
+++ b/Chemical/Resources/Documentation/Chemical.docx
@@ -33,8 +33,13 @@
         <w:jc w:val="center"/>
       </w:pPr>
       <w:r>
-        <w:t>Marek Matejak</w:t>
-      </w:r>
+        <w:t xml:space="preserve">Marek </w:t>
+      </w:r>
+      <w:proofErr w:type="spellStart"/>
+      <w:r>
+        <w:t>Matejak</w:t>
+      </w:r>
+      <w:proofErr w:type="spellEnd"/>
     </w:p>
     <w:p>
       <w:pPr>
@@ -276,7 +281,11 @@
         <w:t>electro</w:t>
       </w:r>
       <w:r>
-        <w:t>chemical potential “μ</w:t>
+        <w:t>chemical potential “</w:t>
+      </w:r>
+      <w:proofErr w:type="spellStart"/>
+      <w:r>
+        <w:t>μ</w:t>
       </w:r>
       <w:r>
         <w:rPr>
@@ -284,6 +293,7 @@
         </w:rPr>
         <w:t>j</w:t>
       </w:r>
+      <w:proofErr w:type="spellEnd"/>
       <w:r>
         <w:t xml:space="preserve">” </w:t>
       </w:r>
@@ -303,13 +313,25 @@
         <w:t>j</w:t>
       </w:r>
       <w:r>
-        <w:t xml:space="preserve">-th </w:t>
+        <w:t>-</w:t>
+      </w:r>
+      <w:proofErr w:type="spellStart"/>
+      <w:r>
+        <w:t>th</w:t>
+      </w:r>
+      <w:proofErr w:type="spellEnd"/>
+      <w:r>
+        <w:t xml:space="preserve"> </w:t>
       </w:r>
       <w:r>
         <w:t>substance</w:t>
       </w:r>
       <w:r>
-        <w:t xml:space="preserve"> “n</w:t>
+        <w:t xml:space="preserve"> “</w:t>
+      </w:r>
+      <w:proofErr w:type="spellStart"/>
+      <w:r>
+        <w:t>n</w:t>
       </w:r>
       <w:r>
         <w:rPr>
@@ -317,6 +339,7 @@
         </w:rPr>
         <w:t>j</w:t>
       </w:r>
+      <w:proofErr w:type="spellEnd"/>
       <w:r>
         <w:t>”</w:t>
       </w:r>
@@ -345,7 +368,11 @@
         <w:t xml:space="preserve"> </w:t>
       </w:r>
       <w:r>
-        <w:t>“H” is the enthalpy of the solution, which is also extensive property and can be calculated from molar enthalpies of the substances “H</w:t>
+        <w:t>“H” is the enthalpy of the solution, which is also extensive property and can be calculated from molar enthalpies of the substances “</w:t>
+      </w:r>
+      <w:proofErr w:type="spellStart"/>
+      <w:r>
+        <w:t>H</w:t>
       </w:r>
       <w:r>
         <w:rPr>
@@ -353,6 +380,7 @@
         </w:rPr>
         <w:t>m</w:t>
       </w:r>
+      <w:proofErr w:type="spellEnd"/>
       <w:r>
         <w:t>”</w:t>
       </w:r>
@@ -387,7 +415,11 @@
         <w:t xml:space="preserve"> of the solution</w:t>
       </w:r>
       <w:r>
-        <w:t>, which is also extensive property as the sum of all molar volumes “V</w:t>
+        <w:t>, which is also extensive property as the sum of all molar volumes “</w:t>
+      </w:r>
+      <w:proofErr w:type="spellStart"/>
+      <w:r>
+        <w:t>V</w:t>
       </w:r>
       <w:r>
         <w:rPr>
@@ -395,6 +427,7 @@
         </w:rPr>
         <w:t>m</w:t>
       </w:r>
+      <w:proofErr w:type="spellEnd"/>
       <w:r>
         <w:t xml:space="preserve">” of the substances in the solution as equation </w:t>
       </w:r>
@@ -1050,7 +1083,15 @@
         <w:t xml:space="preserve">fixed </w:t>
       </w:r>
       <w:r>
-        <w:t>area “A” equal</w:t>
+        <w:t>area “</w:t>
+      </w:r>
+      <w:proofErr w:type="gramStart"/>
+      <w:r>
+        <w:t>A</w:t>
+      </w:r>
+      <w:proofErr w:type="gramEnd"/>
+      <w:r>
+        <w:t>” equal</w:t>
       </w:r>
       <w:r>
         <w:t>ed</w:t>
@@ -1379,9 +1420,11 @@
       <w:r>
         <w:t xml:space="preserve"> – the thermal connector of Modelica Standard Library 3.2 (MSL) as </w:t>
       </w:r>
+      <w:proofErr w:type="spellStart"/>
       <w:r>
         <w:t>Modelica.Thermal.HeatTransfer.Interfaces.HeatPort</w:t>
       </w:r>
+      <w:proofErr w:type="spellEnd"/>
       <w:r>
         <w:t xml:space="preserve"> and </w:t>
       </w:r>
@@ -1389,9 +1432,11 @@
         <w:lastRenderedPageBreak/>
         <w:t xml:space="preserve">mechanical connector from MSL as </w:t>
       </w:r>
+      <w:proofErr w:type="spellStart"/>
       <w:r>
         <w:t>Modelica.Mechanics.Translational.Interfaces.Flange_a</w:t>
       </w:r>
+      <w:proofErr w:type="spellEnd"/>
       <w:r>
         <w:t>.</w:t>
       </w:r>
@@ -1401,19 +1446,36 @@
     </w:p>
     <w:p>
       <w:r>
-        <w:t xml:space="preserve">Expect of this thermodynamics can have the </w:t>
+        <w:t>T</w:t>
+      </w:r>
+      <w:r>
+        <w:t xml:space="preserve">he </w:t>
       </w:r>
       <w:r>
         <w:t xml:space="preserve">chemical </w:t>
       </w:r>
       <w:r>
-        <w:t>solution also the electrical properties as electrical potential “</w:t>
+        <w:t xml:space="preserve">solution </w:t>
+      </w:r>
+      <w:r>
+        <w:t xml:space="preserve">can have </w:t>
+      </w:r>
+      <w:r>
+        <w:t>also the electrical properties as electrical potential “</w:t>
       </w:r>
       <w:r>
         <w:t>ϕ</w:t>
       </w:r>
       <w:r>
-        <w:t>” and electrical current “i”. The non-zero electric potential “</w:t>
+        <w:t>” and electrical current “</w:t>
+      </w:r>
+      <w:proofErr w:type="spellStart"/>
+      <w:r>
+        <w:t>i</w:t>
+      </w:r>
+      <w:proofErr w:type="spellEnd"/>
+      <w:r>
+        <w:t>”. The non-zero electric potential “</w:t>
       </w:r>
       <w:r>
         <w:t>ϕ</w:t>
@@ -1446,7 +1508,11 @@
         <w:fldChar w:fldCharType="end"/>
       </w:r>
       <w:r>
-        <w:t xml:space="preserve"> , where “n</w:t>
+        <w:t xml:space="preserve"> , where “</w:t>
+      </w:r>
+      <w:proofErr w:type="spellStart"/>
+      <w:r>
+        <w:t>n</w:t>
       </w:r>
       <w:r>
         <w:rPr>
@@ -1454,6 +1520,7 @@
         </w:rPr>
         <w:t>j</w:t>
       </w:r>
+      <w:proofErr w:type="spellEnd"/>
       <w:r>
         <w:t xml:space="preserve">” </w:t>
       </w:r>
@@ -1473,10 +1540,22 @@
         <w:t>j</w:t>
       </w:r>
       <w:r>
-        <w:t xml:space="preserve">-th </w:t>
-      </w:r>
-      <w:r>
-        <w:t>substance, “z</w:t>
+        <w:t>-</w:t>
+      </w:r>
+      <w:proofErr w:type="spellStart"/>
+      <w:r>
+        <w:t>th</w:t>
+      </w:r>
+      <w:proofErr w:type="spellEnd"/>
+      <w:r>
+        <w:t xml:space="preserve"> </w:t>
+      </w:r>
+      <w:r>
+        <w:t>substance, “</w:t>
+      </w:r>
+      <w:proofErr w:type="spellStart"/>
+      <w:r>
+        <w:t>z</w:t>
       </w:r>
       <w:r>
         <w:rPr>
@@ -1484,6 +1563,7 @@
         </w:rPr>
         <w:t>j</w:t>
       </w:r>
+      <w:proofErr w:type="spellEnd"/>
       <w:r>
         <w:t xml:space="preserve">” is the number of charge of the </w:t>
       </w:r>
@@ -1491,7 +1571,15 @@
         <w:t>j</w:t>
       </w:r>
       <w:r>
-        <w:t xml:space="preserve">-th </w:t>
+        <w:t>-</w:t>
+      </w:r>
+      <w:proofErr w:type="spellStart"/>
+      <w:r>
+        <w:t>th</w:t>
+      </w:r>
+      <w:proofErr w:type="spellEnd"/>
+      <w:r>
+        <w:t xml:space="preserve"> </w:t>
       </w:r>
       <w:r>
         <w:t>substance (e.g. -1 for electron</w:t>
@@ -1682,17 +1770,24 @@
         <w:t>ϕ</w:t>
       </w:r>
       <w:r>
-        <w:t>” and electric current “i</w:t>
-      </w:r>
+        <w:t>” and electric current “</w:t>
+      </w:r>
+      <w:proofErr w:type="spellStart"/>
+      <w:r>
+        <w:t>i</w:t>
+      </w:r>
+      <w:proofErr w:type="spellEnd"/>
       <w:r>
         <w:t>” there is presented</w:t>
       </w:r>
       <w:r>
         <w:t xml:space="preserve"> also standard electrical port for the solution as </w:t>
       </w:r>
+      <w:proofErr w:type="spellStart"/>
       <w:r>
         <w:t>Modelica.Electrical.Analog.Interfaces.Pin</w:t>
       </w:r>
+      <w:proofErr w:type="spellEnd"/>
       <w:r>
         <w:t xml:space="preserve">. However typical electroneutral solution should have zero electric potential, so the typical usage of this port is to connect </w:t>
       </w:r>
@@ -1744,7 +1839,15 @@
         <w:t>s</w:t>
       </w:r>
       <w:r>
-        <w:t xml:space="preserve"> of the solution via solutionPort.</w:t>
+        <w:t xml:space="preserve"> of the solution via </w:t>
+      </w:r>
+      <w:proofErr w:type="spellStart"/>
+      <w:r>
+        <w:t>solutionPort</w:t>
+      </w:r>
+      <w:proofErr w:type="spellEnd"/>
+      <w:r>
+        <w:t>.</w:t>
       </w:r>
       <w:r>
         <w:t xml:space="preserve"> The solution port redefine the sums above into the </w:t>
@@ -1825,7 +1928,21 @@
               <w:rPr>
                 <w:rStyle w:val="Siln"/>
               </w:rPr>
-              <w:t>j-th substance</w:t>
+              <w:t>j-</w:t>
+            </w:r>
+            <w:proofErr w:type="spellStart"/>
+            <w:r>
+              <w:rPr>
+                <w:rStyle w:val="Siln"/>
+              </w:rPr>
+              <w:t>th</w:t>
+            </w:r>
+            <w:proofErr w:type="spellEnd"/>
+            <w:r>
+              <w:rPr>
+                <w:rStyle w:val="Siln"/>
+              </w:rPr>
+              <w:t xml:space="preserve"> substance</w:t>
             </w:r>
           </w:p>
         </w:tc>
@@ -3186,7 +3303,11 @@
     </w:tbl>
     <w:p>
       <w:r>
-        <w:t>The properties of the substance as molar mass “MM”, charge number of ion “z”, molar volume “V</w:t>
+        <w:t>The properties of the substance as molar mass “MM”, charge number of ion “z”, molar volume “</w:t>
+      </w:r>
+      <w:proofErr w:type="spellStart"/>
+      <w:r>
+        <w:t>V</w:t>
       </w:r>
       <w:r>
         <w:rPr>
@@ -3194,11 +3315,16 @@
         </w:rPr>
         <w:t>m</w:t>
       </w:r>
+      <w:proofErr w:type="spellEnd"/>
       <w:r>
         <w:t>”</w:t>
       </w:r>
       <w:r>
-        <w:t xml:space="preserve"> or molar enthalpy “H</w:t>
+        <w:t xml:space="preserve"> or molar enthalpy “</w:t>
+      </w:r>
+      <w:proofErr w:type="spellStart"/>
+      <w:r>
+        <w:t>H</w:t>
       </w:r>
       <w:r>
         <w:rPr>
@@ -3206,6 +3332,7 @@
         </w:rPr>
         <w:t>m</w:t>
       </w:r>
+      <w:proofErr w:type="spellEnd"/>
       <w:r>
         <w:t>”</w:t>
       </w:r>
@@ -3222,7 +3349,11 @@
         <w:t>The model of substance is accumulating the molar flow of the substance “</w:t>
       </w:r>
       <w:r>
-        <w:t>∂n</w:t>
+        <w:t>∂</w:t>
+      </w:r>
+      <w:proofErr w:type="spellStart"/>
+      <w:r>
+        <w:t>n</w:t>
       </w:r>
       <w:r>
         <w:softHyphen/>
@@ -3233,8 +3364,13 @@
         </w:rPr>
         <w:t>j</w:t>
       </w:r>
-      <w:r>
-        <w:t>” into the amount of substance “n</w:t>
+      <w:proofErr w:type="spellEnd"/>
+      <w:r>
+        <w:t>” into the amount of substance “</w:t>
+      </w:r>
+      <w:proofErr w:type="spellStart"/>
+      <w:r>
+        <w:t>n</w:t>
       </w:r>
       <w:r>
         <w:rPr>
@@ -3242,6 +3378,7 @@
         </w:rPr>
         <w:t>j</w:t>
       </w:r>
+      <w:proofErr w:type="spellEnd"/>
       <w:r>
         <w:t>”</w:t>
       </w:r>
@@ -3264,7 +3401,11 @@
         <w:fldChar w:fldCharType="end"/>
       </w:r>
       <w:r>
-        <w:t>. Having the amount of substance “n</w:t>
+        <w:t>. Having the amount of substance “</w:t>
+      </w:r>
+      <w:proofErr w:type="spellStart"/>
+      <w:r>
+        <w:t>n</w:t>
       </w:r>
       <w:r>
         <w:rPr>
@@ -3272,8 +3413,13 @@
         </w:rPr>
         <w:t>j</w:t>
       </w:r>
-      <w:r>
-        <w:t>” and the amount of solution “n” there is possible to present the mole fraction of the substance in solution “x</w:t>
+      <w:proofErr w:type="spellEnd"/>
+      <w:r>
+        <w:t>” and the amount of solution “n” there is possible to present the mole fraction of the substance in solution “</w:t>
+      </w:r>
+      <w:proofErr w:type="spellStart"/>
+      <w:r>
+        <w:t>x</w:t>
       </w:r>
       <w:r>
         <w:rPr>
@@ -3281,6 +3427,7 @@
         </w:rPr>
         <w:t>j</w:t>
       </w:r>
+      <w:proofErr w:type="spellEnd"/>
       <w:r>
         <w:t>”</w:t>
       </w:r>
@@ -3303,7 +3450,11 @@
         <w:fldChar w:fldCharType="end"/>
       </w:r>
       <w:r>
-        <w:t>, which is typically the same as activity of the substance “a</w:t>
+        <w:t>, which is typically the same as activity of the substance “</w:t>
+      </w:r>
+      <w:proofErr w:type="spellStart"/>
+      <w:r>
+        <w:t>a</w:t>
       </w:r>
       <w:r>
         <w:softHyphen/>
@@ -3314,6 +3465,7 @@
         </w:rPr>
         <w:t>j</w:t>
       </w:r>
+      <w:proofErr w:type="spellEnd"/>
       <w:r>
         <w:t>”</w:t>
       </w:r>
@@ -3348,7 +3500,11 @@
         <w:t>. T</w:t>
       </w:r>
       <w:r>
-        <w:t>his can be corrected by activity coefficient “γ</w:t>
+        <w:t>his can be corrected by activity coefficient “</w:t>
+      </w:r>
+      <w:proofErr w:type="spellStart"/>
+      <w:r>
+        <w:t>γ</w:t>
       </w:r>
       <w:r>
         <w:rPr>
@@ -3356,6 +3512,7 @@
         </w:rPr>
         <w:t>j</w:t>
       </w:r>
+      <w:proofErr w:type="spellEnd"/>
       <w:r>
         <w:t>”</w:t>
       </w:r>
@@ -3859,7 +4016,11 @@
         <w:fldChar w:fldCharType="end"/>
       </w:r>
       <w:r>
-        <w:t>, where “μ</w:t>
+        <w:t>, where “</w:t>
+      </w:r>
+      <w:proofErr w:type="spellStart"/>
+      <w:r>
+        <w:t>μ</w:t>
       </w:r>
       <w:r>
         <w:rPr>
@@ -3867,8 +4028,13 @@
         </w:rPr>
         <w:t>o</w:t>
       </w:r>
-      <w:r>
-        <w:t>” is the chemical potential of the pure substance (a</w:t>
+      <w:proofErr w:type="spellEnd"/>
+      <w:r>
+        <w:t>” is the chemical potential of the pure substance (</w:t>
+      </w:r>
+      <w:proofErr w:type="spellStart"/>
+      <w:r>
+        <w:t>a</w:t>
       </w:r>
       <w:r>
         <w:rPr>
@@ -3876,6 +4042,7 @@
         </w:rPr>
         <w:t>j</w:t>
       </w:r>
+      <w:proofErr w:type="spellEnd"/>
       <w:r>
         <w:t>=1)</w:t>
       </w:r>
@@ -4407,6 +4574,7 @@
       <w:r>
         <w:t>“</w:t>
       </w:r>
+      <w:proofErr w:type="spellStart"/>
       <w:r>
         <w:t>μ</w:t>
       </w:r>
@@ -4416,11 +4584,17 @@
         </w:rPr>
         <w:t>o</w:t>
       </w:r>
+      <w:proofErr w:type="spellEnd"/>
+      <w:proofErr w:type="gramStart"/>
       <w:r>
         <w:t xml:space="preserve">“ </w:t>
       </w:r>
       <w:r>
-        <w:t xml:space="preserve">is the main property of the substance. It is temperature and pressure dependent and its derivation for ideal gas substance and for incompressible substance is in the end of this article. </w:t>
+        <w:t>is</w:t>
+      </w:r>
+      <w:proofErr w:type="gramEnd"/>
+      <w:r>
+        <w:t xml:space="preserve"> the main property of the substance. It is temperature and pressure dependent and its derivation for ideal gas substance and for incompressible substance is in the end of this article. </w:t>
       </w:r>
     </w:p>
     <w:p>
@@ -4610,7 +4784,11 @@
         <w:fldChar w:fldCharType="end"/>
       </w:r>
       <w:r>
-        <w:t>, where “v</w:t>
+        <w:t>, where “</w:t>
+      </w:r>
+      <w:proofErr w:type="spellStart"/>
+      <w:r>
+        <w:t>v</w:t>
       </w:r>
       <w:r>
         <w:rPr>
@@ -4618,6 +4796,7 @@
         </w:rPr>
         <w:t>j</w:t>
       </w:r>
+      <w:proofErr w:type="spellEnd"/>
       <w:r>
         <w:t xml:space="preserve">” is stoichiometry coefficient negative for reactants and positive for products (e.g. </w:t>
       </w:r>
@@ -4631,7 +4810,11 @@
         <w:t xml:space="preserve">in </w:t>
       </w:r>
       <w:r>
-        <w:t>&lt;-&gt; A</w:t>
+        <w:t xml:space="preserve">&lt;-&gt; </w:t>
+      </w:r>
+      <w:proofErr w:type="spellStart"/>
+      <w:r>
+        <w:t>A</w:t>
       </w:r>
       <w:r>
         <w:rPr>
@@ -4639,8 +4822,13 @@
         </w:rPr>
         <w:t>out</w:t>
       </w:r>
-      <w:r>
-        <w:t xml:space="preserve"> has stoichiometry v</w:t>
+      <w:proofErr w:type="spellEnd"/>
+      <w:r>
+        <w:t xml:space="preserve"> has stoichiometry </w:t>
+      </w:r>
+      <w:proofErr w:type="gramStart"/>
+      <w:r>
+        <w:t>v</w:t>
       </w:r>
       <w:r>
         <w:rPr>
@@ -4648,12 +4836,14 @@
         </w:rPr>
         <w:t>in</w:t>
       </w:r>
+      <w:proofErr w:type="gramEnd"/>
       <w:r>
         <w:t>=-1,</w:t>
       </w:r>
       <w:r>
         <w:t xml:space="preserve"> </w:t>
       </w:r>
+      <w:proofErr w:type="spellStart"/>
       <w:r>
         <w:t>v</w:t>
       </w:r>
@@ -4663,6 +4853,7 @@
         </w:rPr>
         <w:t>out</w:t>
       </w:r>
+      <w:proofErr w:type="spellEnd"/>
       <w:r>
         <w:t xml:space="preserve">=1; </w:t>
       </w:r>
@@ -5072,7 +5263,11 @@
         <w:t xml:space="preserve"> of the substance</w:t>
       </w:r>
       <w:r>
-        <w:t xml:space="preserve"> “∂n</w:t>
+        <w:t xml:space="preserve"> “∂</w:t>
+      </w:r>
+      <w:proofErr w:type="spellStart"/>
+      <w:r>
+        <w:t>n</w:t>
       </w:r>
       <w:r>
         <w:softHyphen/>
@@ -5083,6 +5278,7 @@
         </w:rPr>
         <w:t>j</w:t>
       </w:r>
+      <w:proofErr w:type="spellEnd"/>
       <w:r>
         <w:t xml:space="preserve">” and </w:t>
       </w:r>
@@ -5101,8 +5297,6 @@
       <w:r>
         <w:t xml:space="preserve">” is zero. </w:t>
       </w:r>
-      <w:bookmarkStart w:id="15" w:name="_GoBack"/>
-      <w:bookmarkEnd w:id="15"/>
     </w:p>
     <w:p>
       <w:r>
@@ -5524,11 +5718,11 @@
                 <w:numId w:val="2"/>
               </w:numPr>
             </w:pPr>
-            <w:bookmarkStart w:id="16" w:name="_Ref418608009"/>
+            <w:bookmarkStart w:id="15" w:name="_Ref418608009"/>
             <w:r>
               <w:t>Equilibrium (dissociation) coefficient  of the chemical reaction</w:t>
             </w:r>
-            <w:bookmarkEnd w:id="16"/>
+            <w:bookmarkEnd w:id="15"/>
           </w:p>
         </w:tc>
       </w:tr>
@@ -5551,7 +5745,15 @@
         <w:t>of the substance ends with the same electrochemical potentials</w:t>
       </w:r>
       <w:r>
-        <w:t xml:space="preserve"> “μ“ of the substance in each place of the solution. The same “μ” means the same activity “a” of the substance and the</w:t>
+        <w:t xml:space="preserve"> “μ</w:t>
+      </w:r>
+      <w:proofErr w:type="gramStart"/>
+      <w:r>
+        <w:t>“ of</w:t>
+      </w:r>
+      <w:proofErr w:type="gramEnd"/>
+      <w:r>
+        <w:t xml:space="preserve"> the substance in each place of the solution. The same “μ” means the same activity “a” of the substance and the</w:t>
       </w:r>
       <w:r>
         <w:t xml:space="preserve"> </w:t>
@@ -5571,7 +5773,11 @@
         <w:t>the diffusion of electroneutral</w:t>
       </w:r>
       <w:r>
-        <w:t xml:space="preserve"> (z</w:t>
+        <w:t xml:space="preserve"> (</w:t>
+      </w:r>
+      <w:proofErr w:type="spellStart"/>
+      <w:r>
+        <w:t>z</w:t>
       </w:r>
       <w:r>
         <w:rPr>
@@ -5579,6 +5785,7 @@
         </w:rPr>
         <w:t>j</w:t>
       </w:r>
+      <w:proofErr w:type="spellEnd"/>
       <w:r>
         <w:t>=0)</w:t>
       </w:r>
@@ -5610,7 +5817,11 @@
         <w:t>the</w:t>
       </w:r>
       <w:r>
-        <w:t xml:space="preserve"> substance with molar volume “V</w:t>
+        <w:t xml:space="preserve"> substance with molar volume “</w:t>
+      </w:r>
+      <w:proofErr w:type="spellStart"/>
+      <w:r>
+        <w:t>V</w:t>
       </w:r>
       <w:r>
         <w:rPr>
@@ -5618,6 +5829,7 @@
         </w:rPr>
         <w:t>m</w:t>
       </w:r>
+      <w:proofErr w:type="spellEnd"/>
       <w:r>
         <w:t xml:space="preserve">” as in equation </w:t>
       </w:r>
@@ -5976,11 +6188,11 @@
               </w:numPr>
               <w:spacing w:line="360" w:lineRule="auto"/>
             </w:pPr>
-            <w:bookmarkStart w:id="17" w:name="_Ref418602681"/>
+            <w:bookmarkStart w:id="16" w:name="_Ref418602681"/>
             <w:r>
               <w:t>Osmotic pressure</w:t>
             </w:r>
-            <w:bookmarkEnd w:id="17"/>
+            <w:bookmarkEnd w:id="16"/>
           </w:p>
         </w:tc>
       </w:tr>
@@ -6003,13 +6215,29 @@
         <w:t xml:space="preserve">≠0), the substances which has an electric charge. </w:t>
       </w:r>
       <w:r>
-        <w:t>Because at steady state the Donnan’s equilibrium is reached as expected, the concentrations of the free diffusible ion can be different on both side of the membrane during this equilibrium</w:t>
+        <w:t xml:space="preserve">Because at steady state the </w:t>
+      </w:r>
+      <w:proofErr w:type="spellStart"/>
+      <w:r>
+        <w:t>Donnan’s</w:t>
+      </w:r>
+      <w:proofErr w:type="spellEnd"/>
+      <w:r>
+        <w:t xml:space="preserve"> equilibrium is reached as expected, the concentrations of the free diffusible ion can be different on both side of the membrane during this equilibrium</w:t>
       </w:r>
       <w:r>
         <w:t>. However the electroc</w:t>
       </w:r>
       <w:r>
-        <w:t>hemical potentials of this ion is the same on both side of the membrane. This phenomena generate the direct relation between Donnan’s coefficient as ration of ion concentration and membrane potential as difference of electric potentials of the solutions. This equation is known as Nernst potential of the permeable ion and it is the direct result of the equilibration equation</w:t>
+        <w:t xml:space="preserve">hemical potentials of this ion is the same on both side of the membrane. This phenomena generate the direct relation between </w:t>
+      </w:r>
+      <w:proofErr w:type="spellStart"/>
+      <w:r>
+        <w:t>Donnan’s</w:t>
+      </w:r>
+      <w:proofErr w:type="spellEnd"/>
+      <w:r>
+        <w:t xml:space="preserve"> coefficient as ration of ion concentration and membrane potential as difference of electric potentials of the solutions. This equation is known as Nernst potential of the permeable ion and it is the direct result of the equilibration equation</w:t>
       </w:r>
       <w:r>
         <w:t xml:space="preserve"> </w:t>
@@ -6044,6 +6272,7 @@
       <w:r>
         <w:t xml:space="preserve"> </w:t>
       </w:r>
+      <w:proofErr w:type="spellStart"/>
       <w:r>
         <w:t>v</w:t>
       </w:r>
@@ -6053,8 +6282,13 @@
         </w:rPr>
         <w:t>out</w:t>
       </w:r>
-      <w:r>
-        <w:t>=1 and electrochemical potentials of the same ion are μ</w:t>
+      <w:proofErr w:type="spellEnd"/>
+      <w:r>
+        <w:t xml:space="preserve">=1 and electrochemical potentials of the same ion are </w:t>
+      </w:r>
+      <w:proofErr w:type="spellStart"/>
+      <w:r>
+        <w:t>μ</w:t>
       </w:r>
       <w:r>
         <w:rPr>
@@ -6062,8 +6296,13 @@
         </w:rPr>
         <w:t>in</w:t>
       </w:r>
-      <w:r>
-        <w:t xml:space="preserve"> and μ</w:t>
+      <w:proofErr w:type="spellEnd"/>
+      <w:r>
+        <w:t xml:space="preserve"> and </w:t>
+      </w:r>
+      <w:proofErr w:type="spellStart"/>
+      <w:r>
+        <w:t>μ</w:t>
       </w:r>
       <w:r>
         <w:rPr>
@@ -6071,8 +6310,13 @@
         </w:rPr>
         <w:t>out</w:t>
       </w:r>
-      <w:r>
-        <w:t xml:space="preserve"> with the same μ</w:t>
+      <w:proofErr w:type="spellEnd"/>
+      <w:r>
+        <w:t xml:space="preserve"> with the same </w:t>
+      </w:r>
+      <w:proofErr w:type="spellStart"/>
+      <w:r>
+        <w:t>μ</w:t>
       </w:r>
       <w:r>
         <w:rPr>
@@ -6080,6 +6324,7 @@
         </w:rPr>
         <w:t>o</w:t>
       </w:r>
+      <w:proofErr w:type="spellEnd"/>
       <w:r>
         <w:t xml:space="preserve">, temperature T and activity coefficient γ on both side of the membrane. </w:t>
       </w:r>
@@ -6405,11 +6650,11 @@
               </w:numPr>
               <w:spacing w:line="360" w:lineRule="auto"/>
             </w:pPr>
-            <w:bookmarkStart w:id="18" w:name="_Ref418603969"/>
+            <w:bookmarkStart w:id="17" w:name="_Ref418603969"/>
             <w:r>
               <w:t>Membrane potential</w:t>
             </w:r>
-            <w:bookmarkEnd w:id="18"/>
+            <w:bookmarkEnd w:id="17"/>
           </w:p>
         </w:tc>
       </w:tr>
@@ -6423,7 +6668,11 @@
         <w:t>iquids equilibrates the electro</w:t>
       </w:r>
       <w:r>
-        <w:t>chemical potentials between the gaseous and the dissolved substance. This process is called Henry’s law and the ratio between gaseous and dissolved concentration is called Henry’s coefficient “k</w:t>
+        <w:t>chemical potentials between the gaseous and the dissolved substance. This process is called Henry’s law and the ratio between gaseous and dissolved concentration is called Henry’s coefficient “</w:t>
+      </w:r>
+      <w:proofErr w:type="spellStart"/>
+      <w:r>
+        <w:t>k</w:t>
       </w:r>
       <w:r>
         <w:rPr>
@@ -6431,6 +6680,7 @@
         </w:rPr>
         <w:t>H</w:t>
       </w:r>
+      <w:proofErr w:type="spellEnd"/>
       <w:r>
         <w:t>”.</w:t>
       </w:r>
@@ -6480,7 +6730,11 @@
         <w:fldChar w:fldCharType="end"/>
       </w:r>
       <w:r>
-        <w:t>, μ</w:t>
+        <w:t xml:space="preserve">, </w:t>
+      </w:r>
+      <w:proofErr w:type="spellStart"/>
+      <w:r>
+        <w:t>μ</w:t>
       </w:r>
       <w:r>
         <w:rPr>
@@ -6494,6 +6748,7 @@
         </w:rPr>
         <w:t>g</w:t>
       </w:r>
+      <w:proofErr w:type="spellEnd"/>
       <w:r>
         <w:t xml:space="preserve"> as chemical potential of the pure gaseous substance</w:t>
       </w:r>
@@ -6504,7 +6759,11 @@
         <w:t xml:space="preserve"> </w:t>
       </w:r>
       <w:r>
-        <w:t>and μ</w:t>
+        <w:t xml:space="preserve">and </w:t>
+      </w:r>
+      <w:proofErr w:type="spellStart"/>
+      <w:r>
+        <w:t>μ</w:t>
       </w:r>
       <w:r>
         <w:rPr>
@@ -6518,6 +6777,7 @@
         </w:rPr>
         <w:t>d</w:t>
       </w:r>
+      <w:proofErr w:type="spellEnd"/>
       <w:r>
         <w:t xml:space="preserve"> as extrapolated chemical potential of the pure dissolved substance.</w:t>
       </w:r>
@@ -6526,7 +6786,15 @@
       </w:r>
       <w:r>
         <w:lastRenderedPageBreak/>
-        <w:t xml:space="preserve">The same principle is the vaporization of the solvent called Raoult’s law </w:t>
+        <w:t xml:space="preserve">The same principle is the vaporization of the solvent called </w:t>
+      </w:r>
+      <w:proofErr w:type="spellStart"/>
+      <w:r>
+        <w:t>Raoult’s</w:t>
+      </w:r>
+      <w:proofErr w:type="spellEnd"/>
+      <w:r>
+        <w:t xml:space="preserve"> law </w:t>
       </w:r>
       <w:r>
         <w:fldChar w:fldCharType="begin"/>
@@ -6559,7 +6827,11 @@
         <w:t>d</w:t>
       </w:r>
       <w:r>
-        <w:t xml:space="preserve"> and gaseous form a</w:t>
+        <w:t xml:space="preserve"> and gaseous form </w:t>
+      </w:r>
+      <w:proofErr w:type="gramStart"/>
+      <w:r>
+        <w:t>a</w:t>
       </w:r>
       <w:r>
         <w:rPr>
@@ -6568,7 +6840,12 @@
         <w:t>g</w:t>
       </w:r>
       <w:r>
-        <w:t>=p</w:t>
+        <w:t>=</w:t>
+      </w:r>
+      <w:proofErr w:type="spellStart"/>
+      <w:proofErr w:type="gramEnd"/>
+      <w:r>
+        <w:t>p</w:t>
       </w:r>
       <w:r>
         <w:rPr>
@@ -6576,6 +6853,7 @@
         </w:rPr>
         <w:t>vap</w:t>
       </w:r>
+      <w:proofErr w:type="spellEnd"/>
       <w:r>
         <w:t>/p</w:t>
       </w:r>
@@ -6586,7 +6864,11 @@
         <w:t>air</w:t>
       </w:r>
       <w:r>
-        <w:t xml:space="preserve"> is also determined by μ</w:t>
+        <w:t xml:space="preserve"> is also determined by </w:t>
+      </w:r>
+      <w:proofErr w:type="spellStart"/>
+      <w:r>
+        <w:t>μ</w:t>
       </w:r>
       <w:r>
         <w:rPr>
@@ -6600,6 +6882,7 @@
         </w:rPr>
         <w:t>d</w:t>
       </w:r>
+      <w:proofErr w:type="spellEnd"/>
       <w:r>
         <w:t xml:space="preserve"> of </w:t>
       </w:r>
@@ -6607,7 +6890,11 @@
         <w:t xml:space="preserve">pure </w:t>
       </w:r>
       <w:r>
-        <w:t>liquid and μ</w:t>
+        <w:t xml:space="preserve">liquid and </w:t>
+      </w:r>
+      <w:proofErr w:type="spellStart"/>
+      <w:r>
+        <w:t>μ</w:t>
       </w:r>
       <w:r>
         <w:rPr>
@@ -6621,6 +6908,7 @@
         </w:rPr>
         <w:t>g</w:t>
       </w:r>
+      <w:proofErr w:type="spellEnd"/>
       <w:r>
         <w:t xml:space="preserve"> of pure vapor of the substance. The last relation from gas dissolution series is dissolution in solid substances called as Sievert’s law </w:t>
       </w:r>
@@ -6919,11 +7207,11 @@
               </w:numPr>
               <w:spacing w:line="360" w:lineRule="auto"/>
             </w:pPr>
-            <w:bookmarkStart w:id="19" w:name="_Ref418606706"/>
+            <w:bookmarkStart w:id="18" w:name="_Ref418606706"/>
             <w:r>
               <w:t>Henry’s coefficient</w:t>
             </w:r>
-            <w:bookmarkEnd w:id="19"/>
+            <w:bookmarkEnd w:id="18"/>
           </w:p>
         </w:tc>
       </w:tr>
@@ -7198,19 +7486,21 @@
               </w:numPr>
               <w:spacing w:line="360" w:lineRule="auto"/>
             </w:pPr>
-            <w:bookmarkStart w:id="20" w:name="_Ref418606743"/>
-            <w:bookmarkStart w:id="21" w:name="_Ref418619107"/>
+            <w:bookmarkStart w:id="19" w:name="_Ref418606743"/>
+            <w:bookmarkStart w:id="20" w:name="_Ref418619107"/>
+            <w:proofErr w:type="spellStart"/>
             <w:r>
               <w:t>Raoult’s</w:t>
             </w:r>
+            <w:proofErr w:type="spellEnd"/>
             <w:r>
               <w:t xml:space="preserve"> </w:t>
             </w:r>
-            <w:bookmarkEnd w:id="20"/>
+            <w:bookmarkEnd w:id="19"/>
             <w:r>
               <w:t>vapor pressure</w:t>
             </w:r>
-            <w:bookmarkEnd w:id="21"/>
+            <w:bookmarkEnd w:id="20"/>
           </w:p>
         </w:tc>
       </w:tr>
@@ -7475,11 +7765,11 @@
               </w:numPr>
               <w:spacing w:line="360" w:lineRule="auto"/>
             </w:pPr>
-            <w:bookmarkStart w:id="22" w:name="_Ref418606909"/>
+            <w:bookmarkStart w:id="21" w:name="_Ref418606909"/>
             <w:r>
               <w:t>Sieverts’ coefficient</w:t>
             </w:r>
-            <w:bookmarkEnd w:id="22"/>
+            <w:bookmarkEnd w:id="21"/>
           </w:p>
         </w:tc>
       </w:tr>
@@ -7513,8 +7803,13 @@
         <w:t xml:space="preserve">air </w:t>
       </w:r>
       <w:r>
-        <w:t>= 100 kPa</w:t>
-      </w:r>
+        <w:t xml:space="preserve">= 100 </w:t>
+      </w:r>
+      <w:proofErr w:type="spellStart"/>
+      <w:r>
+        <w:t>kPa</w:t>
+      </w:r>
+      <w:proofErr w:type="spellEnd"/>
       <w:r>
         <w:t xml:space="preserve"> </w:t>
       </w:r>
@@ -7691,7 +7986,11 @@
         <w:t>between</w:t>
       </w:r>
       <w:r>
-        <w:t xml:space="preserve"> μ</w:t>
+        <w:t xml:space="preserve"> </w:t>
+      </w:r>
+      <w:proofErr w:type="spellStart"/>
+      <w:r>
+        <w:t>μ</w:t>
       </w:r>
       <w:r>
         <w:rPr>
@@ -7699,8 +7998,14 @@
         </w:rPr>
         <w:t>o</w:t>
       </w:r>
-      <w:r>
-        <w:t>. This means, that only a relative values for μ</w:t>
+      <w:proofErr w:type="spellEnd"/>
+      <w:r>
+        <w:t xml:space="preserve">. This means, that only a relative values for </w:t>
+      </w:r>
+      <w:proofErr w:type="spellStart"/>
+      <w:proofErr w:type="gramStart"/>
+      <w:r>
+        <w:t>μ</w:t>
       </w:r>
       <w:r>
         <w:rPr>
@@ -7708,8 +8013,13 @@
         </w:rPr>
         <w:t>o</w:t>
       </w:r>
-      <w:r>
-        <w:t xml:space="preserve">  is needed to know </w:t>
+      <w:proofErr w:type="spellEnd"/>
+      <w:r>
+        <w:t xml:space="preserve">  is</w:t>
+      </w:r>
+      <w:proofErr w:type="gramEnd"/>
+      <w:r>
+        <w:t xml:space="preserve"> needed to know </w:t>
       </w:r>
       <w:r>
         <w:t>of</w:t>
@@ -7721,7 +8031,11 @@
         <w:t>their typical</w:t>
       </w:r>
       <w:r>
-        <w:t xml:space="preserve"> phase as reference with μ</w:t>
+        <w:t xml:space="preserve"> phase as reference with </w:t>
+      </w:r>
+      <w:proofErr w:type="spellStart"/>
+      <w:r>
+        <w:t>μ</w:t>
       </w:r>
       <w:r>
         <w:rPr>
@@ -7729,11 +8043,16 @@
         </w:rPr>
         <w:t>o</w:t>
       </w:r>
+      <w:proofErr w:type="spellEnd"/>
       <w:r>
         <w:t xml:space="preserve">=0 and </w:t>
       </w:r>
       <w:r>
-        <w:t>the other phases and composite substances are relatively defined to these reference substances. These relative μ</w:t>
+        <w:t xml:space="preserve">the other phases and composite substances are relatively defined to these reference substances. These relative </w:t>
+      </w:r>
+      <w:proofErr w:type="spellStart"/>
+      <w:r>
+        <w:t>μ</w:t>
       </w:r>
       <w:r>
         <w:rPr>
@@ -7741,6 +8060,7 @@
         </w:rPr>
         <w:t>o</w:t>
       </w:r>
+      <w:proofErr w:type="spellEnd"/>
       <w:r>
         <w:t xml:space="preserve"> </w:t>
       </w:r>
@@ -7750,6 +8070,7 @@
       <w:r>
         <w:t>“</w:t>
       </w:r>
+      <w:proofErr w:type="spellStart"/>
       <w:r>
         <w:t>Δ</w:t>
       </w:r>
@@ -7768,11 +8089,17 @@
         </w:rPr>
         <w:t>o</w:t>
       </w:r>
+      <w:proofErr w:type="spellEnd"/>
+      <w:proofErr w:type="gramStart"/>
       <w:r>
         <w:t xml:space="preserve">“ </w:t>
       </w:r>
       <w:r>
-        <w:t xml:space="preserve">and they are typically tabulated at temperature </w:t>
+        <w:t>and</w:t>
+      </w:r>
+      <w:proofErr w:type="gramEnd"/>
+      <w:r>
+        <w:t xml:space="preserve"> they are typically tabulated at temperature </w:t>
       </w:r>
       <w:r>
         <w:t>T</w:t>
@@ -7823,7 +8150,11 @@
         <w:t>25C,1bar</w:t>
       </w:r>
       <w:r>
-        <w:t xml:space="preserve"> = Δ</w:t>
+        <w:t xml:space="preserve"> = </w:t>
+      </w:r>
+      <w:proofErr w:type="spellStart"/>
+      <w:r>
+        <w:t>Δ</w:t>
       </w:r>
       <w:r>
         <w:rPr>
@@ -7840,6 +8171,7 @@
         </w:rPr>
         <w:t>o</w:t>
       </w:r>
+      <w:proofErr w:type="spellEnd"/>
       <w:r>
         <w:t xml:space="preserve"> and H</w:t>
       </w:r>
@@ -7855,6 +8187,7 @@
       <w:r>
         <w:t xml:space="preserve"> </w:t>
       </w:r>
+      <w:proofErr w:type="spellStart"/>
       <w:r>
         <w:t>Δ</w:t>
       </w:r>
@@ -7873,12 +8206,14 @@
         </w:rPr>
         <w:t>o</w:t>
       </w:r>
+      <w:proofErr w:type="spellEnd"/>
       <w:r>
         <w:t xml:space="preserve">, where </w:t>
       </w:r>
       <w:r>
         <w:t>“</w:t>
       </w:r>
+      <w:proofErr w:type="spellStart"/>
       <w:r>
         <w:t>Δ</w:t>
       </w:r>
@@ -7897,6 +8232,7 @@
         </w:rPr>
         <w:t>o</w:t>
       </w:r>
+      <w:proofErr w:type="spellEnd"/>
       <w:r>
         <w:t xml:space="preserve">“ </w:t>
       </w:r>
@@ -7904,7 +8240,11 @@
         <w:t>is the free formation molar enthalpy of the substance as the amount of heat consumed by one mole of the substance during whole formation process from the reference substances.</w:t>
       </w:r>
       <w:r>
-        <w:t xml:space="preserve"> Also the molar entropy Δ</w:t>
+        <w:t xml:space="preserve"> Also the molar entropy </w:t>
+      </w:r>
+      <w:proofErr w:type="spellStart"/>
+      <w:r>
+        <w:t>Δ</w:t>
       </w:r>
       <w:r>
         <w:rPr>
@@ -7921,6 +8261,7 @@
         </w:rPr>
         <w:t>o</w:t>
       </w:r>
+      <w:proofErr w:type="spellEnd"/>
       <w:r>
         <w:t xml:space="preserve"> at standard temperatures can be expressed from equation </w:t>
       </w:r>
@@ -8285,7 +8626,7 @@
                 <w:numId w:val="2"/>
               </w:numPr>
             </w:pPr>
-            <w:bookmarkStart w:id="23" w:name="_Ref418632027"/>
+            <w:bookmarkStart w:id="22" w:name="_Ref418632027"/>
             <w:r>
               <w:t>Free molar entropy of formation at T</w:t>
             </w:r>
@@ -8307,7 +8648,7 @@
             <w:r>
               <w:t>=100kPa</w:t>
             </w:r>
-            <w:bookmarkEnd w:id="23"/>
+            <w:bookmarkEnd w:id="22"/>
           </w:p>
         </w:tc>
       </w:tr>
@@ -8338,7 +8679,11 @@
         <w:t xml:space="preserve"> (</w:t>
       </w:r>
       <w:r>
-        <w:t>molar volume V</w:t>
+        <w:t xml:space="preserve">molar volume </w:t>
+      </w:r>
+      <w:proofErr w:type="spellStart"/>
+      <w:r>
+        <w:t>V</w:t>
       </w:r>
       <w:r>
         <w:rPr>
@@ -8346,6 +8691,7 @@
         </w:rPr>
         <w:t>m</w:t>
       </w:r>
+      <w:proofErr w:type="spellEnd"/>
       <w:r>
         <w:t>=R*T/p)</w:t>
       </w:r>
@@ -8356,7 +8702,11 @@
         <w:t xml:space="preserve">, for which the </w:t>
       </w:r>
       <w:r>
-        <w:t>molar volume V</w:t>
+        <w:t xml:space="preserve">molar volume </w:t>
+      </w:r>
+      <w:proofErr w:type="spellStart"/>
+      <w:r>
+        <w:t>V</w:t>
       </w:r>
       <w:r>
         <w:rPr>
@@ -8364,6 +8714,7 @@
         </w:rPr>
         <w:t>m</w:t>
       </w:r>
+      <w:proofErr w:type="spellEnd"/>
       <w:r>
         <w:t xml:space="preserve"> is constant at each temperature and pressure</w:t>
       </w:r>
@@ -8587,7 +8938,7 @@
                 <w:numId w:val="2"/>
               </w:numPr>
             </w:pPr>
-            <w:bookmarkStart w:id="24" w:name="_Ref418631263"/>
+            <w:bookmarkStart w:id="23" w:name="_Ref418631263"/>
             <w:r>
               <w:t>Molar enthalpy of the ideal gas</w:t>
             </w:r>
@@ -8597,7 +8948,7 @@
             <w:r>
               <w:t xml:space="preserve"> substance</w:t>
             </w:r>
-            <w:bookmarkEnd w:id="24"/>
+            <w:bookmarkEnd w:id="23"/>
           </w:p>
         </w:tc>
       </w:tr>
@@ -8804,11 +9155,11 @@
                 <w:numId w:val="2"/>
               </w:numPr>
             </w:pPr>
-            <w:bookmarkStart w:id="25" w:name="_Ref418631265"/>
+            <w:bookmarkStart w:id="24" w:name="_Ref418631265"/>
             <w:r>
               <w:t>Molar enthalpy of the incompressible substance</w:t>
             </w:r>
-            <w:bookmarkEnd w:id="25"/>
+            <w:bookmarkEnd w:id="24"/>
           </w:p>
         </w:tc>
       </w:tr>
@@ -9161,11 +9512,11 @@
                 <w:numId w:val="2"/>
               </w:numPr>
             </w:pPr>
-            <w:bookmarkStart w:id="26" w:name="_Ref418631267"/>
+            <w:bookmarkStart w:id="25" w:name="_Ref418631267"/>
             <w:r>
               <w:t>Molar entropy of the ideal gas substance</w:t>
             </w:r>
-            <w:bookmarkEnd w:id="26"/>
+            <w:bookmarkEnd w:id="25"/>
           </w:p>
         </w:tc>
       </w:tr>
@@ -9510,11 +9861,11 @@
                 <w:numId w:val="2"/>
               </w:numPr>
             </w:pPr>
-            <w:bookmarkStart w:id="27" w:name="_Ref418631268"/>
+            <w:bookmarkStart w:id="26" w:name="_Ref418631268"/>
             <w:r>
               <w:t>Molar entropy of the incompressible substance</w:t>
             </w:r>
-            <w:bookmarkEnd w:id="27"/>
+            <w:bookmarkEnd w:id="26"/>
           </w:p>
         </w:tc>
       </w:tr>
@@ -9665,7 +10016,7 @@
                 <w:numId w:val="2"/>
               </w:numPr>
             </w:pPr>
-            <w:bookmarkStart w:id="28" w:name="_Ref418637957"/>
+            <w:bookmarkStart w:id="27" w:name="_Ref418637957"/>
             <w:r>
               <w:t>C</w:t>
             </w:r>
@@ -9678,7 +10029,7 @@
             <w:r>
               <w:t>substance</w:t>
             </w:r>
-            <w:bookmarkEnd w:id="28"/>
+            <w:bookmarkEnd w:id="27"/>
           </w:p>
         </w:tc>
       </w:tr>
@@ -9841,7 +10192,11 @@
     </w:tbl>
     <w:p>
       <w:r>
-        <w:t>Where c</w:t>
+        <w:t xml:space="preserve">Where </w:t>
+      </w:r>
+      <w:proofErr w:type="spellStart"/>
+      <w:r>
+        <w:t>c</w:t>
       </w:r>
       <w:r>
         <w:rPr>
@@ -9849,6 +10204,7 @@
         </w:rPr>
         <w:t>p</w:t>
       </w:r>
+      <w:proofErr w:type="spellEnd"/>
       <w:r>
         <w:t xml:space="preserve"> is molar heat capacity of the substance at constant pressure. The meaning of this substance property is the ratio of heat change per change of temperature</w:t>
       </w:r>
@@ -10032,11 +10388,11 @@
                 <w:numId w:val="2"/>
               </w:numPr>
             </w:pPr>
-            <w:bookmarkStart w:id="29" w:name="_Ref420015254"/>
+            <w:bookmarkStart w:id="28" w:name="_Ref420015254"/>
             <w:r>
               <w:t>Fundamental thermodynamic relation</w:t>
             </w:r>
-            <w:bookmarkEnd w:id="29"/>
+            <w:bookmarkEnd w:id="28"/>
             <w:r>
               <w:t xml:space="preserve"> </w:t>
             </w:r>
@@ -10063,10 +10419,91 @@
                   <w:rPr>
                     <w:rFonts w:ascii="Cambria Math" w:hAnsi="Cambria Math"/>
                   </w:rPr>
-                  <m:t>∂G=-∂T∙S</m:t>
+                  <m:t>∂G=</m:t>
+                </m:r>
+                <m:r>
+                  <w:rPr>
+                    <w:rFonts w:ascii="Cambria Math" w:hAnsi="Cambria Math"/>
+                  </w:rPr>
+                  <m:t>∂p∙V</m:t>
+                </m:r>
+                <m:r>
+                  <w:rPr>
+                    <w:rFonts w:ascii="Cambria Math" w:hAnsi="Cambria Math"/>
+                  </w:rPr>
+                  <m:t>-∂T∙S</m:t>
+                </m:r>
+                <m:r>
+                  <w:rPr>
+                    <w:rFonts w:ascii="Cambria Math" w:hAnsi="Cambria Math"/>
+                  </w:rPr>
+                  <m:t>=∂</m:t>
+                </m:r>
+                <m:d>
+                  <m:dPr>
+                    <m:ctrlPr>
+                      <w:rPr>
+                        <w:rFonts w:ascii="Cambria Math" w:hAnsi="Cambria Math"/>
+                        <w:i/>
+                      </w:rPr>
+                    </m:ctrlPr>
+                  </m:dPr>
+                  <m:e>
+                    <m:r>
+                      <w:rPr>
+                        <w:rFonts w:ascii="Cambria Math" w:hAnsi="Cambria Math"/>
+                      </w:rPr>
+                      <m:t>H-T∙S</m:t>
+                    </m:r>
+                  </m:e>
+                </m:d>
+              </m:oMath>
+            </m:oMathPara>
+          </w:p>
+          <w:p>
+            <w:pPr>
+              <w:spacing w:line="360" w:lineRule="auto"/>
+              <w:jc w:val="center"/>
+              <w:rPr>
+                <w:rFonts w:ascii="Calibri" w:eastAsia="Calibri" w:hAnsi="Calibri" w:cs="Times New Roman"/>
+              </w:rPr>
+            </w:pPr>
+            <m:oMathPara>
+              <m:oMath>
+                <m:r>
+                  <w:rPr>
+                    <w:rFonts w:ascii="Cambria Math" w:hAnsi="Cambria Math"/>
+                  </w:rPr>
+                  <m:t>∂</m:t>
+                </m:r>
+                <m:r>
+                  <w:rPr>
+                    <w:rFonts w:ascii="Cambria Math" w:hAnsi="Cambria Math"/>
+                  </w:rPr>
+                  <m:t>H</m:t>
+                </m:r>
+                <m:r>
+                  <w:rPr>
+                    <w:rFonts w:ascii="Cambria Math" w:hAnsi="Cambria Math"/>
+                  </w:rPr>
+                  <m:t>=T∙∂S</m:t>
+                </m:r>
+                <m:r>
+                  <w:rPr>
+                    <w:rFonts w:ascii="Cambria Math" w:hAnsi="Cambria Math"/>
+                  </w:rPr>
+                  <m:t>+</m:t>
+                </m:r>
+                <m:r>
+                  <w:rPr>
+                    <w:rFonts w:ascii="Cambria Math" w:hAnsi="Cambria Math"/>
+                  </w:rPr>
+                  <m:t>∂p∙V</m:t>
                 </m:r>
               </m:oMath>
             </m:oMathPara>
+            <w:bookmarkStart w:id="29" w:name="_GoBack"/>
+            <w:bookmarkEnd w:id="29"/>
           </w:p>
         </w:tc>
         <w:tc>
@@ -10087,7 +10524,7 @@
             </w:r>
             <w:bookmarkEnd w:id="30"/>
             <w:r>
-              <w:t>during isobaric heating</w:t>
+              <w:t>and change of enthalpy as a result of fundamental equation (34)</w:t>
             </w:r>
           </w:p>
         </w:tc>
@@ -10154,7 +10591,7 @@
                       <w:rPr>
                         <w:rFonts w:ascii="Cambria Math" w:hAnsi="Cambria Math"/>
                       </w:rPr>
-                      <m:t>∂Q</m:t>
+                      <m:t>1</m:t>
                     </m:r>
                   </m:num>
                   <m:den>
@@ -10162,164 +10599,164 @@
                       <w:rPr>
                         <w:rFonts w:ascii="Cambria Math" w:hAnsi="Cambria Math"/>
                       </w:rPr>
-                      <m:t>n∙∂T</m:t>
+                      <m:t>n</m:t>
                     </m:r>
                   </m:den>
                 </m:f>
-                <m:r>
-                  <w:rPr>
-                    <w:rFonts w:ascii="Cambria Math" w:hAnsi="Cambria Math"/>
-                  </w:rPr>
-                  <m:t>=</m:t>
-                </m:r>
-                <m:f>
-                  <m:fPr>
+                <m:sSub>
+                  <m:sSubPr>
                     <m:ctrlPr>
                       <w:rPr>
                         <w:rFonts w:ascii="Cambria Math" w:hAnsi="Cambria Math"/>
                         <w:i/>
                       </w:rPr>
                     </m:ctrlPr>
-                  </m:fPr>
-                  <m:num>
+                  </m:sSubPr>
+                  <m:e>
+                    <m:d>
+                      <m:dPr>
+                        <m:ctrlPr>
+                          <w:rPr>
+                            <w:rFonts w:ascii="Cambria Math" w:hAnsi="Cambria Math"/>
+                            <w:i/>
+                          </w:rPr>
+                        </m:ctrlPr>
+                      </m:dPr>
+                      <m:e>
+                        <m:f>
+                          <m:fPr>
+                            <m:ctrlPr>
+                              <w:rPr>
+                                <w:rFonts w:ascii="Cambria Math" w:hAnsi="Cambria Math"/>
+                                <w:i/>
+                              </w:rPr>
+                            </m:ctrlPr>
+                          </m:fPr>
+                          <m:num>
+                            <m:r>
+                              <w:rPr>
+                                <w:rFonts w:ascii="Cambria Math" w:hAnsi="Cambria Math"/>
+                              </w:rPr>
+                              <m:t>∂U</m:t>
+                            </m:r>
+                          </m:num>
+                          <m:den>
+                            <m:r>
+                              <w:rPr>
+                                <w:rFonts w:ascii="Cambria Math" w:hAnsi="Cambria Math"/>
+                              </w:rPr>
+                              <m:t xml:space="preserve"> ∂T</m:t>
+                            </m:r>
+                          </m:den>
+                        </m:f>
+                      </m:e>
+                    </m:d>
+                  </m:e>
+                  <m:sub>
                     <m:r>
                       <w:rPr>
                         <w:rFonts w:ascii="Cambria Math" w:hAnsi="Cambria Math"/>
                       </w:rPr>
-                      <m:t>∂U</m:t>
+                      <m:t>V,n</m:t>
                     </m:r>
-                  </m:num>
-                  <m:den>
-                    <m:r>
-                      <w:rPr>
-                        <w:rFonts w:ascii="Cambria Math" w:hAnsi="Cambria Math"/>
-                      </w:rPr>
-                      <m:t>n∙∂T</m:t>
-                    </m:r>
-                  </m:den>
-                </m:f>
+                  </m:sub>
+                </m:sSub>
                 <m:r>
                   <w:rPr>
                     <w:rFonts w:ascii="Cambria Math" w:hAnsi="Cambria Math"/>
                   </w:rPr>
                   <m:t xml:space="preserve">= </m:t>
                 </m:r>
-                <m:f>
-                  <m:fPr>
+                <m:r>
+                  <w:rPr>
+                    <w:rFonts w:ascii="Cambria Math" w:hAnsi="Cambria Math"/>
+                  </w:rPr>
+                  <m:t>T</m:t>
+                </m:r>
+                <m:sSub>
+                  <m:sSubPr>
                     <m:ctrlPr>
                       <w:rPr>
                         <w:rFonts w:ascii="Cambria Math" w:hAnsi="Cambria Math"/>
                         <w:i/>
                       </w:rPr>
                     </m:ctrlPr>
-                  </m:fPr>
-                  <m:num>
-                    <m:r>
-                      <w:rPr>
-                        <w:rFonts w:ascii="Cambria Math" w:hAnsi="Cambria Math"/>
-                      </w:rPr>
-                      <m:t>∂</m:t>
-                    </m:r>
-                    <m:sSub>
-                      <m:sSubPr>
+                  </m:sSubPr>
+                  <m:e>
+                    <m:d>
+                      <m:dPr>
                         <m:ctrlPr>
                           <w:rPr>
                             <w:rFonts w:ascii="Cambria Math" w:hAnsi="Cambria Math"/>
                             <w:i/>
                           </w:rPr>
                         </m:ctrlPr>
-                      </m:sSubPr>
+                      </m:dPr>
                       <m:e>
-                        <m:r>
-                          <w:rPr>
-                            <w:rFonts w:ascii="Cambria Math" w:hAnsi="Cambria Math"/>
-                          </w:rPr>
-                          <m:t>H</m:t>
-                        </m:r>
+                        <m:f>
+                          <m:fPr>
+                            <m:ctrlPr>
+                              <w:rPr>
+                                <w:rFonts w:ascii="Cambria Math" w:hAnsi="Cambria Math"/>
+                                <w:i/>
+                              </w:rPr>
+                            </m:ctrlPr>
+                          </m:fPr>
+                          <m:num>
+                            <m:r>
+                              <w:rPr>
+                                <w:rFonts w:ascii="Cambria Math" w:hAnsi="Cambria Math"/>
+                              </w:rPr>
+                              <m:t>∂</m:t>
+                            </m:r>
+                            <m:sSub>
+                              <m:sSubPr>
+                                <m:ctrlPr>
+                                  <w:rPr>
+                                    <w:rFonts w:ascii="Cambria Math" w:hAnsi="Cambria Math"/>
+                                    <w:i/>
+                                  </w:rPr>
+                                </m:ctrlPr>
+                              </m:sSubPr>
+                              <m:e>
+                                <m:r>
+                                  <w:rPr>
+                                    <w:rFonts w:ascii="Cambria Math" w:hAnsi="Cambria Math"/>
+                                  </w:rPr>
+                                  <m:t>S</m:t>
+                                </m:r>
+                              </m:e>
+                              <m:sub>
+                                <m:r>
+                                  <w:rPr>
+                                    <w:rFonts w:ascii="Cambria Math" w:hAnsi="Cambria Math"/>
+                                  </w:rPr>
+                                  <m:t>m,g</m:t>
+                                </m:r>
+                              </m:sub>
+                            </m:sSub>
+                          </m:num>
+                          <m:den>
+                            <m:r>
+                              <w:rPr>
+                                <w:rFonts w:ascii="Cambria Math" w:hAnsi="Cambria Math"/>
+                              </w:rPr>
+                              <m:t>∂T</m:t>
+                            </m:r>
+                          </m:den>
+                        </m:f>
                       </m:e>
-                      <m:sub>
-                        <m:r>
-                          <w:rPr>
-                            <w:rFonts w:ascii="Cambria Math" w:hAnsi="Cambria Math"/>
-                          </w:rPr>
-                          <m:t>m,g</m:t>
-                        </m:r>
-                      </m:sub>
-                    </m:sSub>
-                  </m:num>
-                  <m:den>
+                    </m:d>
+                  </m:e>
+                  <m:sub>
                     <m:r>
                       <w:rPr>
                         <w:rFonts w:ascii="Cambria Math" w:hAnsi="Cambria Math"/>
                       </w:rPr>
-                      <m:t>∂T</m:t>
+                      <m:t>V,n</m:t>
                     </m:r>
-                  </m:den>
-                </m:f>
-                <m:r>
-                  <w:rPr>
-                    <w:rFonts w:ascii="Cambria Math" w:hAnsi="Cambria Math"/>
-                  </w:rPr>
-                  <m:t>-R= T∙</m:t>
-                </m:r>
-                <m:f>
-                  <m:fPr>
-                    <m:ctrlPr>
-                      <w:rPr>
-                        <w:rFonts w:ascii="Cambria Math" w:hAnsi="Cambria Math"/>
-                        <w:i/>
-                      </w:rPr>
-                    </m:ctrlPr>
-                  </m:fPr>
-                  <m:num>
-                    <m:r>
-                      <w:rPr>
-                        <w:rFonts w:ascii="Cambria Math" w:hAnsi="Cambria Math"/>
-                      </w:rPr>
-                      <m:t>∂</m:t>
-                    </m:r>
-                    <m:sSub>
-                      <m:sSubPr>
-                        <m:ctrlPr>
-                          <w:rPr>
-                            <w:rFonts w:ascii="Cambria Math" w:hAnsi="Cambria Math"/>
-                            <w:i/>
-                          </w:rPr>
-                        </m:ctrlPr>
-                      </m:sSubPr>
-                      <m:e>
-                        <m:r>
-                          <w:rPr>
-                            <w:rFonts w:ascii="Cambria Math" w:hAnsi="Cambria Math"/>
-                          </w:rPr>
-                          <m:t>S</m:t>
-                        </m:r>
-                      </m:e>
-                      <m:sub>
-                        <m:r>
-                          <w:rPr>
-                            <w:rFonts w:ascii="Cambria Math" w:hAnsi="Cambria Math"/>
-                          </w:rPr>
-                          <m:t>m,g</m:t>
-                        </m:r>
-                      </m:sub>
-                    </m:sSub>
-                  </m:num>
-                  <m:den>
-                    <m:r>
-                      <w:rPr>
-                        <w:rFonts w:ascii="Cambria Math" w:hAnsi="Cambria Math"/>
-                      </w:rPr>
-                      <m:t>∂T</m:t>
-                    </m:r>
-                  </m:den>
-                </m:f>
-                <m:r>
-                  <w:rPr>
-                    <w:rFonts w:ascii="Cambria Math" w:hAnsi="Cambria Math"/>
-                  </w:rPr>
-                  <m:t>-R</m:t>
-                </m:r>
+                  </m:sub>
+                </m:sSub>
               </m:oMath>
             </m:oMathPara>
           </w:p>
@@ -10415,87 +10852,93 @@
                   </w:rPr>
                   <m:t>=</m:t>
                 </m:r>
-                <m:f>
-                  <m:fPr>
+                <m:sSub>
+                  <m:sSubPr>
                     <m:ctrlPr>
                       <w:rPr>
                         <w:rFonts w:ascii="Cambria Math" w:hAnsi="Cambria Math"/>
                         <w:i/>
                       </w:rPr>
                     </m:ctrlPr>
-                  </m:fPr>
-                  <m:num>
-                    <m:r>
-                      <w:rPr>
-                        <w:rFonts w:ascii="Cambria Math" w:hAnsi="Cambria Math"/>
-                      </w:rPr>
-                      <m:t>∂</m:t>
-                    </m:r>
-                    <m:sSub>
-                      <m:sSubPr>
+                  </m:sSubPr>
+                  <m:e>
+                    <m:d>
+                      <m:dPr>
                         <m:ctrlPr>
                           <w:rPr>
                             <w:rFonts w:ascii="Cambria Math" w:hAnsi="Cambria Math"/>
                             <w:i/>
                           </w:rPr>
                         </m:ctrlPr>
-                      </m:sSubPr>
+                      </m:dPr>
                       <m:e>
-                        <m:r>
-                          <w:rPr>
-                            <w:rFonts w:ascii="Cambria Math" w:hAnsi="Cambria Math"/>
-                          </w:rPr>
-                          <m:t>H</m:t>
-                        </m:r>
+                        <m:f>
+                          <m:fPr>
+                            <m:ctrlPr>
+                              <w:rPr>
+                                <w:rFonts w:ascii="Cambria Math" w:hAnsi="Cambria Math"/>
+                                <w:i/>
+                              </w:rPr>
+                            </m:ctrlPr>
+                          </m:fPr>
+                          <m:num>
+                            <m:r>
+                              <w:rPr>
+                                <w:rFonts w:ascii="Cambria Math" w:hAnsi="Cambria Math"/>
+                              </w:rPr>
+                              <m:t>∂</m:t>
+                            </m:r>
+                            <m:sSub>
+                              <m:sSubPr>
+                                <m:ctrlPr>
+                                  <w:rPr>
+                                    <w:rFonts w:ascii="Cambria Math" w:hAnsi="Cambria Math"/>
+                                    <w:i/>
+                                  </w:rPr>
+                                </m:ctrlPr>
+                              </m:sSubPr>
+                              <m:e>
+                                <m:r>
+                                  <w:rPr>
+                                    <w:rFonts w:ascii="Cambria Math" w:hAnsi="Cambria Math"/>
+                                  </w:rPr>
+                                  <m:t>H</m:t>
+                                </m:r>
+                              </m:e>
+                              <m:sub>
+                                <m:r>
+                                  <w:rPr>
+                                    <w:rFonts w:ascii="Cambria Math" w:hAnsi="Cambria Math"/>
+                                  </w:rPr>
+                                  <m:t>m,g</m:t>
+                                </m:r>
+                              </m:sub>
+                            </m:sSub>
+                          </m:num>
+                          <m:den>
+                            <m:r>
+                              <w:rPr>
+                                <w:rFonts w:ascii="Cambria Math" w:hAnsi="Cambria Math"/>
+                              </w:rPr>
+                              <m:t>∂T</m:t>
+                            </m:r>
+                          </m:den>
+                        </m:f>
                       </m:e>
-                      <m:sub>
-                        <m:r>
-                          <w:rPr>
-                            <w:rFonts w:ascii="Cambria Math" w:hAnsi="Cambria Math"/>
-                          </w:rPr>
-                          <m:t>m,g</m:t>
-                        </m:r>
-                      </m:sub>
-                    </m:sSub>
-                  </m:num>
-                  <m:den>
-                    <m:r>
-                      <w:rPr>
-                        <w:rFonts w:ascii="Cambria Math" w:hAnsi="Cambria Math"/>
-                      </w:rPr>
-                      <m:t>∂T</m:t>
-                    </m:r>
-                  </m:den>
-                </m:f>
-                <m:r>
-                  <w:rPr>
-                    <w:rFonts w:ascii="Cambria Math" w:hAnsi="Cambria Math"/>
-                  </w:rPr>
-                  <m:t>=</m:t>
-                </m:r>
-                <m:sSub>
-                  <m:sSubPr>
-                    <m:ctrlPr>
-                      <w:rPr>
-                        <w:rFonts w:ascii="Cambria Math" w:eastAsiaTheme="minorEastAsia" w:hAnsi="Cambria Math"/>
-                        <w:i/>
-                      </w:rPr>
-                    </m:ctrlPr>
-                  </m:sSubPr>
-                  <m:e>
-                    <m:r>
-                      <w:rPr>
-                        <w:rFonts w:ascii="Cambria Math" w:eastAsiaTheme="minorEastAsia" w:hAnsi="Cambria Math"/>
-                      </w:rPr>
-                      <m:t>c</m:t>
-                    </m:r>
+                    </m:d>
                   </m:e>
                   <m:sub>
                     <m:r>
                       <w:rPr>
-                        <w:rFonts w:ascii="Cambria Math" w:eastAsiaTheme="minorEastAsia" w:hAnsi="Cambria Math"/>
-                      </w:rPr>
-                      <m:t>v</m:t>
+                        <w:rFonts w:ascii="Cambria Math" w:hAnsi="Cambria Math"/>
+                      </w:rPr>
+                      <m:t>p</m:t>
+                    </m:r>
+                    <m:r>
+                      <w:rPr>
+                        <w:rFonts w:ascii="Cambria Math" w:hAnsi="Cambria Math"/>
+                      </w:rPr>
+                      <m:t>,n</m:t>
                     </m:r>
                   </m:sub>
                 </m:sSub>
@@ -10503,8 +10946,104 @@
                   <w:rPr>
                     <w:rFonts w:ascii="Cambria Math" w:hAnsi="Cambria Math"/>
                   </w:rPr>
-                  <m:t>+R</m:t>
+                  <m:t>=</m:t>
                 </m:r>
+                <m:r>
+                  <w:rPr>
+                    <w:rFonts w:ascii="Cambria Math" w:hAnsi="Cambria Math"/>
+                  </w:rPr>
+                  <m:t>T</m:t>
+                </m:r>
+                <m:sSub>
+                  <m:sSubPr>
+                    <m:ctrlPr>
+                      <w:rPr>
+                        <w:rFonts w:ascii="Cambria Math" w:hAnsi="Cambria Math"/>
+                        <w:i/>
+                      </w:rPr>
+                    </m:ctrlPr>
+                  </m:sSubPr>
+                  <m:e>
+                    <m:d>
+                      <m:dPr>
+                        <m:ctrlPr>
+                          <w:rPr>
+                            <w:rFonts w:ascii="Cambria Math" w:hAnsi="Cambria Math"/>
+                            <w:i/>
+                          </w:rPr>
+                        </m:ctrlPr>
+                      </m:dPr>
+                      <m:e>
+                        <m:f>
+                          <m:fPr>
+                            <m:ctrlPr>
+                              <w:rPr>
+                                <w:rFonts w:ascii="Cambria Math" w:hAnsi="Cambria Math"/>
+                                <w:i/>
+                              </w:rPr>
+                            </m:ctrlPr>
+                          </m:fPr>
+                          <m:num>
+                            <m:r>
+                              <w:rPr>
+                                <w:rFonts w:ascii="Cambria Math" w:hAnsi="Cambria Math"/>
+                              </w:rPr>
+                              <m:t>∂</m:t>
+                            </m:r>
+                            <m:sSub>
+                              <m:sSubPr>
+                                <m:ctrlPr>
+                                  <w:rPr>
+                                    <w:rFonts w:ascii="Cambria Math" w:hAnsi="Cambria Math"/>
+                                    <w:i/>
+                                  </w:rPr>
+                                </m:ctrlPr>
+                              </m:sSubPr>
+                              <m:e>
+                                <m:r>
+                                  <w:rPr>
+                                    <w:rFonts w:ascii="Cambria Math" w:hAnsi="Cambria Math"/>
+                                  </w:rPr>
+                                  <m:t>S</m:t>
+                                </m:r>
+                              </m:e>
+                              <m:sub>
+                                <m:r>
+                                  <w:rPr>
+                                    <w:rFonts w:ascii="Cambria Math" w:hAnsi="Cambria Math"/>
+                                  </w:rPr>
+                                  <m:t>m,g</m:t>
+                                </m:r>
+                              </m:sub>
+                            </m:sSub>
+                          </m:num>
+                          <m:den>
+                            <m:r>
+                              <w:rPr>
+                                <w:rFonts w:ascii="Cambria Math" w:hAnsi="Cambria Math"/>
+                              </w:rPr>
+                              <m:t>∂T</m:t>
+                            </m:r>
+                          </m:den>
+                        </m:f>
+                      </m:e>
+                    </m:d>
+                  </m:e>
+                  <m:sub>
+                    <m:r>
+                      <w:rPr>
+                        <w:rFonts w:ascii="Cambria Math" w:hAnsi="Cambria Math"/>
+                      </w:rPr>
+                      <m:t>p</m:t>
+                    </m:r>
+                    <m:r>
+                      <w:rPr>
+                        <w:rFonts w:ascii="Cambria Math" w:hAnsi="Cambria Math"/>
+                      </w:rPr>
+                      <m:t>,n</m:t>
+                    </m:r>
+                  </m:sub>
+                </m:sSub>
               </m:oMath>
             </m:oMathPara>
           </w:p>
@@ -10590,7 +11129,7 @@
                       <w:rPr>
                         <w:rFonts w:ascii="Cambria Math" w:hAnsi="Cambria Math"/>
                       </w:rPr>
-                      <m:t>∂Q</m:t>
+                      <m:t>1</m:t>
                     </m:r>
                   </m:num>
                   <m:den>
@@ -10598,164 +11137,158 @@
                       <w:rPr>
                         <w:rFonts w:ascii="Cambria Math" w:hAnsi="Cambria Math"/>
                       </w:rPr>
-                      <m:t>n∙∂T</m:t>
+                      <m:t>n</m:t>
                     </m:r>
                   </m:den>
                 </m:f>
-                <m:r>
-                  <w:rPr>
-                    <w:rFonts w:ascii="Cambria Math" w:hAnsi="Cambria Math"/>
-                  </w:rPr>
-                  <m:t>=</m:t>
-                </m:r>
-                <m:f>
-                  <m:fPr>
+                <m:sSub>
+                  <m:sSubPr>
                     <m:ctrlPr>
                       <w:rPr>
                         <w:rFonts w:ascii="Cambria Math" w:hAnsi="Cambria Math"/>
                         <w:i/>
                       </w:rPr>
                     </m:ctrlPr>
-                  </m:fPr>
-                  <m:num>
-                    <m:r>
-                      <w:rPr>
-                        <w:rFonts w:ascii="Cambria Math" w:hAnsi="Cambria Math"/>
-                      </w:rPr>
-                      <m:t>∂U</m:t>
-                    </m:r>
-                  </m:num>
-                  <m:den>
-                    <m:r>
-                      <w:rPr>
-                        <w:rFonts w:ascii="Cambria Math" w:hAnsi="Cambria Math"/>
-                      </w:rPr>
-                      <m:t>n∙∂T</m:t>
-                    </m:r>
-                  </m:den>
-                </m:f>
-                <m:r>
-                  <w:rPr>
-                    <w:rFonts w:ascii="Cambria Math" w:hAnsi="Cambria Math"/>
-                  </w:rPr>
-                  <m:t xml:space="preserve">= </m:t>
-                </m:r>
-                <m:f>
-                  <m:fPr>
-                    <m:ctrlPr>
-                      <w:rPr>
-                        <w:rFonts w:ascii="Cambria Math" w:hAnsi="Cambria Math"/>
-                        <w:i/>
-                      </w:rPr>
-                    </m:ctrlPr>
-                  </m:fPr>
-                  <m:num>
-                    <m:r>
-                      <w:rPr>
-                        <w:rFonts w:ascii="Cambria Math" w:hAnsi="Cambria Math"/>
-                      </w:rPr>
-                      <m:t>∂</m:t>
-                    </m:r>
-                    <m:sSub>
-                      <m:sSubPr>
+                  </m:sSubPr>
+                  <m:e>
+                    <m:d>
+                      <m:dPr>
                         <m:ctrlPr>
                           <w:rPr>
                             <w:rFonts w:ascii="Cambria Math" w:hAnsi="Cambria Math"/>
                             <w:i/>
                           </w:rPr>
                         </m:ctrlPr>
-                      </m:sSubPr>
+                      </m:dPr>
                       <m:e>
-                        <m:r>
-                          <w:rPr>
-                            <w:rFonts w:ascii="Cambria Math" w:hAnsi="Cambria Math"/>
-                          </w:rPr>
-                          <m:t>H</m:t>
-                        </m:r>
+                        <m:f>
+                          <m:fPr>
+                            <m:ctrlPr>
+                              <w:rPr>
+                                <w:rFonts w:ascii="Cambria Math" w:hAnsi="Cambria Math"/>
+                                <w:i/>
+                              </w:rPr>
+                            </m:ctrlPr>
+                          </m:fPr>
+                          <m:num>
+                            <m:r>
+                              <w:rPr>
+                                <w:rFonts w:ascii="Cambria Math" w:hAnsi="Cambria Math"/>
+                              </w:rPr>
+                              <m:t>∂U</m:t>
+                            </m:r>
+                          </m:num>
+                          <m:den>
+                            <m:r>
+                              <w:rPr>
+                                <w:rFonts w:ascii="Cambria Math" w:hAnsi="Cambria Math"/>
+                              </w:rPr>
+                              <m:t xml:space="preserve"> ∂T</m:t>
+                            </m:r>
+                          </m:den>
+                        </m:f>
                       </m:e>
-                      <m:sub>
-                        <m:r>
-                          <w:rPr>
-                            <w:rFonts w:ascii="Cambria Math" w:hAnsi="Cambria Math"/>
-                          </w:rPr>
-                          <m:t>m,s</m:t>
-                        </m:r>
-                      </m:sub>
-                    </m:sSub>
-                  </m:num>
-                  <m:den>
+                    </m:d>
+                  </m:e>
+                  <m:sub>
                     <m:r>
                       <w:rPr>
                         <w:rFonts w:ascii="Cambria Math" w:hAnsi="Cambria Math"/>
                       </w:rPr>
-                      <m:t>∂T</m:t>
+                      <m:t>V,n</m:t>
                     </m:r>
-                  </m:den>
-                </m:f>
-                <m:r>
-                  <w:rPr>
-                    <w:rFonts w:ascii="Cambria Math" w:eastAsia="Calibri" w:hAnsi="Cambria Math" w:cs="Times New Roman"/>
-                  </w:rPr>
-                  <m:t>=</m:t>
-                </m:r>
+                  </m:sub>
+                </m:sSub>
                 <m:r>
                   <w:rPr>
                     <w:rFonts w:ascii="Cambria Math" w:hAnsi="Cambria Math"/>
                   </w:rPr>
-                  <m:t>T∙</m:t>
+                  <m:t>= T</m:t>
                 </m:r>
-                <m:f>
-                  <m:fPr>
+                <m:sSub>
+                  <m:sSubPr>
                     <m:ctrlPr>
                       <w:rPr>
                         <w:rFonts w:ascii="Cambria Math" w:hAnsi="Cambria Math"/>
                         <w:i/>
                       </w:rPr>
                     </m:ctrlPr>
-                  </m:fPr>
-                  <m:num>
-                    <m:r>
-                      <w:rPr>
-                        <w:rFonts w:ascii="Cambria Math" w:hAnsi="Cambria Math"/>
-                      </w:rPr>
-                      <m:t>∂</m:t>
-                    </m:r>
-                    <m:sSub>
-                      <m:sSubPr>
+                  </m:sSubPr>
+                  <m:e>
+                    <m:d>
+                      <m:dPr>
                         <m:ctrlPr>
                           <w:rPr>
                             <w:rFonts w:ascii="Cambria Math" w:hAnsi="Cambria Math"/>
                             <w:i/>
                           </w:rPr>
                         </m:ctrlPr>
-                      </m:sSubPr>
+                      </m:dPr>
                       <m:e>
-                        <m:r>
-                          <w:rPr>
-                            <w:rFonts w:ascii="Cambria Math" w:hAnsi="Cambria Math"/>
-                          </w:rPr>
-                          <m:t>S</m:t>
-                        </m:r>
+                        <m:f>
+                          <m:fPr>
+                            <m:ctrlPr>
+                              <w:rPr>
+                                <w:rFonts w:ascii="Cambria Math" w:hAnsi="Cambria Math"/>
+                                <w:i/>
+                              </w:rPr>
+                            </m:ctrlPr>
+                          </m:fPr>
+                          <m:num>
+                            <m:r>
+                              <w:rPr>
+                                <w:rFonts w:ascii="Cambria Math" w:hAnsi="Cambria Math"/>
+                              </w:rPr>
+                              <m:t>∂</m:t>
+                            </m:r>
+                            <m:sSub>
+                              <m:sSubPr>
+                                <m:ctrlPr>
+                                  <w:rPr>
+                                    <w:rFonts w:ascii="Cambria Math" w:hAnsi="Cambria Math"/>
+                                    <w:i/>
+                                  </w:rPr>
+                                </m:ctrlPr>
+                              </m:sSubPr>
+                              <m:e>
+                                <m:r>
+                                  <w:rPr>
+                                    <w:rFonts w:ascii="Cambria Math" w:hAnsi="Cambria Math"/>
+                                  </w:rPr>
+                                  <m:t>S</m:t>
+                                </m:r>
+                              </m:e>
+                              <m:sub>
+                                <m:r>
+                                  <w:rPr>
+                                    <w:rFonts w:ascii="Cambria Math" w:hAnsi="Cambria Math"/>
+                                  </w:rPr>
+                                  <m:t>m,s</m:t>
+                                </m:r>
+                              </m:sub>
+                            </m:sSub>
+                          </m:num>
+                          <m:den>
+                            <m:r>
+                              <w:rPr>
+                                <w:rFonts w:ascii="Cambria Math" w:hAnsi="Cambria Math"/>
+                              </w:rPr>
+                              <m:t>∂T</m:t>
+                            </m:r>
+                          </m:den>
+                        </m:f>
                       </m:e>
-                      <m:sub>
-                        <m:r>
-                          <w:rPr>
-                            <w:rFonts w:ascii="Cambria Math" w:hAnsi="Cambria Math"/>
-                          </w:rPr>
-                          <m:t>m,s</m:t>
-                        </m:r>
-                      </m:sub>
-                    </m:sSub>
-                  </m:num>
-                  <m:den>
+                    </m:d>
+                  </m:e>
+                  <m:sub>
                     <m:r>
                       <w:rPr>
                         <w:rFonts w:ascii="Cambria Math" w:hAnsi="Cambria Math"/>
                       </w:rPr>
-                      <m:t>∂T</m:t>
+                      <m:t>V,n</m:t>
                     </m:r>
-                  </m:den>
-                </m:f>
+                  </m:sub>
+                </m:sSub>
               </m:oMath>
             </m:oMathPara>
           </w:p>
@@ -10773,7 +11306,13 @@
               </w:numPr>
             </w:pPr>
             <w:r>
-              <w:t>Incompressible substance isobaric heating</w:t>
+              <w:t>I</w:t>
+            </w:r>
+            <w:r>
+              <w:t>ncompressible substance isochoric</w:t>
+            </w:r>
+            <w:r>
+              <w:t xml:space="preserve"> heating</w:t>
             </w:r>
             <w:r>
               <w:t xml:space="preserve"> (Molar heat capacity of incompressible at constant volume)</w:t>
@@ -10829,87 +11368,201 @@
                   </w:rPr>
                   <m:t>=</m:t>
                 </m:r>
-                <m:f>
-                  <m:fPr>
+                <m:sSub>
+                  <m:sSubPr>
                     <m:ctrlPr>
                       <w:rPr>
                         <w:rFonts w:ascii="Cambria Math" w:hAnsi="Cambria Math"/>
                         <w:i/>
                       </w:rPr>
                     </m:ctrlPr>
-                  </m:fPr>
-                  <m:num>
-                    <m:r>
-                      <w:rPr>
-                        <w:rFonts w:ascii="Cambria Math" w:hAnsi="Cambria Math"/>
-                      </w:rPr>
-                      <m:t>∂</m:t>
-                    </m:r>
-                    <m:sSub>
-                      <m:sSubPr>
+                  </m:sSubPr>
+                  <m:e>
+                    <m:d>
+                      <m:dPr>
                         <m:ctrlPr>
                           <w:rPr>
                             <w:rFonts w:ascii="Cambria Math" w:hAnsi="Cambria Math"/>
                             <w:i/>
                           </w:rPr>
                         </m:ctrlPr>
-                      </m:sSubPr>
+                      </m:dPr>
                       <m:e>
-                        <m:r>
-                          <w:rPr>
-                            <w:rFonts w:ascii="Cambria Math" w:hAnsi="Cambria Math"/>
-                          </w:rPr>
-                          <m:t>H</m:t>
-                        </m:r>
+                        <m:f>
+                          <m:fPr>
+                            <m:ctrlPr>
+                              <w:rPr>
+                                <w:rFonts w:ascii="Cambria Math" w:hAnsi="Cambria Math"/>
+                                <w:i/>
+                              </w:rPr>
+                            </m:ctrlPr>
+                          </m:fPr>
+                          <m:num>
+                            <m:r>
+                              <w:rPr>
+                                <w:rFonts w:ascii="Cambria Math" w:hAnsi="Cambria Math"/>
+                              </w:rPr>
+                              <m:t>∂</m:t>
+                            </m:r>
+                            <m:sSub>
+                              <m:sSubPr>
+                                <m:ctrlPr>
+                                  <w:rPr>
+                                    <w:rFonts w:ascii="Cambria Math" w:hAnsi="Cambria Math"/>
+                                    <w:i/>
+                                  </w:rPr>
+                                </m:ctrlPr>
+                              </m:sSubPr>
+                              <m:e>
+                                <m:r>
+                                  <w:rPr>
+                                    <w:rFonts w:ascii="Cambria Math" w:hAnsi="Cambria Math"/>
+                                  </w:rPr>
+                                  <m:t>H</m:t>
+                                </m:r>
+                              </m:e>
+                              <m:sub>
+                                <m:r>
+                                  <w:rPr>
+                                    <w:rFonts w:ascii="Cambria Math" w:hAnsi="Cambria Math"/>
+                                  </w:rPr>
+                                  <m:t>m,</m:t>
+                                </m:r>
+                                <m:r>
+                                  <w:rPr>
+                                    <w:rFonts w:ascii="Cambria Math" w:hAnsi="Cambria Math"/>
+                                  </w:rPr>
+                                  <m:t>s</m:t>
+                                </m:r>
+                              </m:sub>
+                            </m:sSub>
+                          </m:num>
+                          <m:den>
+                            <m:r>
+                              <w:rPr>
+                                <w:rFonts w:ascii="Cambria Math" w:hAnsi="Cambria Math"/>
+                              </w:rPr>
+                              <m:t>∂T</m:t>
+                            </m:r>
+                          </m:den>
+                        </m:f>
                       </m:e>
-                      <m:sub>
-                        <m:r>
-                          <w:rPr>
-                            <w:rFonts w:ascii="Cambria Math" w:hAnsi="Cambria Math"/>
-                          </w:rPr>
-                          <m:t>m,g</m:t>
-                        </m:r>
-                      </m:sub>
-                    </m:sSub>
-                  </m:num>
-                  <m:den>
+                    </m:d>
+                  </m:e>
+                  <m:sub>
                     <m:r>
                       <w:rPr>
                         <w:rFonts w:ascii="Cambria Math" w:hAnsi="Cambria Math"/>
                       </w:rPr>
-                      <m:t>∂T</m:t>
+                      <m:t>p</m:t>
                     </m:r>
-                  </m:den>
-                </m:f>
+                    <m:r>
+                      <w:rPr>
+                        <w:rFonts w:ascii="Cambria Math" w:hAnsi="Cambria Math"/>
+                      </w:rPr>
+                      <m:t>,n</m:t>
+                    </m:r>
+                  </m:sub>
+                </m:sSub>
                 <m:r>
                   <w:rPr>
                     <w:rFonts w:ascii="Cambria Math" w:hAnsi="Cambria Math"/>
                   </w:rPr>
                   <m:t>=</m:t>
                 </m:r>
+                <m:r>
+                  <w:rPr>
+                    <w:rFonts w:ascii="Cambria Math" w:hAnsi="Cambria Math"/>
+                  </w:rPr>
+                  <m:t>T</m:t>
+                </m:r>
                 <m:sSub>
                   <m:sSubPr>
                     <m:ctrlPr>
                       <w:rPr>
-                        <w:rFonts w:ascii="Cambria Math" w:eastAsiaTheme="minorEastAsia" w:hAnsi="Cambria Math"/>
+                        <w:rFonts w:ascii="Cambria Math" w:hAnsi="Cambria Math"/>
                         <w:i/>
                       </w:rPr>
                     </m:ctrlPr>
                   </m:sSubPr>
                   <m:e>
-                    <m:r>
-                      <w:rPr>
-                        <w:rFonts w:ascii="Cambria Math" w:eastAsiaTheme="minorEastAsia" w:hAnsi="Cambria Math"/>
-                      </w:rPr>
-                      <m:t>c</m:t>
-                    </m:r>
+                    <m:d>
+                      <m:dPr>
+                        <m:ctrlPr>
+                          <w:rPr>
+                            <w:rFonts w:ascii="Cambria Math" w:hAnsi="Cambria Math"/>
+                            <w:i/>
+                          </w:rPr>
+                        </m:ctrlPr>
+                      </m:dPr>
+                      <m:e>
+                        <m:f>
+                          <m:fPr>
+                            <m:ctrlPr>
+                              <w:rPr>
+                                <w:rFonts w:ascii="Cambria Math" w:hAnsi="Cambria Math"/>
+                                <w:i/>
+                              </w:rPr>
+                            </m:ctrlPr>
+                          </m:fPr>
+                          <m:num>
+                            <m:r>
+                              <w:rPr>
+                                <w:rFonts w:ascii="Cambria Math" w:hAnsi="Cambria Math"/>
+                              </w:rPr>
+                              <m:t>∂</m:t>
+                            </m:r>
+                            <m:sSub>
+                              <m:sSubPr>
+                                <m:ctrlPr>
+                                  <w:rPr>
+                                    <w:rFonts w:ascii="Cambria Math" w:hAnsi="Cambria Math"/>
+                                    <w:i/>
+                                  </w:rPr>
+                                </m:ctrlPr>
+                              </m:sSubPr>
+                              <m:e>
+                                <m:r>
+                                  <w:rPr>
+                                    <w:rFonts w:ascii="Cambria Math" w:hAnsi="Cambria Math"/>
+                                  </w:rPr>
+                                  <m:t>S</m:t>
+                                </m:r>
+                              </m:e>
+                              <m:sub>
+                                <m:r>
+                                  <w:rPr>
+                                    <w:rFonts w:ascii="Cambria Math" w:hAnsi="Cambria Math"/>
+                                  </w:rPr>
+                                  <m:t>m,s</m:t>
+                                </m:r>
+                              </m:sub>
+                            </m:sSub>
+                          </m:num>
+                          <m:den>
+                            <m:r>
+                              <w:rPr>
+                                <w:rFonts w:ascii="Cambria Math" w:hAnsi="Cambria Math"/>
+                              </w:rPr>
+                              <m:t>∂T</m:t>
+                            </m:r>
+                          </m:den>
+                        </m:f>
+                      </m:e>
+                    </m:d>
                   </m:e>
                   <m:sub>
                     <m:r>
                       <w:rPr>
-                        <w:rFonts w:ascii="Cambria Math" w:eastAsiaTheme="minorEastAsia" w:hAnsi="Cambria Math"/>
-                      </w:rPr>
-                      <m:t>v</m:t>
+                        <w:rFonts w:ascii="Cambria Math" w:hAnsi="Cambria Math"/>
+                      </w:rPr>
+                      <m:t>p</m:t>
+                    </m:r>
+                    <m:r>
+                      <w:rPr>
+                        <w:rFonts w:ascii="Cambria Math" w:hAnsi="Cambria Math"/>
+                      </w:rPr>
+                      <m:t>,n</m:t>
                     </m:r>
                   </m:sub>
                 </m:sSub>
@@ -10953,7 +11606,11 @@
         <w:t xml:space="preserve"> equation </w:t>
       </w:r>
       <w:r>
-        <w:t>∂H</w:t>
+        <w:t>∂</w:t>
+      </w:r>
+      <w:proofErr w:type="spellStart"/>
+      <w:r>
+        <w:t>H</w:t>
       </w:r>
       <w:r>
         <w:rPr>
@@ -10961,8 +11618,13 @@
         </w:rPr>
         <w:t>m</w:t>
       </w:r>
-      <w:r>
-        <w:t>=∂T*(c</w:t>
+      <w:proofErr w:type="spellEnd"/>
+      <w:r>
+        <w:t>=∂T*(</w:t>
+      </w:r>
+      <w:proofErr w:type="spellStart"/>
+      <w:r>
+        <w:t>c</w:t>
       </w:r>
       <w:r>
         <w:rPr>
@@ -10970,6 +11632,7 @@
         </w:rPr>
         <w:t>p</w:t>
       </w:r>
+      <w:proofErr w:type="spellEnd"/>
       <w:r>
         <w:t>) for free molar enthalpy and the differential equation T*∂S</w:t>
       </w:r>
@@ -10980,7 +11643,11 @@
         <w:t>m</w:t>
       </w:r>
       <w:r>
-        <w:t>=∂T*(c</w:t>
+        <w:t>=∂T*(</w:t>
+      </w:r>
+      <w:proofErr w:type="spellStart"/>
+      <w:r>
+        <w:t>c</w:t>
       </w:r>
       <w:r>
         <w:rPr>
@@ -10988,6 +11655,7 @@
         </w:rPr>
         <w:t>p</w:t>
       </w:r>
+      <w:proofErr w:type="spellEnd"/>
       <w:r>
         <w:t>)</w:t>
       </w:r>
@@ -10995,7 +11663,11 @@
         <w:t xml:space="preserve"> </w:t>
       </w:r>
       <w:r>
-        <w:t>for free molar entropy. In the case of incompressible substances are the equations ∂H</w:t>
+        <w:t>for free molar entropy. In the case of incompressible substances are the equations ∂</w:t>
+      </w:r>
+      <w:proofErr w:type="spellStart"/>
+      <w:r>
+        <w:t>H</w:t>
       </w:r>
       <w:r>
         <w:rPr>
@@ -11003,8 +11675,13 @@
         </w:rPr>
         <w:t>m</w:t>
       </w:r>
-      <w:r>
-        <w:t>=∂T*c</w:t>
+      <w:proofErr w:type="spellEnd"/>
+      <w:r>
+        <w:t>=∂T*</w:t>
+      </w:r>
+      <w:proofErr w:type="spellStart"/>
+      <w:r>
+        <w:t>c</w:t>
       </w:r>
       <w:r>
         <w:rPr>
@@ -11012,6 +11689,7 @@
         </w:rPr>
         <w:t>p</w:t>
       </w:r>
+      <w:proofErr w:type="spellEnd"/>
       <w:r>
         <w:t xml:space="preserve"> and T*∂S</w:t>
       </w:r>
@@ -11103,6 +11781,9 @@
         <w:fldChar w:fldCharType="end"/>
       </w:r>
       <w:r>
+        <w:t xml:space="preserve"> for fixed pressure condition</w:t>
+      </w:r>
+      <w:r>
         <w:t xml:space="preserve">. </w:t>
       </w:r>
     </w:p>
@@ -11137,6 +11818,7 @@
       <w:r>
         <w:t>)*</w:t>
       </w:r>
+      <w:proofErr w:type="spellStart"/>
       <w:r>
         <w:t>V</w:t>
       </w:r>
@@ -11146,8 +11828,17 @@
         </w:rPr>
         <w:t>m</w:t>
       </w:r>
-      <w:r>
-        <w:t xml:space="preserve">. By definition this pressure-volume energy is part of the internal energy, but not a part of enthalpy, so it must be included in entropy of the substance as in equation </w:t>
+      <w:proofErr w:type="spellEnd"/>
+      <w:r>
+        <w:t xml:space="preserve">. By definition this pressure-volume energy is part of the internal energy, </w:t>
+      </w:r>
+      <w:proofErr w:type="gramStart"/>
+      <w:r>
+        <w:t>but</w:t>
+      </w:r>
+      <w:proofErr w:type="gramEnd"/>
+      <w:r>
+        <w:t xml:space="preserve"> not a part of enthalpy, so it must be included in entropy of the substance as in equation </w:t>
       </w:r>
       <w:r>
         <w:fldChar w:fldCharType="begin"/>
@@ -11871,8 +12562,13 @@
         <w:t xml:space="preserve"> </w:t>
       </w:r>
       <w:r>
-        <w:t xml:space="preserve">if and only if </w:t>
-      </w:r>
+        <w:t xml:space="preserve">if and only </w:t>
+      </w:r>
+      <w:proofErr w:type="gramStart"/>
+      <w:r>
+        <w:t xml:space="preserve">if </w:t>
+      </w:r>
+      <w:proofErr w:type="gramEnd"/>
       <m:oMath>
         <m:nary>
           <m:naryPr>
@@ -11987,7 +12683,39 @@
         <w:t>with possibility of speed turnover. For this purposes are prop</w:t>
       </w:r>
       <w:r>
-        <w:t>osed two parameters of kinetics: kC and kE. The parameter kC is describing the speed of the process near equilibrium. The parameter kE is describing the shape of dependence on energetic difference from equilibrium.</w:t>
+        <w:t xml:space="preserve">osed two parameters of kinetics: </w:t>
+      </w:r>
+      <w:proofErr w:type="spellStart"/>
+      <w:r>
+        <w:t>kC</w:t>
+      </w:r>
+      <w:proofErr w:type="spellEnd"/>
+      <w:r>
+        <w:t xml:space="preserve"> and </w:t>
+      </w:r>
+      <w:proofErr w:type="spellStart"/>
+      <w:r>
+        <w:t>kE</w:t>
+      </w:r>
+      <w:proofErr w:type="spellEnd"/>
+      <w:r>
+        <w:t xml:space="preserve">. The parameter </w:t>
+      </w:r>
+      <w:proofErr w:type="spellStart"/>
+      <w:r>
+        <w:t>kC</w:t>
+      </w:r>
+      <w:proofErr w:type="spellEnd"/>
+      <w:r>
+        <w:t xml:space="preserve"> is describing the speed of the process near equilibrium. The parameter </w:t>
+      </w:r>
+      <w:proofErr w:type="spellStart"/>
+      <w:r>
+        <w:t>kE</w:t>
+      </w:r>
+      <w:proofErr w:type="spellEnd"/>
+      <w:r>
+        <w:t xml:space="preserve"> is describing the shape of dependence on energetic difference from equilibrium.</w:t>
       </w:r>
     </w:p>
     <w:tbl>
@@ -12455,17 +13183,19 @@
                               <w:fldChar w:fldCharType="end"/>
                             </w:r>
                             <w:r>
-                              <w:t xml:space="preserve">) </w:t>
-                            </w:r>
-                            <w:r>
-                              <w:t>Chemical</w:t>
+                              <w:t>) Chemical</w:t>
                             </w:r>
                             <w:r>
                               <w:t xml:space="preserve"> process has maximal rate at </w:t>
                             </w:r>
                             <w:r>
-                              <w:t>energy difference = 1/kE</w:t>
+                              <w:t>energy difference = 1/</w:t>
                             </w:r>
+                            <w:proofErr w:type="spellStart"/>
+                            <w:r>
+                              <w:t>kE</w:t>
+                            </w:r>
+                            <w:proofErr w:type="spellEnd"/>
                             <w:r>
                               <w:t>.</w:t>
                             </w:r>
@@ -12523,17 +13253,19 @@
                         <w:fldChar w:fldCharType="end"/>
                       </w:r>
                       <w:r>
-                        <w:t xml:space="preserve">) </w:t>
-                      </w:r>
-                      <w:r>
-                        <w:t>Chemical</w:t>
+                        <w:t>) Chemical</w:t>
                       </w:r>
                       <w:r>
                         <w:t xml:space="preserve"> process has maximal rate at </w:t>
                       </w:r>
                       <w:r>
-                        <w:t>energy difference = 1/kE</w:t>
+                        <w:t>energy difference = 1/</w:t>
                       </w:r>
+                      <w:proofErr w:type="spellStart"/>
+                      <w:r>
+                        <w:t>kE</w:t>
+                      </w:r>
+                      <w:proofErr w:type="spellEnd"/>
                       <w:r>
                         <w:t>.</w:t>
                       </w:r>
@@ -12613,7 +13345,20 @@
         </w:drawing>
       </w:r>
       <w:r>
-        <w:t>The example of parametrization is possible to see in scale of mathematical expression u*exp(-|u|)</w:t>
+        <w:t>The example of parametrization is possible to see in scale of mathematical expression u*</w:t>
+      </w:r>
+      <w:proofErr w:type="spellStart"/>
+      <w:proofErr w:type="gramStart"/>
+      <w:r>
+        <w:t>exp</w:t>
+      </w:r>
+      <w:proofErr w:type="spellEnd"/>
+      <w:r>
+        <w:t>(</w:t>
+      </w:r>
+      <w:proofErr w:type="gramEnd"/>
+      <w:r>
+        <w:t>-|u|)</w:t>
       </w:r>
       <w:r>
         <w:t xml:space="preserve"> as Figure 1-3</w:t>
@@ -12744,7 +13489,15 @@
         <w:t xml:space="preserve"> </w:t>
       </w:r>
       <w:r>
-        <w:t>u*exp(-|u|) “</w:t>
+        <w:t>u*</w:t>
+      </w:r>
+      <w:proofErr w:type="spellStart"/>
+      <w:r>
+        <w:t>exp</w:t>
+      </w:r>
+      <w:proofErr w:type="spellEnd"/>
+      <w:r>
+        <w:t>(-|u|) “</w:t>
       </w:r>
       <w:r>
         <w:t xml:space="preserve">.  </w:t>
@@ -12830,13 +13583,23 @@
                               <w:fldChar w:fldCharType="end"/>
                             </w:r>
                             <w:r>
-                              <w:t xml:space="preserve">) Linear behavior is caused with </w:t>
+                              <w:t xml:space="preserve">) Linear behavior is caused with zero </w:t>
                             </w:r>
+                            <w:proofErr w:type="spellStart"/>
                             <w:r>
-                              <w:t>zero kE or process energy difference &lt;&lt; 1/</w:t>
+                              <w:t>kE</w:t>
                             </w:r>
+                            <w:proofErr w:type="spellEnd"/>
                             <w:r>
-                              <w:t>kE.</w:t>
+                              <w:t xml:space="preserve"> or process energy difference &lt;&lt; 1/</w:t>
+                            </w:r>
+                            <w:proofErr w:type="spellStart"/>
+                            <w:r>
+                              <w:t>kE</w:t>
+                            </w:r>
+                            <w:proofErr w:type="spellEnd"/>
+                            <w:r>
+                              <w:t>.</w:t>
                             </w:r>
                           </w:p>
                         </w:txbxContent>
@@ -12890,16 +13653,23 @@
                         <w:fldChar w:fldCharType="end"/>
                       </w:r>
                       <w:r>
-                        <w:t xml:space="preserve">) </w:t>
+                        <w:t xml:space="preserve">) Linear behavior is caused with zero </w:t>
                       </w:r>
+                      <w:proofErr w:type="spellStart"/>
                       <w:r>
-                        <w:t xml:space="preserve">Linear behavior is caused with </w:t>
+                        <w:t>kE</w:t>
                       </w:r>
+                      <w:proofErr w:type="spellEnd"/>
                       <w:r>
-                        <w:t>zero kE or process energy difference &lt;&lt; 1/</w:t>
+                        <w:t xml:space="preserve"> or process energy difference &lt;&lt; 1/</w:t>
                       </w:r>
+                      <w:proofErr w:type="spellStart"/>
                       <w:r>
-                        <w:t>kE.</w:t>
+                        <w:t>kE</w:t>
+                      </w:r>
+                      <w:proofErr w:type="spellEnd"/>
+                      <w:r>
+                        <w:t>.</w:t>
                       </w:r>
                     </w:p>
                   </w:txbxContent>
@@ -13070,11 +13840,24 @@
                               <w:fldChar w:fldCharType="end"/>
                             </w:r>
                             <w:r>
-                              <w:t>) If actual energy difference</w:t>
+                              <w:t xml:space="preserve">) </w:t>
+                            </w:r>
+                            <w:proofErr w:type="gramStart"/>
+                            <w:r>
+                              <w:t>If</w:t>
+                            </w:r>
+                            <w:proofErr w:type="gramEnd"/>
+                            <w:r>
+                              <w:t xml:space="preserve"> actual energy difference</w:t>
                             </w:r>
                             <w:r>
-                              <w:t xml:space="preserve"> of the process increases above 1/kE</w:t>
+                              <w:t xml:space="preserve"> of the process increases above 1/</w:t>
                             </w:r>
+                            <w:proofErr w:type="spellStart"/>
+                            <w:r>
+                              <w:t>kE</w:t>
+                            </w:r>
+                            <w:proofErr w:type="spellEnd"/>
                             <w:r>
                               <w:t xml:space="preserve"> then the rate rapidly slow down.</w:t>
                             </w:r>
@@ -13129,14 +13912,24 @@
                         <w:fldChar w:fldCharType="end"/>
                       </w:r>
                       <w:r>
-                        <w:t>) If actual energy difference</w:t>
+                        <w:t xml:space="preserve">) </w:t>
+                      </w:r>
+                      <w:proofErr w:type="gramStart"/>
+                      <w:r>
+                        <w:t>If</w:t>
+                      </w:r>
+                      <w:proofErr w:type="gramEnd"/>
+                      <w:r>
+                        <w:t xml:space="preserve"> actual energy difference</w:t>
                       </w:r>
                       <w:r>
-                        <w:t xml:space="preserve"> of the process increases above </w:t>
+                        <w:t xml:space="preserve"> of the process increases above 1/</w:t>
                       </w:r>
+                      <w:proofErr w:type="spellStart"/>
                       <w:r>
-                        <w:t>1/kE</w:t>
+                        <w:t>kE</w:t>
                       </w:r>
+                      <w:proofErr w:type="spellEnd"/>
                       <w:r>
                         <w:t xml:space="preserve"> then the rate rapidly slow down.</w:t>
                       </w:r>
@@ -15455,6 +16248,37 @@
       <w:szCs w:val="18"/>
     </w:rPr>
   </w:style>
+  <w:style w:type="paragraph" w:styleId="Textbubliny">
+    <w:name w:val="Balloon Text"/>
+    <w:basedOn w:val="Normln"/>
+    <w:link w:val="TextbublinyChar"/>
+    <w:uiPriority w:val="99"/>
+    <w:semiHidden/>
+    <w:unhideWhenUsed/>
+    <w:rsid w:val="00877E16"/>
+    <w:pPr>
+      <w:spacing w:after="0" w:line="240" w:lineRule="auto"/>
+    </w:pPr>
+    <w:rPr>
+      <w:rFonts w:ascii="Segoe UI" w:hAnsi="Segoe UI" w:cs="Segoe UI"/>
+      <w:sz w:val="18"/>
+      <w:szCs w:val="18"/>
+    </w:rPr>
+  </w:style>
+  <w:style w:type="character" w:customStyle="1" w:styleId="TextbublinyChar">
+    <w:name w:val="Text bubliny Char"/>
+    <w:basedOn w:val="Standardnpsmoodstavce"/>
+    <w:link w:val="Textbubliny"/>
+    <w:uiPriority w:val="99"/>
+    <w:semiHidden/>
+    <w:rsid w:val="00877E16"/>
+    <w:rPr>
+      <w:rFonts w:ascii="Segoe UI" w:hAnsi="Segoe UI" w:cs="Segoe UI"/>
+      <w:sz w:val="18"/>
+      <w:szCs w:val="18"/>
+      <w:lang w:val="en-US"/>
+    </w:rPr>
+  </w:style>
 </w:styles>
 </file>
 
@@ -15724,7 +16548,7 @@
 </file>
 
 <file path=customXml/itemProps1.xml><?xml version="1.0" encoding="utf-8"?>
-<ds:datastoreItem xmlns:ds="http://schemas.openxmlformats.org/officeDocument/2006/customXml" ds:itemID="{55CDC99F-A23C-4C70-82C8-6078958D174F}">
+<ds:datastoreItem xmlns:ds="http://schemas.openxmlformats.org/officeDocument/2006/customXml" ds:itemID="{0E0C0EE4-8820-45E6-8D27-1B81B29D9CCC}">
   <ds:schemaRefs>
     <ds:schemaRef ds:uri="http://schemas.openxmlformats.org/officeDocument/2006/bibliography"/>
   </ds:schemaRefs>

</xml_diff>

<commit_message>
fix of description of extensive properties
</commit_message>
<xml_diff>
--- a/Chemical/Resources/Documentation/Chemical.docx
+++ b/Chemical/Resources/Documentation/Chemical.docx
@@ -33,13 +33,8 @@
         <w:jc w:val="center"/>
       </w:pPr>
       <w:r>
-        <w:t xml:space="preserve">Marek </w:t>
-      </w:r>
-      <w:proofErr w:type="spellStart"/>
-      <w:r>
-        <w:t>Matejak</w:t>
-      </w:r>
-      <w:proofErr w:type="spellEnd"/>
+        <w:t>Marek Matejak</w:t>
+      </w:r>
     </w:p>
     <w:p>
       <w:pPr>
@@ -281,11 +276,7 @@
         <w:t>electro</w:t>
       </w:r>
       <w:r>
-        <w:t>chemical potential “</w:t>
-      </w:r>
-      <w:proofErr w:type="spellStart"/>
-      <w:r>
-        <w:t>μ</w:t>
+        <w:t>chemical potential “μ</w:t>
       </w:r>
       <w:r>
         <w:rPr>
@@ -293,7 +284,6 @@
         </w:rPr>
         <w:t>j</w:t>
       </w:r>
-      <w:proofErr w:type="spellEnd"/>
       <w:r>
         <w:t xml:space="preserve">” </w:t>
       </w:r>
@@ -313,25 +303,13 @@
         <w:t>j</w:t>
       </w:r>
       <w:r>
-        <w:t>-</w:t>
-      </w:r>
-      <w:proofErr w:type="spellStart"/>
-      <w:r>
-        <w:t>th</w:t>
-      </w:r>
-      <w:proofErr w:type="spellEnd"/>
-      <w:r>
-        <w:t xml:space="preserve"> </w:t>
+        <w:t xml:space="preserve">-th </w:t>
       </w:r>
       <w:r>
         <w:t>substance</w:t>
       </w:r>
       <w:r>
-        <w:t xml:space="preserve"> “</w:t>
-      </w:r>
-      <w:proofErr w:type="spellStart"/>
-      <w:r>
-        <w:t>n</w:t>
+        <w:t xml:space="preserve"> “n</w:t>
       </w:r>
       <w:r>
         <w:rPr>
@@ -339,7 +317,6 @@
         </w:rPr>
         <w:t>j</w:t>
       </w:r>
-      <w:proofErr w:type="spellEnd"/>
       <w:r>
         <w:t>”</w:t>
       </w:r>
@@ -368,11 +345,7 @@
         <w:t xml:space="preserve"> </w:t>
       </w:r>
       <w:r>
-        <w:t>“H” is the enthalpy of the solution, which is also extensive property and can be calculated from molar enthalpies of the substances “</w:t>
-      </w:r>
-      <w:proofErr w:type="spellStart"/>
-      <w:r>
-        <w:t>H</w:t>
+        <w:t>“H” is the enthalpy of the solution, which is also extensive property and can be calculated from molar enthalpies of the substances “H</w:t>
       </w:r>
       <w:r>
         <w:rPr>
@@ -380,7 +353,6 @@
         </w:rPr>
         <w:t>m</w:t>
       </w:r>
-      <w:proofErr w:type="spellEnd"/>
       <w:r>
         <w:t>”</w:t>
       </w:r>
@@ -415,11 +387,7 @@
         <w:t xml:space="preserve"> of the solution</w:t>
       </w:r>
       <w:r>
-        <w:t>, which is also extensive property as the sum of all molar volumes “</w:t>
-      </w:r>
-      <w:proofErr w:type="spellStart"/>
-      <w:r>
-        <w:t>V</w:t>
+        <w:t>, which is also extensive property as the sum of all molar volumes “V</w:t>
       </w:r>
       <w:r>
         <w:rPr>
@@ -427,7 +395,6 @@
         </w:rPr>
         <w:t>m</w:t>
       </w:r>
-      <w:proofErr w:type="spellEnd"/>
       <w:r>
         <w:t xml:space="preserve">” of the substances in the solution as equation </w:t>
       </w:r>
@@ -1083,15 +1050,7 @@
         <w:t xml:space="preserve">fixed </w:t>
       </w:r>
       <w:r>
-        <w:t>area “</w:t>
-      </w:r>
-      <w:proofErr w:type="gramStart"/>
-      <w:r>
-        <w:t>A</w:t>
-      </w:r>
-      <w:proofErr w:type="gramEnd"/>
-      <w:r>
-        <w:t>” equal</w:t>
+        <w:t>area “A” equal</w:t>
       </w:r>
       <w:r>
         <w:t>ed</w:t>
@@ -1420,11 +1379,9 @@
       <w:r>
         <w:t xml:space="preserve"> – the thermal connector of Modelica Standard Library 3.2 (MSL) as </w:t>
       </w:r>
-      <w:proofErr w:type="spellStart"/>
       <w:r>
         <w:t>Modelica.Thermal.HeatTransfer.Interfaces.HeatPort</w:t>
       </w:r>
-      <w:proofErr w:type="spellEnd"/>
       <w:r>
         <w:t xml:space="preserve"> and </w:t>
       </w:r>
@@ -1432,11 +1389,9 @@
         <w:lastRenderedPageBreak/>
         <w:t xml:space="preserve">mechanical connector from MSL as </w:t>
       </w:r>
-      <w:proofErr w:type="spellStart"/>
       <w:r>
         <w:t>Modelica.Mechanics.Translational.Interfaces.Flange_a</w:t>
       </w:r>
-      <w:proofErr w:type="spellEnd"/>
       <w:r>
         <w:t>.</w:t>
       </w:r>
@@ -1467,15 +1422,7 @@
         <w:t>ϕ</w:t>
       </w:r>
       <w:r>
-        <w:t>” and electrical current “</w:t>
-      </w:r>
-      <w:proofErr w:type="spellStart"/>
-      <w:r>
-        <w:t>i</w:t>
-      </w:r>
-      <w:proofErr w:type="spellEnd"/>
-      <w:r>
-        <w:t>”. The non-zero electric potential “</w:t>
+        <w:t>” and electrical current “i”. The non-zero electric potential “</w:t>
       </w:r>
       <w:r>
         <w:t>ϕ</w:t>
@@ -1508,11 +1455,7 @@
         <w:fldChar w:fldCharType="end"/>
       </w:r>
       <w:r>
-        <w:t xml:space="preserve"> , where “</w:t>
-      </w:r>
-      <w:proofErr w:type="spellStart"/>
-      <w:r>
-        <w:t>n</w:t>
+        <w:t xml:space="preserve"> , where “n</w:t>
       </w:r>
       <w:r>
         <w:rPr>
@@ -1520,7 +1463,6 @@
         </w:rPr>
         <w:t>j</w:t>
       </w:r>
-      <w:proofErr w:type="spellEnd"/>
       <w:r>
         <w:t xml:space="preserve">” </w:t>
       </w:r>
@@ -1540,22 +1482,10 @@
         <w:t>j</w:t>
       </w:r>
       <w:r>
-        <w:t>-</w:t>
-      </w:r>
-      <w:proofErr w:type="spellStart"/>
-      <w:r>
-        <w:t>th</w:t>
-      </w:r>
-      <w:proofErr w:type="spellEnd"/>
-      <w:r>
-        <w:t xml:space="preserve"> </w:t>
-      </w:r>
-      <w:r>
-        <w:t>substance, “</w:t>
-      </w:r>
-      <w:proofErr w:type="spellStart"/>
-      <w:r>
-        <w:t>z</w:t>
+        <w:t xml:space="preserve">-th </w:t>
+      </w:r>
+      <w:r>
+        <w:t>substance, “z</w:t>
       </w:r>
       <w:r>
         <w:rPr>
@@ -1563,7 +1493,6 @@
         </w:rPr>
         <w:t>j</w:t>
       </w:r>
-      <w:proofErr w:type="spellEnd"/>
       <w:r>
         <w:t xml:space="preserve">” is the number of charge of the </w:t>
       </w:r>
@@ -1571,15 +1500,7 @@
         <w:t>j</w:t>
       </w:r>
       <w:r>
-        <w:t>-</w:t>
-      </w:r>
-      <w:proofErr w:type="spellStart"/>
-      <w:r>
-        <w:t>th</w:t>
-      </w:r>
-      <w:proofErr w:type="spellEnd"/>
-      <w:r>
-        <w:t xml:space="preserve"> </w:t>
+        <w:t xml:space="preserve">-th </w:t>
       </w:r>
       <w:r>
         <w:t>substance (e.g. -1 for electron</w:t>
@@ -1770,24 +1691,17 @@
         <w:t>ϕ</w:t>
       </w:r>
       <w:r>
-        <w:t>” and electric current “</w:t>
-      </w:r>
-      <w:proofErr w:type="spellStart"/>
-      <w:r>
-        <w:t>i</w:t>
-      </w:r>
-      <w:proofErr w:type="spellEnd"/>
+        <w:t>” and electric current “i</w:t>
+      </w:r>
       <w:r>
         <w:t>” there is presented</w:t>
       </w:r>
       <w:r>
         <w:t xml:space="preserve"> also standard electrical port for the solution as </w:t>
       </w:r>
-      <w:proofErr w:type="spellStart"/>
       <w:r>
         <w:t>Modelica.Electrical.Analog.Interfaces.Pin</w:t>
       </w:r>
-      <w:proofErr w:type="spellEnd"/>
       <w:r>
         <w:t xml:space="preserve">. However typical electroneutral solution should have zero electric potential, so the typical usage of this port is to connect </w:t>
       </w:r>
@@ -1839,15 +1753,7 @@
         <w:t>s</w:t>
       </w:r>
       <w:r>
-        <w:t xml:space="preserve"> of the solution via </w:t>
-      </w:r>
-      <w:proofErr w:type="spellStart"/>
-      <w:r>
-        <w:t>solutionPort</w:t>
-      </w:r>
-      <w:proofErr w:type="spellEnd"/>
-      <w:r>
-        <w:t>.</w:t>
+        <w:t xml:space="preserve"> of the solution via solutionPort.</w:t>
       </w:r>
       <w:r>
         <w:t xml:space="preserve"> The solution port redefine the sums above into the </w:t>
@@ -1893,14 +1799,14 @@
         <w:tblLook w:val="04A0" w:firstRow="1" w:lastRow="0" w:firstColumn="1" w:lastColumn="0" w:noHBand="0" w:noVBand="1"/>
       </w:tblPr>
       <w:tblGrid>
-        <w:gridCol w:w="4640"/>
-        <w:gridCol w:w="2018"/>
+        <w:gridCol w:w="4531"/>
+        <w:gridCol w:w="2127"/>
         <w:gridCol w:w="2268"/>
       </w:tblGrid>
       <w:tr>
         <w:tc>
           <w:tcPr>
-            <w:tcW w:w="4640" w:type="dxa"/>
+            <w:tcW w:w="4531" w:type="dxa"/>
             <w:tcBorders>
               <w:bottom w:val="double" w:sz="4" w:space="0" w:color="auto"/>
             </w:tcBorders>
@@ -1928,27 +1834,13 @@
               <w:rPr>
                 <w:rStyle w:val="Siln"/>
               </w:rPr>
-              <w:t>j-</w:t>
-            </w:r>
-            <w:proofErr w:type="spellStart"/>
-            <w:r>
-              <w:rPr>
-                <w:rStyle w:val="Siln"/>
-              </w:rPr>
-              <w:t>th</w:t>
-            </w:r>
-            <w:proofErr w:type="spellEnd"/>
-            <w:r>
-              <w:rPr>
-                <w:rStyle w:val="Siln"/>
-              </w:rPr>
-              <w:t xml:space="preserve"> substance</w:t>
+              <w:t>j-th substance</w:t>
             </w:r>
           </w:p>
         </w:tc>
         <w:tc>
           <w:tcPr>
-            <w:tcW w:w="2018" w:type="dxa"/>
+            <w:tcW w:w="2127" w:type="dxa"/>
             <w:tcBorders>
               <w:bottom w:val="double" w:sz="4" w:space="0" w:color="auto"/>
             </w:tcBorders>
@@ -2000,7 +1892,7 @@
       <w:tr>
         <w:tc>
           <w:tcPr>
-            <w:tcW w:w="4640" w:type="dxa"/>
+            <w:tcW w:w="4531" w:type="dxa"/>
             <w:tcBorders>
               <w:top w:val="double" w:sz="4" w:space="0" w:color="auto"/>
             </w:tcBorders>
@@ -2044,12 +1936,14 @@
         </w:tc>
         <w:tc>
           <w:tcPr>
-            <w:tcW w:w="2018" w:type="dxa"/>
+            <w:tcW w:w="2127" w:type="dxa"/>
             <w:tcBorders>
               <w:top w:val="double" w:sz="4" w:space="0" w:color="auto"/>
             </w:tcBorders>
           </w:tcPr>
           <w:p>
+            <w:bookmarkStart w:id="9" w:name="_GoBack"/>
+            <w:bookmarkEnd w:id="9"/>
             <m:oMathPara>
               <m:oMath>
                 <m:r>
@@ -2140,7 +2034,7 @@
       <w:tr>
         <w:tc>
           <w:tcPr>
-            <w:tcW w:w="4640" w:type="dxa"/>
+            <w:tcW w:w="4531" w:type="dxa"/>
           </w:tcPr>
           <w:p>
             <m:oMath>
@@ -2181,7 +2075,7 @@
         </w:tc>
         <w:tc>
           <w:tcPr>
-            <w:tcW w:w="2018" w:type="dxa"/>
+            <w:tcW w:w="2127" w:type="dxa"/>
           </w:tcPr>
           <w:p>
             <m:oMathPara>
@@ -2277,7 +2171,7 @@
       <w:tr>
         <w:tc>
           <w:tcPr>
-            <w:tcW w:w="4640" w:type="dxa"/>
+            <w:tcW w:w="4531" w:type="dxa"/>
             <w:tcBorders>
               <w:bottom w:val="double" w:sz="4" w:space="0" w:color="auto"/>
             </w:tcBorders>
@@ -2321,7 +2215,7 @@
         </w:tc>
         <w:tc>
           <w:tcPr>
-            <w:tcW w:w="2018" w:type="dxa"/>
+            <w:tcW w:w="2127" w:type="dxa"/>
             <w:tcBorders>
               <w:bottom w:val="double" w:sz="4" w:space="0" w:color="auto"/>
             </w:tcBorders>
@@ -2417,7 +2311,7 @@
       <w:tr>
         <w:tc>
           <w:tcPr>
-            <w:tcW w:w="4640" w:type="dxa"/>
+            <w:tcW w:w="4531" w:type="dxa"/>
             <w:tcBorders>
               <w:top w:val="double" w:sz="4" w:space="0" w:color="auto"/>
             </w:tcBorders>
@@ -2462,7 +2356,7 @@
         </w:tc>
         <w:tc>
           <w:tcPr>
-            <w:tcW w:w="2018" w:type="dxa"/>
+            <w:tcW w:w="2127" w:type="dxa"/>
             <w:tcBorders>
               <w:top w:val="double" w:sz="4" w:space="0" w:color="auto"/>
             </w:tcBorders>
@@ -2476,6 +2370,12 @@
             </w:pPr>
             <m:oMathPara>
               <m:oMath>
+                <m:r>
+                  <w:rPr>
+                    <w:rFonts w:ascii="Cambria Math" w:hAnsi="Cambria Math"/>
+                  </w:rPr>
+                  <m:t>-</m:t>
+                </m:r>
                 <m:r>
                   <w:rPr>
                     <w:rFonts w:ascii="Cambria Math" w:hAnsi="Cambria Math"/>
@@ -2565,7 +2465,7 @@
       <w:tr>
         <w:tc>
           <w:tcPr>
-            <w:tcW w:w="4640" w:type="dxa"/>
+            <w:tcW w:w="4531" w:type="dxa"/>
             <w:vAlign w:val="center"/>
           </w:tcPr>
           <w:p>
@@ -2607,7 +2507,7 @@
         </w:tc>
         <w:tc>
           <w:tcPr>
-            <w:tcW w:w="2018" w:type="dxa"/>
+            <w:tcW w:w="2127" w:type="dxa"/>
             <w:vAlign w:val="center"/>
           </w:tcPr>
           <w:p>
@@ -2618,6 +2518,12 @@
             </w:pPr>
             <m:oMathPara>
               <m:oMath>
+                <m:r>
+                  <w:rPr>
+                    <w:rFonts w:ascii="Cambria Math" w:hAnsi="Cambria Math"/>
+                  </w:rPr>
+                  <m:t>-</m:t>
+                </m:r>
                 <m:r>
                   <w:rPr>
                     <w:rFonts w:ascii="Cambria Math" w:hAnsi="Cambria Math"/>
@@ -2704,7 +2610,7 @@
       <w:tr>
         <w:tc>
           <w:tcPr>
-            <w:tcW w:w="4640" w:type="dxa"/>
+            <w:tcW w:w="4531" w:type="dxa"/>
             <w:vAlign w:val="center"/>
           </w:tcPr>
           <w:p>
@@ -2751,7 +2657,7 @@
         </w:tc>
         <w:tc>
           <w:tcPr>
-            <w:tcW w:w="2018" w:type="dxa"/>
+            <w:tcW w:w="2127" w:type="dxa"/>
             <w:vAlign w:val="center"/>
           </w:tcPr>
           <w:p>
@@ -2762,6 +2668,12 @@
             </w:pPr>
             <m:oMathPara>
               <m:oMath>
+                <m:r>
+                  <w:rPr>
+                    <w:rFonts w:ascii="Cambria Math" w:hAnsi="Cambria Math"/>
+                  </w:rPr>
+                  <m:t>-</m:t>
+                </m:r>
                 <m:r>
                   <w:rPr>
                     <w:rFonts w:ascii="Cambria Math" w:hAnsi="Cambria Math"/>
@@ -2853,7 +2765,7 @@
       <w:tr>
         <w:tc>
           <w:tcPr>
-            <w:tcW w:w="4640" w:type="dxa"/>
+            <w:tcW w:w="4531" w:type="dxa"/>
             <w:vAlign w:val="center"/>
           </w:tcPr>
           <w:p>
@@ -2895,12 +2807,18 @@
         </w:tc>
         <w:tc>
           <w:tcPr>
-            <w:tcW w:w="2018" w:type="dxa"/>
+            <w:tcW w:w="2127" w:type="dxa"/>
             <w:vAlign w:val="center"/>
           </w:tcPr>
           <w:p>
             <m:oMathPara>
               <m:oMath>
+                <m:r>
+                  <w:rPr>
+                    <w:rFonts w:ascii="Cambria Math" w:hAnsi="Cambria Math"/>
+                  </w:rPr>
+                  <m:t>-</m:t>
+                </m:r>
                 <m:r>
                   <w:rPr>
                     <w:rFonts w:ascii="Cambria Math" w:hAnsi="Cambria Math"/>
@@ -2987,7 +2905,7 @@
       <w:tr>
         <w:tc>
           <w:tcPr>
-            <w:tcW w:w="4640" w:type="dxa"/>
+            <w:tcW w:w="4531" w:type="dxa"/>
             <w:tcBorders>
               <w:bottom w:val="single" w:sz="4" w:space="0" w:color="auto"/>
             </w:tcBorders>
@@ -3037,7 +2955,7 @@
         </w:tc>
         <w:tc>
           <w:tcPr>
-            <w:tcW w:w="2018" w:type="dxa"/>
+            <w:tcW w:w="2127" w:type="dxa"/>
             <w:tcBorders>
               <w:bottom w:val="single" w:sz="4" w:space="0" w:color="auto"/>
             </w:tcBorders>
@@ -3051,6 +2969,12 @@
             </w:pPr>
             <m:oMathPara>
               <m:oMath>
+                <m:r>
+                  <w:rPr>
+                    <w:rFonts w:ascii="Cambria Math" w:hAnsi="Cambria Math"/>
+                  </w:rPr>
+                  <m:t>-</m:t>
+                </m:r>
                 <m:r>
                   <w:rPr>
                     <w:rFonts w:ascii="Cambria Math" w:hAnsi="Cambria Math"/>
@@ -3145,7 +3069,7 @@
       <w:tr>
         <w:tc>
           <w:tcPr>
-            <w:tcW w:w="4640" w:type="dxa"/>
+            <w:tcW w:w="4531" w:type="dxa"/>
             <w:tcBorders>
               <w:bottom w:val="double" w:sz="4" w:space="0" w:color="auto"/>
             </w:tcBorders>
@@ -3195,7 +3119,7 @@
         </w:tc>
         <w:tc>
           <w:tcPr>
-            <w:tcW w:w="2018" w:type="dxa"/>
+            <w:tcW w:w="2127" w:type="dxa"/>
             <w:tcBorders>
               <w:bottom w:val="double" w:sz="4" w:space="0" w:color="auto"/>
             </w:tcBorders>
@@ -3209,6 +3133,12 @@
             </w:pPr>
             <m:oMathPara>
               <m:oMath>
+                <m:r>
+                  <w:rPr>
+                    <w:rFonts w:ascii="Cambria Math" w:hAnsi="Cambria Math"/>
+                  </w:rPr>
+                  <m:t>-</m:t>
+                </m:r>
                 <m:r>
                   <w:rPr>
                     <w:rFonts w:ascii="Cambria Math" w:hAnsi="Cambria Math"/>
@@ -3303,11 +3233,7 @@
     </w:tbl>
     <w:p>
       <w:r>
-        <w:t>The properties of the substance as molar mass “MM”, charge number of ion “z”, molar volume “</w:t>
-      </w:r>
-      <w:proofErr w:type="spellStart"/>
-      <w:r>
-        <w:t>V</w:t>
+        <w:t>The properties of the substance as molar mass “MM”, charge number of ion “z”, molar volume “V</w:t>
       </w:r>
       <w:r>
         <w:rPr>
@@ -3315,16 +3241,11 @@
         </w:rPr>
         <w:t>m</w:t>
       </w:r>
-      <w:proofErr w:type="spellEnd"/>
       <w:r>
         <w:t>”</w:t>
       </w:r>
       <w:r>
-        <w:t xml:space="preserve"> or molar enthalpy “</w:t>
-      </w:r>
-      <w:proofErr w:type="spellStart"/>
-      <w:r>
-        <w:t>H</w:t>
+        <w:t xml:space="preserve"> or molar enthalpy “H</w:t>
       </w:r>
       <w:r>
         <w:rPr>
@@ -3332,7 +3253,6 @@
         </w:rPr>
         <w:t>m</w:t>
       </w:r>
-      <w:proofErr w:type="spellEnd"/>
       <w:r>
         <w:t>”</w:t>
       </w:r>
@@ -3349,11 +3269,7 @@
         <w:t>The model of substance is accumulating the molar flow of the substance “</w:t>
       </w:r>
       <w:r>
-        <w:t>∂</w:t>
-      </w:r>
-      <w:proofErr w:type="spellStart"/>
-      <w:r>
-        <w:t>n</w:t>
+        <w:t>∂n</w:t>
       </w:r>
       <w:r>
         <w:softHyphen/>
@@ -3364,13 +3280,8 @@
         </w:rPr>
         <w:t>j</w:t>
       </w:r>
-      <w:proofErr w:type="spellEnd"/>
-      <w:r>
-        <w:t>” into the amount of substance “</w:t>
-      </w:r>
-      <w:proofErr w:type="spellStart"/>
-      <w:r>
-        <w:t>n</w:t>
+      <w:r>
+        <w:t>” into the amount of substance “n</w:t>
       </w:r>
       <w:r>
         <w:rPr>
@@ -3378,7 +3289,6 @@
         </w:rPr>
         <w:t>j</w:t>
       </w:r>
-      <w:proofErr w:type="spellEnd"/>
       <w:r>
         <w:t>”</w:t>
       </w:r>
@@ -3401,11 +3311,7 @@
         <w:fldChar w:fldCharType="end"/>
       </w:r>
       <w:r>
-        <w:t>. Having the amount of substance “</w:t>
-      </w:r>
-      <w:proofErr w:type="spellStart"/>
-      <w:r>
-        <w:t>n</w:t>
+        <w:t>. Having the amount of substance “n</w:t>
       </w:r>
       <w:r>
         <w:rPr>
@@ -3413,13 +3319,8 @@
         </w:rPr>
         <w:t>j</w:t>
       </w:r>
-      <w:proofErr w:type="spellEnd"/>
-      <w:r>
-        <w:t>” and the amount of solution “n” there is possible to present the mole fraction of the substance in solution “</w:t>
-      </w:r>
-      <w:proofErr w:type="spellStart"/>
-      <w:r>
-        <w:t>x</w:t>
+      <w:r>
+        <w:t>” and the amount of solution “n” there is possible to present the mole fraction of the substance in solution “x</w:t>
       </w:r>
       <w:r>
         <w:rPr>
@@ -3427,7 +3328,6 @@
         </w:rPr>
         <w:t>j</w:t>
       </w:r>
-      <w:proofErr w:type="spellEnd"/>
       <w:r>
         <w:t>”</w:t>
       </w:r>
@@ -3450,11 +3350,7 @@
         <w:fldChar w:fldCharType="end"/>
       </w:r>
       <w:r>
-        <w:t>, which is typically the same as activity of the substance “</w:t>
-      </w:r>
-      <w:proofErr w:type="spellStart"/>
-      <w:r>
-        <w:t>a</w:t>
+        <w:t>, which is typically the same as activity of the substance “a</w:t>
       </w:r>
       <w:r>
         <w:softHyphen/>
@@ -3465,7 +3361,6 @@
         </w:rPr>
         <w:t>j</w:t>
       </w:r>
-      <w:proofErr w:type="spellEnd"/>
       <w:r>
         <w:t>”</w:t>
       </w:r>
@@ -3500,11 +3395,7 @@
         <w:t>. T</w:t>
       </w:r>
       <w:r>
-        <w:t>his can be corrected by activity coefficient “</w:t>
-      </w:r>
-      <w:proofErr w:type="spellStart"/>
-      <w:r>
-        <w:t>γ</w:t>
+        <w:t>his can be corrected by activity coefficient “γ</w:t>
       </w:r>
       <w:r>
         <w:rPr>
@@ -3512,7 +3403,6 @@
         </w:rPr>
         <w:t>j</w:t>
       </w:r>
-      <w:proofErr w:type="spellEnd"/>
       <w:r>
         <w:t>”</w:t>
       </w:r>
@@ -3645,11 +3535,11 @@
               </w:numPr>
               <w:spacing w:line="360" w:lineRule="auto"/>
             </w:pPr>
-            <w:bookmarkStart w:id="9" w:name="_Ref418556084"/>
+            <w:bookmarkStart w:id="10" w:name="_Ref418556084"/>
             <w:r>
               <w:t>Amount of the substance</w:t>
             </w:r>
-            <w:bookmarkEnd w:id="9"/>
+            <w:bookmarkEnd w:id="10"/>
           </w:p>
         </w:tc>
       </w:tr>
@@ -3746,11 +3636,11 @@
               </w:numPr>
               <w:spacing w:line="360" w:lineRule="auto"/>
             </w:pPr>
-            <w:bookmarkStart w:id="10" w:name="_Ref418556113"/>
+            <w:bookmarkStart w:id="11" w:name="_Ref418556113"/>
             <w:r>
               <w:t>Mole fraction of the substance</w:t>
             </w:r>
-            <w:bookmarkEnd w:id="10"/>
+            <w:bookmarkEnd w:id="11"/>
           </w:p>
         </w:tc>
       </w:tr>
@@ -3975,11 +3865,11 @@
               </w:numPr>
               <w:spacing w:line="360" w:lineRule="auto"/>
             </w:pPr>
-            <w:bookmarkStart w:id="11" w:name="_Ref418556136"/>
+            <w:bookmarkStart w:id="12" w:name="_Ref418556136"/>
             <w:r>
               <w:t>Activity of the substance</w:t>
             </w:r>
-            <w:bookmarkEnd w:id="11"/>
+            <w:bookmarkEnd w:id="12"/>
           </w:p>
         </w:tc>
       </w:tr>
@@ -4016,11 +3906,7 @@
         <w:fldChar w:fldCharType="end"/>
       </w:r>
       <w:r>
-        <w:t>, where “</w:t>
-      </w:r>
-      <w:proofErr w:type="spellStart"/>
-      <w:r>
-        <w:t>μ</w:t>
+        <w:t>, where “μ</w:t>
       </w:r>
       <w:r>
         <w:rPr>
@@ -4028,13 +3914,8 @@
         </w:rPr>
         <w:t>o</w:t>
       </w:r>
-      <w:proofErr w:type="spellEnd"/>
-      <w:r>
-        <w:t>” is the chemical potential of the pure substance (</w:t>
-      </w:r>
-      <w:proofErr w:type="spellStart"/>
-      <w:r>
-        <w:t>a</w:t>
+      <w:r>
+        <w:t>” is the chemical potential of the pure substance (a</w:t>
       </w:r>
       <w:r>
         <w:rPr>
@@ -4042,7 +3923,6 @@
         </w:rPr>
         <w:t>j</w:t>
       </w:r>
-      <w:proofErr w:type="spellEnd"/>
       <w:r>
         <w:t>=1)</w:t>
       </w:r>
@@ -4341,7 +4221,7 @@
                 <w:numId w:val="2"/>
               </w:numPr>
             </w:pPr>
-            <w:bookmarkStart w:id="12" w:name="_Ref418556687"/>
+            <w:bookmarkStart w:id="13" w:name="_Ref418556687"/>
             <w:r>
               <w:rPr>
                 <w:b/>
@@ -4351,7 +4231,7 @@
             <w:r>
               <w:t xml:space="preserve"> of the substance</w:t>
             </w:r>
-            <w:bookmarkEnd w:id="12"/>
+            <w:bookmarkEnd w:id="13"/>
             <w:r>
               <w:t xml:space="preserve"> in the solution</w:t>
             </w:r>
@@ -4574,7 +4454,6 @@
       <w:r>
         <w:t>“</w:t>
       </w:r>
-      <w:proofErr w:type="spellStart"/>
       <w:r>
         <w:t>μ</w:t>
       </w:r>
@@ -4584,17 +4463,11 @@
         </w:rPr>
         <w:t>o</w:t>
       </w:r>
-      <w:proofErr w:type="spellEnd"/>
-      <w:proofErr w:type="gramStart"/>
       <w:r>
         <w:t xml:space="preserve">“ </w:t>
       </w:r>
       <w:r>
-        <w:t>is</w:t>
-      </w:r>
-      <w:proofErr w:type="gramEnd"/>
-      <w:r>
-        <w:t xml:space="preserve"> the main property of the substance. It is temperature and pressure dependent and its derivation for ideal gas substance and for incompressible substance is in the end of this article. </w:t>
+        <w:t xml:space="preserve">is the main property of the substance. It is temperature and pressure dependent and its derivation for ideal gas substance and for incompressible substance is in the end of this article. </w:t>
       </w:r>
     </w:p>
     <w:p>
@@ -4784,11 +4657,7 @@
         <w:fldChar w:fldCharType="end"/>
       </w:r>
       <w:r>
-        <w:t>, where “</w:t>
-      </w:r>
-      <w:proofErr w:type="spellStart"/>
-      <w:r>
-        <w:t>v</w:t>
+        <w:t>, where “v</w:t>
       </w:r>
       <w:r>
         <w:rPr>
@@ -4796,7 +4665,6 @@
         </w:rPr>
         <w:t>j</w:t>
       </w:r>
-      <w:proofErr w:type="spellEnd"/>
       <w:r>
         <w:t xml:space="preserve">” is stoichiometry coefficient negative for reactants and positive for products (e.g. </w:t>
       </w:r>
@@ -4810,11 +4678,7 @@
         <w:t xml:space="preserve">in </w:t>
       </w:r>
       <w:r>
-        <w:t xml:space="preserve">&lt;-&gt; </w:t>
-      </w:r>
-      <w:proofErr w:type="spellStart"/>
-      <w:r>
-        <w:t>A</w:t>
+        <w:t>&lt;-&gt; A</w:t>
       </w:r>
       <w:r>
         <w:rPr>
@@ -4822,13 +4686,8 @@
         </w:rPr>
         <w:t>out</w:t>
       </w:r>
-      <w:proofErr w:type="spellEnd"/>
-      <w:r>
-        <w:t xml:space="preserve"> has stoichiometry </w:t>
-      </w:r>
-      <w:proofErr w:type="gramStart"/>
-      <w:r>
-        <w:t>v</w:t>
+      <w:r>
+        <w:t xml:space="preserve"> has stoichiometry v</w:t>
       </w:r>
       <w:r>
         <w:rPr>
@@ -4836,14 +4695,12 @@
         </w:rPr>
         <w:t>in</w:t>
       </w:r>
-      <w:proofErr w:type="gramEnd"/>
       <w:r>
         <w:t>=-1,</w:t>
       </w:r>
       <w:r>
         <w:t xml:space="preserve"> </w:t>
       </w:r>
-      <w:proofErr w:type="spellStart"/>
       <w:r>
         <w:t>v</w:t>
       </w:r>
@@ -4853,7 +4710,6 @@
         </w:rPr>
         <w:t>out</w:t>
       </w:r>
-      <w:proofErr w:type="spellEnd"/>
       <w:r>
         <w:t xml:space="preserve">=1; </w:t>
       </w:r>
@@ -5091,13 +4947,13 @@
               </w:numPr>
               <w:spacing w:line="360" w:lineRule="auto"/>
             </w:pPr>
-            <w:bookmarkStart w:id="13" w:name="_Ref429947629"/>
-            <w:bookmarkStart w:id="14" w:name="_Ref429950447"/>
+            <w:bookmarkStart w:id="14" w:name="_Ref429947629"/>
+            <w:bookmarkStart w:id="15" w:name="_Ref429950447"/>
             <w:r>
               <w:t>Chemical equilibrium</w:t>
             </w:r>
-            <w:bookmarkEnd w:id="13"/>
             <w:bookmarkEnd w:id="14"/>
+            <w:bookmarkEnd w:id="15"/>
           </w:p>
         </w:tc>
       </w:tr>
@@ -5263,11 +5119,7 @@
         <w:t xml:space="preserve"> of the substance</w:t>
       </w:r>
       <w:r>
-        <w:t xml:space="preserve"> “∂</w:t>
-      </w:r>
-      <w:proofErr w:type="spellStart"/>
-      <w:r>
-        <w:t>n</w:t>
+        <w:t xml:space="preserve"> “∂n</w:t>
       </w:r>
       <w:r>
         <w:softHyphen/>
@@ -5278,7 +5130,6 @@
         </w:rPr>
         <w:t>j</w:t>
       </w:r>
-      <w:proofErr w:type="spellEnd"/>
       <w:r>
         <w:t xml:space="preserve">” and </w:t>
       </w:r>
@@ -5718,11 +5569,11 @@
                 <w:numId w:val="2"/>
               </w:numPr>
             </w:pPr>
-            <w:bookmarkStart w:id="15" w:name="_Ref418608009"/>
+            <w:bookmarkStart w:id="16" w:name="_Ref418608009"/>
             <w:r>
               <w:t>Equilibrium (dissociation) coefficient  of the chemical reaction</w:t>
             </w:r>
-            <w:bookmarkEnd w:id="15"/>
+            <w:bookmarkEnd w:id="16"/>
           </w:p>
         </w:tc>
       </w:tr>
@@ -5745,15 +5596,7 @@
         <w:t>of the substance ends with the same electrochemical potentials</w:t>
       </w:r>
       <w:r>
-        <w:t xml:space="preserve"> “μ</w:t>
-      </w:r>
-      <w:proofErr w:type="gramStart"/>
-      <w:r>
-        <w:t>“ of</w:t>
-      </w:r>
-      <w:proofErr w:type="gramEnd"/>
-      <w:r>
-        <w:t xml:space="preserve"> the substance in each place of the solution. The same “μ” means the same activity “a” of the substance and the</w:t>
+        <w:t xml:space="preserve"> “μ“ of the substance in each place of the solution. The same “μ” means the same activity “a” of the substance and the</w:t>
       </w:r>
       <w:r>
         <w:t xml:space="preserve"> </w:t>
@@ -5773,11 +5616,7 @@
         <w:t>the diffusion of electroneutral</w:t>
       </w:r>
       <w:r>
-        <w:t xml:space="preserve"> (</w:t>
-      </w:r>
-      <w:proofErr w:type="spellStart"/>
-      <w:r>
-        <w:t>z</w:t>
+        <w:t xml:space="preserve"> (z</w:t>
       </w:r>
       <w:r>
         <w:rPr>
@@ -5785,7 +5624,6 @@
         </w:rPr>
         <w:t>j</w:t>
       </w:r>
-      <w:proofErr w:type="spellEnd"/>
       <w:r>
         <w:t>=0)</w:t>
       </w:r>
@@ -5817,11 +5655,7 @@
         <w:t>the</w:t>
       </w:r>
       <w:r>
-        <w:t xml:space="preserve"> substance with molar volume “</w:t>
-      </w:r>
-      <w:proofErr w:type="spellStart"/>
-      <w:r>
-        <w:t>V</w:t>
+        <w:t xml:space="preserve"> substance with molar volume “V</w:t>
       </w:r>
       <w:r>
         <w:rPr>
@@ -5829,7 +5663,6 @@
         </w:rPr>
         <w:t>m</w:t>
       </w:r>
-      <w:proofErr w:type="spellEnd"/>
       <w:r>
         <w:t xml:space="preserve">” as in equation </w:t>
       </w:r>
@@ -6188,11 +6021,11 @@
               </w:numPr>
               <w:spacing w:line="360" w:lineRule="auto"/>
             </w:pPr>
-            <w:bookmarkStart w:id="16" w:name="_Ref418602681"/>
+            <w:bookmarkStart w:id="17" w:name="_Ref418602681"/>
             <w:r>
               <w:t>Osmotic pressure</w:t>
             </w:r>
-            <w:bookmarkEnd w:id="16"/>
+            <w:bookmarkEnd w:id="17"/>
           </w:p>
         </w:tc>
       </w:tr>
@@ -6215,29 +6048,13 @@
         <w:t xml:space="preserve">≠0), the substances which has an electric charge. </w:t>
       </w:r>
       <w:r>
-        <w:t xml:space="preserve">Because at steady state the </w:t>
-      </w:r>
-      <w:proofErr w:type="spellStart"/>
-      <w:r>
-        <w:t>Donnan’s</w:t>
-      </w:r>
-      <w:proofErr w:type="spellEnd"/>
-      <w:r>
-        <w:t xml:space="preserve"> equilibrium is reached as expected, the concentrations of the free diffusible ion can be different on both side of the membrane during this equilibrium</w:t>
+        <w:t>Because at steady state the Donnan’s equilibrium is reached as expected, the concentrations of the free diffusible ion can be different on both side of the membrane during this equilibrium</w:t>
       </w:r>
       <w:r>
         <w:t>. However the electroc</w:t>
       </w:r>
       <w:r>
-        <w:t xml:space="preserve">hemical potentials of this ion is the same on both side of the membrane. This phenomena generate the direct relation between </w:t>
-      </w:r>
-      <w:proofErr w:type="spellStart"/>
-      <w:r>
-        <w:t>Donnan’s</w:t>
-      </w:r>
-      <w:proofErr w:type="spellEnd"/>
-      <w:r>
-        <w:t xml:space="preserve"> coefficient as ration of ion concentration and membrane potential as difference of electric potentials of the solutions. This equation is known as Nernst potential of the permeable ion and it is the direct result of the equilibration equation</w:t>
+        <w:t>hemical potentials of this ion is the same on both side of the membrane. This phenomena generate the direct relation between Donnan’s coefficient as ration of ion concentration and membrane potential as difference of electric potentials of the solutions. This equation is known as Nernst potential of the permeable ion and it is the direct result of the equilibration equation</w:t>
       </w:r>
       <w:r>
         <w:t xml:space="preserve"> </w:t>
@@ -6272,7 +6089,6 @@
       <w:r>
         <w:t xml:space="preserve"> </w:t>
       </w:r>
-      <w:proofErr w:type="spellStart"/>
       <w:r>
         <w:t>v</w:t>
       </w:r>
@@ -6282,13 +6098,8 @@
         </w:rPr>
         <w:t>out</w:t>
       </w:r>
-      <w:proofErr w:type="spellEnd"/>
-      <w:r>
-        <w:t xml:space="preserve">=1 and electrochemical potentials of the same ion are </w:t>
-      </w:r>
-      <w:proofErr w:type="spellStart"/>
-      <w:r>
-        <w:t>μ</w:t>
+      <w:r>
+        <w:t>=1 and electrochemical potentials of the same ion are μ</w:t>
       </w:r>
       <w:r>
         <w:rPr>
@@ -6296,13 +6107,8 @@
         </w:rPr>
         <w:t>in</w:t>
       </w:r>
-      <w:proofErr w:type="spellEnd"/>
-      <w:r>
-        <w:t xml:space="preserve"> and </w:t>
-      </w:r>
-      <w:proofErr w:type="spellStart"/>
-      <w:r>
-        <w:t>μ</w:t>
+      <w:r>
+        <w:t xml:space="preserve"> and μ</w:t>
       </w:r>
       <w:r>
         <w:rPr>
@@ -6310,13 +6116,8 @@
         </w:rPr>
         <w:t>out</w:t>
       </w:r>
-      <w:proofErr w:type="spellEnd"/>
-      <w:r>
-        <w:t xml:space="preserve"> with the same </w:t>
-      </w:r>
-      <w:proofErr w:type="spellStart"/>
-      <w:r>
-        <w:t>μ</w:t>
+      <w:r>
+        <w:t xml:space="preserve"> with the same μ</w:t>
       </w:r>
       <w:r>
         <w:rPr>
@@ -6324,7 +6125,6 @@
         </w:rPr>
         <w:t>o</w:t>
       </w:r>
-      <w:proofErr w:type="spellEnd"/>
       <w:r>
         <w:t xml:space="preserve">, temperature T and activity coefficient γ on both side of the membrane. </w:t>
       </w:r>
@@ -6650,11 +6450,11 @@
               </w:numPr>
               <w:spacing w:line="360" w:lineRule="auto"/>
             </w:pPr>
-            <w:bookmarkStart w:id="17" w:name="_Ref418603969"/>
+            <w:bookmarkStart w:id="18" w:name="_Ref418603969"/>
             <w:r>
               <w:t>Membrane potential</w:t>
             </w:r>
-            <w:bookmarkEnd w:id="17"/>
+            <w:bookmarkEnd w:id="18"/>
           </w:p>
         </w:tc>
       </w:tr>
@@ -6668,11 +6468,7 @@
         <w:t>iquids equilibrates the electro</w:t>
       </w:r>
       <w:r>
-        <w:t>chemical potentials between the gaseous and the dissolved substance. This process is called Henry’s law and the ratio between gaseous and dissolved concentration is called Henry’s coefficient “</w:t>
-      </w:r>
-      <w:proofErr w:type="spellStart"/>
-      <w:r>
-        <w:t>k</w:t>
+        <w:t>chemical potentials between the gaseous and the dissolved substance. This process is called Henry’s law and the ratio between gaseous and dissolved concentration is called Henry’s coefficient “k</w:t>
       </w:r>
       <w:r>
         <w:rPr>
@@ -6680,7 +6476,6 @@
         </w:rPr>
         <w:t>H</w:t>
       </w:r>
-      <w:proofErr w:type="spellEnd"/>
       <w:r>
         <w:t>”.</w:t>
       </w:r>
@@ -6730,11 +6525,7 @@
         <w:fldChar w:fldCharType="end"/>
       </w:r>
       <w:r>
-        <w:t xml:space="preserve">, </w:t>
-      </w:r>
-      <w:proofErr w:type="spellStart"/>
-      <w:r>
-        <w:t>μ</w:t>
+        <w:t>, μ</w:t>
       </w:r>
       <w:r>
         <w:rPr>
@@ -6748,7 +6539,6 @@
         </w:rPr>
         <w:t>g</w:t>
       </w:r>
-      <w:proofErr w:type="spellEnd"/>
       <w:r>
         <w:t xml:space="preserve"> as chemical potential of the pure gaseous substance</w:t>
       </w:r>
@@ -6759,11 +6549,7 @@
         <w:t xml:space="preserve"> </w:t>
       </w:r>
       <w:r>
-        <w:t xml:space="preserve">and </w:t>
-      </w:r>
-      <w:proofErr w:type="spellStart"/>
-      <w:r>
-        <w:t>μ</w:t>
+        <w:t>and μ</w:t>
       </w:r>
       <w:r>
         <w:rPr>
@@ -6777,7 +6563,6 @@
         </w:rPr>
         <w:t>d</w:t>
       </w:r>
-      <w:proofErr w:type="spellEnd"/>
       <w:r>
         <w:t xml:space="preserve"> as extrapolated chemical potential of the pure dissolved substance.</w:t>
       </w:r>
@@ -6786,15 +6571,7 @@
       </w:r>
       <w:r>
         <w:lastRenderedPageBreak/>
-        <w:t xml:space="preserve">The same principle is the vaporization of the solvent called </w:t>
-      </w:r>
-      <w:proofErr w:type="spellStart"/>
-      <w:r>
-        <w:t>Raoult’s</w:t>
-      </w:r>
-      <w:proofErr w:type="spellEnd"/>
-      <w:r>
-        <w:t xml:space="preserve"> law </w:t>
+        <w:t xml:space="preserve">The same principle is the vaporization of the solvent called Raoult’s law </w:t>
       </w:r>
       <w:r>
         <w:fldChar w:fldCharType="begin"/>
@@ -6827,11 +6604,7 @@
         <w:t>d</w:t>
       </w:r>
       <w:r>
-        <w:t xml:space="preserve"> and gaseous form </w:t>
-      </w:r>
-      <w:proofErr w:type="gramStart"/>
-      <w:r>
-        <w:t>a</w:t>
+        <w:t xml:space="preserve"> and gaseous form a</w:t>
       </w:r>
       <w:r>
         <w:rPr>
@@ -6840,12 +6613,7 @@
         <w:t>g</w:t>
       </w:r>
       <w:r>
-        <w:t>=</w:t>
-      </w:r>
-      <w:proofErr w:type="spellStart"/>
-      <w:proofErr w:type="gramEnd"/>
-      <w:r>
-        <w:t>p</w:t>
+        <w:t>=p</w:t>
       </w:r>
       <w:r>
         <w:rPr>
@@ -6853,7 +6621,6 @@
         </w:rPr>
         <w:t>vap</w:t>
       </w:r>
-      <w:proofErr w:type="spellEnd"/>
       <w:r>
         <w:t>/p</w:t>
       </w:r>
@@ -6864,11 +6631,7 @@
         <w:t>air</w:t>
       </w:r>
       <w:r>
-        <w:t xml:space="preserve"> is also determined by </w:t>
-      </w:r>
-      <w:proofErr w:type="spellStart"/>
-      <w:r>
-        <w:t>μ</w:t>
+        <w:t xml:space="preserve"> is also determined by μ</w:t>
       </w:r>
       <w:r>
         <w:rPr>
@@ -6882,7 +6645,6 @@
         </w:rPr>
         <w:t>d</w:t>
       </w:r>
-      <w:proofErr w:type="spellEnd"/>
       <w:r>
         <w:t xml:space="preserve"> of </w:t>
       </w:r>
@@ -6890,11 +6652,7 @@
         <w:t xml:space="preserve">pure </w:t>
       </w:r>
       <w:r>
-        <w:t xml:space="preserve">liquid and </w:t>
-      </w:r>
-      <w:proofErr w:type="spellStart"/>
-      <w:r>
-        <w:t>μ</w:t>
+        <w:t>liquid and μ</w:t>
       </w:r>
       <w:r>
         <w:rPr>
@@ -6908,7 +6666,6 @@
         </w:rPr>
         <w:t>g</w:t>
       </w:r>
-      <w:proofErr w:type="spellEnd"/>
       <w:r>
         <w:t xml:space="preserve"> of pure vapor of the substance. The last relation from gas dissolution series is dissolution in solid substances called as Sievert’s law </w:t>
       </w:r>
@@ -7207,11 +6964,11 @@
               </w:numPr>
               <w:spacing w:line="360" w:lineRule="auto"/>
             </w:pPr>
-            <w:bookmarkStart w:id="18" w:name="_Ref418606706"/>
+            <w:bookmarkStart w:id="19" w:name="_Ref418606706"/>
             <w:r>
               <w:t>Henry’s coefficient</w:t>
             </w:r>
-            <w:bookmarkEnd w:id="18"/>
+            <w:bookmarkEnd w:id="19"/>
           </w:p>
         </w:tc>
       </w:tr>
@@ -7486,21 +7243,19 @@
               </w:numPr>
               <w:spacing w:line="360" w:lineRule="auto"/>
             </w:pPr>
-            <w:bookmarkStart w:id="19" w:name="_Ref418606743"/>
-            <w:bookmarkStart w:id="20" w:name="_Ref418619107"/>
-            <w:proofErr w:type="spellStart"/>
+            <w:bookmarkStart w:id="20" w:name="_Ref418606743"/>
+            <w:bookmarkStart w:id="21" w:name="_Ref418619107"/>
             <w:r>
               <w:t>Raoult’s</w:t>
             </w:r>
-            <w:proofErr w:type="spellEnd"/>
             <w:r>
               <w:t xml:space="preserve"> </w:t>
             </w:r>
-            <w:bookmarkEnd w:id="19"/>
+            <w:bookmarkEnd w:id="20"/>
             <w:r>
               <w:t>vapor pressure</w:t>
             </w:r>
-            <w:bookmarkEnd w:id="20"/>
+            <w:bookmarkEnd w:id="21"/>
           </w:p>
         </w:tc>
       </w:tr>
@@ -7765,11 +7520,11 @@
               </w:numPr>
               <w:spacing w:line="360" w:lineRule="auto"/>
             </w:pPr>
-            <w:bookmarkStart w:id="21" w:name="_Ref418606909"/>
+            <w:bookmarkStart w:id="22" w:name="_Ref418606909"/>
             <w:r>
               <w:t>Sieverts’ coefficient</w:t>
             </w:r>
-            <w:bookmarkEnd w:id="21"/>
+            <w:bookmarkEnd w:id="22"/>
           </w:p>
         </w:tc>
       </w:tr>
@@ -7803,13 +7558,8 @@
         <w:t xml:space="preserve">air </w:t>
       </w:r>
       <w:r>
-        <w:t xml:space="preserve">= 100 </w:t>
-      </w:r>
-      <w:proofErr w:type="spellStart"/>
-      <w:r>
-        <w:t>kPa</w:t>
-      </w:r>
-      <w:proofErr w:type="spellEnd"/>
+        <w:t>= 100 kPa</w:t>
+      </w:r>
       <w:r>
         <w:t xml:space="preserve"> </w:t>
       </w:r>
@@ -7986,11 +7736,7 @@
         <w:t>between</w:t>
       </w:r>
       <w:r>
-        <w:t xml:space="preserve"> </w:t>
-      </w:r>
-      <w:proofErr w:type="spellStart"/>
-      <w:r>
-        <w:t>μ</w:t>
+        <w:t xml:space="preserve"> μ</w:t>
       </w:r>
       <w:r>
         <w:rPr>
@@ -7998,14 +7744,8 @@
         </w:rPr>
         <w:t>o</w:t>
       </w:r>
-      <w:proofErr w:type="spellEnd"/>
-      <w:r>
-        <w:t xml:space="preserve">. This means, that only a relative values for </w:t>
-      </w:r>
-      <w:proofErr w:type="spellStart"/>
-      <w:proofErr w:type="gramStart"/>
-      <w:r>
-        <w:t>μ</w:t>
+      <w:r>
+        <w:t>. This means, that only a relative values for μ</w:t>
       </w:r>
       <w:r>
         <w:rPr>
@@ -8013,13 +7753,8 @@
         </w:rPr>
         <w:t>o</w:t>
       </w:r>
-      <w:proofErr w:type="spellEnd"/>
-      <w:r>
-        <w:t xml:space="preserve">  is</w:t>
-      </w:r>
-      <w:proofErr w:type="gramEnd"/>
-      <w:r>
-        <w:t xml:space="preserve"> needed to know </w:t>
+      <w:r>
+        <w:t xml:space="preserve">  is needed to know </w:t>
       </w:r>
       <w:r>
         <w:t>of</w:t>
@@ -8031,11 +7766,7 @@
         <w:t>their typical</w:t>
       </w:r>
       <w:r>
-        <w:t xml:space="preserve"> phase as reference with </w:t>
-      </w:r>
-      <w:proofErr w:type="spellStart"/>
-      <w:r>
-        <w:t>μ</w:t>
+        <w:t xml:space="preserve"> phase as reference with μ</w:t>
       </w:r>
       <w:r>
         <w:rPr>
@@ -8043,16 +7774,11 @@
         </w:rPr>
         <w:t>o</w:t>
       </w:r>
-      <w:proofErr w:type="spellEnd"/>
       <w:r>
         <w:t xml:space="preserve">=0 and </w:t>
       </w:r>
       <w:r>
-        <w:t xml:space="preserve">the other phases and composite substances are relatively defined to these reference substances. These relative </w:t>
-      </w:r>
-      <w:proofErr w:type="spellStart"/>
-      <w:r>
-        <w:t>μ</w:t>
+        <w:t>the other phases and composite substances are relatively defined to these reference substances. These relative μ</w:t>
       </w:r>
       <w:r>
         <w:rPr>
@@ -8060,7 +7786,6 @@
         </w:rPr>
         <w:t>o</w:t>
       </w:r>
-      <w:proofErr w:type="spellEnd"/>
       <w:r>
         <w:t xml:space="preserve"> </w:t>
       </w:r>
@@ -8070,7 +7795,6 @@
       <w:r>
         <w:t>“</w:t>
       </w:r>
-      <w:proofErr w:type="spellStart"/>
       <w:r>
         <w:t>Δ</w:t>
       </w:r>
@@ -8089,17 +7813,11 @@
         </w:rPr>
         <w:t>o</w:t>
       </w:r>
-      <w:proofErr w:type="spellEnd"/>
-      <w:proofErr w:type="gramStart"/>
       <w:r>
         <w:t xml:space="preserve">“ </w:t>
       </w:r>
       <w:r>
-        <w:t>and</w:t>
-      </w:r>
-      <w:proofErr w:type="gramEnd"/>
-      <w:r>
-        <w:t xml:space="preserve"> they are typically tabulated at temperature </w:t>
+        <w:t xml:space="preserve">and they are typically tabulated at temperature </w:t>
       </w:r>
       <w:r>
         <w:t>T</w:t>
@@ -8150,11 +7868,7 @@
         <w:t>25C,1bar</w:t>
       </w:r>
       <w:r>
-        <w:t xml:space="preserve"> = </w:t>
-      </w:r>
-      <w:proofErr w:type="spellStart"/>
-      <w:r>
-        <w:t>Δ</w:t>
+        <w:t xml:space="preserve"> = Δ</w:t>
       </w:r>
       <w:r>
         <w:rPr>
@@ -8171,7 +7885,6 @@
         </w:rPr>
         <w:t>o</w:t>
       </w:r>
-      <w:proofErr w:type="spellEnd"/>
       <w:r>
         <w:t xml:space="preserve"> and H</w:t>
       </w:r>
@@ -8187,7 +7900,6 @@
       <w:r>
         <w:t xml:space="preserve"> </w:t>
       </w:r>
-      <w:proofErr w:type="spellStart"/>
       <w:r>
         <w:t>Δ</w:t>
       </w:r>
@@ -8206,14 +7918,12 @@
         </w:rPr>
         <w:t>o</w:t>
       </w:r>
-      <w:proofErr w:type="spellEnd"/>
       <w:r>
         <w:t xml:space="preserve">, where </w:t>
       </w:r>
       <w:r>
         <w:t>“</w:t>
       </w:r>
-      <w:proofErr w:type="spellStart"/>
       <w:r>
         <w:t>Δ</w:t>
       </w:r>
@@ -8232,7 +7942,6 @@
         </w:rPr>
         <w:t>o</w:t>
       </w:r>
-      <w:proofErr w:type="spellEnd"/>
       <w:r>
         <w:t xml:space="preserve">“ </w:t>
       </w:r>
@@ -8240,11 +7949,7 @@
         <w:t>is the free formation molar enthalpy of the substance as the amount of heat consumed by one mole of the substance during whole formation process from the reference substances.</w:t>
       </w:r>
       <w:r>
-        <w:t xml:space="preserve"> Also the molar entropy </w:t>
-      </w:r>
-      <w:proofErr w:type="spellStart"/>
-      <w:r>
-        <w:t>Δ</w:t>
+        <w:t xml:space="preserve"> Also the molar entropy Δ</w:t>
       </w:r>
       <w:r>
         <w:rPr>
@@ -8261,7 +7966,6 @@
         </w:rPr>
         <w:t>o</w:t>
       </w:r>
-      <w:proofErr w:type="spellEnd"/>
       <w:r>
         <w:t xml:space="preserve"> at standard temperatures can be expressed from equation </w:t>
       </w:r>
@@ -8626,7 +8330,7 @@
                 <w:numId w:val="2"/>
               </w:numPr>
             </w:pPr>
-            <w:bookmarkStart w:id="22" w:name="_Ref418632027"/>
+            <w:bookmarkStart w:id="23" w:name="_Ref418632027"/>
             <w:r>
               <w:t>Free molar entropy of formation at T</w:t>
             </w:r>
@@ -8648,7 +8352,7 @@
             <w:r>
               <w:t>=100kPa</w:t>
             </w:r>
-            <w:bookmarkEnd w:id="22"/>
+            <w:bookmarkEnd w:id="23"/>
           </w:p>
         </w:tc>
       </w:tr>
@@ -8679,11 +8383,7 @@
         <w:t xml:space="preserve"> (</w:t>
       </w:r>
       <w:r>
-        <w:t xml:space="preserve">molar volume </w:t>
-      </w:r>
-      <w:proofErr w:type="spellStart"/>
-      <w:r>
-        <w:t>V</w:t>
+        <w:t>molar volume V</w:t>
       </w:r>
       <w:r>
         <w:rPr>
@@ -8691,7 +8391,6 @@
         </w:rPr>
         <w:t>m</w:t>
       </w:r>
-      <w:proofErr w:type="spellEnd"/>
       <w:r>
         <w:t>=R*T/p)</w:t>
       </w:r>
@@ -8702,11 +8401,7 @@
         <w:t xml:space="preserve">, for which the </w:t>
       </w:r>
       <w:r>
-        <w:t xml:space="preserve">molar volume </w:t>
-      </w:r>
-      <w:proofErr w:type="spellStart"/>
-      <w:r>
-        <w:t>V</w:t>
+        <w:t>molar volume V</w:t>
       </w:r>
       <w:r>
         <w:rPr>
@@ -8714,7 +8409,6 @@
         </w:rPr>
         <w:t>m</w:t>
       </w:r>
-      <w:proofErr w:type="spellEnd"/>
       <w:r>
         <w:t xml:space="preserve"> is constant at each temperature and pressure</w:t>
       </w:r>
@@ -8938,7 +8632,7 @@
                 <w:numId w:val="2"/>
               </w:numPr>
             </w:pPr>
-            <w:bookmarkStart w:id="23" w:name="_Ref418631263"/>
+            <w:bookmarkStart w:id="24" w:name="_Ref418631263"/>
             <w:r>
               <w:t>Molar enthalpy of the ideal gas</w:t>
             </w:r>
@@ -8948,7 +8642,7 @@
             <w:r>
               <w:t xml:space="preserve"> substance</w:t>
             </w:r>
-            <w:bookmarkEnd w:id="23"/>
+            <w:bookmarkEnd w:id="24"/>
           </w:p>
         </w:tc>
       </w:tr>
@@ -9155,11 +8849,11 @@
                 <w:numId w:val="2"/>
               </w:numPr>
             </w:pPr>
-            <w:bookmarkStart w:id="24" w:name="_Ref418631265"/>
+            <w:bookmarkStart w:id="25" w:name="_Ref418631265"/>
             <w:r>
               <w:t>Molar enthalpy of the incompressible substance</w:t>
             </w:r>
-            <w:bookmarkEnd w:id="24"/>
+            <w:bookmarkEnd w:id="25"/>
           </w:p>
         </w:tc>
       </w:tr>
@@ -9512,11 +9206,11 @@
                 <w:numId w:val="2"/>
               </w:numPr>
             </w:pPr>
-            <w:bookmarkStart w:id="25" w:name="_Ref418631267"/>
+            <w:bookmarkStart w:id="26" w:name="_Ref418631267"/>
             <w:r>
               <w:t>Molar entropy of the ideal gas substance</w:t>
             </w:r>
-            <w:bookmarkEnd w:id="25"/>
+            <w:bookmarkEnd w:id="26"/>
           </w:p>
         </w:tc>
       </w:tr>
@@ -9861,11 +9555,11 @@
                 <w:numId w:val="2"/>
               </w:numPr>
             </w:pPr>
-            <w:bookmarkStart w:id="26" w:name="_Ref418631268"/>
+            <w:bookmarkStart w:id="27" w:name="_Ref418631268"/>
             <w:r>
               <w:t>Molar entropy of the incompressible substance</w:t>
             </w:r>
-            <w:bookmarkEnd w:id="26"/>
+            <w:bookmarkEnd w:id="27"/>
           </w:p>
         </w:tc>
       </w:tr>
@@ -10016,7 +9710,7 @@
                 <w:numId w:val="2"/>
               </w:numPr>
             </w:pPr>
-            <w:bookmarkStart w:id="27" w:name="_Ref418637957"/>
+            <w:bookmarkStart w:id="28" w:name="_Ref418637957"/>
             <w:r>
               <w:t>C</w:t>
             </w:r>
@@ -10029,7 +9723,7 @@
             <w:r>
               <w:t>substance</w:t>
             </w:r>
-            <w:bookmarkEnd w:id="27"/>
+            <w:bookmarkEnd w:id="28"/>
           </w:p>
         </w:tc>
       </w:tr>
@@ -10192,11 +9886,7 @@
     </w:tbl>
     <w:p>
       <w:r>
-        <w:t xml:space="preserve">Where </w:t>
-      </w:r>
-      <w:proofErr w:type="spellStart"/>
-      <w:r>
-        <w:t>c</w:t>
+        <w:t>Where c</w:t>
       </w:r>
       <w:r>
         <w:rPr>
@@ -10204,7 +9894,6 @@
         </w:rPr>
         <w:t>p</w:t>
       </w:r>
-      <w:proofErr w:type="spellEnd"/>
       <w:r>
         <w:t xml:space="preserve"> is molar heat capacity of the substance at constant pressure. The meaning of this substance property is the ratio of heat change per change of temperature</w:t>
       </w:r>
@@ -10388,11 +10077,11 @@
                 <w:numId w:val="2"/>
               </w:numPr>
             </w:pPr>
-            <w:bookmarkStart w:id="28" w:name="_Ref420015254"/>
+            <w:bookmarkStart w:id="29" w:name="_Ref420015254"/>
             <w:r>
               <w:t>Fundamental thermodynamic relation</w:t>
             </w:r>
-            <w:bookmarkEnd w:id="28"/>
+            <w:bookmarkEnd w:id="29"/>
             <w:r>
               <w:t xml:space="preserve"> </w:t>
             </w:r>
@@ -10419,25 +10108,7 @@
                   <w:rPr>
                     <w:rFonts w:ascii="Cambria Math" w:hAnsi="Cambria Math"/>
                   </w:rPr>
-                  <m:t>∂G=</m:t>
-                </m:r>
-                <m:r>
-                  <w:rPr>
-                    <w:rFonts w:ascii="Cambria Math" w:hAnsi="Cambria Math"/>
-                  </w:rPr>
-                  <m:t>∂p∙V</m:t>
-                </m:r>
-                <m:r>
-                  <w:rPr>
-                    <w:rFonts w:ascii="Cambria Math" w:hAnsi="Cambria Math"/>
-                  </w:rPr>
-                  <m:t>-∂T∙S</m:t>
-                </m:r>
-                <m:r>
-                  <w:rPr>
-                    <w:rFonts w:ascii="Cambria Math" w:hAnsi="Cambria Math"/>
-                  </w:rPr>
-                  <m:t>=∂</m:t>
+                  <m:t>∂G=∂p∙V-∂T∙S=∂</m:t>
                 </m:r>
                 <m:d>
                   <m:dPr>
@@ -10474,36 +10145,10 @@
                   <w:rPr>
                     <w:rFonts w:ascii="Cambria Math" w:hAnsi="Cambria Math"/>
                   </w:rPr>
-                  <m:t>∂</m:t>
-                </m:r>
-                <m:r>
-                  <w:rPr>
-                    <w:rFonts w:ascii="Cambria Math" w:hAnsi="Cambria Math"/>
-                  </w:rPr>
-                  <m:t>H</m:t>
-                </m:r>
-                <m:r>
-                  <w:rPr>
-                    <w:rFonts w:ascii="Cambria Math" w:hAnsi="Cambria Math"/>
-                  </w:rPr>
-                  <m:t>=T∙∂S</m:t>
-                </m:r>
-                <m:r>
-                  <w:rPr>
-                    <w:rFonts w:ascii="Cambria Math" w:hAnsi="Cambria Math"/>
-                  </w:rPr>
-                  <m:t>+</m:t>
-                </m:r>
-                <m:r>
-                  <w:rPr>
-                    <w:rFonts w:ascii="Cambria Math" w:hAnsi="Cambria Math"/>
-                  </w:rPr>
-                  <m:t>∂p∙V</m:t>
+                  <m:t>∂H=T∙∂S+∂p∙V</m:t>
                 </m:r>
               </m:oMath>
             </m:oMathPara>
-            <w:bookmarkStart w:id="29" w:name="_GoBack"/>
-            <w:bookmarkEnd w:id="29"/>
           </w:p>
         </w:tc>
         <w:tc>
@@ -10665,13 +10310,7 @@
                   <w:rPr>
                     <w:rFonts w:ascii="Cambria Math" w:hAnsi="Cambria Math"/>
                   </w:rPr>
-                  <m:t xml:space="preserve">= </m:t>
-                </m:r>
-                <m:r>
-                  <w:rPr>
-                    <w:rFonts w:ascii="Cambria Math" w:hAnsi="Cambria Math"/>
-                  </w:rPr>
-                  <m:t>T</m:t>
+                  <m:t>= T</m:t>
                 </m:r>
                 <m:sSub>
                   <m:sSubPr>
@@ -10932,13 +10571,7 @@
                       <w:rPr>
                         <w:rFonts w:ascii="Cambria Math" w:hAnsi="Cambria Math"/>
                       </w:rPr>
-                      <m:t>p</m:t>
-                    </m:r>
-                    <m:r>
-                      <w:rPr>
-                        <w:rFonts w:ascii="Cambria Math" w:hAnsi="Cambria Math"/>
-                      </w:rPr>
-                      <m:t>,n</m:t>
+                      <m:t>p,n</m:t>
                     </m:r>
                   </m:sub>
                 </m:sSub>
@@ -10946,13 +10579,7 @@
                   <w:rPr>
                     <w:rFonts w:ascii="Cambria Math" w:hAnsi="Cambria Math"/>
                   </w:rPr>
-                  <m:t>=</m:t>
-                </m:r>
-                <m:r>
-                  <w:rPr>
-                    <w:rFonts w:ascii="Cambria Math" w:hAnsi="Cambria Math"/>
-                  </w:rPr>
-                  <m:t>T</m:t>
+                  <m:t>=T</m:t>
                 </m:r>
                 <m:sSub>
                   <m:sSubPr>
@@ -11034,13 +10661,7 @@
                       <w:rPr>
                         <w:rFonts w:ascii="Cambria Math" w:hAnsi="Cambria Math"/>
                       </w:rPr>
-                      <m:t>p</m:t>
-                    </m:r>
-                    <m:r>
-                      <w:rPr>
-                        <w:rFonts w:ascii="Cambria Math" w:hAnsi="Cambria Math"/>
-                      </w:rPr>
-                      <m:t>,n</m:t>
+                      <m:t>p,n</m:t>
                     </m:r>
                   </m:sub>
                 </m:sSub>
@@ -11426,13 +11047,7 @@
                                   <w:rPr>
                                     <w:rFonts w:ascii="Cambria Math" w:hAnsi="Cambria Math"/>
                                   </w:rPr>
-                                  <m:t>m,</m:t>
-                                </m:r>
-                                <m:r>
-                                  <w:rPr>
-                                    <w:rFonts w:ascii="Cambria Math" w:hAnsi="Cambria Math"/>
-                                  </w:rPr>
-                                  <m:t>s</m:t>
+                                  <m:t>m,s</m:t>
                                 </m:r>
                               </m:sub>
                             </m:sSub>
@@ -11454,13 +11069,7 @@
                       <w:rPr>
                         <w:rFonts w:ascii="Cambria Math" w:hAnsi="Cambria Math"/>
                       </w:rPr>
-                      <m:t>p</m:t>
-                    </m:r>
-                    <m:r>
-                      <w:rPr>
-                        <w:rFonts w:ascii="Cambria Math" w:hAnsi="Cambria Math"/>
-                      </w:rPr>
-                      <m:t>,n</m:t>
+                      <m:t>p,n</m:t>
                     </m:r>
                   </m:sub>
                 </m:sSub>
@@ -11468,13 +11077,7 @@
                   <w:rPr>
                     <w:rFonts w:ascii="Cambria Math" w:hAnsi="Cambria Math"/>
                   </w:rPr>
-                  <m:t>=</m:t>
-                </m:r>
-                <m:r>
-                  <w:rPr>
-                    <w:rFonts w:ascii="Cambria Math" w:hAnsi="Cambria Math"/>
-                  </w:rPr>
-                  <m:t>T</m:t>
+                  <m:t>=T</m:t>
                 </m:r>
                 <m:sSub>
                   <m:sSubPr>
@@ -11556,13 +11159,7 @@
                       <w:rPr>
                         <w:rFonts w:ascii="Cambria Math" w:hAnsi="Cambria Math"/>
                       </w:rPr>
-                      <m:t>p</m:t>
-                    </m:r>
-                    <m:r>
-                      <w:rPr>
-                        <w:rFonts w:ascii="Cambria Math" w:hAnsi="Cambria Math"/>
-                      </w:rPr>
-                      <m:t>,n</m:t>
+                      <m:t>p,n</m:t>
                     </m:r>
                   </m:sub>
                 </m:sSub>
@@ -11606,11 +11203,7 @@
         <w:t xml:space="preserve"> equation </w:t>
       </w:r>
       <w:r>
-        <w:t>∂</w:t>
-      </w:r>
-      <w:proofErr w:type="spellStart"/>
-      <w:r>
-        <w:t>H</w:t>
+        <w:t>∂H</w:t>
       </w:r>
       <w:r>
         <w:rPr>
@@ -11618,13 +11211,8 @@
         </w:rPr>
         <w:t>m</w:t>
       </w:r>
-      <w:proofErr w:type="spellEnd"/>
-      <w:r>
-        <w:t>=∂T*(</w:t>
-      </w:r>
-      <w:proofErr w:type="spellStart"/>
-      <w:r>
-        <w:t>c</w:t>
+      <w:r>
+        <w:t>=∂T*(c</w:t>
       </w:r>
       <w:r>
         <w:rPr>
@@ -11632,7 +11220,6 @@
         </w:rPr>
         <w:t>p</w:t>
       </w:r>
-      <w:proofErr w:type="spellEnd"/>
       <w:r>
         <w:t>) for free molar enthalpy and the differential equation T*∂S</w:t>
       </w:r>
@@ -11643,11 +11230,7 @@
         <w:t>m</w:t>
       </w:r>
       <w:r>
-        <w:t>=∂T*(</w:t>
-      </w:r>
-      <w:proofErr w:type="spellStart"/>
-      <w:r>
-        <w:t>c</w:t>
+        <w:t>=∂T*(c</w:t>
       </w:r>
       <w:r>
         <w:rPr>
@@ -11655,7 +11238,6 @@
         </w:rPr>
         <w:t>p</w:t>
       </w:r>
-      <w:proofErr w:type="spellEnd"/>
       <w:r>
         <w:t>)</w:t>
       </w:r>
@@ -11663,11 +11245,7 @@
         <w:t xml:space="preserve"> </w:t>
       </w:r>
       <w:r>
-        <w:t>for free molar entropy. In the case of incompressible substances are the equations ∂</w:t>
-      </w:r>
-      <w:proofErr w:type="spellStart"/>
-      <w:r>
-        <w:t>H</w:t>
+        <w:t>for free molar entropy. In the case of incompressible substances are the equations ∂H</w:t>
       </w:r>
       <w:r>
         <w:rPr>
@@ -11675,13 +11253,8 @@
         </w:rPr>
         <w:t>m</w:t>
       </w:r>
-      <w:proofErr w:type="spellEnd"/>
-      <w:r>
-        <w:t>=∂T*</w:t>
-      </w:r>
-      <w:proofErr w:type="spellStart"/>
-      <w:r>
-        <w:t>c</w:t>
+      <w:r>
+        <w:t>=∂T*c</w:t>
       </w:r>
       <w:r>
         <w:rPr>
@@ -11689,7 +11262,6 @@
         </w:rPr>
         <w:t>p</w:t>
       </w:r>
-      <w:proofErr w:type="spellEnd"/>
       <w:r>
         <w:t xml:space="preserve"> and T*∂S</w:t>
       </w:r>
@@ -11818,7 +11390,6 @@
       <w:r>
         <w:t>)*</w:t>
       </w:r>
-      <w:proofErr w:type="spellStart"/>
       <w:r>
         <w:t>V</w:t>
       </w:r>
@@ -11828,17 +11399,8 @@
         </w:rPr>
         <w:t>m</w:t>
       </w:r>
-      <w:proofErr w:type="spellEnd"/>
-      <w:r>
-        <w:t xml:space="preserve">. By definition this pressure-volume energy is part of the internal energy, </w:t>
-      </w:r>
-      <w:proofErr w:type="gramStart"/>
-      <w:r>
-        <w:t>but</w:t>
-      </w:r>
-      <w:proofErr w:type="gramEnd"/>
-      <w:r>
-        <w:t xml:space="preserve"> not a part of enthalpy, so it must be included in entropy of the substance as in equation </w:t>
+      <w:r>
+        <w:t xml:space="preserve">. By definition this pressure-volume energy is part of the internal energy, but not a part of enthalpy, so it must be included in entropy of the substance as in equation </w:t>
       </w:r>
       <w:r>
         <w:fldChar w:fldCharType="begin"/>
@@ -12562,13 +12124,8 @@
         <w:t xml:space="preserve"> </w:t>
       </w:r>
       <w:r>
-        <w:t xml:space="preserve">if and only </w:t>
-      </w:r>
-      <w:proofErr w:type="gramStart"/>
-      <w:r>
-        <w:t xml:space="preserve">if </w:t>
-      </w:r>
-      <w:proofErr w:type="gramEnd"/>
+        <w:t xml:space="preserve">if and only if </w:t>
+      </w:r>
       <m:oMath>
         <m:nary>
           <m:naryPr>
@@ -12683,39 +12240,7 @@
         <w:t>with possibility of speed turnover. For this purposes are prop</w:t>
       </w:r>
       <w:r>
-        <w:t xml:space="preserve">osed two parameters of kinetics: </w:t>
-      </w:r>
-      <w:proofErr w:type="spellStart"/>
-      <w:r>
-        <w:t>kC</w:t>
-      </w:r>
-      <w:proofErr w:type="spellEnd"/>
-      <w:r>
-        <w:t xml:space="preserve"> and </w:t>
-      </w:r>
-      <w:proofErr w:type="spellStart"/>
-      <w:r>
-        <w:t>kE</w:t>
-      </w:r>
-      <w:proofErr w:type="spellEnd"/>
-      <w:r>
-        <w:t xml:space="preserve">. The parameter </w:t>
-      </w:r>
-      <w:proofErr w:type="spellStart"/>
-      <w:r>
-        <w:t>kC</w:t>
-      </w:r>
-      <w:proofErr w:type="spellEnd"/>
-      <w:r>
-        <w:t xml:space="preserve"> is describing the speed of the process near equilibrium. The parameter </w:t>
-      </w:r>
-      <w:proofErr w:type="spellStart"/>
-      <w:r>
-        <w:t>kE</w:t>
-      </w:r>
-      <w:proofErr w:type="spellEnd"/>
-      <w:r>
-        <w:t xml:space="preserve"> is describing the shape of dependence on energetic difference from equilibrium.</w:t>
+        <w:t>osed two parameters of kinetics: kC and kE. The parameter kC is describing the speed of the process near equilibrium. The parameter kE is describing the shape of dependence on energetic difference from equilibrium.</w:t>
       </w:r>
     </w:p>
     <w:tbl>
@@ -13189,13 +12714,8 @@
                               <w:t xml:space="preserve"> process has maximal rate at </w:t>
                             </w:r>
                             <w:r>
-                              <w:t>energy difference = 1/</w:t>
+                              <w:t>energy difference = 1/kE</w:t>
                             </w:r>
-                            <w:proofErr w:type="spellStart"/>
-                            <w:r>
-                              <w:t>kE</w:t>
-                            </w:r>
-                            <w:proofErr w:type="spellEnd"/>
                             <w:r>
                               <w:t>.</w:t>
                             </w:r>
@@ -13259,13 +12779,8 @@
                         <w:t xml:space="preserve"> process has maximal rate at </w:t>
                       </w:r>
                       <w:r>
-                        <w:t>energy difference = 1/</w:t>
+                        <w:t>energy difference = 1/kE</w:t>
                       </w:r>
-                      <w:proofErr w:type="spellStart"/>
-                      <w:r>
-                        <w:t>kE</w:t>
-                      </w:r>
-                      <w:proofErr w:type="spellEnd"/>
                       <w:r>
                         <w:t>.</w:t>
                       </w:r>
@@ -13345,20 +12860,7 @@
         </w:drawing>
       </w:r>
       <w:r>
-        <w:t>The example of parametrization is possible to see in scale of mathematical expression u*</w:t>
-      </w:r>
-      <w:proofErr w:type="spellStart"/>
-      <w:proofErr w:type="gramStart"/>
-      <w:r>
-        <w:t>exp</w:t>
-      </w:r>
-      <w:proofErr w:type="spellEnd"/>
-      <w:r>
-        <w:t>(</w:t>
-      </w:r>
-      <w:proofErr w:type="gramEnd"/>
-      <w:r>
-        <w:t>-|u|)</w:t>
+        <w:t>The example of parametrization is possible to see in scale of mathematical expression u*exp(-|u|)</w:t>
       </w:r>
       <w:r>
         <w:t xml:space="preserve"> as Figure 1-3</w:t>
@@ -13489,15 +12991,7 @@
         <w:t xml:space="preserve"> </w:t>
       </w:r>
       <w:r>
-        <w:t>u*</w:t>
-      </w:r>
-      <w:proofErr w:type="spellStart"/>
-      <w:r>
-        <w:t>exp</w:t>
-      </w:r>
-      <w:proofErr w:type="spellEnd"/>
-      <w:r>
-        <w:t>(-|u|) “</w:t>
+        <w:t>u*exp(-|u|) “</w:t>
       </w:r>
       <w:r>
         <w:t xml:space="preserve">.  </w:t>
@@ -13583,23 +13077,7 @@
                               <w:fldChar w:fldCharType="end"/>
                             </w:r>
                             <w:r>
-                              <w:t xml:space="preserve">) Linear behavior is caused with zero </w:t>
-                            </w:r>
-                            <w:proofErr w:type="spellStart"/>
-                            <w:r>
-                              <w:t>kE</w:t>
-                            </w:r>
-                            <w:proofErr w:type="spellEnd"/>
-                            <w:r>
-                              <w:t xml:space="preserve"> or process energy difference &lt;&lt; 1/</w:t>
-                            </w:r>
-                            <w:proofErr w:type="spellStart"/>
-                            <w:r>
-                              <w:t>kE</w:t>
-                            </w:r>
-                            <w:proofErr w:type="spellEnd"/>
-                            <w:r>
-                              <w:t>.</w:t>
+                              <w:t>) Linear behavior is caused with zero kE or process energy difference &lt;&lt; 1/kE.</w:t>
                             </w:r>
                           </w:p>
                         </w:txbxContent>
@@ -13653,23 +13131,7 @@
                         <w:fldChar w:fldCharType="end"/>
                       </w:r>
                       <w:r>
-                        <w:t xml:space="preserve">) Linear behavior is caused with zero </w:t>
-                      </w:r>
-                      <w:proofErr w:type="spellStart"/>
-                      <w:r>
-                        <w:t>kE</w:t>
-                      </w:r>
-                      <w:proofErr w:type="spellEnd"/>
-                      <w:r>
-                        <w:t xml:space="preserve"> or process energy difference &lt;&lt; 1/</w:t>
-                      </w:r>
-                      <w:proofErr w:type="spellStart"/>
-                      <w:r>
-                        <w:t>kE</w:t>
-                      </w:r>
-                      <w:proofErr w:type="spellEnd"/>
-                      <w:r>
-                        <w:t>.</w:t>
+                        <w:t>) Linear behavior is caused with zero kE or process energy difference &lt;&lt; 1/kE.</w:t>
                       </w:r>
                     </w:p>
                   </w:txbxContent>
@@ -13840,24 +13302,11 @@
                               <w:fldChar w:fldCharType="end"/>
                             </w:r>
                             <w:r>
-                              <w:t xml:space="preserve">) </w:t>
-                            </w:r>
-                            <w:proofErr w:type="gramStart"/>
-                            <w:r>
-                              <w:t>If</w:t>
-                            </w:r>
-                            <w:proofErr w:type="gramEnd"/>
-                            <w:r>
-                              <w:t xml:space="preserve"> actual energy difference</w:t>
+                              <w:t>) If actual energy difference</w:t>
                             </w:r>
                             <w:r>
-                              <w:t xml:space="preserve"> of the process increases above 1/</w:t>
+                              <w:t xml:space="preserve"> of the process increases above 1/kE</w:t>
                             </w:r>
-                            <w:proofErr w:type="spellStart"/>
-                            <w:r>
-                              <w:t>kE</w:t>
-                            </w:r>
-                            <w:proofErr w:type="spellEnd"/>
                             <w:r>
                               <w:t xml:space="preserve"> then the rate rapidly slow down.</w:t>
                             </w:r>
@@ -13912,24 +13361,11 @@
                         <w:fldChar w:fldCharType="end"/>
                       </w:r>
                       <w:r>
-                        <w:t xml:space="preserve">) </w:t>
-                      </w:r>
-                      <w:proofErr w:type="gramStart"/>
-                      <w:r>
-                        <w:t>If</w:t>
-                      </w:r>
-                      <w:proofErr w:type="gramEnd"/>
-                      <w:r>
-                        <w:t xml:space="preserve"> actual energy difference</w:t>
+                        <w:t>) If actual energy difference</w:t>
                       </w:r>
                       <w:r>
-                        <w:t xml:space="preserve"> of the process increases above 1/</w:t>
+                        <w:t xml:space="preserve"> of the process increases above 1/kE</w:t>
                       </w:r>
-                      <w:proofErr w:type="spellStart"/>
-                      <w:r>
-                        <w:t>kE</w:t>
-                      </w:r>
-                      <w:proofErr w:type="spellEnd"/>
                       <w:r>
                         <w:t xml:space="preserve"> then the rate rapidly slow down.</w:t>
                       </w:r>
@@ -16548,7 +15984,7 @@
 </file>
 
 <file path=customXml/itemProps1.xml><?xml version="1.0" encoding="utf-8"?>
-<ds:datastoreItem xmlns:ds="http://schemas.openxmlformats.org/officeDocument/2006/customXml" ds:itemID="{0E0C0EE4-8820-45E6-8D27-1B81B29D9CCC}">
+<ds:datastoreItem xmlns:ds="http://schemas.openxmlformats.org/officeDocument/2006/customXml" ds:itemID="{0D15FF38-A9FC-49A8-9C70-2BA71D6E6CC0}">
   <ds:schemaRefs>
     <ds:schemaRef ds:uri="http://schemas.openxmlformats.org/officeDocument/2006/bibliography"/>
   </ds:schemaRefs>

</xml_diff>

<commit_message>
fix of description of extensive properties of solution 2
</commit_message>
<xml_diff>
--- a/Chemical/Resources/Documentation/Chemical.docx
+++ b/Chemical/Resources/Documentation/Chemical.docx
@@ -1942,15 +1942,19 @@
             </w:tcBorders>
           </w:tcPr>
           <w:p>
-            <w:bookmarkStart w:id="9" w:name="_GoBack"/>
-            <w:bookmarkEnd w:id="9"/>
             <m:oMathPara>
               <m:oMath>
                 <m:r>
                   <w:rPr>
                     <w:rFonts w:ascii="Cambria Math" w:hAnsi="Cambria Math"/>
                   </w:rPr>
-                  <m:t>dH+</m:t>
+                  <m:t>dH</m:t>
+                </m:r>
+                <m:r>
+                  <w:rPr>
+                    <w:rFonts w:ascii="Cambria Math" w:hAnsi="Cambria Math"/>
+                  </w:rPr>
+                  <m:t>=</m:t>
                 </m:r>
                 <m:nary>
                   <m:naryPr>
@@ -1996,12 +2000,6 @@
                     </m:sSub>
                   </m:e>
                 </m:nary>
-                <m:r>
-                  <w:rPr>
-                    <w:rFonts w:ascii="Cambria Math" w:hAnsi="Cambria Math"/>
-                  </w:rPr>
-                  <m:t>=0</m:t>
-                </m:r>
               </m:oMath>
             </m:oMathPara>
           </w:p>
@@ -2090,7 +2088,7 @@
                   <w:rPr>
                     <w:rFonts w:ascii="Cambria Math" w:hAnsi="Cambria Math"/>
                   </w:rPr>
-                  <m:t>+</m:t>
+                  <m:t>=</m:t>
                 </m:r>
                 <m:nary>
                   <m:naryPr>
@@ -2136,12 +2134,6 @@
                     </m:sSub>
                   </m:e>
                 </m:nary>
-                <m:r>
-                  <w:rPr>
-                    <w:rFonts w:ascii="Cambria Math" w:hAnsi="Cambria Math"/>
-                  </w:rPr>
-                  <m:t>=0</m:t>
-                </m:r>
               </m:oMath>
             </m:oMathPara>
           </w:p>
@@ -2167,6 +2159,8 @@
             </w:r>
           </w:p>
         </w:tc>
+        <w:bookmarkStart w:id="9" w:name="_GoBack"/>
+        <w:bookmarkEnd w:id="9"/>
       </w:tr>
       <w:tr>
         <w:tc>
@@ -2227,7 +2221,13 @@
                   <w:rPr>
                     <w:rFonts w:ascii="Cambria Math" w:hAnsi="Cambria Math"/>
                   </w:rPr>
-                  <m:t>i+</m:t>
+                  <m:t>i</m:t>
+                </m:r>
+                <m:r>
+                  <w:rPr>
+                    <w:rFonts w:ascii="Cambria Math" w:hAnsi="Cambria Math"/>
+                  </w:rPr>
+                  <m:t>=</m:t>
                 </m:r>
                 <m:nary>
                   <m:naryPr>
@@ -2273,12 +2273,6 @@
                     </m:sSub>
                   </m:e>
                 </m:nary>
-                <m:r>
-                  <w:rPr>
-                    <w:rFonts w:ascii="Cambria Math" w:hAnsi="Cambria Math"/>
-                  </w:rPr>
-                  <m:t>=0</m:t>
-                </m:r>
               </m:oMath>
             </m:oMathPara>
           </w:p>
@@ -2374,13 +2368,13 @@
                   <w:rPr>
                     <w:rFonts w:ascii="Cambria Math" w:hAnsi="Cambria Math"/>
                   </w:rPr>
-                  <m:t>-</m:t>
+                  <m:t>n</m:t>
                 </m:r>
                 <m:r>
                   <w:rPr>
                     <w:rFonts w:ascii="Cambria Math" w:hAnsi="Cambria Math"/>
                   </w:rPr>
-                  <m:t>n+</m:t>
+                  <m:t>=</m:t>
                 </m:r>
                 <m:nary>
                   <m:naryPr>
@@ -2426,12 +2420,6 @@
                     </m:sSub>
                   </m:e>
                 </m:nary>
-                <m:r>
-                  <w:rPr>
-                    <w:rFonts w:ascii="Cambria Math" w:hAnsi="Cambria Math"/>
-                  </w:rPr>
-                  <m:t>=0</m:t>
-                </m:r>
               </m:oMath>
             </m:oMathPara>
           </w:p>
@@ -2522,13 +2510,13 @@
                   <w:rPr>
                     <w:rFonts w:ascii="Cambria Math" w:hAnsi="Cambria Math"/>
                   </w:rPr>
-                  <m:t>-</m:t>
+                  <m:t>m</m:t>
                 </m:r>
                 <m:r>
                   <w:rPr>
                     <w:rFonts w:ascii="Cambria Math" w:hAnsi="Cambria Math"/>
                   </w:rPr>
-                  <m:t>m+</m:t>
+                  <m:t>=</m:t>
                 </m:r>
                 <m:nary>
                   <m:naryPr>
@@ -2574,12 +2562,6 @@
                     </m:sSub>
                   </m:e>
                 </m:nary>
-                <m:r>
-                  <w:rPr>
-                    <w:rFonts w:ascii="Cambria Math" w:hAnsi="Cambria Math"/>
-                  </w:rPr>
-                  <m:t>=0</m:t>
-                </m:r>
               </m:oMath>
             </m:oMathPara>
           </w:p>
@@ -2672,13 +2654,13 @@
                   <w:rPr>
                     <w:rFonts w:ascii="Cambria Math" w:hAnsi="Cambria Math"/>
                   </w:rPr>
-                  <m:t>-</m:t>
+                  <m:t>V</m:t>
                 </m:r>
                 <m:r>
                   <w:rPr>
                     <w:rFonts w:ascii="Cambria Math" w:hAnsi="Cambria Math"/>
                   </w:rPr>
-                  <m:t>V+</m:t>
+                  <m:t>=</m:t>
                 </m:r>
                 <m:nary>
                   <m:naryPr>
@@ -2724,12 +2706,6 @@
                     </m:sSub>
                   </m:e>
                 </m:nary>
-                <m:r>
-                  <w:rPr>
-                    <w:rFonts w:ascii="Cambria Math" w:hAnsi="Cambria Math"/>
-                  </w:rPr>
-                  <m:t>=0</m:t>
-                </m:r>
               </m:oMath>
             </m:oMathPara>
           </w:p>
@@ -2817,13 +2793,13 @@
                   <w:rPr>
                     <w:rFonts w:ascii="Cambria Math" w:hAnsi="Cambria Math"/>
                   </w:rPr>
-                  <m:t>-</m:t>
+                  <m:t>G</m:t>
                 </m:r>
                 <m:r>
                   <w:rPr>
                     <w:rFonts w:ascii="Cambria Math" w:hAnsi="Cambria Math"/>
                   </w:rPr>
-                  <m:t>G+</m:t>
+                  <m:t>=</m:t>
                 </m:r>
                 <m:nary>
                   <m:naryPr>
@@ -2869,12 +2845,6 @@
                     </m:sSub>
                   </m:e>
                 </m:nary>
-                <m:r>
-                  <w:rPr>
-                    <w:rFonts w:ascii="Cambria Math" w:hAnsi="Cambria Math"/>
-                  </w:rPr>
-                  <m:t>=0</m:t>
-                </m:r>
               </m:oMath>
             </m:oMathPara>
           </w:p>
@@ -2973,13 +2943,13 @@
                   <w:rPr>
                     <w:rFonts w:ascii="Cambria Math" w:hAnsi="Cambria Math"/>
                   </w:rPr>
-                  <m:t>-</m:t>
+                  <m:t>Q</m:t>
                 </m:r>
                 <m:r>
                   <w:rPr>
                     <w:rFonts w:ascii="Cambria Math" w:hAnsi="Cambria Math"/>
                   </w:rPr>
-                  <m:t>Q+</m:t>
+                  <m:t>=</m:t>
                 </m:r>
                 <m:nary>
                   <m:naryPr>
@@ -3025,12 +2995,6 @@
                     </m:sSub>
                   </m:e>
                 </m:nary>
-                <m:r>
-                  <w:rPr>
-                    <w:rFonts w:ascii="Cambria Math" w:hAnsi="Cambria Math"/>
-                  </w:rPr>
-                  <m:t>=0</m:t>
-                </m:r>
               </m:oMath>
             </m:oMathPara>
           </w:p>
@@ -3137,13 +3101,13 @@
                   <w:rPr>
                     <w:rFonts w:ascii="Cambria Math" w:hAnsi="Cambria Math"/>
                   </w:rPr>
-                  <m:t>-</m:t>
+                  <m:t>I</m:t>
                 </m:r>
                 <m:r>
                   <w:rPr>
                     <w:rFonts w:ascii="Cambria Math" w:hAnsi="Cambria Math"/>
                   </w:rPr>
-                  <m:t>I+</m:t>
+                  <m:t>=</m:t>
                 </m:r>
                 <m:nary>
                   <m:naryPr>
@@ -3189,12 +3153,6 @@
                     </m:sSub>
                   </m:e>
                 </m:nary>
-                <m:r>
-                  <w:rPr>
-                    <w:rFonts w:ascii="Cambria Math" w:hAnsi="Cambria Math"/>
-                  </w:rPr>
-                  <m:t>=0</m:t>
-                </m:r>
               </m:oMath>
             </m:oMathPara>
           </w:p>
@@ -15984,7 +15942,7 @@
 </file>
 
 <file path=customXml/itemProps1.xml><?xml version="1.0" encoding="utf-8"?>
-<ds:datastoreItem xmlns:ds="http://schemas.openxmlformats.org/officeDocument/2006/customXml" ds:itemID="{0D15FF38-A9FC-49A8-9C70-2BA71D6E6CC0}">
+<ds:datastoreItem xmlns:ds="http://schemas.openxmlformats.org/officeDocument/2006/customXml" ds:itemID="{66E74A41-2E46-4F4A-89F0-5570C060FDE4}">
   <ds:schemaRefs>
     <ds:schemaRef ds:uri="http://schemas.openxmlformats.org/officeDocument/2006/bibliography"/>
   </ds:schemaRefs>

</xml_diff>

<commit_message>
Shomate's equations for ideal gas as new state of matter Interfaces.IdealGasShomate
</commit_message>
<xml_diff>
--- a/Chemical/Resources/Documentation/Chemical.docx
+++ b/Chemical/Resources/Documentation/Chemical.docx
@@ -33,8 +33,13 @@
         <w:jc w:val="center"/>
       </w:pPr>
       <w:r>
-        <w:t>Marek Matejak</w:t>
-      </w:r>
+        <w:t xml:space="preserve">Marek </w:t>
+      </w:r>
+      <w:proofErr w:type="spellStart"/>
+      <w:r>
+        <w:t>Matejak</w:t>
+      </w:r>
+      <w:proofErr w:type="spellEnd"/>
     </w:p>
     <w:p>
       <w:pPr>
@@ -276,7 +281,11 @@
         <w:t>electro</w:t>
       </w:r>
       <w:r>
-        <w:t>chemical potential “μ</w:t>
+        <w:t>chemical potential “</w:t>
+      </w:r>
+      <w:proofErr w:type="spellStart"/>
+      <w:r>
+        <w:t>μ</w:t>
       </w:r>
       <w:r>
         <w:rPr>
@@ -284,6 +293,7 @@
         </w:rPr>
         <w:t>j</w:t>
       </w:r>
+      <w:proofErr w:type="spellEnd"/>
       <w:r>
         <w:t xml:space="preserve">” </w:t>
       </w:r>
@@ -303,13 +313,25 @@
         <w:t>j</w:t>
       </w:r>
       <w:r>
-        <w:t xml:space="preserve">-th </w:t>
+        <w:t>-</w:t>
+      </w:r>
+      <w:proofErr w:type="spellStart"/>
+      <w:r>
+        <w:t>th</w:t>
+      </w:r>
+      <w:proofErr w:type="spellEnd"/>
+      <w:r>
+        <w:t xml:space="preserve"> </w:t>
       </w:r>
       <w:r>
         <w:t>substance</w:t>
       </w:r>
       <w:r>
-        <w:t xml:space="preserve"> “n</w:t>
+        <w:t xml:space="preserve"> “</w:t>
+      </w:r>
+      <w:proofErr w:type="spellStart"/>
+      <w:r>
+        <w:t>n</w:t>
       </w:r>
       <w:r>
         <w:rPr>
@@ -317,6 +339,7 @@
         </w:rPr>
         <w:t>j</w:t>
       </w:r>
+      <w:proofErr w:type="spellEnd"/>
       <w:r>
         <w:t>”</w:t>
       </w:r>
@@ -345,7 +368,11 @@
         <w:t xml:space="preserve"> </w:t>
       </w:r>
       <w:r>
-        <w:t>“H” is the enthalpy of the solution, which is also extensive property and can be calculated from molar enthalpies of the substances “H</w:t>
+        <w:t>“H” is the enthalpy of the solution, which is also extensive property and can be calculated from molar enthalpies of the substances “</w:t>
+      </w:r>
+      <w:proofErr w:type="spellStart"/>
+      <w:r>
+        <w:t>H</w:t>
       </w:r>
       <w:r>
         <w:rPr>
@@ -353,6 +380,7 @@
         </w:rPr>
         <w:t>m</w:t>
       </w:r>
+      <w:proofErr w:type="spellEnd"/>
       <w:r>
         <w:t>”</w:t>
       </w:r>
@@ -387,7 +415,11 @@
         <w:t xml:space="preserve"> of the solution</w:t>
       </w:r>
       <w:r>
-        <w:t>, which is also extensive property as the sum of all molar volumes “V</w:t>
+        <w:t>, which is also extensive property as the sum of all molar volumes “</w:t>
+      </w:r>
+      <w:proofErr w:type="spellStart"/>
+      <w:r>
+        <w:t>V</w:t>
       </w:r>
       <w:r>
         <w:rPr>
@@ -395,6 +427,7 @@
         </w:rPr>
         <w:t>m</w:t>
       </w:r>
+      <w:proofErr w:type="spellEnd"/>
       <w:r>
         <w:t xml:space="preserve">” of the substances in the solution as equation </w:t>
       </w:r>
@@ -1050,7 +1083,15 @@
         <w:t xml:space="preserve">fixed </w:t>
       </w:r>
       <w:r>
-        <w:t>area “A” equal</w:t>
+        <w:t>area “</w:t>
+      </w:r>
+      <w:proofErr w:type="gramStart"/>
+      <w:r>
+        <w:t>A</w:t>
+      </w:r>
+      <w:proofErr w:type="gramEnd"/>
+      <w:r>
+        <w:t>” equal</w:t>
       </w:r>
       <w:r>
         <w:t>ed</w:t>
@@ -1379,9 +1420,11 @@
       <w:r>
         <w:t xml:space="preserve"> – the thermal connector of Modelica Standard Library 3.2 (MSL) as </w:t>
       </w:r>
+      <w:proofErr w:type="spellStart"/>
       <w:r>
         <w:t>Modelica.Thermal.HeatTransfer.Interfaces.HeatPort</w:t>
       </w:r>
+      <w:proofErr w:type="spellEnd"/>
       <w:r>
         <w:t xml:space="preserve"> and </w:t>
       </w:r>
@@ -1389,9 +1432,11 @@
         <w:lastRenderedPageBreak/>
         <w:t xml:space="preserve">mechanical connector from MSL as </w:t>
       </w:r>
+      <w:proofErr w:type="spellStart"/>
       <w:r>
         <w:t>Modelica.Mechanics.Translational.Interfaces.Flange_a</w:t>
       </w:r>
+      <w:proofErr w:type="spellEnd"/>
       <w:r>
         <w:t>.</w:t>
       </w:r>
@@ -1422,7 +1467,15 @@
         <w:t>ϕ</w:t>
       </w:r>
       <w:r>
-        <w:t>” and electrical current “i”. The non-zero electric potential “</w:t>
+        <w:t>” and electrical current “</w:t>
+      </w:r>
+      <w:proofErr w:type="spellStart"/>
+      <w:r>
+        <w:t>i</w:t>
+      </w:r>
+      <w:proofErr w:type="spellEnd"/>
+      <w:r>
+        <w:t>”. The non-zero electric potential “</w:t>
       </w:r>
       <w:r>
         <w:t>ϕ</w:t>
@@ -1455,7 +1508,11 @@
         <w:fldChar w:fldCharType="end"/>
       </w:r>
       <w:r>
-        <w:t xml:space="preserve"> , where “n</w:t>
+        <w:t xml:space="preserve"> , where “</w:t>
+      </w:r>
+      <w:proofErr w:type="spellStart"/>
+      <w:r>
+        <w:t>n</w:t>
       </w:r>
       <w:r>
         <w:rPr>
@@ -1463,6 +1520,7 @@
         </w:rPr>
         <w:t>j</w:t>
       </w:r>
+      <w:proofErr w:type="spellEnd"/>
       <w:r>
         <w:t xml:space="preserve">” </w:t>
       </w:r>
@@ -1482,10 +1540,22 @@
         <w:t>j</w:t>
       </w:r>
       <w:r>
-        <w:t xml:space="preserve">-th </w:t>
-      </w:r>
-      <w:r>
-        <w:t>substance, “z</w:t>
+        <w:t>-</w:t>
+      </w:r>
+      <w:proofErr w:type="spellStart"/>
+      <w:r>
+        <w:t>th</w:t>
+      </w:r>
+      <w:proofErr w:type="spellEnd"/>
+      <w:r>
+        <w:t xml:space="preserve"> </w:t>
+      </w:r>
+      <w:r>
+        <w:t>substance, “</w:t>
+      </w:r>
+      <w:proofErr w:type="spellStart"/>
+      <w:r>
+        <w:t>z</w:t>
       </w:r>
       <w:r>
         <w:rPr>
@@ -1493,6 +1563,7 @@
         </w:rPr>
         <w:t>j</w:t>
       </w:r>
+      <w:proofErr w:type="spellEnd"/>
       <w:r>
         <w:t xml:space="preserve">” is the number of charge of the </w:t>
       </w:r>
@@ -1500,7 +1571,15 @@
         <w:t>j</w:t>
       </w:r>
       <w:r>
-        <w:t xml:space="preserve">-th </w:t>
+        <w:t>-</w:t>
+      </w:r>
+      <w:proofErr w:type="spellStart"/>
+      <w:r>
+        <w:t>th</w:t>
+      </w:r>
+      <w:proofErr w:type="spellEnd"/>
+      <w:r>
+        <w:t xml:space="preserve"> </w:t>
       </w:r>
       <w:r>
         <w:t>substance (e.g. -1 for electron</w:t>
@@ -1691,17 +1770,24 @@
         <w:t>ϕ</w:t>
       </w:r>
       <w:r>
-        <w:t>” and electric current “i</w:t>
-      </w:r>
+        <w:t>” and electric current “</w:t>
+      </w:r>
+      <w:proofErr w:type="spellStart"/>
+      <w:r>
+        <w:t>i</w:t>
+      </w:r>
+      <w:proofErr w:type="spellEnd"/>
       <w:r>
         <w:t>” there is presented</w:t>
       </w:r>
       <w:r>
         <w:t xml:space="preserve"> also standard electrical port for the solution as </w:t>
       </w:r>
+      <w:proofErr w:type="spellStart"/>
       <w:r>
         <w:t>Modelica.Electrical.Analog.Interfaces.Pin</w:t>
       </w:r>
+      <w:proofErr w:type="spellEnd"/>
       <w:r>
         <w:t xml:space="preserve">. However typical electroneutral solution should have zero electric potential, so the typical usage of this port is to connect </w:t>
       </w:r>
@@ -1753,7 +1839,15 @@
         <w:t>s</w:t>
       </w:r>
       <w:r>
-        <w:t xml:space="preserve"> of the solution via solutionPort.</w:t>
+        <w:t xml:space="preserve"> of the solution via </w:t>
+      </w:r>
+      <w:proofErr w:type="spellStart"/>
+      <w:r>
+        <w:t>solutionPort</w:t>
+      </w:r>
+      <w:proofErr w:type="spellEnd"/>
+      <w:r>
+        <w:t>.</w:t>
       </w:r>
       <w:r>
         <w:t xml:space="preserve"> The solution port redefine the sums above into the </w:t>
@@ -1834,7 +1928,21 @@
               <w:rPr>
                 <w:rStyle w:val="Siln"/>
               </w:rPr>
-              <w:t>j-th substance</w:t>
+              <w:t>j-</w:t>
+            </w:r>
+            <w:proofErr w:type="spellStart"/>
+            <w:r>
+              <w:rPr>
+                <w:rStyle w:val="Siln"/>
+              </w:rPr>
+              <w:t>th</w:t>
+            </w:r>
+            <w:proofErr w:type="spellEnd"/>
+            <w:r>
+              <w:rPr>
+                <w:rStyle w:val="Siln"/>
+              </w:rPr>
+              <w:t xml:space="preserve"> substance</w:t>
             </w:r>
           </w:p>
         </w:tc>
@@ -1948,13 +2056,7 @@
                   <w:rPr>
                     <w:rFonts w:ascii="Cambria Math" w:hAnsi="Cambria Math"/>
                   </w:rPr>
-                  <m:t>dH</m:t>
-                </m:r>
-                <m:r>
-                  <w:rPr>
-                    <w:rFonts w:ascii="Cambria Math" w:hAnsi="Cambria Math"/>
-                  </w:rPr>
-                  <m:t>=</m:t>
+                  <m:t>dH=</m:t>
                 </m:r>
                 <m:nary>
                   <m:naryPr>
@@ -2159,8 +2261,6 @@
             </w:r>
           </w:p>
         </w:tc>
-        <w:bookmarkStart w:id="9" w:name="_GoBack"/>
-        <w:bookmarkEnd w:id="9"/>
       </w:tr>
       <w:tr>
         <w:tc>
@@ -2221,13 +2321,7 @@
                   <w:rPr>
                     <w:rFonts w:ascii="Cambria Math" w:hAnsi="Cambria Math"/>
                   </w:rPr>
-                  <m:t>i</m:t>
-                </m:r>
-                <m:r>
-                  <w:rPr>
-                    <w:rFonts w:ascii="Cambria Math" w:hAnsi="Cambria Math"/>
-                  </w:rPr>
-                  <m:t>=</m:t>
+                  <m:t>i=</m:t>
                 </m:r>
                 <m:nary>
                   <m:naryPr>
@@ -2368,13 +2462,7 @@
                   <w:rPr>
                     <w:rFonts w:ascii="Cambria Math" w:hAnsi="Cambria Math"/>
                   </w:rPr>
-                  <m:t>n</m:t>
-                </m:r>
-                <m:r>
-                  <w:rPr>
-                    <w:rFonts w:ascii="Cambria Math" w:hAnsi="Cambria Math"/>
-                  </w:rPr>
-                  <m:t>=</m:t>
+                  <m:t>n=</m:t>
                 </m:r>
                 <m:nary>
                   <m:naryPr>
@@ -2510,13 +2598,7 @@
                   <w:rPr>
                     <w:rFonts w:ascii="Cambria Math" w:hAnsi="Cambria Math"/>
                   </w:rPr>
-                  <m:t>m</m:t>
-                </m:r>
-                <m:r>
-                  <w:rPr>
-                    <w:rFonts w:ascii="Cambria Math" w:hAnsi="Cambria Math"/>
-                  </w:rPr>
-                  <m:t>=</m:t>
+                  <m:t>m=</m:t>
                 </m:r>
                 <m:nary>
                   <m:naryPr>
@@ -2654,13 +2736,7 @@
                   <w:rPr>
                     <w:rFonts w:ascii="Cambria Math" w:hAnsi="Cambria Math"/>
                   </w:rPr>
-                  <m:t>V</m:t>
-                </m:r>
-                <m:r>
-                  <w:rPr>
-                    <w:rFonts w:ascii="Cambria Math" w:hAnsi="Cambria Math"/>
-                  </w:rPr>
-                  <m:t>=</m:t>
+                  <m:t>V=</m:t>
                 </m:r>
                 <m:nary>
                   <m:naryPr>
@@ -2793,13 +2869,7 @@
                   <w:rPr>
                     <w:rFonts w:ascii="Cambria Math" w:hAnsi="Cambria Math"/>
                   </w:rPr>
-                  <m:t>G</m:t>
-                </m:r>
-                <m:r>
-                  <w:rPr>
-                    <w:rFonts w:ascii="Cambria Math" w:hAnsi="Cambria Math"/>
-                  </w:rPr>
-                  <m:t>=</m:t>
+                  <m:t>G=</m:t>
                 </m:r>
                 <m:nary>
                   <m:naryPr>
@@ -2943,13 +3013,7 @@
                   <w:rPr>
                     <w:rFonts w:ascii="Cambria Math" w:hAnsi="Cambria Math"/>
                   </w:rPr>
-                  <m:t>Q</m:t>
-                </m:r>
-                <m:r>
-                  <w:rPr>
-                    <w:rFonts w:ascii="Cambria Math" w:hAnsi="Cambria Math"/>
-                  </w:rPr>
-                  <m:t>=</m:t>
+                  <m:t>Q=</m:t>
                 </m:r>
                 <m:nary>
                   <m:naryPr>
@@ -3101,13 +3165,7 @@
                   <w:rPr>
                     <w:rFonts w:ascii="Cambria Math" w:hAnsi="Cambria Math"/>
                   </w:rPr>
-                  <m:t>I</m:t>
-                </m:r>
-                <m:r>
-                  <w:rPr>
-                    <w:rFonts w:ascii="Cambria Math" w:hAnsi="Cambria Math"/>
-                  </w:rPr>
-                  <m:t>=</m:t>
+                  <m:t>I=</m:t>
                 </m:r>
                 <m:nary>
                   <m:naryPr>
@@ -3191,7 +3249,11 @@
     </w:tbl>
     <w:p>
       <w:r>
-        <w:t>The properties of the substance as molar mass “MM”, charge number of ion “z”, molar volume “V</w:t>
+        <w:t>The properties of the substance as molar mass “MM”, charge number of ion “z”, molar volume “</w:t>
+      </w:r>
+      <w:proofErr w:type="spellStart"/>
+      <w:r>
+        <w:t>V</w:t>
       </w:r>
       <w:r>
         <w:rPr>
@@ -3199,11 +3261,16 @@
         </w:rPr>
         <w:t>m</w:t>
       </w:r>
+      <w:proofErr w:type="spellEnd"/>
       <w:r>
         <w:t>”</w:t>
       </w:r>
       <w:r>
-        <w:t xml:space="preserve"> or molar enthalpy “H</w:t>
+        <w:t xml:space="preserve"> or molar enthalpy “</w:t>
+      </w:r>
+      <w:proofErr w:type="spellStart"/>
+      <w:r>
+        <w:t>H</w:t>
       </w:r>
       <w:r>
         <w:rPr>
@@ -3211,6 +3278,7 @@
         </w:rPr>
         <w:t>m</w:t>
       </w:r>
+      <w:proofErr w:type="spellEnd"/>
       <w:r>
         <w:t>”</w:t>
       </w:r>
@@ -3227,7 +3295,11 @@
         <w:t>The model of substance is accumulating the molar flow of the substance “</w:t>
       </w:r>
       <w:r>
-        <w:t>∂n</w:t>
+        <w:t>∂</w:t>
+      </w:r>
+      <w:proofErr w:type="spellStart"/>
+      <w:r>
+        <w:t>n</w:t>
       </w:r>
       <w:r>
         <w:softHyphen/>
@@ -3238,8 +3310,13 @@
         </w:rPr>
         <w:t>j</w:t>
       </w:r>
-      <w:r>
-        <w:t>” into the amount of substance “n</w:t>
+      <w:proofErr w:type="spellEnd"/>
+      <w:r>
+        <w:t>” into the amount of substance “</w:t>
+      </w:r>
+      <w:proofErr w:type="spellStart"/>
+      <w:r>
+        <w:t>n</w:t>
       </w:r>
       <w:r>
         <w:rPr>
@@ -3247,6 +3324,7 @@
         </w:rPr>
         <w:t>j</w:t>
       </w:r>
+      <w:proofErr w:type="spellEnd"/>
       <w:r>
         <w:t>”</w:t>
       </w:r>
@@ -3269,7 +3347,11 @@
         <w:fldChar w:fldCharType="end"/>
       </w:r>
       <w:r>
-        <w:t>. Having the amount of substance “n</w:t>
+        <w:t>. Having the amount of substance “</w:t>
+      </w:r>
+      <w:proofErr w:type="spellStart"/>
+      <w:r>
+        <w:t>n</w:t>
       </w:r>
       <w:r>
         <w:rPr>
@@ -3277,8 +3359,13 @@
         </w:rPr>
         <w:t>j</w:t>
       </w:r>
-      <w:r>
-        <w:t>” and the amount of solution “n” there is possible to present the mole fraction of the substance in solution “x</w:t>
+      <w:proofErr w:type="spellEnd"/>
+      <w:r>
+        <w:t>” and the amount of solution “n” there is possible to present the mole fraction of the substance in solution “</w:t>
+      </w:r>
+      <w:proofErr w:type="spellStart"/>
+      <w:r>
+        <w:t>x</w:t>
       </w:r>
       <w:r>
         <w:rPr>
@@ -3286,6 +3373,7 @@
         </w:rPr>
         <w:t>j</w:t>
       </w:r>
+      <w:proofErr w:type="spellEnd"/>
       <w:r>
         <w:t>”</w:t>
       </w:r>
@@ -3308,7 +3396,11 @@
         <w:fldChar w:fldCharType="end"/>
       </w:r>
       <w:r>
-        <w:t>, which is typically the same as activity of the substance “a</w:t>
+        <w:t>, which is typically the same as activity of the substance “</w:t>
+      </w:r>
+      <w:proofErr w:type="spellStart"/>
+      <w:r>
+        <w:t>a</w:t>
       </w:r>
       <w:r>
         <w:softHyphen/>
@@ -3319,6 +3411,7 @@
         </w:rPr>
         <w:t>j</w:t>
       </w:r>
+      <w:proofErr w:type="spellEnd"/>
       <w:r>
         <w:t>”</w:t>
       </w:r>
@@ -3353,7 +3446,11 @@
         <w:t>. T</w:t>
       </w:r>
       <w:r>
-        <w:t>his can be corrected by activity coefficient “γ</w:t>
+        <w:t>his can be corrected by activity coefficient “</w:t>
+      </w:r>
+      <w:proofErr w:type="spellStart"/>
+      <w:r>
+        <w:t>γ</w:t>
       </w:r>
       <w:r>
         <w:rPr>
@@ -3361,6 +3458,7 @@
         </w:rPr>
         <w:t>j</w:t>
       </w:r>
+      <w:proofErr w:type="spellEnd"/>
       <w:r>
         <w:t>”</w:t>
       </w:r>
@@ -3493,11 +3591,11 @@
               </w:numPr>
               <w:spacing w:line="360" w:lineRule="auto"/>
             </w:pPr>
-            <w:bookmarkStart w:id="10" w:name="_Ref418556084"/>
+            <w:bookmarkStart w:id="9" w:name="_Ref418556084"/>
             <w:r>
               <w:t>Amount of the substance</w:t>
             </w:r>
-            <w:bookmarkEnd w:id="10"/>
+            <w:bookmarkEnd w:id="9"/>
           </w:p>
         </w:tc>
       </w:tr>
@@ -3594,11 +3692,11 @@
               </w:numPr>
               <w:spacing w:line="360" w:lineRule="auto"/>
             </w:pPr>
-            <w:bookmarkStart w:id="11" w:name="_Ref418556113"/>
+            <w:bookmarkStart w:id="10" w:name="_Ref418556113"/>
             <w:r>
               <w:t>Mole fraction of the substance</w:t>
             </w:r>
-            <w:bookmarkEnd w:id="11"/>
+            <w:bookmarkEnd w:id="10"/>
           </w:p>
         </w:tc>
       </w:tr>
@@ -3823,11 +3921,11 @@
               </w:numPr>
               <w:spacing w:line="360" w:lineRule="auto"/>
             </w:pPr>
-            <w:bookmarkStart w:id="12" w:name="_Ref418556136"/>
+            <w:bookmarkStart w:id="11" w:name="_Ref418556136"/>
             <w:r>
               <w:t>Activity of the substance</w:t>
             </w:r>
-            <w:bookmarkEnd w:id="12"/>
+            <w:bookmarkEnd w:id="11"/>
           </w:p>
         </w:tc>
       </w:tr>
@@ -3864,7 +3962,11 @@
         <w:fldChar w:fldCharType="end"/>
       </w:r>
       <w:r>
-        <w:t>, where “μ</w:t>
+        <w:t>, where “</w:t>
+      </w:r>
+      <w:proofErr w:type="spellStart"/>
+      <w:r>
+        <w:t>μ</w:t>
       </w:r>
       <w:r>
         <w:rPr>
@@ -3872,8 +3974,13 @@
         </w:rPr>
         <w:t>o</w:t>
       </w:r>
-      <w:r>
-        <w:t>” is the chemical potential of the pure substance (a</w:t>
+      <w:proofErr w:type="spellEnd"/>
+      <w:r>
+        <w:t>” is the chemical potential of the pure substance (</w:t>
+      </w:r>
+      <w:proofErr w:type="spellStart"/>
+      <w:r>
+        <w:t>a</w:t>
       </w:r>
       <w:r>
         <w:rPr>
@@ -3881,6 +3988,7 @@
         </w:rPr>
         <w:t>j</w:t>
       </w:r>
+      <w:proofErr w:type="spellEnd"/>
       <w:r>
         <w:t>=1)</w:t>
       </w:r>
@@ -4179,7 +4287,7 @@
                 <w:numId w:val="2"/>
               </w:numPr>
             </w:pPr>
-            <w:bookmarkStart w:id="13" w:name="_Ref418556687"/>
+            <w:bookmarkStart w:id="12" w:name="_Ref418556687"/>
             <w:r>
               <w:rPr>
                 <w:b/>
@@ -4189,7 +4297,7 @@
             <w:r>
               <w:t xml:space="preserve"> of the substance</w:t>
             </w:r>
-            <w:bookmarkEnd w:id="13"/>
+            <w:bookmarkEnd w:id="12"/>
             <w:r>
               <w:t xml:space="preserve"> in the solution</w:t>
             </w:r>
@@ -4412,6 +4520,7 @@
       <w:r>
         <w:t>“</w:t>
       </w:r>
+      <w:proofErr w:type="spellStart"/>
       <w:r>
         <w:t>μ</w:t>
       </w:r>
@@ -4421,11 +4530,17 @@
         </w:rPr>
         <w:t>o</w:t>
       </w:r>
+      <w:proofErr w:type="spellEnd"/>
+      <w:proofErr w:type="gramStart"/>
       <w:r>
         <w:t xml:space="preserve">“ </w:t>
       </w:r>
       <w:r>
-        <w:t xml:space="preserve">is the main property of the substance. It is temperature and pressure dependent and its derivation for ideal gas substance and for incompressible substance is in the end of this article. </w:t>
+        <w:t>is</w:t>
+      </w:r>
+      <w:proofErr w:type="gramEnd"/>
+      <w:r>
+        <w:t xml:space="preserve"> the main property of the substance. It is temperature and pressure dependent and its derivation for ideal gas substance and for incompressible substance is in the end of this article. </w:t>
       </w:r>
     </w:p>
     <w:p>
@@ -4615,7 +4730,11 @@
         <w:fldChar w:fldCharType="end"/>
       </w:r>
       <w:r>
-        <w:t>, where “v</w:t>
+        <w:t>, where “</w:t>
+      </w:r>
+      <w:proofErr w:type="spellStart"/>
+      <w:r>
+        <w:t>v</w:t>
       </w:r>
       <w:r>
         <w:rPr>
@@ -4623,6 +4742,7 @@
         </w:rPr>
         <w:t>j</w:t>
       </w:r>
+      <w:proofErr w:type="spellEnd"/>
       <w:r>
         <w:t xml:space="preserve">” is stoichiometry coefficient negative for reactants and positive for products (e.g. </w:t>
       </w:r>
@@ -4636,7 +4756,11 @@
         <w:t xml:space="preserve">in </w:t>
       </w:r>
       <w:r>
-        <w:t>&lt;-&gt; A</w:t>
+        <w:t xml:space="preserve">&lt;-&gt; </w:t>
+      </w:r>
+      <w:proofErr w:type="spellStart"/>
+      <w:r>
+        <w:t>A</w:t>
       </w:r>
       <w:r>
         <w:rPr>
@@ -4644,8 +4768,13 @@
         </w:rPr>
         <w:t>out</w:t>
       </w:r>
-      <w:r>
-        <w:t xml:space="preserve"> has stoichiometry v</w:t>
+      <w:proofErr w:type="spellEnd"/>
+      <w:r>
+        <w:t xml:space="preserve"> has stoichiometry </w:t>
+      </w:r>
+      <w:proofErr w:type="gramStart"/>
+      <w:r>
+        <w:t>v</w:t>
       </w:r>
       <w:r>
         <w:rPr>
@@ -4653,12 +4782,14 @@
         </w:rPr>
         <w:t>in</w:t>
       </w:r>
+      <w:proofErr w:type="gramEnd"/>
       <w:r>
         <w:t>=-1,</w:t>
       </w:r>
       <w:r>
         <w:t xml:space="preserve"> </w:t>
       </w:r>
+      <w:proofErr w:type="spellStart"/>
       <w:r>
         <w:t>v</w:t>
       </w:r>
@@ -4668,6 +4799,7 @@
         </w:rPr>
         <w:t>out</w:t>
       </w:r>
+      <w:proofErr w:type="spellEnd"/>
       <w:r>
         <w:t xml:space="preserve">=1; </w:t>
       </w:r>
@@ -4905,13 +5037,13 @@
               </w:numPr>
               <w:spacing w:line="360" w:lineRule="auto"/>
             </w:pPr>
-            <w:bookmarkStart w:id="14" w:name="_Ref429947629"/>
-            <w:bookmarkStart w:id="15" w:name="_Ref429950447"/>
+            <w:bookmarkStart w:id="13" w:name="_Ref429947629"/>
+            <w:bookmarkStart w:id="14" w:name="_Ref429950447"/>
             <w:r>
               <w:t>Chemical equilibrium</w:t>
             </w:r>
+            <w:bookmarkEnd w:id="13"/>
             <w:bookmarkEnd w:id="14"/>
-            <w:bookmarkEnd w:id="15"/>
           </w:p>
         </w:tc>
       </w:tr>
@@ -5077,7 +5209,11 @@
         <w:t xml:space="preserve"> of the substance</w:t>
       </w:r>
       <w:r>
-        <w:t xml:space="preserve"> “∂n</w:t>
+        <w:t xml:space="preserve"> “∂</w:t>
+      </w:r>
+      <w:proofErr w:type="spellStart"/>
+      <w:r>
+        <w:t>n</w:t>
       </w:r>
       <w:r>
         <w:softHyphen/>
@@ -5088,6 +5224,7 @@
         </w:rPr>
         <w:t>j</w:t>
       </w:r>
+      <w:proofErr w:type="spellEnd"/>
       <w:r>
         <w:t xml:space="preserve">” and </w:t>
       </w:r>
@@ -5527,11 +5664,11 @@
                 <w:numId w:val="2"/>
               </w:numPr>
             </w:pPr>
-            <w:bookmarkStart w:id="16" w:name="_Ref418608009"/>
+            <w:bookmarkStart w:id="15" w:name="_Ref418608009"/>
             <w:r>
               <w:t>Equilibrium (dissociation) coefficient  of the chemical reaction</w:t>
             </w:r>
-            <w:bookmarkEnd w:id="16"/>
+            <w:bookmarkEnd w:id="15"/>
           </w:p>
         </w:tc>
       </w:tr>
@@ -5554,7 +5691,15 @@
         <w:t>of the substance ends with the same electrochemical potentials</w:t>
       </w:r>
       <w:r>
-        <w:t xml:space="preserve"> “μ“ of the substance in each place of the solution. The same “μ” means the same activity “a” of the substance and the</w:t>
+        <w:t xml:space="preserve"> “μ</w:t>
+      </w:r>
+      <w:proofErr w:type="gramStart"/>
+      <w:r>
+        <w:t>“ of</w:t>
+      </w:r>
+      <w:proofErr w:type="gramEnd"/>
+      <w:r>
+        <w:t xml:space="preserve"> the substance in each place of the solution. The same “μ” means the same activity “a” of the substance and the</w:t>
       </w:r>
       <w:r>
         <w:t xml:space="preserve"> </w:t>
@@ -5574,7 +5719,11 @@
         <w:t>the diffusion of electroneutral</w:t>
       </w:r>
       <w:r>
-        <w:t xml:space="preserve"> (z</w:t>
+        <w:t xml:space="preserve"> (</w:t>
+      </w:r>
+      <w:proofErr w:type="spellStart"/>
+      <w:r>
+        <w:t>z</w:t>
       </w:r>
       <w:r>
         <w:rPr>
@@ -5582,6 +5731,7 @@
         </w:rPr>
         <w:t>j</w:t>
       </w:r>
+      <w:proofErr w:type="spellEnd"/>
       <w:r>
         <w:t>=0)</w:t>
       </w:r>
@@ -5613,7 +5763,11 @@
         <w:t>the</w:t>
       </w:r>
       <w:r>
-        <w:t xml:space="preserve"> substance with molar volume “V</w:t>
+        <w:t xml:space="preserve"> substance with molar volume “</w:t>
+      </w:r>
+      <w:proofErr w:type="spellStart"/>
+      <w:r>
+        <w:t>V</w:t>
       </w:r>
       <w:r>
         <w:rPr>
@@ -5621,6 +5775,7 @@
         </w:rPr>
         <w:t>m</w:t>
       </w:r>
+      <w:proofErr w:type="spellEnd"/>
       <w:r>
         <w:t xml:space="preserve">” as in equation </w:t>
       </w:r>
@@ -5979,11 +6134,11 @@
               </w:numPr>
               <w:spacing w:line="360" w:lineRule="auto"/>
             </w:pPr>
-            <w:bookmarkStart w:id="17" w:name="_Ref418602681"/>
+            <w:bookmarkStart w:id="16" w:name="_Ref418602681"/>
             <w:r>
               <w:t>Osmotic pressure</w:t>
             </w:r>
-            <w:bookmarkEnd w:id="17"/>
+            <w:bookmarkEnd w:id="16"/>
           </w:p>
         </w:tc>
       </w:tr>
@@ -6006,13 +6161,29 @@
         <w:t xml:space="preserve">≠0), the substances which has an electric charge. </w:t>
       </w:r>
       <w:r>
-        <w:t>Because at steady state the Donnan’s equilibrium is reached as expected, the concentrations of the free diffusible ion can be different on both side of the membrane during this equilibrium</w:t>
+        <w:t xml:space="preserve">Because at steady state the </w:t>
+      </w:r>
+      <w:proofErr w:type="spellStart"/>
+      <w:r>
+        <w:t>Donnan’s</w:t>
+      </w:r>
+      <w:proofErr w:type="spellEnd"/>
+      <w:r>
+        <w:t xml:space="preserve"> equilibrium is reached as expected, the concentrations of the free diffusible ion can be different on both side of the membrane during this equilibrium</w:t>
       </w:r>
       <w:r>
         <w:t>. However the electroc</w:t>
       </w:r>
       <w:r>
-        <w:t>hemical potentials of this ion is the same on both side of the membrane. This phenomena generate the direct relation between Donnan’s coefficient as ration of ion concentration and membrane potential as difference of electric potentials of the solutions. This equation is known as Nernst potential of the permeable ion and it is the direct result of the equilibration equation</w:t>
+        <w:t xml:space="preserve">hemical potentials of this ion is the same on both side of the membrane. This phenomena generate the direct relation between </w:t>
+      </w:r>
+      <w:proofErr w:type="spellStart"/>
+      <w:r>
+        <w:t>Donnan’s</w:t>
+      </w:r>
+      <w:proofErr w:type="spellEnd"/>
+      <w:r>
+        <w:t xml:space="preserve"> coefficient as ration of ion concentration and membrane potential as difference of electric potentials of the solutions. This equation is known as Nernst potential of the permeable ion and it is the direct result of the equilibration equation</w:t>
       </w:r>
       <w:r>
         <w:t xml:space="preserve"> </w:t>
@@ -6047,6 +6218,7 @@
       <w:r>
         <w:t xml:space="preserve"> </w:t>
       </w:r>
+      <w:proofErr w:type="spellStart"/>
       <w:r>
         <w:t>v</w:t>
       </w:r>
@@ -6056,8 +6228,13 @@
         </w:rPr>
         <w:t>out</w:t>
       </w:r>
-      <w:r>
-        <w:t>=1 and electrochemical potentials of the same ion are μ</w:t>
+      <w:proofErr w:type="spellEnd"/>
+      <w:r>
+        <w:t xml:space="preserve">=1 and electrochemical potentials of the same ion are </w:t>
+      </w:r>
+      <w:proofErr w:type="spellStart"/>
+      <w:r>
+        <w:t>μ</w:t>
       </w:r>
       <w:r>
         <w:rPr>
@@ -6065,8 +6242,13 @@
         </w:rPr>
         <w:t>in</w:t>
       </w:r>
-      <w:r>
-        <w:t xml:space="preserve"> and μ</w:t>
+      <w:proofErr w:type="spellEnd"/>
+      <w:r>
+        <w:t xml:space="preserve"> and </w:t>
+      </w:r>
+      <w:proofErr w:type="spellStart"/>
+      <w:r>
+        <w:t>μ</w:t>
       </w:r>
       <w:r>
         <w:rPr>
@@ -6074,8 +6256,13 @@
         </w:rPr>
         <w:t>out</w:t>
       </w:r>
-      <w:r>
-        <w:t xml:space="preserve"> with the same μ</w:t>
+      <w:proofErr w:type="spellEnd"/>
+      <w:r>
+        <w:t xml:space="preserve"> with the same </w:t>
+      </w:r>
+      <w:proofErr w:type="spellStart"/>
+      <w:r>
+        <w:t>μ</w:t>
       </w:r>
       <w:r>
         <w:rPr>
@@ -6083,6 +6270,7 @@
         </w:rPr>
         <w:t>o</w:t>
       </w:r>
+      <w:proofErr w:type="spellEnd"/>
       <w:r>
         <w:t xml:space="preserve">, temperature T and activity coefficient γ on both side of the membrane. </w:t>
       </w:r>
@@ -6408,11 +6596,11 @@
               </w:numPr>
               <w:spacing w:line="360" w:lineRule="auto"/>
             </w:pPr>
-            <w:bookmarkStart w:id="18" w:name="_Ref418603969"/>
+            <w:bookmarkStart w:id="17" w:name="_Ref418603969"/>
             <w:r>
               <w:t>Membrane potential</w:t>
             </w:r>
-            <w:bookmarkEnd w:id="18"/>
+            <w:bookmarkEnd w:id="17"/>
           </w:p>
         </w:tc>
       </w:tr>
@@ -6426,7 +6614,11 @@
         <w:t>iquids equilibrates the electro</w:t>
       </w:r>
       <w:r>
-        <w:t>chemical potentials between the gaseous and the dissolved substance. This process is called Henry’s law and the ratio between gaseous and dissolved concentration is called Henry’s coefficient “k</w:t>
+        <w:t>chemical potentials between the gaseous and the dissolved substance. This process is called Henry’s law and the ratio between gaseous and dissolved concentration is called Henry’s coefficient “</w:t>
+      </w:r>
+      <w:proofErr w:type="spellStart"/>
+      <w:r>
+        <w:t>k</w:t>
       </w:r>
       <w:r>
         <w:rPr>
@@ -6434,6 +6626,7 @@
         </w:rPr>
         <w:t>H</w:t>
       </w:r>
+      <w:proofErr w:type="spellEnd"/>
       <w:r>
         <w:t>”.</w:t>
       </w:r>
@@ -6483,7 +6676,11 @@
         <w:fldChar w:fldCharType="end"/>
       </w:r>
       <w:r>
-        <w:t>, μ</w:t>
+        <w:t xml:space="preserve">, </w:t>
+      </w:r>
+      <w:proofErr w:type="spellStart"/>
+      <w:r>
+        <w:t>μ</w:t>
       </w:r>
       <w:r>
         <w:rPr>
@@ -6497,6 +6694,7 @@
         </w:rPr>
         <w:t>g</w:t>
       </w:r>
+      <w:proofErr w:type="spellEnd"/>
       <w:r>
         <w:t xml:space="preserve"> as chemical potential of the pure gaseous substance</w:t>
       </w:r>
@@ -6507,7 +6705,11 @@
         <w:t xml:space="preserve"> </w:t>
       </w:r>
       <w:r>
-        <w:t>and μ</w:t>
+        <w:t xml:space="preserve">and </w:t>
+      </w:r>
+      <w:proofErr w:type="spellStart"/>
+      <w:r>
+        <w:t>μ</w:t>
       </w:r>
       <w:r>
         <w:rPr>
@@ -6521,6 +6723,7 @@
         </w:rPr>
         <w:t>d</w:t>
       </w:r>
+      <w:proofErr w:type="spellEnd"/>
       <w:r>
         <w:t xml:space="preserve"> as extrapolated chemical potential of the pure dissolved substance.</w:t>
       </w:r>
@@ -6529,7 +6732,15 @@
       </w:r>
       <w:r>
         <w:lastRenderedPageBreak/>
-        <w:t xml:space="preserve">The same principle is the vaporization of the solvent called Raoult’s law </w:t>
+        <w:t xml:space="preserve">The same principle is the vaporization of the solvent called </w:t>
+      </w:r>
+      <w:proofErr w:type="spellStart"/>
+      <w:r>
+        <w:t>Raoult’s</w:t>
+      </w:r>
+      <w:proofErr w:type="spellEnd"/>
+      <w:r>
+        <w:t xml:space="preserve"> law </w:t>
       </w:r>
       <w:r>
         <w:fldChar w:fldCharType="begin"/>
@@ -6562,7 +6773,11 @@
         <w:t>d</w:t>
       </w:r>
       <w:r>
-        <w:t xml:space="preserve"> and gaseous form a</w:t>
+        <w:t xml:space="preserve"> and gaseous form </w:t>
+      </w:r>
+      <w:proofErr w:type="gramStart"/>
+      <w:r>
+        <w:t>a</w:t>
       </w:r>
       <w:r>
         <w:rPr>
@@ -6571,7 +6786,12 @@
         <w:t>g</w:t>
       </w:r>
       <w:r>
-        <w:t>=p</w:t>
+        <w:t>=</w:t>
+      </w:r>
+      <w:proofErr w:type="spellStart"/>
+      <w:proofErr w:type="gramEnd"/>
+      <w:r>
+        <w:t>p</w:t>
       </w:r>
       <w:r>
         <w:rPr>
@@ -6579,6 +6799,7 @@
         </w:rPr>
         <w:t>vap</w:t>
       </w:r>
+      <w:proofErr w:type="spellEnd"/>
       <w:r>
         <w:t>/p</w:t>
       </w:r>
@@ -6589,7 +6810,11 @@
         <w:t>air</w:t>
       </w:r>
       <w:r>
-        <w:t xml:space="preserve"> is also determined by μ</w:t>
+        <w:t xml:space="preserve"> is also determined by </w:t>
+      </w:r>
+      <w:proofErr w:type="spellStart"/>
+      <w:r>
+        <w:t>μ</w:t>
       </w:r>
       <w:r>
         <w:rPr>
@@ -6603,6 +6828,7 @@
         </w:rPr>
         <w:t>d</w:t>
       </w:r>
+      <w:proofErr w:type="spellEnd"/>
       <w:r>
         <w:t xml:space="preserve"> of </w:t>
       </w:r>
@@ -6610,7 +6836,11 @@
         <w:t xml:space="preserve">pure </w:t>
       </w:r>
       <w:r>
-        <w:t>liquid and μ</w:t>
+        <w:t xml:space="preserve">liquid and </w:t>
+      </w:r>
+      <w:proofErr w:type="spellStart"/>
+      <w:r>
+        <w:t>μ</w:t>
       </w:r>
       <w:r>
         <w:rPr>
@@ -6624,6 +6854,7 @@
         </w:rPr>
         <w:t>g</w:t>
       </w:r>
+      <w:proofErr w:type="spellEnd"/>
       <w:r>
         <w:t xml:space="preserve"> of pure vapor of the substance. The last relation from gas dissolution series is dissolution in solid substances called as Sievert’s law </w:t>
       </w:r>
@@ -6922,11 +7153,11 @@
               </w:numPr>
               <w:spacing w:line="360" w:lineRule="auto"/>
             </w:pPr>
-            <w:bookmarkStart w:id="19" w:name="_Ref418606706"/>
+            <w:bookmarkStart w:id="18" w:name="_Ref418606706"/>
             <w:r>
               <w:t>Henry’s coefficient</w:t>
             </w:r>
-            <w:bookmarkEnd w:id="19"/>
+            <w:bookmarkEnd w:id="18"/>
           </w:p>
         </w:tc>
       </w:tr>
@@ -7201,19 +7432,21 @@
               </w:numPr>
               <w:spacing w:line="360" w:lineRule="auto"/>
             </w:pPr>
-            <w:bookmarkStart w:id="20" w:name="_Ref418606743"/>
-            <w:bookmarkStart w:id="21" w:name="_Ref418619107"/>
+            <w:bookmarkStart w:id="19" w:name="_Ref418606743"/>
+            <w:bookmarkStart w:id="20" w:name="_Ref418619107"/>
+            <w:proofErr w:type="spellStart"/>
             <w:r>
               <w:t>Raoult’s</w:t>
             </w:r>
+            <w:proofErr w:type="spellEnd"/>
             <w:r>
               <w:t xml:space="preserve"> </w:t>
             </w:r>
-            <w:bookmarkEnd w:id="20"/>
+            <w:bookmarkEnd w:id="19"/>
             <w:r>
               <w:t>vapor pressure</w:t>
             </w:r>
-            <w:bookmarkEnd w:id="21"/>
+            <w:bookmarkEnd w:id="20"/>
           </w:p>
         </w:tc>
       </w:tr>
@@ -7478,11 +7711,11 @@
               </w:numPr>
               <w:spacing w:line="360" w:lineRule="auto"/>
             </w:pPr>
-            <w:bookmarkStart w:id="22" w:name="_Ref418606909"/>
+            <w:bookmarkStart w:id="21" w:name="_Ref418606909"/>
             <w:r>
               <w:t>Sieverts’ coefficient</w:t>
             </w:r>
-            <w:bookmarkEnd w:id="22"/>
+            <w:bookmarkEnd w:id="21"/>
           </w:p>
         </w:tc>
       </w:tr>
@@ -7516,8 +7749,13 @@
         <w:t xml:space="preserve">air </w:t>
       </w:r>
       <w:r>
-        <w:t>= 100 kPa</w:t>
-      </w:r>
+        <w:t xml:space="preserve">= 100 </w:t>
+      </w:r>
+      <w:proofErr w:type="spellStart"/>
+      <w:r>
+        <w:t>kPa</w:t>
+      </w:r>
+      <w:proofErr w:type="spellEnd"/>
       <w:r>
         <w:t xml:space="preserve"> </w:t>
       </w:r>
@@ -7694,7 +7932,11 @@
         <w:t>between</w:t>
       </w:r>
       <w:r>
-        <w:t xml:space="preserve"> μ</w:t>
+        <w:t xml:space="preserve"> </w:t>
+      </w:r>
+      <w:proofErr w:type="spellStart"/>
+      <w:r>
+        <w:t>μ</w:t>
       </w:r>
       <w:r>
         <w:rPr>
@@ -7702,8 +7944,14 @@
         </w:rPr>
         <w:t>o</w:t>
       </w:r>
-      <w:r>
-        <w:t>. This means, that only a relative values for μ</w:t>
+      <w:proofErr w:type="spellEnd"/>
+      <w:r>
+        <w:t xml:space="preserve">. This means, that only a relative values for </w:t>
+      </w:r>
+      <w:proofErr w:type="spellStart"/>
+      <w:proofErr w:type="gramStart"/>
+      <w:r>
+        <w:t>μ</w:t>
       </w:r>
       <w:r>
         <w:rPr>
@@ -7711,8 +7959,13 @@
         </w:rPr>
         <w:t>o</w:t>
       </w:r>
-      <w:r>
-        <w:t xml:space="preserve">  is needed to know </w:t>
+      <w:proofErr w:type="spellEnd"/>
+      <w:r>
+        <w:t xml:space="preserve">  is</w:t>
+      </w:r>
+      <w:proofErr w:type="gramEnd"/>
+      <w:r>
+        <w:t xml:space="preserve"> needed to know </w:t>
       </w:r>
       <w:r>
         <w:t>of</w:t>
@@ -7724,7 +7977,11 @@
         <w:t>their typical</w:t>
       </w:r>
       <w:r>
-        <w:t xml:space="preserve"> phase as reference with μ</w:t>
+        <w:t xml:space="preserve"> phase as reference with </w:t>
+      </w:r>
+      <w:proofErr w:type="spellStart"/>
+      <w:r>
+        <w:t>μ</w:t>
       </w:r>
       <w:r>
         <w:rPr>
@@ -7732,11 +7989,16 @@
         </w:rPr>
         <w:t>o</w:t>
       </w:r>
+      <w:proofErr w:type="spellEnd"/>
       <w:r>
         <w:t xml:space="preserve">=0 and </w:t>
       </w:r>
       <w:r>
-        <w:t>the other phases and composite substances are relatively defined to these reference substances. These relative μ</w:t>
+        <w:t xml:space="preserve">the other phases and composite substances are relatively defined to these reference substances. These relative </w:t>
+      </w:r>
+      <w:proofErr w:type="spellStart"/>
+      <w:r>
+        <w:t>μ</w:t>
       </w:r>
       <w:r>
         <w:rPr>
@@ -7744,6 +8006,7 @@
         </w:rPr>
         <w:t>o</w:t>
       </w:r>
+      <w:proofErr w:type="spellEnd"/>
       <w:r>
         <w:t xml:space="preserve"> </w:t>
       </w:r>
@@ -7753,6 +8016,7 @@
       <w:r>
         <w:t>“</w:t>
       </w:r>
+      <w:proofErr w:type="spellStart"/>
       <w:r>
         <w:t>Δ</w:t>
       </w:r>
@@ -7771,11 +8035,17 @@
         </w:rPr>
         <w:t>o</w:t>
       </w:r>
+      <w:proofErr w:type="spellEnd"/>
+      <w:proofErr w:type="gramStart"/>
       <w:r>
         <w:t xml:space="preserve">“ </w:t>
       </w:r>
       <w:r>
-        <w:t xml:space="preserve">and they are typically tabulated at temperature </w:t>
+        <w:t>and</w:t>
+      </w:r>
+      <w:proofErr w:type="gramEnd"/>
+      <w:r>
+        <w:t xml:space="preserve"> they are typically tabulated at temperature </w:t>
       </w:r>
       <w:r>
         <w:t>T</w:t>
@@ -7826,7 +8096,11 @@
         <w:t>25C,1bar</w:t>
       </w:r>
       <w:r>
-        <w:t xml:space="preserve"> = Δ</w:t>
+        <w:t xml:space="preserve"> = </w:t>
+      </w:r>
+      <w:proofErr w:type="spellStart"/>
+      <w:r>
+        <w:t>Δ</w:t>
       </w:r>
       <w:r>
         <w:rPr>
@@ -7843,6 +8117,7 @@
         </w:rPr>
         <w:t>o</w:t>
       </w:r>
+      <w:proofErr w:type="spellEnd"/>
       <w:r>
         <w:t xml:space="preserve"> and H</w:t>
       </w:r>
@@ -7858,6 +8133,7 @@
       <w:r>
         <w:t xml:space="preserve"> </w:t>
       </w:r>
+      <w:proofErr w:type="spellStart"/>
       <w:r>
         <w:t>Δ</w:t>
       </w:r>
@@ -7876,12 +8152,14 @@
         </w:rPr>
         <w:t>o</w:t>
       </w:r>
+      <w:proofErr w:type="spellEnd"/>
       <w:r>
         <w:t xml:space="preserve">, where </w:t>
       </w:r>
       <w:r>
         <w:t>“</w:t>
       </w:r>
+      <w:proofErr w:type="spellStart"/>
       <w:r>
         <w:t>Δ</w:t>
       </w:r>
@@ -7900,6 +8178,7 @@
         </w:rPr>
         <w:t>o</w:t>
       </w:r>
+      <w:proofErr w:type="spellEnd"/>
       <w:r>
         <w:t xml:space="preserve">“ </w:t>
       </w:r>
@@ -7907,7 +8186,11 @@
         <w:t>is the free formation molar enthalpy of the substance as the amount of heat consumed by one mole of the substance during whole formation process from the reference substances.</w:t>
       </w:r>
       <w:r>
-        <w:t xml:space="preserve"> Also the molar entropy Δ</w:t>
+        <w:t xml:space="preserve"> Also the molar entropy </w:t>
+      </w:r>
+      <w:proofErr w:type="spellStart"/>
+      <w:r>
+        <w:t>Δ</w:t>
       </w:r>
       <w:r>
         <w:rPr>
@@ -7924,6 +8207,7 @@
         </w:rPr>
         <w:t>o</w:t>
       </w:r>
+      <w:proofErr w:type="spellEnd"/>
       <w:r>
         <w:t xml:space="preserve"> at standard temperatures can be expressed from equation </w:t>
       </w:r>
@@ -8288,7 +8572,7 @@
                 <w:numId w:val="2"/>
               </w:numPr>
             </w:pPr>
-            <w:bookmarkStart w:id="23" w:name="_Ref418632027"/>
+            <w:bookmarkStart w:id="22" w:name="_Ref418632027"/>
             <w:r>
               <w:t>Free molar entropy of formation at T</w:t>
             </w:r>
@@ -8310,7 +8594,7 @@
             <w:r>
               <w:t>=100kPa</w:t>
             </w:r>
-            <w:bookmarkEnd w:id="23"/>
+            <w:bookmarkEnd w:id="22"/>
           </w:p>
         </w:tc>
       </w:tr>
@@ -8341,7 +8625,11 @@
         <w:t xml:space="preserve"> (</w:t>
       </w:r>
       <w:r>
-        <w:t>molar volume V</w:t>
+        <w:t xml:space="preserve">molar volume </w:t>
+      </w:r>
+      <w:proofErr w:type="spellStart"/>
+      <w:r>
+        <w:t>V</w:t>
       </w:r>
       <w:r>
         <w:rPr>
@@ -8349,6 +8637,7 @@
         </w:rPr>
         <w:t>m</w:t>
       </w:r>
+      <w:proofErr w:type="spellEnd"/>
       <w:r>
         <w:t>=R*T/p)</w:t>
       </w:r>
@@ -8359,7 +8648,11 @@
         <w:t xml:space="preserve">, for which the </w:t>
       </w:r>
       <w:r>
-        <w:t>molar volume V</w:t>
+        <w:t xml:space="preserve">molar volume </w:t>
+      </w:r>
+      <w:proofErr w:type="spellStart"/>
+      <w:r>
+        <w:t>V</w:t>
       </w:r>
       <w:r>
         <w:rPr>
@@ -8367,6 +8660,7 @@
         </w:rPr>
         <w:t>m</w:t>
       </w:r>
+      <w:proofErr w:type="spellEnd"/>
       <w:r>
         <w:t xml:space="preserve"> is constant at each temperature and pressure</w:t>
       </w:r>
@@ -8590,7 +8884,7 @@
                 <w:numId w:val="2"/>
               </w:numPr>
             </w:pPr>
-            <w:bookmarkStart w:id="24" w:name="_Ref418631263"/>
+            <w:bookmarkStart w:id="23" w:name="_Ref418631263"/>
             <w:r>
               <w:t>Molar enthalpy of the ideal gas</w:t>
             </w:r>
@@ -8600,7 +8894,7 @@
             <w:r>
               <w:t xml:space="preserve"> substance</w:t>
             </w:r>
-            <w:bookmarkEnd w:id="24"/>
+            <w:bookmarkEnd w:id="23"/>
           </w:p>
         </w:tc>
       </w:tr>
@@ -8807,11 +9101,11 @@
                 <w:numId w:val="2"/>
               </w:numPr>
             </w:pPr>
-            <w:bookmarkStart w:id="25" w:name="_Ref418631265"/>
+            <w:bookmarkStart w:id="24" w:name="_Ref418631265"/>
             <w:r>
               <w:t>Molar enthalpy of the incompressible substance</w:t>
             </w:r>
-            <w:bookmarkEnd w:id="25"/>
+            <w:bookmarkEnd w:id="24"/>
           </w:p>
         </w:tc>
       </w:tr>
@@ -9164,11 +9458,11 @@
                 <w:numId w:val="2"/>
               </w:numPr>
             </w:pPr>
-            <w:bookmarkStart w:id="26" w:name="_Ref418631267"/>
+            <w:bookmarkStart w:id="25" w:name="_Ref418631267"/>
             <w:r>
               <w:t>Molar entropy of the ideal gas substance</w:t>
             </w:r>
-            <w:bookmarkEnd w:id="26"/>
+            <w:bookmarkEnd w:id="25"/>
           </w:p>
         </w:tc>
       </w:tr>
@@ -9513,11 +9807,11 @@
                 <w:numId w:val="2"/>
               </w:numPr>
             </w:pPr>
-            <w:bookmarkStart w:id="27" w:name="_Ref418631268"/>
+            <w:bookmarkStart w:id="26" w:name="_Ref418631268"/>
             <w:r>
               <w:t>Molar entropy of the incompressible substance</w:t>
             </w:r>
-            <w:bookmarkEnd w:id="27"/>
+            <w:bookmarkEnd w:id="26"/>
           </w:p>
         </w:tc>
       </w:tr>
@@ -9668,7 +9962,7 @@
                 <w:numId w:val="2"/>
               </w:numPr>
             </w:pPr>
-            <w:bookmarkStart w:id="28" w:name="_Ref418637957"/>
+            <w:bookmarkStart w:id="27" w:name="_Ref418637957"/>
             <w:r>
               <w:t>C</w:t>
             </w:r>
@@ -9681,7 +9975,7 @@
             <w:r>
               <w:t>substance</w:t>
             </w:r>
-            <w:bookmarkEnd w:id="28"/>
+            <w:bookmarkEnd w:id="27"/>
           </w:p>
         </w:tc>
       </w:tr>
@@ -9844,7 +10138,11 @@
     </w:tbl>
     <w:p>
       <w:r>
-        <w:t>Where c</w:t>
+        <w:t xml:space="preserve">Where </w:t>
+      </w:r>
+      <w:proofErr w:type="spellStart"/>
+      <w:r>
+        <w:t>c</w:t>
       </w:r>
       <w:r>
         <w:rPr>
@@ -9852,6 +10150,7 @@
         </w:rPr>
         <w:t>p</w:t>
       </w:r>
+      <w:proofErr w:type="spellEnd"/>
       <w:r>
         <w:t xml:space="preserve"> is molar heat capacity of the substance at constant pressure. The meaning of this substance property is the ratio of heat change per change of temperature</w:t>
       </w:r>
@@ -10035,11 +10334,11 @@
                 <w:numId w:val="2"/>
               </w:numPr>
             </w:pPr>
-            <w:bookmarkStart w:id="29" w:name="_Ref420015254"/>
+            <w:bookmarkStart w:id="28" w:name="_Ref420015254"/>
             <w:r>
               <w:t>Fundamental thermodynamic relation</w:t>
             </w:r>
-            <w:bookmarkEnd w:id="29"/>
+            <w:bookmarkEnd w:id="28"/>
             <w:r>
               <w:t xml:space="preserve"> </w:t>
             </w:r>
@@ -10121,11 +10420,11 @@
                 <w:numId w:val="2"/>
               </w:numPr>
             </w:pPr>
-            <w:bookmarkStart w:id="30" w:name="_Ref418635495"/>
+            <w:bookmarkStart w:id="29" w:name="_Ref418635495"/>
             <w:r>
               <w:t xml:space="preserve">Change of Gibbs energy </w:t>
             </w:r>
-            <w:bookmarkEnd w:id="30"/>
+            <w:bookmarkEnd w:id="29"/>
             <w:r>
               <w:t>and change of enthalpy as a result of fundamental equation (34)</w:t>
             </w:r>
@@ -11161,7 +11460,11 @@
         <w:t xml:space="preserve"> equation </w:t>
       </w:r>
       <w:r>
-        <w:t>∂H</w:t>
+        <w:t>∂</w:t>
+      </w:r>
+      <w:proofErr w:type="spellStart"/>
+      <w:r>
+        <w:t>H</w:t>
       </w:r>
       <w:r>
         <w:rPr>
@@ -11169,8 +11472,13 @@
         </w:rPr>
         <w:t>m</w:t>
       </w:r>
-      <w:r>
-        <w:t>=∂T*(c</w:t>
+      <w:proofErr w:type="spellEnd"/>
+      <w:r>
+        <w:t>=∂T*(</w:t>
+      </w:r>
+      <w:proofErr w:type="spellStart"/>
+      <w:r>
+        <w:t>c</w:t>
       </w:r>
       <w:r>
         <w:rPr>
@@ -11178,6 +11486,7 @@
         </w:rPr>
         <w:t>p</w:t>
       </w:r>
+      <w:proofErr w:type="spellEnd"/>
       <w:r>
         <w:t>) for free molar enthalpy and the differential equation T*∂S</w:t>
       </w:r>
@@ -11188,7 +11497,11 @@
         <w:t>m</w:t>
       </w:r>
       <w:r>
-        <w:t>=∂T*(c</w:t>
+        <w:t>=∂T*(</w:t>
+      </w:r>
+      <w:proofErr w:type="spellStart"/>
+      <w:r>
+        <w:t>c</w:t>
       </w:r>
       <w:r>
         <w:rPr>
@@ -11196,6 +11509,7 @@
         </w:rPr>
         <w:t>p</w:t>
       </w:r>
+      <w:proofErr w:type="spellEnd"/>
       <w:r>
         <w:t>)</w:t>
       </w:r>
@@ -11203,7 +11517,11 @@
         <w:t xml:space="preserve"> </w:t>
       </w:r>
       <w:r>
-        <w:t>for free molar entropy. In the case of incompressible substances are the equations ∂H</w:t>
+        <w:t>for free molar entropy. In the case of incompressible substances are the equations ∂</w:t>
+      </w:r>
+      <w:proofErr w:type="spellStart"/>
+      <w:r>
+        <w:t>H</w:t>
       </w:r>
       <w:r>
         <w:rPr>
@@ -11211,8 +11529,13 @@
         </w:rPr>
         <w:t>m</w:t>
       </w:r>
-      <w:r>
-        <w:t>=∂T*c</w:t>
+      <w:proofErr w:type="spellEnd"/>
+      <w:r>
+        <w:t>=∂T*</w:t>
+      </w:r>
+      <w:proofErr w:type="spellStart"/>
+      <w:r>
+        <w:t>c</w:t>
       </w:r>
       <w:r>
         <w:rPr>
@@ -11220,6 +11543,7 @@
         </w:rPr>
         <w:t>p</w:t>
       </w:r>
+      <w:proofErr w:type="spellEnd"/>
       <w:r>
         <w:t xml:space="preserve"> and T*∂S</w:t>
       </w:r>
@@ -11348,6 +11672,7 @@
       <w:r>
         <w:t>)*</w:t>
       </w:r>
+      <w:proofErr w:type="spellStart"/>
       <w:r>
         <w:t>V</w:t>
       </w:r>
@@ -11357,6 +11682,7 @@
         </w:rPr>
         <w:t>m</w:t>
       </w:r>
+      <w:proofErr w:type="spellEnd"/>
       <w:r>
         <w:t xml:space="preserve">. By definition this pressure-volume energy is part of the internal energy, but not a part of enthalpy, so it must be included in entropy of the substance as in equation </w:t>
       </w:r>
@@ -11954,13 +12280,13 @@
                 <w:numId w:val="2"/>
               </w:numPr>
             </w:pPr>
-            <w:bookmarkStart w:id="31" w:name="_Ref419592195"/>
+            <w:bookmarkStart w:id="30" w:name="_Ref419592195"/>
             <w:r>
               <w:t>Ideal gas at 25°C</w:t>
             </w:r>
           </w:p>
         </w:tc>
-        <w:bookmarkEnd w:id="31"/>
+        <w:bookmarkEnd w:id="30"/>
       </w:tr>
     </w:tbl>
     <w:p>
@@ -11987,11 +12313,131 @@
       </w:r>
     </w:p>
     <w:p>
+      <w:r>
+        <w:lastRenderedPageBreak/>
+        <w:t>The other possible solution of equations (37) for non-constant heat capacity are Shomate equations</w:t>
+      </w:r>
+      <w:r>
+        <w:t xml:space="preserve"> (</w:t>
+      </w:r>
+      <w:r>
+        <w:t>http://old.vscht.cz/fch/cz/pomucky/fchab/Shomate.html</w:t>
+      </w:r>
+      <w:r>
+        <w:t>)</w:t>
+      </w:r>
+      <w:r>
+        <w:t>:</w:t>
+      </w:r>
+    </w:p>
+    <w:p>
+      <w:r>
+        <w:rPr>
+          <w:noProof/>
+        </w:rPr>
+        <w:drawing>
+          <wp:inline distT="0" distB="0" distL="0" distR="0" wp14:anchorId="221CA0D1" wp14:editId="73C85195">
+            <wp:extent cx="5760720" cy="4083685"/>
+            <wp:effectExtent l="0" t="0" r="0" b="0"/>
+            <wp:docPr id="4" name="Obrázek 4"/>
+            <wp:cNvGraphicFramePr>
+              <a:graphicFrameLocks xmlns:a="http://schemas.openxmlformats.org/drawingml/2006/main" noChangeAspect="1"/>
+            </wp:cNvGraphicFramePr>
+            <a:graphic xmlns:a="http://schemas.openxmlformats.org/drawingml/2006/main">
+              <a:graphicData uri="http://schemas.openxmlformats.org/drawingml/2006/picture">
+                <pic:pic xmlns:pic="http://schemas.openxmlformats.org/drawingml/2006/picture">
+                  <pic:nvPicPr>
+                    <pic:cNvPr id="1" name=""/>
+                    <pic:cNvPicPr/>
+                  </pic:nvPicPr>
+                  <pic:blipFill>
+                    <a:blip r:embed="rId6"/>
+                    <a:stretch>
+                      <a:fillRect/>
+                    </a:stretch>
+                  </pic:blipFill>
+                  <pic:spPr>
+                    <a:xfrm>
+                      <a:off x="0" y="0"/>
+                      <a:ext cx="5760720" cy="4083685"/>
+                    </a:xfrm>
+                    <a:prstGeom prst="rect">
+                      <a:avLst/>
+                    </a:prstGeom>
+                  </pic:spPr>
+                </pic:pic>
+              </a:graphicData>
+            </a:graphic>
+          </wp:inline>
+        </w:drawing>
+      </w:r>
+    </w:p>
+    <w:p>
+      <w:proofErr w:type="gramStart"/>
+      <w:r>
+        <w:t>where</w:t>
+      </w:r>
+      <w:proofErr w:type="gramEnd"/>
+      <w:r>
+        <w:t xml:space="preserve"> AA,BB,CC,DD, EE, AAA, EEE</w:t>
+      </w:r>
+      <w:bookmarkStart w:id="31" w:name="_GoBack"/>
+      <w:bookmarkEnd w:id="31"/>
+      <w:r>
+        <w:t>, G and F are Shomate’s parameters of the substance and the solution for standard condition point as AA, G and F from cp_25degC, Hm_25degC and Sm_25degC can be calculated as follows:</w:t>
+      </w:r>
+    </w:p>
+    <w:p>
+      <w:r>
+        <w:rPr>
+          <w:noProof/>
+        </w:rPr>
+        <w:lastRenderedPageBreak/>
+        <w:drawing>
+          <wp:inline distT="0" distB="0" distL="0" distR="0" wp14:anchorId="11155E41" wp14:editId="32DDB007">
+            <wp:extent cx="5760720" cy="4708525"/>
+            <wp:effectExtent l="0" t="0" r="0" b="0"/>
+            <wp:docPr id="5" name="Obrázek 5"/>
+            <wp:cNvGraphicFramePr>
+              <a:graphicFrameLocks xmlns:a="http://schemas.openxmlformats.org/drawingml/2006/main" noChangeAspect="1"/>
+            </wp:cNvGraphicFramePr>
+            <a:graphic xmlns:a="http://schemas.openxmlformats.org/drawingml/2006/main">
+              <a:graphicData uri="http://schemas.openxmlformats.org/drawingml/2006/picture">
+                <pic:pic xmlns:pic="http://schemas.openxmlformats.org/drawingml/2006/picture">
+                  <pic:nvPicPr>
+                    <pic:cNvPr id="1" name=""/>
+                    <pic:cNvPicPr/>
+                  </pic:nvPicPr>
+                  <pic:blipFill>
+                    <a:blip r:embed="rId7"/>
+                    <a:stretch>
+                      <a:fillRect/>
+                    </a:stretch>
+                  </pic:blipFill>
+                  <pic:spPr>
+                    <a:xfrm>
+                      <a:off x="0" y="0"/>
+                      <a:ext cx="5760720" cy="4708525"/>
+                    </a:xfrm>
+                    <a:prstGeom prst="rect">
+                      <a:avLst/>
+                    </a:prstGeom>
+                  </pic:spPr>
+                </pic:pic>
+              </a:graphicData>
+            </a:graphic>
+          </wp:inline>
+        </w:drawing>
+      </w:r>
+      <w:r>
+        <w:t xml:space="preserve"> </w:t>
+      </w:r>
+    </w:p>
+    <w:p>
       <w:pPr>
         <w:pStyle w:val="Nadpis2"/>
       </w:pPr>
       <w:r>
-        <w:lastRenderedPageBreak/>
         <w:t>Chemical kinetics</w:t>
       </w:r>
     </w:p>
@@ -12082,8 +12528,13 @@
         <w:t xml:space="preserve"> </w:t>
       </w:r>
       <w:r>
-        <w:t xml:space="preserve">if and only if </w:t>
-      </w:r>
+        <w:t xml:space="preserve">if and only </w:t>
+      </w:r>
+      <w:proofErr w:type="gramStart"/>
+      <w:r>
+        <w:t xml:space="preserve">if </w:t>
+      </w:r>
+      <w:proofErr w:type="gramEnd"/>
       <m:oMath>
         <m:nary>
           <m:naryPr>
@@ -12198,7 +12649,39 @@
         <w:t>with possibility of speed turnover. For this purposes are prop</w:t>
       </w:r>
       <w:r>
-        <w:t>osed two parameters of kinetics: kC and kE. The parameter kC is describing the speed of the process near equilibrium. The parameter kE is describing the shape of dependence on energetic difference from equilibrium.</w:t>
+        <w:t xml:space="preserve">osed two parameters of kinetics: </w:t>
+      </w:r>
+      <w:proofErr w:type="spellStart"/>
+      <w:r>
+        <w:t>kC</w:t>
+      </w:r>
+      <w:proofErr w:type="spellEnd"/>
+      <w:r>
+        <w:t xml:space="preserve"> and </w:t>
+      </w:r>
+      <w:proofErr w:type="spellStart"/>
+      <w:r>
+        <w:t>kE</w:t>
+      </w:r>
+      <w:proofErr w:type="spellEnd"/>
+      <w:r>
+        <w:t xml:space="preserve">. The parameter </w:t>
+      </w:r>
+      <w:proofErr w:type="spellStart"/>
+      <w:r>
+        <w:t>kC</w:t>
+      </w:r>
+      <w:proofErr w:type="spellEnd"/>
+      <w:r>
+        <w:t xml:space="preserve"> is describing the speed of the process near equilibrium. The parameter </w:t>
+      </w:r>
+      <w:proofErr w:type="spellStart"/>
+      <w:r>
+        <w:t>kE</w:t>
+      </w:r>
+      <w:proofErr w:type="spellEnd"/>
+      <w:r>
+        <w:t xml:space="preserve"> is describing the shape of dependence on energetic difference from equilibrium.</w:t>
       </w:r>
     </w:p>
     <w:tbl>
@@ -12578,7 +13061,7 @@
               <w:pStyle w:val="Odstavecseseznamem"/>
               <w:numPr>
                 <w:ilvl w:val="0"/>
-                <w:numId w:val="2"/>
+                <w:numId w:val="18"/>
               </w:numPr>
               <w:spacing w:line="360" w:lineRule="auto"/>
             </w:pPr>
@@ -12596,7 +13079,6 @@
       <w:r>
         <w:rPr>
           <w:noProof/>
-          <w:lang w:val="sk-SK" w:eastAsia="sk-SK"/>
         </w:rPr>
         <mc:AlternateContent>
           <mc:Choice Requires="wps">
@@ -12672,8 +13154,13 @@
                               <w:t xml:space="preserve"> process has maximal rate at </w:t>
                             </w:r>
                             <w:r>
-                              <w:t>energy difference = 1/kE</w:t>
+                              <w:t>energy difference = 1/</w:t>
                             </w:r>
+                            <w:proofErr w:type="spellStart"/>
+                            <w:r>
+                              <w:t>kE</w:t>
+                            </w:r>
+                            <w:proofErr w:type="spellEnd"/>
                             <w:r>
                               <w:t>.</w:t>
                             </w:r>
@@ -12737,8 +13224,13 @@
                         <w:t xml:space="preserve"> process has maximal rate at </w:t>
                       </w:r>
                       <w:r>
-                        <w:t>energy difference = 1/kE</w:t>
+                        <w:t>energy difference = 1/</w:t>
                       </w:r>
+                      <w:proofErr w:type="spellStart"/>
+                      <w:r>
+                        <w:t>kE</w:t>
+                      </w:r>
+                      <w:proofErr w:type="spellEnd"/>
                       <w:r>
                         <w:t>.</w:t>
                       </w:r>
@@ -12755,7 +13247,6 @@
         <w:rPr>
           <w:rStyle w:val="MathematicaFormatStandardForm"/>
           <w:noProof/>
-          <w:lang w:val="sk-SK" w:eastAsia="sk-SK"/>
         </w:rPr>
         <w:drawing>
           <wp:anchor distT="0" distB="0" distL="114300" distR="114300" simplePos="0" relativeHeight="251659264" behindDoc="0" locked="0" layoutInCell="1" allowOverlap="1" wp14:anchorId="6B18BCE7" wp14:editId="2F13DF8F">
@@ -12783,7 +13274,7 @@
                     </pic:cNvPicPr>
                   </pic:nvPicPr>
                   <pic:blipFill rotWithShape="1">
-                    <a:blip r:embed="rId6">
+                    <a:blip r:embed="rId8">
                       <a:extLst>
                         <a:ext uri="{28A0092B-C50C-407E-A947-70E740481C1C}">
                           <a14:useLocalDpi xmlns:a14="http://schemas.microsoft.com/office/drawing/2010/main" val="0"/>
@@ -12818,7 +13309,20 @@
         </w:drawing>
       </w:r>
       <w:r>
-        <w:t>The example of parametrization is possible to see in scale of mathematical expression u*exp(-|u|)</w:t>
+        <w:t>The example of parametrization is possible to see in scale of mathematical expression u*</w:t>
+      </w:r>
+      <w:proofErr w:type="spellStart"/>
+      <w:proofErr w:type="gramStart"/>
+      <w:r>
+        <w:t>exp</w:t>
+      </w:r>
+      <w:proofErr w:type="spellEnd"/>
+      <w:r>
+        <w:t>(</w:t>
+      </w:r>
+      <w:proofErr w:type="gramEnd"/>
+      <w:r>
+        <w:t>-|u|)</w:t>
       </w:r>
       <w:r>
         <w:t xml:space="preserve"> as Figure 1-3</w:t>
@@ -12949,7 +13453,15 @@
         <w:t xml:space="preserve"> </w:t>
       </w:r>
       <w:r>
-        <w:t>u*exp(-|u|) “</w:t>
+        <w:t>u*</w:t>
+      </w:r>
+      <w:proofErr w:type="spellStart"/>
+      <w:r>
+        <w:t>exp</w:t>
+      </w:r>
+      <w:proofErr w:type="spellEnd"/>
+      <w:r>
+        <w:t>(-|u|) “</w:t>
       </w:r>
       <w:r>
         <w:t xml:space="preserve">.  </w:t>
@@ -12963,8 +13475,9 @@
       <w:r>
         <w:rPr>
           <w:noProof/>
-          <w:lang w:eastAsia="sk-SK"/>
+          <w:lang w:val="en-US"/>
         </w:rPr>
+        <w:lastRenderedPageBreak/>
         <mc:AlternateContent>
           <mc:Choice Requires="wps">
             <w:drawing>
@@ -13035,7 +13548,23 @@
                               <w:fldChar w:fldCharType="end"/>
                             </w:r>
                             <w:r>
-                              <w:t>) Linear behavior is caused with zero kE or process energy difference &lt;&lt; 1/kE.</w:t>
+                              <w:t xml:space="preserve">) Linear behavior is caused with zero </w:t>
+                            </w:r>
+                            <w:proofErr w:type="spellStart"/>
+                            <w:r>
+                              <w:t>kE</w:t>
+                            </w:r>
+                            <w:proofErr w:type="spellEnd"/>
+                            <w:r>
+                              <w:t xml:space="preserve"> or process energy difference &lt;&lt; 1/</w:t>
+                            </w:r>
+                            <w:proofErr w:type="spellStart"/>
+                            <w:r>
+                              <w:t>kE</w:t>
+                            </w:r>
+                            <w:proofErr w:type="spellEnd"/>
+                            <w:r>
+                              <w:t>.</w:t>
                             </w:r>
                           </w:p>
                         </w:txbxContent>
@@ -13089,7 +13618,23 @@
                         <w:fldChar w:fldCharType="end"/>
                       </w:r>
                       <w:r>
-                        <w:t>) Linear behavior is caused with zero kE or process energy difference &lt;&lt; 1/kE.</w:t>
+                        <w:t xml:space="preserve">) Linear behavior is caused with zero </w:t>
+                      </w:r>
+                      <w:proofErr w:type="spellStart"/>
+                      <w:r>
+                        <w:t>kE</w:t>
+                      </w:r>
+                      <w:proofErr w:type="spellEnd"/>
+                      <w:r>
+                        <w:t xml:space="preserve"> or process energy difference &lt;&lt; 1/</w:t>
+                      </w:r>
+                      <w:proofErr w:type="spellStart"/>
+                      <w:r>
+                        <w:t>kE</w:t>
+                      </w:r>
+                      <w:proofErr w:type="spellEnd"/>
+                      <w:r>
+                        <w:t>.</w:t>
                       </w:r>
                     </w:p>
                   </w:txbxContent>
@@ -13104,7 +13649,7 @@
         <w:rPr>
           <w:rStyle w:val="MathematicaFormatStandardForm"/>
           <w:noProof/>
-          <w:lang w:eastAsia="sk-SK"/>
+          <w:lang w:val="en-US"/>
         </w:rPr>
         <w:drawing>
           <wp:anchor distT="0" distB="0" distL="114300" distR="114300" simplePos="0" relativeHeight="251658240" behindDoc="0" locked="0" layoutInCell="1" allowOverlap="1" wp14:anchorId="33AFAD96" wp14:editId="75A31D4B">
@@ -13132,7 +13677,7 @@
                     </pic:cNvPicPr>
                   </pic:nvPicPr>
                   <pic:blipFill rotWithShape="1">
-                    <a:blip r:embed="rId7">
+                    <a:blip r:embed="rId9">
                       <a:extLst>
                         <a:ext uri="{28A0092B-C50C-407E-A947-70E740481C1C}">
                           <a14:useLocalDpi xmlns:a14="http://schemas.microsoft.com/office/drawing/2010/main" val="0"/>
@@ -13189,7 +13734,7 @@
       <w:r>
         <w:rPr>
           <w:noProof/>
-          <w:lang w:eastAsia="sk-SK"/>
+          <w:lang w:val="en-US"/>
         </w:rPr>
         <mc:AlternateContent>
           <mc:Choice Requires="wps">
@@ -13260,11 +13805,24 @@
                               <w:fldChar w:fldCharType="end"/>
                             </w:r>
                             <w:r>
-                              <w:t>) If actual energy difference</w:t>
+                              <w:t xml:space="preserve">) </w:t>
+                            </w:r>
+                            <w:proofErr w:type="gramStart"/>
+                            <w:r>
+                              <w:t>If</w:t>
+                            </w:r>
+                            <w:proofErr w:type="gramEnd"/>
+                            <w:r>
+                              <w:t xml:space="preserve"> actual energy difference</w:t>
                             </w:r>
                             <w:r>
-                              <w:t xml:space="preserve"> of the process increases above 1/kE</w:t>
+                              <w:t xml:space="preserve"> of the process increases above 1/</w:t>
                             </w:r>
+                            <w:proofErr w:type="spellStart"/>
+                            <w:r>
+                              <w:t>kE</w:t>
+                            </w:r>
+                            <w:proofErr w:type="spellEnd"/>
                             <w:r>
                               <w:t xml:space="preserve"> then the rate rapidly slow down.</w:t>
                             </w:r>
@@ -13319,11 +13877,24 @@
                         <w:fldChar w:fldCharType="end"/>
                       </w:r>
                       <w:r>
-                        <w:t>) If actual energy difference</w:t>
+                        <w:t xml:space="preserve">) </w:t>
+                      </w:r>
+                      <w:proofErr w:type="gramStart"/>
+                      <w:r>
+                        <w:t>If</w:t>
+                      </w:r>
+                      <w:proofErr w:type="gramEnd"/>
+                      <w:r>
+                        <w:t xml:space="preserve"> actual energy difference</w:t>
                       </w:r>
                       <w:r>
-                        <w:t xml:space="preserve"> of the process increases above 1/kE</w:t>
+                        <w:t xml:space="preserve"> of the process increases above 1/</w:t>
                       </w:r>
+                      <w:proofErr w:type="spellStart"/>
+                      <w:r>
+                        <w:t>kE</w:t>
+                      </w:r>
+                      <w:proofErr w:type="spellEnd"/>
                       <w:r>
                         <w:t xml:space="preserve"> then the rate rapidly slow down.</w:t>
                       </w:r>
@@ -13340,7 +13911,7 @@
         <w:rPr>
           <w:rStyle w:val="MathematicaFormatStandardForm"/>
           <w:noProof/>
-          <w:lang w:eastAsia="sk-SK"/>
+          <w:lang w:val="en-US"/>
         </w:rPr>
         <w:drawing>
           <wp:anchor distT="0" distB="0" distL="114300" distR="114300" simplePos="0" relativeHeight="251664384" behindDoc="0" locked="0" layoutInCell="1" allowOverlap="1">
@@ -13368,7 +13939,7 @@
                     </pic:cNvPicPr>
                   </pic:nvPicPr>
                   <pic:blipFill rotWithShape="1">
-                    <a:blip r:embed="rId8">
+                    <a:blip r:embed="rId10">
                       <a:extLst>
                         <a:ext uri="{28A0092B-C50C-407E-A947-70E740481C1C}">
                           <a14:useLocalDpi xmlns:a14="http://schemas.microsoft.com/office/drawing/2010/main" val="0"/>
@@ -14273,6 +14844,96 @@
     </w:lvl>
   </w:abstractNum>
   <w:abstractNum w:abstractNumId="9" w15:restartNumberingAfterBreak="0">
+    <w:nsid w:val="368D7E33"/>
+    <w:multiLevelType w:val="hybridMultilevel"/>
+    <w:tmpl w:val="A9387DBA"/>
+    <w:lvl w:ilvl="0" w:tplc="ABCA1948">
+      <w:start w:val="1"/>
+      <w:numFmt w:val="decimal"/>
+      <w:suff w:val="space"/>
+      <w:lvlText w:val="(%1)"/>
+      <w:lvlJc w:val="left"/>
+      <w:pPr>
+        <w:ind w:left="227" w:hanging="170"/>
+      </w:pPr>
+      <w:rPr>
+        <w:rFonts w:hint="default"/>
+      </w:rPr>
+    </w:lvl>
+    <w:lvl w:ilvl="1" w:tplc="04050019" w:tentative="1">
+      <w:start w:val="1"/>
+      <w:numFmt w:val="lowerLetter"/>
+      <w:lvlText w:val="%2."/>
+      <w:lvlJc w:val="left"/>
+      <w:pPr>
+        <w:ind w:left="1440" w:hanging="360"/>
+      </w:pPr>
+    </w:lvl>
+    <w:lvl w:ilvl="2" w:tplc="0405001B" w:tentative="1">
+      <w:start w:val="1"/>
+      <w:numFmt w:val="lowerRoman"/>
+      <w:lvlText w:val="%3."/>
+      <w:lvlJc w:val="right"/>
+      <w:pPr>
+        <w:ind w:left="2160" w:hanging="180"/>
+      </w:pPr>
+    </w:lvl>
+    <w:lvl w:ilvl="3" w:tplc="0405000F" w:tentative="1">
+      <w:start w:val="1"/>
+      <w:numFmt w:val="decimal"/>
+      <w:lvlText w:val="%4."/>
+      <w:lvlJc w:val="left"/>
+      <w:pPr>
+        <w:ind w:left="2880" w:hanging="360"/>
+      </w:pPr>
+    </w:lvl>
+    <w:lvl w:ilvl="4" w:tplc="04050019" w:tentative="1">
+      <w:start w:val="1"/>
+      <w:numFmt w:val="lowerLetter"/>
+      <w:lvlText w:val="%5."/>
+      <w:lvlJc w:val="left"/>
+      <w:pPr>
+        <w:ind w:left="3600" w:hanging="360"/>
+      </w:pPr>
+    </w:lvl>
+    <w:lvl w:ilvl="5" w:tplc="0405001B" w:tentative="1">
+      <w:start w:val="1"/>
+      <w:numFmt w:val="lowerRoman"/>
+      <w:lvlText w:val="%6."/>
+      <w:lvlJc w:val="right"/>
+      <w:pPr>
+        <w:ind w:left="4320" w:hanging="180"/>
+      </w:pPr>
+    </w:lvl>
+    <w:lvl w:ilvl="6" w:tplc="0405000F" w:tentative="1">
+      <w:start w:val="1"/>
+      <w:numFmt w:val="decimal"/>
+      <w:lvlText w:val="%7."/>
+      <w:lvlJc w:val="left"/>
+      <w:pPr>
+        <w:ind w:left="5040" w:hanging="360"/>
+      </w:pPr>
+    </w:lvl>
+    <w:lvl w:ilvl="7" w:tplc="04050019" w:tentative="1">
+      <w:start w:val="1"/>
+      <w:numFmt w:val="lowerLetter"/>
+      <w:lvlText w:val="%8."/>
+      <w:lvlJc w:val="left"/>
+      <w:pPr>
+        <w:ind w:left="5760" w:hanging="360"/>
+      </w:pPr>
+    </w:lvl>
+    <w:lvl w:ilvl="8" w:tplc="0405001B" w:tentative="1">
+      <w:start w:val="1"/>
+      <w:numFmt w:val="lowerRoman"/>
+      <w:lvlText w:val="%9."/>
+      <w:lvlJc w:val="right"/>
+      <w:pPr>
+        <w:ind w:left="6480" w:hanging="180"/>
+      </w:pPr>
+    </w:lvl>
+  </w:abstractNum>
+  <w:abstractNum w:abstractNumId="10" w15:restartNumberingAfterBreak="0">
     <w:nsid w:val="3BE62140"/>
     <w:multiLevelType w:val="hybridMultilevel"/>
     <w:tmpl w:val="600E5B60"/>
@@ -14362,7 +15023,7 @@
       </w:pPr>
     </w:lvl>
   </w:abstractNum>
-  <w:abstractNum w:abstractNumId="10" w15:restartNumberingAfterBreak="0">
+  <w:abstractNum w:abstractNumId="11" w15:restartNumberingAfterBreak="0">
     <w:nsid w:val="46445B2E"/>
     <w:multiLevelType w:val="multilevel"/>
     <w:tmpl w:val="0405001D"/>
@@ -14448,7 +15109,7 @@
       </w:pPr>
     </w:lvl>
   </w:abstractNum>
-  <w:abstractNum w:abstractNumId="11" w15:restartNumberingAfterBreak="0">
+  <w:abstractNum w:abstractNumId="12" w15:restartNumberingAfterBreak="0">
     <w:nsid w:val="4AE50484"/>
     <w:multiLevelType w:val="hybridMultilevel"/>
     <w:tmpl w:val="89B2F618"/>
@@ -14538,7 +15199,7 @@
       </w:pPr>
     </w:lvl>
   </w:abstractNum>
-  <w:abstractNum w:abstractNumId="12" w15:restartNumberingAfterBreak="0">
+  <w:abstractNum w:abstractNumId="13" w15:restartNumberingAfterBreak="0">
     <w:nsid w:val="521B2E4C"/>
     <w:multiLevelType w:val="hybridMultilevel"/>
     <w:tmpl w:val="DC02B758"/>
@@ -14628,7 +15289,7 @@
       </w:pPr>
     </w:lvl>
   </w:abstractNum>
-  <w:abstractNum w:abstractNumId="13" w15:restartNumberingAfterBreak="0">
+  <w:abstractNum w:abstractNumId="14" w15:restartNumberingAfterBreak="0">
     <w:nsid w:val="63AB7223"/>
     <w:multiLevelType w:val="hybridMultilevel"/>
     <w:tmpl w:val="A88A44F6"/>
@@ -14718,7 +15379,7 @@
       </w:pPr>
     </w:lvl>
   </w:abstractNum>
-  <w:abstractNum w:abstractNumId="14" w15:restartNumberingAfterBreak="0">
+  <w:abstractNum w:abstractNumId="15" w15:restartNumberingAfterBreak="0">
     <w:nsid w:val="64A30FAA"/>
     <w:multiLevelType w:val="hybridMultilevel"/>
     <w:tmpl w:val="89B2F618"/>
@@ -14808,7 +15469,7 @@
       </w:pPr>
     </w:lvl>
   </w:abstractNum>
-  <w:abstractNum w:abstractNumId="15" w15:restartNumberingAfterBreak="0">
+  <w:abstractNum w:abstractNumId="16" w15:restartNumberingAfterBreak="0">
     <w:nsid w:val="79626D08"/>
     <w:multiLevelType w:val="hybridMultilevel"/>
     <w:tmpl w:val="D7C41D7A"/>
@@ -14898,7 +15559,7 @@
       </w:pPr>
     </w:lvl>
   </w:abstractNum>
-  <w:abstractNum w:abstractNumId="16" w15:restartNumberingAfterBreak="0">
+  <w:abstractNum w:abstractNumId="17" w15:restartNumberingAfterBreak="0">
     <w:nsid w:val="7D0A4D74"/>
     <w:multiLevelType w:val="hybridMultilevel"/>
     <w:tmpl w:val="C518DE4E"/>
@@ -14989,7 +15650,7 @@
     </w:lvl>
   </w:abstractNum>
   <w:num w:numId="1">
-    <w:abstractNumId w:val="10"/>
+    <w:abstractNumId w:val="11"/>
   </w:num>
   <w:num w:numId="2">
     <w:abstractNumId w:val="1"/>
@@ -15007,10 +15668,10 @@
     <w:abstractNumId w:val="2"/>
   </w:num>
   <w:num w:numId="7">
-    <w:abstractNumId w:val="16"/>
+    <w:abstractNumId w:val="17"/>
   </w:num>
   <w:num w:numId="8">
-    <w:abstractNumId w:val="12"/>
+    <w:abstractNumId w:val="13"/>
   </w:num>
   <w:num w:numId="9">
     <w:abstractNumId w:val="6"/>
@@ -15025,18 +15686,21 @@
     <w:abstractNumId w:val="3"/>
   </w:num>
   <w:num w:numId="13">
+    <w:abstractNumId w:val="15"/>
+  </w:num>
+  <w:num w:numId="14">
+    <w:abstractNumId w:val="12"/>
+  </w:num>
+  <w:num w:numId="15">
     <w:abstractNumId w:val="14"/>
   </w:num>
-  <w:num w:numId="14">
-    <w:abstractNumId w:val="11"/>
-  </w:num>
-  <w:num w:numId="15">
-    <w:abstractNumId w:val="13"/>
-  </w:num>
   <w:num w:numId="16">
-    <w:abstractNumId w:val="15"/>
+    <w:abstractNumId w:val="16"/>
   </w:num>
   <w:num w:numId="17">
+    <w:abstractNumId w:val="10"/>
+  </w:num>
+  <w:num w:numId="18">
     <w:abstractNumId w:val="9"/>
   </w:num>
 </w:numbering>
@@ -15942,7 +16606,7 @@
 </file>
 
 <file path=customXml/itemProps1.xml><?xml version="1.0" encoding="utf-8"?>
-<ds:datastoreItem xmlns:ds="http://schemas.openxmlformats.org/officeDocument/2006/customXml" ds:itemID="{66E74A41-2E46-4F4A-89F0-5570C060FDE4}">
+<ds:datastoreItem xmlns:ds="http://schemas.openxmlformats.org/officeDocument/2006/customXml" ds:itemID="{4360C82C-67BB-443B-AC58-EEEC36F163BB}">
   <ds:schemaRefs>
     <ds:schemaRef ds:uri="http://schemas.openxmlformats.org/officeDocument/2006/bibliography"/>
   </ds:schemaRefs>

</xml_diff>

<commit_message>
ethanol energy balances Alternative Chemical kinetics - first draft
</commit_message>
<xml_diff>
--- a/Chemical/Resources/Documentation/Chemical.docx
+++ b/Chemical/Resources/Documentation/Chemical.docx
@@ -7,8 +7,13 @@
         <w:pStyle w:val="Heading1"/>
         <w:jc w:val="center"/>
       </w:pPr>
-      <w:r>
-        <w:t>Modelica Library of Chemical P</w:t>
+      <w:proofErr w:type="spellStart"/>
+      <w:r>
+        <w:t>Modelica</w:t>
+      </w:r>
+      <w:proofErr w:type="spellEnd"/>
+      <w:r>
+        <w:t xml:space="preserve"> Library of Chemical P</w:t>
       </w:r>
       <w:r>
         <w:t>rocesses</w:t>
@@ -296,7 +301,11 @@
         <w:t>electro</w:t>
       </w:r>
       <w:r>
-        <w:t>chemical potential “μ</w:t>
+        <w:t>chemical potential “</w:t>
+      </w:r>
+      <w:proofErr w:type="spellStart"/>
+      <w:r>
+        <w:t>μ</w:t>
       </w:r>
       <w:r>
         <w:rPr>
@@ -304,6 +313,7 @@
         </w:rPr>
         <w:t>j</w:t>
       </w:r>
+      <w:proofErr w:type="spellEnd"/>
       <w:r>
         <w:t xml:space="preserve">” </w:t>
       </w:r>
@@ -323,13 +333,25 @@
         <w:t>j</w:t>
       </w:r>
       <w:r>
-        <w:t xml:space="preserve">-th </w:t>
+        <w:t>-</w:t>
+      </w:r>
+      <w:proofErr w:type="spellStart"/>
+      <w:r>
+        <w:t>th</w:t>
+      </w:r>
+      <w:proofErr w:type="spellEnd"/>
+      <w:r>
+        <w:t xml:space="preserve"> </w:t>
       </w:r>
       <w:r>
         <w:t>substance</w:t>
       </w:r>
       <w:r>
-        <w:t xml:space="preserve"> “n</w:t>
+        <w:t xml:space="preserve"> “</w:t>
+      </w:r>
+      <w:proofErr w:type="spellStart"/>
+      <w:r>
+        <w:t>n</w:t>
       </w:r>
       <w:r>
         <w:rPr>
@@ -337,6 +359,7 @@
         </w:rPr>
         <w:t>j</w:t>
       </w:r>
+      <w:proofErr w:type="spellEnd"/>
       <w:r>
         <w:t>”</w:t>
       </w:r>
@@ -407,7 +430,11 @@
         <w:t xml:space="preserve"> of the solution</w:t>
       </w:r>
       <w:r>
-        <w:t>, which is also extensive property as the sum of all molar volumes “V</w:t>
+        <w:t>, which is also extensive property as the sum of all molar volumes “</w:t>
+      </w:r>
+      <w:proofErr w:type="spellStart"/>
+      <w:r>
+        <w:t>V</w:t>
       </w:r>
       <w:r>
         <w:rPr>
@@ -415,6 +442,7 @@
         </w:rPr>
         <w:t>m</w:t>
       </w:r>
+      <w:proofErr w:type="spellEnd"/>
       <w:r>
         <w:t xml:space="preserve">” of the substances in the solution as equation </w:t>
       </w:r>
@@ -1397,8 +1425,17 @@
         <w:t>s</w:t>
       </w:r>
       <w:r>
-        <w:t xml:space="preserve"> – the thermal connector of Modelica Standard Library 3.2 (MSL) as </w:t>
-      </w:r>
+        <w:t xml:space="preserve"> – the thermal connector of </w:t>
+      </w:r>
+      <w:proofErr w:type="spellStart"/>
+      <w:r>
+        <w:t>Modelica</w:t>
+      </w:r>
+      <w:proofErr w:type="spellEnd"/>
+      <w:r>
+        <w:t xml:space="preserve"> Standard Library 3.2 (MSL) as </w:t>
+      </w:r>
+      <w:proofErr w:type="spellStart"/>
       <w:proofErr w:type="gramStart"/>
       <w:r>
         <w:t>Modelica.Thermal.HeatTransfer.Interfaces</w:t>
@@ -1407,6 +1444,7 @@
       <w:r>
         <w:t>.HeatPort</w:t>
       </w:r>
+      <w:proofErr w:type="spellEnd"/>
       <w:r>
         <w:t xml:space="preserve"> and </w:t>
       </w:r>
@@ -1414,14 +1452,24 @@
         <w:lastRenderedPageBreak/>
         <w:t xml:space="preserve">mechanical connector from MSL as </w:t>
       </w:r>
+      <w:proofErr w:type="spellStart"/>
       <w:r>
         <w:t>Modelica.Mechanics.Translational.Interfaces.Flange_a</w:t>
       </w:r>
+      <w:proofErr w:type="spellEnd"/>
       <w:r>
         <w:t>.</w:t>
       </w:r>
       <w:r>
-        <w:t xml:space="preserve"> And Modelica compilers will handle the causality for each couple of these physical quantities.</w:t>
+        <w:t xml:space="preserve"> And </w:t>
+      </w:r>
+      <w:proofErr w:type="spellStart"/>
+      <w:r>
+        <w:t>Modelica</w:t>
+      </w:r>
+      <w:proofErr w:type="spellEnd"/>
+      <w:r>
+        <w:t xml:space="preserve"> compilers will handle the causality for each couple of these physical quantities.</w:t>
       </w:r>
     </w:p>
     <w:p>
@@ -1447,7 +1495,15 @@
         <w:t>ϕ</w:t>
       </w:r>
       <w:r>
-        <w:t>” and electrical current “i”. The non-zero electric potential “</w:t>
+        <w:t>” and electrical current “</w:t>
+      </w:r>
+      <w:proofErr w:type="spellStart"/>
+      <w:r>
+        <w:t>i</w:t>
+      </w:r>
+      <w:proofErr w:type="spellEnd"/>
+      <w:r>
+        <w:t>”. The non-zero electric potential “</w:t>
       </w:r>
       <w:r>
         <w:t>ϕ</w:t>
@@ -1480,7 +1536,11 @@
         <w:fldChar w:fldCharType="end"/>
       </w:r>
       <w:r>
-        <w:t xml:space="preserve"> , where “n</w:t>
+        <w:t xml:space="preserve"> , where “</w:t>
+      </w:r>
+      <w:proofErr w:type="spellStart"/>
+      <w:r>
+        <w:t>n</w:t>
       </w:r>
       <w:r>
         <w:rPr>
@@ -1488,6 +1548,7 @@
         </w:rPr>
         <w:t>j</w:t>
       </w:r>
+      <w:proofErr w:type="spellEnd"/>
       <w:r>
         <w:t xml:space="preserve">” </w:t>
       </w:r>
@@ -1507,10 +1568,22 @@
         <w:t>j</w:t>
       </w:r>
       <w:r>
-        <w:t xml:space="preserve">-th </w:t>
-      </w:r>
-      <w:r>
-        <w:t>substance, “z</w:t>
+        <w:t>-</w:t>
+      </w:r>
+      <w:proofErr w:type="spellStart"/>
+      <w:r>
+        <w:t>th</w:t>
+      </w:r>
+      <w:proofErr w:type="spellEnd"/>
+      <w:r>
+        <w:t xml:space="preserve"> </w:t>
+      </w:r>
+      <w:r>
+        <w:t>substance, “</w:t>
+      </w:r>
+      <w:proofErr w:type="spellStart"/>
+      <w:r>
+        <w:t>z</w:t>
       </w:r>
       <w:r>
         <w:rPr>
@@ -1518,6 +1591,7 @@
         </w:rPr>
         <w:t>j</w:t>
       </w:r>
+      <w:proofErr w:type="spellEnd"/>
       <w:r>
         <w:t xml:space="preserve">” is the number of charge of the </w:t>
       </w:r>
@@ -1525,7 +1599,15 @@
         <w:t>j</w:t>
       </w:r>
       <w:r>
-        <w:t xml:space="preserve">-th </w:t>
+        <w:t>-</w:t>
+      </w:r>
+      <w:proofErr w:type="spellStart"/>
+      <w:r>
+        <w:t>th</w:t>
+      </w:r>
+      <w:proofErr w:type="spellEnd"/>
+      <w:r>
+        <w:t xml:space="preserve"> </w:t>
       </w:r>
       <w:r>
         <w:t>substance (e.g. -1 for electron</w:t>
@@ -1716,14 +1798,20 @@
         <w:t>ϕ</w:t>
       </w:r>
       <w:r>
-        <w:t>” and electric current “i</w:t>
-      </w:r>
+        <w:t>” and electric current “</w:t>
+      </w:r>
+      <w:proofErr w:type="spellStart"/>
+      <w:r>
+        <w:t>i</w:t>
+      </w:r>
+      <w:proofErr w:type="spellEnd"/>
       <w:r>
         <w:t>” there is presented</w:t>
       </w:r>
       <w:r>
         <w:t xml:space="preserve"> also standard electrical port for the solution as </w:t>
       </w:r>
+      <w:proofErr w:type="spellStart"/>
       <w:proofErr w:type="gramStart"/>
       <w:r>
         <w:t>Modelica.Electrical.Analog.Interfaces</w:t>
@@ -1732,6 +1820,7 @@
       <w:r>
         <w:t>.Pin</w:t>
       </w:r>
+      <w:proofErr w:type="spellEnd"/>
       <w:r>
         <w:t xml:space="preserve">. However typical electroneutral solution should have zero electric potential, so the typical usage of this port is to connect </w:t>
       </w:r>
@@ -1783,7 +1872,15 @@
         <w:t>s</w:t>
       </w:r>
       <w:r>
-        <w:t xml:space="preserve"> of the solution via solutionPort.</w:t>
+        <w:t xml:space="preserve"> of the solution via </w:t>
+      </w:r>
+      <w:proofErr w:type="spellStart"/>
+      <w:r>
+        <w:t>solutionPort</w:t>
+      </w:r>
+      <w:proofErr w:type="spellEnd"/>
+      <w:r>
+        <w:t>.</w:t>
       </w:r>
       <w:r>
         <w:t xml:space="preserve"> The solution port </w:t>
@@ -1888,7 +1985,21 @@
               <w:rPr>
                 <w:rStyle w:val="Strong"/>
               </w:rPr>
-              <w:t>j-th substance</w:t>
+              <w:t>j-</w:t>
+            </w:r>
+            <w:proofErr w:type="spellStart"/>
+            <w:r>
+              <w:rPr>
+                <w:rStyle w:val="Strong"/>
+              </w:rPr>
+              <w:t>th</w:t>
+            </w:r>
+            <w:proofErr w:type="spellEnd"/>
+            <w:r>
+              <w:rPr>
+                <w:rStyle w:val="Strong"/>
+              </w:rPr>
+              <w:t xml:space="preserve"> substance</w:t>
             </w:r>
           </w:p>
         </w:tc>
@@ -3237,7 +3348,11 @@
     </w:tbl>
     <w:p>
       <w:r>
-        <w:t>The properties of the substance as molar mass “MM”, charge number of ion “z”, molar volume “V</w:t>
+        <w:t>The properties of the substance as molar mass “MM”, charge number of ion “z”, molar volume “</w:t>
+      </w:r>
+      <w:proofErr w:type="spellStart"/>
+      <w:r>
+        <w:t>V</w:t>
       </w:r>
       <w:r>
         <w:rPr>
@@ -3245,6 +3360,7 @@
         </w:rPr>
         <w:t>m</w:t>
       </w:r>
+      <w:proofErr w:type="spellEnd"/>
       <w:r>
         <w:t>”</w:t>
       </w:r>
@@ -3273,7 +3389,11 @@
         <w:t>The model of substance is accumulating the molar flow of the substance “</w:t>
       </w:r>
       <w:r>
-        <w:t>∂n</w:t>
+        <w:t>∂</w:t>
+      </w:r>
+      <w:proofErr w:type="spellStart"/>
+      <w:r>
+        <w:t>n</w:t>
       </w:r>
       <w:r>
         <w:softHyphen/>
@@ -3284,8 +3404,13 @@
         </w:rPr>
         <w:t>j</w:t>
       </w:r>
-      <w:r>
-        <w:t>” into the amount of substance “n</w:t>
+      <w:proofErr w:type="spellEnd"/>
+      <w:r>
+        <w:t>” into the amount of substance “</w:t>
+      </w:r>
+      <w:proofErr w:type="spellStart"/>
+      <w:r>
+        <w:t>n</w:t>
       </w:r>
       <w:r>
         <w:rPr>
@@ -3293,6 +3418,7 @@
         </w:rPr>
         <w:t>j</w:t>
       </w:r>
+      <w:proofErr w:type="spellEnd"/>
       <w:r>
         <w:t>”</w:t>
       </w:r>
@@ -3315,7 +3441,11 @@
         <w:fldChar w:fldCharType="end"/>
       </w:r>
       <w:r>
-        <w:t>. Having the amount of substance “n</w:t>
+        <w:t>. Having the amount of substance “</w:t>
+      </w:r>
+      <w:proofErr w:type="spellStart"/>
+      <w:r>
+        <w:t>n</w:t>
       </w:r>
       <w:r>
         <w:rPr>
@@ -3323,8 +3453,13 @@
         </w:rPr>
         <w:t>j</w:t>
       </w:r>
-      <w:r>
-        <w:t>” and the amount of solution “n” there is possible to present the mole fraction of the substance in solution “x</w:t>
+      <w:proofErr w:type="spellEnd"/>
+      <w:r>
+        <w:t>” and the amount of solution “n” there is possible to present the mole fraction of the substance in solution “</w:t>
+      </w:r>
+      <w:proofErr w:type="spellStart"/>
+      <w:r>
+        <w:t>x</w:t>
       </w:r>
       <w:r>
         <w:rPr>
@@ -3332,6 +3467,7 @@
         </w:rPr>
         <w:t>j</w:t>
       </w:r>
+      <w:proofErr w:type="spellEnd"/>
       <w:r>
         <w:t>”</w:t>
       </w:r>
@@ -3354,7 +3490,11 @@
         <w:fldChar w:fldCharType="end"/>
       </w:r>
       <w:r>
-        <w:t>, which is typically the same as activity of the substance “a</w:t>
+        <w:t>, which is typically the same as activity of the substance “</w:t>
+      </w:r>
+      <w:proofErr w:type="spellStart"/>
+      <w:r>
+        <w:t>a</w:t>
       </w:r>
       <w:r>
         <w:softHyphen/>
@@ -3365,6 +3505,7 @@
         </w:rPr>
         <w:t>j</w:t>
       </w:r>
+      <w:proofErr w:type="spellEnd"/>
       <w:r>
         <w:t>”</w:t>
       </w:r>
@@ -3399,7 +3540,11 @@
         <w:t>. T</w:t>
       </w:r>
       <w:r>
-        <w:t>his can be corrected by activity coefficient “γ</w:t>
+        <w:t>his can be corrected by activity coefficient “</w:t>
+      </w:r>
+      <w:proofErr w:type="spellStart"/>
+      <w:r>
+        <w:t>γ</w:t>
       </w:r>
       <w:r>
         <w:rPr>
@@ -3407,6 +3552,7 @@
         </w:rPr>
         <w:t>j</w:t>
       </w:r>
+      <w:proofErr w:type="spellEnd"/>
       <w:r>
         <w:t>”</w:t>
       </w:r>
@@ -3910,7 +4056,11 @@
         <w:fldChar w:fldCharType="end"/>
       </w:r>
       <w:r>
-        <w:t>, where “μ</w:t>
+        <w:t>, where “</w:t>
+      </w:r>
+      <w:proofErr w:type="spellStart"/>
+      <w:r>
+        <w:t>μ</w:t>
       </w:r>
       <w:r>
         <w:rPr>
@@ -3918,8 +4068,13 @@
         </w:rPr>
         <w:t>o</w:t>
       </w:r>
-      <w:r>
-        <w:t>” is the chemical potential of the pure substance (a</w:t>
+      <w:proofErr w:type="spellEnd"/>
+      <w:r>
+        <w:t>” is the chemical potential of the pure substance (</w:t>
+      </w:r>
+      <w:proofErr w:type="spellStart"/>
+      <w:r>
+        <w:t>a</w:t>
       </w:r>
       <w:r>
         <w:rPr>
@@ -3927,6 +4082,7 @@
         </w:rPr>
         <w:t>j</w:t>
       </w:r>
+      <w:proofErr w:type="spellEnd"/>
       <w:r>
         <w:t>=1)</w:t>
       </w:r>
@@ -4458,6 +4614,7 @@
       <w:r>
         <w:t>“</w:t>
       </w:r>
+      <w:proofErr w:type="spellStart"/>
       <w:r>
         <w:t>μ</w:t>
       </w:r>
@@ -4468,6 +4625,7 @@
         </w:rPr>
         <w:t>o</w:t>
       </w:r>
+      <w:proofErr w:type="spellEnd"/>
       <w:r>
         <w:t xml:space="preserve">“ </w:t>
       </w:r>
@@ -4682,7 +4840,11 @@
         <w:fldChar w:fldCharType="end"/>
       </w:r>
       <w:r>
-        <w:t>, where “v</w:t>
+        <w:t>, where “</w:t>
+      </w:r>
+      <w:proofErr w:type="spellStart"/>
+      <w:r>
+        <w:t>v</w:t>
       </w:r>
       <w:r>
         <w:rPr>
@@ -4690,6 +4852,7 @@
         </w:rPr>
         <w:t>j</w:t>
       </w:r>
+      <w:proofErr w:type="spellEnd"/>
       <w:r>
         <w:t xml:space="preserve">” is stoichiometry coefficient negative for reactants and positive for products (e.g. </w:t>
       </w:r>
@@ -4703,7 +4866,11 @@
         <w:t xml:space="preserve">in </w:t>
       </w:r>
       <w:r>
-        <w:t>&lt;-&gt; A</w:t>
+        <w:t xml:space="preserve">&lt;-&gt; </w:t>
+      </w:r>
+      <w:proofErr w:type="spellStart"/>
+      <w:r>
+        <w:t>A</w:t>
       </w:r>
       <w:r>
         <w:rPr>
@@ -4711,6 +4878,7 @@
         </w:rPr>
         <w:t>out</w:t>
       </w:r>
+      <w:proofErr w:type="spellEnd"/>
       <w:r>
         <w:t xml:space="preserve"> has stoichiometry v</w:t>
       </w:r>
@@ -4726,6 +4894,7 @@
       <w:r>
         <w:t xml:space="preserve"> </w:t>
       </w:r>
+      <w:proofErr w:type="spellStart"/>
       <w:r>
         <w:t>v</w:t>
       </w:r>
@@ -4735,6 +4904,7 @@
         </w:rPr>
         <w:t>out</w:t>
       </w:r>
+      <w:proofErr w:type="spellEnd"/>
       <w:r>
         <w:t xml:space="preserve">=1; </w:t>
       </w:r>
@@ -5144,7 +5314,11 @@
         <w:t xml:space="preserve"> of the substance</w:t>
       </w:r>
       <w:r>
-        <w:t xml:space="preserve"> “∂n</w:t>
+        <w:t xml:space="preserve"> “∂</w:t>
+      </w:r>
+      <w:proofErr w:type="spellStart"/>
+      <w:r>
+        <w:t>n</w:t>
       </w:r>
       <w:r>
         <w:softHyphen/>
@@ -5155,6 +5329,7 @@
         </w:rPr>
         <w:t>j</w:t>
       </w:r>
+      <w:proofErr w:type="spellEnd"/>
       <w:r>
         <w:t xml:space="preserve">” and </w:t>
       </w:r>
@@ -5665,7 +5840,11 @@
         <w:t>the diffusion of electroneutral</w:t>
       </w:r>
       <w:r>
-        <w:t xml:space="preserve"> (z</w:t>
+        <w:t xml:space="preserve"> (</w:t>
+      </w:r>
+      <w:proofErr w:type="spellStart"/>
+      <w:r>
+        <w:t>z</w:t>
       </w:r>
       <w:r>
         <w:rPr>
@@ -5673,6 +5852,7 @@
         </w:rPr>
         <w:t>j</w:t>
       </w:r>
+      <w:proofErr w:type="spellEnd"/>
       <w:r>
         <w:t>=0)</w:t>
       </w:r>
@@ -5720,7 +5900,11 @@
         <w:t>the</w:t>
       </w:r>
       <w:r>
-        <w:t xml:space="preserve"> substance with molar volume “V</w:t>
+        <w:t xml:space="preserve"> substance with molar volume “</w:t>
+      </w:r>
+      <w:proofErr w:type="spellStart"/>
+      <w:r>
+        <w:t>V</w:t>
       </w:r>
       <w:r>
         <w:rPr>
@@ -5728,6 +5912,7 @@
         </w:rPr>
         <w:t>m</w:t>
       </w:r>
+      <w:proofErr w:type="spellEnd"/>
       <w:r>
         <w:t xml:space="preserve">” as in equation </w:t>
       </w:r>
@@ -6113,7 +6298,15 @@
         <w:t xml:space="preserve">≠0), the substances which has an electric charge. </w:t>
       </w:r>
       <w:r>
-        <w:t>Because at steady state the Donnan’s equilibrium is reached as expected, the concentrations of the free diffusible ion can be different on both side of the membrane during this equilibrium</w:t>
+        <w:t xml:space="preserve">Because at steady state the </w:t>
+      </w:r>
+      <w:proofErr w:type="spellStart"/>
+      <w:r>
+        <w:t>Donnan’s</w:t>
+      </w:r>
+      <w:proofErr w:type="spellEnd"/>
+      <w:r>
+        <w:t xml:space="preserve"> equilibrium is reached as expected, the concentrations of the free diffusible ion can be different on both side of the membrane during this equilibrium</w:t>
       </w:r>
       <w:r>
         <w:t xml:space="preserve">. </w:t>
@@ -6135,7 +6328,15 @@
       </w:r>
       <w:proofErr w:type="gramEnd"/>
       <w:r>
-        <w:t xml:space="preserve"> generate the direct relation between Donnan’s coefficient as ration of ion concentration and membrane potential as difference of electric potentials of the solutions. This equation is known as Nernst potential of the permeable ion and it is the direct result of the equilibration equation</w:t>
+        <w:t xml:space="preserve"> generate the direct relation between </w:t>
+      </w:r>
+      <w:proofErr w:type="spellStart"/>
+      <w:r>
+        <w:t>Donnan’s</w:t>
+      </w:r>
+      <w:proofErr w:type="spellEnd"/>
+      <w:r>
+        <w:t xml:space="preserve"> coefficient as ration of ion concentration and membrane potential as difference of electric potentials of the solutions. This equation is known as Nernst potential of the permeable ion and it is the direct result of the equilibration equation</w:t>
       </w:r>
       <w:r>
         <w:t xml:space="preserve"> </w:t>
@@ -6170,6 +6371,7 @@
       <w:r>
         <w:t xml:space="preserve"> </w:t>
       </w:r>
+      <w:proofErr w:type="spellStart"/>
       <w:r>
         <w:t>v</w:t>
       </w:r>
@@ -6179,8 +6381,13 @@
         </w:rPr>
         <w:t>out</w:t>
       </w:r>
-      <w:r>
-        <w:t>=1 and electrochemical potentials of the same ion are μ</w:t>
+      <w:proofErr w:type="spellEnd"/>
+      <w:r>
+        <w:t xml:space="preserve">=1 and electrochemical potentials of the same ion are </w:t>
+      </w:r>
+      <w:proofErr w:type="spellStart"/>
+      <w:r>
+        <w:t>μ</w:t>
       </w:r>
       <w:r>
         <w:rPr>
@@ -6188,8 +6395,13 @@
         </w:rPr>
         <w:t>in</w:t>
       </w:r>
-      <w:r>
-        <w:t xml:space="preserve"> and μ</w:t>
+      <w:proofErr w:type="spellEnd"/>
+      <w:r>
+        <w:t xml:space="preserve"> and </w:t>
+      </w:r>
+      <w:proofErr w:type="spellStart"/>
+      <w:r>
+        <w:t>μ</w:t>
       </w:r>
       <w:r>
         <w:rPr>
@@ -6197,8 +6409,13 @@
         </w:rPr>
         <w:t>out</w:t>
       </w:r>
-      <w:r>
-        <w:t xml:space="preserve"> with the same μ</w:t>
+      <w:proofErr w:type="spellEnd"/>
+      <w:r>
+        <w:t xml:space="preserve"> with the same </w:t>
+      </w:r>
+      <w:proofErr w:type="spellStart"/>
+      <w:r>
+        <w:t>μ</w:t>
       </w:r>
       <w:r>
         <w:rPr>
@@ -6206,6 +6423,7 @@
         </w:rPr>
         <w:t>o</w:t>
       </w:r>
+      <w:proofErr w:type="spellEnd"/>
       <w:r>
         <w:t xml:space="preserve">, temperature T and activity coefficient γ on both side of the membrane. </w:t>
       </w:r>
@@ -6549,7 +6767,11 @@
         <w:t>iquids equilibrates the electro</w:t>
       </w:r>
       <w:r>
-        <w:t>chemical potentials between the gaseous and the dissolved substance. This process is called Henry’s law and the ratio between gaseous and dissolved concentration is called Henry’s coefficient “k</w:t>
+        <w:t>chemical potentials between the gaseous and the dissolved substance. This process is called Henry’s law and the ratio between gaseous and dissolved concentration is called Henry’s coefficient “</w:t>
+      </w:r>
+      <w:proofErr w:type="spellStart"/>
+      <w:r>
+        <w:t>k</w:t>
       </w:r>
       <w:r>
         <w:rPr>
@@ -6557,6 +6779,7 @@
         </w:rPr>
         <w:t>H</w:t>
       </w:r>
+      <w:proofErr w:type="spellEnd"/>
       <w:r>
         <w:t>”.</w:t>
       </w:r>
@@ -6606,7 +6829,11 @@
         <w:fldChar w:fldCharType="end"/>
       </w:r>
       <w:r>
-        <w:t>, μ</w:t>
+        <w:t xml:space="preserve">, </w:t>
+      </w:r>
+      <w:proofErr w:type="spellStart"/>
+      <w:r>
+        <w:t>μ</w:t>
       </w:r>
       <w:r>
         <w:rPr>
@@ -6620,6 +6847,7 @@
         </w:rPr>
         <w:t>g</w:t>
       </w:r>
+      <w:proofErr w:type="spellEnd"/>
       <w:r>
         <w:t xml:space="preserve"> as chemical potential of the pure gaseous substance</w:t>
       </w:r>
@@ -6630,7 +6858,11 @@
         <w:t xml:space="preserve"> </w:t>
       </w:r>
       <w:r>
-        <w:t>and μ</w:t>
+        <w:t xml:space="preserve">and </w:t>
+      </w:r>
+      <w:proofErr w:type="spellStart"/>
+      <w:r>
+        <w:t>μ</w:t>
       </w:r>
       <w:r>
         <w:rPr>
@@ -6644,6 +6876,7 @@
         </w:rPr>
         <w:t>d</w:t>
       </w:r>
+      <w:proofErr w:type="spellEnd"/>
       <w:r>
         <w:t xml:space="preserve"> as extrapolated chemical potential of the pure dissolved substance.</w:t>
       </w:r>
@@ -6652,7 +6885,15 @@
       </w:r>
       <w:r>
         <w:lastRenderedPageBreak/>
-        <w:t xml:space="preserve">The same principle is the vaporization of the solvent called Raoult’s law </w:t>
+        <w:t xml:space="preserve">The same principle is the vaporization of the solvent called </w:t>
+      </w:r>
+      <w:proofErr w:type="spellStart"/>
+      <w:r>
+        <w:t>Raoult’s</w:t>
+      </w:r>
+      <w:proofErr w:type="spellEnd"/>
+      <w:r>
+        <w:t xml:space="preserve"> law </w:t>
       </w:r>
       <w:r>
         <w:fldChar w:fldCharType="begin"/>
@@ -6694,7 +6935,11 @@
         <w:t>g</w:t>
       </w:r>
       <w:r>
-        <w:t>=p</w:t>
+        <w:t>=</w:t>
+      </w:r>
+      <w:proofErr w:type="spellStart"/>
+      <w:r>
+        <w:t>p</w:t>
       </w:r>
       <w:r>
         <w:rPr>
@@ -6702,6 +6947,7 @@
         </w:rPr>
         <w:t>vap</w:t>
       </w:r>
+      <w:proofErr w:type="spellEnd"/>
       <w:r>
         <w:t>/p</w:t>
       </w:r>
@@ -6712,7 +6958,11 @@
         <w:t>air</w:t>
       </w:r>
       <w:r>
-        <w:t xml:space="preserve"> is also determined by μ</w:t>
+        <w:t xml:space="preserve"> is also determined by </w:t>
+      </w:r>
+      <w:proofErr w:type="spellStart"/>
+      <w:r>
+        <w:t>μ</w:t>
       </w:r>
       <w:r>
         <w:rPr>
@@ -6726,6 +6976,7 @@
         </w:rPr>
         <w:t>d</w:t>
       </w:r>
+      <w:proofErr w:type="spellEnd"/>
       <w:r>
         <w:t xml:space="preserve"> of </w:t>
       </w:r>
@@ -6733,7 +6984,11 @@
         <w:t xml:space="preserve">pure </w:t>
       </w:r>
       <w:r>
-        <w:t>liquid and μ</w:t>
+        <w:t xml:space="preserve">liquid and </w:t>
+      </w:r>
+      <w:proofErr w:type="spellStart"/>
+      <w:r>
+        <w:t>μ</w:t>
       </w:r>
       <w:r>
         <w:rPr>
@@ -6747,6 +7002,7 @@
         </w:rPr>
         <w:t>g</w:t>
       </w:r>
+      <w:proofErr w:type="spellEnd"/>
       <w:r>
         <w:t xml:space="preserve"> of pure vapor of the substance. The last relation from gas dissolution series is dissolution in solid substances called as Sievert’s law </w:t>
       </w:r>
@@ -7326,9 +7582,11 @@
             </w:pPr>
             <w:bookmarkStart w:id="19" w:name="_Ref418606743"/>
             <w:bookmarkStart w:id="20" w:name="_Ref418619107"/>
+            <w:proofErr w:type="spellStart"/>
             <w:r>
               <w:t>Raoult’s</w:t>
             </w:r>
+            <w:proofErr w:type="spellEnd"/>
             <w:r>
               <w:t xml:space="preserve"> </w:t>
             </w:r>
@@ -7817,7 +8075,11 @@
         <w:t>between</w:t>
       </w:r>
       <w:r>
-        <w:t xml:space="preserve"> μ</w:t>
+        <w:t xml:space="preserve"> </w:t>
+      </w:r>
+      <w:proofErr w:type="spellStart"/>
+      <w:r>
+        <w:t>μ</w:t>
       </w:r>
       <w:r>
         <w:rPr>
@@ -7825,8 +8087,13 @@
         </w:rPr>
         <w:t>o</w:t>
       </w:r>
-      <w:r>
-        <w:t>. This means, that only a relative values for μ</w:t>
+      <w:proofErr w:type="spellEnd"/>
+      <w:r>
+        <w:t xml:space="preserve">. This means, that only a relative values for </w:t>
+      </w:r>
+      <w:proofErr w:type="spellStart"/>
+      <w:r>
+        <w:t>μ</w:t>
       </w:r>
       <w:proofErr w:type="gramStart"/>
       <w:r>
@@ -7835,6 +8102,7 @@
         </w:rPr>
         <w:t>o</w:t>
       </w:r>
+      <w:proofErr w:type="spellEnd"/>
       <w:r>
         <w:t xml:space="preserve">  is</w:t>
       </w:r>
@@ -7860,7 +8128,11 @@
         <w:t>their typical</w:t>
       </w:r>
       <w:r>
-        <w:t xml:space="preserve"> phase as reference with μ</w:t>
+        <w:t xml:space="preserve"> phase as reference with </w:t>
+      </w:r>
+      <w:proofErr w:type="spellStart"/>
+      <w:r>
+        <w:t>μ</w:t>
       </w:r>
       <w:r>
         <w:rPr>
@@ -7868,11 +8140,16 @@
         </w:rPr>
         <w:t>o</w:t>
       </w:r>
+      <w:proofErr w:type="spellEnd"/>
       <w:r>
         <w:t xml:space="preserve">=0 and </w:t>
       </w:r>
       <w:r>
-        <w:t>the other phases and composite substances are relatively defined to these reference substances. These relative μ</w:t>
+        <w:t xml:space="preserve">the other phases and composite substances are relatively defined to these reference substances. These relative </w:t>
+      </w:r>
+      <w:proofErr w:type="spellStart"/>
+      <w:r>
+        <w:t>μ</w:t>
       </w:r>
       <w:r>
         <w:rPr>
@@ -7880,6 +8157,7 @@
         </w:rPr>
         <w:t>o</w:t>
       </w:r>
+      <w:proofErr w:type="spellEnd"/>
       <w:r>
         <w:t xml:space="preserve"> </w:t>
       </w:r>
@@ -7889,6 +8167,7 @@
       <w:r>
         <w:t>“</w:t>
       </w:r>
+      <w:proofErr w:type="spellStart"/>
       <w:r>
         <w:t>Δ</w:t>
       </w:r>
@@ -7908,6 +8187,7 @@
         </w:rPr>
         <w:t>o</w:t>
       </w:r>
+      <w:proofErr w:type="spellEnd"/>
       <w:r>
         <w:t xml:space="preserve">“ </w:t>
       </w:r>
@@ -7967,7 +8247,11 @@
         <w:t>25C,1bar</w:t>
       </w:r>
       <w:r>
-        <w:t xml:space="preserve"> = Δ</w:t>
+        <w:t xml:space="preserve"> = </w:t>
+      </w:r>
+      <w:proofErr w:type="spellStart"/>
+      <w:r>
+        <w:t>Δ</w:t>
       </w:r>
       <w:r>
         <w:rPr>
@@ -7984,6 +8268,7 @@
         </w:rPr>
         <w:t>o</w:t>
       </w:r>
+      <w:proofErr w:type="spellEnd"/>
       <w:r>
         <w:t xml:space="preserve"> and H</w:t>
       </w:r>
@@ -7999,6 +8284,7 @@
       <w:r>
         <w:t xml:space="preserve"> </w:t>
       </w:r>
+      <w:proofErr w:type="spellStart"/>
       <w:r>
         <w:t>Δ</w:t>
       </w:r>
@@ -8017,12 +8303,14 @@
         </w:rPr>
         <w:t>o</w:t>
       </w:r>
+      <w:proofErr w:type="spellEnd"/>
       <w:r>
         <w:t xml:space="preserve">, where </w:t>
       </w:r>
       <w:r>
         <w:t>“</w:t>
       </w:r>
+      <w:proofErr w:type="spellStart"/>
       <w:r>
         <w:t>Δ</w:t>
       </w:r>
@@ -8041,6 +8329,7 @@
         </w:rPr>
         <w:t>o</w:t>
       </w:r>
+      <w:proofErr w:type="spellEnd"/>
       <w:r>
         <w:t xml:space="preserve">“ </w:t>
       </w:r>
@@ -8056,7 +8345,11 @@
       </w:r>
       <w:proofErr w:type="gramEnd"/>
       <w:r>
-        <w:t xml:space="preserve"> the molar entropy Δ</w:t>
+        <w:t xml:space="preserve"> the molar entropy </w:t>
+      </w:r>
+      <w:proofErr w:type="spellStart"/>
+      <w:r>
+        <w:t>Δ</w:t>
       </w:r>
       <w:r>
         <w:rPr>
@@ -8073,6 +8366,7 @@
         </w:rPr>
         <w:t>o</w:t>
       </w:r>
+      <w:proofErr w:type="spellEnd"/>
       <w:r>
         <w:t xml:space="preserve"> at standard temperatures can be expressed from equation </w:t>
       </w:r>
@@ -8498,7 +8792,11 @@
         <w:t xml:space="preserve"> (</w:t>
       </w:r>
       <w:r>
-        <w:t>molar volume V</w:t>
+        <w:t xml:space="preserve">molar volume </w:t>
+      </w:r>
+      <w:proofErr w:type="spellStart"/>
+      <w:r>
+        <w:t>V</w:t>
       </w:r>
       <w:r>
         <w:rPr>
@@ -8506,6 +8804,7 @@
         </w:rPr>
         <w:t>m</w:t>
       </w:r>
+      <w:proofErr w:type="spellEnd"/>
       <w:r>
         <w:t>=R*T/p)</w:t>
       </w:r>
@@ -8516,7 +8815,11 @@
         <w:t xml:space="preserve">, for which the </w:t>
       </w:r>
       <w:r>
-        <w:t>molar volume V</w:t>
+        <w:t xml:space="preserve">molar volume </w:t>
+      </w:r>
+      <w:proofErr w:type="spellStart"/>
+      <w:r>
+        <w:t>V</w:t>
       </w:r>
       <w:r>
         <w:rPr>
@@ -8524,6 +8827,7 @@
         </w:rPr>
         <w:t>m</w:t>
       </w:r>
+      <w:proofErr w:type="spellEnd"/>
       <w:r>
         <w:t xml:space="preserve"> is constant at each temperature and pressure</w:t>
       </w:r>
@@ -11341,7 +11645,11 @@
         <w:t>p</w:t>
       </w:r>
       <w:r>
-        <w:t>) for free molar enthalpy and the differential equation T*∂S</w:t>
+        <w:t>) for free molar enthalpy and the differential equation T*∂</w:t>
+      </w:r>
+      <w:proofErr w:type="spellStart"/>
+      <w:r>
+        <w:t>S</w:t>
       </w:r>
       <w:r>
         <w:rPr>
@@ -11349,6 +11657,7 @@
         </w:rPr>
         <w:t>m</w:t>
       </w:r>
+      <w:proofErr w:type="spellEnd"/>
       <w:r>
         <w:t>=∂T*(c</w:t>
       </w:r>
@@ -11383,7 +11692,11 @@
         <w:t>p</w:t>
       </w:r>
       <w:r>
-        <w:t xml:space="preserve"> and T*∂S</w:t>
+        <w:t xml:space="preserve"> and T*∂</w:t>
+      </w:r>
+      <w:proofErr w:type="spellStart"/>
+      <w:r>
+        <w:t>S</w:t>
       </w:r>
       <w:r>
         <w:rPr>
@@ -11391,6 +11704,7 @@
         </w:rPr>
         <w:t>m</w:t>
       </w:r>
+      <w:proofErr w:type="spellEnd"/>
       <w:r>
         <w:t>=∂T*c</w:t>
       </w:r>
@@ -11511,6 +11825,7 @@
       <w:r>
         <w:t>)*</w:t>
       </w:r>
+      <w:proofErr w:type="spellStart"/>
       <w:proofErr w:type="gramEnd"/>
       <w:r>
         <w:t>V</w:t>
@@ -11521,6 +11836,7 @@
         </w:rPr>
         <w:t>m</w:t>
       </w:r>
+      <w:proofErr w:type="spellEnd"/>
       <w:r>
         <w:t xml:space="preserve">. By definition this pressure-volume energy is part of the internal energy, but not a part of enthalpy, so it must be included in entropy of the substance as in equation </w:t>
       </w:r>
@@ -12480,7 +12796,39 @@
         <w:t xml:space="preserve"> are prop</w:t>
       </w:r>
       <w:r>
-        <w:t>osed two parameters of kinetics: kC and kE. The parameter kC is describing the speed of the process near equilibrium. The parameter kE is describing the shape of dependence on energetic difference from equilibrium.</w:t>
+        <w:t xml:space="preserve">osed two parameters of kinetics: </w:t>
+      </w:r>
+      <w:proofErr w:type="spellStart"/>
+      <w:r>
+        <w:t>kC</w:t>
+      </w:r>
+      <w:proofErr w:type="spellEnd"/>
+      <w:r>
+        <w:t xml:space="preserve"> and </w:t>
+      </w:r>
+      <w:proofErr w:type="spellStart"/>
+      <w:r>
+        <w:t>kE</w:t>
+      </w:r>
+      <w:proofErr w:type="spellEnd"/>
+      <w:r>
+        <w:t xml:space="preserve">. The parameter </w:t>
+      </w:r>
+      <w:proofErr w:type="spellStart"/>
+      <w:r>
+        <w:t>kC</w:t>
+      </w:r>
+      <w:proofErr w:type="spellEnd"/>
+      <w:r>
+        <w:t xml:space="preserve"> is describing the speed of the process near equilibrium. The parameter </w:t>
+      </w:r>
+      <w:proofErr w:type="spellStart"/>
+      <w:r>
+        <w:t>kE</w:t>
+      </w:r>
+      <w:proofErr w:type="spellEnd"/>
+      <w:r>
+        <w:t xml:space="preserve"> is describing the shape of dependence on energetic difference from equilibrium.</w:t>
       </w:r>
     </w:p>
     <w:tbl>
@@ -12881,12 +13229,12 @@
         <w:br w:type="page"/>
       </w:r>
     </w:p>
+    <w:p/>
     <w:p>
       <w:r>
         <w:rPr>
           <w:noProof/>
         </w:rPr>
-        <w:lastRenderedPageBreak/>
         <mc:AlternateContent>
           <mc:Choice Requires="wps">
             <w:drawing>
@@ -12961,8 +13309,13 @@
                               <w:t xml:space="preserve"> process has maximal rate at </w:t>
                             </w:r>
                             <w:r>
-                              <w:t>energy difference = 1/kE</w:t>
+                              <w:t>energy difference = 1/</w:t>
                             </w:r>
+                            <w:proofErr w:type="spellStart"/>
+                            <w:r>
+                              <w:t>kE</w:t>
+                            </w:r>
+                            <w:proofErr w:type="spellEnd"/>
                             <w:r>
                               <w:t>.</w:t>
                             </w:r>
@@ -13324,7 +13677,23 @@
                               <w:fldChar w:fldCharType="end"/>
                             </w:r>
                             <w:r>
-                              <w:t>) Linear behavior is caused with zero kE or process energy difference &lt;&lt; 1/kE.</w:t>
+                              <w:t xml:space="preserve">) Linear behavior is caused with zero </w:t>
+                            </w:r>
+                            <w:proofErr w:type="spellStart"/>
+                            <w:r>
+                              <w:t>kE</w:t>
+                            </w:r>
+                            <w:proofErr w:type="spellEnd"/>
+                            <w:r>
+                              <w:t xml:space="preserve"> or process energy difference &lt;&lt; 1/</w:t>
+                            </w:r>
+                            <w:proofErr w:type="spellStart"/>
+                            <w:r>
+                              <w:t>kE</w:t>
+                            </w:r>
+                            <w:proofErr w:type="spellEnd"/>
+                            <w:r>
+                              <w:t>.</w:t>
                             </w:r>
                           </w:p>
                         </w:txbxContent>
@@ -13639,8 +14008,13 @@
                               <w:t>) If actual energy difference</w:t>
                             </w:r>
                             <w:r>
-                              <w:t xml:space="preserve"> of the process increases above 1/kE</w:t>
+                              <w:t xml:space="preserve"> of the process increases above 1/</w:t>
                             </w:r>
+                            <w:proofErr w:type="spellStart"/>
+                            <w:r>
+                              <w:t>kE</w:t>
+                            </w:r>
+                            <w:proofErr w:type="spellEnd"/>
                             <w:r>
                               <w:t xml:space="preserve"> then the rate rapidly slow down.</w:t>
                             </w:r>
@@ -13742,12 +14116,429 @@
       </w:r>
     </w:p>
     <w:p/>
+    <w:p/>
+    <w:tbl>
+      <w:tblPr>
+        <w:tblStyle w:val="TableGrid"/>
+        <w:tblW w:w="0" w:type="auto"/>
+        <w:tblLook w:val="04A0" w:firstRow="1" w:lastRow="0" w:firstColumn="1" w:lastColumn="0" w:noHBand="0" w:noVBand="1"/>
+      </w:tblPr>
+      <w:tblGrid>
+        <w:gridCol w:w="5240"/>
+        <w:gridCol w:w="3822"/>
+      </w:tblGrid>
+      <w:tr>
+        <w:tc>
+          <w:tcPr>
+            <w:tcW w:w="5240" w:type="dxa"/>
+            <w:tcBorders>
+              <w:top w:val="nil"/>
+              <w:left w:val="nil"/>
+              <w:bottom w:val="nil"/>
+              <w:right w:val="nil"/>
+            </w:tcBorders>
+            <w:vAlign w:val="center"/>
+          </w:tcPr>
+          <w:p>
+            <w:pPr>
+              <w:spacing w:line="360" w:lineRule="auto"/>
+              <w:jc w:val="center"/>
+            </w:pPr>
+            <m:oMathPara>
+              <m:oMath>
+                <m:sSub>
+                  <m:sSubPr>
+                    <m:ctrlPr>
+                      <w:rPr>
+                        <w:rFonts w:ascii="Cambria Math" w:hAnsi="Cambria Math"/>
+                        <w:i/>
+                      </w:rPr>
+                    </m:ctrlPr>
+                  </m:sSubPr>
+                  <m:e>
+                    <m:r>
+                      <w:rPr>
+                        <w:rFonts w:ascii="Cambria Math" w:hAnsi="Cambria Math"/>
+                      </w:rPr>
+                      <m:t>∂n</m:t>
+                    </m:r>
+                  </m:e>
+                  <m:sub>
+                    <m:r>
+                      <w:rPr>
+                        <w:rFonts w:ascii="Cambria Math" w:hAnsi="Cambria Math"/>
+                      </w:rPr>
+                      <m:t>p</m:t>
+                    </m:r>
+                  </m:sub>
+                </m:sSub>
+                <m:r>
+                  <w:rPr>
+                    <w:rFonts w:ascii="Cambria Math" w:hAnsi="Cambria Math"/>
+                  </w:rPr>
+                  <m:t>=</m:t>
+                </m:r>
+                <m:sSub>
+                  <m:sSubPr>
+                    <m:ctrlPr>
+                      <w:rPr>
+                        <w:rFonts w:ascii="Cambria Math" w:hAnsi="Cambria Math"/>
+                        <w:i/>
+                      </w:rPr>
+                    </m:ctrlPr>
+                  </m:sSubPr>
+                  <m:e>
+                    <m:r>
+                      <w:rPr>
+                        <w:rFonts w:ascii="Cambria Math" w:hAnsi="Cambria Math"/>
+                      </w:rPr>
+                      <m:t>k</m:t>
+                    </m:r>
+                  </m:e>
+                  <m:sub>
+                    <m:r>
+                      <w:rPr>
+                        <w:rFonts w:ascii="Cambria Math" w:hAnsi="Cambria Math"/>
+                      </w:rPr>
+                      <m:t>C</m:t>
+                    </m:r>
+                  </m:sub>
+                </m:sSub>
+                <m:d>
+                  <m:dPr>
+                    <m:ctrlPr>
+                      <w:rPr>
+                        <w:rFonts w:ascii="Cambria Math" w:hAnsi="Cambria Math"/>
+                        <w:i/>
+                      </w:rPr>
+                    </m:ctrlPr>
+                  </m:dPr>
+                  <m:e>
+                    <m:sSup>
+                      <m:sSupPr>
+                        <m:ctrlPr>
+                          <w:rPr>
+                            <w:rFonts w:ascii="Cambria Math" w:hAnsi="Cambria Math"/>
+                            <w:i/>
+                          </w:rPr>
+                        </m:ctrlPr>
+                      </m:sSupPr>
+                      <m:e>
+                        <m:r>
+                          <w:rPr>
+                            <w:rFonts w:ascii="Cambria Math" w:hAnsi="Cambria Math"/>
+                          </w:rPr>
+                          <m:t>e</m:t>
+                        </m:r>
+                      </m:e>
+                      <m:sup>
+                        <m:r>
+                          <w:rPr>
+                            <w:rFonts w:ascii="Cambria Math" w:hAnsi="Cambria Math"/>
+                          </w:rPr>
+                          <m:t>1/2</m:t>
+                        </m:r>
+                        <m:nary>
+                          <m:naryPr>
+                            <m:chr m:val="∑"/>
+                            <m:limLoc m:val="undOvr"/>
+                            <m:subHide m:val="1"/>
+                            <m:supHide m:val="1"/>
+                            <m:ctrlPr>
+                              <w:rPr>
+                                <w:rFonts w:ascii="Cambria Math" w:hAnsi="Cambria Math"/>
+                                <w:i/>
+                              </w:rPr>
+                            </m:ctrlPr>
+                          </m:naryPr>
+                          <m:sub/>
+                          <m:sup/>
+                          <m:e>
+                            <m:r>
+                              <w:rPr>
+                                <w:rFonts w:ascii="Cambria Math" w:hAnsi="Cambria Math"/>
+                              </w:rPr>
+                              <m:t>(</m:t>
+                            </m:r>
+                            <m:sSub>
+                              <m:sSubPr>
+                                <m:ctrlPr>
+                                  <w:rPr>
+                                    <w:rFonts w:ascii="Cambria Math" w:hAnsi="Cambria Math"/>
+                                  </w:rPr>
+                                </m:ctrlPr>
+                              </m:sSubPr>
+                              <m:e>
+                                <m:r>
+                                  <m:rPr>
+                                    <m:sty m:val="p"/>
+                                  </m:rPr>
+                                  <w:rPr>
+                                    <w:rFonts w:ascii="Cambria Math" w:hAnsi="Cambria Math"/>
+                                  </w:rPr>
+                                  <m:t>v</m:t>
+                                </m:r>
+                              </m:e>
+                              <m:sub>
+                                <m:r>
+                                  <m:rPr>
+                                    <m:sty m:val="p"/>
+                                  </m:rPr>
+                                  <w:rPr>
+                                    <w:rFonts w:ascii="Cambria Math" w:hAnsi="Cambria Math"/>
+                                  </w:rPr>
+                                  <m:t>j</m:t>
+                                </m:r>
+                              </m:sub>
+                            </m:sSub>
+                            <m:r>
+                              <w:rPr>
+                                <w:rFonts w:ascii="Cambria Math" w:hAnsi="Cambria Math"/>
+                              </w:rPr>
+                              <m:t>∙</m:t>
+                            </m:r>
+                            <m:sSub>
+                              <m:sSubPr>
+                                <m:ctrlPr>
+                                  <w:rPr>
+                                    <w:rFonts w:ascii="Cambria Math" w:hAnsi="Cambria Math"/>
+                                    <w:i/>
+                                  </w:rPr>
+                                </m:ctrlPr>
+                              </m:sSubPr>
+                              <m:e>
+                                <m:r>
+                                  <w:rPr>
+                                    <w:rFonts w:ascii="Cambria Math" w:hAnsi="Cambria Math"/>
+                                  </w:rPr>
+                                  <m:t>μ</m:t>
+                                </m:r>
+                              </m:e>
+                              <m:sub>
+                                <m:r>
+                                  <w:rPr>
+                                    <w:rFonts w:ascii="Cambria Math" w:hAnsi="Cambria Math"/>
+                                  </w:rPr>
+                                  <m:t>j</m:t>
+                                </m:r>
+                              </m:sub>
+                            </m:sSub>
+                            <m:r>
+                              <w:rPr>
+                                <w:rFonts w:ascii="Cambria Math" w:hAnsi="Cambria Math"/>
+                              </w:rPr>
+                              <m:t>)</m:t>
+                            </m:r>
+                          </m:e>
+                        </m:nary>
+                      </m:sup>
+                    </m:sSup>
+                    <m:r>
+                      <w:rPr>
+                        <w:rFonts w:ascii="Cambria Math" w:hAnsi="Cambria Math"/>
+                      </w:rPr>
+                      <m:t>-</m:t>
+                    </m:r>
+                    <m:sSup>
+                      <m:sSupPr>
+                        <m:ctrlPr>
+                          <w:rPr>
+                            <w:rFonts w:ascii="Cambria Math" w:hAnsi="Cambria Math"/>
+                            <w:i/>
+                          </w:rPr>
+                        </m:ctrlPr>
+                      </m:sSupPr>
+                      <m:e>
+                        <m:r>
+                          <w:rPr>
+                            <w:rFonts w:ascii="Cambria Math" w:hAnsi="Cambria Math"/>
+                          </w:rPr>
+                          <m:t>e</m:t>
+                        </m:r>
+                      </m:e>
+                      <m:sup>
+                        <m:r>
+                          <w:rPr>
+                            <w:rFonts w:ascii="Cambria Math" w:hAnsi="Cambria Math"/>
+                          </w:rPr>
+                          <m:t>-1/2</m:t>
+                        </m:r>
+                        <m:nary>
+                          <m:naryPr>
+                            <m:chr m:val="∑"/>
+                            <m:limLoc m:val="undOvr"/>
+                            <m:subHide m:val="1"/>
+                            <m:supHide m:val="1"/>
+                            <m:ctrlPr>
+                              <w:rPr>
+                                <w:rFonts w:ascii="Cambria Math" w:hAnsi="Cambria Math"/>
+                                <w:i/>
+                              </w:rPr>
+                            </m:ctrlPr>
+                          </m:naryPr>
+                          <m:sub/>
+                          <m:sup/>
+                          <m:e>
+                            <m:r>
+                              <w:rPr>
+                                <w:rFonts w:ascii="Cambria Math" w:hAnsi="Cambria Math"/>
+                              </w:rPr>
+                              <m:t>(</m:t>
+                            </m:r>
+                            <m:sSub>
+                              <m:sSubPr>
+                                <m:ctrlPr>
+                                  <w:rPr>
+                                    <w:rFonts w:ascii="Cambria Math" w:hAnsi="Cambria Math"/>
+                                  </w:rPr>
+                                </m:ctrlPr>
+                              </m:sSubPr>
+                              <m:e>
+                                <m:r>
+                                  <m:rPr>
+                                    <m:sty m:val="p"/>
+                                  </m:rPr>
+                                  <w:rPr>
+                                    <w:rFonts w:ascii="Cambria Math" w:hAnsi="Cambria Math"/>
+                                  </w:rPr>
+                                  <m:t>v</m:t>
+                                </m:r>
+                              </m:e>
+                              <m:sub>
+                                <m:r>
+                                  <m:rPr>
+                                    <m:sty m:val="p"/>
+                                  </m:rPr>
+                                  <w:rPr>
+                                    <w:rFonts w:ascii="Cambria Math" w:hAnsi="Cambria Math"/>
+                                  </w:rPr>
+                                  <m:t>j</m:t>
+                                </m:r>
+                              </m:sub>
+                            </m:sSub>
+                            <m:r>
+                              <w:rPr>
+                                <w:rFonts w:ascii="Cambria Math" w:hAnsi="Cambria Math"/>
+                              </w:rPr>
+                              <m:t>∙</m:t>
+                            </m:r>
+                            <m:sSub>
+                              <m:sSubPr>
+                                <m:ctrlPr>
+                                  <w:rPr>
+                                    <w:rFonts w:ascii="Cambria Math" w:hAnsi="Cambria Math"/>
+                                    <w:i/>
+                                  </w:rPr>
+                                </m:ctrlPr>
+                              </m:sSubPr>
+                              <m:e>
+                                <m:r>
+                                  <w:rPr>
+                                    <w:rFonts w:ascii="Cambria Math" w:hAnsi="Cambria Math"/>
+                                  </w:rPr>
+                                  <m:t>μ</m:t>
+                                </m:r>
+                              </m:e>
+                              <m:sub>
+                                <m:r>
+                                  <w:rPr>
+                                    <w:rFonts w:ascii="Cambria Math" w:hAnsi="Cambria Math"/>
+                                  </w:rPr>
+                                  <m:t>j</m:t>
+                                </m:r>
+                              </m:sub>
+                            </m:sSub>
+                            <m:r>
+                              <w:rPr>
+                                <w:rFonts w:ascii="Cambria Math" w:hAnsi="Cambria Math"/>
+                              </w:rPr>
+                              <m:t>)</m:t>
+                            </m:r>
+                          </m:e>
+                        </m:nary>
+                      </m:sup>
+                    </m:sSup>
+                  </m:e>
+                </m:d>
+                <m:r>
+                  <w:rPr>
+                    <w:rFonts w:ascii="Cambria Math" w:hAnsi="Cambria Math"/>
+                  </w:rPr>
+                  <m:t>∙</m:t>
+                </m:r>
+              </m:oMath>
+            </m:oMathPara>
+          </w:p>
+        </w:tc>
+        <w:tc>
+          <w:tcPr>
+            <w:tcW w:w="3822" w:type="dxa"/>
+            <w:tcBorders>
+              <w:top w:val="nil"/>
+              <w:left w:val="nil"/>
+              <w:bottom w:val="nil"/>
+              <w:right w:val="nil"/>
+            </w:tcBorders>
+            <w:vAlign w:val="center"/>
+          </w:tcPr>
+          <w:p>
+            <w:pPr>
+              <w:pStyle w:val="ListParagraph"/>
+              <w:numPr>
+                <w:ilvl w:val="0"/>
+                <w:numId w:val="19"/>
+              </w:numPr>
+              <w:spacing w:line="360" w:lineRule="auto"/>
+            </w:pPr>
+            <w:r>
+              <w:t>Alternative Chemical kinetics</w:t>
+            </w:r>
+          </w:p>
+        </w:tc>
+      </w:tr>
+    </w:tbl>
     <w:p>
       <w:pPr>
         <w:rPr>
           <w:color w:val="AEAAAA" w:themeColor="background2" w:themeShade="BF"/>
         </w:rPr>
       </w:pPr>
+    </w:p>
+    <w:p>
+      <w:pPr>
+        <w:rPr>
+          <w:color w:val="AEAAAA" w:themeColor="background2" w:themeShade="BF"/>
+        </w:rPr>
+      </w:pPr>
+      <w:r>
+        <w:rPr>
+          <w:color w:val="AEAAAA" w:themeColor="background2" w:themeShade="BF"/>
+        </w:rPr>
+        <w:t xml:space="preserve">.. </w:t>
+      </w:r>
+      <w:proofErr w:type="gramStart"/>
+      <w:r>
+        <w:rPr>
+          <w:color w:val="AEAAAA" w:themeColor="background2" w:themeShade="BF"/>
+        </w:rPr>
+        <w:t>TODO..</w:t>
+      </w:r>
+      <w:proofErr w:type="gramEnd"/>
+      <w:r>
+        <w:rPr>
+          <w:color w:val="AEAAAA" w:themeColor="background2" w:themeShade="BF"/>
+        </w:rPr>
+        <w:t xml:space="preserve"> some text and derivation of Butler-Volmer equation</w:t>
+      </w:r>
+    </w:p>
+    <w:p>
+      <w:pPr>
+        <w:rPr>
+          <w:color w:val="AEAAAA" w:themeColor="background2" w:themeShade="BF"/>
+        </w:rPr>
+      </w:pPr>
+      <w:bookmarkStart w:id="33" w:name="_GoBack"/>
+      <w:bookmarkEnd w:id="33"/>
     </w:p>
     <w:p>
       <w:pPr>
@@ -13763,6 +14554,7 @@
           <w:rFonts w:eastAsiaTheme="minorEastAsia"/>
           <w:color w:val="AEAAAA" w:themeColor="background2" w:themeShade="BF"/>
         </w:rPr>
+        <w:lastRenderedPageBreak/>
         <w:t xml:space="preserve">Classical chemical kinetics using forward rate coefficient </w:t>
       </w:r>
       <m:oMath>
@@ -15184,14 +15976,7 @@
               <w:rFonts w:ascii="Cambria Math" w:hAnsi="Cambria Math"/>
               <w:color w:val="AEAAAA" w:themeColor="background2" w:themeShade="BF"/>
             </w:rPr>
-            <m:t>K</m:t>
-          </m:r>
-          <m:r>
-            <w:rPr>
-              <w:rFonts w:ascii="Cambria Math" w:hAnsi="Cambria Math"/>
-              <w:color w:val="AEAAAA" w:themeColor="background2" w:themeShade="BF"/>
-            </w:rPr>
-            <m:t>=</m:t>
+            <m:t>K=</m:t>
           </m:r>
           <m:f>
             <m:fPr>
@@ -16392,6 +17177,7 @@
         </w:rPr>
         <w:t xml:space="preserve">e.g. </w:t>
       </w:r>
+      <w:proofErr w:type="spellStart"/>
       <w:r>
         <w:rPr>
           <w:rFonts w:eastAsiaTheme="minorEastAsia"/>
@@ -16407,6 +17193,7 @@
         </w:rPr>
         <w:t>E</w:t>
       </w:r>
+      <w:proofErr w:type="spellEnd"/>
       <w:r>
         <w:rPr>
           <w:rFonts w:eastAsiaTheme="minorEastAsia"/>
@@ -16690,9 +17477,10 @@
             </w:rPr>
             <m:t>≈0</m:t>
           </m:r>
-          <w:bookmarkStart w:id="33" w:name="_GoBack"/>
-          <w:bookmarkEnd w:id="33"/>
           <m:r>
+            <m:rPr>
+              <m:sty m:val="p"/>
+            </m:rPr>
             <w:rPr>
               <w:rFonts w:ascii="Cambria Math" w:hAnsi="Cambria Math"/>
               <w:color w:val="000000" w:themeColor="text1"/>
@@ -17094,6 +17882,13 @@
         </w:rPr>
       </w:pPr>
     </w:p>
+    <w:p>
+      <w:pPr>
+        <w:rPr>
+          <w:rFonts w:eastAsiaTheme="minorEastAsia"/>
+        </w:rPr>
+      </w:pPr>
+    </w:p>
     <w:sectPr>
       <w:pgSz w:w="11906" w:h="16838"/>
       <w:pgMar w:top="1417" w:right="1417" w:bottom="1417" w:left="1417" w:header="708" w:footer="708" w:gutter="0"/>
@@ -17557,16 +18352,17 @@
     </w:lvl>
   </w:abstractNum>
   <w:abstractNum w:abstractNumId="5" w15:restartNumberingAfterBreak="0">
-    <w:nsid w:val="1DAF067D"/>
+    <w:nsid w:val="0DEA77DA"/>
     <w:multiLevelType w:val="hybridMultilevel"/>
-    <w:tmpl w:val="DD7682E4"/>
-    <w:lvl w:ilvl="0" w:tplc="F6B4DF06">
+    <w:tmpl w:val="A9387DBA"/>
+    <w:lvl w:ilvl="0" w:tplc="ABCA1948">
       <w:start w:val="1"/>
       <w:numFmt w:val="decimal"/>
+      <w:suff w:val="space"/>
       <w:lvlText w:val="(%1)"/>
       <w:lvlJc w:val="left"/>
       <w:pPr>
-        <w:ind w:left="720" w:hanging="360"/>
+        <w:ind w:left="227" w:hanging="170"/>
       </w:pPr>
       <w:rPr>
         <w:rFonts w:hint="default"/>
@@ -17646,6 +18442,95 @@
     </w:lvl>
   </w:abstractNum>
   <w:abstractNum w:abstractNumId="6" w15:restartNumberingAfterBreak="0">
+    <w:nsid w:val="1DAF067D"/>
+    <w:multiLevelType w:val="hybridMultilevel"/>
+    <w:tmpl w:val="DD7682E4"/>
+    <w:lvl w:ilvl="0" w:tplc="F6B4DF06">
+      <w:start w:val="1"/>
+      <w:numFmt w:val="decimal"/>
+      <w:lvlText w:val="(%1)"/>
+      <w:lvlJc w:val="left"/>
+      <w:pPr>
+        <w:ind w:left="720" w:hanging="360"/>
+      </w:pPr>
+      <w:rPr>
+        <w:rFonts w:hint="default"/>
+      </w:rPr>
+    </w:lvl>
+    <w:lvl w:ilvl="1" w:tplc="04050019" w:tentative="1">
+      <w:start w:val="1"/>
+      <w:numFmt w:val="lowerLetter"/>
+      <w:lvlText w:val="%2."/>
+      <w:lvlJc w:val="left"/>
+      <w:pPr>
+        <w:ind w:left="1440" w:hanging="360"/>
+      </w:pPr>
+    </w:lvl>
+    <w:lvl w:ilvl="2" w:tplc="0405001B" w:tentative="1">
+      <w:start w:val="1"/>
+      <w:numFmt w:val="lowerRoman"/>
+      <w:lvlText w:val="%3."/>
+      <w:lvlJc w:val="right"/>
+      <w:pPr>
+        <w:ind w:left="2160" w:hanging="180"/>
+      </w:pPr>
+    </w:lvl>
+    <w:lvl w:ilvl="3" w:tplc="0405000F" w:tentative="1">
+      <w:start w:val="1"/>
+      <w:numFmt w:val="decimal"/>
+      <w:lvlText w:val="%4."/>
+      <w:lvlJc w:val="left"/>
+      <w:pPr>
+        <w:ind w:left="2880" w:hanging="360"/>
+      </w:pPr>
+    </w:lvl>
+    <w:lvl w:ilvl="4" w:tplc="04050019" w:tentative="1">
+      <w:start w:val="1"/>
+      <w:numFmt w:val="lowerLetter"/>
+      <w:lvlText w:val="%5."/>
+      <w:lvlJc w:val="left"/>
+      <w:pPr>
+        <w:ind w:left="3600" w:hanging="360"/>
+      </w:pPr>
+    </w:lvl>
+    <w:lvl w:ilvl="5" w:tplc="0405001B" w:tentative="1">
+      <w:start w:val="1"/>
+      <w:numFmt w:val="lowerRoman"/>
+      <w:lvlText w:val="%6."/>
+      <w:lvlJc w:val="right"/>
+      <w:pPr>
+        <w:ind w:left="4320" w:hanging="180"/>
+      </w:pPr>
+    </w:lvl>
+    <w:lvl w:ilvl="6" w:tplc="0405000F" w:tentative="1">
+      <w:start w:val="1"/>
+      <w:numFmt w:val="decimal"/>
+      <w:lvlText w:val="%7."/>
+      <w:lvlJc w:val="left"/>
+      <w:pPr>
+        <w:ind w:left="5040" w:hanging="360"/>
+      </w:pPr>
+    </w:lvl>
+    <w:lvl w:ilvl="7" w:tplc="04050019" w:tentative="1">
+      <w:start w:val="1"/>
+      <w:numFmt w:val="lowerLetter"/>
+      <w:lvlText w:val="%8."/>
+      <w:lvlJc w:val="left"/>
+      <w:pPr>
+        <w:ind w:left="5760" w:hanging="360"/>
+      </w:pPr>
+    </w:lvl>
+    <w:lvl w:ilvl="8" w:tplc="0405001B" w:tentative="1">
+      <w:start w:val="1"/>
+      <w:numFmt w:val="lowerRoman"/>
+      <w:lvlText w:val="%9."/>
+      <w:lvlJc w:val="right"/>
+      <w:pPr>
+        <w:ind w:left="6480" w:hanging="180"/>
+      </w:pPr>
+    </w:lvl>
+  </w:abstractNum>
+  <w:abstractNum w:abstractNumId="7" w15:restartNumberingAfterBreak="0">
     <w:nsid w:val="204406AE"/>
     <w:multiLevelType w:val="hybridMultilevel"/>
     <w:tmpl w:val="2780D370"/>
@@ -17735,7 +18620,7 @@
       </w:pPr>
     </w:lvl>
   </w:abstractNum>
-  <w:abstractNum w:abstractNumId="7" w15:restartNumberingAfterBreak="0">
+  <w:abstractNum w:abstractNumId="8" w15:restartNumberingAfterBreak="0">
     <w:nsid w:val="217E090B"/>
     <w:multiLevelType w:val="hybridMultilevel"/>
     <w:tmpl w:val="3F34151C"/>
@@ -17825,7 +18710,7 @@
       </w:pPr>
     </w:lvl>
   </w:abstractNum>
-  <w:abstractNum w:abstractNumId="8" w15:restartNumberingAfterBreak="0">
+  <w:abstractNum w:abstractNumId="9" w15:restartNumberingAfterBreak="0">
     <w:nsid w:val="2FD95E51"/>
     <w:multiLevelType w:val="hybridMultilevel"/>
     <w:tmpl w:val="FF40DB38"/>
@@ -17915,7 +18800,7 @@
       </w:pPr>
     </w:lvl>
   </w:abstractNum>
-  <w:abstractNum w:abstractNumId="9" w15:restartNumberingAfterBreak="0">
+  <w:abstractNum w:abstractNumId="10" w15:restartNumberingAfterBreak="0">
     <w:nsid w:val="368D7E33"/>
     <w:multiLevelType w:val="hybridMultilevel"/>
     <w:tmpl w:val="A9387DBA"/>
@@ -18005,7 +18890,7 @@
       </w:pPr>
     </w:lvl>
   </w:abstractNum>
-  <w:abstractNum w:abstractNumId="10" w15:restartNumberingAfterBreak="0">
+  <w:abstractNum w:abstractNumId="11" w15:restartNumberingAfterBreak="0">
     <w:nsid w:val="3BE62140"/>
     <w:multiLevelType w:val="hybridMultilevel"/>
     <w:tmpl w:val="600E5B60"/>
@@ -18095,7 +18980,7 @@
       </w:pPr>
     </w:lvl>
   </w:abstractNum>
-  <w:abstractNum w:abstractNumId="11" w15:restartNumberingAfterBreak="0">
+  <w:abstractNum w:abstractNumId="12" w15:restartNumberingAfterBreak="0">
     <w:nsid w:val="46445B2E"/>
     <w:multiLevelType w:val="multilevel"/>
     <w:tmpl w:val="0405001D"/>
@@ -18181,7 +19066,7 @@
       </w:pPr>
     </w:lvl>
   </w:abstractNum>
-  <w:abstractNum w:abstractNumId="12" w15:restartNumberingAfterBreak="0">
+  <w:abstractNum w:abstractNumId="13" w15:restartNumberingAfterBreak="0">
     <w:nsid w:val="4AE50484"/>
     <w:multiLevelType w:val="hybridMultilevel"/>
     <w:tmpl w:val="89B2F618"/>
@@ -18271,7 +19156,7 @@
       </w:pPr>
     </w:lvl>
   </w:abstractNum>
-  <w:abstractNum w:abstractNumId="13" w15:restartNumberingAfterBreak="0">
+  <w:abstractNum w:abstractNumId="14" w15:restartNumberingAfterBreak="0">
     <w:nsid w:val="521B2E4C"/>
     <w:multiLevelType w:val="hybridMultilevel"/>
     <w:tmpl w:val="DC02B758"/>
@@ -18361,7 +19246,7 @@
       </w:pPr>
     </w:lvl>
   </w:abstractNum>
-  <w:abstractNum w:abstractNumId="14" w15:restartNumberingAfterBreak="0">
+  <w:abstractNum w:abstractNumId="15" w15:restartNumberingAfterBreak="0">
     <w:nsid w:val="63AB7223"/>
     <w:multiLevelType w:val="hybridMultilevel"/>
     <w:tmpl w:val="A88A44F6"/>
@@ -18451,7 +19336,7 @@
       </w:pPr>
     </w:lvl>
   </w:abstractNum>
-  <w:abstractNum w:abstractNumId="15" w15:restartNumberingAfterBreak="0">
+  <w:abstractNum w:abstractNumId="16" w15:restartNumberingAfterBreak="0">
     <w:nsid w:val="64A30FAA"/>
     <w:multiLevelType w:val="hybridMultilevel"/>
     <w:tmpl w:val="89B2F618"/>
@@ -18541,7 +19426,7 @@
       </w:pPr>
     </w:lvl>
   </w:abstractNum>
-  <w:abstractNum w:abstractNumId="16" w15:restartNumberingAfterBreak="0">
+  <w:abstractNum w:abstractNumId="17" w15:restartNumberingAfterBreak="0">
     <w:nsid w:val="79626D08"/>
     <w:multiLevelType w:val="hybridMultilevel"/>
     <w:tmpl w:val="D7C41D7A"/>
@@ -18631,7 +19516,7 @@
       </w:pPr>
     </w:lvl>
   </w:abstractNum>
-  <w:abstractNum w:abstractNumId="17" w15:restartNumberingAfterBreak="0">
+  <w:abstractNum w:abstractNumId="18" w15:restartNumberingAfterBreak="0">
     <w:nsid w:val="7D0A4D74"/>
     <w:multiLevelType w:val="hybridMultilevel"/>
     <w:tmpl w:val="C518DE4E"/>
@@ -18722,16 +19607,16 @@
     </w:lvl>
   </w:abstractNum>
   <w:num w:numId="1">
-    <w:abstractNumId w:val="11"/>
+    <w:abstractNumId w:val="12"/>
   </w:num>
   <w:num w:numId="2">
     <w:abstractNumId w:val="1"/>
   </w:num>
   <w:num w:numId="3">
-    <w:abstractNumId w:val="5"/>
+    <w:abstractNumId w:val="6"/>
   </w:num>
   <w:num w:numId="4">
-    <w:abstractNumId w:val="7"/>
+    <w:abstractNumId w:val="8"/>
   </w:num>
   <w:num w:numId="5">
     <w:abstractNumId w:val="4"/>
@@ -18740,16 +19625,16 @@
     <w:abstractNumId w:val="2"/>
   </w:num>
   <w:num w:numId="7">
-    <w:abstractNumId w:val="17"/>
+    <w:abstractNumId w:val="18"/>
   </w:num>
   <w:num w:numId="8">
-    <w:abstractNumId w:val="13"/>
+    <w:abstractNumId w:val="14"/>
   </w:num>
   <w:num w:numId="9">
-    <w:abstractNumId w:val="6"/>
+    <w:abstractNumId w:val="7"/>
   </w:num>
   <w:num w:numId="10">
-    <w:abstractNumId w:val="8"/>
+    <w:abstractNumId w:val="9"/>
   </w:num>
   <w:num w:numId="11">
     <w:abstractNumId w:val="0"/>
@@ -18758,22 +19643,25 @@
     <w:abstractNumId w:val="3"/>
   </w:num>
   <w:num w:numId="13">
+    <w:abstractNumId w:val="16"/>
+  </w:num>
+  <w:num w:numId="14">
+    <w:abstractNumId w:val="13"/>
+  </w:num>
+  <w:num w:numId="15">
     <w:abstractNumId w:val="15"/>
   </w:num>
-  <w:num w:numId="14">
-    <w:abstractNumId w:val="12"/>
-  </w:num>
-  <w:num w:numId="15">
-    <w:abstractNumId w:val="14"/>
-  </w:num>
   <w:num w:numId="16">
-    <w:abstractNumId w:val="16"/>
+    <w:abstractNumId w:val="17"/>
   </w:num>
   <w:num w:numId="17">
+    <w:abstractNumId w:val="11"/>
+  </w:num>
+  <w:num w:numId="18">
     <w:abstractNumId w:val="10"/>
   </w:num>
-  <w:num w:numId="18">
-    <w:abstractNumId w:val="9"/>
+  <w:num w:numId="19">
+    <w:abstractNumId w:val="5"/>
   </w:num>
 </w:numbering>
 </file>
@@ -19683,7 +20571,7 @@
 </file>
 
 <file path=customXml/itemProps1.xml><?xml version="1.0" encoding="utf-8"?>
-<ds:datastoreItem xmlns:ds="http://schemas.openxmlformats.org/officeDocument/2006/customXml" ds:itemID="{5671E144-5B19-465D-8CC4-5AC35A80965D}">
+<ds:datastoreItem xmlns:ds="http://schemas.openxmlformats.org/officeDocument/2006/customXml" ds:itemID="{D40D988C-5A48-4868-AC95-9BC38B1718BC}">
   <ds:schemaRefs>
     <ds:schemaRef ds:uri="http://schemas.openxmlformats.org/officeDocument/2006/bibliography"/>
   </ds:schemaRefs>

</xml_diff>

<commit_message>
FIX: default chemical kinetics
</commit_message>
<xml_diff>
--- a/Chemical/Resources/Documentation/Chemical.docx
+++ b/Chemical/Resources/Documentation/Chemical.docx
@@ -57,7 +57,15 @@
     </w:p>
     <w:p>
       <w:r>
-        <w:t>There are two base components, which should be included in almost all chemical models. The chemical solution and the chemical substance. Chemical solution join together all substances inside and provide to each chemical substance the current state of temperature “T” and pressure “p”. These physical quantities are the characterization of the solution. They are the result of the fundamental relations of thermodynamics:</w:t>
+        <w:t xml:space="preserve">There are two base components, which should be included in almost all chemical models. The chemical solution and the chemical substance. Chemical solution </w:t>
+      </w:r>
+      <w:proofErr w:type="gramStart"/>
+      <w:r>
+        <w:t>join</w:t>
+      </w:r>
+      <w:proofErr w:type="gramEnd"/>
+      <w:r>
+        <w:t xml:space="preserve"> together all substances inside and provide to each chemical substance the current state of temperature “T” and pressure “p”. These physical quantities are the characterization of the solution. They are the result of the fundamental relations of thermodynamics:</w:t>
       </w:r>
     </w:p>
     <w:tbl>
@@ -391,7 +399,7 @@
                           <w:rPr>
                             <w:rFonts w:ascii="Cambria Math" w:hAnsi="Cambria Math"/>
                           </w:rPr>
-                          <m:t>∂Q-∂W</m:t>
+                          <m:t>dQ-dW</m:t>
                         </m:r>
                       </m:e>
                     </m:d>
@@ -1229,13 +1237,7 @@
                   <w:rPr>
                     <w:rFonts w:ascii="Cambria Math" w:hAnsi="Cambria Math"/>
                   </w:rPr>
-                  <m:t>d</m:t>
-                </m:r>
-                <m:r>
-                  <w:rPr>
-                    <w:rFonts w:ascii="Cambria Math" w:hAnsi="Cambria Math"/>
-                  </w:rPr>
-                  <m:t>s=</m:t>
+                  <m:t>ds=</m:t>
                 </m:r>
                 <m:f>
                   <m:fPr>
@@ -1251,13 +1253,7 @@
                       <w:rPr>
                         <w:rFonts w:ascii="Cambria Math" w:hAnsi="Cambria Math"/>
                       </w:rPr>
-                      <m:t>d</m:t>
-                    </m:r>
-                    <m:r>
-                      <w:rPr>
-                        <w:rFonts w:ascii="Cambria Math" w:hAnsi="Cambria Math"/>
-                      </w:rPr>
-                      <m:t>V</m:t>
+                      <m:t>dV</m:t>
                     </m:r>
                   </m:num>
                   <m:den>
@@ -1321,8 +1317,13 @@
         <w:t xml:space="preserve"> Standard Library 3.2 (MSL) as </w:t>
       </w:r>
       <w:proofErr w:type="spellStart"/>
-      <w:r>
-        <w:t>Modelica.Thermal.HeatTransfer.Interfaces.HeatPort</w:t>
+      <w:proofErr w:type="gramStart"/>
+      <w:r>
+        <w:t>Modelica.Thermal.HeatTransfer.Interfaces</w:t>
+      </w:r>
+      <w:proofErr w:type="gramEnd"/>
+      <w:r>
+        <w:t>.HeatPort</w:t>
       </w:r>
       <w:proofErr w:type="spellEnd"/>
       <w:r>
@@ -1413,7 +1414,15 @@
       </w:r>
       <w:proofErr w:type="spellEnd"/>
       <w:r>
-        <w:t>” is the number of charge of the j-</w:t>
+        <w:t xml:space="preserve">” is the number of </w:t>
+      </w:r>
+      <w:proofErr w:type="gramStart"/>
+      <w:r>
+        <w:t>charge</w:t>
+      </w:r>
+      <w:proofErr w:type="gramEnd"/>
+      <w:r>
+        <w:t xml:space="preserve"> of the j-</w:t>
       </w:r>
       <w:proofErr w:type="spellStart"/>
       <w:r>
@@ -1484,7 +1493,7 @@
                       <w:rPr>
                         <w:rFonts w:ascii="Cambria Math" w:hAnsi="Cambria Math"/>
                       </w:rPr>
-                      <m:t>∂</m:t>
+                      <m:t>d</m:t>
                     </m:r>
                     <m:d>
                       <m:dPr>
@@ -1607,8 +1616,13 @@
         <w:t xml:space="preserve">” there is presented also standard electrical port for the solution as </w:t>
       </w:r>
       <w:proofErr w:type="spellStart"/>
-      <w:r>
-        <w:t>Modelica.Electrical.Analog.Interfaces.Pin</w:t>
+      <w:proofErr w:type="gramStart"/>
+      <w:r>
+        <w:t>Modelica.Electrical.Analog.Interfaces</w:t>
+      </w:r>
+      <w:proofErr w:type="gramEnd"/>
+      <w:r>
+        <w:t>.Pin</w:t>
       </w:r>
       <w:proofErr w:type="spellEnd"/>
       <w:r>
@@ -1785,7 +1799,21 @@
               <w:rPr>
                 <w:rFonts w:eastAsia="Calibri" w:cs="Times New Roman"/>
               </w:rPr>
-              <w:t xml:space="preserve"> – enthalpy ; heat energy flow ; heat change</w:t>
+              <w:t xml:space="preserve"> – </w:t>
+            </w:r>
+            <w:proofErr w:type="gramStart"/>
+            <w:r>
+              <w:rPr>
+                <w:rFonts w:eastAsia="Calibri" w:cs="Times New Roman"/>
+              </w:rPr>
+              <w:t>enthalpy ;</w:t>
+            </w:r>
+            <w:proofErr w:type="gramEnd"/>
+            <w:r>
+              <w:rPr>
+                <w:rFonts w:eastAsia="Calibri" w:cs="Times New Roman"/>
+              </w:rPr>
+              <w:t xml:space="preserve"> heat energy flow ; heat change</w:t>
             </w:r>
           </w:p>
         </w:tc>
@@ -1921,7 +1949,21 @@
               <w:rPr>
                 <w:rFonts w:eastAsia="Calibri" w:cs="Times New Roman"/>
               </w:rPr>
-              <w:t xml:space="preserve"> – volumetric flow ; change of volume</w:t>
+              <w:t xml:space="preserve"> – volumetric </w:t>
+            </w:r>
+            <w:proofErr w:type="gramStart"/>
+            <w:r>
+              <w:rPr>
+                <w:rFonts w:eastAsia="Calibri" w:cs="Times New Roman"/>
+              </w:rPr>
+              <w:t>flow ;</w:t>
+            </w:r>
+            <w:proofErr w:type="gramEnd"/>
+            <w:r>
+              <w:rPr>
+                <w:rFonts w:eastAsia="Calibri" w:cs="Times New Roman"/>
+              </w:rPr>
+              <w:t xml:space="preserve"> change of volume</w:t>
             </w:r>
           </w:p>
         </w:tc>
@@ -2054,7 +2096,21 @@
               <w:rPr>
                 <w:rFonts w:eastAsia="Calibri" w:cs="Times New Roman"/>
               </w:rPr>
-              <w:t xml:space="preserve"> – electric current ; change of charge</w:t>
+              <w:t xml:space="preserve"> – electric </w:t>
+            </w:r>
+            <w:proofErr w:type="gramStart"/>
+            <w:r>
+              <w:rPr>
+                <w:rFonts w:eastAsia="Calibri" w:cs="Times New Roman"/>
+              </w:rPr>
+              <w:t>current ;</w:t>
+            </w:r>
+            <w:proofErr w:type="gramEnd"/>
+            <w:r>
+              <w:rPr>
+                <w:rFonts w:eastAsia="Calibri" w:cs="Times New Roman"/>
+              </w:rPr>
+              <w:t xml:space="preserve"> change of charge</w:t>
             </w:r>
           </w:p>
         </w:tc>
@@ -2626,7 +2682,21 @@
               <w:rPr>
                 <w:rFonts w:eastAsiaTheme="minorEastAsia"/>
               </w:rPr>
-              <w:t xml:space="preserve"> – free Gibbs energy of substance</w:t>
+              <w:t xml:space="preserve"> – free </w:t>
+            </w:r>
+            <w:proofErr w:type="gramStart"/>
+            <w:r>
+              <w:rPr>
+                <w:rFonts w:eastAsiaTheme="minorEastAsia"/>
+              </w:rPr>
+              <w:t>Gibbs</w:t>
+            </w:r>
+            <w:proofErr w:type="gramEnd"/>
+            <w:r>
+              <w:rPr>
+                <w:rFonts w:eastAsiaTheme="minorEastAsia"/>
+              </w:rPr>
+              <w:t xml:space="preserve"> energy of substance</w:t>
             </w:r>
           </w:p>
         </w:tc>
@@ -2713,7 +2783,21 @@
               <w:rPr>
                 <w:rFonts w:eastAsiaTheme="minorEastAsia"/>
               </w:rPr>
-              <w:t xml:space="preserve"> – free Gibbs energy</w:t>
+              <w:t xml:space="preserve"> – free </w:t>
+            </w:r>
+            <w:proofErr w:type="gramStart"/>
+            <w:r>
+              <w:rPr>
+                <w:rFonts w:eastAsiaTheme="minorEastAsia"/>
+              </w:rPr>
+              <w:t>Gibbs</w:t>
+            </w:r>
+            <w:proofErr w:type="gramEnd"/>
+            <w:r>
+              <w:rPr>
+                <w:rFonts w:eastAsiaTheme="minorEastAsia"/>
+              </w:rPr>
+              <w:t xml:space="preserve"> energy</w:t>
             </w:r>
           </w:p>
         </w:tc>
@@ -3058,7 +3142,15 @@
         <w:t>j</w:t>
       </w:r>
       <w:r>
-        <w:t>” into the amount of</w:t>
+        <w:t xml:space="preserve">” into the </w:t>
+      </w:r>
+      <w:proofErr w:type="gramStart"/>
+      <w:r>
+        <w:t>amount</w:t>
+      </w:r>
+      <w:proofErr w:type="gramEnd"/>
+      <w:r>
+        <w:t xml:space="preserve"> of</w:t>
       </w:r>
       <w:r>
         <w:t xml:space="preserve"> base molecules of the</w:t>
@@ -3094,7 +3186,15 @@
         <w:fldChar w:fldCharType="end"/>
       </w:r>
       <w:r>
-        <w:t xml:space="preserve">. Having the amount of </w:t>
+        <w:t xml:space="preserve">. Having the </w:t>
+      </w:r>
+      <w:proofErr w:type="gramStart"/>
+      <w:r>
+        <w:t>amount</w:t>
+      </w:r>
+      <w:proofErr w:type="gramEnd"/>
+      <w:r>
+        <w:t xml:space="preserve"> of </w:t>
       </w:r>
       <w:r>
         <w:t xml:space="preserve">particles of the </w:t>
@@ -3282,13 +3382,7 @@
                           <w:rPr>
                             <w:rFonts w:ascii="Cambria Math" w:hAnsi="Cambria Math"/>
                           </w:rPr>
-                          <m:t>∂</m:t>
-                        </m:r>
-                        <m:r>
-                          <w:rPr>
-                            <w:rFonts w:ascii="Cambria Math" w:hAnsi="Cambria Math"/>
-                          </w:rPr>
-                          <m:t>N</m:t>
+                          <m:t>dN</m:t>
                         </m:r>
                       </m:e>
                       <m:sub>
@@ -3331,13 +3425,7 @@
               <w:t>Amount of the</w:t>
             </w:r>
             <w:r>
-              <w:t xml:space="preserve"> </w:t>
-            </w:r>
-            <w:r>
-              <w:t>substance</w:t>
-            </w:r>
-            <w:r>
-              <w:t xml:space="preserve"> base molecules </w:t>
+              <w:t xml:space="preserve"> substance base molecules </w:t>
             </w:r>
             <w:bookmarkEnd w:id="9"/>
           </w:p>
@@ -3522,13 +3610,7 @@
               <w:spacing w:after="0" w:line="360" w:lineRule="auto"/>
             </w:pPr>
             <w:r>
-              <w:t xml:space="preserve"> </w:t>
-            </w:r>
-            <w:r>
-              <w:t xml:space="preserve">Amount of </w:t>
-            </w:r>
-            <w:r>
-              <w:t>substance particles</w:t>
+              <w:t xml:space="preserve"> Amount of substance particles</w:t>
             </w:r>
           </w:p>
         </w:tc>
@@ -3603,10 +3685,7 @@
               <w:spacing w:after="0" w:line="360" w:lineRule="auto"/>
             </w:pPr>
             <w:r>
-              <w:t xml:space="preserve">Amount of substance </w:t>
-            </w:r>
-            <w:r>
-              <w:t>free base molecule</w:t>
+              <w:t>Amount of substance free base molecule</w:t>
             </w:r>
           </w:p>
         </w:tc>
@@ -4472,13 +4551,7 @@
               <w:rPr>
                 <w:rFonts w:ascii="Cambria Math" w:hAnsi="Cambria Math"/>
               </w:rPr>
-              <m:t>=</m:t>
-            </m:r>
-            <m:r>
-              <w:rPr>
-                <w:rFonts w:ascii="Cambria Math" w:hAnsi="Cambria Math"/>
-              </w:rPr>
-              <m:t>n</m:t>
+              <m:t>=n</m:t>
             </m:r>
           </m:e>
           <m:sub>
@@ -4599,7 +4672,21 @@
         <w:rPr>
           <w:rFonts w:ascii="Cambria Math" w:eastAsiaTheme="minorEastAsia" w:hAnsi="Cambria Math"/>
         </w:rPr>
-        <w:t xml:space="preserve">   E.g. water – see ref. </w:t>
+        <w:t xml:space="preserve">   </w:t>
+      </w:r>
+      <w:proofErr w:type="gramStart"/>
+      <w:r>
+        <w:rPr>
+          <w:rFonts w:ascii="Cambria Math" w:eastAsiaTheme="minorEastAsia" w:hAnsi="Cambria Math"/>
+        </w:rPr>
+        <w:t>E.g.</w:t>
+      </w:r>
+      <w:proofErr w:type="gramEnd"/>
+      <w:r>
+        <w:rPr>
+          <w:rFonts w:ascii="Cambria Math" w:eastAsiaTheme="minorEastAsia" w:hAnsi="Cambria Math"/>
+        </w:rPr>
+        <w:t xml:space="preserve"> water – see ref. </w:t>
       </w:r>
       <w:r>
         <w:rPr>
@@ -5110,6 +5197,7 @@
       <w:r>
         <w:t>μ</w:t>
       </w:r>
+      <w:proofErr w:type="gramStart"/>
       <w:r>
         <w:rPr>
           <w:vertAlign w:val="superscript"/>
@@ -5118,7 +5206,11 @@
       </w:r>
       <w:proofErr w:type="spellEnd"/>
       <w:r>
-        <w:t xml:space="preserve">“ is the main property of the substance. It is temperature and pressure dependent and its derivation for ideal gas substance and for incompressible substance is in the end of this article. </w:t>
+        <w:t>“ is</w:t>
+      </w:r>
+      <w:proofErr w:type="gramEnd"/>
+      <w:r>
+        <w:t xml:space="preserve"> the main property of the substance. It is temperature and pressure dependent and its derivation for ideal gas substance and for incompressible substance is in the end of this article. </w:t>
       </w:r>
     </w:p>
     <w:p>
@@ -5230,7 +5322,15 @@
     </w:p>
     <w:p>
       <w:r>
-        <w:t xml:space="preserve">The most, if not all, chemical processes are equilibration of the electrochemical potentials. The chemical equilibrium is state, when the chemical process stops and it does not generate any molar changes of any substance. And at this time the sum electrochemical potentials of reactants is the same as the sum of electrochemical potentials of products. Each equilibrium of electrochemical potentials is described by the equation </w:t>
+        <w:t xml:space="preserve">The most, if not all, chemical processes are equilibration of the electrochemical potentials. The chemical equilibrium is state, when the chemical process stops and it does not generate any molar changes of any substance. And at this time the sum electrochemical potentials of reactants </w:t>
+      </w:r>
+      <w:proofErr w:type="gramStart"/>
+      <w:r>
+        <w:t>is</w:t>
+      </w:r>
+      <w:proofErr w:type="gramEnd"/>
+      <w:r>
+        <w:t xml:space="preserve"> the same as the sum of electrochemical potentials of products. Each equilibrium of electrochemical potentials is described by the equation </w:t>
       </w:r>
       <w:r>
         <w:fldChar w:fldCharType="begin"/>
@@ -5262,7 +5362,21 @@
       </w:r>
       <w:proofErr w:type="spellEnd"/>
       <w:r>
-        <w:t>” is stoichiometry coefficient negative for reactants and positive for products (e.g. transport of the substance A</w:t>
+        <w:t xml:space="preserve">” is stoichiometry </w:t>
+      </w:r>
+      <w:r>
+        <w:t>number</w:t>
+      </w:r>
+      <w:r>
+        <w:t xml:space="preserve"> negative for reactants and positive for products (</w:t>
+      </w:r>
+      <w:proofErr w:type="gramStart"/>
+      <w:r>
+        <w:t>e.g.</w:t>
+      </w:r>
+      <w:proofErr w:type="gramEnd"/>
+      <w:r>
+        <w:t xml:space="preserve"> transport of the substance A</w:t>
       </w:r>
       <w:r>
         <w:rPr>
@@ -5564,13 +5678,7 @@
                       <w:rPr>
                         <w:rFonts w:ascii="Cambria Math" w:hAnsi="Cambria Math"/>
                       </w:rPr>
-                      <m:t>∂</m:t>
-                    </m:r>
-                    <m:r>
-                      <w:rPr>
-                        <w:rFonts w:ascii="Cambria Math" w:hAnsi="Cambria Math"/>
-                      </w:rPr>
-                      <m:t>n</m:t>
+                      <m:t>dn</m:t>
                     </m:r>
                   </m:e>
                   <m:sub>
@@ -5632,7 +5740,7 @@
                       <w:rPr>
                         <w:rFonts w:ascii="Cambria Math" w:hAnsi="Cambria Math"/>
                       </w:rPr>
-                      <m:t>∂n</m:t>
+                      <m:t>dn</m:t>
                     </m:r>
                   </m:e>
                   <m:sub>
@@ -5726,7 +5834,15 @@
         <w:fldChar w:fldCharType="end"/>
       </w:r>
       <w:r>
-        <w:t xml:space="preserve">, which is also the direct result of molar Gibbs energy of the reaction calculated using Hess’ law from chemical potentials of pure substances as usually calculated in physical chemistry. The equation </w:t>
+        <w:t xml:space="preserve">, which is also the direct result of molar </w:t>
+      </w:r>
+      <w:proofErr w:type="gramStart"/>
+      <w:r>
+        <w:t>Gibbs</w:t>
+      </w:r>
+      <w:proofErr w:type="gramEnd"/>
+      <w:r>
+        <w:t xml:space="preserve"> energy of the reaction calculated using Hess’ law from chemical potentials of pure substances as usually calculated in physical chemistry. The equation </w:t>
       </w:r>
       <w:r>
         <w:fldChar w:fldCharType="begin"/>
@@ -6076,7 +6192,15 @@
             </w:pPr>
             <w:bookmarkStart w:id="15" w:name="_Ref418608009"/>
             <w:r>
-              <w:t>Equilibrium (dissociation) coefficient  of the chemical reaction</w:t>
+              <w:t xml:space="preserve">Equilibrium (dissociation) </w:t>
+            </w:r>
+            <w:proofErr w:type="gramStart"/>
+            <w:r>
+              <w:t>coefficient  of</w:t>
+            </w:r>
+            <w:proofErr w:type="gramEnd"/>
+            <w:r>
+              <w:t xml:space="preserve"> the chemical reaction</w:t>
             </w:r>
             <w:bookmarkEnd w:id="15"/>
           </w:p>
@@ -6086,7 +6210,23 @@
     <w:p/>
     <w:p>
       <w:r>
-        <w:t xml:space="preserve">The equilibrium of the diffusion process of the substance ends with the same electrochemical potentials “μ“ of the substance in each place of the solution. The same “μ” means the same activity “a” of the substance and the same “a” means the same mole fraction “x” of the substance. So the ideal diffusion ends with homogenous mixture, where the concentration of the substance is the same at each place. </w:t>
+        <w:t>The equilibrium of the diffusion process of the substance ends with the same electrochemical potentials “</w:t>
+      </w:r>
+      <w:proofErr w:type="gramStart"/>
+      <w:r>
+        <w:t>μ“ of</w:t>
+      </w:r>
+      <w:proofErr w:type="gramEnd"/>
+      <w:r>
+        <w:t xml:space="preserve"> the substance in each place of the solution. The same “μ” means the same activity “a” of the substance and the same “a” means the same mole fraction “x” of the substance. </w:t>
+      </w:r>
+      <w:proofErr w:type="gramStart"/>
+      <w:r>
+        <w:t>So</w:t>
+      </w:r>
+      <w:proofErr w:type="gramEnd"/>
+      <w:r>
+        <w:t xml:space="preserve"> the ideal diffusion ends with homogenous mixture, where the concentration of the substance is the same at each place. </w:t>
       </w:r>
     </w:p>
     <w:p>
@@ -6105,7 +6245,23 @@
       </w:r>
       <w:proofErr w:type="spellEnd"/>
       <w:r>
-        <w:t>=0) substances through semipermeable membrane. It is a membrane, through which some substances can freely diffuse and other cannot. For example the cellular membrane in biology is very selective and even a water must have a membrane channel to be enabled the transport through it. The water cross the membrane to reach the same mole fraction on both sides if there are the same pressure on both side of the membrane. If not, and the pressures are different, then the pressure dependence at equilibrium is reaching osmotic pressure “Π” of the substance with molar volume “</w:t>
+        <w:t xml:space="preserve">=0) substances through semipermeable membrane. It is a membrane, through which some substances can freely diffuse and other cannot. For </w:t>
+      </w:r>
+      <w:proofErr w:type="gramStart"/>
+      <w:r>
+        <w:t>example</w:t>
+      </w:r>
+      <w:proofErr w:type="gramEnd"/>
+      <w:r>
+        <w:t xml:space="preserve"> the cellular membrane in biology is very selective and even a water must have a membrane channel to be enabled the transport through it. The water </w:t>
+      </w:r>
+      <w:proofErr w:type="gramStart"/>
+      <w:r>
+        <w:t>cross</w:t>
+      </w:r>
+      <w:proofErr w:type="gramEnd"/>
+      <w:r>
+        <w:t xml:space="preserve"> the membrane to reach the same mole fraction on both sides if there are the same pressure on both side of the membrane. If not, and the pressures are different, then the pressure dependence at equilibrium is reaching osmotic pressure “Π” of the substance with molar volume “</w:t>
       </w:r>
       <w:proofErr w:type="spellStart"/>
       <w:r>
@@ -6484,7 +6640,23 @@
       </w:r>
       <w:proofErr w:type="spellEnd"/>
       <w:r>
-        <w:t xml:space="preserve"> equilibrium is reached as expected, the concentrations of the free diffusible ion can be different on both side of the membrane during this equilibrium. However the electrochemical potentials of this ion is the same on both side of the membrane. This phenomena generate the direct relation between </w:t>
+        <w:t xml:space="preserve"> equilibrium is reached as expected, the concentrations of the free diffusible ion can be different on both side of the membrane during this equilibrium. </w:t>
+      </w:r>
+      <w:proofErr w:type="gramStart"/>
+      <w:r>
+        <w:t>However</w:t>
+      </w:r>
+      <w:proofErr w:type="gramEnd"/>
+      <w:r>
+        <w:t xml:space="preserve"> the electrochemical potentials of this ion is the same on both side of the membrane. </w:t>
+      </w:r>
+      <w:proofErr w:type="gramStart"/>
+      <w:r>
+        <w:t>This phenomena</w:t>
+      </w:r>
+      <w:proofErr w:type="gramEnd"/>
+      <w:r>
+        <w:t xml:space="preserve"> generate the direct relation between </w:t>
       </w:r>
       <w:proofErr w:type="spellStart"/>
       <w:r>
@@ -11188,7 +11360,21 @@
         <w:rPr>
           <w:rFonts w:eastAsiaTheme="minorEastAsia"/>
         </w:rPr>
-        <w:t xml:space="preserve"> Gibbs energy of formation at defined temperature</w:t>
+        <w:t xml:space="preserve"> </w:t>
+      </w:r>
+      <w:proofErr w:type="gramStart"/>
+      <w:r>
+        <w:rPr>
+          <w:rFonts w:eastAsiaTheme="minorEastAsia"/>
+        </w:rPr>
+        <w:t>Gibbs</w:t>
+      </w:r>
+      <w:proofErr w:type="gramEnd"/>
+      <w:r>
+        <w:rPr>
+          <w:rFonts w:eastAsiaTheme="minorEastAsia"/>
+        </w:rPr>
+        <w:t xml:space="preserve"> energy of formation at defined temperature</w:t>
       </w:r>
       <w:r>
         <w:rPr>
@@ -12417,6 +12603,7 @@
       <w:r>
         <w:t xml:space="preserve"> of osmotic pressure of incompressible substance then we see the pressure shift of (p-p</w:t>
       </w:r>
+      <w:proofErr w:type="gramStart"/>
       <w:r>
         <w:rPr>
           <w:vertAlign w:val="subscript"/>
@@ -12427,6 +12614,7 @@
         <w:t>)*</w:t>
       </w:r>
       <w:proofErr w:type="spellStart"/>
+      <w:proofErr w:type="gramEnd"/>
       <w:r>
         <w:t>V</w:t>
       </w:r>
@@ -12901,13 +13089,27 @@
         <w:rPr>
           <w:rFonts w:eastAsiaTheme="minorEastAsia"/>
         </w:rPr>
-        <w:t xml:space="preserve"> other than 1 </w:t>
-      </w:r>
+        <w:t xml:space="preserve"> other than </w:t>
+      </w:r>
+      <w:proofErr w:type="gramStart"/>
       <w:r>
         <w:rPr>
           <w:rFonts w:eastAsiaTheme="minorEastAsia"/>
         </w:rPr>
-        <w:t xml:space="preserve"> then it </w:t>
+        <w:t xml:space="preserve">1 </w:t>
+      </w:r>
+      <w:r>
+        <w:rPr>
+          <w:rFonts w:eastAsiaTheme="minorEastAsia"/>
+        </w:rPr>
+        <w:t xml:space="preserve"> then</w:t>
+      </w:r>
+      <w:proofErr w:type="gramEnd"/>
+      <w:r>
+        <w:rPr>
+          <w:rFonts w:eastAsiaTheme="minorEastAsia"/>
+        </w:rPr>
+        <w:t xml:space="preserve"> it </w:t>
       </w:r>
       <w:r>
         <w:rPr>
@@ -14959,22 +15161,37 @@
     </w:p>
     <w:p>
       <w:pPr>
-        <w:pStyle w:val="Heading2"/>
-      </w:pPr>
-      <w:r>
-        <w:t>Chemical kinetics</w:t>
+        <w:spacing w:after="0" w:line="240" w:lineRule="auto"/>
+        <w:rPr>
+          <w:rFonts w:asciiTheme="majorHAnsi" w:eastAsiaTheme="majorEastAsia" w:hAnsiTheme="majorHAnsi" w:cstheme="majorBidi"/>
+          <w:color w:val="2E74B5" w:themeColor="accent1" w:themeShade="BF"/>
+          <w:sz w:val="26"/>
+          <w:szCs w:val="26"/>
+        </w:rPr>
+      </w:pPr>
+      <w:r>
+        <w:br w:type="page"/>
       </w:r>
     </w:p>
     <w:p>
       <w:pPr>
-        <w:rPr>
-          <w:color w:val="AEAAAA" w:themeColor="background2" w:themeShade="BF"/>
-        </w:rPr>
-      </w:pPr>
+        <w:pStyle w:val="Heading2"/>
+      </w:pPr>
+      <w:r>
+        <w:lastRenderedPageBreak/>
+        <w:t>Chemical kinetics</w:t>
+      </w:r>
     </w:p>
     <w:p>
       <w:pPr>
         <w:rPr>
+          <w:color w:val="AEAAAA" w:themeColor="background2" w:themeShade="BF"/>
+        </w:rPr>
+      </w:pPr>
+    </w:p>
+    <w:p>
+      <w:pPr>
+        <w:rPr>
           <w:rFonts w:eastAsiaTheme="minorEastAsia"/>
         </w:rPr>
       </w:pPr>
@@ -14982,7 +15199,6 @@
         <w:rPr>
           <w:rFonts w:eastAsiaTheme="minorEastAsia"/>
         </w:rPr>
-        <w:lastRenderedPageBreak/>
         <w:t>C</w:t>
       </w:r>
       <w:r>
@@ -15302,96 +15518,38 @@
                     </m:r>
                   </m:sub>
                 </m:sSub>
-                <m:d>
-                  <m:dPr>
+                <m:r>
+                  <w:rPr>
+                    <w:rFonts w:ascii="Cambria Math" w:hAnsi="Cambria Math"/>
+                  </w:rPr>
+                  <m:t>∙</m:t>
+                </m:r>
+                <m:sSub>
+                  <m:sSubPr>
                     <m:ctrlPr>
                       <w:rPr>
                         <w:rFonts w:ascii="Cambria Math" w:hAnsi="Cambria Math"/>
+                        <w:i/>
                       </w:rPr>
                     </m:ctrlPr>
-                  </m:dPr>
+                  </m:sSubPr>
                   <m:e>
-                    <m:nary>
-                      <m:naryPr>
-                        <m:chr m:val="∏"/>
-                        <m:subHide m:val="1"/>
-                        <m:supHide m:val="1"/>
-                        <m:ctrlPr>
-                          <w:rPr>
-                            <w:rFonts w:ascii="Cambria Math" w:hAnsi="Cambria Math"/>
-                          </w:rPr>
-                        </m:ctrlPr>
-                      </m:naryPr>
-                      <m:sub/>
-                      <m:sup/>
-                      <m:e>
-                        <m:sSup>
-                          <m:sSupPr>
-                            <m:ctrlPr>
-                              <w:rPr>
-                                <w:rFonts w:ascii="Cambria Math" w:hAnsi="Cambria Math"/>
-                              </w:rPr>
-                            </m:ctrlPr>
-                          </m:sSupPr>
-                          <m:e>
-                            <m:sSub>
-                              <m:sSubPr>
-                                <m:ctrlPr>
-                                  <w:rPr>
-                                    <w:rFonts w:ascii="Cambria Math" w:hAnsi="Cambria Math"/>
-                                  </w:rPr>
-                                </m:ctrlPr>
-                              </m:sSubPr>
-                              <m:e>
-                                <m:r>
-                                  <w:rPr>
-                                    <w:rFonts w:ascii="Cambria Math" w:hAnsi="Cambria Math"/>
-                                  </w:rPr>
-                                  <m:t>a</m:t>
-                                </m:r>
-                              </m:e>
-                              <m:sub>
-                                <m:r>
-                                  <w:rPr>
-                                    <w:rFonts w:ascii="Cambria Math" w:hAnsi="Cambria Math"/>
-                                  </w:rPr>
-                                  <m:t>s</m:t>
-                                </m:r>
-                              </m:sub>
-                            </m:sSub>
-                          </m:e>
-                          <m:sup>
-                            <m:sSub>
-                              <m:sSubPr>
-                                <m:ctrlPr>
-                                  <w:rPr>
-                                    <w:rFonts w:ascii="Cambria Math" w:hAnsi="Cambria Math"/>
-                                  </w:rPr>
-                                </m:ctrlPr>
-                              </m:sSubPr>
-                              <m:e>
-                                <m:r>
-                                  <w:rPr>
-                                    <w:rFonts w:ascii="Cambria Math" w:hAnsi="Cambria Math"/>
-                                  </w:rPr>
-                                  <m:t>-v</m:t>
-                                </m:r>
-                              </m:e>
-                              <m:sub>
-                                <m:r>
-                                  <w:rPr>
-                                    <w:rFonts w:ascii="Cambria Math" w:hAnsi="Cambria Math"/>
-                                  </w:rPr>
-                                  <m:t>s</m:t>
-                                </m:r>
-                              </m:sub>
-                            </m:sSub>
-                          </m:sup>
-                        </m:sSup>
-                      </m:e>
-                    </m:nary>
+                    <m:r>
+                      <w:rPr>
+                        <w:rFonts w:ascii="Cambria Math" w:hAnsi="Cambria Math"/>
+                      </w:rPr>
+                      <m:t>x</m:t>
+                    </m:r>
                   </m:e>
-                </m:d>
+                  <m:sub>
+                    <m:r>
+                      <w:rPr>
+                        <w:rFonts w:ascii="Cambria Math" w:hAnsi="Cambria Math"/>
+                      </w:rPr>
+                      <m:t>S</m:t>
+                    </m:r>
+                  </m:sub>
+                </m:sSub>
               </m:oMath>
             </m:oMathPara>
           </w:p>
@@ -15418,6 +15576,18 @@
             <w:r>
               <w:t>Forward rate of process</w:t>
             </w:r>
+            <w:r>
+              <w:t xml:space="preserve"> is based on substrates</w:t>
+            </w:r>
+            <w:r>
+              <w:t>’</w:t>
+            </w:r>
+            <w:r>
+              <w:t xml:space="preserve"> activit</w:t>
+            </w:r>
+            <w:r>
+              <w:t>y</w:t>
+            </w:r>
           </w:p>
         </w:tc>
       </w:tr>
@@ -15439,6 +15609,8 @@
               <w:jc w:val="center"/>
               <w:rPr>
                 <w:rFonts w:ascii="Calibri" w:eastAsia="Calibri" w:hAnsi="Calibri" w:cs="Calibri"/>
+                <w:b/>
+                <w:bCs/>
               </w:rPr>
             </w:pPr>
             <m:oMathPara>
@@ -15499,96 +15671,38 @@
                     </m:r>
                   </m:sub>
                 </m:sSub>
-                <m:d>
-                  <m:dPr>
+                <m:r>
+                  <w:rPr>
+                    <w:rFonts w:ascii="Cambria Math" w:hAnsi="Cambria Math"/>
+                  </w:rPr>
+                  <m:t>∙</m:t>
+                </m:r>
+                <m:sSub>
+                  <m:sSubPr>
                     <m:ctrlPr>
                       <w:rPr>
                         <w:rFonts w:ascii="Cambria Math" w:hAnsi="Cambria Math"/>
+                        <w:i/>
                       </w:rPr>
                     </m:ctrlPr>
-                  </m:dPr>
+                  </m:sSubPr>
                   <m:e>
-                    <m:nary>
-                      <m:naryPr>
-                        <m:chr m:val="∏"/>
-                        <m:subHide m:val="1"/>
-                        <m:supHide m:val="1"/>
-                        <m:ctrlPr>
-                          <w:rPr>
-                            <w:rFonts w:ascii="Cambria Math" w:hAnsi="Cambria Math"/>
-                          </w:rPr>
-                        </m:ctrlPr>
-                      </m:naryPr>
-                      <m:sub/>
-                      <m:sup/>
-                      <m:e>
-                        <m:sSup>
-                          <m:sSupPr>
-                            <m:ctrlPr>
-                              <w:rPr>
-                                <w:rFonts w:ascii="Cambria Math" w:hAnsi="Cambria Math"/>
-                              </w:rPr>
-                            </m:ctrlPr>
-                          </m:sSupPr>
-                          <m:e>
-                            <m:sSub>
-                              <m:sSubPr>
-                                <m:ctrlPr>
-                                  <w:rPr>
-                                    <w:rFonts w:ascii="Cambria Math" w:hAnsi="Cambria Math"/>
-                                  </w:rPr>
-                                </m:ctrlPr>
-                              </m:sSubPr>
-                              <m:e>
-                                <m:r>
-                                  <w:rPr>
-                                    <w:rFonts w:ascii="Cambria Math" w:hAnsi="Cambria Math"/>
-                                  </w:rPr>
-                                  <m:t>a</m:t>
-                                </m:r>
-                              </m:e>
-                              <m:sub>
-                                <m:r>
-                                  <w:rPr>
-                                    <w:rFonts w:ascii="Cambria Math" w:hAnsi="Cambria Math"/>
-                                  </w:rPr>
-                                  <m:t>p</m:t>
-                                </m:r>
-                              </m:sub>
-                            </m:sSub>
-                          </m:e>
-                          <m:sup>
-                            <m:sSub>
-                              <m:sSubPr>
-                                <m:ctrlPr>
-                                  <w:rPr>
-                                    <w:rFonts w:ascii="Cambria Math" w:hAnsi="Cambria Math"/>
-                                  </w:rPr>
-                                </m:ctrlPr>
-                              </m:sSubPr>
-                              <m:e>
-                                <m:r>
-                                  <w:rPr>
-                                    <w:rFonts w:ascii="Cambria Math" w:hAnsi="Cambria Math"/>
-                                  </w:rPr>
-                                  <m:t>v</m:t>
-                                </m:r>
-                              </m:e>
-                              <m:sub>
-                                <m:r>
-                                  <w:rPr>
-                                    <w:rFonts w:ascii="Cambria Math" w:hAnsi="Cambria Math"/>
-                                  </w:rPr>
-                                  <m:t>p</m:t>
-                                </m:r>
-                              </m:sub>
-                            </m:sSub>
-                          </m:sup>
-                        </m:sSup>
-                      </m:e>
-                    </m:nary>
+                    <m:r>
+                      <w:rPr>
+                        <w:rFonts w:ascii="Cambria Math" w:hAnsi="Cambria Math"/>
+                      </w:rPr>
+                      <m:t>x</m:t>
+                    </m:r>
                   </m:e>
-                </m:d>
+                  <m:sub>
+                    <m:r>
+                      <w:rPr>
+                        <w:rFonts w:ascii="Cambria Math" w:hAnsi="Cambria Math"/>
+                      </w:rPr>
+                      <m:t>p</m:t>
+                    </m:r>
+                  </m:sub>
+                </m:sSub>
               </m:oMath>
             </m:oMathPara>
           </w:p>
@@ -15614,6 +15728,18 @@
             </w:pPr>
             <w:r>
               <w:t>Backward rate of process</w:t>
+            </w:r>
+            <w:r>
+              <w:t xml:space="preserve"> is based on products</w:t>
+            </w:r>
+            <w:r>
+              <w:t>’</w:t>
+            </w:r>
+            <w:r>
+              <w:t xml:space="preserve"> activit</w:t>
+            </w:r>
+            <w:r>
+              <w:t>y</w:t>
             </w:r>
           </w:p>
         </w:tc>
@@ -15924,43 +16050,6 @@
           </w:p>
         </w:tc>
       </w:tr>
-    </w:tbl>
-    <w:p>
-      <w:pPr>
-        <w:rPr>
-          <w:rFonts w:eastAsiaTheme="minorEastAsia"/>
-        </w:rPr>
-      </w:pPr>
-    </w:p>
-    <w:p>
-      <w:pPr>
-        <w:rPr>
-          <w:rFonts w:eastAsiaTheme="minorEastAsia"/>
-        </w:rPr>
-      </w:pPr>
-      <w:r>
-        <w:rPr>
-          <w:rFonts w:eastAsiaTheme="minorEastAsia"/>
-        </w:rPr>
-        <w:t>The rate of chemical process is a</w:t>
-      </w:r>
-      <w:r>
-        <w:rPr>
-          <w:rFonts w:eastAsiaTheme="minorEastAsia"/>
-        </w:rPr>
-        <w:t>lgebraically expressed from equations above:</w:t>
-      </w:r>
-    </w:p>
-    <w:tbl>
-      <w:tblPr>
-        <w:tblStyle w:val="TableGrid"/>
-        <w:tblW w:w="9062" w:type="dxa"/>
-        <w:tblLook w:val="04A0" w:firstRow="1" w:lastRow="0" w:firstColumn="1" w:lastColumn="0" w:noHBand="0" w:noVBand="1"/>
-      </w:tblPr>
-      <w:tblGrid>
-        <w:gridCol w:w="6480"/>
-        <w:gridCol w:w="2582"/>
-      </w:tblGrid>
       <w:tr>
         <w:tc>
           <w:tcPr>
@@ -15978,277 +16067,7 @@
               <w:spacing w:after="0" w:line="360" w:lineRule="auto"/>
               <w:jc w:val="center"/>
               <w:rPr>
-                <w:rFonts w:ascii="Calibri" w:eastAsia="Calibri" w:hAnsi="Calibri" w:cs="Times New Roman"/>
-              </w:rPr>
-            </w:pPr>
-            <m:oMathPara>
-              <m:oMath>
-                <m:r>
-                  <w:rPr>
-                    <w:rFonts w:ascii="Cambria Math" w:hAnsi="Cambria Math"/>
-                  </w:rPr>
-                  <m:t>q=</m:t>
-                </m:r>
-                <m:sSub>
-                  <m:sSubPr>
-                    <m:ctrlPr>
-                      <w:rPr>
-                        <w:rFonts w:ascii="Cambria Math" w:hAnsi="Cambria Math"/>
-                      </w:rPr>
-                    </m:ctrlPr>
-                  </m:sSubPr>
-                  <m:e>
-                    <m:r>
-                      <w:rPr>
-                        <w:rFonts w:ascii="Cambria Math" w:hAnsi="Cambria Math"/>
-                      </w:rPr>
-                      <m:t>k</m:t>
-                    </m:r>
-                  </m:e>
-                  <m:sub>
-                    <m:r>
-                      <w:rPr>
-                        <w:rFonts w:ascii="Cambria Math" w:hAnsi="Cambria Math"/>
-                      </w:rPr>
-                      <m:t>f</m:t>
-                    </m:r>
-                  </m:sub>
-                </m:sSub>
-                <m:r>
-                  <w:rPr>
-                    <w:rFonts w:ascii="Cambria Math" w:hAnsi="Cambria Math"/>
-                  </w:rPr>
-                  <m:t>∙</m:t>
-                </m:r>
-                <m:sSub>
-                  <m:sSubPr>
-                    <m:ctrlPr>
-                      <w:rPr>
-                        <w:rFonts w:ascii="Cambria Math" w:hAnsi="Cambria Math"/>
-                        <w:i/>
-                      </w:rPr>
-                    </m:ctrlPr>
-                  </m:sSubPr>
-                  <m:e>
-                    <m:r>
-                      <w:rPr>
-                        <w:rFonts w:ascii="Cambria Math" w:hAnsi="Cambria Math"/>
-                      </w:rPr>
-                      <m:t>x</m:t>
-                    </m:r>
-                  </m:e>
-                  <m:sub>
-                    <m:r>
-                      <w:rPr>
-                        <w:rFonts w:ascii="Cambria Math" w:hAnsi="Cambria Math"/>
-                      </w:rPr>
-                      <m:t>S</m:t>
-                    </m:r>
-                  </m:sub>
-                </m:sSub>
-                <m:r>
-                  <w:rPr>
-                    <w:rFonts w:ascii="Cambria Math" w:hAnsi="Cambria Math"/>
-                  </w:rPr>
-                  <m:t>∙</m:t>
-                </m:r>
-                <m:d>
-                  <m:dPr>
-                    <m:ctrlPr>
-                      <w:rPr>
-                        <w:rFonts w:ascii="Cambria Math" w:hAnsi="Cambria Math"/>
-                        <w:i/>
-                      </w:rPr>
-                    </m:ctrlPr>
-                  </m:dPr>
-                  <m:e>
-                    <m:r>
-                      <w:rPr>
-                        <w:rFonts w:ascii="Cambria Math" w:hAnsi="Cambria Math"/>
-                      </w:rPr>
-                      <m:t>1-</m:t>
-                    </m:r>
-                    <m:sSup>
-                      <m:sSupPr>
-                        <m:ctrlPr>
-                          <w:rPr>
-                            <w:rFonts w:ascii="Cambria Math" w:hAnsi="Cambria Math"/>
-                          </w:rPr>
-                        </m:ctrlPr>
-                      </m:sSupPr>
-                      <m:e>
-                        <m:r>
-                          <w:rPr>
-                            <w:rFonts w:ascii="Cambria Math" w:hAnsi="Cambria Math"/>
-                          </w:rPr>
-                          <m:t>e</m:t>
-                        </m:r>
-                      </m:e>
-                      <m:sup>
-                        <m:f>
-                          <m:fPr>
-                            <m:ctrlPr>
-                              <w:rPr>
-                                <w:rFonts w:ascii="Cambria Math" w:hAnsi="Cambria Math"/>
-                              </w:rPr>
-                            </m:ctrlPr>
-                          </m:fPr>
-                          <m:num>
-                            <m:r>
-                              <w:rPr>
-                                <w:rFonts w:ascii="Cambria Math" w:hAnsi="Cambria Math"/>
-                              </w:rPr>
-                              <m:t>∆μ</m:t>
-                            </m:r>
-                          </m:num>
-                          <m:den>
-                            <m:r>
-                              <w:rPr>
-                                <w:rFonts w:ascii="Cambria Math" w:hAnsi="Cambria Math"/>
-                              </w:rPr>
-                              <m:t>RT</m:t>
-                            </m:r>
-                          </m:den>
-                        </m:f>
-                      </m:sup>
-                    </m:sSup>
-                  </m:e>
-                </m:d>
-                <m:r>
-                  <w:rPr>
-                    <w:rFonts w:ascii="Cambria Math" w:hAnsi="Cambria Math"/>
-                  </w:rPr>
-                  <m:t>=</m:t>
-                </m:r>
-                <m:sSub>
-                  <m:sSubPr>
-                    <m:ctrlPr>
-                      <w:rPr>
-                        <w:rFonts w:ascii="Cambria Math" w:hAnsi="Cambria Math"/>
-                      </w:rPr>
-                    </m:ctrlPr>
-                  </m:sSubPr>
-                  <m:e>
-                    <m:r>
-                      <w:rPr>
-                        <w:rFonts w:ascii="Cambria Math" w:hAnsi="Cambria Math"/>
-                      </w:rPr>
-                      <m:t>k</m:t>
-                    </m:r>
-                  </m:e>
-                  <m:sub>
-                    <m:r>
-                      <w:rPr>
-                        <w:rFonts w:ascii="Cambria Math" w:hAnsi="Cambria Math"/>
-                      </w:rPr>
-                      <m:t>f</m:t>
-                    </m:r>
-                  </m:sub>
-                </m:sSub>
-                <m:r>
-                  <w:rPr>
-                    <w:rFonts w:ascii="Cambria Math" w:hAnsi="Cambria Math"/>
-                  </w:rPr>
-                  <m:t>∙</m:t>
-                </m:r>
-                <m:sSub>
-                  <m:sSubPr>
-                    <m:ctrlPr>
-                      <w:rPr>
-                        <w:rFonts w:ascii="Cambria Math" w:hAnsi="Cambria Math"/>
-                        <w:i/>
-                      </w:rPr>
-                    </m:ctrlPr>
-                  </m:sSubPr>
-                  <m:e>
-                    <m:r>
-                      <w:rPr>
-                        <w:rFonts w:ascii="Cambria Math" w:hAnsi="Cambria Math"/>
-                      </w:rPr>
-                      <m:t>x</m:t>
-                    </m:r>
-                  </m:e>
-                  <m:sub>
-                    <m:r>
-                      <w:rPr>
-                        <w:rFonts w:ascii="Cambria Math" w:hAnsi="Cambria Math"/>
-                      </w:rPr>
-                      <m:t>S</m:t>
-                    </m:r>
-                  </m:sub>
-                </m:sSub>
-                <m:r>
-                  <w:rPr>
-                    <w:rFonts w:ascii="Cambria Math" w:hAnsi="Cambria Math"/>
-                  </w:rPr>
-                  <m:t>-</m:t>
-                </m:r>
-                <m:sSub>
-                  <m:sSubPr>
-                    <m:ctrlPr>
-                      <w:rPr>
-                        <w:rFonts w:ascii="Cambria Math" w:hAnsi="Cambria Math"/>
-                      </w:rPr>
-                    </m:ctrlPr>
-                  </m:sSubPr>
-                  <m:e>
-                    <m:r>
-                      <w:rPr>
-                        <w:rFonts w:ascii="Cambria Math" w:hAnsi="Cambria Math"/>
-                      </w:rPr>
-                      <m:t>k</m:t>
-                    </m:r>
-                  </m:e>
-                  <m:sub>
-                    <m:r>
-                      <w:rPr>
-                        <w:rFonts w:ascii="Cambria Math" w:hAnsi="Cambria Math"/>
-                      </w:rPr>
-                      <m:t>b</m:t>
-                    </m:r>
-                  </m:sub>
-                </m:sSub>
-                <m:r>
-                  <w:rPr>
-                    <w:rFonts w:ascii="Cambria Math" w:hAnsi="Cambria Math"/>
-                  </w:rPr>
-                  <m:t>∙</m:t>
-                </m:r>
-                <m:sSub>
-                  <m:sSubPr>
-                    <m:ctrlPr>
-                      <w:rPr>
-                        <w:rFonts w:ascii="Cambria Math" w:hAnsi="Cambria Math"/>
-                        <w:i/>
-                      </w:rPr>
-                    </m:ctrlPr>
-                  </m:sSubPr>
-                  <m:e>
-                    <m:r>
-                      <w:rPr>
-                        <w:rFonts w:ascii="Cambria Math" w:hAnsi="Cambria Math"/>
-                      </w:rPr>
-                      <m:t>x</m:t>
-                    </m:r>
-                  </m:e>
-                  <m:sub>
-                    <m:r>
-                      <w:rPr>
-                        <w:rFonts w:ascii="Cambria Math" w:hAnsi="Cambria Math"/>
-                      </w:rPr>
-                      <m:t>p</m:t>
-                    </m:r>
-                  </m:sub>
-                </m:sSub>
-              </m:oMath>
-            </m:oMathPara>
-          </w:p>
-          <w:p>
-            <w:pPr>
-              <w:spacing w:after="0" w:line="360" w:lineRule="auto"/>
-              <w:jc w:val="center"/>
-              <w:rPr>
-                <w:rFonts w:ascii="Calibri" w:eastAsia="Calibri" w:hAnsi="Calibri" w:cs="Times New Roman"/>
+                <w:rFonts w:ascii="Calibri" w:eastAsia="Calibri" w:hAnsi="Calibri" w:cs="Calibri"/>
               </w:rPr>
             </w:pPr>
             <m:oMathPara>
@@ -16285,6 +16104,98 @@
                   </w:rPr>
                   <m:t>=</m:t>
                 </m:r>
+                <m:nary>
+                  <m:naryPr>
+                    <m:chr m:val="∏"/>
+                    <m:limLoc m:val="undOvr"/>
+                    <m:supHide m:val="1"/>
+                    <m:ctrlPr>
+                      <w:rPr>
+                        <w:rFonts w:ascii="Cambria Math" w:hAnsi="Cambria Math"/>
+                      </w:rPr>
+                    </m:ctrlPr>
+                  </m:naryPr>
+                  <m:sub>
+                    <m:r>
+                      <w:rPr>
+                        <w:rFonts w:ascii="Cambria Math" w:hAnsi="Cambria Math"/>
+                      </w:rPr>
+                      <m:t>s ∈ S</m:t>
+                    </m:r>
+                  </m:sub>
+                  <m:sup/>
+                  <m:e>
+                    <m:sSup>
+                      <m:sSupPr>
+                        <m:ctrlPr>
+                          <w:rPr>
+                            <w:rFonts w:ascii="Cambria Math" w:hAnsi="Cambria Math"/>
+                          </w:rPr>
+                        </m:ctrlPr>
+                      </m:sSupPr>
+                      <m:e>
+                        <m:sSub>
+                          <m:sSubPr>
+                            <m:ctrlPr>
+                              <w:rPr>
+                                <w:rFonts w:ascii="Cambria Math" w:hAnsi="Cambria Math"/>
+                              </w:rPr>
+                            </m:ctrlPr>
+                          </m:sSubPr>
+                          <m:e>
+                            <m:r>
+                              <w:rPr>
+                                <w:rFonts w:ascii="Cambria Math" w:hAnsi="Cambria Math"/>
+                              </w:rPr>
+                              <m:t>a</m:t>
+                            </m:r>
+                          </m:e>
+                          <m:sub>
+                            <m:r>
+                              <w:rPr>
+                                <w:rFonts w:ascii="Cambria Math" w:hAnsi="Cambria Math"/>
+                              </w:rPr>
+                              <m:t>s</m:t>
+                            </m:r>
+                          </m:sub>
+                        </m:sSub>
+                      </m:e>
+                      <m:sup>
+                        <m:sSub>
+                          <m:sSubPr>
+                            <m:ctrlPr>
+                              <w:rPr>
+                                <w:rFonts w:ascii="Cambria Math" w:hAnsi="Cambria Math"/>
+                              </w:rPr>
+                            </m:ctrlPr>
+                          </m:sSubPr>
+                          <m:e>
+                            <m:r>
+                              <w:rPr>
+                                <w:rFonts w:ascii="Cambria Math" w:hAnsi="Cambria Math"/>
+                              </w:rPr>
+                              <m:t>-v</m:t>
+                            </m:r>
+                          </m:e>
+                          <m:sub>
+                            <m:r>
+                              <w:rPr>
+                                <w:rFonts w:ascii="Cambria Math" w:hAnsi="Cambria Math"/>
+                              </w:rPr>
+                              <m:t>s</m:t>
+                            </m:r>
+                          </m:sub>
+                        </m:sSub>
+                      </m:sup>
+                    </m:sSup>
+                  </m:e>
+                </m:nary>
+                <m:r>
+                  <w:rPr>
+                    <w:rFonts w:ascii="Cambria Math" w:hAnsi="Cambria Math"/>
+                  </w:rPr>
+                  <m:t>=</m:t>
+                </m:r>
                 <m:sSup>
                   <m:sSupPr>
                     <m:ctrlPr>
@@ -16305,16 +16216,23 @@
                     <m:nary>
                       <m:naryPr>
                         <m:chr m:val="∑"/>
-                        <m:limLoc m:val="undOvr"/>
-                        <m:subHide m:val="1"/>
+                        <m:limLoc m:val="subSup"/>
                         <m:supHide m:val="1"/>
                         <m:ctrlPr>
                           <w:rPr>
                             <w:rFonts w:ascii="Cambria Math" w:hAnsi="Cambria Math"/>
+                            <w:i/>
                           </w:rPr>
                         </m:ctrlPr>
                       </m:naryPr>
-                      <m:sub/>
+                      <m:sub>
+                        <m:r>
+                          <w:rPr>
+                            <w:rFonts w:ascii="Cambria Math" w:hAnsi="Cambria Math"/>
+                          </w:rPr>
+                          <m:t>s∈S</m:t>
+                        </m:r>
+                      </m:sub>
                       <m:sup/>
                       <m:e>
                         <m:d>
@@ -16340,7 +16258,7 @@
                                   <w:rPr>
                                     <w:rFonts w:ascii="Cambria Math" w:hAnsi="Cambria Math"/>
                                   </w:rPr>
-                                  <m:t>v</m:t>
+                                  <m:t>-v</m:t>
                                 </m:r>
                               </m:e>
                               <m:sub>
@@ -16447,12 +16365,63 @@
                     </m:nary>
                   </m:sup>
                 </m:sSup>
-                <m:r>
-                  <w:rPr>
-                    <w:rFonts w:ascii="Cambria Math" w:hAnsi="Cambria Math"/>
-                  </w:rPr>
-                  <m:t xml:space="preserve">,  </m:t>
-                </m:r>
+              </m:oMath>
+            </m:oMathPara>
+          </w:p>
+        </w:tc>
+        <w:tc>
+          <w:tcPr>
+            <w:tcW w:w="2582" w:type="dxa"/>
+            <w:tcBorders>
+              <w:top w:val="nil"/>
+              <w:left w:val="nil"/>
+              <w:bottom w:val="nil"/>
+              <w:right w:val="nil"/>
+            </w:tcBorders>
+          </w:tcPr>
+          <w:p>
+            <w:pPr>
+              <w:pStyle w:val="ListParagraph"/>
+              <w:numPr>
+                <w:ilvl w:val="0"/>
+                <w:numId w:val="1"/>
+              </w:numPr>
+              <w:spacing w:after="0" w:line="240" w:lineRule="auto"/>
+            </w:pPr>
+            <w:r>
+              <w:t>Substrates</w:t>
+            </w:r>
+            <w:r>
+              <w:t>’</w:t>
+            </w:r>
+            <w:r>
+              <w:t xml:space="preserve"> activity</w:t>
+            </w:r>
+          </w:p>
+        </w:tc>
+      </w:tr>
+      <w:tr>
+        <w:tc>
+          <w:tcPr>
+            <w:tcW w:w="6480" w:type="dxa"/>
+            <w:tcBorders>
+              <w:top w:val="nil"/>
+              <w:left w:val="nil"/>
+              <w:bottom w:val="nil"/>
+              <w:right w:val="nil"/>
+            </w:tcBorders>
+            <w:vAlign w:val="center"/>
+          </w:tcPr>
+          <w:p>
+            <w:pPr>
+              <w:spacing w:after="0" w:line="360" w:lineRule="auto"/>
+              <w:jc w:val="center"/>
+              <w:rPr>
+                <w:rFonts w:ascii="Calibri" w:eastAsia="Calibri" w:hAnsi="Calibri" w:cs="Calibri"/>
+              </w:rPr>
+            </w:pPr>
+            <m:oMathPara>
+              <m:oMath>
                 <m:sSub>
                   <m:sSubPr>
                     <m:ctrlPr>
@@ -16485,6 +16454,98 @@
                   </w:rPr>
                   <m:t>=</m:t>
                 </m:r>
+                <m:nary>
+                  <m:naryPr>
+                    <m:chr m:val="∏"/>
+                    <m:limLoc m:val="undOvr"/>
+                    <m:supHide m:val="1"/>
+                    <m:ctrlPr>
+                      <w:rPr>
+                        <w:rFonts w:ascii="Cambria Math" w:hAnsi="Cambria Math"/>
+                      </w:rPr>
+                    </m:ctrlPr>
+                  </m:naryPr>
+                  <m:sub>
+                    <m:r>
+                      <w:rPr>
+                        <w:rFonts w:ascii="Cambria Math" w:hAnsi="Cambria Math"/>
+                      </w:rPr>
+                      <m:t>p∈P</m:t>
+                    </m:r>
+                  </m:sub>
+                  <m:sup/>
+                  <m:e>
+                    <m:sSup>
+                      <m:sSupPr>
+                        <m:ctrlPr>
+                          <w:rPr>
+                            <w:rFonts w:ascii="Cambria Math" w:hAnsi="Cambria Math"/>
+                          </w:rPr>
+                        </m:ctrlPr>
+                      </m:sSupPr>
+                      <m:e>
+                        <m:sSub>
+                          <m:sSubPr>
+                            <m:ctrlPr>
+                              <w:rPr>
+                                <w:rFonts w:ascii="Cambria Math" w:hAnsi="Cambria Math"/>
+                              </w:rPr>
+                            </m:ctrlPr>
+                          </m:sSubPr>
+                          <m:e>
+                            <m:r>
+                              <w:rPr>
+                                <w:rFonts w:ascii="Cambria Math" w:hAnsi="Cambria Math"/>
+                              </w:rPr>
+                              <m:t>a</m:t>
+                            </m:r>
+                          </m:e>
+                          <m:sub>
+                            <m:r>
+                              <w:rPr>
+                                <w:rFonts w:ascii="Cambria Math" w:hAnsi="Cambria Math"/>
+                              </w:rPr>
+                              <m:t>p</m:t>
+                            </m:r>
+                          </m:sub>
+                        </m:sSub>
+                      </m:e>
+                      <m:sup>
+                        <m:sSub>
+                          <m:sSubPr>
+                            <m:ctrlPr>
+                              <w:rPr>
+                                <w:rFonts w:ascii="Cambria Math" w:hAnsi="Cambria Math"/>
+                              </w:rPr>
+                            </m:ctrlPr>
+                          </m:sSubPr>
+                          <m:e>
+                            <m:r>
+                              <w:rPr>
+                                <w:rFonts w:ascii="Cambria Math" w:hAnsi="Cambria Math"/>
+                              </w:rPr>
+                              <m:t>v</m:t>
+                            </m:r>
+                          </m:e>
+                          <m:sub>
+                            <m:r>
+                              <w:rPr>
+                                <w:rFonts w:ascii="Cambria Math" w:hAnsi="Cambria Math"/>
+                              </w:rPr>
+                              <m:t>p</m:t>
+                            </m:r>
+                          </m:sub>
+                        </m:sSub>
+                      </m:sup>
+                    </m:sSup>
+                  </m:e>
+                </m:nary>
+                <m:r>
+                  <w:rPr>
+                    <w:rFonts w:ascii="Cambria Math" w:hAnsi="Cambria Math"/>
+                  </w:rPr>
+                  <m:t>=</m:t>
+                </m:r>
                 <m:sSup>
                   <m:sSupPr>
                     <m:ctrlPr>
@@ -16505,8 +16566,7 @@
                     <m:nary>
                       <m:naryPr>
                         <m:chr m:val="∑"/>
-                        <m:limLoc m:val="undOvr"/>
-                        <m:subHide m:val="1"/>
+                        <m:limLoc m:val="subSup"/>
                         <m:supHide m:val="1"/>
                         <m:ctrlPr>
                           <w:rPr>
@@ -16514,7 +16574,14 @@
                           </w:rPr>
                         </m:ctrlPr>
                       </m:naryPr>
-                      <m:sub/>
+                      <m:sub>
+                        <m:r>
+                          <w:rPr>
+                            <w:rFonts w:ascii="Cambria Math" w:hAnsi="Cambria Math"/>
+                          </w:rPr>
+                          <m:t>p∈P</m:t>
+                        </m:r>
+                      </m:sub>
                       <m:sup/>
                       <m:e>
                         <m:d>
@@ -16647,47 +16714,6 @@
                     </m:nary>
                   </m:sup>
                 </m:sSup>
-                <m:r>
-                  <w:rPr>
-                    <w:rFonts w:ascii="Cambria Math" w:hAnsi="Cambria Math"/>
-                  </w:rPr>
-                  <m:t>,      ∆μ=</m:t>
-                </m:r>
-                <m:nary>
-                  <m:naryPr>
-                    <m:chr m:val="∑"/>
-                    <m:limLoc m:val="undOvr"/>
-                    <m:subHide m:val="1"/>
-                    <m:supHide m:val="1"/>
-                    <m:ctrlPr>
-                      <w:rPr>
-                        <w:rFonts w:ascii="Cambria Math" w:hAnsi="Cambria Math"/>
-                      </w:rPr>
-                    </m:ctrlPr>
-                  </m:naryPr>
-                  <m:sub/>
-                  <m:sup/>
-                  <m:e>
-                    <m:d>
-                      <m:dPr>
-                        <m:ctrlPr>
-                          <w:rPr>
-                            <w:rFonts w:ascii="Cambria Math" w:hAnsi="Cambria Math"/>
-                            <w:i/>
-                          </w:rPr>
-                        </m:ctrlPr>
-                      </m:dPr>
-                      <m:e>
-                        <m:r>
-                          <w:rPr>
-                            <w:rFonts w:ascii="Cambria Math" w:hAnsi="Cambria Math"/>
-                          </w:rPr>
-                          <m:t>v∙μ</m:t>
-                        </m:r>
-                      </m:e>
-                    </m:d>
-                  </m:e>
-                </m:nary>
               </m:oMath>
             </m:oMathPara>
           </w:p>
@@ -16712,7 +16738,7 @@
               <w:spacing w:after="0" w:line="240" w:lineRule="auto"/>
             </w:pPr>
             <w:r>
-              <w:t>Rate of process</w:t>
+              <w:t>Products’ activity</w:t>
             </w:r>
           </w:p>
         </w:tc>
@@ -16725,6 +16751,460 @@
         </w:rPr>
       </w:pPr>
     </w:p>
+    <w:p>
+      <w:pPr>
+        <w:rPr>
+          <w:rFonts w:eastAsiaTheme="minorEastAsia"/>
+        </w:rPr>
+      </w:pPr>
+      <w:r>
+        <w:rPr>
+          <w:rFonts w:eastAsiaTheme="minorEastAsia"/>
+        </w:rPr>
+        <w:t>The rate of chemical process is a</w:t>
+      </w:r>
+      <w:r>
+        <w:rPr>
+          <w:rFonts w:eastAsiaTheme="minorEastAsia"/>
+        </w:rPr>
+        <w:t>lgebraically expressed from equations above:</w:t>
+      </w:r>
+    </w:p>
+    <w:tbl>
+      <w:tblPr>
+        <w:tblStyle w:val="TableGrid"/>
+        <w:tblW w:w="9062" w:type="dxa"/>
+        <w:tblLook w:val="04A0" w:firstRow="1" w:lastRow="0" w:firstColumn="1" w:lastColumn="0" w:noHBand="0" w:noVBand="1"/>
+      </w:tblPr>
+      <w:tblGrid>
+        <w:gridCol w:w="6480"/>
+        <w:gridCol w:w="2582"/>
+      </w:tblGrid>
+      <w:tr>
+        <w:tc>
+          <w:tcPr>
+            <w:tcW w:w="6480" w:type="dxa"/>
+            <w:tcBorders>
+              <w:top w:val="nil"/>
+              <w:left w:val="nil"/>
+              <w:bottom w:val="nil"/>
+              <w:right w:val="nil"/>
+            </w:tcBorders>
+            <w:vAlign w:val="center"/>
+          </w:tcPr>
+          <w:p>
+            <w:pPr>
+              <w:spacing w:after="0" w:line="360" w:lineRule="auto"/>
+              <w:jc w:val="center"/>
+              <w:rPr>
+                <w:rFonts w:ascii="Calibri" w:eastAsia="Calibri" w:hAnsi="Calibri" w:cs="Times New Roman"/>
+              </w:rPr>
+            </w:pPr>
+            <m:oMathPara>
+              <m:oMath>
+                <m:r>
+                  <w:rPr>
+                    <w:rFonts w:ascii="Cambria Math" w:hAnsi="Cambria Math"/>
+                  </w:rPr>
+                  <m:t>q=</m:t>
+                </m:r>
+                <m:sSub>
+                  <m:sSubPr>
+                    <m:ctrlPr>
+                      <w:rPr>
+                        <w:rFonts w:ascii="Cambria Math" w:hAnsi="Cambria Math"/>
+                      </w:rPr>
+                    </m:ctrlPr>
+                  </m:sSubPr>
+                  <m:e>
+                    <m:r>
+                      <w:rPr>
+                        <w:rFonts w:ascii="Cambria Math" w:hAnsi="Cambria Math"/>
+                      </w:rPr>
+                      <m:t>k</m:t>
+                    </m:r>
+                  </m:e>
+                  <m:sub>
+                    <m:r>
+                      <w:rPr>
+                        <w:rFonts w:ascii="Cambria Math" w:hAnsi="Cambria Math"/>
+                      </w:rPr>
+                      <m:t>f</m:t>
+                    </m:r>
+                  </m:sub>
+                </m:sSub>
+                <m:r>
+                  <w:rPr>
+                    <w:rFonts w:ascii="Cambria Math" w:hAnsi="Cambria Math"/>
+                  </w:rPr>
+                  <m:t>∙</m:t>
+                </m:r>
+                <m:sSub>
+                  <m:sSubPr>
+                    <m:ctrlPr>
+                      <w:rPr>
+                        <w:rFonts w:ascii="Cambria Math" w:hAnsi="Cambria Math"/>
+                        <w:i/>
+                      </w:rPr>
+                    </m:ctrlPr>
+                  </m:sSubPr>
+                  <m:e>
+                    <m:r>
+                      <w:rPr>
+                        <w:rFonts w:ascii="Cambria Math" w:hAnsi="Cambria Math"/>
+                      </w:rPr>
+                      <m:t>x</m:t>
+                    </m:r>
+                  </m:e>
+                  <m:sub>
+                    <m:r>
+                      <w:rPr>
+                        <w:rFonts w:ascii="Cambria Math" w:hAnsi="Cambria Math"/>
+                      </w:rPr>
+                      <m:t>S</m:t>
+                    </m:r>
+                  </m:sub>
+                </m:sSub>
+                <m:r>
+                  <w:rPr>
+                    <w:rFonts w:ascii="Cambria Math" w:hAnsi="Cambria Math"/>
+                  </w:rPr>
+                  <m:t>∙</m:t>
+                </m:r>
+                <m:d>
+                  <m:dPr>
+                    <m:ctrlPr>
+                      <w:rPr>
+                        <w:rFonts w:ascii="Cambria Math" w:hAnsi="Cambria Math"/>
+                        <w:i/>
+                      </w:rPr>
+                    </m:ctrlPr>
+                  </m:dPr>
+                  <m:e>
+                    <m:r>
+                      <w:rPr>
+                        <w:rFonts w:ascii="Cambria Math" w:hAnsi="Cambria Math"/>
+                      </w:rPr>
+                      <m:t>1-</m:t>
+                    </m:r>
+                    <m:sSup>
+                      <m:sSupPr>
+                        <m:ctrlPr>
+                          <w:rPr>
+                            <w:rFonts w:ascii="Cambria Math" w:hAnsi="Cambria Math"/>
+                          </w:rPr>
+                        </m:ctrlPr>
+                      </m:sSupPr>
+                      <m:e>
+                        <m:r>
+                          <w:rPr>
+                            <w:rFonts w:ascii="Cambria Math" w:hAnsi="Cambria Math"/>
+                          </w:rPr>
+                          <m:t>e</m:t>
+                        </m:r>
+                      </m:e>
+                      <m:sup>
+                        <m:f>
+                          <m:fPr>
+                            <m:ctrlPr>
+                              <w:rPr>
+                                <w:rFonts w:ascii="Cambria Math" w:hAnsi="Cambria Math"/>
+                              </w:rPr>
+                            </m:ctrlPr>
+                          </m:fPr>
+                          <m:num>
+                            <m:r>
+                              <w:rPr>
+                                <w:rFonts w:ascii="Cambria Math" w:hAnsi="Cambria Math"/>
+                              </w:rPr>
+                              <m:t>∆μ</m:t>
+                            </m:r>
+                          </m:num>
+                          <m:den>
+                            <m:r>
+                              <w:rPr>
+                                <w:rFonts w:ascii="Cambria Math" w:hAnsi="Cambria Math"/>
+                              </w:rPr>
+                              <m:t>R∙T</m:t>
+                            </m:r>
+                          </m:den>
+                        </m:f>
+                      </m:sup>
+                    </m:sSup>
+                  </m:e>
+                </m:d>
+                <m:r>
+                  <w:rPr>
+                    <w:rFonts w:ascii="Cambria Math" w:hAnsi="Cambria Math"/>
+                  </w:rPr>
+                  <m:t>=</m:t>
+                </m:r>
+                <m:f>
+                  <m:fPr>
+                    <m:ctrlPr>
+                      <w:rPr>
+                        <w:rFonts w:ascii="Cambria Math" w:hAnsi="Cambria Math"/>
+                        <w:i/>
+                      </w:rPr>
+                    </m:ctrlPr>
+                  </m:fPr>
+                  <m:num>
+                    <m:sSub>
+                      <m:sSubPr>
+                        <m:ctrlPr>
+                          <w:rPr>
+                            <w:rFonts w:ascii="Cambria Math" w:hAnsi="Cambria Math"/>
+                          </w:rPr>
+                        </m:ctrlPr>
+                      </m:sSubPr>
+                      <m:e>
+                        <m:r>
+                          <w:rPr>
+                            <w:rFonts w:ascii="Cambria Math" w:hAnsi="Cambria Math"/>
+                          </w:rPr>
+                          <m:t>k</m:t>
+                        </m:r>
+                      </m:e>
+                      <m:sub>
+                        <m:r>
+                          <w:rPr>
+                            <w:rFonts w:ascii="Cambria Math" w:hAnsi="Cambria Math"/>
+                          </w:rPr>
+                          <m:t>f</m:t>
+                        </m:r>
+                      </m:sub>
+                    </m:sSub>
+                  </m:num>
+                  <m:den>
+                    <m:r>
+                      <w:rPr>
+                        <w:rFonts w:ascii="Cambria Math" w:hAnsi="Cambria Math"/>
+                      </w:rPr>
+                      <m:t>K</m:t>
+                    </m:r>
+                  </m:den>
+                </m:f>
+                <m:r>
+                  <w:rPr>
+                    <w:rFonts w:ascii="Cambria Math" w:hAnsi="Cambria Math"/>
+                  </w:rPr>
+                  <m:t>∙</m:t>
+                </m:r>
+                <m:sSub>
+                  <m:sSubPr>
+                    <m:ctrlPr>
+                      <w:rPr>
+                        <w:rFonts w:ascii="Cambria Math" w:hAnsi="Cambria Math"/>
+                        <w:i/>
+                      </w:rPr>
+                    </m:ctrlPr>
+                  </m:sSubPr>
+                  <m:e>
+                    <m:r>
+                      <w:rPr>
+                        <w:rFonts w:ascii="Cambria Math" w:hAnsi="Cambria Math"/>
+                      </w:rPr>
+                      <m:t>x</m:t>
+                    </m:r>
+                  </m:e>
+                  <m:sub>
+                    <m:r>
+                      <w:rPr>
+                        <w:rFonts w:ascii="Cambria Math" w:hAnsi="Cambria Math"/>
+                      </w:rPr>
+                      <m:t>p</m:t>
+                    </m:r>
+                  </m:sub>
+                </m:sSub>
+                <m:r>
+                  <w:rPr>
+                    <w:rFonts w:ascii="Cambria Math" w:hAnsi="Cambria Math"/>
+                  </w:rPr>
+                  <m:t>∙</m:t>
+                </m:r>
+                <m:d>
+                  <m:dPr>
+                    <m:ctrlPr>
+                      <w:rPr>
+                        <w:rFonts w:ascii="Cambria Math" w:hAnsi="Cambria Math"/>
+                        <w:i/>
+                      </w:rPr>
+                    </m:ctrlPr>
+                  </m:dPr>
+                  <m:e>
+                    <m:sSup>
+                      <m:sSupPr>
+                        <m:ctrlPr>
+                          <w:rPr>
+                            <w:rFonts w:ascii="Cambria Math" w:hAnsi="Cambria Math"/>
+                          </w:rPr>
+                        </m:ctrlPr>
+                      </m:sSupPr>
+                      <m:e>
+                        <m:r>
+                          <w:rPr>
+                            <w:rFonts w:ascii="Cambria Math" w:hAnsi="Cambria Math"/>
+                          </w:rPr>
+                          <m:t>e</m:t>
+                        </m:r>
+                      </m:e>
+                      <m:sup>
+                        <m:f>
+                          <m:fPr>
+                            <m:ctrlPr>
+                              <w:rPr>
+                                <w:rFonts w:ascii="Cambria Math" w:hAnsi="Cambria Math"/>
+                              </w:rPr>
+                            </m:ctrlPr>
+                          </m:fPr>
+                          <m:num>
+                            <m:r>
+                              <w:rPr>
+                                <w:rFonts w:ascii="Cambria Math" w:hAnsi="Cambria Math"/>
+                              </w:rPr>
+                              <m:t>∆μ</m:t>
+                            </m:r>
+                          </m:num>
+                          <m:den>
+                            <m:r>
+                              <w:rPr>
+                                <w:rFonts w:ascii="Cambria Math" w:hAnsi="Cambria Math"/>
+                              </w:rPr>
+                              <m:t>R∙T</m:t>
+                            </m:r>
+                          </m:den>
+                        </m:f>
+                      </m:sup>
+                    </m:sSup>
+                    <m:r>
+                      <w:rPr>
+                        <w:rFonts w:ascii="Cambria Math" w:hAnsi="Cambria Math"/>
+                      </w:rPr>
+                      <m:t>-1</m:t>
+                    </m:r>
+                  </m:e>
+                </m:d>
+              </m:oMath>
+            </m:oMathPara>
+          </w:p>
+        </w:tc>
+        <w:tc>
+          <w:tcPr>
+            <w:tcW w:w="2582" w:type="dxa"/>
+            <w:tcBorders>
+              <w:top w:val="nil"/>
+              <w:left w:val="nil"/>
+              <w:bottom w:val="nil"/>
+              <w:right w:val="nil"/>
+            </w:tcBorders>
+          </w:tcPr>
+          <w:p>
+            <w:pPr>
+              <w:pStyle w:val="ListParagraph"/>
+              <w:numPr>
+                <w:ilvl w:val="0"/>
+                <w:numId w:val="1"/>
+              </w:numPr>
+              <w:spacing w:after="0" w:line="240" w:lineRule="auto"/>
+            </w:pPr>
+            <w:bookmarkStart w:id="33" w:name="_Ref196864209"/>
+            <w:r>
+              <w:t>Rate of process</w:t>
+            </w:r>
+            <w:bookmarkEnd w:id="33"/>
+          </w:p>
+        </w:tc>
+      </w:tr>
+      <w:tr>
+        <w:tc>
+          <w:tcPr>
+            <w:tcW w:w="6480" w:type="dxa"/>
+            <w:tcBorders>
+              <w:top w:val="nil"/>
+              <w:left w:val="nil"/>
+              <w:bottom w:val="nil"/>
+              <w:right w:val="nil"/>
+            </w:tcBorders>
+            <w:vAlign w:val="center"/>
+          </w:tcPr>
+          <w:p>
+            <w:pPr>
+              <w:spacing w:after="0" w:line="360" w:lineRule="auto"/>
+              <w:jc w:val="center"/>
+              <w:rPr>
+                <w:rFonts w:ascii="Calibri" w:eastAsia="Calibri" w:hAnsi="Calibri" w:cs="Calibri"/>
+              </w:rPr>
+            </w:pPr>
+            <m:oMathPara>
+              <m:oMath>
+                <m:r>
+                  <w:rPr>
+                    <w:rFonts w:ascii="Cambria Math" w:hAnsi="Cambria Math"/>
+                  </w:rPr>
+                  <m:t>∆μ=</m:t>
+                </m:r>
+                <m:r>
+                  <m:rPr>
+                    <m:sty m:val="bi"/>
+                  </m:rPr>
+                  <w:rPr>
+                    <w:rFonts w:ascii="Cambria Math" w:hAnsi="Cambria Math"/>
+                  </w:rPr>
+                  <m:t>v</m:t>
+                </m:r>
+                <m:r>
+                  <w:rPr>
+                    <w:rFonts w:ascii="Cambria Math" w:hAnsi="Cambria Math"/>
+                  </w:rPr>
+                  <m:t>∙</m:t>
+                </m:r>
+                <m:r>
+                  <m:rPr>
+                    <m:sty m:val="bi"/>
+                  </m:rPr>
+                  <w:rPr>
+                    <w:rFonts w:ascii="Cambria Math" w:hAnsi="Cambria Math"/>
+                  </w:rPr>
+                  <m:t>μ</m:t>
+                </m:r>
+              </m:oMath>
+            </m:oMathPara>
+          </w:p>
+        </w:tc>
+        <w:tc>
+          <w:tcPr>
+            <w:tcW w:w="2582" w:type="dxa"/>
+            <w:tcBorders>
+              <w:top w:val="nil"/>
+              <w:left w:val="nil"/>
+              <w:bottom w:val="nil"/>
+              <w:right w:val="nil"/>
+            </w:tcBorders>
+          </w:tcPr>
+          <w:p>
+            <w:pPr>
+              <w:pStyle w:val="ListParagraph"/>
+              <w:numPr>
+                <w:ilvl w:val="0"/>
+                <w:numId w:val="1"/>
+              </w:numPr>
+              <w:spacing w:after="0" w:line="240" w:lineRule="auto"/>
+            </w:pPr>
+            <w:r>
+              <w:t xml:space="preserve">Free molar </w:t>
+            </w:r>
+            <w:proofErr w:type="gramStart"/>
+            <w:r>
+              <w:t>Gibbs</w:t>
+            </w:r>
+            <w:proofErr w:type="gramEnd"/>
+            <w:r>
+              <w:t xml:space="preserve"> energy of the reaction</w:t>
+            </w:r>
+          </w:p>
+        </w:tc>
+      </w:tr>
+    </w:tbl>
     <w:p>
       <w:pPr>
         <w:rPr>
@@ -16801,7 +17281,41 @@
         <w:rPr>
           <w:rFonts w:eastAsiaTheme="minorEastAsia"/>
         </w:rPr>
-        <w:t xml:space="preserve"> is negative stoichiometric coefficient of s-th substrate, </w:t>
+        <w:t xml:space="preserve"> </w:t>
+      </w:r>
+      <w:proofErr w:type="gramStart"/>
+      <w:r>
+        <w:rPr>
+          <w:rFonts w:eastAsiaTheme="minorEastAsia"/>
+        </w:rPr>
+        <w:t>is  stoichiometric</w:t>
+      </w:r>
+      <w:proofErr w:type="gramEnd"/>
+      <w:r>
+        <w:rPr>
+          <w:rFonts w:eastAsiaTheme="minorEastAsia"/>
+        </w:rPr>
+        <w:t xml:space="preserve"> number</w:t>
+      </w:r>
+      <w:r>
+        <w:rPr>
+          <w:rFonts w:eastAsiaTheme="minorEastAsia"/>
+        </w:rPr>
+        <w:t xml:space="preserve"> of s-</w:t>
+      </w:r>
+      <w:proofErr w:type="spellStart"/>
+      <w:r>
+        <w:rPr>
+          <w:rFonts w:eastAsiaTheme="minorEastAsia"/>
+        </w:rPr>
+        <w:t>th</w:t>
+      </w:r>
+      <w:proofErr w:type="spellEnd"/>
+      <w:r>
+        <w:rPr>
+          <w:rFonts w:eastAsiaTheme="minorEastAsia"/>
+        </w:rPr>
+        <w:t xml:space="preserve"> substrate, </w:t>
       </w:r>
       <m:oMath>
         <m:sSubSup>
@@ -16842,16 +17356,8 @@
         <w:rPr>
           <w:rFonts w:eastAsiaTheme="minorEastAsia"/>
         </w:rPr>
-        <w:t>is formation Gibbs energy of s-th subs</w:t>
-      </w:r>
-      <w:proofErr w:type="spellStart"/>
-      <w:r>
-        <w:rPr>
-          <w:rFonts w:eastAsiaTheme="minorEastAsia"/>
-        </w:rPr>
-        <w:t>trate</w:t>
-      </w:r>
-      <w:proofErr w:type="spellEnd"/>
+        <w:t>is formation Gibbs energy of s-th substrate</w:t>
+      </w:r>
       <w:r>
         <w:rPr>
           <w:rFonts w:eastAsiaTheme="minorEastAsia"/>
@@ -16927,13 +17433,7 @@
         <w:rPr>
           <w:rFonts w:eastAsiaTheme="minorEastAsia"/>
         </w:rPr>
-        <w:t xml:space="preserve"> substrate</w:t>
-      </w:r>
-      <w:r>
-        <w:rPr>
-          <w:rFonts w:eastAsiaTheme="minorEastAsia"/>
-        </w:rPr>
-        <w:t>.</w:t>
+        <w:t xml:space="preserve"> substrate.</w:t>
       </w:r>
     </w:p>
     <w:p>
@@ -16946,7 +17446,7 @@
         <w:rPr>
           <w:rFonts w:eastAsiaTheme="minorEastAsia"/>
         </w:rPr>
-        <w:t>Where molar flow of j-</w:t>
+        <w:t>Molar flow of j-</w:t>
       </w:r>
       <w:proofErr w:type="spellStart"/>
       <w:r>
@@ -17090,9 +17590,1032 @@
     </w:tbl>
     <w:p>
       <w:pPr>
+        <w:rPr>
+          <w:rFonts w:eastAsiaTheme="minorEastAsia"/>
+        </w:rPr>
+      </w:pPr>
+    </w:p>
+    <w:p>
+      <w:pPr>
+        <w:rPr>
+          <w:rFonts w:eastAsiaTheme="minorEastAsia"/>
+        </w:rPr>
+      </w:pPr>
+    </w:p>
+    <w:p>
+      <w:pPr>
+        <w:rPr>
+          <w:rFonts w:eastAsiaTheme="minorEastAsia"/>
+        </w:rPr>
+      </w:pPr>
+      <w:r>
+        <w:rPr>
+          <w:rFonts w:eastAsiaTheme="minorEastAsia"/>
+        </w:rPr>
+        <w:t xml:space="preserve">Electro-chemical potential loss (Kinetic free molar </w:t>
+      </w:r>
+      <w:proofErr w:type="gramStart"/>
+      <w:r>
+        <w:rPr>
+          <w:rFonts w:eastAsiaTheme="minorEastAsia"/>
+        </w:rPr>
+        <w:t>Gibbs</w:t>
+      </w:r>
+      <w:proofErr w:type="gramEnd"/>
+      <w:r>
+        <w:rPr>
+          <w:rFonts w:eastAsiaTheme="minorEastAsia"/>
+        </w:rPr>
+        <w:t xml:space="preserve"> energy of the reaction) as an inverse function from molar flow can be expressed as follows:</w:t>
+      </w:r>
+    </w:p>
+    <w:tbl>
+      <w:tblPr>
+        <w:tblStyle w:val="TableGrid"/>
+        <w:tblW w:w="9062" w:type="dxa"/>
+        <w:tblLook w:val="04A0" w:firstRow="1" w:lastRow="0" w:firstColumn="1" w:lastColumn="0" w:noHBand="0" w:noVBand="1"/>
+      </w:tblPr>
+      <w:tblGrid>
+        <w:gridCol w:w="6570"/>
+        <w:gridCol w:w="2492"/>
+      </w:tblGrid>
+      <w:tr>
+        <w:tc>
+          <w:tcPr>
+            <w:tcW w:w="6570" w:type="dxa"/>
+            <w:tcBorders>
+              <w:top w:val="nil"/>
+              <w:left w:val="nil"/>
+              <w:bottom w:val="nil"/>
+              <w:right w:val="nil"/>
+            </w:tcBorders>
+            <w:vAlign w:val="center"/>
+          </w:tcPr>
+          <w:p>
+            <w:pPr>
+              <w:spacing w:after="0" w:line="360" w:lineRule="auto"/>
+              <w:jc w:val="center"/>
+              <w:rPr>
+                <w:rFonts w:eastAsiaTheme="minorEastAsia"/>
+              </w:rPr>
+            </w:pPr>
+            <m:oMathPara>
+              <m:oMath>
+                <m:sSub>
+                  <m:sSubPr>
+                    <m:ctrlPr>
+                      <w:rPr>
+                        <w:rFonts w:ascii="Cambria Math" w:hAnsi="Cambria Math"/>
+                        <w:i/>
+                      </w:rPr>
+                    </m:ctrlPr>
+                  </m:sSubPr>
+                  <m:e>
+                    <m:r>
+                      <w:rPr>
+                        <w:rFonts w:ascii="Cambria Math" w:hAnsi="Cambria Math"/>
+                      </w:rPr>
+                      <m:t>∆μ</m:t>
+                    </m:r>
+                  </m:e>
+                  <m:sub>
+                    <m:r>
+                      <w:rPr>
+                        <w:rFonts w:ascii="Cambria Math" w:hAnsi="Cambria Math"/>
+                      </w:rPr>
+                      <m:t>d</m:t>
+                    </m:r>
+                  </m:sub>
+                </m:sSub>
+                <m:r>
+                  <w:rPr>
+                    <w:rFonts w:ascii="Cambria Math" w:hAnsi="Cambria Math"/>
+                  </w:rPr>
+                  <m:t>=</m:t>
+                </m:r>
+                <m:d>
+                  <m:dPr>
+                    <m:begChr m:val="{"/>
+                    <m:endChr m:val=""/>
+                    <m:ctrlPr>
+                      <w:rPr>
+                        <w:rFonts w:ascii="Cambria Math" w:hAnsi="Cambria Math"/>
+                        <w:i/>
+                      </w:rPr>
+                    </m:ctrlPr>
+                  </m:dPr>
+                  <m:e>
+                    <m:eqArr>
+                      <m:eqArrPr>
+                        <m:ctrlPr>
+                          <w:rPr>
+                            <w:rFonts w:ascii="Cambria Math" w:hAnsi="Cambria Math"/>
+                            <w:i/>
+                          </w:rPr>
+                        </m:ctrlPr>
+                      </m:eqArrPr>
+                      <m:e>
+                        <m:r>
+                          <w:rPr>
+                            <w:rFonts w:ascii="Cambria Math" w:hAnsi="Cambria Math"/>
+                          </w:rPr>
+                          <m:t>R∙T∙</m:t>
+                        </m:r>
+                        <m:func>
+                          <m:funcPr>
+                            <m:ctrlPr>
+                              <w:rPr>
+                                <w:rFonts w:ascii="Cambria Math" w:hAnsi="Cambria Math"/>
+                                <w:i/>
+                              </w:rPr>
+                            </m:ctrlPr>
+                          </m:funcPr>
+                          <m:fName>
+                            <m:r>
+                              <m:rPr>
+                                <m:sty m:val="p"/>
+                              </m:rPr>
+                              <w:rPr>
+                                <w:rFonts w:ascii="Cambria Math" w:hAnsi="Cambria Math"/>
+                              </w:rPr>
+                              <m:t>ln</m:t>
+                            </m:r>
+                          </m:fName>
+                          <m:e>
+                            <m:d>
+                              <m:dPr>
+                                <m:begChr m:val="|"/>
+                                <m:endChr m:val="|"/>
+                                <m:ctrlPr>
+                                  <w:rPr>
+                                    <w:rFonts w:ascii="Cambria Math" w:hAnsi="Cambria Math"/>
+                                    <w:i/>
+                                  </w:rPr>
+                                </m:ctrlPr>
+                              </m:dPr>
+                              <m:e>
+                                <m:r>
+                                  <w:rPr>
+                                    <w:rFonts w:ascii="Cambria Math" w:hAnsi="Cambria Math"/>
+                                  </w:rPr>
+                                  <m:t>1-</m:t>
+                                </m:r>
+                                <m:f>
+                                  <m:fPr>
+                                    <m:ctrlPr>
+                                      <w:rPr>
+                                        <w:rFonts w:ascii="Cambria Math" w:hAnsi="Cambria Math"/>
+                                        <w:i/>
+                                      </w:rPr>
+                                    </m:ctrlPr>
+                                  </m:fPr>
+                                  <m:num>
+                                    <m:r>
+                                      <w:rPr>
+                                        <w:rFonts w:ascii="Cambria Math" w:hAnsi="Cambria Math"/>
+                                      </w:rPr>
+                                      <m:t>q</m:t>
+                                    </m:r>
+                                  </m:num>
+                                  <m:den>
+                                    <m:sSub>
+                                      <m:sSubPr>
+                                        <m:ctrlPr>
+                                          <w:rPr>
+                                            <w:rFonts w:ascii="Cambria Math" w:hAnsi="Cambria Math"/>
+                                          </w:rPr>
+                                        </m:ctrlPr>
+                                      </m:sSubPr>
+                                      <m:e>
+                                        <m:r>
+                                          <w:rPr>
+                                            <w:rFonts w:ascii="Cambria Math" w:hAnsi="Cambria Math"/>
+                                          </w:rPr>
+                                          <m:t>q</m:t>
+                                        </m:r>
+                                      </m:e>
+                                      <m:sub>
+                                        <m:r>
+                                          <w:rPr>
+                                            <w:rFonts w:ascii="Cambria Math" w:hAnsi="Cambria Math"/>
+                                          </w:rPr>
+                                          <m:t>d</m:t>
+                                        </m:r>
+                                      </m:sub>
+                                    </m:sSub>
+                                  </m:den>
+                                </m:f>
+                              </m:e>
+                            </m:d>
+                            <m:r>
+                              <w:rPr>
+                                <w:rFonts w:ascii="Cambria Math" w:hAnsi="Cambria Math"/>
+                              </w:rPr>
+                              <m:t xml:space="preserve"> </m:t>
+                            </m:r>
+                          </m:e>
+                        </m:func>
+                        <m:r>
+                          <w:rPr>
+                            <w:rFonts w:ascii="Cambria Math" w:hAnsi="Cambria Math"/>
+                          </w:rPr>
+                          <m:t>,  &amp;q&lt;</m:t>
+                        </m:r>
+                        <m:sSub>
+                          <m:sSubPr>
+                            <m:ctrlPr>
+                              <w:rPr>
+                                <w:rFonts w:ascii="Cambria Math" w:hAnsi="Cambria Math"/>
+                              </w:rPr>
+                            </m:ctrlPr>
+                          </m:sSubPr>
+                          <m:e>
+                            <m:r>
+                              <w:rPr>
+                                <w:rFonts w:ascii="Cambria Math" w:hAnsi="Cambria Math"/>
+                              </w:rPr>
+                              <m:t>q</m:t>
+                            </m:r>
+                          </m:e>
+                          <m:sub>
+                            <m:r>
+                              <w:rPr>
+                                <w:rFonts w:ascii="Cambria Math" w:hAnsi="Cambria Math"/>
+                              </w:rPr>
+                              <m:t>d</m:t>
+                            </m:r>
+                          </m:sub>
+                        </m:sSub>
+                        <m:r>
+                          <w:rPr>
+                            <w:rFonts w:ascii="Cambria Math" w:hAnsi="Cambria Math"/>
+                          </w:rPr>
+                          <m:t>-</m:t>
+                        </m:r>
+                        <m:sSub>
+                          <m:sSubPr>
+                            <m:ctrlPr>
+                              <w:rPr>
+                                <w:rFonts w:ascii="Cambria Math" w:hAnsi="Cambria Math"/>
+                              </w:rPr>
+                            </m:ctrlPr>
+                          </m:sSubPr>
+                          <m:e>
+                            <m:r>
+                              <w:rPr>
+                                <w:rFonts w:ascii="Cambria Math" w:hAnsi="Cambria Math"/>
+                              </w:rPr>
+                              <m:t>q</m:t>
+                            </m:r>
+                          </m:e>
+                          <m:sub>
+                            <m:r>
+                              <w:rPr>
+                                <w:rFonts w:ascii="Cambria Math" w:hAnsi="Cambria Math"/>
+                              </w:rPr>
+                              <m:t>req</m:t>
+                            </m:r>
+                          </m:sub>
+                        </m:sSub>
+                      </m:e>
+                      <m:e>
+                        <m:r>
+                          <w:rPr>
+                            <w:rFonts w:ascii="Cambria Math" w:hAnsi="Cambria Math"/>
+                          </w:rPr>
+                          <m:t>R∙T∙</m:t>
+                        </m:r>
+                        <m:func>
+                          <m:funcPr>
+                            <m:ctrlPr>
+                              <w:rPr>
+                                <w:rFonts w:ascii="Cambria Math" w:hAnsi="Cambria Math"/>
+                                <w:i/>
+                              </w:rPr>
+                            </m:ctrlPr>
+                          </m:funcPr>
+                          <m:fName>
+                            <m:r>
+                              <m:rPr>
+                                <m:sty m:val="p"/>
+                              </m:rPr>
+                              <w:rPr>
+                                <w:rFonts w:ascii="Cambria Math" w:hAnsi="Cambria Math"/>
+                              </w:rPr>
+                              <m:t>ln</m:t>
+                            </m:r>
+                          </m:fName>
+                          <m:e>
+                            <m:d>
+                              <m:dPr>
+                                <m:ctrlPr>
+                                  <w:rPr>
+                                    <w:rFonts w:ascii="Cambria Math" w:hAnsi="Cambria Math"/>
+                                    <w:i/>
+                                  </w:rPr>
+                                </m:ctrlPr>
+                              </m:dPr>
+                              <m:e>
+                                <m:f>
+                                  <m:fPr>
+                                    <m:ctrlPr>
+                                      <w:rPr>
+                                        <w:rFonts w:ascii="Cambria Math" w:hAnsi="Cambria Math"/>
+                                        <w:i/>
+                                      </w:rPr>
+                                    </m:ctrlPr>
+                                  </m:fPr>
+                                  <m:num>
+                                    <m:sSub>
+                                      <m:sSubPr>
+                                        <m:ctrlPr>
+                                          <w:rPr>
+                                            <w:rFonts w:ascii="Cambria Math" w:hAnsi="Cambria Math"/>
+                                            <w:i/>
+                                          </w:rPr>
+                                        </m:ctrlPr>
+                                      </m:sSubPr>
+                                      <m:e>
+                                        <m:r>
+                                          <w:rPr>
+                                            <w:rFonts w:ascii="Cambria Math" w:hAnsi="Cambria Math"/>
+                                          </w:rPr>
+                                          <m:t>q</m:t>
+                                        </m:r>
+                                      </m:e>
+                                      <m:sub>
+                                        <m:r>
+                                          <w:rPr>
+                                            <w:rFonts w:ascii="Cambria Math" w:hAnsi="Cambria Math"/>
+                                          </w:rPr>
+                                          <m:t>reg</m:t>
+                                        </m:r>
+                                      </m:sub>
+                                    </m:sSub>
+                                  </m:num>
+                                  <m:den>
+                                    <m:sSub>
+                                      <m:sSubPr>
+                                        <m:ctrlPr>
+                                          <w:rPr>
+                                            <w:rFonts w:ascii="Cambria Math" w:hAnsi="Cambria Math"/>
+                                          </w:rPr>
+                                        </m:ctrlPr>
+                                      </m:sSubPr>
+                                      <m:e>
+                                        <m:r>
+                                          <w:rPr>
+                                            <w:rFonts w:ascii="Cambria Math" w:hAnsi="Cambria Math"/>
+                                          </w:rPr>
+                                          <m:t>q</m:t>
+                                        </m:r>
+                                      </m:e>
+                                      <m:sub>
+                                        <m:r>
+                                          <w:rPr>
+                                            <w:rFonts w:ascii="Cambria Math" w:hAnsi="Cambria Math"/>
+                                          </w:rPr>
+                                          <m:t>d</m:t>
+                                        </m:r>
+                                      </m:sub>
+                                    </m:sSub>
+                                  </m:den>
+                                </m:f>
+                              </m:e>
+                            </m:d>
+                            <m:r>
+                              <w:rPr>
+                                <w:rFonts w:ascii="Cambria Math" w:hAnsi="Cambria Math"/>
+                              </w:rPr>
+                              <m:t xml:space="preserve"> </m:t>
+                            </m:r>
+                          </m:e>
+                        </m:func>
+                        <m:r>
+                          <w:rPr>
+                            <w:rFonts w:ascii="Cambria Math" w:hAnsi="Cambria Math"/>
+                          </w:rPr>
+                          <m:t>,  &amp;q≥</m:t>
+                        </m:r>
+                        <m:sSub>
+                          <m:sSubPr>
+                            <m:ctrlPr>
+                              <w:rPr>
+                                <w:rFonts w:ascii="Cambria Math" w:hAnsi="Cambria Math"/>
+                              </w:rPr>
+                            </m:ctrlPr>
+                          </m:sSubPr>
+                          <m:e>
+                            <m:r>
+                              <w:rPr>
+                                <w:rFonts w:ascii="Cambria Math" w:hAnsi="Cambria Math"/>
+                              </w:rPr>
+                              <m:t>q</m:t>
+                            </m:r>
+                          </m:e>
+                          <m:sub>
+                            <m:r>
+                              <w:rPr>
+                                <w:rFonts w:ascii="Cambria Math" w:hAnsi="Cambria Math"/>
+                              </w:rPr>
+                              <m:t>d</m:t>
+                            </m:r>
+                          </m:sub>
+                        </m:sSub>
+                        <m:r>
+                          <w:rPr>
+                            <w:rFonts w:ascii="Cambria Math" w:hAnsi="Cambria Math"/>
+                          </w:rPr>
+                          <m:t>-</m:t>
+                        </m:r>
+                        <m:sSub>
+                          <m:sSubPr>
+                            <m:ctrlPr>
+                              <w:rPr>
+                                <w:rFonts w:ascii="Cambria Math" w:hAnsi="Cambria Math"/>
+                              </w:rPr>
+                            </m:ctrlPr>
+                          </m:sSubPr>
+                          <m:e>
+                            <m:r>
+                              <w:rPr>
+                                <w:rFonts w:ascii="Cambria Math" w:hAnsi="Cambria Math"/>
+                              </w:rPr>
+                              <m:t>q</m:t>
+                            </m:r>
+                          </m:e>
+                          <m:sub>
+                            <m:r>
+                              <w:rPr>
+                                <w:rFonts w:ascii="Cambria Math" w:hAnsi="Cambria Math"/>
+                              </w:rPr>
+                              <m:t>req</m:t>
+                            </m:r>
+                          </m:sub>
+                        </m:sSub>
+                      </m:e>
+                    </m:eqArr>
+                  </m:e>
+                </m:d>
+              </m:oMath>
+            </m:oMathPara>
+          </w:p>
+        </w:tc>
+        <w:tc>
+          <w:tcPr>
+            <w:tcW w:w="2492" w:type="dxa"/>
+            <w:tcBorders>
+              <w:top w:val="nil"/>
+              <w:left w:val="nil"/>
+              <w:bottom w:val="nil"/>
+              <w:right w:val="nil"/>
+            </w:tcBorders>
+          </w:tcPr>
+          <w:p>
+            <w:pPr>
+              <w:pStyle w:val="ListParagraph"/>
+              <w:numPr>
+                <w:ilvl w:val="0"/>
+                <w:numId w:val="1"/>
+              </w:numPr>
+              <w:spacing w:after="0" w:line="240" w:lineRule="auto"/>
+            </w:pPr>
+            <w:r>
+              <w:t xml:space="preserve">Electro-chemical </w:t>
+            </w:r>
+            <w:r>
+              <w:t xml:space="preserve">potential </w:t>
+            </w:r>
+            <w:r>
+              <w:t>loss as i</w:t>
+            </w:r>
+            <w:r>
+              <w:t xml:space="preserve">nverse </w:t>
+            </w:r>
+            <w:r>
+              <w:t xml:space="preserve">process </w:t>
+            </w:r>
+            <w:proofErr w:type="gramStart"/>
+            <w:r>
+              <w:t xml:space="preserve">rate </w:t>
+            </w:r>
+            <w:r>
+              <w:t xml:space="preserve"> </w:t>
+            </w:r>
+            <w:r>
+              <w:t>function</w:t>
+            </w:r>
+            <w:proofErr w:type="gramEnd"/>
+            <w:r>
+              <w:t xml:space="preserve"> </w:t>
+            </w:r>
+            <w:r>
+              <w:fldChar w:fldCharType="begin"/>
+            </w:r>
+            <w:r>
+              <w:instrText xml:space="preserve"> REF _Ref196864209 \r \h </w:instrText>
+            </w:r>
+            <w:r>
+              <w:fldChar w:fldCharType="separate"/>
+            </w:r>
+            <w:r>
+              <w:t>(59)</w:t>
+            </w:r>
+            <w:r>
+              <w:fldChar w:fldCharType="end"/>
+            </w:r>
+          </w:p>
+        </w:tc>
+      </w:tr>
+    </w:tbl>
+    <w:p>
+      <w:pPr>
+        <w:rPr>
+          <w:rFonts w:eastAsiaTheme="minorEastAsia"/>
+        </w:rPr>
+      </w:pPr>
+      <w:r>
+        <w:rPr>
+          <w:rFonts w:eastAsiaTheme="minorEastAsia"/>
+        </w:rPr>
+        <w:t xml:space="preserve">Where </w:t>
+      </w:r>
+      <m:oMath>
+        <m:sSub>
+          <m:sSubPr>
+            <m:ctrlPr>
+              <w:rPr>
+                <w:rFonts w:ascii="Cambria Math" w:hAnsi="Cambria Math"/>
+              </w:rPr>
+            </m:ctrlPr>
+          </m:sSubPr>
+          <m:e>
+            <m:r>
+              <w:rPr>
+                <w:rFonts w:ascii="Cambria Math" w:hAnsi="Cambria Math"/>
+              </w:rPr>
+              <m:t>q</m:t>
+            </m:r>
+          </m:e>
+          <m:sub>
+            <m:r>
+              <w:rPr>
+                <w:rFonts w:ascii="Cambria Math" w:hAnsi="Cambria Math"/>
+              </w:rPr>
+              <m:t>d</m:t>
+            </m:r>
+          </m:sub>
+        </m:sSub>
+        <m:r>
+          <w:rPr>
+            <w:rFonts w:ascii="Cambria Math" w:hAnsi="Cambria Math"/>
+          </w:rPr>
+          <m:t xml:space="preserve"> </m:t>
+        </m:r>
+      </m:oMath>
+      <w:r>
+        <w:rPr>
+          <w:rFonts w:eastAsiaTheme="minorEastAsia"/>
+        </w:rPr>
+        <w:t>is a molar flow in direction d based on previous state</w:t>
+      </w:r>
+      <w:r>
+        <w:rPr>
+          <w:rFonts w:eastAsiaTheme="minorEastAsia"/>
+        </w:rPr>
+        <w:t xml:space="preserve">: </w:t>
+      </w:r>
+      <m:oMath>
+        <m:sSub>
+          <m:sSubPr>
+            <m:ctrlPr>
+              <w:rPr>
+                <w:rFonts w:ascii="Cambria Math" w:hAnsi="Cambria Math"/>
+              </w:rPr>
+            </m:ctrlPr>
+          </m:sSubPr>
+          <m:e>
+            <m:r>
+              <w:rPr>
+                <w:rFonts w:ascii="Cambria Math" w:hAnsi="Cambria Math"/>
+              </w:rPr>
+              <m:t>q</m:t>
+            </m:r>
+          </m:e>
+          <m:sub>
+            <m:r>
+              <w:rPr>
+                <w:rFonts w:ascii="Cambria Math" w:hAnsi="Cambria Math"/>
+              </w:rPr>
+              <m:t>d</m:t>
+            </m:r>
+          </m:sub>
+        </m:sSub>
+        <m:r>
+          <w:rPr>
+            <w:rFonts w:ascii="Cambria Math" w:hAnsi="Cambria Math"/>
+          </w:rPr>
+          <m:t>=</m:t>
+        </m:r>
+        <m:sSub>
+          <m:sSubPr>
+            <m:ctrlPr>
+              <w:rPr>
+                <w:rFonts w:ascii="Cambria Math" w:hAnsi="Cambria Math"/>
+              </w:rPr>
+            </m:ctrlPr>
+          </m:sSubPr>
+          <m:e>
+            <m:r>
+              <w:rPr>
+                <w:rFonts w:ascii="Cambria Math" w:hAnsi="Cambria Math"/>
+              </w:rPr>
+              <m:t>k</m:t>
+            </m:r>
+          </m:e>
+          <m:sub>
+            <m:r>
+              <w:rPr>
+                <w:rFonts w:ascii="Cambria Math" w:hAnsi="Cambria Math"/>
+              </w:rPr>
+              <m:t>f</m:t>
+            </m:r>
+          </m:sub>
+        </m:sSub>
+        <m:r>
+          <w:rPr>
+            <w:rFonts w:ascii="Cambria Math" w:hAnsi="Cambria Math"/>
+          </w:rPr>
+          <m:t>∙</m:t>
+        </m:r>
+        <m:sSub>
+          <m:sSubPr>
+            <m:ctrlPr>
+              <w:rPr>
+                <w:rFonts w:ascii="Cambria Math" w:hAnsi="Cambria Math"/>
+                <w:i/>
+              </w:rPr>
+            </m:ctrlPr>
+          </m:sSubPr>
+          <m:e>
+            <m:r>
+              <w:rPr>
+                <w:rFonts w:ascii="Cambria Math" w:hAnsi="Cambria Math"/>
+              </w:rPr>
+              <m:t>x</m:t>
+            </m:r>
+          </m:e>
+          <m:sub>
+            <m:r>
+              <w:rPr>
+                <w:rFonts w:ascii="Cambria Math" w:hAnsi="Cambria Math"/>
+              </w:rPr>
+              <m:t>S</m:t>
+            </m:r>
+          </m:sub>
+        </m:sSub>
+      </m:oMath>
+      <w:r>
+        <w:rPr>
+          <w:rFonts w:eastAsiaTheme="minorEastAsia"/>
+        </w:rPr>
+        <w:t xml:space="preserve"> for forward</w:t>
+      </w:r>
+      <w:r>
+        <w:rPr>
+          <w:rFonts w:eastAsiaTheme="minorEastAsia"/>
+        </w:rPr>
+        <w:t>s</w:t>
+      </w:r>
+      <w:r>
+        <w:rPr>
+          <w:rFonts w:eastAsiaTheme="minorEastAsia"/>
+        </w:rPr>
+        <w:t xml:space="preserve"> direction and </w:t>
+      </w:r>
+      <m:oMath>
+        <m:sSub>
+          <m:sSubPr>
+            <m:ctrlPr>
+              <w:rPr>
+                <w:rFonts w:ascii="Cambria Math" w:hAnsi="Cambria Math"/>
+              </w:rPr>
+            </m:ctrlPr>
+          </m:sSubPr>
+          <m:e>
+            <m:r>
+              <w:rPr>
+                <w:rFonts w:ascii="Cambria Math" w:hAnsi="Cambria Math"/>
+              </w:rPr>
+              <m:t>q</m:t>
+            </m:r>
+          </m:e>
+          <m:sub>
+            <m:r>
+              <w:rPr>
+                <w:rFonts w:ascii="Cambria Math" w:hAnsi="Cambria Math"/>
+              </w:rPr>
+              <m:t>d</m:t>
+            </m:r>
+          </m:sub>
+        </m:sSub>
+        <m:r>
+          <w:rPr>
+            <w:rFonts w:ascii="Cambria Math" w:hAnsi="Cambria Math"/>
+          </w:rPr>
+          <m:t>=</m:t>
+        </m:r>
+        <m:d>
+          <m:dPr>
+            <m:ctrlPr>
+              <w:rPr>
+                <w:rFonts w:ascii="Cambria Math" w:hAnsi="Cambria Math"/>
+              </w:rPr>
+            </m:ctrlPr>
+          </m:dPr>
+          <m:e>
+            <m:f>
+              <m:fPr>
+                <m:type m:val="lin"/>
+                <m:ctrlPr>
+                  <w:rPr>
+                    <w:rFonts w:ascii="Cambria Math" w:hAnsi="Cambria Math"/>
+                  </w:rPr>
+                </m:ctrlPr>
+              </m:fPr>
+              <m:num>
+                <m:sSub>
+                  <m:sSubPr>
+                    <m:ctrlPr>
+                      <w:rPr>
+                        <w:rFonts w:ascii="Cambria Math" w:hAnsi="Cambria Math"/>
+                      </w:rPr>
+                    </m:ctrlPr>
+                  </m:sSubPr>
+                  <m:e>
+                    <m:r>
+                      <w:rPr>
+                        <w:rFonts w:ascii="Cambria Math" w:hAnsi="Cambria Math"/>
+                      </w:rPr>
+                      <m:t>k</m:t>
+                    </m:r>
+                  </m:e>
+                  <m:sub>
+                    <m:r>
+                      <w:rPr>
+                        <w:rFonts w:ascii="Cambria Math" w:hAnsi="Cambria Math"/>
+                      </w:rPr>
+                      <m:t>f</m:t>
+                    </m:r>
+                  </m:sub>
+                </m:sSub>
+              </m:num>
+              <m:den>
+                <m:r>
+                  <w:rPr>
+                    <w:rFonts w:ascii="Cambria Math" w:hAnsi="Cambria Math"/>
+                  </w:rPr>
+                  <m:t>K</m:t>
+                </m:r>
+              </m:den>
+            </m:f>
+          </m:e>
+        </m:d>
+        <m:r>
+          <w:rPr>
+            <w:rFonts w:ascii="Cambria Math" w:hAnsi="Cambria Math"/>
+          </w:rPr>
+          <m:t>∙</m:t>
+        </m:r>
+        <m:sSub>
+          <m:sSubPr>
+            <m:ctrlPr>
+              <w:rPr>
+                <w:rFonts w:ascii="Cambria Math" w:hAnsi="Cambria Math"/>
+                <w:i/>
+              </w:rPr>
+            </m:ctrlPr>
+          </m:sSubPr>
+          <m:e>
+            <m:r>
+              <w:rPr>
+                <w:rFonts w:ascii="Cambria Math" w:hAnsi="Cambria Math"/>
+              </w:rPr>
+              <m:t>x</m:t>
+            </m:r>
+          </m:e>
+          <m:sub>
+            <m:r>
+              <w:rPr>
+                <w:rFonts w:ascii="Cambria Math" w:hAnsi="Cambria Math"/>
+              </w:rPr>
+              <m:t>P</m:t>
+            </m:r>
+          </m:sub>
+        </m:sSub>
+      </m:oMath>
+      <w:r>
+        <w:rPr>
+          <w:rFonts w:eastAsiaTheme="minorEastAsia"/>
+        </w:rPr>
+        <w:t xml:space="preserve"> for </w:t>
+      </w:r>
+      <w:r>
+        <w:rPr>
+          <w:rFonts w:eastAsiaTheme="minorEastAsia"/>
+        </w:rPr>
+        <w:t>rear</w:t>
+      </w:r>
+      <w:r>
+        <w:rPr>
+          <w:rFonts w:eastAsiaTheme="minorEastAsia"/>
+        </w:rPr>
+        <w:t>ward</w:t>
+      </w:r>
+      <w:r>
+        <w:rPr>
+          <w:rFonts w:eastAsiaTheme="minorEastAsia"/>
+        </w:rPr>
+        <w:t>s</w:t>
+      </w:r>
+      <w:r>
+        <w:rPr>
+          <w:rFonts w:eastAsiaTheme="minorEastAsia"/>
+        </w:rPr>
+        <w:t xml:space="preserve"> </w:t>
+      </w:r>
+      <w:proofErr w:type="gramStart"/>
+      <w:r>
+        <w:rPr>
+          <w:rFonts w:eastAsiaTheme="minorEastAsia"/>
+        </w:rPr>
+        <w:t>direction.</w:t>
+      </w:r>
+      <w:proofErr w:type="gramEnd"/>
+      <w:r>
+        <w:rPr>
+          <w:rFonts w:eastAsiaTheme="minorEastAsia"/>
+        </w:rPr>
+        <w:t xml:space="preserve"> </w:t>
+      </w:r>
+      <w:r>
+        <w:rPr>
+          <w:rFonts w:eastAsiaTheme="minorEastAsia"/>
+        </w:rPr>
+        <w:t xml:space="preserve"> When the absolute value of current flow </w:t>
+      </w:r>
+      <m:oMath>
+        <m:r>
+          <m:rPr>
+            <m:sty m:val="p"/>
+          </m:rPr>
+          <w:rPr>
+            <w:rFonts w:ascii="Cambria Math" w:hAnsi="Cambria Math"/>
+          </w:rPr>
+          <m:t>q</m:t>
+        </m:r>
+        <m:r>
+          <w:rPr>
+            <w:rFonts w:ascii="Cambria Math" w:hAnsi="Cambria Math"/>
+          </w:rPr>
+          <m:t xml:space="preserve"> </m:t>
+        </m:r>
+      </m:oMath>
+      <w:r>
+        <w:rPr>
+          <w:rFonts w:eastAsiaTheme="minorEastAsia"/>
+        </w:rPr>
+        <w:t xml:space="preserve">is bigger than absolute value of  </w:t>
+      </w:r>
+      <m:oMath>
+        <m:sSub>
+          <m:sSubPr>
+            <m:ctrlPr>
+              <w:rPr>
+                <w:rFonts w:ascii="Cambria Math" w:hAnsi="Cambria Math"/>
+              </w:rPr>
+            </m:ctrlPr>
+          </m:sSubPr>
+          <m:e>
+            <m:r>
+              <w:rPr>
+                <w:rFonts w:ascii="Cambria Math" w:hAnsi="Cambria Math"/>
+              </w:rPr>
+              <m:t>q</m:t>
+            </m:r>
+          </m:e>
+          <m:sub>
+            <m:r>
+              <w:rPr>
+                <w:rFonts w:ascii="Cambria Math" w:hAnsi="Cambria Math"/>
+              </w:rPr>
+              <m:t>d</m:t>
+            </m:r>
+          </m:sub>
+        </m:sSub>
+      </m:oMath>
+      <w:r>
+        <w:rPr>
+          <w:rFonts w:eastAsiaTheme="minorEastAsia"/>
+        </w:rPr>
+        <w:t xml:space="preserve">, then this direction is wrong so we can set value of electro-chemical loss to the minimal value – the value of the last significant flow </w:t>
+      </w:r>
+      <m:oMath>
+        <m:r>
+          <w:rPr>
+            <w:rFonts w:ascii="Cambria Math" w:hAnsi="Cambria Math"/>
+          </w:rPr>
+          <m:t>q=</m:t>
+        </m:r>
+        <m:sSub>
+          <m:sSubPr>
+            <m:ctrlPr>
+              <w:rPr>
+                <w:rFonts w:ascii="Cambria Math" w:hAnsi="Cambria Math"/>
+              </w:rPr>
+            </m:ctrlPr>
+          </m:sSubPr>
+          <m:e>
+            <m:r>
+              <w:rPr>
+                <w:rFonts w:ascii="Cambria Math" w:hAnsi="Cambria Math"/>
+              </w:rPr>
+              <m:t>q</m:t>
+            </m:r>
+          </m:e>
+          <m:sub>
+            <m:r>
+              <w:rPr>
+                <w:rFonts w:ascii="Cambria Math" w:hAnsi="Cambria Math"/>
+              </w:rPr>
+              <m:t>d</m:t>
+            </m:r>
+          </m:sub>
+        </m:sSub>
+        <m:r>
+          <w:rPr>
+            <w:rFonts w:ascii="Cambria Math" w:hAnsi="Cambria Math"/>
+          </w:rPr>
+          <m:t>-</m:t>
+        </m:r>
+        <m:sSub>
+          <m:sSubPr>
+            <m:ctrlPr>
+              <w:rPr>
+                <w:rFonts w:ascii="Cambria Math" w:hAnsi="Cambria Math"/>
+              </w:rPr>
+            </m:ctrlPr>
+          </m:sSubPr>
+          <m:e>
+            <m:r>
+              <w:rPr>
+                <w:rFonts w:ascii="Cambria Math" w:hAnsi="Cambria Math"/>
+              </w:rPr>
+              <m:t>q</m:t>
+            </m:r>
+          </m:e>
+          <m:sub>
+            <m:r>
+              <w:rPr>
+                <w:rFonts w:ascii="Cambria Math" w:hAnsi="Cambria Math"/>
+              </w:rPr>
+              <m:t>req</m:t>
+            </m:r>
+          </m:sub>
+        </m:sSub>
+      </m:oMath>
+      <w:r>
+        <w:rPr>
+          <w:rFonts w:eastAsiaTheme="minorEastAsia"/>
+        </w:rPr>
+        <w:t xml:space="preserve"> such as almost one-directional reaction with almost none backward flow.</w:t>
+      </w:r>
+    </w:p>
+    <w:p>
+      <w:pPr>
         <w:pStyle w:val="Heading2"/>
       </w:pPr>
-      <w:r>
+    </w:p>
+    <w:p>
+      <w:pPr>
+        <w:spacing w:after="0" w:line="240" w:lineRule="auto"/>
+        <w:rPr>
+          <w:rFonts w:asciiTheme="majorHAnsi" w:eastAsiaTheme="majorEastAsia" w:hAnsiTheme="majorHAnsi" w:cstheme="majorBidi"/>
+          <w:color w:val="2E74B5" w:themeColor="accent1" w:themeShade="BF"/>
+          <w:sz w:val="26"/>
+          <w:szCs w:val="26"/>
+        </w:rPr>
+      </w:pPr>
+      <w:r>
+        <w:br w:type="page"/>
+      </w:r>
+    </w:p>
+    <w:p>
+      <w:pPr>
+        <w:pStyle w:val="Heading2"/>
+      </w:pPr>
+      <w:r>
+        <w:lastRenderedPageBreak/>
         <w:t>Chemical inertia</w:t>
       </w:r>
     </w:p>
@@ -17137,18 +18660,21 @@
           <w:rPr>
             <w:rFonts w:ascii="Cambria Math" w:eastAsiaTheme="minorEastAsia" w:hAnsi="Cambria Math"/>
           </w:rPr>
-          <m:t>∂s</m:t>
+          <m:t>ds</m:t>
         </m:r>
       </m:oMath>
       <w:r>
         <w:t xml:space="preserve"> [m] per change of time </w:t>
+      </w:r>
+      <w:r>
+        <w:t>d</w:t>
       </w:r>
       <m:oMath>
         <m:r>
           <w:rPr>
             <w:rFonts w:ascii="Cambria Math" w:eastAsiaTheme="minorEastAsia" w:hAnsi="Cambria Math"/>
           </w:rPr>
-          <m:t>∂t</m:t>
+          <m:t>t</m:t>
         </m:r>
       </m:oMath>
       <w:r>
@@ -17211,7 +18737,7 @@
                       <w:rPr>
                         <w:rFonts w:ascii="Cambria Math" w:eastAsiaTheme="minorEastAsia" w:hAnsi="Cambria Math"/>
                       </w:rPr>
-                      <m:t>∂s</m:t>
+                      <m:t>ds</m:t>
                     </m:r>
                   </m:num>
                   <m:den>
@@ -17219,7 +18745,7 @@
                       <w:rPr>
                         <w:rFonts w:ascii="Cambria Math" w:eastAsiaTheme="minorEastAsia" w:hAnsi="Cambria Math"/>
                       </w:rPr>
-                      <m:t>∂t</m:t>
+                      <m:t>dt</m:t>
                     </m:r>
                   </m:den>
                 </m:f>
@@ -17253,29 +18779,38 @@
         </w:tc>
       </w:tr>
     </w:tbl>
+    <w:p/>
     <w:p>
       <w:r>
-        <w:t xml:space="preserve">Let start with this mathematical tautology, where </w:t>
+        <w:t xml:space="preserve">Definition: </w:t>
+      </w:r>
+      <w:r>
+        <w:rPr>
+          <w:b/>
+          <w:bCs/>
+        </w:rPr>
+        <w:t>Ac</w:t>
+      </w:r>
+      <w:r>
+        <w:rPr>
+          <w:b/>
+          <w:bCs/>
+        </w:rPr>
+        <w:t>celeration of the particle</w:t>
+      </w:r>
+      <w:r>
+        <w:t xml:space="preserve"> </w:t>
       </w:r>
       <m:oMath>
         <m:r>
           <w:rPr>
             <w:rFonts w:ascii="Cambria Math" w:eastAsiaTheme="minorEastAsia" w:hAnsi="Cambria Math"/>
           </w:rPr>
-          <m:t>∂v</m:t>
+          <m:t>a</m:t>
         </m:r>
       </m:oMath>
       <w:r>
-        <w:t xml:space="preserve"> </w:t>
-      </w:r>
-      <w:r>
-        <w:t>[m/s]</w:t>
-      </w:r>
-      <w:r>
-        <w:t xml:space="preserve"> is change of particle speed</w:t>
-      </w:r>
-      <w:r>
-        <w:t>:</w:t>
+        <w:t xml:space="preserve"> [m/s2]:</w:t>
       </w:r>
     </w:p>
     <w:tbl>
@@ -17315,174 +18850,6 @@
                   <w:rPr>
                     <w:rFonts w:ascii="Cambria Math" w:eastAsiaTheme="minorEastAsia" w:hAnsi="Cambria Math"/>
                   </w:rPr>
-                  <m:t>∂v=</m:t>
-                </m:r>
-                <m:f>
-                  <m:fPr>
-                    <m:ctrlPr>
-                      <w:rPr>
-                        <w:rFonts w:ascii="Cambria Math" w:eastAsiaTheme="minorEastAsia" w:hAnsi="Cambria Math"/>
-                        <w:i/>
-                      </w:rPr>
-                    </m:ctrlPr>
-                  </m:fPr>
-                  <m:num>
-                    <m:r>
-                      <w:rPr>
-                        <w:rFonts w:ascii="Cambria Math" w:eastAsiaTheme="minorEastAsia" w:hAnsi="Cambria Math"/>
-                      </w:rPr>
-                      <m:t>∂v</m:t>
-                    </m:r>
-                  </m:num>
-                  <m:den>
-                    <m:r>
-                      <w:rPr>
-                        <w:rFonts w:ascii="Cambria Math" w:eastAsiaTheme="minorEastAsia" w:hAnsi="Cambria Math"/>
-                      </w:rPr>
-                      <m:t>2 ∂s</m:t>
-                    </m:r>
-                  </m:den>
-                </m:f>
-                <m:r>
-                  <w:rPr>
-                    <w:rFonts w:ascii="Cambria Math" w:eastAsiaTheme="minorEastAsia" w:hAnsi="Cambria Math"/>
-                  </w:rPr>
-                  <m:t>∙∂s+</m:t>
-                </m:r>
-                <m:f>
-                  <m:fPr>
-                    <m:ctrlPr>
-                      <w:rPr>
-                        <w:rFonts w:ascii="Cambria Math" w:eastAsiaTheme="minorEastAsia" w:hAnsi="Cambria Math"/>
-                        <w:i/>
-                      </w:rPr>
-                    </m:ctrlPr>
-                  </m:fPr>
-                  <m:num>
-                    <m:r>
-                      <w:rPr>
-                        <w:rFonts w:ascii="Cambria Math" w:eastAsiaTheme="minorEastAsia" w:hAnsi="Cambria Math"/>
-                      </w:rPr>
-                      <m:t>∂v</m:t>
-                    </m:r>
-                  </m:num>
-                  <m:den>
-                    <m:r>
-                      <w:rPr>
-                        <w:rFonts w:ascii="Cambria Math" w:eastAsiaTheme="minorEastAsia" w:hAnsi="Cambria Math"/>
-                      </w:rPr>
-                      <m:t>2 ∂t</m:t>
-                    </m:r>
-                  </m:den>
-                </m:f>
-                <m:r>
-                  <w:rPr>
-                    <w:rFonts w:ascii="Cambria Math" w:eastAsiaTheme="minorEastAsia" w:hAnsi="Cambria Math"/>
-                  </w:rPr>
-                  <m:t>∙∂t</m:t>
-                </m:r>
-              </m:oMath>
-            </m:oMathPara>
-          </w:p>
-        </w:tc>
-        <w:tc>
-          <w:tcPr>
-            <w:tcW w:w="2582" w:type="dxa"/>
-            <w:tcBorders>
-              <w:top w:val="nil"/>
-              <w:left w:val="nil"/>
-              <w:bottom w:val="nil"/>
-              <w:right w:val="nil"/>
-            </w:tcBorders>
-          </w:tcPr>
-          <w:p>
-            <w:pPr>
-              <w:pStyle w:val="ListParagraph"/>
-              <w:numPr>
-                <w:ilvl w:val="0"/>
-                <w:numId w:val="1"/>
-              </w:numPr>
-              <w:spacing w:after="0" w:line="240" w:lineRule="auto"/>
-            </w:pPr>
-            <w:r>
-              <w:t>Truth</w:t>
-            </w:r>
-          </w:p>
-        </w:tc>
-      </w:tr>
-    </w:tbl>
-    <w:p/>
-    <w:p>
-      <w:r>
-        <w:t xml:space="preserve">Definition: </w:t>
-      </w:r>
-      <w:r>
-        <w:rPr>
-          <w:b/>
-          <w:bCs/>
-        </w:rPr>
-        <w:t>Ac</w:t>
-      </w:r>
-      <w:r>
-        <w:rPr>
-          <w:b/>
-          <w:bCs/>
-        </w:rPr>
-        <w:t>celeration of the particle</w:t>
-      </w:r>
-      <w:r>
-        <w:t xml:space="preserve"> </w:t>
-      </w:r>
-      <m:oMath>
-        <m:r>
-          <w:rPr>
-            <w:rFonts w:ascii="Cambria Math" w:eastAsiaTheme="minorEastAsia" w:hAnsi="Cambria Math"/>
-          </w:rPr>
-          <m:t>a</m:t>
-        </m:r>
-      </m:oMath>
-      <w:r>
-        <w:t xml:space="preserve"> [m/s2]:</w:t>
-      </w:r>
-    </w:p>
-    <w:tbl>
-      <w:tblPr>
-        <w:tblStyle w:val="TableGrid"/>
-        <w:tblpPr w:leftFromText="141" w:rightFromText="141" w:vertAnchor="text" w:horzAnchor="margin" w:tblpY="147"/>
-        <w:tblW w:w="9062" w:type="dxa"/>
-        <w:tblLook w:val="04A0" w:firstRow="1" w:lastRow="0" w:firstColumn="1" w:lastColumn="0" w:noHBand="0" w:noVBand="1"/>
-      </w:tblPr>
-      <w:tblGrid>
-        <w:gridCol w:w="6480"/>
-        <w:gridCol w:w="2582"/>
-      </w:tblGrid>
-      <w:tr>
-        <w:tc>
-          <w:tcPr>
-            <w:tcW w:w="6480" w:type="dxa"/>
-            <w:tcBorders>
-              <w:top w:val="nil"/>
-              <w:left w:val="nil"/>
-              <w:bottom w:val="nil"/>
-              <w:right w:val="nil"/>
-            </w:tcBorders>
-            <w:vAlign w:val="center"/>
-          </w:tcPr>
-          <w:p>
-            <w:pPr>
-              <w:spacing w:after="0" w:line="360" w:lineRule="auto"/>
-              <w:jc w:val="center"/>
-              <w:rPr>
-                <w:rFonts w:ascii="Calibri" w:eastAsia="Calibri" w:hAnsi="Calibri" w:cs="Times New Roman"/>
-              </w:rPr>
-            </w:pPr>
-            <m:oMathPara>
-              <m:oMath>
-                <m:r>
-                  <w:rPr>
-                    <w:rFonts w:ascii="Cambria Math" w:eastAsiaTheme="minorEastAsia" w:hAnsi="Cambria Math"/>
-                  </w:rPr>
-                  <w:lastRenderedPageBreak/>
                   <m:t>a=</m:t>
                 </m:r>
                 <m:f>
@@ -17499,7 +18866,7 @@
                       <w:rPr>
                         <w:rFonts w:ascii="Cambria Math" w:eastAsiaTheme="minorEastAsia" w:hAnsi="Cambria Math"/>
                       </w:rPr>
-                      <m:t>∂v</m:t>
+                      <m:t>dv</m:t>
                     </m:r>
                   </m:num>
                   <m:den>
@@ -17507,7 +18874,7 @@
                       <w:rPr>
                         <w:rFonts w:ascii="Cambria Math" w:eastAsiaTheme="minorEastAsia" w:hAnsi="Cambria Math"/>
                       </w:rPr>
-                      <m:t>∂t</m:t>
+                      <m:t>dt</m:t>
                     </m:r>
                   </m:den>
                 </m:f>
@@ -17539,7 +18906,7 @@
                       <w:rPr>
                         <w:rFonts w:ascii="Cambria Math" w:eastAsiaTheme="minorEastAsia" w:hAnsi="Cambria Math"/>
                       </w:rPr>
-                      <m:t>2 ∂s</m:t>
+                      <m:t>∂s</m:t>
                     </m:r>
                   </m:den>
                 </m:f>
@@ -17547,39 +18914,7 @@
                   <w:rPr>
                     <w:rFonts w:ascii="Cambria Math" w:eastAsiaTheme="minorEastAsia" w:hAnsi="Cambria Math"/>
                   </w:rPr>
-                  <m:t>∙</m:t>
-                </m:r>
-                <m:f>
-                  <m:fPr>
-                    <m:ctrlPr>
-                      <w:rPr>
-                        <w:rFonts w:ascii="Cambria Math" w:eastAsiaTheme="minorEastAsia" w:hAnsi="Cambria Math"/>
-                        <w:i/>
-                      </w:rPr>
-                    </m:ctrlPr>
-                  </m:fPr>
-                  <m:num>
-                    <m:r>
-                      <w:rPr>
-                        <w:rFonts w:ascii="Cambria Math" w:eastAsiaTheme="minorEastAsia" w:hAnsi="Cambria Math"/>
-                      </w:rPr>
-                      <m:t>∂s</m:t>
-                    </m:r>
-                  </m:num>
-                  <m:den>
-                    <m:r>
-                      <w:rPr>
-                        <w:rFonts w:ascii="Cambria Math" w:eastAsiaTheme="minorEastAsia" w:hAnsi="Cambria Math"/>
-                      </w:rPr>
-                      <m:t>∂t</m:t>
-                    </m:r>
-                  </m:den>
-                </m:f>
-                <m:r>
-                  <w:rPr>
-                    <w:rFonts w:ascii="Cambria Math" w:eastAsiaTheme="minorEastAsia" w:hAnsi="Cambria Math"/>
-                  </w:rPr>
-                  <m:t>+</m:t>
+                  <m:t xml:space="preserve">∙v+ </m:t>
                 </m:r>
                 <m:f>
                   <m:fPr>
@@ -17603,71 +18938,7 @@
                       <w:rPr>
                         <w:rFonts w:ascii="Cambria Math" w:eastAsiaTheme="minorEastAsia" w:hAnsi="Cambria Math"/>
                       </w:rPr>
-                      <m:t>2 ∂t</m:t>
-                    </m:r>
-                  </m:den>
-                </m:f>
-                <m:r>
-                  <w:rPr>
-                    <w:rFonts w:ascii="Cambria Math" w:eastAsiaTheme="minorEastAsia" w:hAnsi="Cambria Math"/>
-                  </w:rPr>
-                  <m:t>=</m:t>
-                </m:r>
-                <m:f>
-                  <m:fPr>
-                    <m:ctrlPr>
-                      <w:rPr>
-                        <w:rFonts w:ascii="Cambria Math" w:eastAsiaTheme="minorEastAsia" w:hAnsi="Cambria Math"/>
-                        <w:i/>
-                      </w:rPr>
-                    </m:ctrlPr>
-                  </m:fPr>
-                  <m:num>
-                    <m:r>
-                      <w:rPr>
-                        <w:rFonts w:ascii="Cambria Math" w:eastAsiaTheme="minorEastAsia" w:hAnsi="Cambria Math"/>
-                      </w:rPr>
-                      <m:t>∂v</m:t>
-                    </m:r>
-                  </m:num>
-                  <m:den>
-                    <m:r>
-                      <w:rPr>
-                        <w:rFonts w:ascii="Cambria Math" w:eastAsiaTheme="minorEastAsia" w:hAnsi="Cambria Math"/>
-                      </w:rPr>
-                      <m:t>2 ∂s</m:t>
-                    </m:r>
-                  </m:den>
-                </m:f>
-                <m:r>
-                  <w:rPr>
-                    <w:rFonts w:ascii="Cambria Math" w:eastAsiaTheme="minorEastAsia" w:hAnsi="Cambria Math"/>
-                  </w:rPr>
-                  <m:t>∙v+</m:t>
-                </m:r>
-                <m:f>
-                  <m:fPr>
-                    <m:ctrlPr>
-                      <w:rPr>
-                        <w:rFonts w:ascii="Cambria Math" w:eastAsiaTheme="minorEastAsia" w:hAnsi="Cambria Math"/>
-                        <w:i/>
-                      </w:rPr>
-                    </m:ctrlPr>
-                  </m:fPr>
-                  <m:num>
-                    <m:r>
-                      <w:rPr>
-                        <w:rFonts w:ascii="Cambria Math" w:eastAsiaTheme="minorEastAsia" w:hAnsi="Cambria Math"/>
-                      </w:rPr>
-                      <m:t>∂v</m:t>
-                    </m:r>
-                  </m:num>
-                  <m:den>
-                    <m:r>
-                      <w:rPr>
-                        <w:rFonts w:ascii="Cambria Math" w:eastAsiaTheme="minorEastAsia" w:hAnsi="Cambria Math"/>
-                      </w:rPr>
-                      <m:t>2 ∂t</m:t>
+                      <m:t>∂t</m:t>
                     </m:r>
                   </m:den>
                 </m:f>
@@ -17784,7 +19055,7 @@
           <w:rPr>
             <w:rFonts w:ascii="Cambria Math" w:eastAsiaTheme="minorEastAsia" w:hAnsi="Cambria Math"/>
           </w:rPr>
-          <m:t>∂G</m:t>
+          <m:t>dG</m:t>
         </m:r>
       </m:oMath>
       <w:r>
@@ -17822,7 +19093,7 @@
           <w:rPr>
             <w:rFonts w:ascii="Cambria Math" w:eastAsiaTheme="minorEastAsia" w:hAnsi="Cambria Math"/>
           </w:rPr>
-          <m:t>∂s</m:t>
+          <m:t>ds</m:t>
         </m:r>
       </m:oMath>
       <w:r>
@@ -17888,7 +19159,7 @@
                       <w:rPr>
                         <w:rFonts w:ascii="Cambria Math" w:eastAsiaTheme="minorEastAsia" w:hAnsi="Cambria Math"/>
                       </w:rPr>
-                      <m:t>∂G</m:t>
+                      <m:t>dG</m:t>
                     </m:r>
                   </m:num>
                   <m:den>
@@ -17896,7 +19167,7 @@
                       <w:rPr>
                         <w:rFonts w:ascii="Cambria Math" w:eastAsiaTheme="minorEastAsia" w:hAnsi="Cambria Math"/>
                       </w:rPr>
-                      <m:t>∂s</m:t>
+                      <m:t>ds</m:t>
                     </m:r>
                   </m:den>
                 </m:f>
@@ -17904,66 +19175,8 @@
                   <w:rPr>
                     <w:rFonts w:ascii="Cambria Math" w:eastAsiaTheme="minorEastAsia" w:hAnsi="Cambria Math"/>
                   </w:rPr>
-                  <m:t>=m∙a=m∙</m:t>
+                  <m:t>=m∙a</m:t>
                 </m:r>
-                <m:f>
-                  <m:fPr>
-                    <m:ctrlPr>
-                      <w:rPr>
-                        <w:rFonts w:ascii="Cambria Math" w:eastAsiaTheme="minorEastAsia" w:hAnsi="Cambria Math"/>
-                        <w:i/>
-                      </w:rPr>
-                    </m:ctrlPr>
-                  </m:fPr>
-                  <m:num>
-                    <m:r>
-                      <w:rPr>
-                        <w:rFonts w:ascii="Cambria Math" w:eastAsiaTheme="minorEastAsia" w:hAnsi="Cambria Math"/>
-                      </w:rPr>
-                      <m:t>∂v</m:t>
-                    </m:r>
-                  </m:num>
-                  <m:den>
-                    <m:r>
-                      <w:rPr>
-                        <w:rFonts w:ascii="Cambria Math" w:eastAsiaTheme="minorEastAsia" w:hAnsi="Cambria Math"/>
-                      </w:rPr>
-                      <m:t>2 ∂s</m:t>
-                    </m:r>
-                  </m:den>
-                </m:f>
-                <m:r>
-                  <w:rPr>
-                    <w:rFonts w:ascii="Cambria Math" w:eastAsiaTheme="minorEastAsia" w:hAnsi="Cambria Math"/>
-                  </w:rPr>
-                  <m:t>v+m∙</m:t>
-                </m:r>
-                <m:f>
-                  <m:fPr>
-                    <m:ctrlPr>
-                      <w:rPr>
-                        <w:rFonts w:ascii="Cambria Math" w:eastAsiaTheme="minorEastAsia" w:hAnsi="Cambria Math"/>
-                        <w:i/>
-                      </w:rPr>
-                    </m:ctrlPr>
-                  </m:fPr>
-                  <m:num>
-                    <m:r>
-                      <w:rPr>
-                        <w:rFonts w:ascii="Cambria Math" w:eastAsiaTheme="minorEastAsia" w:hAnsi="Cambria Math"/>
-                      </w:rPr>
-                      <m:t>∂v</m:t>
-                    </m:r>
-                  </m:num>
-                  <m:den>
-                    <m:r>
-                      <w:rPr>
-                        <w:rFonts w:ascii="Cambria Math" w:eastAsiaTheme="minorEastAsia" w:hAnsi="Cambria Math"/>
-                      </w:rPr>
-                      <m:t>2 ∂t</m:t>
-                    </m:r>
-                  </m:den>
-                </m:f>
               </m:oMath>
             </m:oMathPara>
           </w:p>
@@ -17998,6 +19211,7 @@
       <w:pPr>
         <w:rPr>
           <w:rFonts w:eastAsiaTheme="minorEastAsia"/>
+          <w:color w:val="FF0000"/>
         </w:rPr>
       </w:pPr>
     </w:p>
@@ -18024,7 +19238,7 @@
           <w:rPr>
             <w:rFonts w:ascii="Cambria Math" w:eastAsiaTheme="minorEastAsia" w:hAnsi="Cambria Math"/>
           </w:rPr>
-          <m:t>∂μ</m:t>
+          <m:t>dμ</m:t>
         </m:r>
       </m:oMath>
       <w:r>
@@ -18067,7 +19281,21 @@
         <w:rPr>
           <w:rFonts w:eastAsiaTheme="minorEastAsia"/>
         </w:rPr>
-        <w:t xml:space="preserve"> the amount of particles from 1 particle to 1 mol of particles</w:t>
+        <w:t xml:space="preserve"> the </w:t>
+      </w:r>
+      <w:proofErr w:type="gramStart"/>
+      <w:r>
+        <w:rPr>
+          <w:rFonts w:eastAsiaTheme="minorEastAsia"/>
+        </w:rPr>
+        <w:t>amount</w:t>
+      </w:r>
+      <w:proofErr w:type="gramEnd"/>
+      <w:r>
+        <w:rPr>
+          <w:rFonts w:eastAsiaTheme="minorEastAsia"/>
+        </w:rPr>
+        <w:t xml:space="preserve"> of particles from 1 particle to 1 mol of particles</w:t>
       </w:r>
       <w:r>
         <w:rPr>
@@ -18129,7 +19357,7 @@
                       <w:rPr>
                         <w:rFonts w:ascii="Cambria Math" w:eastAsiaTheme="minorEastAsia" w:hAnsi="Cambria Math"/>
                       </w:rPr>
-                      <m:t>∂μ</m:t>
+                      <m:t>dμ</m:t>
                     </m:r>
                   </m:num>
                   <m:den>
@@ -18137,7 +19365,7 @@
                       <w:rPr>
                         <w:rFonts w:ascii="Cambria Math" w:eastAsiaTheme="minorEastAsia" w:hAnsi="Cambria Math"/>
                       </w:rPr>
-                      <m:t>∂s</m:t>
+                      <m:t>ds</m:t>
                     </m:r>
                   </m:den>
                 </m:f>
@@ -18228,11 +19456,11 @@
               </w:numPr>
               <w:spacing w:after="0" w:line="240" w:lineRule="auto"/>
             </w:pPr>
-            <w:bookmarkStart w:id="33" w:name="_Ref195785357"/>
+            <w:bookmarkStart w:id="34" w:name="_Ref195785357"/>
             <w:r>
               <w:t>Molar force to accelerate particle</w:t>
             </w:r>
-            <w:bookmarkEnd w:id="33"/>
+            <w:bookmarkEnd w:id="34"/>
           </w:p>
         </w:tc>
       </w:tr>
@@ -18244,6 +19472,7 @@
         </w:rPr>
       </w:pPr>
     </w:p>
+    <w:p/>
     <w:p>
       <w:r>
         <w:t xml:space="preserve">Definition: </w:t>
@@ -18271,7 +19500,11 @@
         <w:t xml:space="preserve">in direction of velocity v </w:t>
       </w:r>
       <w:r>
-        <w:t>[m/s], where A</w:t>
+        <w:t xml:space="preserve">[m/s], where </w:t>
+      </w:r>
+      <w:proofErr w:type="gramStart"/>
+      <w:r>
+        <w:t>A</w:t>
       </w:r>
       <w:r>
         <w:rPr>
@@ -18279,6 +19512,7 @@
         </w:rPr>
         <w:t>s</w:t>
       </w:r>
+      <w:proofErr w:type="gramEnd"/>
       <w:r>
         <w:t xml:space="preserve"> </w:t>
       </w:r>
@@ -18480,7 +19714,21 @@
         <w:rPr>
           <w:rFonts w:eastAsiaTheme="minorEastAsia"/>
         </w:rPr>
-        <w:t xml:space="preserve"> L  [kg.m2/mol2]</w:t>
+        <w:t xml:space="preserve"> </w:t>
+      </w:r>
+      <w:proofErr w:type="gramStart"/>
+      <w:r>
+        <w:rPr>
+          <w:rFonts w:eastAsiaTheme="minorEastAsia"/>
+        </w:rPr>
+        <w:t>L  [</w:t>
+      </w:r>
+      <w:proofErr w:type="gramEnd"/>
+      <w:r>
+        <w:rPr>
+          <w:rFonts w:eastAsiaTheme="minorEastAsia"/>
+        </w:rPr>
+        <w:t>kg.m2/mol2]</w:t>
       </w:r>
       <w:r>
         <w:rPr>
@@ -18576,7 +19824,7 @@
                       <w:rPr>
                         <w:rFonts w:ascii="Cambria Math" w:eastAsiaTheme="minorEastAsia" w:hAnsi="Cambria Math"/>
                       </w:rPr>
-                      <m:t>2 A</m:t>
+                      <m:t>A</m:t>
                     </m:r>
                   </m:den>
                 </m:f>
@@ -18632,13 +19880,6 @@
           <w:rFonts w:eastAsiaTheme="minorEastAsia"/>
         </w:rPr>
       </w:pPr>
-    </w:p>
-    <w:p>
-      <w:pPr>
-        <w:rPr>
-          <w:rFonts w:eastAsiaTheme="minorEastAsia"/>
-        </w:rPr>
-      </w:pPr>
       <w:r>
         <w:t xml:space="preserve">Definition: </w:t>
       </w:r>
@@ -18711,37 +19952,30 @@
         <w:rPr>
           <w:rFonts w:eastAsiaTheme="minorEastAsia"/>
         </w:rPr>
-        <w:t xml:space="preserve"> </w:t>
+        <w:t xml:space="preserve"> on </w:t>
       </w:r>
       <w:r>
         <w:rPr>
           <w:rFonts w:eastAsiaTheme="minorEastAsia"/>
         </w:rPr>
-        <w:t>using</w:t>
+        <w:t>change of velocity</w:t>
       </w:r>
       <w:r>
         <w:rPr>
           <w:rFonts w:eastAsiaTheme="minorEastAsia"/>
         </w:rPr>
-        <w:t xml:space="preserve"> average velocity</w:t>
-      </w:r>
-      <w:r>
-        <w:rPr>
-          <w:rFonts w:eastAsiaTheme="minorEastAsia"/>
-        </w:rPr>
-        <w:t xml:space="preserve"> </w:t>
+        <w:t xml:space="preserve"> from </w:t>
       </w:r>
       <m:oMath>
-        <m:acc>
-          <m:accPr>
-            <m:chr m:val="̅"/>
+        <m:sSub>
+          <m:sSubPr>
             <m:ctrlPr>
               <w:rPr>
                 <w:rFonts w:ascii="Cambria Math" w:eastAsiaTheme="minorEastAsia" w:hAnsi="Cambria Math"/>
                 <w:i/>
               </w:rPr>
             </m:ctrlPr>
-          </m:accPr>
+          </m:sSubPr>
           <m:e>
             <m:r>
               <w:rPr>
@@ -18750,41 +19984,49 @@
               <m:t>v</m:t>
             </m:r>
           </m:e>
-        </m:acc>
+          <m:sub>
+            <m:r>
+              <w:rPr>
+                <w:rFonts w:ascii="Cambria Math" w:eastAsiaTheme="minorEastAsia" w:hAnsi="Cambria Math"/>
+              </w:rPr>
+              <m:t>2</m:t>
+            </m:r>
+          </m:sub>
+        </m:sSub>
       </m:oMath>
       <w:r>
         <w:rPr>
           <w:rFonts w:eastAsiaTheme="minorEastAsia"/>
         </w:rPr>
-        <w:t xml:space="preserve"> [m/s] on displacement </w:t>
+        <w:t xml:space="preserve"> to </w:t>
       </w:r>
       <m:oMath>
-        <m:r>
-          <w:rPr>
-            <w:rFonts w:ascii="Cambria Math" w:eastAsiaTheme="minorEastAsia" w:hAnsi="Cambria Math"/>
-          </w:rPr>
-          <m:t>Δs</m:t>
-        </m:r>
-      </m:oMath>
-      <w:r>
-        <w:rPr>
-          <w:rFonts w:eastAsiaTheme="minorEastAsia"/>
-        </w:rPr>
-        <w:t xml:space="preserve"> [m]</w:t>
-      </w:r>
-      <w:r>
-        <w:rPr>
-          <w:rFonts w:eastAsiaTheme="minorEastAsia"/>
-        </w:rPr>
-        <w:t xml:space="preserve"> and change of velocity </w:t>
-      </w:r>
-      <m:oMath>
-        <m:r>
-          <w:rPr>
-            <w:rFonts w:ascii="Cambria Math" w:eastAsiaTheme="minorEastAsia" w:hAnsi="Cambria Math"/>
-          </w:rPr>
-          <m:t>Δv</m:t>
-        </m:r>
+        <m:sSub>
+          <m:sSubPr>
+            <m:ctrlPr>
+              <w:rPr>
+                <w:rFonts w:ascii="Cambria Math" w:eastAsiaTheme="minorEastAsia" w:hAnsi="Cambria Math"/>
+                <w:i/>
+              </w:rPr>
+            </m:ctrlPr>
+          </m:sSubPr>
+          <m:e>
+            <m:r>
+              <w:rPr>
+                <w:rFonts w:ascii="Cambria Math" w:eastAsiaTheme="minorEastAsia" w:hAnsi="Cambria Math"/>
+              </w:rPr>
+              <m:t>v</m:t>
+            </m:r>
+          </m:e>
+          <m:sub>
+            <m:r>
+              <w:rPr>
+                <w:rFonts w:ascii="Cambria Math" w:eastAsiaTheme="minorEastAsia" w:hAnsi="Cambria Math"/>
+              </w:rPr>
+              <m:t>1</m:t>
+            </m:r>
+          </m:sub>
+        </m:sSub>
       </m:oMath>
       <w:r>
         <w:rPr>
@@ -18875,16 +20117,15 @@
                     </m:ctrlPr>
                   </m:fPr>
                   <m:num>
-                    <m:acc>
-                      <m:accPr>
-                        <m:chr m:val="̅"/>
+                    <m:sSubSup>
+                      <m:sSubSupPr>
                         <m:ctrlPr>
                           <w:rPr>
                             <w:rFonts w:ascii="Cambria Math" w:eastAsiaTheme="minorEastAsia" w:hAnsi="Cambria Math"/>
                             <w:i/>
                           </w:rPr>
                         </m:ctrlPr>
-                      </m:accPr>
+                      </m:sSubSupPr>
                       <m:e>
                         <m:r>
                           <w:rPr>
@@ -18893,13 +20134,63 @@
                           <m:t>v</m:t>
                         </m:r>
                       </m:e>
-                    </m:acc>
+                      <m:sub>
+                        <m:r>
+                          <w:rPr>
+                            <w:rFonts w:ascii="Cambria Math" w:eastAsiaTheme="minorEastAsia" w:hAnsi="Cambria Math"/>
+                          </w:rPr>
+                          <m:t>2</m:t>
+                        </m:r>
+                      </m:sub>
+                      <m:sup>
+                        <m:r>
+                          <w:rPr>
+                            <w:rFonts w:ascii="Cambria Math" w:eastAsiaTheme="minorEastAsia" w:hAnsi="Cambria Math"/>
+                          </w:rPr>
+                          <m:t>2</m:t>
+                        </m:r>
+                      </m:sup>
+                    </m:sSubSup>
                     <m:r>
                       <w:rPr>
                         <w:rFonts w:ascii="Cambria Math" w:eastAsiaTheme="minorEastAsia" w:hAnsi="Cambria Math"/>
                       </w:rPr>
-                      <m:t>∙∆v</m:t>
+                      <m:t>-</m:t>
                     </m:r>
+                    <m:sSubSup>
+                      <m:sSubSupPr>
+                        <m:ctrlPr>
+                          <w:rPr>
+                            <w:rFonts w:ascii="Cambria Math" w:eastAsiaTheme="minorEastAsia" w:hAnsi="Cambria Math"/>
+                            <w:i/>
+                          </w:rPr>
+                        </m:ctrlPr>
+                      </m:sSubSupPr>
+                      <m:e>
+                        <m:r>
+                          <w:rPr>
+                            <w:rFonts w:ascii="Cambria Math" w:eastAsiaTheme="minorEastAsia" w:hAnsi="Cambria Math"/>
+                          </w:rPr>
+                          <m:t>v</m:t>
+                        </m:r>
+                      </m:e>
+                      <m:sub>
+                        <m:r>
+                          <w:rPr>
+                            <w:rFonts w:ascii="Cambria Math" w:eastAsiaTheme="minorEastAsia" w:hAnsi="Cambria Math"/>
+                          </w:rPr>
+                          <m:t>1</m:t>
+                        </m:r>
+                      </m:sub>
+                      <m:sup>
+                        <m:r>
+                          <w:rPr>
+                            <w:rFonts w:ascii="Cambria Math" w:eastAsiaTheme="minorEastAsia" w:hAnsi="Cambria Math"/>
+                          </w:rPr>
+                          <m:t>2</m:t>
+                        </m:r>
+                      </m:sup>
+                    </m:sSubSup>
                   </m:num>
                   <m:den>
                     <m:r>
@@ -18992,7 +20283,7 @@
         <w:rPr>
           <w:rFonts w:eastAsiaTheme="minorEastAsia"/>
         </w:rPr>
-        <w:t>(63)</w:t>
+        <w:t>(66)</w:t>
       </w:r>
       <w:r>
         <w:rPr>
@@ -19468,7 +20759,7 @@
               </w:numPr>
               <w:spacing w:after="0" w:line="240" w:lineRule="auto"/>
             </w:pPr>
-            <w:bookmarkStart w:id="34" w:name="_Ref195785525"/>
+            <w:bookmarkStart w:id="35" w:name="_Ref195785525"/>
             <w:r>
               <w:t xml:space="preserve">from </w:t>
             </w:r>
@@ -19482,12 +20773,12 @@
               <w:fldChar w:fldCharType="separate"/>
             </w:r>
             <w:r>
-              <w:t>(63)</w:t>
+              <w:t>(66)</w:t>
             </w:r>
             <w:r>
               <w:fldChar w:fldCharType="end"/>
             </w:r>
-            <w:bookmarkEnd w:id="34"/>
+            <w:bookmarkEnd w:id="35"/>
           </w:p>
         </w:tc>
       </w:tr>
@@ -19739,10 +21030,18 @@
           <w:rFonts w:eastAsiaTheme="minorEastAsia"/>
         </w:rPr>
       </w:pPr>
-      <w:r>
+    </w:p>
+    <w:p>
+      <w:pPr>
+        <w:spacing w:after="0" w:line="240" w:lineRule="auto"/>
         <w:rPr>
           <w:rFonts w:eastAsiaTheme="minorEastAsia"/>
         </w:rPr>
+      </w:pPr>
+      <w:r>
+        <w:rPr>
+          <w:rFonts w:eastAsiaTheme="minorEastAsia"/>
+        </w:rPr>
         <w:t>So</w:t>
       </w:r>
       <w:r>
@@ -19784,7 +21083,7 @@
         <w:rPr>
           <w:rFonts w:eastAsiaTheme="minorEastAsia"/>
         </w:rPr>
-        <w:t>(67)</w:t>
+        <w:t>(70)</w:t>
       </w:r>
       <w:r>
         <w:rPr>
@@ -19940,7 +21239,7 @@
               <w:fldChar w:fldCharType="separate"/>
             </w:r>
             <w:r>
-              <w:t>(67)</w:t>
+              <w:t>(70)</w:t>
             </w:r>
             <w:r>
               <w:fldChar w:fldCharType="end"/>
@@ -19949,6 +21248,22 @@
         </w:tc>
       </w:tr>
     </w:tbl>
+    <w:p>
+      <w:pPr>
+        <w:spacing w:after="0" w:line="240" w:lineRule="auto"/>
+        <w:rPr>
+          <w:rFonts w:eastAsiaTheme="minorEastAsia"/>
+        </w:rPr>
+      </w:pPr>
+    </w:p>
+    <w:p>
+      <w:pPr>
+        <w:spacing w:after="0" w:line="240" w:lineRule="auto"/>
+        <w:rPr>
+          <w:rFonts w:eastAsiaTheme="minorEastAsia"/>
+        </w:rPr>
+      </w:pPr>
+    </w:p>
     <w:p>
       <w:pPr>
         <w:spacing w:after="0" w:line="240" w:lineRule="auto"/>
@@ -23355,6 +24670,93 @@
     </w:lvl>
   </w:abstractNum>
   <w:abstractNum w:abstractNumId="25" w15:restartNumberingAfterBreak="0">
+    <w:nsid w:val="439C7F3E"/>
+    <w:multiLevelType w:val="multilevel"/>
+    <w:tmpl w:val="7EAAB8C0"/>
+    <w:lvl w:ilvl="0">
+      <w:start w:val="1"/>
+      <w:numFmt w:val="decimal"/>
+      <w:suff w:val="space"/>
+      <w:lvlText w:val="(%1)"/>
+      <w:lvlJc w:val="left"/>
+      <w:pPr>
+        <w:ind w:left="227" w:hanging="170"/>
+      </w:pPr>
+    </w:lvl>
+    <w:lvl w:ilvl="1">
+      <w:start w:val="1"/>
+      <w:numFmt w:val="lowerLetter"/>
+      <w:lvlText w:val="%2."/>
+      <w:lvlJc w:val="left"/>
+      <w:pPr>
+        <w:ind w:left="1440" w:hanging="360"/>
+      </w:pPr>
+    </w:lvl>
+    <w:lvl w:ilvl="2">
+      <w:start w:val="1"/>
+      <w:numFmt w:val="lowerRoman"/>
+      <w:lvlText w:val="%3."/>
+      <w:lvlJc w:val="right"/>
+      <w:pPr>
+        <w:ind w:left="2160" w:hanging="180"/>
+      </w:pPr>
+    </w:lvl>
+    <w:lvl w:ilvl="3">
+      <w:start w:val="1"/>
+      <w:numFmt w:val="decimal"/>
+      <w:lvlText w:val="%4."/>
+      <w:lvlJc w:val="left"/>
+      <w:pPr>
+        <w:ind w:left="2880" w:hanging="360"/>
+      </w:pPr>
+    </w:lvl>
+    <w:lvl w:ilvl="4">
+      <w:start w:val="1"/>
+      <w:numFmt w:val="lowerLetter"/>
+      <w:lvlText w:val="%5."/>
+      <w:lvlJc w:val="left"/>
+      <w:pPr>
+        <w:ind w:left="3600" w:hanging="360"/>
+      </w:pPr>
+    </w:lvl>
+    <w:lvl w:ilvl="5">
+      <w:start w:val="1"/>
+      <w:numFmt w:val="lowerRoman"/>
+      <w:lvlText w:val="%6."/>
+      <w:lvlJc w:val="right"/>
+      <w:pPr>
+        <w:ind w:left="4320" w:hanging="180"/>
+      </w:pPr>
+    </w:lvl>
+    <w:lvl w:ilvl="6">
+      <w:start w:val="1"/>
+      <w:numFmt w:val="decimal"/>
+      <w:lvlText w:val="%7."/>
+      <w:lvlJc w:val="left"/>
+      <w:pPr>
+        <w:ind w:left="5040" w:hanging="360"/>
+      </w:pPr>
+    </w:lvl>
+    <w:lvl w:ilvl="7">
+      <w:start w:val="1"/>
+      <w:numFmt w:val="lowerLetter"/>
+      <w:lvlText w:val="%8."/>
+      <w:lvlJc w:val="left"/>
+      <w:pPr>
+        <w:ind w:left="5760" w:hanging="360"/>
+      </w:pPr>
+    </w:lvl>
+    <w:lvl w:ilvl="8">
+      <w:start w:val="1"/>
+      <w:numFmt w:val="lowerRoman"/>
+      <w:lvlText w:val="%9."/>
+      <w:lvlJc w:val="right"/>
+      <w:pPr>
+        <w:ind w:left="6480" w:hanging="180"/>
+      </w:pPr>
+    </w:lvl>
+  </w:abstractNum>
+  <w:abstractNum w:abstractNumId="26" w15:restartNumberingAfterBreak="0">
     <w:nsid w:val="47320E97"/>
     <w:multiLevelType w:val="multilevel"/>
     <w:tmpl w:val="7EAAB8C0"/>
@@ -23441,7 +24843,7 @@
       </w:pPr>
     </w:lvl>
   </w:abstractNum>
-  <w:abstractNum w:abstractNumId="26" w15:restartNumberingAfterBreak="0">
+  <w:abstractNum w:abstractNumId="27" w15:restartNumberingAfterBreak="0">
     <w:nsid w:val="47386205"/>
     <w:multiLevelType w:val="multilevel"/>
     <w:tmpl w:val="7EAAB8C0"/>
@@ -23528,7 +24930,7 @@
       </w:pPr>
     </w:lvl>
   </w:abstractNum>
-  <w:abstractNum w:abstractNumId="27" w15:restartNumberingAfterBreak="0">
+  <w:abstractNum w:abstractNumId="28" w15:restartNumberingAfterBreak="0">
     <w:nsid w:val="482F7403"/>
     <w:multiLevelType w:val="multilevel"/>
     <w:tmpl w:val="7EAAB8C0"/>
@@ -23615,7 +25017,7 @@
       </w:pPr>
     </w:lvl>
   </w:abstractNum>
-  <w:abstractNum w:abstractNumId="28" w15:restartNumberingAfterBreak="0">
+  <w:abstractNum w:abstractNumId="29" w15:restartNumberingAfterBreak="0">
     <w:nsid w:val="4BB46F3C"/>
     <w:multiLevelType w:val="multilevel"/>
     <w:tmpl w:val="7EAAB8C0"/>
@@ -23702,7 +25104,7 @@
       </w:pPr>
     </w:lvl>
   </w:abstractNum>
-  <w:abstractNum w:abstractNumId="29" w15:restartNumberingAfterBreak="0">
+  <w:abstractNum w:abstractNumId="30" w15:restartNumberingAfterBreak="0">
     <w:nsid w:val="4CEB1B62"/>
     <w:multiLevelType w:val="multilevel"/>
     <w:tmpl w:val="7EAAB8C0"/>
@@ -23789,7 +25191,7 @@
       </w:pPr>
     </w:lvl>
   </w:abstractNum>
-  <w:abstractNum w:abstractNumId="30" w15:restartNumberingAfterBreak="0">
+  <w:abstractNum w:abstractNumId="31" w15:restartNumberingAfterBreak="0">
     <w:nsid w:val="50896F4C"/>
     <w:multiLevelType w:val="multilevel"/>
     <w:tmpl w:val="7EAAB8C0"/>
@@ -23876,7 +25278,7 @@
       </w:pPr>
     </w:lvl>
   </w:abstractNum>
-  <w:abstractNum w:abstractNumId="31" w15:restartNumberingAfterBreak="0">
+  <w:abstractNum w:abstractNumId="32" w15:restartNumberingAfterBreak="0">
     <w:nsid w:val="52106602"/>
     <w:multiLevelType w:val="multilevel"/>
     <w:tmpl w:val="710C7C44"/>
@@ -23971,7 +25373,7 @@
       </w:pPr>
     </w:lvl>
   </w:abstractNum>
-  <w:abstractNum w:abstractNumId="32" w15:restartNumberingAfterBreak="0">
+  <w:abstractNum w:abstractNumId="33" w15:restartNumberingAfterBreak="0">
     <w:nsid w:val="536D362F"/>
     <w:multiLevelType w:val="multilevel"/>
     <w:tmpl w:val="7EAAB8C0"/>
@@ -24058,7 +25460,7 @@
       </w:pPr>
     </w:lvl>
   </w:abstractNum>
-  <w:abstractNum w:abstractNumId="33" w15:restartNumberingAfterBreak="0">
+  <w:abstractNum w:abstractNumId="34" w15:restartNumberingAfterBreak="0">
     <w:nsid w:val="58020682"/>
     <w:multiLevelType w:val="multilevel"/>
     <w:tmpl w:val="7EAAB8C0"/>
@@ -24145,7 +25547,7 @@
       </w:pPr>
     </w:lvl>
   </w:abstractNum>
-  <w:abstractNum w:abstractNumId="34" w15:restartNumberingAfterBreak="0">
+  <w:abstractNum w:abstractNumId="35" w15:restartNumberingAfterBreak="0">
     <w:nsid w:val="5A4730A5"/>
     <w:multiLevelType w:val="multilevel"/>
     <w:tmpl w:val="7EAAB8C0"/>
@@ -24232,7 +25634,7 @@
       </w:pPr>
     </w:lvl>
   </w:abstractNum>
-  <w:abstractNum w:abstractNumId="35" w15:restartNumberingAfterBreak="0">
+  <w:abstractNum w:abstractNumId="36" w15:restartNumberingAfterBreak="0">
     <w:nsid w:val="5E6F00DC"/>
     <w:multiLevelType w:val="multilevel"/>
     <w:tmpl w:val="7EAAB8C0"/>
@@ -24319,7 +25721,7 @@
       </w:pPr>
     </w:lvl>
   </w:abstractNum>
-  <w:abstractNum w:abstractNumId="36" w15:restartNumberingAfterBreak="0">
+  <w:abstractNum w:abstractNumId="37" w15:restartNumberingAfterBreak="0">
     <w:nsid w:val="5EFB1767"/>
     <w:multiLevelType w:val="multilevel"/>
     <w:tmpl w:val="7EAAB8C0"/>
@@ -24406,7 +25808,7 @@
       </w:pPr>
     </w:lvl>
   </w:abstractNum>
-  <w:abstractNum w:abstractNumId="37" w15:restartNumberingAfterBreak="0">
+  <w:abstractNum w:abstractNumId="38" w15:restartNumberingAfterBreak="0">
     <w:nsid w:val="5F0B6279"/>
     <w:multiLevelType w:val="multilevel"/>
     <w:tmpl w:val="7EAAB8C0"/>
@@ -24493,7 +25895,7 @@
       </w:pPr>
     </w:lvl>
   </w:abstractNum>
-  <w:abstractNum w:abstractNumId="38" w15:restartNumberingAfterBreak="0">
+  <w:abstractNum w:abstractNumId="39" w15:restartNumberingAfterBreak="0">
     <w:nsid w:val="60EA2FF2"/>
     <w:multiLevelType w:val="multilevel"/>
     <w:tmpl w:val="7EAAB8C0"/>
@@ -24580,7 +25982,7 @@
       </w:pPr>
     </w:lvl>
   </w:abstractNum>
-  <w:abstractNum w:abstractNumId="39" w15:restartNumberingAfterBreak="0">
+  <w:abstractNum w:abstractNumId="40" w15:restartNumberingAfterBreak="0">
     <w:nsid w:val="660049A0"/>
     <w:multiLevelType w:val="multilevel"/>
     <w:tmpl w:val="7EAAB8C0"/>
@@ -24667,7 +26069,7 @@
       </w:pPr>
     </w:lvl>
   </w:abstractNum>
-  <w:abstractNum w:abstractNumId="40" w15:restartNumberingAfterBreak="0">
+  <w:abstractNum w:abstractNumId="41" w15:restartNumberingAfterBreak="0">
     <w:nsid w:val="69CF6649"/>
     <w:multiLevelType w:val="multilevel"/>
     <w:tmpl w:val="7EAAB8C0"/>
@@ -24754,7 +26156,7 @@
       </w:pPr>
     </w:lvl>
   </w:abstractNum>
-  <w:abstractNum w:abstractNumId="41" w15:restartNumberingAfterBreak="0">
+  <w:abstractNum w:abstractNumId="42" w15:restartNumberingAfterBreak="0">
     <w:nsid w:val="6A96427D"/>
     <w:multiLevelType w:val="multilevel"/>
     <w:tmpl w:val="7EAAB8C0"/>
@@ -24841,7 +26243,7 @@
       </w:pPr>
     </w:lvl>
   </w:abstractNum>
-  <w:abstractNum w:abstractNumId="42" w15:restartNumberingAfterBreak="0">
+  <w:abstractNum w:abstractNumId="43" w15:restartNumberingAfterBreak="0">
     <w:nsid w:val="6B5D2358"/>
     <w:multiLevelType w:val="multilevel"/>
     <w:tmpl w:val="3B661F36"/>
@@ -24990,7 +26392,7 @@
       </w:rPr>
     </w:lvl>
   </w:abstractNum>
-  <w:abstractNum w:abstractNumId="43" w15:restartNumberingAfterBreak="0">
+  <w:abstractNum w:abstractNumId="44" w15:restartNumberingAfterBreak="0">
     <w:nsid w:val="6DE373EA"/>
     <w:multiLevelType w:val="multilevel"/>
     <w:tmpl w:val="7EAAB8C0"/>
@@ -25077,7 +26479,7 @@
       </w:pPr>
     </w:lvl>
   </w:abstractNum>
-  <w:abstractNum w:abstractNumId="44" w15:restartNumberingAfterBreak="0">
+  <w:abstractNum w:abstractNumId="45" w15:restartNumberingAfterBreak="0">
     <w:nsid w:val="6E2144AE"/>
     <w:multiLevelType w:val="multilevel"/>
     <w:tmpl w:val="7EAAB8C0"/>
@@ -25164,7 +26566,7 @@
       </w:pPr>
     </w:lvl>
   </w:abstractNum>
-  <w:abstractNum w:abstractNumId="45" w15:restartNumberingAfterBreak="0">
+  <w:abstractNum w:abstractNumId="46" w15:restartNumberingAfterBreak="0">
     <w:nsid w:val="781A510E"/>
     <w:multiLevelType w:val="multilevel"/>
     <w:tmpl w:val="7EAAB8C0"/>
@@ -25261,19 +26663,19 @@
     <w:abstractNumId w:val="13"/>
   </w:num>
   <w:num w:numId="4">
-    <w:abstractNumId w:val="31"/>
+    <w:abstractNumId w:val="32"/>
   </w:num>
   <w:num w:numId="5">
-    <w:abstractNumId w:val="42"/>
+    <w:abstractNumId w:val="43"/>
   </w:num>
   <w:num w:numId="6">
-    <w:abstractNumId w:val="37"/>
+    <w:abstractNumId w:val="38"/>
   </w:num>
   <w:num w:numId="7">
-    <w:abstractNumId w:val="25"/>
+    <w:abstractNumId w:val="26"/>
   </w:num>
   <w:num w:numId="8">
-    <w:abstractNumId w:val="35"/>
+    <w:abstractNumId w:val="36"/>
   </w:num>
   <w:num w:numId="9">
     <w:abstractNumId w:val="22"/>
@@ -25285,10 +26687,10 @@
     <w:abstractNumId w:val="7"/>
   </w:num>
   <w:num w:numId="12">
-    <w:abstractNumId w:val="36"/>
+    <w:abstractNumId w:val="37"/>
   </w:num>
   <w:num w:numId="13">
-    <w:abstractNumId w:val="39"/>
+    <w:abstractNumId w:val="40"/>
   </w:num>
   <w:num w:numId="14">
     <w:abstractNumId w:val="24"/>
@@ -25300,19 +26702,19 @@
     <w:abstractNumId w:val="16"/>
   </w:num>
   <w:num w:numId="17">
-    <w:abstractNumId w:val="41"/>
+    <w:abstractNumId w:val="42"/>
   </w:num>
   <w:num w:numId="18">
-    <w:abstractNumId w:val="45"/>
+    <w:abstractNumId w:val="46"/>
   </w:num>
   <w:num w:numId="19">
     <w:abstractNumId w:val="6"/>
   </w:num>
   <w:num w:numId="20">
-    <w:abstractNumId w:val="33"/>
+    <w:abstractNumId w:val="34"/>
   </w:num>
   <w:num w:numId="21">
-    <w:abstractNumId w:val="40"/>
+    <w:abstractNumId w:val="41"/>
   </w:num>
   <w:num w:numId="22">
     <w:abstractNumId w:val="15"/>
@@ -25327,19 +26729,19 @@
     <w:abstractNumId w:val="14"/>
   </w:num>
   <w:num w:numId="26">
-    <w:abstractNumId w:val="44"/>
+    <w:abstractNumId w:val="45"/>
   </w:num>
   <w:num w:numId="27">
-    <w:abstractNumId w:val="26"/>
+    <w:abstractNumId w:val="27"/>
   </w:num>
   <w:num w:numId="28">
-    <w:abstractNumId w:val="32"/>
+    <w:abstractNumId w:val="33"/>
   </w:num>
   <w:num w:numId="29">
-    <w:abstractNumId w:val="27"/>
+    <w:abstractNumId w:val="28"/>
   </w:num>
   <w:num w:numId="30">
-    <w:abstractNumId w:val="43"/>
+    <w:abstractNumId w:val="44"/>
   </w:num>
   <w:num w:numId="31">
     <w:abstractNumId w:val="21"/>
@@ -25348,19 +26750,19 @@
     <w:abstractNumId w:val="1"/>
   </w:num>
   <w:num w:numId="33">
-    <w:abstractNumId w:val="38"/>
+    <w:abstractNumId w:val="39"/>
   </w:num>
   <w:num w:numId="34">
     <w:abstractNumId w:val="20"/>
   </w:num>
   <w:num w:numId="35">
-    <w:abstractNumId w:val="29"/>
+    <w:abstractNumId w:val="30"/>
   </w:num>
   <w:num w:numId="36">
     <w:abstractNumId w:val="19"/>
   </w:num>
   <w:num w:numId="37">
-    <w:abstractNumId w:val="28"/>
+    <w:abstractNumId w:val="29"/>
   </w:num>
   <w:num w:numId="38">
     <w:abstractNumId w:val="0"/>
@@ -25372,7 +26774,7 @@
     <w:abstractNumId w:val="4"/>
   </w:num>
   <w:num w:numId="41">
-    <w:abstractNumId w:val="34"/>
+    <w:abstractNumId w:val="35"/>
   </w:num>
   <w:num w:numId="42">
     <w:abstractNumId w:val="2"/>
@@ -25384,10 +26786,13 @@
     <w:abstractNumId w:val="11"/>
   </w:num>
   <w:num w:numId="45">
-    <w:abstractNumId w:val="30"/>
+    <w:abstractNumId w:val="31"/>
   </w:num>
   <w:num w:numId="46">
     <w:abstractNumId w:val="18"/>
+  </w:num>
+  <w:num w:numId="47">
+    <w:abstractNumId w:val="25"/>
   </w:num>
 </w:numbering>
 </file>
@@ -25790,7 +27195,7 @@
   <w:style w:type="paragraph" w:default="1" w:styleId="Normal">
     <w:name w:val="Normal"/>
     <w:qFormat/>
-    <w:rsid w:val="000625E9"/>
+    <w:rsid w:val="007748F2"/>
     <w:pPr>
       <w:spacing w:after="160" w:line="259" w:lineRule="auto"/>
     </w:pPr>

</xml_diff>

<commit_message>
Inertial connections - theory
</commit_message>
<xml_diff>
--- a/Chemical/Resources/Documentation/Chemical.docx
+++ b/Chemical/Resources/Documentation/Chemical.docx
@@ -7,13 +7,8 @@
         <w:pStyle w:val="Heading1"/>
         <w:jc w:val="center"/>
       </w:pPr>
-      <w:proofErr w:type="spellStart"/>
-      <w:r>
-        <w:t>Modelica</w:t>
-      </w:r>
-      <w:proofErr w:type="spellEnd"/>
-      <w:r>
-        <w:t xml:space="preserve"> Library of Chemical Processes</w:t>
+      <w:r>
+        <w:t>Modelica Library of Chemical Processes</w:t>
       </w:r>
     </w:p>
     <w:p>
@@ -188,25 +183,78 @@
       <w:r>
         <w:t>Where “U” is the free internal energy as the integration of heat energies added the solution “</w:t>
       </w:r>
-      <w:proofErr w:type="spellStart"/>
       <w:r>
         <w:t>d</w:t>
       </w:r>
       <w:r>
-        <w:t>Q</w:t>
-      </w:r>
-      <w:proofErr w:type="spellEnd"/>
-      <w:r>
-        <w:t>” and mechanical power of the solution “</w:t>
-      </w:r>
-      <w:proofErr w:type="spellStart"/>
+        <w:t>Q” and mechanical power of the solution “</w:t>
+      </w:r>
       <w:r>
         <w:t>d</w:t>
       </w:r>
       <w:r>
-        <w:t>W</w:t>
-      </w:r>
-      <w:proofErr w:type="spellEnd"/>
+        <w:t xml:space="preserve">W” as equation </w:t>
+      </w:r>
+      <w:r>
+        <w:fldChar w:fldCharType="begin"/>
+      </w:r>
+      <w:r>
+        <w:instrText>REF _Ref418546772 \r \h</w:instrText>
+      </w:r>
+      <w:r>
+        <w:fldChar w:fldCharType="separate"/>
+      </w:r>
+      <w:r>
+        <w:t>(3)</w:t>
+      </w:r>
+      <w:r>
+        <w:fldChar w:fldCharType="end"/>
+      </w:r>
+      <w:r>
+        <w:t>; “G” is a free Gibbs energy defined as the sum of each electrochemical potential “μ</w:t>
+      </w:r>
+      <w:r>
+        <w:rPr>
+          <w:vertAlign w:val="subscript"/>
+        </w:rPr>
+        <w:t>j</w:t>
+      </w:r>
+      <w:r>
+        <w:t>” multiplied by amount of the j-th substance “n</w:t>
+      </w:r>
+      <w:r>
+        <w:rPr>
+          <w:vertAlign w:val="subscript"/>
+        </w:rPr>
+        <w:t>j</w:t>
+      </w:r>
+      <w:r>
+        <w:t xml:space="preserve">” in the solution as equation </w:t>
+      </w:r>
+      <w:r>
+        <w:fldChar w:fldCharType="begin"/>
+      </w:r>
+      <w:r>
+        <w:instrText>REF _Ref418547117 \r \h</w:instrText>
+      </w:r>
+      <w:r>
+        <w:fldChar w:fldCharType="separate"/>
+      </w:r>
+      <w:r>
+        <w:t>(4)</w:t>
+      </w:r>
+      <w:r>
+        <w:fldChar w:fldCharType="end"/>
+      </w:r>
+      <w:r>
+        <w:t>; “H” is the enthalpy of the solution, which is also extensive property and can be calculated from molar enthalpies of the substances “H</w:t>
+      </w:r>
+      <w:r>
+        <w:rPr>
+          <w:vertAlign w:val="subscript"/>
+        </w:rPr>
+        <w:t>m</w:t>
+      </w:r>
       <w:r>
         <w:t xml:space="preserve">” as equation </w:t>
       </w:r>
@@ -214,112 +262,26 @@
         <w:fldChar w:fldCharType="begin"/>
       </w:r>
       <w:r>
-        <w:instrText>REF _Ref418546772 \r \h</w:instrText>
+        <w:instrText>REF _Ref418552029 \r \h</w:instrText>
       </w:r>
       <w:r>
         <w:fldChar w:fldCharType="separate"/>
       </w:r>
       <w:r>
-        <w:t>(3)</w:t>
+        <w:t>(5)</w:t>
       </w:r>
       <w:r>
         <w:fldChar w:fldCharType="end"/>
       </w:r>
       <w:r>
-        <w:t>; “G” is a free Gibbs energy defined as the sum of each electrochemical potential “</w:t>
-      </w:r>
-      <w:proofErr w:type="spellStart"/>
-      <w:r>
-        <w:t>μ</w:t>
+        <w:t>; “V”  is a volume of the solution, which is also extensive property as the sum of all molar volumes “V</w:t>
       </w:r>
       <w:r>
         <w:rPr>
           <w:vertAlign w:val="subscript"/>
         </w:rPr>
-        <w:t>j</w:t>
-      </w:r>
-      <w:proofErr w:type="spellEnd"/>
-      <w:r>
-        <w:t>” multiplied by amount of the j-</w:t>
-      </w:r>
-      <w:proofErr w:type="spellStart"/>
-      <w:r>
-        <w:t>th</w:t>
-      </w:r>
-      <w:proofErr w:type="spellEnd"/>
-      <w:r>
-        <w:t xml:space="preserve"> substance “</w:t>
-      </w:r>
-      <w:proofErr w:type="spellStart"/>
-      <w:r>
-        <w:t>n</w:t>
-      </w:r>
-      <w:r>
-        <w:rPr>
-          <w:vertAlign w:val="subscript"/>
-        </w:rPr>
-        <w:t>j</w:t>
-      </w:r>
-      <w:proofErr w:type="spellEnd"/>
-      <w:r>
-        <w:t xml:space="preserve">” in the solution as equation </w:t>
-      </w:r>
-      <w:r>
-        <w:fldChar w:fldCharType="begin"/>
-      </w:r>
-      <w:r>
-        <w:instrText>REF _Ref418547117 \r \h</w:instrText>
-      </w:r>
-      <w:r>
-        <w:fldChar w:fldCharType="separate"/>
-      </w:r>
-      <w:r>
-        <w:t>(4)</w:t>
-      </w:r>
-      <w:r>
-        <w:fldChar w:fldCharType="end"/>
-      </w:r>
-      <w:r>
-        <w:t>; “H” is the enthalpy of the solution, which is also extensive property and can be calculated from molar enthalpies of the substances “H</w:t>
-      </w:r>
-      <w:r>
-        <w:rPr>
-          <w:vertAlign w:val="subscript"/>
-        </w:rPr>
         <w:t>m</w:t>
       </w:r>
-      <w:r>
-        <w:t xml:space="preserve">” as equation </w:t>
-      </w:r>
-      <w:r>
-        <w:fldChar w:fldCharType="begin"/>
-      </w:r>
-      <w:r>
-        <w:instrText>REF _Ref418552029 \r \h</w:instrText>
-      </w:r>
-      <w:r>
-        <w:fldChar w:fldCharType="separate"/>
-      </w:r>
-      <w:r>
-        <w:t>(5)</w:t>
-      </w:r>
-      <w:r>
-        <w:fldChar w:fldCharType="end"/>
-      </w:r>
-      <w:r>
-        <w:t>; “V”  is a volume of the solution, which is also extensive property as the sum of all molar volumes “</w:t>
-      </w:r>
-      <w:proofErr w:type="spellStart"/>
-      <w:r>
-        <w:t>V</w:t>
-      </w:r>
-      <w:r>
-        <w:rPr>
-          <w:vertAlign w:val="subscript"/>
-        </w:rPr>
-        <w:t>m</w:t>
-      </w:r>
-      <w:proofErr w:type="spellEnd"/>
       <w:r>
         <w:t xml:space="preserve">” of the substances in the solution as equation </w:t>
       </w:r>
@@ -1047,16 +1009,11 @@
       <w:r>
         <w:t>. Change of this mechanical energy becomes from internal energy of the solution, so derivation of the work “</w:t>
       </w:r>
-      <w:proofErr w:type="spellStart"/>
       <w:r>
         <w:t>d</w:t>
       </w:r>
       <w:r>
-        <w:t>W</w:t>
-      </w:r>
-      <w:proofErr w:type="spellEnd"/>
-      <w:r>
-        <w:t xml:space="preserve">” is part of the change of free internal energy of the solution as mentioned in equation </w:t>
+        <w:t xml:space="preserve">W” is part of the change of free internal energy of the solution as mentioned in equation </w:t>
       </w:r>
       <w:r>
         <w:fldChar w:fldCharType="begin"/>
@@ -1339,66 +1296,16 @@
         <w:lastRenderedPageBreak/>
         <w:t>Having these equations for solution it is defined through all solution’s substances the relation between added heat “</w:t>
       </w:r>
-      <w:proofErr w:type="spellStart"/>
       <w:r>
         <w:t>d</w:t>
       </w:r>
       <w:r>
-        <w:t>Q</w:t>
-      </w:r>
-      <w:proofErr w:type="spellEnd"/>
-      <w:r>
-        <w:t xml:space="preserve">” and temperature “T” and the relation between force “F” and the position “s”. It means that the solution has two standard additional connectors – the thermal connector of </w:t>
-      </w:r>
-      <w:proofErr w:type="spellStart"/>
-      <w:r>
-        <w:t>Modelica</w:t>
-      </w:r>
-      <w:proofErr w:type="spellEnd"/>
-      <w:r>
-        <w:t xml:space="preserve"> Standard Library 3.2 (MSL) as </w:t>
-      </w:r>
-      <w:proofErr w:type="spellStart"/>
-      <w:proofErr w:type="gramStart"/>
-      <w:r>
-        <w:t>Modelica.Thermal.HeatTransfer.Interfaces</w:t>
-      </w:r>
-      <w:proofErr w:type="gramEnd"/>
-      <w:r>
-        <w:t>.HeatPort</w:t>
-      </w:r>
-      <w:proofErr w:type="spellEnd"/>
-      <w:r>
-        <w:t xml:space="preserve"> and mechanical connector from MSL as </w:t>
-      </w:r>
-      <w:proofErr w:type="spellStart"/>
-      <w:r>
-        <w:t>Modelica.Mechanics.Translational.Interfaces.Flange_a</w:t>
-      </w:r>
-      <w:proofErr w:type="spellEnd"/>
-      <w:r>
-        <w:t xml:space="preserve">. And </w:t>
-      </w:r>
-      <w:proofErr w:type="spellStart"/>
-      <w:r>
-        <w:t>Modelica</w:t>
-      </w:r>
-      <w:proofErr w:type="spellEnd"/>
-      <w:r>
-        <w:t xml:space="preserve"> compilers will handle the causality for each couple of these physical quantities.</w:t>
+        <w:t>Q” and temperature “T” and the relation between force “F” and the position “s”. It means that the solution has two standard additional connectors – the thermal connector of Modelica Standard Library 3.2 (MSL) as Modelica.Thermal.HeatTransfer.Interfaces.HeatPort and mechanical connector from MSL as Modelica.Mechanics.Translational.Interfaces.Flange_a. And Modelica compilers will handle the causality for each couple of these physical quantities.</w:t>
       </w:r>
     </w:p>
     <w:p>
       <w:r>
-        <w:t>The chemical solution can have also the electrical properties as electrical potential “ϕ” and electrical current “</w:t>
-      </w:r>
-      <w:proofErr w:type="spellStart"/>
-      <w:r>
-        <w:t>i</w:t>
-      </w:r>
-      <w:proofErr w:type="spellEnd"/>
-      <w:r>
-        <w:t xml:space="preserve">”. The non-zero electric potential “ϕ” has a direct impact to each substance with non-zero charge number.  And the change of the charges has the meaning of electric current as in equation </w:t>
+        <w:t xml:space="preserve">The chemical solution can have also the electrical properties as electrical potential “ϕ” and electrical current “i”. The non-zero electric potential “ϕ” has a direct impact to each substance with non-zero charge number.  And the change of the charges has the meaning of electric current as in equation </w:t>
       </w:r>
       <w:r>
         <w:fldChar w:fldCharType="begin"/>
@@ -1428,25 +1335,13 @@
         <w:t>j</w:t>
       </w:r>
       <w:r>
-        <w:t>” is the molar amount of j-</w:t>
-      </w:r>
-      <w:proofErr w:type="spellStart"/>
-      <w:r>
-        <w:t>th</w:t>
-      </w:r>
-      <w:proofErr w:type="spellEnd"/>
-      <w:r>
-        <w:t xml:space="preserve"> substance</w:t>
+        <w:t>” is the molar amount of j-th substance</w:t>
       </w:r>
       <w:r>
         <w:t xml:space="preserve"> base molecules</w:t>
       </w:r>
       <w:r>
-        <w:t>, “</w:t>
-      </w:r>
-      <w:proofErr w:type="spellStart"/>
-      <w:r>
-        <w:t>z</w:t>
+        <w:t>, “z</w:t>
       </w:r>
       <w:r>
         <w:rPr>
@@ -1454,7 +1349,6 @@
         </w:rPr>
         <w:t>j</w:t>
       </w:r>
-      <w:proofErr w:type="spellEnd"/>
       <w:r>
         <w:t>” is the</w:t>
       </w:r>
@@ -1462,23 +1356,7 @@
         <w:t xml:space="preserve"> charge</w:t>
       </w:r>
       <w:r>
-        <w:t xml:space="preserve"> number of the j-</w:t>
-      </w:r>
-      <w:proofErr w:type="spellStart"/>
-      <w:r>
-        <w:t>th</w:t>
-      </w:r>
-      <w:proofErr w:type="spellEnd"/>
-      <w:r>
-        <w:t xml:space="preserve"> substance (</w:t>
-      </w:r>
-      <w:proofErr w:type="gramStart"/>
-      <w:r>
-        <w:t>e.g.</w:t>
-      </w:r>
-      <w:proofErr w:type="gramEnd"/>
-      <w:r>
-        <w:t xml:space="preserve"> -1 for electron, +2 for Ca</w:t>
+        <w:t xml:space="preserve"> number of the j-th substance (e.g. -1 for electron, +2 for Ca</w:t>
       </w:r>
       <w:r>
         <w:rPr>
@@ -1653,41 +1531,12 @@
     </w:tbl>
     <w:p>
       <w:r>
-        <w:t>Having internal relation between electric potential “ϕ” and electric current “</w:t>
-      </w:r>
-      <w:proofErr w:type="spellStart"/>
-      <w:r>
-        <w:t>i</w:t>
-      </w:r>
-      <w:proofErr w:type="spellEnd"/>
-      <w:r>
-        <w:t xml:space="preserve">” there is presented also standard electrical port for the solution as </w:t>
-      </w:r>
-      <w:proofErr w:type="spellStart"/>
-      <w:proofErr w:type="gramStart"/>
-      <w:r>
-        <w:t>Modelica.Electrical.Analog.Interfaces</w:t>
-      </w:r>
-      <w:proofErr w:type="gramEnd"/>
-      <w:r>
-        <w:t>.Pin</w:t>
-      </w:r>
-      <w:proofErr w:type="spellEnd"/>
-      <w:r>
-        <w:t>. However typical electroneutral solution should have zero electric potential, so the typical usage of this port is to connect it in the electrical ground. Setting some non-zero voltage source can cause the electrochemical processes, which are dependent on electric potential of the solution.</w:t>
+        <w:t>Having internal relation between electric potential “ϕ” and electric current “i” there is presented also standard electrical port for the solution as Modelica.Electrical.Analog.Interfaces.Pin. However typical electroneutral solution should have zero electric potential, so the typical usage of this port is to connect it in the electrical ground. Setting some non-zero voltage source can cause the electrochemical processes, which are dependent on electric potential of the solution.</w:t>
       </w:r>
     </w:p>
     <w:p>
       <w:r>
-        <w:t xml:space="preserve">Each extensive property of the chemical solution, which can be calculated from properties of the chemical substances inside, is connected to the substances of the solution via </w:t>
-      </w:r>
-      <w:proofErr w:type="spellStart"/>
-      <w:r>
-        <w:t>solutionPort</w:t>
-      </w:r>
-      <w:proofErr w:type="spellEnd"/>
-      <w:r>
-        <w:t xml:space="preserve">. The solution port </w:t>
+        <w:t xml:space="preserve">Each extensive property of the chemical solution, which can be calculated from properties of the chemical substances inside, is connected to the substances of the solution via solutionPort. The solution port </w:t>
       </w:r>
       <w:r>
         <w:t>redefines</w:t>
@@ -1739,21 +1588,7 @@
               <w:rPr>
                 <w:rStyle w:val="Strong"/>
               </w:rPr>
-              <w:t>flow variables on side of the j-</w:t>
-            </w:r>
-            <w:proofErr w:type="spellStart"/>
-            <w:r>
-              <w:rPr>
-                <w:rStyle w:val="Strong"/>
-              </w:rPr>
-              <w:t>th</w:t>
-            </w:r>
-            <w:proofErr w:type="spellEnd"/>
-            <w:r>
-              <w:rPr>
-                <w:rStyle w:val="Strong"/>
-              </w:rPr>
-              <w:t xml:space="preserve"> substance</w:t>
+              <w:t>flow variables on side of the j-th substance</w:t>
             </w:r>
           </w:p>
         </w:tc>
@@ -1847,21 +1682,7 @@
               <w:rPr>
                 <w:rFonts w:eastAsia="Calibri" w:cs="Times New Roman"/>
               </w:rPr>
-              <w:t xml:space="preserve"> – </w:t>
-            </w:r>
-            <w:proofErr w:type="gramStart"/>
-            <w:r>
-              <w:rPr>
-                <w:rFonts w:eastAsia="Calibri" w:cs="Times New Roman"/>
-              </w:rPr>
-              <w:t>enthalpy ;</w:t>
-            </w:r>
-            <w:proofErr w:type="gramEnd"/>
-            <w:r>
-              <w:rPr>
-                <w:rFonts w:eastAsia="Calibri" w:cs="Times New Roman"/>
-              </w:rPr>
-              <w:t xml:space="preserve"> heat energy flow ; heat change</w:t>
+              <w:t xml:space="preserve"> – enthalpy ; heat energy flow ; heat change</w:t>
             </w:r>
           </w:p>
         </w:tc>
@@ -1997,21 +1818,7 @@
               <w:rPr>
                 <w:rFonts w:eastAsia="Calibri" w:cs="Times New Roman"/>
               </w:rPr>
-              <w:t xml:space="preserve"> – volumetric </w:t>
-            </w:r>
-            <w:proofErr w:type="gramStart"/>
-            <w:r>
-              <w:rPr>
-                <w:rFonts w:eastAsia="Calibri" w:cs="Times New Roman"/>
-              </w:rPr>
-              <w:t>flow ;</w:t>
-            </w:r>
-            <w:proofErr w:type="gramEnd"/>
-            <w:r>
-              <w:rPr>
-                <w:rFonts w:eastAsia="Calibri" w:cs="Times New Roman"/>
-              </w:rPr>
-              <w:t xml:space="preserve"> change of volume</w:t>
+              <w:t xml:space="preserve"> – volumetric flow ; change of volume</w:t>
             </w:r>
           </w:p>
         </w:tc>
@@ -2144,21 +1951,7 @@
               <w:rPr>
                 <w:rFonts w:eastAsia="Calibri" w:cs="Times New Roman"/>
               </w:rPr>
-              <w:t xml:space="preserve"> – electric </w:t>
-            </w:r>
-            <w:proofErr w:type="gramStart"/>
-            <w:r>
-              <w:rPr>
-                <w:rFonts w:eastAsia="Calibri" w:cs="Times New Roman"/>
-              </w:rPr>
-              <w:t>current ;</w:t>
-            </w:r>
-            <w:proofErr w:type="gramEnd"/>
-            <w:r>
-              <w:rPr>
-                <w:rFonts w:eastAsia="Calibri" w:cs="Times New Roman"/>
-              </w:rPr>
-              <w:t xml:space="preserve"> change of charge</w:t>
+              <w:t xml:space="preserve"> – electric current ; change of charge</w:t>
             </w:r>
           </w:p>
         </w:tc>
@@ -2730,21 +2523,7 @@
               <w:rPr>
                 <w:rFonts w:eastAsiaTheme="minorEastAsia"/>
               </w:rPr>
-              <w:t xml:space="preserve"> – free </w:t>
-            </w:r>
-            <w:proofErr w:type="gramStart"/>
-            <w:r>
-              <w:rPr>
-                <w:rFonts w:eastAsiaTheme="minorEastAsia"/>
-              </w:rPr>
-              <w:t>Gibbs</w:t>
-            </w:r>
-            <w:proofErr w:type="gramEnd"/>
-            <w:r>
-              <w:rPr>
-                <w:rFonts w:eastAsiaTheme="minorEastAsia"/>
-              </w:rPr>
-              <w:t xml:space="preserve"> energy of substance</w:t>
+              <w:t xml:space="preserve"> – free Gibbs energy of substance</w:t>
             </w:r>
           </w:p>
         </w:tc>
@@ -2831,21 +2610,7 @@
               <w:rPr>
                 <w:rFonts w:eastAsiaTheme="minorEastAsia"/>
               </w:rPr>
-              <w:t xml:space="preserve"> – free </w:t>
-            </w:r>
-            <w:proofErr w:type="gramStart"/>
-            <w:r>
-              <w:rPr>
-                <w:rFonts w:eastAsiaTheme="minorEastAsia"/>
-              </w:rPr>
-              <w:t>Gibbs</w:t>
-            </w:r>
-            <w:proofErr w:type="gramEnd"/>
-            <w:r>
-              <w:rPr>
-                <w:rFonts w:eastAsiaTheme="minorEastAsia"/>
-              </w:rPr>
-              <w:t xml:space="preserve"> energy</w:t>
+              <w:t xml:space="preserve"> – free Gibbs energy</w:t>
             </w:r>
           </w:p>
         </w:tc>
@@ -3147,11 +2912,7 @@
     <w:p>
       <w:r>
         <w:lastRenderedPageBreak/>
-        <w:t>The properties of the substance as molar mass “MM”, charge number of ion “z”, molar volume “</w:t>
-      </w:r>
-      <w:proofErr w:type="spellStart"/>
-      <w:r>
-        <w:t>V</w:t>
+        <w:t>The properties of the substance as molar mass “MM”, charge number of ion “z”, molar volume “V</w:t>
       </w:r>
       <w:r>
         <w:rPr>
@@ -3159,7 +2920,6 @@
         </w:rPr>
         <w:t>m</w:t>
       </w:r>
-      <w:proofErr w:type="spellEnd"/>
       <w:r>
         <w:t>” or molar enthalpy “H</w:t>
       </w:r>
@@ -3177,7 +2937,6 @@
       <w:r>
         <w:t>The model of substance is accumulating the molar flow of the substance “</w:t>
       </w:r>
-      <w:proofErr w:type="spellStart"/>
       <w:r>
         <w:t>d</w:t>
       </w:r>
@@ -3193,17 +2952,8 @@
         </w:rPr>
         <w:t>j</w:t>
       </w:r>
-      <w:proofErr w:type="spellEnd"/>
-      <w:r>
-        <w:t xml:space="preserve">” into the </w:t>
-      </w:r>
-      <w:proofErr w:type="gramStart"/>
-      <w:r>
-        <w:t>amount</w:t>
-      </w:r>
-      <w:proofErr w:type="gramEnd"/>
-      <w:r>
-        <w:t xml:space="preserve"> of</w:t>
+      <w:r>
+        <w:t>” into the amount of</w:t>
       </w:r>
       <w:r>
         <w:t xml:space="preserve"> base molecules of the</w:t>
@@ -3239,15 +2989,7 @@
         <w:fldChar w:fldCharType="end"/>
       </w:r>
       <w:r>
-        <w:t xml:space="preserve">. Having the </w:t>
-      </w:r>
-      <w:proofErr w:type="gramStart"/>
-      <w:r>
-        <w:t>amount</w:t>
-      </w:r>
-      <w:proofErr w:type="gramEnd"/>
-      <w:r>
-        <w:t xml:space="preserve"> of </w:t>
+        <w:t xml:space="preserve">. Having the amount of </w:t>
       </w:r>
       <w:r>
         <w:t xml:space="preserve">particles of the </w:t>
@@ -3255,7 +2997,6 @@
       <w:r>
         <w:t>substance “</w:t>
       </w:r>
-      <w:proofErr w:type="spellStart"/>
       <w:r>
         <w:t>n</w:t>
       </w:r>
@@ -3265,13 +3006,8 @@
         </w:rPr>
         <w:t>j</w:t>
       </w:r>
-      <w:proofErr w:type="spellEnd"/>
-      <w:r>
-        <w:t>” and the amount of solution “n” there is possible to present the mole fraction of the substance in solution “</w:t>
-      </w:r>
-      <w:proofErr w:type="spellStart"/>
-      <w:r>
-        <w:t>x</w:t>
+      <w:r>
+        <w:t>” and the amount of solution “n” there is possible to present the mole fraction of the substance in solution “x</w:t>
       </w:r>
       <w:r>
         <w:rPr>
@@ -3279,7 +3015,6 @@
         </w:rPr>
         <w:t>j</w:t>
       </w:r>
-      <w:proofErr w:type="spellEnd"/>
       <w:r>
         <w:t xml:space="preserve">” as equation </w:t>
       </w:r>
@@ -3299,11 +3034,7 @@
         <w:fldChar w:fldCharType="end"/>
       </w:r>
       <w:r>
-        <w:t>, which is typically the same as activity of the substance “</w:t>
-      </w:r>
-      <w:proofErr w:type="spellStart"/>
-      <w:r>
-        <w:t>a</w:t>
+        <w:t>, which is typically the same as activity of the substance “a</w:t>
       </w:r>
       <w:r>
         <w:softHyphen/>
@@ -3314,7 +3045,6 @@
         </w:rPr>
         <w:t>j</w:t>
       </w:r>
-      <w:proofErr w:type="spellEnd"/>
       <w:r>
         <w:t xml:space="preserve">” defined by equation </w:t>
       </w:r>
@@ -3334,11 +3064,7 @@
         <w:fldChar w:fldCharType="end"/>
       </w:r>
       <w:r>
-        <w:t>. However there exist some special cases, when the activity is different. This can be corrected by activity coefficient “</w:t>
-      </w:r>
-      <w:proofErr w:type="spellStart"/>
-      <w:r>
-        <w:t>γ</w:t>
+        <w:t>. However there exist some special cases, when the activity is different. This can be corrected by activity coefficient “γ</w:t>
       </w:r>
       <w:r>
         <w:rPr>
@@ -3346,7 +3072,6 @@
         </w:rPr>
         <w:t>j</w:t>
       </w:r>
-      <w:proofErr w:type="spellEnd"/>
       <w:r>
         <w:t>” different as 1.</w:t>
       </w:r>
@@ -4725,41 +4450,13 @@
         <w:rPr>
           <w:rFonts w:ascii="Cambria Math" w:eastAsiaTheme="minorEastAsia" w:hAnsi="Cambria Math"/>
         </w:rPr>
-        <w:t xml:space="preserve">   </w:t>
-      </w:r>
-      <w:proofErr w:type="gramStart"/>
+        <w:t xml:space="preserve">   E.g. water – see ref. </w:t>
+      </w:r>
       <w:r>
         <w:rPr>
           <w:rFonts w:ascii="Cambria Math" w:eastAsiaTheme="minorEastAsia" w:hAnsi="Cambria Math"/>
         </w:rPr>
-        <w:t>E.g.</w:t>
-      </w:r>
-      <w:proofErr w:type="gramEnd"/>
-      <w:r>
-        <w:rPr>
-          <w:rFonts w:ascii="Cambria Math" w:eastAsiaTheme="minorEastAsia" w:hAnsi="Cambria Math"/>
-        </w:rPr>
-        <w:t xml:space="preserve"> water – see ref. </w:t>
-      </w:r>
-      <w:r>
-        <w:rPr>
-          <w:rFonts w:ascii="Cambria Math" w:eastAsiaTheme="minorEastAsia" w:hAnsi="Cambria Math"/>
-        </w:rPr>
-        <w:t xml:space="preserve">Mateják, Marek, and Jiří </w:t>
-      </w:r>
-      <w:proofErr w:type="spellStart"/>
-      <w:r>
-        <w:rPr>
-          <w:rFonts w:ascii="Cambria Math" w:eastAsiaTheme="minorEastAsia" w:hAnsi="Cambria Math"/>
-        </w:rPr>
-        <w:t>Kofránek</w:t>
-      </w:r>
-      <w:proofErr w:type="spellEnd"/>
-      <w:r>
-        <w:rPr>
-          <w:rFonts w:ascii="Cambria Math" w:eastAsiaTheme="minorEastAsia" w:hAnsi="Cambria Math"/>
-        </w:rPr>
-        <w:t>. 2020. “Molar Amount of Water.” Medsoft32 (1): 59</w:t>
+        <w:t>Mateják, Marek, and Jiří Kofránek. 2020. “Molar Amount of Water.” Medsoft32 (1): 59</w:t>
       </w:r>
       <w:r>
         <w:rPr>
@@ -4788,11 +4485,7 @@
         <w:fldChar w:fldCharType="end"/>
       </w:r>
       <w:r>
-        <w:t>, where “</w:t>
-      </w:r>
-      <w:proofErr w:type="spellStart"/>
-      <w:r>
-        <w:t>μ</w:t>
+        <w:t>, where “μ</w:t>
       </w:r>
       <w:r>
         <w:rPr>
@@ -4800,13 +4493,8 @@
         </w:rPr>
         <w:t>o</w:t>
       </w:r>
-      <w:proofErr w:type="spellEnd"/>
-      <w:r>
-        <w:t>” is the chemical potential of the pure substance (</w:t>
-      </w:r>
-      <w:proofErr w:type="spellStart"/>
-      <w:r>
-        <w:t>a</w:t>
+      <w:r>
+        <w:t>” is the chemical potential of the pure substance (a</w:t>
       </w:r>
       <w:r>
         <w:rPr>
@@ -4814,7 +4502,6 @@
         </w:rPr>
         <w:t>j</w:t>
       </w:r>
-      <w:proofErr w:type="spellEnd"/>
       <w:r>
         <w:t>=1), and R is gas constant. The chemical potential is independent on electric potential and it is equal to the electrochemical potential at zero electric potential (ϕ=0).</w:t>
       </w:r>
@@ -5294,26 +4981,16 @@
     </w:tbl>
     <w:p>
       <w:r>
-        <w:t>The chemical potential of the pure substance “</w:t>
-      </w:r>
-      <w:proofErr w:type="spellStart"/>
-      <w:r>
-        <w:t>μ</w:t>
-      </w:r>
-      <w:proofErr w:type="gramStart"/>
+        <w:t>The chemical potential of the pure substance “μ</w:t>
+      </w:r>
       <w:r>
         <w:rPr>
           <w:vertAlign w:val="superscript"/>
         </w:rPr>
         <w:t>o</w:t>
       </w:r>
-      <w:proofErr w:type="spellEnd"/>
-      <w:r>
-        <w:t>“ is</w:t>
-      </w:r>
-      <w:proofErr w:type="gramEnd"/>
-      <w:r>
-        <w:t xml:space="preserve"> the main property of the substance. It is temperature and pressure dependent and its derivation for ideal gas substance and for incompressible substance is in the end of this article. </w:t>
+      <w:r>
+        <w:t xml:space="preserve">“ is the main property of the substance. It is temperature and pressure dependent and its derivation for ideal gas substance and for incompressible substance is in the end of this article. </w:t>
       </w:r>
     </w:p>
     <w:p>
@@ -5425,15 +5102,7 @@
     </w:p>
     <w:p>
       <w:r>
-        <w:t xml:space="preserve">The most, if not all, chemical processes are equilibration of the electrochemical potentials. The chemical equilibrium is state, when the chemical process stops and it does not generate any molar changes of any substance. And at this time the sum electrochemical potentials of reactants </w:t>
-      </w:r>
-      <w:proofErr w:type="gramStart"/>
-      <w:r>
-        <w:t>is</w:t>
-      </w:r>
-      <w:proofErr w:type="gramEnd"/>
-      <w:r>
-        <w:t xml:space="preserve"> the same as the sum of electrochemical potentials of products. Each equilibrium of electrochemical potentials is described by the equation </w:t>
+        <w:t xml:space="preserve">The most, if not all, chemical processes are equilibration of the electrochemical potentials. The chemical equilibrium is state, when the chemical process stops and it does not generate any molar changes of any substance. And at this time the sum electrochemical potentials of reactants is the same as the sum of electrochemical potentials of products. Each equilibrium of electrochemical potentials is described by the equation </w:t>
       </w:r>
       <w:r>
         <w:fldChar w:fldCharType="begin"/>
@@ -5451,11 +5120,7 @@
         <w:fldChar w:fldCharType="end"/>
       </w:r>
       <w:r>
-        <w:t>, where “</w:t>
-      </w:r>
-      <w:proofErr w:type="spellStart"/>
-      <w:r>
-        <w:t>v</w:t>
+        <w:t>, where “v</w:t>
       </w:r>
       <w:r>
         <w:rPr>
@@ -5463,7 +5128,6 @@
         </w:rPr>
         <w:t>j</w:t>
       </w:r>
-      <w:proofErr w:type="spellEnd"/>
       <w:r>
         <w:t xml:space="preserve">” is stoichiometry </w:t>
       </w:r>
@@ -5471,15 +5135,7 @@
         <w:t>number</w:t>
       </w:r>
       <w:r>
-        <w:t xml:space="preserve"> negative for reactants and positive for products (</w:t>
-      </w:r>
-      <w:proofErr w:type="gramStart"/>
-      <w:r>
-        <w:t>e.g.</w:t>
-      </w:r>
-      <w:proofErr w:type="gramEnd"/>
-      <w:r>
-        <w:t xml:space="preserve"> transport of the substance A</w:t>
+        <w:t xml:space="preserve"> negative for reactants and positive for products (e.g. transport of the substance A</w:t>
       </w:r>
       <w:r>
         <w:rPr>
@@ -5488,11 +5144,7 @@
         <w:t xml:space="preserve">in </w:t>
       </w:r>
       <w:r>
-        <w:t xml:space="preserve">&lt;-&gt; </w:t>
-      </w:r>
-      <w:proofErr w:type="spellStart"/>
-      <w:r>
-        <w:t>A</w:t>
+        <w:t>&lt;-&gt; A</w:t>
       </w:r>
       <w:r>
         <w:rPr>
@@ -5500,7 +5152,6 @@
         </w:rPr>
         <w:t>out</w:t>
       </w:r>
-      <w:proofErr w:type="spellEnd"/>
       <w:r>
         <w:t xml:space="preserve"> has stoichiometry v</w:t>
       </w:r>
@@ -5511,11 +5162,7 @@
         <w:t>in</w:t>
       </w:r>
       <w:r>
-        <w:t xml:space="preserve">=-1, </w:t>
-      </w:r>
-      <w:proofErr w:type="spellStart"/>
-      <w:r>
-        <w:t>v</w:t>
+        <w:t>=-1, v</w:t>
       </w:r>
       <w:r>
         <w:rPr>
@@ -5523,7 +5170,6 @@
         </w:rPr>
         <w:t>out</w:t>
       </w:r>
-      <w:proofErr w:type="spellEnd"/>
       <w:r>
         <w:t xml:space="preserve">=1; chemical reaction </w:t>
       </w:r>
@@ -5890,7 +5536,6 @@
       <w:r>
         <w:t>Where at equilibrium each molar flow of the substance “</w:t>
       </w:r>
-      <w:proofErr w:type="spellStart"/>
       <w:r>
         <w:t>d</w:t>
       </w:r>
@@ -5906,11 +5551,9 @@
         </w:rPr>
         <w:t>j</w:t>
       </w:r>
-      <w:proofErr w:type="spellEnd"/>
       <w:r>
         <w:t>” and molar flow of the process “</w:t>
       </w:r>
-      <w:proofErr w:type="spellStart"/>
       <w:r>
         <w:t>d</w:t>
       </w:r>
@@ -5923,7 +5566,6 @@
         </w:rPr>
         <w:t>p</w:t>
       </w:r>
-      <w:proofErr w:type="spellEnd"/>
       <w:r>
         <w:t xml:space="preserve">” is zero. </w:t>
       </w:r>
@@ -5948,15 +5590,7 @@
         <w:fldChar w:fldCharType="end"/>
       </w:r>
       <w:r>
-        <w:t xml:space="preserve">, which is also the direct result of molar </w:t>
-      </w:r>
-      <w:proofErr w:type="gramStart"/>
-      <w:r>
-        <w:t>Gibbs</w:t>
-      </w:r>
-      <w:proofErr w:type="gramEnd"/>
-      <w:r>
-        <w:t xml:space="preserve"> energy of the reaction calculated using Hess’ law from chemical potentials of pure substances as usually calculated in physical chemistry. The equation </w:t>
+        <w:t xml:space="preserve">, which is also the direct result of molar Gibbs energy of the reaction calculated using Hess’ law from chemical potentials of pure substances as usually calculated in physical chemistry. The equation </w:t>
       </w:r>
       <w:r>
         <w:fldChar w:fldCharType="begin"/>
@@ -6316,32 +5950,12 @@
     <w:p/>
     <w:p>
       <w:r>
-        <w:t>The equilibrium of the diffusion process of the substance ends with the same electrochemical potentials “</w:t>
-      </w:r>
-      <w:proofErr w:type="gramStart"/>
-      <w:r>
-        <w:t>μ“ of</w:t>
-      </w:r>
-      <w:proofErr w:type="gramEnd"/>
-      <w:r>
-        <w:t xml:space="preserve"> the substance in each place of the solution. The same “μ” means the same activity “a” of the substance and the same “a” means the same mole fraction “x” of the substance. </w:t>
-      </w:r>
-      <w:proofErr w:type="gramStart"/>
-      <w:r>
-        <w:t>So</w:t>
-      </w:r>
-      <w:proofErr w:type="gramEnd"/>
-      <w:r>
-        <w:t xml:space="preserve"> the ideal diffusion ends with homogenous mixture, where the concentration of the substance is the same at each place. </w:t>
+        <w:t xml:space="preserve">The equilibrium of the diffusion process of the substance ends with the same electrochemical potentials “μ“ of the substance in each place of the solution. The same “μ” means the same activity “a” of the substance and the same “a” means the same mole fraction “x” of the substance. So the ideal diffusion ends with homogenous mixture, where the concentration of the substance is the same at each place. </w:t>
       </w:r>
     </w:p>
     <w:p>
       <w:r>
-        <w:t>The osmosis is the diffusion of electroneutral (</w:t>
-      </w:r>
-      <w:proofErr w:type="spellStart"/>
-      <w:r>
-        <w:t>z</w:t>
+        <w:t>The osmosis is the diffusion of electroneutral (z</w:t>
       </w:r>
       <w:r>
         <w:rPr>
@@ -6349,29 +5963,8 @@
         </w:rPr>
         <w:t>j</w:t>
       </w:r>
-      <w:proofErr w:type="spellEnd"/>
-      <w:r>
-        <w:t xml:space="preserve">=0) substances through semipermeable membrane. It is a membrane, through which some substances can freely diffuse and other cannot. For </w:t>
-      </w:r>
-      <w:proofErr w:type="gramStart"/>
-      <w:r>
-        <w:t>example</w:t>
-      </w:r>
-      <w:proofErr w:type="gramEnd"/>
-      <w:r>
-        <w:t xml:space="preserve"> the cellular membrane in biology is very selective and even a water must have a membrane channel to be enabled the transport through it. The water </w:t>
-      </w:r>
-      <w:proofErr w:type="gramStart"/>
-      <w:r>
-        <w:t>cross</w:t>
-      </w:r>
-      <w:proofErr w:type="gramEnd"/>
-      <w:r>
-        <w:t xml:space="preserve"> the membrane to reach the same mole fraction on both sides if there are the same pressure on both side of the membrane. If not, and the pressures are different, then the pressure dependence at equilibrium is reaching osmotic pressure “Π” of the substance with molar volume “</w:t>
-      </w:r>
-      <w:proofErr w:type="spellStart"/>
-      <w:r>
-        <w:t>V</w:t>
+      <w:r>
+        <w:t>=0) substances through semipermeable membrane. It is a membrane, through which some substances can freely diffuse and other cannot. For example the cellular membrane in biology is very selective and even a water must have a membrane channel to be enabled the transport through it. The water cross the membrane to reach the same mole fraction on both sides if there are the same pressure on both side of the membrane. If not, and the pressures are different, then the pressure dependence at equilibrium is reaching osmotic pressure “Π” of the substance with molar volume “V</w:t>
       </w:r>
       <w:r>
         <w:rPr>
@@ -6379,7 +5972,6 @@
         </w:rPr>
         <w:t>m</w:t>
       </w:r>
-      <w:proofErr w:type="spellEnd"/>
       <w:r>
         <w:t xml:space="preserve">” as in equation </w:t>
       </w:r>
@@ -6738,39 +6330,7 @@
         <w:t>j</w:t>
       </w:r>
       <w:r>
-        <w:t xml:space="preserve">≠0), the substances which has an electric charge. Because at steady state the </w:t>
-      </w:r>
-      <w:proofErr w:type="spellStart"/>
-      <w:r>
-        <w:t>Donnan’s</w:t>
-      </w:r>
-      <w:proofErr w:type="spellEnd"/>
-      <w:r>
-        <w:t xml:space="preserve"> equilibrium is reached as expected, the concentrations of the free diffusible ion can be different on both side of the membrane during this equilibrium. </w:t>
-      </w:r>
-      <w:proofErr w:type="gramStart"/>
-      <w:r>
-        <w:t>However</w:t>
-      </w:r>
-      <w:proofErr w:type="gramEnd"/>
-      <w:r>
-        <w:t xml:space="preserve"> the electrochemical potentials of this ion is the same on both side of the membrane. </w:t>
-      </w:r>
-      <w:proofErr w:type="gramStart"/>
-      <w:r>
-        <w:t>This phenomena</w:t>
-      </w:r>
-      <w:proofErr w:type="gramEnd"/>
-      <w:r>
-        <w:t xml:space="preserve"> generate the direct relation between </w:t>
-      </w:r>
-      <w:proofErr w:type="spellStart"/>
-      <w:r>
-        <w:t>Donnan’s</w:t>
-      </w:r>
-      <w:proofErr w:type="spellEnd"/>
-      <w:r>
-        <w:t xml:space="preserve"> coefficient as ration of </w:t>
+        <w:t xml:space="preserve">≠0), the substances which has an electric charge. Because at steady state the Donnan’s equilibrium is reached as expected, the concentrations of the free diffusible ion can be different on both side of the membrane during this equilibrium. However the electrochemical potentials of this ion is the same on both side of the membrane. This phenomena generate the direct relation between Donnan’s coefficient as ration of </w:t>
       </w:r>
       <w:r>
         <w:lastRenderedPageBreak/>
@@ -6801,11 +6361,7 @@
         <w:t>in</w:t>
       </w:r>
       <w:r>
-        <w:t xml:space="preserve">=-1, </w:t>
-      </w:r>
-      <w:proofErr w:type="spellStart"/>
-      <w:r>
-        <w:t>v</w:t>
+        <w:t>=-1, v</w:t>
       </w:r>
       <w:r>
         <w:rPr>
@@ -6813,13 +6369,8 @@
         </w:rPr>
         <w:t>out</w:t>
       </w:r>
-      <w:proofErr w:type="spellEnd"/>
-      <w:r>
-        <w:t xml:space="preserve">=1 and electrochemical potentials of the same ion are </w:t>
-      </w:r>
-      <w:proofErr w:type="spellStart"/>
-      <w:r>
-        <w:t>μ</w:t>
+      <w:r>
+        <w:t>=1 and electrochemical potentials of the same ion are μ</w:t>
       </w:r>
       <w:r>
         <w:rPr>
@@ -6827,13 +6378,8 @@
         </w:rPr>
         <w:t>in</w:t>
       </w:r>
-      <w:proofErr w:type="spellEnd"/>
-      <w:r>
-        <w:t xml:space="preserve"> and </w:t>
-      </w:r>
-      <w:proofErr w:type="spellStart"/>
-      <w:r>
-        <w:t>μ</w:t>
+      <w:r>
+        <w:t xml:space="preserve"> and μ</w:t>
       </w:r>
       <w:r>
         <w:rPr>
@@ -6841,13 +6387,8 @@
         </w:rPr>
         <w:t>out</w:t>
       </w:r>
-      <w:proofErr w:type="spellEnd"/>
-      <w:r>
-        <w:t xml:space="preserve"> with the same </w:t>
-      </w:r>
-      <w:proofErr w:type="spellStart"/>
-      <w:r>
-        <w:t>μ</w:t>
+      <w:r>
+        <w:t xml:space="preserve"> with the same μ</w:t>
       </w:r>
       <w:r>
         <w:rPr>
@@ -6855,7 +6396,6 @@
         </w:rPr>
         <w:t>o</w:t>
       </w:r>
-      <w:proofErr w:type="spellEnd"/>
       <w:r>
         <w:t xml:space="preserve">, temperature T and activity coefficient γ on both side of the membrane. And the membrane potential is the difference of the electric voltages of the solutions as in equation </w:t>
       </w:r>
@@ -7157,11 +6697,7 @@
     <w:p/>
     <w:p>
       <w:r>
-        <w:t>Gas dissolution in liquids equilibrates the electrochemical potentials between the gaseous and the dissolved substance. This process is called Henry’s law and the ratio between gaseous and dissolved concentration is called Henry’s coefficient “</w:t>
-      </w:r>
-      <w:proofErr w:type="spellStart"/>
-      <w:r>
-        <w:t>k</w:t>
+        <w:t>Gas dissolution in liquids equilibrates the electrochemical potentials between the gaseous and the dissolved substance. This process is called Henry’s law and the ratio between gaseous and dissolved concentration is called Henry’s coefficient “k</w:t>
       </w:r>
       <w:r>
         <w:rPr>
@@ -7169,7 +6705,6 @@
         </w:rPr>
         <w:t>H</w:t>
       </w:r>
-      <w:proofErr w:type="spellEnd"/>
       <w:r>
         <w:t xml:space="preserve">”. From the steady state equation </w:t>
       </w:r>
@@ -7207,11 +6742,7 @@
         <w:fldChar w:fldCharType="end"/>
       </w:r>
       <w:r>
-        <w:t xml:space="preserve">, </w:t>
-      </w:r>
-      <w:proofErr w:type="spellStart"/>
-      <w:r>
-        <w:t>μ</w:t>
+        <w:t>, μ</w:t>
       </w:r>
       <w:r>
         <w:rPr>
@@ -7225,7 +6756,6 @@
         </w:rPr>
         <w:t>g</w:t>
       </w:r>
-      <w:proofErr w:type="spellEnd"/>
       <w:r>
         <w:t xml:space="preserve"> as chemical potential of the pure gaseous substance</w:t>
       </w:r>
@@ -7236,11 +6766,7 @@
         <w:t xml:space="preserve"> </w:t>
       </w:r>
       <w:r>
-        <w:t xml:space="preserve">and </w:t>
-      </w:r>
-      <w:proofErr w:type="spellStart"/>
-      <w:r>
-        <w:t>μ</w:t>
+        <w:t>and μ</w:t>
       </w:r>
       <w:r>
         <w:rPr>
@@ -7254,17 +6780,8 @@
         </w:rPr>
         <w:t>d</w:t>
       </w:r>
-      <w:proofErr w:type="spellEnd"/>
-      <w:r>
-        <w:t xml:space="preserve"> as extrapolated chemical potential of the pure dissolved substance. The same principle is the vaporization of the solvent called </w:t>
-      </w:r>
-      <w:proofErr w:type="spellStart"/>
-      <w:r>
-        <w:t>Raoult’s</w:t>
-      </w:r>
-      <w:proofErr w:type="spellEnd"/>
-      <w:r>
-        <w:t xml:space="preserve"> law </w:t>
+      <w:r>
+        <w:t xml:space="preserve"> as extrapolated chemical potential of the pure dissolved substance. The same principle is the vaporization of the solvent called Raoult’s law </w:t>
       </w:r>
       <w:r>
         <w:fldChar w:fldCharType="begin"/>
@@ -7300,11 +6817,7 @@
         <w:t>g</w:t>
       </w:r>
       <w:r>
-        <w:t>=</w:t>
-      </w:r>
-      <w:proofErr w:type="spellStart"/>
-      <w:r>
-        <w:t>p</w:t>
+        <w:t>=p</w:t>
       </w:r>
       <w:r>
         <w:rPr>
@@ -7312,7 +6825,6 @@
         </w:rPr>
         <w:t>vap</w:t>
       </w:r>
-      <w:proofErr w:type="spellEnd"/>
       <w:r>
         <w:t>/p</w:t>
       </w:r>
@@ -7323,11 +6835,7 @@
         <w:t>air</w:t>
       </w:r>
       <w:r>
-        <w:t xml:space="preserve"> is also determined by </w:t>
-      </w:r>
-      <w:proofErr w:type="spellStart"/>
-      <w:r>
-        <w:t>μ</w:t>
+        <w:t xml:space="preserve"> is also determined by μ</w:t>
       </w:r>
       <w:r>
         <w:rPr>
@@ -7341,13 +6849,8 @@
         </w:rPr>
         <w:t>d</w:t>
       </w:r>
-      <w:proofErr w:type="spellEnd"/>
-      <w:r>
-        <w:t xml:space="preserve"> of pure liquid and </w:t>
-      </w:r>
-      <w:proofErr w:type="spellStart"/>
-      <w:r>
-        <w:t>μ</w:t>
+      <w:r>
+        <w:t xml:space="preserve"> of pure liquid and μ</w:t>
       </w:r>
       <w:r>
         <w:rPr>
@@ -7361,7 +6864,6 @@
         </w:rPr>
         <w:t>g</w:t>
       </w:r>
-      <w:proofErr w:type="spellEnd"/>
       <w:r>
         <w:t xml:space="preserve"> of pure vapor of the substance. The last relation from gas dissolution series is dissolution in solid substances called as Sievert’s law </w:t>
       </w:r>
@@ -7923,13 +7425,8 @@
             </w:pPr>
             <w:bookmarkStart w:id="19" w:name="_Ref418606743"/>
             <w:bookmarkStart w:id="20" w:name="_Ref418619107"/>
-            <w:proofErr w:type="spellStart"/>
             <w:r>
-              <w:t>Raoult’s</w:t>
-            </w:r>
-            <w:proofErr w:type="spellEnd"/>
-            <w:r>
-              <w:t xml:space="preserve"> </w:t>
+              <w:t xml:space="preserve">Raoult’s </w:t>
             </w:r>
             <w:bookmarkEnd w:id="19"/>
             <w:r>
@@ -9904,6 +9401,7 @@
               </w:numPr>
               <w:spacing w:after="0" w:line="240" w:lineRule="auto"/>
             </w:pPr>
+            <w:bookmarkStart w:id="23" w:name="_Ref206495327"/>
             <w:r>
               <w:t>Relations between molar heat capacity</w:t>
             </w:r>
@@ -9911,7 +9409,11 @@
               <w:t xml:space="preserve">, </w:t>
             </w:r>
             <w:r>
-              <w:t xml:space="preserve">molar enthalpy and molar entropy </w:t>
+              <w:t>molar enthalpy and molar entropy</w:t>
+            </w:r>
+            <w:bookmarkEnd w:id="23"/>
+            <w:r>
+              <w:t xml:space="preserve"> </w:t>
             </w:r>
           </w:p>
         </w:tc>
@@ -9963,21 +9465,7 @@
         <w:rPr>
           <w:rFonts w:eastAsiaTheme="minorEastAsia"/>
         </w:rPr>
-        <w:t xml:space="preserve">McBride B.J., </w:t>
-      </w:r>
-      <w:proofErr w:type="spellStart"/>
-      <w:r>
-        <w:rPr>
-          <w:rFonts w:eastAsiaTheme="minorEastAsia"/>
-        </w:rPr>
-        <w:t>Zehe</w:t>
-      </w:r>
-      <w:proofErr w:type="spellEnd"/>
-      <w:r>
-        <w:rPr>
-          <w:rFonts w:eastAsiaTheme="minorEastAsia"/>
-        </w:rPr>
-        <w:t xml:space="preserve"> M.J., and Gordon S. (2002): NASA Glenn Coefficients for Calculating Thermodynamic Properties of Individual Species. NASA report TP-2002-211556</w:t>
+        <w:t>McBride B.J., Zehe M.J., and Gordon S. (2002): NASA Glenn Coefficients for Calculating Thermodynamic Properties of Individual Species. NASA report TP-2002-211556</w:t>
       </w:r>
       <w:r>
         <w:rPr>
@@ -10221,7 +9709,7 @@
               <w:spacing w:after="0" w:line="240" w:lineRule="auto"/>
               <w:cnfStyle w:val="100000000000" w:firstRow="1" w:lastRow="0" w:firstColumn="0" w:lastColumn="0" w:oddVBand="0" w:evenVBand="0" w:oddHBand="0" w:evenHBand="0" w:firstRowFirstColumn="0" w:firstRowLastColumn="0" w:lastRowFirstColumn="0" w:lastRowLastColumn="0"/>
             </w:pPr>
-            <w:bookmarkStart w:id="23" w:name="_Ref196036416"/>
+            <w:bookmarkStart w:id="24" w:name="_Ref196036416"/>
             <w:r>
               <w:t>Enthalpy</w:t>
             </w:r>
@@ -10231,7 +9719,7 @@
             <w:r>
               <w:t>of formation</w:t>
             </w:r>
-            <w:bookmarkEnd w:id="23"/>
+            <w:bookmarkEnd w:id="24"/>
           </w:p>
         </w:tc>
       </w:tr>
@@ -10441,7 +9929,7 @@
                 <w:bCs/>
               </w:rPr>
             </w:pPr>
-            <w:bookmarkStart w:id="24" w:name="_Ref196036422"/>
+            <w:bookmarkStart w:id="25" w:name="_Ref196036422"/>
             <w:r>
               <w:rPr>
                 <w:b/>
@@ -10449,7 +9937,7 @@
               </w:rPr>
               <w:t>Standard entropy</w:t>
             </w:r>
-            <w:bookmarkEnd w:id="24"/>
+            <w:bookmarkEnd w:id="25"/>
           </w:p>
         </w:tc>
       </w:tr>
@@ -10857,16 +10345,7 @@
                       <w:rPr>
                         <w:rFonts w:ascii="Cambria Math" w:hAnsi="Cambria Math"/>
                       </w:rPr>
-                      <m:t>m</m:t>
-                    </m:r>
-                    <m:r>
-                      <m:rPr>
-                        <m:sty m:val="bi"/>
-                      </m:rPr>
-                      <w:rPr>
-                        <w:rFonts w:ascii="Cambria Math" w:hAnsi="Cambria Math"/>
-                      </w:rPr>
-                      <m:t>,pure</m:t>
+                      <m:t>m,pure</m:t>
                     </m:r>
                   </m:sub>
                 </m:sSub>
@@ -10935,7 +10414,7 @@
                 <w:bCs/>
               </w:rPr>
             </w:pPr>
-            <w:bookmarkStart w:id="25" w:name="_Ref196036437"/>
+            <w:bookmarkStart w:id="26" w:name="_Ref196036437"/>
             <w:r>
               <w:rPr>
                 <w:b/>
@@ -10943,7 +10422,7 @@
               </w:rPr>
               <w:t>Entropy of formation</w:t>
             </w:r>
-            <w:bookmarkEnd w:id="25"/>
+            <w:bookmarkEnd w:id="26"/>
           </w:p>
         </w:tc>
       </w:tr>
@@ -11504,21 +10983,7 @@
         <w:rPr>
           <w:rFonts w:eastAsiaTheme="minorEastAsia"/>
         </w:rPr>
-        <w:t xml:space="preserve"> </w:t>
-      </w:r>
-      <w:proofErr w:type="gramStart"/>
-      <w:r>
-        <w:rPr>
-          <w:rFonts w:eastAsiaTheme="minorEastAsia"/>
-        </w:rPr>
-        <w:t>Gibbs</w:t>
-      </w:r>
-      <w:proofErr w:type="gramEnd"/>
-      <w:r>
-        <w:rPr>
-          <w:rFonts w:eastAsiaTheme="minorEastAsia"/>
-        </w:rPr>
-        <w:t xml:space="preserve"> energy of formation at defined temperature</w:t>
+        <w:t xml:space="preserve"> Gibbs energy of formation at defined temperature</w:t>
       </w:r>
       <w:r>
         <w:rPr>
@@ -11651,21 +11116,7 @@
         <w:rPr>
           <w:rFonts w:eastAsiaTheme="minorEastAsia"/>
         </w:rPr>
-        <w:t xml:space="preserve"> reflects entropy-pressure dependence such as phase of the substance. </w:t>
-      </w:r>
-      <w:proofErr w:type="gramStart"/>
-      <w:r>
-        <w:rPr>
-          <w:rFonts w:eastAsiaTheme="minorEastAsia"/>
-        </w:rPr>
-        <w:t>E.g.</w:t>
-      </w:r>
-      <w:proofErr w:type="gramEnd"/>
-      <w:r>
-        <w:rPr>
-          <w:rFonts w:eastAsiaTheme="minorEastAsia"/>
-        </w:rPr>
-        <w:t xml:space="preserve"> ideal gases has </w:t>
+        <w:t xml:space="preserve"> reflects entropy-pressure dependence such as phase of the substance. E.g. ideal gases has </w:t>
       </w:r>
       <m:oMath>
         <m:d>
@@ -12112,7 +11563,7 @@
               </w:numPr>
               <w:spacing w:after="0" w:line="240" w:lineRule="auto"/>
             </w:pPr>
-            <w:bookmarkStart w:id="26" w:name="_Ref195998561"/>
+            <w:bookmarkStart w:id="27" w:name="_Ref195998561"/>
             <w:r>
               <w:t>Free molar entropy of formation at T</w:t>
             </w:r>
@@ -12134,7 +11585,7 @@
             <w:r>
               <w:t>=100kPa</w:t>
             </w:r>
-            <w:bookmarkEnd w:id="26"/>
+            <w:bookmarkEnd w:id="27"/>
           </w:p>
         </w:tc>
       </w:tr>
@@ -12423,7 +11874,6 @@
       <w:r>
         <w:t xml:space="preserve"> of osmotic pressure of incompressible substance then we see the pressure shift of (p-p</w:t>
       </w:r>
-      <w:proofErr w:type="gramStart"/>
       <w:r>
         <w:rPr>
           <w:vertAlign w:val="subscript"/>
@@ -12431,12 +11881,7 @@
         <w:t>0</w:t>
       </w:r>
       <w:r>
-        <w:t>)*</w:t>
-      </w:r>
-      <w:proofErr w:type="spellStart"/>
-      <w:proofErr w:type="gramEnd"/>
-      <w:r>
-        <w:t>V</w:t>
+        <w:t>)*V</w:t>
       </w:r>
       <w:r>
         <w:rPr>
@@ -12444,7 +11889,6 @@
         </w:rPr>
         <w:t>m</w:t>
       </w:r>
-      <w:proofErr w:type="spellEnd"/>
       <w:r>
         <w:t>. By definition this pressure-volume energy is part of the internal energy, but not a part of enthalpy, so it must be included in entropy of the incompressible substance as in equation</w:t>
       </w:r>
@@ -12917,8 +12361,8 @@
             <w:r>
               <w:t>Chemical potential of ideal gas</w:t>
             </w:r>
-            <w:bookmarkStart w:id="27" w:name="_Ref419592195"/>
-            <w:bookmarkEnd w:id="27"/>
+            <w:bookmarkStart w:id="28" w:name="_Ref419592195"/>
+            <w:bookmarkEnd w:id="28"/>
           </w:p>
         </w:tc>
       </w:tr>
@@ -12939,27 +12383,13 @@
         <w:rPr>
           <w:rFonts w:eastAsiaTheme="minorEastAsia"/>
         </w:rPr>
-        <w:t xml:space="preserve"> other than </w:t>
-      </w:r>
-      <w:proofErr w:type="gramStart"/>
-      <w:r>
-        <w:rPr>
-          <w:rFonts w:eastAsiaTheme="minorEastAsia"/>
-        </w:rPr>
-        <w:t xml:space="preserve">1 </w:t>
-      </w:r>
-      <w:r>
-        <w:rPr>
-          <w:rFonts w:eastAsiaTheme="minorEastAsia"/>
-        </w:rPr>
-        <w:t xml:space="preserve"> then</w:t>
-      </w:r>
-      <w:proofErr w:type="gramEnd"/>
-      <w:r>
-        <w:rPr>
-          <w:rFonts w:eastAsiaTheme="minorEastAsia"/>
-        </w:rPr>
-        <w:t xml:space="preserve"> it </w:t>
+        <w:t xml:space="preserve"> other than 1 </w:t>
+      </w:r>
+      <w:r>
+        <w:rPr>
+          <w:rFonts w:eastAsiaTheme="minorEastAsia"/>
+        </w:rPr>
+        <w:t xml:space="preserve"> then it </w:t>
       </w:r>
       <w:r>
         <w:rPr>
@@ -14308,11 +13738,11 @@
               </w:numPr>
               <w:spacing w:after="0" w:line="240" w:lineRule="auto"/>
             </w:pPr>
-            <w:bookmarkStart w:id="28" w:name="_Ref196035299"/>
+            <w:bookmarkStart w:id="29" w:name="_Ref196035299"/>
             <w:r>
               <w:t>Chemical reaction example</w:t>
             </w:r>
-            <w:bookmarkEnd w:id="28"/>
+            <w:bookmarkEnd w:id="29"/>
             <w:r>
               <w:t xml:space="preserve"> </w:t>
             </w:r>
@@ -14658,11 +14088,11 @@
               </w:numPr>
               <w:spacing w:after="0" w:line="240" w:lineRule="auto"/>
             </w:pPr>
-            <w:bookmarkStart w:id="29" w:name="_Ref196037488"/>
+            <w:bookmarkStart w:id="30" w:name="_Ref196037488"/>
             <w:r>
               <w:t>General electro-chemical process between multiple substances</w:t>
             </w:r>
-            <w:bookmarkEnd w:id="29"/>
+            <w:bookmarkEnd w:id="30"/>
           </w:p>
         </w:tc>
       </w:tr>
@@ -15112,14 +14542,14 @@
               </w:numPr>
               <w:spacing w:after="0" w:line="240" w:lineRule="auto"/>
             </w:pPr>
-            <w:bookmarkStart w:id="30" w:name="_Ref196036510"/>
+            <w:bookmarkStart w:id="31" w:name="_Ref196036510"/>
             <w:r>
               <w:t>S</w:t>
             </w:r>
             <w:r>
               <w:t>ubstances</w:t>
             </w:r>
-            <w:bookmarkEnd w:id="30"/>
+            <w:bookmarkEnd w:id="31"/>
             <w:r>
               <w:t xml:space="preserve"> definition from process</w:t>
             </w:r>
@@ -17085,11 +16515,11 @@
               </w:numPr>
               <w:spacing w:after="0" w:line="240" w:lineRule="auto"/>
             </w:pPr>
-            <w:bookmarkStart w:id="31" w:name="_Ref196864209"/>
+            <w:bookmarkStart w:id="32" w:name="_Ref196864209"/>
             <w:r>
               <w:t>Rate of process</w:t>
             </w:r>
-            <w:bookmarkEnd w:id="31"/>
+            <w:bookmarkEnd w:id="32"/>
           </w:p>
         </w:tc>
       </w:tr>
@@ -17169,15 +16599,7 @@
               <w:spacing w:after="0" w:line="240" w:lineRule="auto"/>
             </w:pPr>
             <w:r>
-              <w:t xml:space="preserve">Free molar </w:t>
-            </w:r>
-            <w:proofErr w:type="gramStart"/>
-            <w:r>
-              <w:t>Gibbs</w:t>
-            </w:r>
-            <w:proofErr w:type="gramEnd"/>
-            <w:r>
-              <w:t xml:space="preserve"> energy of the reaction</w:t>
+              <w:t>Free molar Gibbs energy of the reaction</w:t>
             </w:r>
           </w:p>
         </w:tc>
@@ -17259,16 +16681,8 @@
         <w:rPr>
           <w:rFonts w:eastAsiaTheme="minorEastAsia"/>
         </w:rPr>
-        <w:t xml:space="preserve"> </w:t>
-      </w:r>
-      <w:proofErr w:type="gramStart"/>
-      <w:r>
-        <w:rPr>
-          <w:rFonts w:eastAsiaTheme="minorEastAsia"/>
-        </w:rPr>
-        <w:t>is  stoichiometric</w:t>
-      </w:r>
-      <w:proofErr w:type="gramEnd"/>
+        <w:t xml:space="preserve"> is  stoichiometric</w:t>
+      </w:r>
       <w:r>
         <w:rPr>
           <w:rFonts w:eastAsiaTheme="minorEastAsia"/>
@@ -17279,21 +16693,7 @@
         <w:rPr>
           <w:rFonts w:eastAsiaTheme="minorEastAsia"/>
         </w:rPr>
-        <w:t xml:space="preserve"> of s-</w:t>
-      </w:r>
-      <w:proofErr w:type="spellStart"/>
-      <w:r>
-        <w:rPr>
-          <w:rFonts w:eastAsiaTheme="minorEastAsia"/>
-        </w:rPr>
-        <w:t>th</w:t>
-      </w:r>
-      <w:proofErr w:type="spellEnd"/>
-      <w:r>
-        <w:rPr>
-          <w:rFonts w:eastAsiaTheme="minorEastAsia"/>
-        </w:rPr>
-        <w:t xml:space="preserve"> substrate, </w:t>
+        <w:t xml:space="preserve"> of s-th substrate, </w:t>
       </w:r>
       <m:oMath>
         <m:sSubSup>
@@ -17397,21 +16797,7 @@
         <w:rPr>
           <w:rFonts w:eastAsiaTheme="minorEastAsia"/>
         </w:rPr>
-        <w:t>of s-</w:t>
-      </w:r>
-      <w:proofErr w:type="spellStart"/>
-      <w:r>
-        <w:rPr>
-          <w:rFonts w:eastAsiaTheme="minorEastAsia"/>
-        </w:rPr>
-        <w:t>th</w:t>
-      </w:r>
-      <w:proofErr w:type="spellEnd"/>
-      <w:r>
-        <w:rPr>
-          <w:rFonts w:eastAsiaTheme="minorEastAsia"/>
-        </w:rPr>
-        <w:t xml:space="preserve"> substrate.</w:t>
+        <w:t>of s-th substrate.</w:t>
       </w:r>
     </w:p>
     <w:p>
@@ -17424,21 +16810,7 @@
         <w:rPr>
           <w:rFonts w:eastAsiaTheme="minorEastAsia"/>
         </w:rPr>
-        <w:t>Molar flow of j-</w:t>
-      </w:r>
-      <w:proofErr w:type="spellStart"/>
-      <w:r>
-        <w:rPr>
-          <w:rFonts w:eastAsiaTheme="minorEastAsia"/>
-        </w:rPr>
-        <w:t>th</w:t>
-      </w:r>
-      <w:proofErr w:type="spellEnd"/>
-      <w:r>
-        <w:rPr>
-          <w:rFonts w:eastAsiaTheme="minorEastAsia"/>
-        </w:rPr>
-        <w:t xml:space="preserve"> substrate/product is expressed based on its stoichiometry:</w:t>
+        <w:t>Molar flow of j-th substrate/product is expressed based on its stoichiometry:</w:t>
       </w:r>
     </w:p>
     <w:tbl>
@@ -17583,21 +16955,7 @@
         <w:rPr>
           <w:rFonts w:eastAsiaTheme="minorEastAsia"/>
         </w:rPr>
-        <w:t xml:space="preserve">Electro-chemical potential loss (Kinetic free molar </w:t>
-      </w:r>
-      <w:proofErr w:type="gramStart"/>
-      <w:r>
-        <w:rPr>
-          <w:rFonts w:eastAsiaTheme="minorEastAsia"/>
-        </w:rPr>
-        <w:t>Gibbs</w:t>
-      </w:r>
-      <w:proofErr w:type="gramEnd"/>
-      <w:r>
-        <w:rPr>
-          <w:rFonts w:eastAsiaTheme="minorEastAsia"/>
-        </w:rPr>
-        <w:t xml:space="preserve"> energy of the reaction) as an inverse function from molar flow can be expressed as follows:</w:t>
+        <w:t>Electro-chemical potential loss (Kinetic free molar Gibbs energy of the reaction) as an inverse function from molar flow can be expressed as follows:</w:t>
       </w:r>
     </w:p>
     <w:tbl>
@@ -18058,21 +17416,13 @@
               <w:t xml:space="preserve">nverse </w:t>
             </w:r>
             <w:r>
-              <w:t xml:space="preserve">process </w:t>
-            </w:r>
-            <w:proofErr w:type="gramStart"/>
-            <w:r>
-              <w:t xml:space="preserve">rate </w:t>
+              <w:t xml:space="preserve">process rate </w:t>
             </w:r>
             <w:r>
               <w:t xml:space="preserve"> </w:t>
             </w:r>
             <w:r>
-              <w:t>function</w:t>
-            </w:r>
-            <w:proofErr w:type="gramEnd"/>
-            <w:r>
-              <w:t xml:space="preserve"> </w:t>
+              <w:t xml:space="preserve">function </w:t>
             </w:r>
             <w:r>
               <w:fldChar w:fldCharType="begin"/>
@@ -18407,21 +17757,7 @@
         <w:rPr>
           <w:rFonts w:eastAsiaTheme="minorEastAsia"/>
         </w:rPr>
-        <w:t xml:space="preserve"> </w:t>
-      </w:r>
-      <w:proofErr w:type="gramStart"/>
-      <w:r>
-        <w:rPr>
-          <w:rFonts w:eastAsiaTheme="minorEastAsia"/>
-        </w:rPr>
-        <w:t>direction.</w:t>
-      </w:r>
-      <w:proofErr w:type="gramEnd"/>
-      <w:r>
-        <w:rPr>
-          <w:rFonts w:eastAsiaTheme="minorEastAsia"/>
-        </w:rPr>
-        <w:t xml:space="preserve"> </w:t>
+        <w:t xml:space="preserve"> direction. </w:t>
       </w:r>
       <w:r>
         <w:rPr>
@@ -18609,14 +17945,7 @@
         <w:rPr>
           <w:rFonts w:eastAsiaTheme="minorEastAsia"/>
         </w:rPr>
-        <w:t xml:space="preserve">Temperature dependence of chemical kinetics can be written using Arrhenius equation using activation energy </w:t>
-      </w:r>
-      <w:proofErr w:type="spellStart"/>
-      <w:r>
-        <w:rPr>
-          <w:rFonts w:eastAsiaTheme="minorEastAsia"/>
-        </w:rPr>
-        <w:t>E</w:t>
+        <w:t>Temperature dependence of chemical kinetics can be written using Arrhenius equation using activation energy E</w:t>
       </w:r>
       <w:r>
         <w:rPr>
@@ -18625,7 +17954,6 @@
         </w:rPr>
         <w:t>a</w:t>
       </w:r>
-      <w:proofErr w:type="spellEnd"/>
       <w:r>
         <w:rPr>
           <w:rFonts w:eastAsiaTheme="minorEastAsia"/>
@@ -18822,21 +18150,7 @@
         <w:rPr>
           <w:rFonts w:eastAsiaTheme="minorEastAsia"/>
         </w:rPr>
-        <w:t>Just for output (</w:t>
-      </w:r>
-      <w:proofErr w:type="gramStart"/>
-      <w:r>
-        <w:rPr>
-          <w:rFonts w:eastAsiaTheme="minorEastAsia"/>
-        </w:rPr>
-        <w:t>e.g.</w:t>
-      </w:r>
-      <w:proofErr w:type="gramEnd"/>
-      <w:r>
-        <w:rPr>
-          <w:rFonts w:eastAsiaTheme="minorEastAsia"/>
-        </w:rPr>
-        <w:t xml:space="preserve"> fitting experimental data): </w:t>
+        <w:t xml:space="preserve">Just for output (e.g. fitting experimental data): </w:t>
       </w:r>
       <w:r>
         <w:rPr>
@@ -18886,16 +18200,8 @@
         <w:rPr>
           <w:rFonts w:eastAsiaTheme="minorEastAsia"/>
         </w:rPr>
-        <w:t xml:space="preserve"> j-</w:t>
-      </w:r>
-      <w:proofErr w:type="spellStart"/>
-      <w:r>
-        <w:rPr>
-          <w:rFonts w:eastAsiaTheme="minorEastAsia"/>
-        </w:rPr>
-        <w:t>th</w:t>
-      </w:r>
-      <w:proofErr w:type="spellEnd"/>
+        <w:t xml:space="preserve"> j-th</w:t>
+      </w:r>
       <w:r>
         <w:rPr>
           <w:rFonts w:eastAsiaTheme="minorEastAsia"/>
@@ -18956,7 +18262,6 @@
         </w:rPr>
         <w:t xml:space="preserve">activity </w:t>
       </w:r>
-      <w:proofErr w:type="spellStart"/>
       <w:r>
         <w:rPr>
           <w:rFonts w:eastAsiaTheme="minorEastAsia"/>
@@ -18970,19 +18275,11 @@
         </w:rPr>
         <w:t>j</w:t>
       </w:r>
-      <w:proofErr w:type="spellEnd"/>
-      <w:r>
-        <w:rPr>
-          <w:rFonts w:eastAsiaTheme="minorEastAsia"/>
-        </w:rPr>
-        <w:t xml:space="preserve"> is a function of q and </w:t>
-      </w:r>
-      <w:proofErr w:type="spellStart"/>
-      <w:r>
-        <w:rPr>
-          <w:rFonts w:eastAsiaTheme="minorEastAsia"/>
-        </w:rPr>
-        <w:t>a</w:t>
+      <w:r>
+        <w:rPr>
+          <w:rFonts w:eastAsiaTheme="minorEastAsia"/>
+        </w:rPr>
+        <w:t xml:space="preserve"> is a function of q and a</w:t>
       </w:r>
       <w:r>
         <w:rPr>
@@ -18991,7 +18288,6 @@
         </w:rPr>
         <w:t>j</w:t>
       </w:r>
-      <w:proofErr w:type="spellEnd"/>
       <w:r>
         <w:rPr>
           <w:rFonts w:eastAsiaTheme="minorEastAsia"/>
@@ -19308,15 +18604,7 @@
               <w:spacing w:after="0" w:line="240" w:lineRule="auto"/>
             </w:pPr>
             <w:r>
-              <w:t>Elasticity of j-</w:t>
-            </w:r>
-            <w:proofErr w:type="spellStart"/>
-            <w:r>
-              <w:t>th</w:t>
-            </w:r>
-            <w:proofErr w:type="spellEnd"/>
-            <w:r>
-              <w:t xml:space="preserve"> substance in chemical process with rate q</w:t>
+              <w:t>Elasticity of j-th substance in chemical process with rate q</w:t>
             </w:r>
           </w:p>
           <w:p>
@@ -20728,21 +20016,7 @@
         <w:rPr>
           <w:rFonts w:eastAsiaTheme="minorEastAsia"/>
         </w:rPr>
-        <w:t xml:space="preserve"> the </w:t>
-      </w:r>
-      <w:proofErr w:type="gramStart"/>
-      <w:r>
-        <w:rPr>
-          <w:rFonts w:eastAsiaTheme="minorEastAsia"/>
-        </w:rPr>
-        <w:t>amount</w:t>
-      </w:r>
-      <w:proofErr w:type="gramEnd"/>
-      <w:r>
-        <w:rPr>
-          <w:rFonts w:eastAsiaTheme="minorEastAsia"/>
-        </w:rPr>
-        <w:t xml:space="preserve"> of particles from 1 particle to 1 mol of particles</w:t>
+        <w:t xml:space="preserve"> the amount of particles from 1 particle to 1 mol of particles</w:t>
       </w:r>
       <w:r>
         <w:rPr>
@@ -20903,11 +20177,11 @@
               </w:numPr>
               <w:spacing w:after="0" w:line="240" w:lineRule="auto"/>
             </w:pPr>
-            <w:bookmarkStart w:id="32" w:name="_Ref195785357"/>
+            <w:bookmarkStart w:id="33" w:name="_Ref195785357"/>
             <w:r>
               <w:t>Molar force to accelerate particle</w:t>
             </w:r>
-            <w:bookmarkEnd w:id="32"/>
+            <w:bookmarkEnd w:id="33"/>
           </w:p>
         </w:tc>
       </w:tr>
@@ -20947,11 +20221,7 @@
         <w:t xml:space="preserve">in direction of velocity v </w:t>
       </w:r>
       <w:r>
-        <w:t xml:space="preserve">[m/s], where </w:t>
-      </w:r>
-      <w:proofErr w:type="gramStart"/>
-      <w:r>
-        <w:t>A</w:t>
+        <w:t>[m/s], where A</w:t>
       </w:r>
       <w:r>
         <w:rPr>
@@ -20959,7 +20229,6 @@
         </w:rPr>
         <w:t>s</w:t>
       </w:r>
-      <w:proofErr w:type="gramEnd"/>
       <w:r>
         <w:t xml:space="preserve"> </w:t>
       </w:r>
@@ -20973,11 +20242,7 @@
         <w:t>through which the flow happens</w:t>
       </w:r>
       <w:r>
-        <w:t xml:space="preserve"> and </w:t>
-      </w:r>
-      <w:proofErr w:type="spellStart"/>
-      <w:r>
-        <w:t>V</w:t>
+        <w:t xml:space="preserve"> and V</w:t>
       </w:r>
       <w:r>
         <w:rPr>
@@ -20985,7 +20250,6 @@
         </w:rPr>
         <w:t>m</w:t>
       </w:r>
-      <w:proofErr w:type="spellEnd"/>
       <w:r>
         <w:t xml:space="preserve"> </w:t>
       </w:r>
@@ -21161,21 +20425,7 @@
         <w:rPr>
           <w:rFonts w:eastAsiaTheme="minorEastAsia"/>
         </w:rPr>
-        <w:t xml:space="preserve"> </w:t>
-      </w:r>
-      <w:proofErr w:type="gramStart"/>
-      <w:r>
-        <w:rPr>
-          <w:rFonts w:eastAsiaTheme="minorEastAsia"/>
-        </w:rPr>
-        <w:t>L  [</w:t>
-      </w:r>
-      <w:proofErr w:type="gramEnd"/>
-      <w:r>
-        <w:rPr>
-          <w:rFonts w:eastAsiaTheme="minorEastAsia"/>
-        </w:rPr>
-        <w:t>kg.m2/mol2]</w:t>
+        <w:t xml:space="preserve"> L  [kg.m2/mol2]</w:t>
       </w:r>
       <w:r>
         <w:rPr>
@@ -21330,6 +20580,7 @@
       <w:r>
         <w:t xml:space="preserve">Definition: </w:t>
       </w:r>
+      <w:bookmarkStart w:id="34" w:name="_Hlk206490451"/>
       <w:r>
         <w:rPr>
           <w:rFonts w:eastAsiaTheme="minorEastAsia"/>
@@ -21352,7 +20603,16 @@
           <w:b/>
           <w:bCs/>
         </w:rPr>
-        <w:t xml:space="preserve"> change</w:t>
+        <w:t xml:space="preserve"> </w:t>
+      </w:r>
+      <w:bookmarkEnd w:id="34"/>
+      <w:r>
+        <w:rPr>
+          <w:rFonts w:eastAsiaTheme="minorEastAsia"/>
+          <w:b/>
+          <w:bCs/>
+        </w:rPr>
+        <w:t>change</w:t>
       </w:r>
       <w:r>
         <w:rPr>
@@ -21756,16 +21016,11 @@
         </w:rPr>
         <w:t xml:space="preserve"> displacement </w:t>
       </w:r>
-      <w:proofErr w:type="spellStart"/>
       <w:r>
         <w:t>Δ</w:t>
       </w:r>
       <w:r>
-        <w:t>s</w:t>
-      </w:r>
-      <w:proofErr w:type="spellEnd"/>
-      <w:r>
-        <w:t xml:space="preserve"> [m] during </w:t>
+        <w:t xml:space="preserve">s [m] during </w:t>
       </w:r>
       <w:r>
         <w:t>unchanged area A</w:t>
@@ -21777,11 +21032,7 @@
         <w:t xml:space="preserve"> molar volume</w:t>
       </w:r>
       <w:r>
-        <w:t xml:space="preserve"> </w:t>
-      </w:r>
-      <w:proofErr w:type="spellStart"/>
-      <w:r>
-        <w:t>V</w:t>
+        <w:t xml:space="preserve"> V</w:t>
       </w:r>
       <w:r>
         <w:rPr>
@@ -21789,7 +21040,6 @@
         </w:rPr>
         <w:t>m</w:t>
       </w:r>
-      <w:proofErr w:type="spellEnd"/>
       <w:r>
         <w:rPr>
           <w:rFonts w:eastAsiaTheme="minorEastAsia"/>
@@ -21868,14 +21118,12 @@
         </w:rPr>
         <w:t xml:space="preserve">step </w:t>
       </w:r>
-      <w:proofErr w:type="spellStart"/>
       <w:r>
         <w:t>Δ</w:t>
       </w:r>
       <w:r>
         <w:t>s</w:t>
       </w:r>
-      <w:proofErr w:type="spellEnd"/>
       <w:r>
         <w:rPr>
           <w:rFonts w:eastAsiaTheme="minorEastAsia"/>
@@ -22206,7 +21454,7 @@
               </w:numPr>
               <w:spacing w:after="0" w:line="240" w:lineRule="auto"/>
             </w:pPr>
-            <w:bookmarkStart w:id="33" w:name="_Ref195785525"/>
+            <w:bookmarkStart w:id="35" w:name="_Ref195785525"/>
             <w:r>
               <w:t xml:space="preserve">from </w:t>
             </w:r>
@@ -22225,7 +21473,7 @@
             <w:r>
               <w:fldChar w:fldCharType="end"/>
             </w:r>
-            <w:bookmarkEnd w:id="33"/>
+            <w:bookmarkEnd w:id="35"/>
           </w:p>
         </w:tc>
       </w:tr>
@@ -22673,6 +21921,7 @@
               </w:numPr>
               <w:spacing w:after="0" w:line="240" w:lineRule="auto"/>
             </w:pPr>
+            <w:bookmarkStart w:id="36" w:name="_Ref206495055"/>
             <w:r>
               <w:t xml:space="preserve">The same as </w:t>
             </w:r>
@@ -22691,18 +21940,11 @@
             <w:r>
               <w:fldChar w:fldCharType="end"/>
             </w:r>
+            <w:bookmarkEnd w:id="36"/>
           </w:p>
         </w:tc>
       </w:tr>
     </w:tbl>
-    <w:p>
-      <w:pPr>
-        <w:spacing w:after="0" w:line="240" w:lineRule="auto"/>
-        <w:rPr>
-          <w:rFonts w:eastAsiaTheme="minorEastAsia"/>
-        </w:rPr>
-      </w:pPr>
-    </w:p>
     <w:p>
       <w:pPr>
         <w:spacing w:after="0" w:line="240" w:lineRule="auto"/>
@@ -22891,13 +22133,792 @@
         <w:rPr>
           <w:rFonts w:eastAsiaTheme="minorEastAsia"/>
         </w:rPr>
-        <w:t xml:space="preserve"> (where S is molar entropy S and T is temperature)</w:t>
-      </w:r>
+        <w:t xml:space="preserve"> </w:t>
+      </w:r>
+      <w:r>
+        <w:rPr>
+          <w:rFonts w:eastAsiaTheme="minorEastAsia"/>
+        </w:rPr>
+        <w:t xml:space="preserve">and </w:t>
+      </w:r>
+      <w:r>
+        <w:rPr>
+          <w:rFonts w:eastAsiaTheme="minorEastAsia"/>
+          <w:b/>
+          <w:bCs/>
+        </w:rPr>
+        <w:t>kinetic molar entropy</w:t>
+      </w:r>
+      <w:r>
+        <w:rPr>
+          <w:rFonts w:eastAsiaTheme="minorEastAsia"/>
+        </w:rPr>
+        <w:t xml:space="preserve"> </w:t>
+      </w:r>
+      <m:oMath>
+        <m:acc>
+          <m:accPr>
+            <m:ctrlPr>
+              <w:rPr>
+                <w:rFonts w:ascii="Cambria Math" w:eastAsiaTheme="minorEastAsia" w:hAnsi="Cambria Math"/>
+                <w:i/>
+              </w:rPr>
+            </m:ctrlPr>
+          </m:accPr>
+          <m:e>
+            <m:r>
+              <w:rPr>
+                <w:rFonts w:ascii="Cambria Math" w:eastAsiaTheme="minorEastAsia" w:hAnsi="Cambria Math"/>
+              </w:rPr>
+              <m:t>S</m:t>
+            </m:r>
+          </m:e>
+        </m:acc>
+      </m:oMath>
       <w:r>
         <w:rPr>
           <w:rFonts w:eastAsiaTheme="minorEastAsia"/>
         </w:rPr>
         <w:t>:</w:t>
+      </w:r>
+    </w:p>
+    <w:tbl>
+      <w:tblPr>
+        <w:tblStyle w:val="TableGrid"/>
+        <w:tblpPr w:leftFromText="141" w:rightFromText="141" w:vertAnchor="text" w:horzAnchor="margin" w:tblpY="147"/>
+        <w:tblW w:w="9062" w:type="dxa"/>
+        <w:tblLook w:val="04A0" w:firstRow="1" w:lastRow="0" w:firstColumn="1" w:lastColumn="0" w:noHBand="0" w:noVBand="1"/>
+      </w:tblPr>
+      <w:tblGrid>
+        <w:gridCol w:w="5760"/>
+        <w:gridCol w:w="3302"/>
+      </w:tblGrid>
+      <w:tr>
+        <w:tc>
+          <w:tcPr>
+            <w:tcW w:w="5760" w:type="dxa"/>
+            <w:tcBorders>
+              <w:top w:val="nil"/>
+              <w:left w:val="nil"/>
+              <w:bottom w:val="nil"/>
+              <w:right w:val="nil"/>
+            </w:tcBorders>
+            <w:vAlign w:val="center"/>
+          </w:tcPr>
+          <w:p>
+            <w:pPr>
+              <w:spacing w:after="0" w:line="360" w:lineRule="auto"/>
+              <w:jc w:val="center"/>
+              <w:rPr>
+                <w:rFonts w:ascii="Calibri" w:eastAsia="Calibri" w:hAnsi="Calibri" w:cs="Times New Roman"/>
+              </w:rPr>
+            </w:pPr>
+            <m:oMath>
+              <m:acc>
+                <m:accPr>
+                  <m:ctrlPr>
+                    <w:rPr>
+                      <w:rFonts w:ascii="Cambria Math" w:hAnsi="Cambria Math"/>
+                      <w:i/>
+                    </w:rPr>
+                  </m:ctrlPr>
+                </m:accPr>
+                <m:e>
+                  <m:r>
+                    <w:rPr>
+                      <w:rFonts w:ascii="Cambria Math" w:hAnsi="Cambria Math"/>
+                    </w:rPr>
+                    <m:t>H</m:t>
+                  </m:r>
+                </m:e>
+              </m:acc>
+              <m:r>
+                <w:rPr>
+                  <w:rFonts w:ascii="Cambria Math" w:hAnsi="Cambria Math"/>
+                </w:rPr>
+                <m:t>=</m:t>
+              </m:r>
+              <m:acc>
+                <m:accPr>
+                  <m:ctrlPr>
+                    <w:rPr>
+                      <w:rFonts w:ascii="Cambria Math" w:hAnsi="Cambria Math"/>
+                      <w:i/>
+                    </w:rPr>
+                  </m:ctrlPr>
+                </m:accPr>
+                <m:e>
+                  <m:r>
+                    <w:rPr>
+                      <w:rFonts w:ascii="Cambria Math" w:hAnsi="Cambria Math"/>
+                    </w:rPr>
+                    <m:t>μ</m:t>
+                  </m:r>
+                </m:e>
+              </m:acc>
+              <m:r>
+                <w:rPr>
+                  <w:rFonts w:ascii="Cambria Math" w:eastAsiaTheme="minorEastAsia" w:hAnsi="Cambria Math"/>
+                </w:rPr>
+                <m:t>+T∙</m:t>
+              </m:r>
+              <m:acc>
+                <m:accPr>
+                  <m:ctrlPr>
+                    <w:rPr>
+                      <w:rFonts w:ascii="Cambria Math" w:eastAsiaTheme="minorEastAsia" w:hAnsi="Cambria Math"/>
+                      <w:i/>
+                    </w:rPr>
+                  </m:ctrlPr>
+                </m:accPr>
+                <m:e>
+                  <m:r>
+                    <w:rPr>
+                      <w:rFonts w:ascii="Cambria Math" w:eastAsiaTheme="minorEastAsia" w:hAnsi="Cambria Math"/>
+                    </w:rPr>
+                    <m:t>S</m:t>
+                  </m:r>
+                </m:e>
+              </m:acc>
+              <m:r>
+                <w:rPr>
+                  <w:rFonts w:ascii="Cambria Math" w:eastAsiaTheme="minorEastAsia" w:hAnsi="Cambria Math"/>
+                </w:rPr>
+                <m:t>,</m:t>
+              </m:r>
+              <m:r>
+                <w:rPr>
+                  <w:rFonts w:ascii="Cambria Math" w:eastAsiaTheme="minorEastAsia" w:hAnsi="Cambria Math"/>
+                </w:rPr>
+                <m:t xml:space="preserve">        </m:t>
+              </m:r>
+              <m:d>
+                <m:dPr>
+                  <m:ctrlPr>
+                    <w:rPr>
+                      <w:rFonts w:ascii="Cambria Math" w:eastAsiaTheme="minorEastAsia" w:hAnsi="Cambria Math"/>
+                      <w:i/>
+                    </w:rPr>
+                  </m:ctrlPr>
+                </m:dPr>
+                <m:e>
+                  <m:r>
+                    <w:rPr>
+                      <w:rFonts w:ascii="Cambria Math" w:eastAsiaTheme="minorEastAsia" w:hAnsi="Cambria Math"/>
+                    </w:rPr>
+                    <m:t>H=</m:t>
+                  </m:r>
+                  <m:r>
+                    <w:rPr>
+                      <w:rFonts w:ascii="Cambria Math" w:hAnsi="Cambria Math"/>
+                    </w:rPr>
+                    <m:t>μ</m:t>
+                  </m:r>
+                  <m:r>
+                    <w:rPr>
+                      <w:rFonts w:ascii="Cambria Math" w:hAnsi="Cambria Math"/>
+                    </w:rPr>
+                    <m:t>+T∙S</m:t>
+                  </m:r>
+                </m:e>
+              </m:d>
+            </m:oMath>
+            <w:r>
+              <w:rPr>
+                <w:rFonts w:ascii="Calibri" w:eastAsia="Calibri" w:hAnsi="Calibri" w:cs="Times New Roman"/>
+              </w:rPr>
+              <w:t xml:space="preserve"> </w:t>
+            </w:r>
+          </w:p>
+        </w:tc>
+        <w:tc>
+          <w:tcPr>
+            <w:tcW w:w="3302" w:type="dxa"/>
+            <w:tcBorders>
+              <w:top w:val="nil"/>
+              <w:left w:val="nil"/>
+              <w:bottom w:val="nil"/>
+              <w:right w:val="nil"/>
+            </w:tcBorders>
+          </w:tcPr>
+          <w:p>
+            <w:pPr>
+              <w:pStyle w:val="ListParagraph"/>
+              <w:numPr>
+                <w:ilvl w:val="0"/>
+                <w:numId w:val="1"/>
+              </w:numPr>
+              <w:spacing w:after="0" w:line="240" w:lineRule="auto"/>
+            </w:pPr>
+            <w:bookmarkStart w:id="37" w:name="_Ref206495340"/>
+            <w:r>
+              <w:t>Kinetic</w:t>
+            </w:r>
+            <w:r>
+              <w:t xml:space="preserve"> molar enthalpy</w:t>
+            </w:r>
+            <w:bookmarkEnd w:id="37"/>
+          </w:p>
+        </w:tc>
+      </w:tr>
+      <w:tr>
+        <w:tc>
+          <w:tcPr>
+            <w:tcW w:w="5760" w:type="dxa"/>
+            <w:tcBorders>
+              <w:top w:val="nil"/>
+              <w:left w:val="nil"/>
+              <w:bottom w:val="nil"/>
+              <w:right w:val="nil"/>
+            </w:tcBorders>
+            <w:vAlign w:val="center"/>
+          </w:tcPr>
+          <w:p>
+            <w:pPr>
+              <w:spacing w:after="0" w:line="360" w:lineRule="auto"/>
+              <w:jc w:val="center"/>
+              <w:rPr>
+                <w:rFonts w:ascii="Calibri" w:eastAsia="Calibri" w:hAnsi="Calibri" w:cs="Calibri"/>
+              </w:rPr>
+            </w:pPr>
+            <m:oMathPara>
+              <m:oMath>
+                <m:acc>
+                  <m:accPr>
+                    <m:ctrlPr>
+                      <w:rPr>
+                        <w:rFonts w:ascii="Cambria Math" w:eastAsiaTheme="minorEastAsia" w:hAnsi="Cambria Math"/>
+                        <w:i/>
+                      </w:rPr>
+                    </m:ctrlPr>
+                  </m:accPr>
+                  <m:e>
+                    <m:r>
+                      <w:rPr>
+                        <w:rFonts w:ascii="Cambria Math" w:eastAsiaTheme="minorEastAsia" w:hAnsi="Cambria Math"/>
+                      </w:rPr>
+                      <m:t>S</m:t>
+                    </m:r>
+                  </m:e>
+                </m:acc>
+                <m:r>
+                  <w:rPr>
+                    <w:rFonts w:ascii="Cambria Math" w:eastAsiaTheme="minorEastAsia" w:hAnsi="Cambria Math"/>
+                  </w:rPr>
+                  <m:t>=</m:t>
+                </m:r>
+                <m:r>
+                  <w:rPr>
+                    <w:rFonts w:ascii="Cambria Math" w:eastAsiaTheme="minorEastAsia" w:hAnsi="Cambria Math"/>
+                  </w:rPr>
+                  <m:t>-</m:t>
+                </m:r>
+                <m:f>
+                  <m:fPr>
+                    <m:ctrlPr>
+                      <w:rPr>
+                        <w:rFonts w:ascii="Cambria Math" w:eastAsiaTheme="minorEastAsia" w:hAnsi="Cambria Math"/>
+                        <w:i/>
+                      </w:rPr>
+                    </m:ctrlPr>
+                  </m:fPr>
+                  <m:num>
+                    <m:r>
+                      <w:rPr>
+                        <w:rFonts w:ascii="Cambria Math" w:eastAsiaTheme="minorEastAsia" w:hAnsi="Cambria Math"/>
+                      </w:rPr>
+                      <m:t>∂</m:t>
+                    </m:r>
+                    <m:acc>
+                      <m:accPr>
+                        <m:ctrlPr>
+                          <w:rPr>
+                            <w:rFonts w:ascii="Cambria Math" w:hAnsi="Cambria Math"/>
+                            <w:i/>
+                          </w:rPr>
+                        </m:ctrlPr>
+                      </m:accPr>
+                      <m:e>
+                        <m:r>
+                          <w:rPr>
+                            <w:rFonts w:ascii="Cambria Math" w:hAnsi="Cambria Math"/>
+                          </w:rPr>
+                          <m:t>μ</m:t>
+                        </m:r>
+                      </m:e>
+                    </m:acc>
+                  </m:num>
+                  <m:den>
+                    <m:r>
+                      <w:rPr>
+                        <w:rFonts w:ascii="Cambria Math" w:eastAsiaTheme="minorEastAsia" w:hAnsi="Cambria Math"/>
+                      </w:rPr>
+                      <m:t>∂T</m:t>
+                    </m:r>
+                  </m:den>
+                </m:f>
+                <m:r>
+                  <w:rPr>
+                    <w:rFonts w:ascii="Cambria Math" w:eastAsiaTheme="minorEastAsia" w:hAnsi="Cambria Math"/>
+                  </w:rPr>
+                  <m:t xml:space="preserve">,  </m:t>
+                </m:r>
+                <m:d>
+                  <m:dPr>
+                    <m:ctrlPr>
+                      <w:rPr>
+                        <w:rFonts w:ascii="Cambria Math" w:eastAsiaTheme="minorEastAsia" w:hAnsi="Cambria Math"/>
+                        <w:i/>
+                      </w:rPr>
+                    </m:ctrlPr>
+                  </m:dPr>
+                  <m:e>
+                    <m:r>
+                      <w:rPr>
+                        <w:rFonts w:ascii="Cambria Math" w:eastAsiaTheme="minorEastAsia" w:hAnsi="Cambria Math"/>
+                      </w:rPr>
+                      <m:t>S=-</m:t>
+                    </m:r>
+                    <m:f>
+                      <m:fPr>
+                        <m:ctrlPr>
+                          <w:rPr>
+                            <w:rFonts w:ascii="Cambria Math" w:eastAsiaTheme="minorEastAsia" w:hAnsi="Cambria Math"/>
+                            <w:i/>
+                          </w:rPr>
+                        </m:ctrlPr>
+                      </m:fPr>
+                      <m:num>
+                        <m:r>
+                          <w:rPr>
+                            <w:rFonts w:ascii="Cambria Math" w:eastAsiaTheme="minorEastAsia" w:hAnsi="Cambria Math"/>
+                          </w:rPr>
+                          <m:t>∂</m:t>
+                        </m:r>
+                        <m:r>
+                          <w:rPr>
+                            <w:rFonts w:ascii="Cambria Math" w:hAnsi="Cambria Math"/>
+                          </w:rPr>
+                          <m:t>μ</m:t>
+                        </m:r>
+                      </m:num>
+                      <m:den>
+                        <m:r>
+                          <w:rPr>
+                            <w:rFonts w:ascii="Cambria Math" w:eastAsiaTheme="minorEastAsia" w:hAnsi="Cambria Math"/>
+                          </w:rPr>
+                          <m:t>∂T</m:t>
+                        </m:r>
+                      </m:den>
+                    </m:f>
+                  </m:e>
+                </m:d>
+              </m:oMath>
+            </m:oMathPara>
+          </w:p>
+        </w:tc>
+        <w:tc>
+          <w:tcPr>
+            <w:tcW w:w="3302" w:type="dxa"/>
+            <w:tcBorders>
+              <w:top w:val="nil"/>
+              <w:left w:val="nil"/>
+              <w:bottom w:val="nil"/>
+              <w:right w:val="nil"/>
+            </w:tcBorders>
+          </w:tcPr>
+          <w:p>
+            <w:pPr>
+              <w:pStyle w:val="ListParagraph"/>
+              <w:numPr>
+                <w:ilvl w:val="0"/>
+                <w:numId w:val="1"/>
+              </w:numPr>
+              <w:spacing w:after="0" w:line="240" w:lineRule="auto"/>
+            </w:pPr>
+            <w:bookmarkStart w:id="38" w:name="_Ref206495078"/>
+            <w:r>
+              <w:t>Kinetic molar entropy</w:t>
+            </w:r>
+            <w:bookmarkEnd w:id="38"/>
+            <w:r>
+              <w:t xml:space="preserve"> from </w:t>
+            </w:r>
+            <w:r>
+              <w:fldChar w:fldCharType="begin"/>
+            </w:r>
+            <w:r>
+              <w:instrText xml:space="preserve"> REF _Ref206495327 \r \h </w:instrText>
+            </w:r>
+            <w:r>
+              <w:fldChar w:fldCharType="separate"/>
+            </w:r>
+            <w:r>
+              <w:t>(36)</w:t>
+            </w:r>
+            <w:r>
+              <w:fldChar w:fldCharType="end"/>
+            </w:r>
+            <w:r>
+              <w:t xml:space="preserve"> and </w:t>
+            </w:r>
+            <w:r>
+              <w:fldChar w:fldCharType="begin"/>
+            </w:r>
+            <w:r>
+              <w:instrText xml:space="preserve"> REF _Ref206495340 \r \h </w:instrText>
+            </w:r>
+            <w:r>
+              <w:fldChar w:fldCharType="separate"/>
+            </w:r>
+            <w:r>
+              <w:t>(76)</w:t>
+            </w:r>
+            <w:r>
+              <w:fldChar w:fldCharType="end"/>
+            </w:r>
+          </w:p>
+        </w:tc>
+      </w:tr>
+      <w:tr>
+        <w:tc>
+          <w:tcPr>
+            <w:tcW w:w="5760" w:type="dxa"/>
+            <w:tcBorders>
+              <w:top w:val="nil"/>
+              <w:left w:val="nil"/>
+              <w:bottom w:val="nil"/>
+              <w:right w:val="nil"/>
+            </w:tcBorders>
+            <w:vAlign w:val="center"/>
+          </w:tcPr>
+          <w:p>
+            <w:pPr>
+              <w:spacing w:after="0" w:line="360" w:lineRule="auto"/>
+              <w:jc w:val="center"/>
+              <w:rPr>
+                <w:rFonts w:ascii="Calibri" w:eastAsia="Calibri" w:hAnsi="Calibri" w:cs="Calibri"/>
+              </w:rPr>
+            </w:pPr>
+            <m:oMathPara>
+              <m:oMath>
+                <m:r>
+                  <w:rPr>
+                    <w:rFonts w:ascii="Cambria Math" w:eastAsiaTheme="minorEastAsia" w:hAnsi="Cambria Math"/>
+                  </w:rPr>
+                  <m:t>S</m:t>
+                </m:r>
+                <m:r>
+                  <w:rPr>
+                    <w:rFonts w:ascii="Cambria Math" w:eastAsiaTheme="minorEastAsia" w:hAnsi="Cambria Math"/>
+                  </w:rPr>
+                  <m:t>=</m:t>
+                </m:r>
+                <m:acc>
+                  <m:accPr>
+                    <m:ctrlPr>
+                      <w:rPr>
+                        <w:rFonts w:ascii="Cambria Math" w:eastAsiaTheme="minorEastAsia" w:hAnsi="Cambria Math"/>
+                        <w:i/>
+                      </w:rPr>
+                    </m:ctrlPr>
+                  </m:accPr>
+                  <m:e>
+                    <m:r>
+                      <w:rPr>
+                        <w:rFonts w:ascii="Cambria Math" w:eastAsiaTheme="minorEastAsia" w:hAnsi="Cambria Math"/>
+                      </w:rPr>
+                      <m:t>S</m:t>
+                    </m:r>
+                  </m:e>
+                </m:acc>
+                <m:r>
+                  <w:rPr>
+                    <w:rFonts w:ascii="Cambria Math" w:eastAsiaTheme="minorEastAsia" w:hAnsi="Cambria Math"/>
+                  </w:rPr>
+                  <m:t>-</m:t>
+                </m:r>
+                <m:f>
+                  <m:fPr>
+                    <m:ctrlPr>
+                      <w:rPr>
+                        <w:rFonts w:ascii="Cambria Math" w:eastAsiaTheme="minorEastAsia" w:hAnsi="Cambria Math"/>
+                        <w:i/>
+                      </w:rPr>
+                    </m:ctrlPr>
+                  </m:fPr>
+                  <m:num>
+                    <m:r>
+                      <w:rPr>
+                        <w:rFonts w:ascii="Cambria Math" w:eastAsiaTheme="minorEastAsia" w:hAnsi="Cambria Math"/>
+                      </w:rPr>
+                      <m:t>∂r</m:t>
+                    </m:r>
+                  </m:num>
+                  <m:den>
+                    <m:r>
+                      <w:rPr>
+                        <w:rFonts w:ascii="Cambria Math" w:eastAsiaTheme="minorEastAsia" w:hAnsi="Cambria Math"/>
+                      </w:rPr>
+                      <m:t>∂T</m:t>
+                    </m:r>
+                  </m:den>
+                </m:f>
+              </m:oMath>
+            </m:oMathPara>
+          </w:p>
+        </w:tc>
+        <w:tc>
+          <w:tcPr>
+            <w:tcW w:w="3302" w:type="dxa"/>
+            <w:tcBorders>
+              <w:top w:val="nil"/>
+              <w:left w:val="nil"/>
+              <w:bottom w:val="nil"/>
+              <w:right w:val="nil"/>
+            </w:tcBorders>
+          </w:tcPr>
+          <w:p>
+            <w:pPr>
+              <w:pStyle w:val="ListParagraph"/>
+              <w:numPr>
+                <w:ilvl w:val="0"/>
+                <w:numId w:val="1"/>
+              </w:numPr>
+              <w:spacing w:after="0" w:line="240" w:lineRule="auto"/>
+            </w:pPr>
+            <w:bookmarkStart w:id="39" w:name="_Ref206495382"/>
+            <w:r>
+              <w:t xml:space="preserve">Relation </w:t>
+            </w:r>
+            <w:r>
+              <w:t xml:space="preserve">of </w:t>
+            </w:r>
+            <w:r>
+              <w:t>kinetic molar en</w:t>
+            </w:r>
+            <w:r>
+              <w:t>tropy f</w:t>
+            </w:r>
+            <w:r>
+              <w:t xml:space="preserve">rom </w:t>
+            </w:r>
+            <w:r>
+              <w:fldChar w:fldCharType="begin"/>
+            </w:r>
+            <w:r>
+              <w:instrText xml:space="preserve"> REF _Ref206495055 \r \h </w:instrText>
+            </w:r>
+            <w:r>
+              <w:fldChar w:fldCharType="separate"/>
+            </w:r>
+            <w:r>
+              <w:t>(75)</w:t>
+            </w:r>
+            <w:r>
+              <w:fldChar w:fldCharType="end"/>
+            </w:r>
+            <w:r>
+              <w:t xml:space="preserve"> and </w:t>
+            </w:r>
+            <w:r>
+              <w:fldChar w:fldCharType="begin"/>
+            </w:r>
+            <w:r>
+              <w:instrText xml:space="preserve"> REF _Ref206495078 \r \h </w:instrText>
+            </w:r>
+            <w:r>
+              <w:fldChar w:fldCharType="separate"/>
+            </w:r>
+            <w:r>
+              <w:t>(77)</w:t>
+            </w:r>
+            <w:r>
+              <w:fldChar w:fldCharType="end"/>
+            </w:r>
+            <w:bookmarkEnd w:id="39"/>
+          </w:p>
+        </w:tc>
+      </w:tr>
+      <w:tr>
+        <w:tc>
+          <w:tcPr>
+            <w:tcW w:w="5760" w:type="dxa"/>
+            <w:tcBorders>
+              <w:top w:val="nil"/>
+              <w:left w:val="nil"/>
+              <w:bottom w:val="nil"/>
+              <w:right w:val="nil"/>
+            </w:tcBorders>
+            <w:vAlign w:val="center"/>
+          </w:tcPr>
+          <w:p>
+            <w:pPr>
+              <w:spacing w:after="0" w:line="360" w:lineRule="auto"/>
+              <w:jc w:val="center"/>
+              <w:rPr>
+                <w:rFonts w:ascii="Calibri" w:eastAsia="Calibri" w:hAnsi="Calibri" w:cs="Times New Roman"/>
+              </w:rPr>
+            </w:pPr>
+            <m:oMathPara>
+              <m:oMath>
+                <m:r>
+                  <w:rPr>
+                    <w:rFonts w:ascii="Cambria Math" w:hAnsi="Cambria Math"/>
+                  </w:rPr>
+                  <m:t>H=</m:t>
+                </m:r>
+                <m:acc>
+                  <m:accPr>
+                    <m:ctrlPr>
+                      <w:rPr>
+                        <w:rFonts w:ascii="Cambria Math" w:hAnsi="Cambria Math"/>
+                        <w:i/>
+                      </w:rPr>
+                    </m:ctrlPr>
+                  </m:accPr>
+                  <m:e>
+                    <m:r>
+                      <w:rPr>
+                        <w:rFonts w:ascii="Cambria Math" w:hAnsi="Cambria Math"/>
+                      </w:rPr>
+                      <m:t>H</m:t>
+                    </m:r>
+                  </m:e>
+                </m:acc>
+                <m:r>
+                  <w:rPr>
+                    <w:rFonts w:ascii="Cambria Math" w:hAnsi="Cambria Math"/>
+                  </w:rPr>
+                  <m:t>+r</m:t>
+                </m:r>
+                <m:r>
+                  <w:rPr>
+                    <w:rFonts w:ascii="Cambria Math" w:hAnsi="Cambria Math"/>
+                  </w:rPr>
+                  <m:t>-T∙</m:t>
+                </m:r>
+                <m:f>
+                  <m:fPr>
+                    <m:ctrlPr>
+                      <w:rPr>
+                        <w:rFonts w:ascii="Cambria Math" w:eastAsiaTheme="minorEastAsia" w:hAnsi="Cambria Math"/>
+                        <w:i/>
+                      </w:rPr>
+                    </m:ctrlPr>
+                  </m:fPr>
+                  <m:num>
+                    <m:r>
+                      <w:rPr>
+                        <w:rFonts w:ascii="Cambria Math" w:eastAsiaTheme="minorEastAsia" w:hAnsi="Cambria Math"/>
+                      </w:rPr>
+                      <m:t>∂r</m:t>
+                    </m:r>
+                  </m:num>
+                  <m:den>
+                    <m:r>
+                      <w:rPr>
+                        <w:rFonts w:ascii="Cambria Math" w:eastAsiaTheme="minorEastAsia" w:hAnsi="Cambria Math"/>
+                      </w:rPr>
+                      <m:t>∂T</m:t>
+                    </m:r>
+                  </m:den>
+                </m:f>
+              </m:oMath>
+            </m:oMathPara>
+          </w:p>
+        </w:tc>
+        <w:tc>
+          <w:tcPr>
+            <w:tcW w:w="3302" w:type="dxa"/>
+            <w:tcBorders>
+              <w:top w:val="nil"/>
+              <w:left w:val="nil"/>
+              <w:bottom w:val="nil"/>
+              <w:right w:val="nil"/>
+            </w:tcBorders>
+          </w:tcPr>
+          <w:p>
+            <w:pPr>
+              <w:pStyle w:val="ListParagraph"/>
+              <w:numPr>
+                <w:ilvl w:val="0"/>
+                <w:numId w:val="1"/>
+              </w:numPr>
+              <w:spacing w:after="0" w:line="240" w:lineRule="auto"/>
+            </w:pPr>
+            <w:r>
+              <w:t xml:space="preserve">Relation </w:t>
+            </w:r>
+            <w:r>
+              <w:t xml:space="preserve">of </w:t>
+            </w:r>
+            <w:r>
+              <w:t>kinetic</w:t>
+            </w:r>
+            <w:r>
+              <w:t xml:space="preserve"> molar enthalpy</w:t>
+            </w:r>
+            <w:r>
+              <w:t xml:space="preserve"> from </w:t>
+            </w:r>
+            <w:r>
+              <w:fldChar w:fldCharType="begin"/>
+            </w:r>
+            <w:r>
+              <w:instrText xml:space="preserve"> REF _Ref206495340 \r \h </w:instrText>
+            </w:r>
+            <w:r>
+              <w:fldChar w:fldCharType="separate"/>
+            </w:r>
+            <w:r>
+              <w:t>(76)</w:t>
+            </w:r>
+            <w:r>
+              <w:fldChar w:fldCharType="end"/>
+            </w:r>
+            <w:r>
+              <w:t xml:space="preserve"> and </w:t>
+            </w:r>
+            <w:r>
+              <w:fldChar w:fldCharType="begin"/>
+            </w:r>
+            <w:r>
+              <w:instrText xml:space="preserve"> REF _Ref206495382 \r \h </w:instrText>
+            </w:r>
+            <w:r>
+              <w:fldChar w:fldCharType="separate"/>
+            </w:r>
+            <w:r>
+              <w:t>(78)</w:t>
+            </w:r>
+            <w:r>
+              <w:fldChar w:fldCharType="end"/>
+            </w:r>
+          </w:p>
+        </w:tc>
+      </w:tr>
+    </w:tbl>
+    <w:p>
+      <w:pPr>
+        <w:spacing w:after="0" w:line="240" w:lineRule="auto"/>
+        <w:rPr>
+          <w:rFonts w:eastAsiaTheme="minorEastAsia"/>
+        </w:rPr>
+      </w:pPr>
+    </w:p>
+    <w:p>
+      <w:pPr>
+        <w:spacing w:after="0" w:line="240" w:lineRule="auto"/>
+        <w:rPr>
+          <w:rFonts w:eastAsiaTheme="minorEastAsia"/>
+        </w:rPr>
+      </w:pPr>
+      <w:r>
+        <w:rPr>
+          <w:rFonts w:eastAsiaTheme="minorEastAsia"/>
+        </w:rPr>
+        <w:t>Energy conservation laws at k nodes connected together:</w:t>
       </w:r>
     </w:p>
     <w:tbl>
@@ -22928,103 +22949,302 @@
               <w:spacing w:after="0" w:line="360" w:lineRule="auto"/>
               <w:jc w:val="center"/>
               <w:rPr>
-                <w:rFonts w:ascii="Calibri" w:eastAsia="Calibri" w:hAnsi="Calibri" w:cs="Times New Roman"/>
+                <w:rFonts w:eastAsiaTheme="minorEastAsia"/>
               </w:rPr>
             </w:pPr>
             <m:oMathPara>
               <m:oMath>
-                <m:acc>
-                  <m:accPr>
+                <m:nary>
+                  <m:naryPr>
+                    <m:chr m:val="∑"/>
+                    <m:limLoc m:val="undOvr"/>
+                    <m:subHide m:val="1"/>
+                    <m:supHide m:val="1"/>
                     <m:ctrlPr>
                       <w:rPr>
-                        <w:rFonts w:ascii="Cambria Math" w:hAnsi="Cambria Math"/>
+                        <w:rFonts w:ascii="Cambria Math" w:eastAsiaTheme="minorEastAsia" w:hAnsi="Cambria Math"/>
                         <w:i/>
                       </w:rPr>
                     </m:ctrlPr>
-                  </m:accPr>
+                  </m:naryPr>
+                  <m:sub/>
+                  <m:sup/>
                   <m:e>
-                    <m:r>
-                      <w:rPr>
-                        <w:rFonts w:ascii="Cambria Math" w:hAnsi="Cambria Math"/>
-                      </w:rPr>
-                      <m:t>H</m:t>
-                    </m:r>
+                    <m:d>
+                      <m:dPr>
+                        <m:ctrlPr>
+                          <w:rPr>
+                            <w:rFonts w:ascii="Cambria Math" w:eastAsiaTheme="minorEastAsia" w:hAnsi="Cambria Math"/>
+                            <w:i/>
+                          </w:rPr>
+                        </m:ctrlPr>
+                      </m:dPr>
+                      <m:e>
+                        <m:sSub>
+                          <m:sSubPr>
+                            <m:ctrlPr>
+                              <w:rPr>
+                                <w:rFonts w:ascii="Cambria Math" w:eastAsiaTheme="minorEastAsia" w:hAnsi="Cambria Math"/>
+                                <w:i/>
+                              </w:rPr>
+                            </m:ctrlPr>
+                          </m:sSubPr>
+                          <m:e>
+                            <m:r>
+                              <w:rPr>
+                                <w:rFonts w:ascii="Cambria Math" w:eastAsiaTheme="minorEastAsia" w:hAnsi="Cambria Math"/>
+                              </w:rPr>
+                              <m:t>q</m:t>
+                            </m:r>
+                          </m:e>
+                          <m:sub>
+                            <m:r>
+                              <w:rPr>
+                                <w:rFonts w:ascii="Cambria Math" w:eastAsiaTheme="minorEastAsia" w:hAnsi="Cambria Math"/>
+                              </w:rPr>
+                              <m:t>k</m:t>
+                            </m:r>
+                          </m:sub>
+                        </m:sSub>
+                        <m:r>
+                          <w:rPr>
+                            <w:rFonts w:ascii="Cambria Math" w:eastAsiaTheme="minorEastAsia" w:hAnsi="Cambria Math"/>
+                          </w:rPr>
+                          <m:t>∙</m:t>
+                        </m:r>
+                        <m:sSub>
+                          <m:sSubPr>
+                            <m:ctrlPr>
+                              <w:rPr>
+                                <w:rFonts w:ascii="Cambria Math" w:hAnsi="Cambria Math"/>
+                                <w:i/>
+                              </w:rPr>
+                            </m:ctrlPr>
+                          </m:sSubPr>
+                          <m:e>
+                            <m:r>
+                              <w:rPr>
+                                <w:rFonts w:ascii="Cambria Math" w:hAnsi="Cambria Math"/>
+                              </w:rPr>
+                              <m:t>μ</m:t>
+                            </m:r>
+                          </m:e>
+                          <m:sub>
+                            <m:r>
+                              <w:rPr>
+                                <w:rFonts w:ascii="Cambria Math" w:hAnsi="Cambria Math"/>
+                              </w:rPr>
+                              <m:t>k</m:t>
+                            </m:r>
+                          </m:sub>
+                        </m:sSub>
+                      </m:e>
+                    </m:d>
                   </m:e>
-                </m:acc>
-                <m:r>
-                  <w:rPr>
-                    <w:rFonts w:ascii="Cambria Math" w:hAnsi="Cambria Math"/>
-                  </w:rPr>
-                  <m:t>=</m:t>
-                </m:r>
-                <m:acc>
-                  <m:accPr>
-                    <m:ctrlPr>
-                      <w:rPr>
-                        <w:rFonts w:ascii="Cambria Math" w:hAnsi="Cambria Math"/>
-                        <w:i/>
-                      </w:rPr>
-                    </m:ctrlPr>
-                  </m:accPr>
-                  <m:e>
-                    <m:r>
-                      <w:rPr>
-                        <w:rFonts w:ascii="Cambria Math" w:hAnsi="Cambria Math"/>
-                      </w:rPr>
-                      <m:t>μ</m:t>
-                    </m:r>
-                  </m:e>
-                </m:acc>
+                </m:nary>
                 <m:r>
                   <w:rPr>
                     <w:rFonts w:ascii="Cambria Math" w:eastAsiaTheme="minorEastAsia" w:hAnsi="Cambria Math"/>
                   </w:rPr>
-                  <m:t>+T∙S</m:t>
+                  <m:t>=0,</m:t>
+                </m:r>
+                <m:r>
+                  <w:rPr>
+                    <w:rFonts w:ascii="Cambria Math" w:eastAsiaTheme="minorEastAsia" w:hAnsi="Cambria Math"/>
+                  </w:rPr>
+                  <m:t xml:space="preserve">  </m:t>
+                </m:r>
+                <m:nary>
+                  <m:naryPr>
+                    <m:chr m:val="∑"/>
+                    <m:limLoc m:val="undOvr"/>
+                    <m:subHide m:val="1"/>
+                    <m:supHide m:val="1"/>
+                    <m:ctrlPr>
+                      <w:rPr>
+                        <w:rFonts w:ascii="Cambria Math" w:eastAsiaTheme="minorEastAsia" w:hAnsi="Cambria Math"/>
+                        <w:i/>
+                      </w:rPr>
+                    </m:ctrlPr>
+                  </m:naryPr>
+                  <m:sub/>
+                  <m:sup/>
+                  <m:e>
+                    <m:d>
+                      <m:dPr>
+                        <m:ctrlPr>
+                          <w:rPr>
+                            <w:rFonts w:ascii="Cambria Math" w:eastAsiaTheme="minorEastAsia" w:hAnsi="Cambria Math"/>
+                            <w:i/>
+                          </w:rPr>
+                        </m:ctrlPr>
+                      </m:dPr>
+                      <m:e>
+                        <m:sSub>
+                          <m:sSubPr>
+                            <m:ctrlPr>
+                              <w:rPr>
+                                <w:rFonts w:ascii="Cambria Math" w:eastAsiaTheme="minorEastAsia" w:hAnsi="Cambria Math"/>
+                                <w:i/>
+                              </w:rPr>
+                            </m:ctrlPr>
+                          </m:sSubPr>
+                          <m:e>
+                            <m:r>
+                              <w:rPr>
+                                <w:rFonts w:ascii="Cambria Math" w:eastAsiaTheme="minorEastAsia" w:hAnsi="Cambria Math"/>
+                              </w:rPr>
+                              <m:t>q</m:t>
+                            </m:r>
+                          </m:e>
+                          <m:sub>
+                            <m:r>
+                              <w:rPr>
+                                <w:rFonts w:ascii="Cambria Math" w:eastAsiaTheme="minorEastAsia" w:hAnsi="Cambria Math"/>
+                              </w:rPr>
+                              <m:t>k</m:t>
+                            </m:r>
+                          </m:sub>
+                        </m:sSub>
+                        <m:r>
+                          <w:rPr>
+                            <w:rFonts w:ascii="Cambria Math" w:eastAsiaTheme="minorEastAsia" w:hAnsi="Cambria Math"/>
+                          </w:rPr>
+                          <m:t>∙</m:t>
+                        </m:r>
+                        <m:sSub>
+                          <m:sSubPr>
+                            <m:ctrlPr>
+                              <w:rPr>
+                                <w:rFonts w:ascii="Cambria Math" w:eastAsiaTheme="minorEastAsia" w:hAnsi="Cambria Math"/>
+                                <w:i/>
+                              </w:rPr>
+                            </m:ctrlPr>
+                          </m:sSubPr>
+                          <m:e>
+                            <m:r>
+                              <w:rPr>
+                                <w:rFonts w:ascii="Cambria Math" w:eastAsiaTheme="minorEastAsia" w:hAnsi="Cambria Math"/>
+                              </w:rPr>
+                              <m:t>H</m:t>
+                            </m:r>
+                          </m:e>
+                          <m:sub>
+                            <m:r>
+                              <w:rPr>
+                                <w:rFonts w:ascii="Cambria Math" w:eastAsiaTheme="minorEastAsia" w:hAnsi="Cambria Math"/>
+                              </w:rPr>
+                              <m:t>k</m:t>
+                            </m:r>
+                          </m:sub>
+                        </m:sSub>
+                      </m:e>
+                    </m:d>
+                  </m:e>
+                </m:nary>
+                <m:r>
+                  <w:rPr>
+                    <w:rFonts w:ascii="Cambria Math" w:eastAsiaTheme="minorEastAsia" w:hAnsi="Cambria Math"/>
+                  </w:rPr>
+                  <m:t xml:space="preserve">=0,  </m:t>
+                </m:r>
+                <m:nary>
+                  <m:naryPr>
+                    <m:chr m:val="∑"/>
+                    <m:limLoc m:val="undOvr"/>
+                    <m:subHide m:val="1"/>
+                    <m:supHide m:val="1"/>
+                    <m:ctrlPr>
+                      <w:rPr>
+                        <w:rFonts w:ascii="Cambria Math" w:eastAsiaTheme="minorEastAsia" w:hAnsi="Cambria Math"/>
+                        <w:i/>
+                      </w:rPr>
+                    </m:ctrlPr>
+                  </m:naryPr>
+                  <m:sub/>
+                  <m:sup/>
+                  <m:e>
+                    <m:d>
+                      <m:dPr>
+                        <m:ctrlPr>
+                          <w:rPr>
+                            <w:rFonts w:ascii="Cambria Math" w:eastAsiaTheme="minorEastAsia" w:hAnsi="Cambria Math"/>
+                            <w:i/>
+                          </w:rPr>
+                        </m:ctrlPr>
+                      </m:dPr>
+                      <m:e>
+                        <m:sSub>
+                          <m:sSubPr>
+                            <m:ctrlPr>
+                              <w:rPr>
+                                <w:rFonts w:ascii="Cambria Math" w:eastAsiaTheme="minorEastAsia" w:hAnsi="Cambria Math"/>
+                                <w:i/>
+                              </w:rPr>
+                            </m:ctrlPr>
+                          </m:sSubPr>
+                          <m:e>
+                            <m:r>
+                              <w:rPr>
+                                <w:rFonts w:ascii="Cambria Math" w:eastAsiaTheme="minorEastAsia" w:hAnsi="Cambria Math"/>
+                              </w:rPr>
+                              <m:t>q</m:t>
+                            </m:r>
+                          </m:e>
+                          <m:sub>
+                            <m:r>
+                              <w:rPr>
+                                <w:rFonts w:ascii="Cambria Math" w:eastAsiaTheme="minorEastAsia" w:hAnsi="Cambria Math"/>
+                              </w:rPr>
+                              <m:t>k</m:t>
+                            </m:r>
+                          </m:sub>
+                        </m:sSub>
+                        <m:r>
+                          <w:rPr>
+                            <w:rFonts w:ascii="Cambria Math" w:eastAsiaTheme="minorEastAsia" w:hAnsi="Cambria Math"/>
+                          </w:rPr>
+                          <m:t>∙</m:t>
+                        </m:r>
+                        <m:sSub>
+                          <m:sSubPr>
+                            <m:ctrlPr>
+                              <w:rPr>
+                                <w:rFonts w:ascii="Cambria Math" w:eastAsiaTheme="minorEastAsia" w:hAnsi="Cambria Math"/>
+                                <w:i/>
+                              </w:rPr>
+                            </m:ctrlPr>
+                          </m:sSubPr>
+                          <m:e>
+                            <m:r>
+                              <w:rPr>
+                                <w:rFonts w:ascii="Cambria Math" w:eastAsiaTheme="minorEastAsia" w:hAnsi="Cambria Math"/>
+                              </w:rPr>
+                              <m:t>S</m:t>
+                            </m:r>
+                          </m:e>
+                          <m:sub>
+                            <m:r>
+                              <w:rPr>
+                                <w:rFonts w:ascii="Cambria Math" w:eastAsiaTheme="minorEastAsia" w:hAnsi="Cambria Math"/>
+                              </w:rPr>
+                              <m:t>k</m:t>
+                            </m:r>
+                          </m:sub>
+                        </m:sSub>
+                      </m:e>
+                    </m:d>
+                  </m:e>
+                </m:nary>
+                <m:r>
+                  <w:rPr>
+                    <w:rFonts w:ascii="Cambria Math" w:eastAsiaTheme="minorEastAsia" w:hAnsi="Cambria Math"/>
+                  </w:rPr>
+                  <m:t>=0</m:t>
                 </m:r>
               </m:oMath>
             </m:oMathPara>
           </w:p>
-        </w:tc>
-        <w:tc>
-          <w:tcPr>
-            <w:tcW w:w="2582" w:type="dxa"/>
-            <w:tcBorders>
-              <w:top w:val="nil"/>
-              <w:left w:val="nil"/>
-              <w:bottom w:val="nil"/>
-              <w:right w:val="nil"/>
-            </w:tcBorders>
-          </w:tcPr>
-          <w:p>
-            <w:pPr>
-              <w:pStyle w:val="ListParagraph"/>
-              <w:numPr>
-                <w:ilvl w:val="0"/>
-                <w:numId w:val="1"/>
-              </w:numPr>
-              <w:spacing w:after="0" w:line="240" w:lineRule="auto"/>
-            </w:pPr>
-            <w:r>
-              <w:t>Kinetic</w:t>
-            </w:r>
-            <w:r>
-              <w:t xml:space="preserve"> molar enthalpy</w:t>
-            </w:r>
-          </w:p>
-        </w:tc>
-      </w:tr>
-      <w:tr>
-        <w:tc>
-          <w:tcPr>
-            <w:tcW w:w="6480" w:type="dxa"/>
-            <w:tcBorders>
-              <w:top w:val="nil"/>
-              <w:left w:val="nil"/>
-              <w:bottom w:val="nil"/>
-              <w:right w:val="nil"/>
-            </w:tcBorders>
-            <w:vAlign w:val="center"/>
-          </w:tcPr>
           <w:p>
             <w:pPr>
               <w:spacing w:after="0" w:line="360" w:lineRule="auto"/>
@@ -23035,151 +23255,118 @@
             </w:pPr>
             <m:oMathPara>
               <m:oMath>
+                <m:nary>
+                  <m:naryPr>
+                    <m:chr m:val="∑"/>
+                    <m:limLoc m:val="undOvr"/>
+                    <m:subHide m:val="1"/>
+                    <m:supHide m:val="1"/>
+                    <m:ctrlPr>
+                      <w:rPr>
+                        <w:rFonts w:ascii="Cambria Math" w:eastAsiaTheme="minorEastAsia" w:hAnsi="Cambria Math"/>
+                        <w:i/>
+                      </w:rPr>
+                    </m:ctrlPr>
+                  </m:naryPr>
+                  <m:sub/>
+                  <m:sup/>
+                  <m:e>
+                    <m:d>
+                      <m:dPr>
+                        <m:ctrlPr>
+                          <w:rPr>
+                            <w:rFonts w:ascii="Cambria Math" w:eastAsiaTheme="minorEastAsia" w:hAnsi="Cambria Math"/>
+                            <w:i/>
+                          </w:rPr>
+                        </m:ctrlPr>
+                      </m:dPr>
+                      <m:e>
+                        <m:sSub>
+                          <m:sSubPr>
+                            <m:ctrlPr>
+                              <w:rPr>
+                                <w:rFonts w:ascii="Cambria Math" w:eastAsiaTheme="minorEastAsia" w:hAnsi="Cambria Math"/>
+                                <w:i/>
+                              </w:rPr>
+                            </m:ctrlPr>
+                          </m:sSubPr>
+                          <m:e>
+                            <m:r>
+                              <w:rPr>
+                                <w:rFonts w:ascii="Cambria Math" w:eastAsiaTheme="minorEastAsia" w:hAnsi="Cambria Math"/>
+                              </w:rPr>
+                              <m:t>q</m:t>
+                            </m:r>
+                          </m:e>
+                          <m:sub>
+                            <m:r>
+                              <w:rPr>
+                                <w:rFonts w:ascii="Cambria Math" w:eastAsiaTheme="minorEastAsia" w:hAnsi="Cambria Math"/>
+                              </w:rPr>
+                              <m:t>k</m:t>
+                            </m:r>
+                          </m:sub>
+                        </m:sSub>
+                        <m:r>
+                          <w:rPr>
+                            <w:rFonts w:ascii="Cambria Math" w:eastAsiaTheme="minorEastAsia" w:hAnsi="Cambria Math"/>
+                          </w:rPr>
+                          <m:t>∙</m:t>
+                        </m:r>
+                        <m:acc>
+                          <m:accPr>
+                            <m:ctrlPr>
+                              <w:rPr>
+                                <w:rFonts w:ascii="Cambria Math" w:hAnsi="Cambria Math"/>
+                                <w:i/>
+                              </w:rPr>
+                            </m:ctrlPr>
+                          </m:accPr>
+                          <m:e>
+                            <m:sSub>
+                              <m:sSubPr>
+                                <m:ctrlPr>
+                                  <w:rPr>
+                                    <w:rFonts w:ascii="Cambria Math" w:hAnsi="Cambria Math"/>
+                                    <w:i/>
+                                  </w:rPr>
+                                </m:ctrlPr>
+                              </m:sSubPr>
+                              <m:e>
+                                <m:r>
+                                  <w:rPr>
+                                    <w:rFonts w:ascii="Cambria Math" w:hAnsi="Cambria Math"/>
+                                  </w:rPr>
+                                  <m:t>μ</m:t>
+                                </m:r>
+                              </m:e>
+                              <m:sub>
+                                <m:r>
+                                  <w:rPr>
+                                    <w:rFonts w:ascii="Cambria Math" w:hAnsi="Cambria Math"/>
+                                  </w:rPr>
+                                  <m:t>k</m:t>
+                                </m:r>
+                              </m:sub>
+                            </m:sSub>
+                          </m:e>
+                        </m:acc>
+                      </m:e>
+                    </m:d>
+                  </m:e>
+                </m:nary>
                 <m:r>
                   <w:rPr>
-                    <w:rFonts w:ascii="Cambria Math" w:hAnsi="Cambria Math"/>
+                    <w:rFonts w:ascii="Cambria Math" w:eastAsiaTheme="minorEastAsia" w:hAnsi="Cambria Math"/>
                   </w:rPr>
-                  <m:t>H=</m:t>
+                  <m:t>=0,</m:t>
                 </m:r>
-                <m:acc>
-                  <m:accPr>
-                    <m:ctrlPr>
-                      <w:rPr>
-                        <w:rFonts w:ascii="Cambria Math" w:hAnsi="Cambria Math"/>
-                        <w:i/>
-                      </w:rPr>
-                    </m:ctrlPr>
-                  </m:accPr>
-                  <m:e>
-                    <m:r>
-                      <w:rPr>
-                        <w:rFonts w:ascii="Cambria Math" w:hAnsi="Cambria Math"/>
-                      </w:rPr>
-                      <m:t>μ</m:t>
-                    </m:r>
-                  </m:e>
-                </m:acc>
                 <m:r>
                   <w:rPr>
-                    <w:rFonts w:ascii="Cambria Math" w:hAnsi="Cambria Math"/>
+                    <w:rFonts w:ascii="Cambria Math" w:eastAsiaTheme="minorEastAsia" w:hAnsi="Cambria Math"/>
                   </w:rPr>
-                  <m:t>+ r+T∙S=</m:t>
+                  <m:t xml:space="preserve">  </m:t>
                 </m:r>
-                <m:acc>
-                  <m:accPr>
-                    <m:ctrlPr>
-                      <w:rPr>
-                        <w:rFonts w:ascii="Cambria Math" w:hAnsi="Cambria Math"/>
-                        <w:i/>
-                      </w:rPr>
-                    </m:ctrlPr>
-                  </m:accPr>
-                  <m:e>
-                    <m:r>
-                      <w:rPr>
-                        <w:rFonts w:ascii="Cambria Math" w:hAnsi="Cambria Math"/>
-                      </w:rPr>
-                      <m:t>H</m:t>
-                    </m:r>
-                  </m:e>
-                </m:acc>
-                <m:r>
-                  <w:rPr>
-                    <w:rFonts w:ascii="Cambria Math" w:hAnsi="Cambria Math"/>
-                  </w:rPr>
-                  <m:t>+r</m:t>
-                </m:r>
-              </m:oMath>
-            </m:oMathPara>
-          </w:p>
-        </w:tc>
-        <w:tc>
-          <w:tcPr>
-            <w:tcW w:w="2582" w:type="dxa"/>
-            <w:tcBorders>
-              <w:top w:val="nil"/>
-              <w:left w:val="nil"/>
-              <w:bottom w:val="nil"/>
-              <w:right w:val="nil"/>
-            </w:tcBorders>
-          </w:tcPr>
-          <w:p>
-            <w:pPr>
-              <w:pStyle w:val="ListParagraph"/>
-              <w:numPr>
-                <w:ilvl w:val="0"/>
-                <w:numId w:val="1"/>
-              </w:numPr>
-              <w:spacing w:after="0" w:line="240" w:lineRule="auto"/>
-            </w:pPr>
-            <w:r>
-              <w:t xml:space="preserve">Relation between enthalpy and </w:t>
-            </w:r>
-            <w:r>
-              <w:t>kinetic</w:t>
-            </w:r>
-            <w:r>
-              <w:t xml:space="preserve"> molar enthalpy</w:t>
-            </w:r>
-          </w:p>
-        </w:tc>
-      </w:tr>
-    </w:tbl>
-    <w:p>
-      <w:pPr>
-        <w:spacing w:after="0" w:line="240" w:lineRule="auto"/>
-        <w:rPr>
-          <w:rFonts w:eastAsiaTheme="minorEastAsia"/>
-        </w:rPr>
-      </w:pPr>
-    </w:p>
-    <w:p>
-      <w:pPr>
-        <w:spacing w:after="0" w:line="240" w:lineRule="auto"/>
-        <w:rPr>
-          <w:rFonts w:eastAsiaTheme="minorEastAsia"/>
-        </w:rPr>
-      </w:pPr>
-      <w:r>
-        <w:rPr>
-          <w:rFonts w:eastAsiaTheme="minorEastAsia"/>
-        </w:rPr>
-        <w:t>Energy conservation laws at k nodes connected together:</w:t>
-      </w:r>
-    </w:p>
-    <w:tbl>
-      <w:tblPr>
-        <w:tblStyle w:val="TableGrid"/>
-        <w:tblpPr w:leftFromText="141" w:rightFromText="141" w:vertAnchor="text" w:horzAnchor="margin" w:tblpY="147"/>
-        <w:tblW w:w="9062" w:type="dxa"/>
-        <w:tblLook w:val="04A0" w:firstRow="1" w:lastRow="0" w:firstColumn="1" w:lastColumn="0" w:noHBand="0" w:noVBand="1"/>
-      </w:tblPr>
-      <w:tblGrid>
-        <w:gridCol w:w="6480"/>
-        <w:gridCol w:w="2582"/>
-      </w:tblGrid>
-      <w:tr>
-        <w:tc>
-          <w:tcPr>
-            <w:tcW w:w="6480" w:type="dxa"/>
-            <w:tcBorders>
-              <w:top w:val="nil"/>
-              <w:left w:val="nil"/>
-              <w:bottom w:val="nil"/>
-              <w:right w:val="nil"/>
-            </w:tcBorders>
-            <w:vAlign w:val="center"/>
-          </w:tcPr>
-          <w:p>
-            <w:pPr>
-              <w:spacing w:after="0" w:line="360" w:lineRule="auto"/>
-              <w:jc w:val="center"/>
-              <w:rPr>
-                <w:rFonts w:eastAsiaTheme="minorEastAsia"/>
-              </w:rPr>
-            </w:pPr>
-            <m:oMathPara>
-              <m:oMath>
                 <m:nary>
                   <m:naryPr>
                     <m:chr m:val="∑"/>
@@ -23286,19 +23473,12 @@
                   </w:rPr>
                   <m:t>=0</m:t>
                 </m:r>
-              </m:oMath>
-            </m:oMathPara>
-          </w:p>
-          <w:p>
-            <w:pPr>
-              <w:spacing w:after="0" w:line="360" w:lineRule="auto"/>
-              <w:jc w:val="center"/>
-              <w:rPr>
-                <w:rFonts w:ascii="Calibri" w:eastAsia="Calibri" w:hAnsi="Calibri" w:cs="Times New Roman"/>
-              </w:rPr>
-            </w:pPr>
-            <m:oMathPara>
-              <m:oMath>
+                <m:r>
+                  <w:rPr>
+                    <w:rFonts w:ascii="Cambria Math" w:eastAsiaTheme="minorEastAsia" w:hAnsi="Cambria Math"/>
+                  </w:rPr>
+                  <m:t xml:space="preserve">,  </m:t>
+                </m:r>
                 <m:nary>
                   <m:naryPr>
                     <m:chr m:val="∑"/>
@@ -23357,6 +23537,133 @@
                           </w:rPr>
                           <m:t>∙</m:t>
                         </m:r>
+                        <m:acc>
+                          <m:accPr>
+                            <m:ctrlPr>
+                              <w:rPr>
+                                <w:rFonts w:ascii="Cambria Math" w:eastAsiaTheme="minorEastAsia" w:hAnsi="Cambria Math"/>
+                                <w:i/>
+                              </w:rPr>
+                            </m:ctrlPr>
+                          </m:accPr>
+                          <m:e>
+                            <m:sSub>
+                              <m:sSubPr>
+                                <m:ctrlPr>
+                                  <w:rPr>
+                                    <w:rFonts w:ascii="Cambria Math" w:eastAsiaTheme="minorEastAsia" w:hAnsi="Cambria Math"/>
+                                    <w:i/>
+                                  </w:rPr>
+                                </m:ctrlPr>
+                              </m:sSubPr>
+                              <m:e>
+                                <m:r>
+                                  <w:rPr>
+                                    <w:rFonts w:ascii="Cambria Math" w:eastAsiaTheme="minorEastAsia" w:hAnsi="Cambria Math"/>
+                                  </w:rPr>
+                                  <m:t>S</m:t>
+                                </m:r>
+                              </m:e>
+                              <m:sub>
+                                <m:r>
+                                  <w:rPr>
+                                    <w:rFonts w:ascii="Cambria Math" w:eastAsiaTheme="minorEastAsia" w:hAnsi="Cambria Math"/>
+                                  </w:rPr>
+                                  <m:t>k</m:t>
+                                </m:r>
+                              </m:sub>
+                            </m:sSub>
+                          </m:e>
+                        </m:acc>
+                      </m:e>
+                    </m:d>
+                  </m:e>
+                </m:nary>
+                <m:r>
+                  <w:rPr>
+                    <w:rFonts w:ascii="Cambria Math" w:eastAsiaTheme="minorEastAsia" w:hAnsi="Cambria Math"/>
+                  </w:rPr>
+                  <m:t>=0</m:t>
+                </m:r>
+              </m:oMath>
+            </m:oMathPara>
+          </w:p>
+        </w:tc>
+        <w:tc>
+          <w:tcPr>
+            <w:tcW w:w="2582" w:type="dxa"/>
+            <w:tcBorders>
+              <w:top w:val="nil"/>
+              <w:left w:val="nil"/>
+              <w:bottom w:val="nil"/>
+              <w:right w:val="nil"/>
+            </w:tcBorders>
+          </w:tcPr>
+          <w:p>
+            <w:pPr>
+              <w:pStyle w:val="ListParagraph"/>
+              <w:numPr>
+                <w:ilvl w:val="0"/>
+                <w:numId w:val="1"/>
+              </w:numPr>
+              <w:spacing w:after="0" w:line="240" w:lineRule="auto"/>
+            </w:pPr>
+            <w:bookmarkStart w:id="40" w:name="_Ref206495849"/>
+            <w:r>
+              <w:t>Energy conservation laws</w:t>
+            </w:r>
+            <w:bookmarkEnd w:id="40"/>
+          </w:p>
+        </w:tc>
+      </w:tr>
+      <w:tr>
+        <w:tc>
+          <w:tcPr>
+            <w:tcW w:w="6480" w:type="dxa"/>
+            <w:tcBorders>
+              <w:top w:val="nil"/>
+              <w:left w:val="nil"/>
+              <w:bottom w:val="nil"/>
+              <w:right w:val="nil"/>
+            </w:tcBorders>
+            <w:vAlign w:val="center"/>
+          </w:tcPr>
+          <w:p>
+            <w:pPr>
+              <w:spacing w:after="0" w:line="360" w:lineRule="auto"/>
+              <w:jc w:val="center"/>
+              <w:rPr>
+                <w:rFonts w:ascii="Calibri" w:eastAsia="Calibri" w:hAnsi="Calibri" w:cs="Calibri"/>
+              </w:rPr>
+            </w:pPr>
+            <m:oMathPara>
+              <m:oMath>
+                <m:nary>
+                  <m:naryPr>
+                    <m:chr m:val="∑"/>
+                    <m:limLoc m:val="undOvr"/>
+                    <m:subHide m:val="1"/>
+                    <m:supHide m:val="1"/>
+                    <m:ctrlPr>
+                      <w:rPr>
+                        <w:rFonts w:ascii="Cambria Math" w:eastAsiaTheme="minorEastAsia" w:hAnsi="Cambria Math"/>
+                        <w:i/>
+                      </w:rPr>
+                    </m:ctrlPr>
+                  </m:naryPr>
+                  <m:sub/>
+                  <m:sup/>
+                  <m:e>
+                    <m:d>
+                      <m:dPr>
+                        <m:ctrlPr>
+                          <w:rPr>
+                            <w:rFonts w:ascii="Cambria Math" w:eastAsiaTheme="minorEastAsia" w:hAnsi="Cambria Math"/>
+                            <w:i/>
+                          </w:rPr>
+                        </m:ctrlPr>
+                      </m:dPr>
+                      <m:e>
                         <m:sSub>
                           <m:sSubPr>
                             <m:ctrlPr>
@@ -23371,7 +23678,7 @@
                               <w:rPr>
                                 <w:rFonts w:ascii="Cambria Math" w:eastAsiaTheme="minorEastAsia" w:hAnsi="Cambria Math"/>
                               </w:rPr>
-                              <m:t>r</m:t>
+                              <m:t>q</m:t>
                             </m:r>
                           </m:e>
                           <m:sub>
@@ -23383,6 +23690,158 @@
                             </m:r>
                           </m:sub>
                         </m:sSub>
+                        <m:r>
+                          <w:rPr>
+                            <w:rFonts w:ascii="Cambria Math" w:eastAsiaTheme="minorEastAsia" w:hAnsi="Cambria Math"/>
+                          </w:rPr>
+                          <m:t>∙</m:t>
+                        </m:r>
+                        <m:sSub>
+                          <m:sSubPr>
+                            <m:ctrlPr>
+                              <w:rPr>
+                                <w:rFonts w:ascii="Cambria Math" w:hAnsi="Cambria Math"/>
+                                <w:i/>
+                              </w:rPr>
+                            </m:ctrlPr>
+                          </m:sSubPr>
+                          <m:e>
+                            <m:r>
+                              <w:rPr>
+                                <w:rFonts w:ascii="Cambria Math" w:hAnsi="Cambria Math"/>
+                              </w:rPr>
+                              <m:t>r</m:t>
+                            </m:r>
+                          </m:e>
+                          <m:sub>
+                            <m:r>
+                              <w:rPr>
+                                <w:rFonts w:ascii="Cambria Math" w:hAnsi="Cambria Math"/>
+                              </w:rPr>
+                              <m:t>k</m:t>
+                            </m:r>
+                          </m:sub>
+                        </m:sSub>
+                      </m:e>
+                    </m:d>
+                  </m:e>
+                </m:nary>
+                <m:r>
+                  <w:rPr>
+                    <w:rFonts w:ascii="Cambria Math" w:eastAsiaTheme="minorEastAsia" w:hAnsi="Cambria Math"/>
+                  </w:rPr>
+                  <m:t xml:space="preserve">=0,  </m:t>
+                </m:r>
+                <m:nary>
+                  <m:naryPr>
+                    <m:chr m:val="∑"/>
+                    <m:limLoc m:val="undOvr"/>
+                    <m:subHide m:val="1"/>
+                    <m:supHide m:val="1"/>
+                    <m:ctrlPr>
+                      <w:rPr>
+                        <w:rFonts w:ascii="Cambria Math" w:eastAsiaTheme="minorEastAsia" w:hAnsi="Cambria Math"/>
+                        <w:i/>
+                      </w:rPr>
+                    </m:ctrlPr>
+                  </m:naryPr>
+                  <m:sub/>
+                  <m:sup/>
+                  <m:e>
+                    <m:d>
+                      <m:dPr>
+                        <m:ctrlPr>
+                          <w:rPr>
+                            <w:rFonts w:ascii="Cambria Math" w:eastAsiaTheme="minorEastAsia" w:hAnsi="Cambria Math"/>
+                            <w:i/>
+                          </w:rPr>
+                        </m:ctrlPr>
+                      </m:dPr>
+                      <m:e>
+                        <m:sSub>
+                          <m:sSubPr>
+                            <m:ctrlPr>
+                              <w:rPr>
+                                <w:rFonts w:ascii="Cambria Math" w:eastAsiaTheme="minorEastAsia" w:hAnsi="Cambria Math"/>
+                                <w:i/>
+                              </w:rPr>
+                            </m:ctrlPr>
+                          </m:sSubPr>
+                          <m:e>
+                            <m:r>
+                              <w:rPr>
+                                <w:rFonts w:ascii="Cambria Math" w:eastAsiaTheme="minorEastAsia" w:hAnsi="Cambria Math"/>
+                              </w:rPr>
+                              <m:t>q</m:t>
+                            </m:r>
+                          </m:e>
+                          <m:sub>
+                            <m:r>
+                              <w:rPr>
+                                <w:rFonts w:ascii="Cambria Math" w:eastAsiaTheme="minorEastAsia" w:hAnsi="Cambria Math"/>
+                              </w:rPr>
+                              <m:t>k</m:t>
+                            </m:r>
+                          </m:sub>
+                        </m:sSub>
+                        <m:r>
+                          <w:rPr>
+                            <w:rFonts w:ascii="Cambria Math" w:eastAsiaTheme="minorEastAsia" w:hAnsi="Cambria Math"/>
+                          </w:rPr>
+                          <m:t>∙</m:t>
+                        </m:r>
+                        <m:f>
+                          <m:fPr>
+                            <m:ctrlPr>
+                              <w:rPr>
+                                <w:rFonts w:ascii="Cambria Math" w:eastAsiaTheme="minorEastAsia" w:hAnsi="Cambria Math"/>
+                                <w:i/>
+                              </w:rPr>
+                            </m:ctrlPr>
+                          </m:fPr>
+                          <m:num>
+                            <m:r>
+                              <w:rPr>
+                                <w:rFonts w:ascii="Cambria Math" w:eastAsiaTheme="minorEastAsia" w:hAnsi="Cambria Math"/>
+                              </w:rPr>
+                              <m:t>∂</m:t>
+                            </m:r>
+                            <m:sSub>
+                              <m:sSubPr>
+                                <m:ctrlPr>
+                                  <w:rPr>
+                                    <w:rFonts w:ascii="Cambria Math" w:eastAsiaTheme="minorEastAsia" w:hAnsi="Cambria Math"/>
+                                    <w:i/>
+                                  </w:rPr>
+                                </m:ctrlPr>
+                              </m:sSubPr>
+                              <m:e>
+                                <m:r>
+                                  <w:rPr>
+                                    <w:rFonts w:ascii="Cambria Math" w:eastAsiaTheme="minorEastAsia" w:hAnsi="Cambria Math"/>
+                                  </w:rPr>
+                                  <m:t>r</m:t>
+                                </m:r>
+                              </m:e>
+                              <m:sub>
+                                <m:r>
+                                  <w:rPr>
+                                    <w:rFonts w:ascii="Cambria Math" w:eastAsiaTheme="minorEastAsia" w:hAnsi="Cambria Math"/>
+                                  </w:rPr>
+                                  <m:t>k</m:t>
+                                </m:r>
+                              </m:sub>
+                            </m:sSub>
+                          </m:num>
+                          <m:den>
+                            <m:r>
+                              <w:rPr>
+                                <w:rFonts w:ascii="Cambria Math" w:eastAsiaTheme="minorEastAsia" w:hAnsi="Cambria Math"/>
+                              </w:rPr>
+                              <m:t>∂T</m:t>
+                            </m:r>
+                          </m:den>
+                        </m:f>
                       </m:e>
                     </m:d>
                   </m:e>
@@ -23417,7 +23876,22 @@
               <w:spacing w:after="0" w:line="240" w:lineRule="auto"/>
             </w:pPr>
             <w:r>
-              <w:t>Inertial connections</w:t>
+              <w:t xml:space="preserve">Comes from </w:t>
+            </w:r>
+            <w:r>
+              <w:fldChar w:fldCharType="begin"/>
+            </w:r>
+            <w:r>
+              <w:instrText xml:space="preserve"> REF _Ref206495849 \r \h </w:instrText>
+            </w:r>
+            <w:r>
+              <w:fldChar w:fldCharType="separate"/>
+            </w:r>
+            <w:r>
+              <w:t>(80)</w:t>
+            </w:r>
+            <w:r>
+              <w:fldChar w:fldCharType="end"/>
             </w:r>
           </w:p>
         </w:tc>
@@ -23442,19 +23916,13 @@
         <w:rPr>
           <w:rFonts w:eastAsiaTheme="minorEastAsia"/>
         </w:rPr>
-        <w:t xml:space="preserve">Equivalence of </w:t>
-      </w:r>
-      <w:r>
-        <w:rPr>
-          <w:rFonts w:eastAsiaTheme="minorEastAsia"/>
-        </w:rPr>
-        <w:t xml:space="preserve">kinetic </w:t>
-      </w:r>
-      <w:r>
-        <w:rPr>
-          <w:rFonts w:eastAsiaTheme="minorEastAsia"/>
-        </w:rPr>
-        <w:t>electrochemical potential at k nodes connected</w:t>
+        <w:t xml:space="preserve">Mixing flows </w:t>
+      </w:r>
+      <w:r>
+        <w:rPr>
+          <w:rFonts w:eastAsiaTheme="minorEastAsia"/>
+        </w:rPr>
+        <w:t>at k nodes connected</w:t>
       </w:r>
       <w:r>
         <w:rPr>
@@ -23785,7 +24253,7 @@
                                       <w:rPr>
                                         <w:rFonts w:ascii="Cambria Math" w:hAnsi="Cambria Math"/>
                                       </w:rPr>
-                                      <m:t>k</m:t>
+                                      <m:t>in</m:t>
                                     </m:r>
                                   </m:sub>
                                 </m:sSub>
@@ -23819,7 +24287,7 @@
                                   <w:rPr>
                                     <w:rFonts w:ascii="Cambria Math" w:hAnsi="Cambria Math"/>
                                   </w:rPr>
-                                  <m:t>k</m:t>
+                                  <m:t>in</m:t>
                                 </m:r>
                               </m:sub>
                             </m:sSub>
@@ -23877,7 +24345,475 @@
                                   <w:rPr>
                                     <w:rFonts w:ascii="Cambria Math" w:hAnsi="Cambria Math"/>
                                   </w:rPr>
-                                  <m:t>k</m:t>
+                                  <m:t>in</m:t>
+                                </m:r>
+                              </m:sub>
+                            </m:sSub>
+                          </m:e>
+                        </m:d>
+                      </m:e>
+                    </m:nary>
+                  </m:den>
+                </m:f>
+              </m:oMath>
+            </m:oMathPara>
+          </w:p>
+          <w:p>
+            <w:pPr>
+              <w:spacing w:after="0" w:line="240" w:lineRule="auto"/>
+              <w:rPr>
+                <w:rFonts w:eastAsiaTheme="minorEastAsia"/>
+              </w:rPr>
+            </w:pPr>
+          </w:p>
+          <w:p>
+            <w:pPr>
+              <w:spacing w:after="0" w:line="240" w:lineRule="auto"/>
+              <w:rPr>
+                <w:rFonts w:eastAsiaTheme="minorEastAsia"/>
+              </w:rPr>
+            </w:pPr>
+            <m:oMathPara>
+              <m:oMath>
+                <m:acc>
+                  <m:accPr>
+                    <m:ctrlPr>
+                      <w:rPr>
+                        <w:rFonts w:ascii="Cambria Math" w:hAnsi="Cambria Math"/>
+                        <w:i/>
+                      </w:rPr>
+                    </m:ctrlPr>
+                  </m:accPr>
+                  <m:e>
+                    <m:sSub>
+                      <m:sSubPr>
+                        <m:ctrlPr>
+                          <w:rPr>
+                            <w:rFonts w:ascii="Cambria Math" w:hAnsi="Cambria Math"/>
+                            <w:i/>
+                          </w:rPr>
+                        </m:ctrlPr>
+                      </m:sSubPr>
+                      <m:e>
+                        <m:r>
+                          <w:rPr>
+                            <w:rFonts w:ascii="Cambria Math" w:hAnsi="Cambria Math"/>
+                          </w:rPr>
+                          <m:t>H</m:t>
+                        </m:r>
+                      </m:e>
+                      <m:sub>
+                        <m:r>
+                          <w:rPr>
+                            <w:rFonts w:ascii="Cambria Math" w:hAnsi="Cambria Math"/>
+                          </w:rPr>
+                          <m:t>mix</m:t>
+                        </m:r>
+                      </m:sub>
+                    </m:sSub>
+                  </m:e>
+                </m:acc>
+                <m:r>
+                  <w:rPr>
+                    <w:rFonts w:ascii="Cambria Math" w:hAnsi="Cambria Math"/>
+                  </w:rPr>
+                  <m:t xml:space="preserve">= </m:t>
+                </m:r>
+                <m:f>
+                  <m:fPr>
+                    <m:ctrlPr>
+                      <w:rPr>
+                        <w:rFonts w:ascii="Cambria Math" w:hAnsi="Cambria Math"/>
+                        <w:i/>
+                      </w:rPr>
+                    </m:ctrlPr>
+                  </m:fPr>
+                  <m:num>
+                    <m:nary>
+                      <m:naryPr>
+                        <m:chr m:val="∑"/>
+                        <m:limLoc m:val="undOvr"/>
+                        <m:subHide m:val="1"/>
+                        <m:supHide m:val="1"/>
+                        <m:ctrlPr>
+                          <w:rPr>
+                            <w:rFonts w:ascii="Cambria Math" w:hAnsi="Cambria Math"/>
+                            <w:i/>
+                          </w:rPr>
+                        </m:ctrlPr>
+                      </m:naryPr>
+                      <m:sub/>
+                      <m:sup/>
+                      <m:e>
+                        <m:d>
+                          <m:dPr>
+                            <m:ctrlPr>
+                              <w:rPr>
+                                <w:rFonts w:ascii="Cambria Math" w:hAnsi="Cambria Math"/>
+                                <w:i/>
+                              </w:rPr>
+                            </m:ctrlPr>
+                          </m:dPr>
+                          <m:e>
+                            <m:acc>
+                              <m:accPr>
+                                <m:ctrlPr>
+                                  <w:rPr>
+                                    <w:rFonts w:ascii="Cambria Math" w:hAnsi="Cambria Math"/>
+                                    <w:i/>
+                                  </w:rPr>
+                                </m:ctrlPr>
+                              </m:accPr>
+                              <m:e>
+                                <m:sSub>
+                                  <m:sSubPr>
+                                    <m:ctrlPr>
+                                      <w:rPr>
+                                        <w:rFonts w:ascii="Cambria Math" w:hAnsi="Cambria Math"/>
+                                        <w:i/>
+                                      </w:rPr>
+                                    </m:ctrlPr>
+                                  </m:sSubPr>
+                                  <m:e>
+                                    <m:r>
+                                      <w:rPr>
+                                        <w:rFonts w:ascii="Cambria Math" w:hAnsi="Cambria Math"/>
+                                      </w:rPr>
+                                      <m:t>H</m:t>
+                                    </m:r>
+                                  </m:e>
+                                  <m:sub>
+                                    <m:r>
+                                      <w:rPr>
+                                        <w:rFonts w:ascii="Cambria Math" w:hAnsi="Cambria Math"/>
+                                      </w:rPr>
+                                      <m:t>in</m:t>
+                                    </m:r>
+                                  </m:sub>
+                                </m:sSub>
+                              </m:e>
+                            </m:acc>
+                            <m:r>
+                              <w:rPr>
+                                <w:rFonts w:ascii="Cambria Math" w:hAnsi="Cambria Math"/>
+                              </w:rPr>
+                              <m:t>∙</m:t>
+                            </m:r>
+                            <m:sSub>
+                              <m:sSubPr>
+                                <m:ctrlPr>
+                                  <w:rPr>
+                                    <w:rFonts w:ascii="Cambria Math" w:hAnsi="Cambria Math"/>
+                                    <w:i/>
+                                  </w:rPr>
+                                </m:ctrlPr>
+                              </m:sSubPr>
+                              <m:e>
+                                <m:r>
+                                  <w:rPr>
+                                    <w:rFonts w:ascii="Cambria Math" w:hAnsi="Cambria Math"/>
+                                  </w:rPr>
+                                  <m:t>q</m:t>
+                                </m:r>
+                              </m:e>
+                              <m:sub>
+                                <m:r>
+                                  <w:rPr>
+                                    <w:rFonts w:ascii="Cambria Math" w:hAnsi="Cambria Math"/>
+                                  </w:rPr>
+                                  <m:t>in</m:t>
+                                </m:r>
+                              </m:sub>
+                            </m:sSub>
+                          </m:e>
+                        </m:d>
+                      </m:e>
+                    </m:nary>
+                  </m:num>
+                  <m:den>
+                    <m:nary>
+                      <m:naryPr>
+                        <m:chr m:val="∑"/>
+                        <m:limLoc m:val="undOvr"/>
+                        <m:subHide m:val="1"/>
+                        <m:supHide m:val="1"/>
+                        <m:ctrlPr>
+                          <w:rPr>
+                            <w:rFonts w:ascii="Cambria Math" w:hAnsi="Cambria Math"/>
+                            <w:i/>
+                          </w:rPr>
+                        </m:ctrlPr>
+                      </m:naryPr>
+                      <m:sub/>
+                      <m:sup/>
+                      <m:e>
+                        <m:d>
+                          <m:dPr>
+                            <m:ctrlPr>
+                              <w:rPr>
+                                <w:rFonts w:ascii="Cambria Math" w:hAnsi="Cambria Math"/>
+                                <w:i/>
+                              </w:rPr>
+                            </m:ctrlPr>
+                          </m:dPr>
+                          <m:e>
+                            <m:sSub>
+                              <m:sSubPr>
+                                <m:ctrlPr>
+                                  <w:rPr>
+                                    <w:rFonts w:ascii="Cambria Math" w:hAnsi="Cambria Math"/>
+                                    <w:i/>
+                                  </w:rPr>
+                                </m:ctrlPr>
+                              </m:sSubPr>
+                              <m:e>
+                                <m:r>
+                                  <w:rPr>
+                                    <w:rFonts w:ascii="Cambria Math" w:hAnsi="Cambria Math"/>
+                                  </w:rPr>
+                                  <m:t>q</m:t>
+                                </m:r>
+                              </m:e>
+                              <m:sub>
+                                <m:r>
+                                  <w:rPr>
+                                    <w:rFonts w:ascii="Cambria Math" w:hAnsi="Cambria Math"/>
+                                  </w:rPr>
+                                  <m:t>in</m:t>
+                                </m:r>
+                              </m:sub>
+                            </m:sSub>
+                          </m:e>
+                        </m:d>
+                      </m:e>
+                    </m:nary>
+                  </m:den>
+                </m:f>
+              </m:oMath>
+            </m:oMathPara>
+          </w:p>
+          <w:p>
+            <w:pPr>
+              <w:spacing w:after="0" w:line="240" w:lineRule="auto"/>
+              <w:rPr>
+                <w:rFonts w:eastAsiaTheme="minorEastAsia"/>
+              </w:rPr>
+            </w:pPr>
+          </w:p>
+          <w:p>
+            <w:pPr>
+              <w:spacing w:after="0" w:line="240" w:lineRule="auto"/>
+              <w:rPr>
+                <w:rFonts w:eastAsiaTheme="minorEastAsia"/>
+              </w:rPr>
+            </w:pPr>
+            <m:oMathPara>
+              <m:oMath>
+                <m:acc>
+                  <m:accPr>
+                    <m:ctrlPr>
+                      <w:rPr>
+                        <w:rFonts w:ascii="Cambria Math" w:hAnsi="Cambria Math"/>
+                        <w:i/>
+                      </w:rPr>
+                    </m:ctrlPr>
+                  </m:accPr>
+                  <m:e>
+                    <m:sSub>
+                      <m:sSubPr>
+                        <m:ctrlPr>
+                          <w:rPr>
+                            <w:rFonts w:ascii="Cambria Math" w:hAnsi="Cambria Math"/>
+                            <w:i/>
+                          </w:rPr>
+                        </m:ctrlPr>
+                      </m:sSubPr>
+                      <m:e>
+                        <m:r>
+                          <w:rPr>
+                            <w:rFonts w:ascii="Cambria Math" w:hAnsi="Cambria Math"/>
+                          </w:rPr>
+                          <m:t>S</m:t>
+                        </m:r>
+                      </m:e>
+                      <m:sub>
+                        <m:r>
+                          <w:rPr>
+                            <w:rFonts w:ascii="Cambria Math" w:hAnsi="Cambria Math"/>
+                          </w:rPr>
+                          <m:t>mix</m:t>
+                        </m:r>
+                      </m:sub>
+                    </m:sSub>
+                  </m:e>
+                </m:acc>
+                <m:r>
+                  <w:rPr>
+                    <w:rFonts w:ascii="Cambria Math" w:hAnsi="Cambria Math"/>
+                  </w:rPr>
+                  <m:t xml:space="preserve">= </m:t>
+                </m:r>
+                <m:f>
+                  <m:fPr>
+                    <m:ctrlPr>
+                      <w:rPr>
+                        <w:rFonts w:ascii="Cambria Math" w:hAnsi="Cambria Math"/>
+                        <w:i/>
+                      </w:rPr>
+                    </m:ctrlPr>
+                  </m:fPr>
+                  <m:num>
+                    <m:nary>
+                      <m:naryPr>
+                        <m:chr m:val="∑"/>
+                        <m:limLoc m:val="undOvr"/>
+                        <m:subHide m:val="1"/>
+                        <m:supHide m:val="1"/>
+                        <m:ctrlPr>
+                          <w:rPr>
+                            <w:rFonts w:ascii="Cambria Math" w:hAnsi="Cambria Math"/>
+                            <w:i/>
+                          </w:rPr>
+                        </m:ctrlPr>
+                      </m:naryPr>
+                      <m:sub/>
+                      <m:sup/>
+                      <m:e>
+                        <m:d>
+                          <m:dPr>
+                            <m:ctrlPr>
+                              <w:rPr>
+                                <w:rFonts w:ascii="Cambria Math" w:hAnsi="Cambria Math"/>
+                                <w:i/>
+                              </w:rPr>
+                            </m:ctrlPr>
+                          </m:dPr>
+                          <m:e>
+                            <m:acc>
+                              <m:accPr>
+                                <m:ctrlPr>
+                                  <w:rPr>
+                                    <w:rFonts w:ascii="Cambria Math" w:hAnsi="Cambria Math"/>
+                                    <w:i/>
+                                  </w:rPr>
+                                </m:ctrlPr>
+                              </m:accPr>
+                              <m:e>
+                                <m:sSub>
+                                  <m:sSubPr>
+                                    <m:ctrlPr>
+                                      <w:rPr>
+                                        <w:rFonts w:ascii="Cambria Math" w:hAnsi="Cambria Math"/>
+                                        <w:i/>
+                                      </w:rPr>
+                                    </m:ctrlPr>
+                                  </m:sSubPr>
+                                  <m:e>
+                                    <m:r>
+                                      <w:rPr>
+                                        <w:rFonts w:ascii="Cambria Math" w:hAnsi="Cambria Math"/>
+                                      </w:rPr>
+                                      <m:t>S</m:t>
+                                    </m:r>
+                                  </m:e>
+                                  <m:sub>
+                                    <m:r>
+                                      <w:rPr>
+                                        <w:rFonts w:ascii="Cambria Math" w:hAnsi="Cambria Math"/>
+                                      </w:rPr>
+                                      <m:t>in</m:t>
+                                    </m:r>
+                                  </m:sub>
+                                </m:sSub>
+                              </m:e>
+                            </m:acc>
+                            <m:r>
+                              <w:rPr>
+                                <w:rFonts w:ascii="Cambria Math" w:hAnsi="Cambria Math"/>
+                              </w:rPr>
+                              <m:t>∙</m:t>
+                            </m:r>
+                            <m:sSub>
+                              <m:sSubPr>
+                                <m:ctrlPr>
+                                  <w:rPr>
+                                    <w:rFonts w:ascii="Cambria Math" w:hAnsi="Cambria Math"/>
+                                    <w:i/>
+                                  </w:rPr>
+                                </m:ctrlPr>
+                              </m:sSubPr>
+                              <m:e>
+                                <m:r>
+                                  <w:rPr>
+                                    <w:rFonts w:ascii="Cambria Math" w:hAnsi="Cambria Math"/>
+                                  </w:rPr>
+                                  <m:t>q</m:t>
+                                </m:r>
+                              </m:e>
+                              <m:sub>
+                                <m:r>
+                                  <w:rPr>
+                                    <w:rFonts w:ascii="Cambria Math" w:hAnsi="Cambria Math"/>
+                                  </w:rPr>
+                                  <m:t>in</m:t>
+                                </m:r>
+                              </m:sub>
+                            </m:sSub>
+                          </m:e>
+                        </m:d>
+                      </m:e>
+                    </m:nary>
+                  </m:num>
+                  <m:den>
+                    <m:nary>
+                      <m:naryPr>
+                        <m:chr m:val="∑"/>
+                        <m:limLoc m:val="undOvr"/>
+                        <m:subHide m:val="1"/>
+                        <m:supHide m:val="1"/>
+                        <m:ctrlPr>
+                          <w:rPr>
+                            <w:rFonts w:ascii="Cambria Math" w:hAnsi="Cambria Math"/>
+                            <w:i/>
+                          </w:rPr>
+                        </m:ctrlPr>
+                      </m:naryPr>
+                      <m:sub/>
+                      <m:sup/>
+                      <m:e>
+                        <m:d>
+                          <m:dPr>
+                            <m:ctrlPr>
+                              <w:rPr>
+                                <w:rFonts w:ascii="Cambria Math" w:hAnsi="Cambria Math"/>
+                                <w:i/>
+                              </w:rPr>
+                            </m:ctrlPr>
+                          </m:dPr>
+                          <m:e>
+                            <m:sSub>
+                              <m:sSubPr>
+                                <m:ctrlPr>
+                                  <w:rPr>
+                                    <w:rFonts w:ascii="Cambria Math" w:hAnsi="Cambria Math"/>
+                                    <w:i/>
+                                  </w:rPr>
+                                </m:ctrlPr>
+                              </m:sSubPr>
+                              <m:e>
+                                <m:r>
+                                  <w:rPr>
+                                    <w:rFonts w:ascii="Cambria Math" w:hAnsi="Cambria Math"/>
+                                  </w:rPr>
+                                  <m:t>q</m:t>
+                                </m:r>
+                              </m:e>
+                              <m:sub>
+                                <m:r>
+                                  <w:rPr>
+                                    <w:rFonts w:ascii="Cambria Math" w:hAnsi="Cambria Math"/>
+                                  </w:rPr>
+                                  <m:t>in</m:t>
                                 </m:r>
                               </m:sub>
                             </m:sSub>
@@ -23911,10 +24847,11 @@
               <w:spacing w:after="0" w:line="240" w:lineRule="auto"/>
             </w:pPr>
             <w:r>
-              <w:t>Kinetic</w:t>
+              <w:lastRenderedPageBreak/>
+              <w:t>I</w:t>
             </w:r>
             <w:r>
-              <w:t xml:space="preserve"> electro-chemical potentials on inertial connections</w:t>
+              <w:t>nertial connections</w:t>
             </w:r>
           </w:p>
         </w:tc>
@@ -23927,6 +24864,223 @@
           <w:rFonts w:eastAsiaTheme="minorEastAsia"/>
         </w:rPr>
       </w:pPr>
+    </w:p>
+    <w:p>
+      <w:pPr>
+        <w:spacing w:after="0" w:line="240" w:lineRule="auto"/>
+        <w:rPr>
+          <w:rFonts w:eastAsiaTheme="minorEastAsia"/>
+        </w:rPr>
+      </w:pPr>
+      <w:r>
+        <w:rPr>
+          <w:rFonts w:eastAsiaTheme="minorEastAsia"/>
+        </w:rPr>
+        <w:t>where mixed k</w:t>
+      </w:r>
+      <w:r>
+        <w:rPr>
+          <w:rFonts w:eastAsiaTheme="minorEastAsia"/>
+        </w:rPr>
+        <w:t>inetic electro-chemical potential</w:t>
+      </w:r>
+      <w:r>
+        <w:rPr>
+          <w:rFonts w:eastAsiaTheme="minorEastAsia"/>
+        </w:rPr>
+        <w:t>, enthalpy and entropy</w:t>
+      </w:r>
+      <w:r>
+        <w:rPr>
+          <w:rFonts w:eastAsiaTheme="minorEastAsia"/>
+        </w:rPr>
+        <w:t xml:space="preserve"> is calculated only from inflows. Outflowing connectors are set to </w:t>
+      </w:r>
+      <m:oMath>
+        <m:acc>
+          <m:accPr>
+            <m:ctrlPr>
+              <w:rPr>
+                <w:rFonts w:ascii="Cambria Math" w:hAnsi="Cambria Math"/>
+                <w:i/>
+              </w:rPr>
+            </m:ctrlPr>
+          </m:accPr>
+          <m:e>
+            <m:sSub>
+              <m:sSubPr>
+                <m:ctrlPr>
+                  <w:rPr>
+                    <w:rFonts w:ascii="Cambria Math" w:hAnsi="Cambria Math"/>
+                    <w:i/>
+                  </w:rPr>
+                </m:ctrlPr>
+              </m:sSubPr>
+              <m:e>
+                <m:r>
+                  <w:rPr>
+                    <w:rFonts w:ascii="Cambria Math" w:hAnsi="Cambria Math"/>
+                  </w:rPr>
+                  <m:t>μ</m:t>
+                </m:r>
+              </m:e>
+              <m:sub>
+                <m:r>
+                  <w:rPr>
+                    <w:rFonts w:ascii="Cambria Math" w:hAnsi="Cambria Math"/>
+                  </w:rPr>
+                  <m:t>mix</m:t>
+                </m:r>
+              </m:sub>
+            </m:sSub>
+          </m:e>
+        </m:acc>
+      </m:oMath>
+      <w:r>
+        <w:rPr>
+          <w:rFonts w:eastAsiaTheme="minorEastAsia"/>
+        </w:rPr>
+        <w:t xml:space="preserve">, </w:t>
+      </w:r>
+      <m:oMath>
+        <m:acc>
+          <m:accPr>
+            <m:ctrlPr>
+              <w:rPr>
+                <w:rFonts w:ascii="Cambria Math" w:hAnsi="Cambria Math"/>
+                <w:i/>
+              </w:rPr>
+            </m:ctrlPr>
+          </m:accPr>
+          <m:e>
+            <m:sSub>
+              <m:sSubPr>
+                <m:ctrlPr>
+                  <w:rPr>
+                    <w:rFonts w:ascii="Cambria Math" w:hAnsi="Cambria Math"/>
+                    <w:i/>
+                  </w:rPr>
+                </m:ctrlPr>
+              </m:sSubPr>
+              <m:e>
+                <m:r>
+                  <w:rPr>
+                    <w:rFonts w:ascii="Cambria Math" w:hAnsi="Cambria Math"/>
+                  </w:rPr>
+                  <m:t>H</m:t>
+                </m:r>
+              </m:e>
+              <m:sub>
+                <m:r>
+                  <w:rPr>
+                    <w:rFonts w:ascii="Cambria Math" w:hAnsi="Cambria Math"/>
+                  </w:rPr>
+                  <m:t>mix</m:t>
+                </m:r>
+              </m:sub>
+            </m:sSub>
+          </m:e>
+        </m:acc>
+      </m:oMath>
+      <w:r>
+        <w:rPr>
+          <w:rFonts w:eastAsiaTheme="minorEastAsia"/>
+        </w:rPr>
+        <w:t>,</w:t>
+      </w:r>
+      <w:r>
+        <w:rPr>
+          <w:rFonts w:ascii="Cambria Math" w:hAnsi="Cambria Math"/>
+          <w:i/>
+        </w:rPr>
+        <w:t xml:space="preserve"> </w:t>
+      </w:r>
+      <m:oMath>
+        <m:acc>
+          <m:accPr>
+            <m:ctrlPr>
+              <w:rPr>
+                <w:rFonts w:ascii="Cambria Math" w:hAnsi="Cambria Math"/>
+                <w:i/>
+              </w:rPr>
+            </m:ctrlPr>
+          </m:accPr>
+          <m:e>
+            <m:sSub>
+              <m:sSubPr>
+                <m:ctrlPr>
+                  <w:rPr>
+                    <w:rFonts w:ascii="Cambria Math" w:hAnsi="Cambria Math"/>
+                    <w:i/>
+                  </w:rPr>
+                </m:ctrlPr>
+              </m:sSubPr>
+              <m:e>
+                <m:r>
+                  <w:rPr>
+                    <w:rFonts w:ascii="Cambria Math" w:hAnsi="Cambria Math"/>
+                  </w:rPr>
+                  <m:t>S</m:t>
+                </m:r>
+              </m:e>
+              <m:sub>
+                <m:r>
+                  <w:rPr>
+                    <w:rFonts w:ascii="Cambria Math" w:hAnsi="Cambria Math"/>
+                  </w:rPr>
+                  <m:t>mix</m:t>
+                </m:r>
+              </m:sub>
+            </m:sSub>
+          </m:e>
+        </m:acc>
+      </m:oMath>
+      <w:r>
+        <w:rPr>
+          <w:rFonts w:eastAsiaTheme="minorEastAsia"/>
+        </w:rPr>
+        <w:t xml:space="preserve"> </w:t>
+      </w:r>
+      <w:r>
+        <w:rPr>
+          <w:rFonts w:eastAsiaTheme="minorEastAsia"/>
+        </w:rPr>
+        <w:t xml:space="preserve"> and </w:t>
+      </w:r>
+      <m:oMath>
+        <m:sSub>
+          <m:sSubPr>
+            <m:ctrlPr>
+              <w:rPr>
+                <w:rFonts w:ascii="Cambria Math" w:hAnsi="Cambria Math"/>
+                <w:i/>
+              </w:rPr>
+            </m:ctrlPr>
+          </m:sSubPr>
+          <m:e>
+            <m:r>
+              <w:rPr>
+                <w:rFonts w:ascii="Cambria Math" w:hAnsi="Cambria Math"/>
+              </w:rPr>
+              <m:t>r</m:t>
+            </m:r>
+          </m:e>
+          <m:sub>
+            <m:r>
+              <w:rPr>
+                <w:rFonts w:ascii="Cambria Math" w:hAnsi="Cambria Math"/>
+              </w:rPr>
+              <m:t>mix</m:t>
+            </m:r>
+          </m:sub>
+        </m:sSub>
+      </m:oMath>
+      <w:r>
+        <w:rPr>
+          <w:rFonts w:eastAsiaTheme="minorEastAsia"/>
+        </w:rPr>
+        <w:t>.</w:t>
+      </w:r>
     </w:p>
     <w:sectPr>
       <w:pgSz w:w="11906" w:h="16838"/>

</xml_diff>

<commit_message>
small typo in doc
</commit_message>
<xml_diff>
--- a/Chemical/Resources/Documentation/Chemical.docx
+++ b/Chemical/Resources/Documentation/Chemical.docx
@@ -1359,8 +1359,13 @@
         <w:t xml:space="preserve"> Standard Library 3.2 (MSL) as </w:t>
       </w:r>
       <w:proofErr w:type="spellStart"/>
-      <w:r>
-        <w:t>Modelica.Thermal.HeatTransfer.Interfaces.HeatPort</w:t>
+      <w:proofErr w:type="gramStart"/>
+      <w:r>
+        <w:t>Modelica.Thermal.HeatTransfer.Interfaces</w:t>
+      </w:r>
+      <w:proofErr w:type="gramEnd"/>
+      <w:r>
+        <w:t>.HeatPort</w:t>
       </w:r>
       <w:proofErr w:type="spellEnd"/>
       <w:r>
@@ -1465,7 +1470,15 @@
       </w:r>
       <w:proofErr w:type="spellEnd"/>
       <w:r>
-        <w:t xml:space="preserve"> substance (e.g. -1 for electron, +2 for Ca</w:t>
+        <w:t xml:space="preserve"> substance (</w:t>
+      </w:r>
+      <w:proofErr w:type="gramStart"/>
+      <w:r>
+        <w:t>e.g.</w:t>
+      </w:r>
+      <w:proofErr w:type="gramEnd"/>
+      <w:r>
+        <w:t xml:space="preserve"> -1 for electron, +2 for Ca</w:t>
       </w:r>
       <w:r>
         <w:rPr>
@@ -1651,8 +1664,13 @@
         <w:t xml:space="preserve">” there is presented also standard electrical port for the solution as </w:t>
       </w:r>
       <w:proofErr w:type="spellStart"/>
-      <w:r>
-        <w:t>Modelica.Electrical.Analog.Interfaces.Pin</w:t>
+      <w:proofErr w:type="gramStart"/>
+      <w:r>
+        <w:t>Modelica.Electrical.Analog.Interfaces</w:t>
+      </w:r>
+      <w:proofErr w:type="gramEnd"/>
+      <w:r>
+        <w:t>.Pin</w:t>
       </w:r>
       <w:proofErr w:type="spellEnd"/>
       <w:r>
@@ -1829,7 +1847,21 @@
               <w:rPr>
                 <w:rFonts w:eastAsia="Calibri" w:cs="Times New Roman"/>
               </w:rPr>
-              <w:t xml:space="preserve"> – enthalpy ; heat energy flow ; heat change</w:t>
+              <w:t xml:space="preserve"> – </w:t>
+            </w:r>
+            <w:proofErr w:type="gramStart"/>
+            <w:r>
+              <w:rPr>
+                <w:rFonts w:eastAsia="Calibri" w:cs="Times New Roman"/>
+              </w:rPr>
+              <w:t>enthalpy ;</w:t>
+            </w:r>
+            <w:proofErr w:type="gramEnd"/>
+            <w:r>
+              <w:rPr>
+                <w:rFonts w:eastAsia="Calibri" w:cs="Times New Roman"/>
+              </w:rPr>
+              <w:t xml:space="preserve"> heat energy flow ; heat change</w:t>
             </w:r>
           </w:p>
         </w:tc>
@@ -1965,7 +1997,21 @@
               <w:rPr>
                 <w:rFonts w:eastAsia="Calibri" w:cs="Times New Roman"/>
               </w:rPr>
-              <w:t xml:space="preserve"> – volumetric flow ; change of volume</w:t>
+              <w:t xml:space="preserve"> – volumetric </w:t>
+            </w:r>
+            <w:proofErr w:type="gramStart"/>
+            <w:r>
+              <w:rPr>
+                <w:rFonts w:eastAsia="Calibri" w:cs="Times New Roman"/>
+              </w:rPr>
+              <w:t>flow ;</w:t>
+            </w:r>
+            <w:proofErr w:type="gramEnd"/>
+            <w:r>
+              <w:rPr>
+                <w:rFonts w:eastAsia="Calibri" w:cs="Times New Roman"/>
+              </w:rPr>
+              <w:t xml:space="preserve"> change of volume</w:t>
             </w:r>
           </w:p>
         </w:tc>
@@ -2098,7 +2144,21 @@
               <w:rPr>
                 <w:rFonts w:eastAsia="Calibri" w:cs="Times New Roman"/>
               </w:rPr>
-              <w:t xml:space="preserve"> – electric current ; change of charge</w:t>
+              <w:t xml:space="preserve"> – electric </w:t>
+            </w:r>
+            <w:proofErr w:type="gramStart"/>
+            <w:r>
+              <w:rPr>
+                <w:rFonts w:eastAsia="Calibri" w:cs="Times New Roman"/>
+              </w:rPr>
+              <w:t>current ;</w:t>
+            </w:r>
+            <w:proofErr w:type="gramEnd"/>
+            <w:r>
+              <w:rPr>
+                <w:rFonts w:eastAsia="Calibri" w:cs="Times New Roman"/>
+              </w:rPr>
+              <w:t xml:space="preserve"> change of charge</w:t>
             </w:r>
           </w:p>
         </w:tc>
@@ -2670,7 +2730,21 @@
               <w:rPr>
                 <w:rFonts w:eastAsiaTheme="minorEastAsia"/>
               </w:rPr>
-              <w:t xml:space="preserve"> – free Gibbs energy of substance</w:t>
+              <w:t xml:space="preserve"> – free </w:t>
+            </w:r>
+            <w:proofErr w:type="gramStart"/>
+            <w:r>
+              <w:rPr>
+                <w:rFonts w:eastAsiaTheme="minorEastAsia"/>
+              </w:rPr>
+              <w:t>Gibbs</w:t>
+            </w:r>
+            <w:proofErr w:type="gramEnd"/>
+            <w:r>
+              <w:rPr>
+                <w:rFonts w:eastAsiaTheme="minorEastAsia"/>
+              </w:rPr>
+              <w:t xml:space="preserve"> energy of substance</w:t>
             </w:r>
           </w:p>
         </w:tc>
@@ -2757,7 +2831,21 @@
               <w:rPr>
                 <w:rFonts w:eastAsiaTheme="minorEastAsia"/>
               </w:rPr>
-              <w:t xml:space="preserve"> – free Gibbs energy</w:t>
+              <w:t xml:space="preserve"> – free </w:t>
+            </w:r>
+            <w:proofErr w:type="gramStart"/>
+            <w:r>
+              <w:rPr>
+                <w:rFonts w:eastAsiaTheme="minorEastAsia"/>
+              </w:rPr>
+              <w:t>Gibbs</w:t>
+            </w:r>
+            <w:proofErr w:type="gramEnd"/>
+            <w:r>
+              <w:rPr>
+                <w:rFonts w:eastAsiaTheme="minorEastAsia"/>
+              </w:rPr>
+              <w:t xml:space="preserve"> energy</w:t>
             </w:r>
           </w:p>
         </w:tc>
@@ -3107,7 +3195,15 @@
       </w:r>
       <w:proofErr w:type="spellEnd"/>
       <w:r>
-        <w:t>” into the amount of</w:t>
+        <w:t xml:space="preserve">” into the </w:t>
+      </w:r>
+      <w:proofErr w:type="gramStart"/>
+      <w:r>
+        <w:t>amount</w:t>
+      </w:r>
+      <w:proofErr w:type="gramEnd"/>
+      <w:r>
+        <w:t xml:space="preserve"> of</w:t>
       </w:r>
       <w:r>
         <w:t xml:space="preserve"> base molecules of the</w:t>
@@ -3143,7 +3239,15 @@
         <w:fldChar w:fldCharType="end"/>
       </w:r>
       <w:r>
-        <w:t xml:space="preserve">. Having the amount of </w:t>
+        <w:t xml:space="preserve">. Having the </w:t>
+      </w:r>
+      <w:proofErr w:type="gramStart"/>
+      <w:r>
+        <w:t>amount</w:t>
+      </w:r>
+      <w:proofErr w:type="gramEnd"/>
+      <w:r>
+        <w:t xml:space="preserve"> of </w:t>
       </w:r>
       <w:r>
         <w:t xml:space="preserve">particles of the </w:t>
@@ -4621,7 +4725,21 @@
         <w:rPr>
           <w:rFonts w:ascii="Cambria Math" w:eastAsiaTheme="minorEastAsia" w:hAnsi="Cambria Math"/>
         </w:rPr>
-        <w:t xml:space="preserve">   E.g. water – see ref. </w:t>
+        <w:t xml:space="preserve">   </w:t>
+      </w:r>
+      <w:proofErr w:type="gramStart"/>
+      <w:r>
+        <w:rPr>
+          <w:rFonts w:ascii="Cambria Math" w:eastAsiaTheme="minorEastAsia" w:hAnsi="Cambria Math"/>
+        </w:rPr>
+        <w:t>E.g.</w:t>
+      </w:r>
+      <w:proofErr w:type="gramEnd"/>
+      <w:r>
+        <w:rPr>
+          <w:rFonts w:ascii="Cambria Math" w:eastAsiaTheme="minorEastAsia" w:hAnsi="Cambria Math"/>
+        </w:rPr>
+        <w:t xml:space="preserve"> water – see ref. </w:t>
       </w:r>
       <w:r>
         <w:rPr>
@@ -5182,6 +5300,7 @@
       <w:r>
         <w:t>μ</w:t>
       </w:r>
+      <w:proofErr w:type="gramStart"/>
       <w:r>
         <w:rPr>
           <w:vertAlign w:val="superscript"/>
@@ -5190,7 +5309,11 @@
       </w:r>
       <w:proofErr w:type="spellEnd"/>
       <w:r>
-        <w:t xml:space="preserve">“ is the main property of the substance. It is temperature and pressure dependent and its derivation for ideal gas substance and for incompressible substance is in the end of this article. </w:t>
+        <w:t>“ is</w:t>
+      </w:r>
+      <w:proofErr w:type="gramEnd"/>
+      <w:r>
+        <w:t xml:space="preserve"> the main property of the substance. It is temperature and pressure dependent and its derivation for ideal gas substance and for incompressible substance is in the end of this article. </w:t>
       </w:r>
     </w:p>
     <w:p>
@@ -5302,7 +5425,15 @@
     </w:p>
     <w:p>
       <w:r>
-        <w:t xml:space="preserve">The most, if not all, chemical processes are equilibration of the electrochemical potentials. The chemical equilibrium is state, when the chemical process stops and it does not generate any molar changes of any substance. And at this time the sum electrochemical potentials of reactants is the same as the sum of electrochemical potentials of products. Each equilibrium of electrochemical potentials is described by the equation </w:t>
+        <w:t xml:space="preserve">The most, if not all, chemical processes are equilibration of the electrochemical potentials. The chemical equilibrium is state, when the chemical process stops and it does not generate any molar changes of any substance. And at this time the sum electrochemical potentials of reactants </w:t>
+      </w:r>
+      <w:proofErr w:type="gramStart"/>
+      <w:r>
+        <w:t>is</w:t>
+      </w:r>
+      <w:proofErr w:type="gramEnd"/>
+      <w:r>
+        <w:t xml:space="preserve"> the same as the sum of electrochemical potentials of products. Each equilibrium of electrochemical potentials is described by the equation </w:t>
       </w:r>
       <w:r>
         <w:fldChar w:fldCharType="begin"/>
@@ -5340,7 +5471,15 @@
         <w:t>number</w:t>
       </w:r>
       <w:r>
-        <w:t xml:space="preserve"> negative for reactants and positive for products (e.g. transport of the substance A</w:t>
+        <w:t xml:space="preserve"> negative for reactants and positive for products (</w:t>
+      </w:r>
+      <w:proofErr w:type="gramStart"/>
+      <w:r>
+        <w:t>e.g.</w:t>
+      </w:r>
+      <w:proofErr w:type="gramEnd"/>
+      <w:r>
+        <w:t xml:space="preserve"> transport of the substance A</w:t>
       </w:r>
       <w:r>
         <w:rPr>
@@ -5809,7 +5948,15 @@
         <w:fldChar w:fldCharType="end"/>
       </w:r>
       <w:r>
-        <w:t xml:space="preserve">, which is also the direct result of molar Gibbs energy of the reaction calculated using Hess’ law from chemical potentials of pure substances as usually calculated in physical chemistry. The equation </w:t>
+        <w:t xml:space="preserve">, which is also the direct result of molar </w:t>
+      </w:r>
+      <w:proofErr w:type="gramStart"/>
+      <w:r>
+        <w:t>Gibbs</w:t>
+      </w:r>
+      <w:proofErr w:type="gramEnd"/>
+      <w:r>
+        <w:t xml:space="preserve"> energy of the reaction calculated using Hess’ law from chemical potentials of pure substances as usually calculated in physical chemistry. The equation </w:t>
       </w:r>
       <w:r>
         <w:fldChar w:fldCharType="begin"/>
@@ -6169,7 +6316,23 @@
     <w:p/>
     <w:p>
       <w:r>
-        <w:t xml:space="preserve">The equilibrium of the diffusion process of the substance ends with the same electrochemical potentials “μ“ of the substance in each place of the solution. The same “μ” means the same activity “a” of the substance and the same “a” means the same mole fraction “x” of the substance. So the ideal diffusion ends with homogenous mixture, where the concentration of the substance is the same at each place. </w:t>
+        <w:t>The equilibrium of the diffusion process of the substance ends with the same electrochemical potentials “</w:t>
+      </w:r>
+      <w:proofErr w:type="gramStart"/>
+      <w:r>
+        <w:t>μ“ of</w:t>
+      </w:r>
+      <w:proofErr w:type="gramEnd"/>
+      <w:r>
+        <w:t xml:space="preserve"> the substance in each place of the solution. The same “μ” means the same activity “a” of the substance and the same “a” means the same mole fraction “x” of the substance. </w:t>
+      </w:r>
+      <w:proofErr w:type="gramStart"/>
+      <w:r>
+        <w:t>So</w:t>
+      </w:r>
+      <w:proofErr w:type="gramEnd"/>
+      <w:r>
+        <w:t xml:space="preserve"> the ideal diffusion ends with homogenous mixture, where the concentration of the substance is the same at each place. </w:t>
       </w:r>
     </w:p>
     <w:p>
@@ -6188,7 +6351,23 @@
       </w:r>
       <w:proofErr w:type="spellEnd"/>
       <w:r>
-        <w:t>=0) substances through semipermeable membrane. It is a membrane, through which some substances can freely diffuse and other cannot. For example the cellular membrane in biology is very selective and even a water must have a membrane channel to be enabled the transport through it. The water cross the membrane to reach the same mole fraction on both sides if there are the same pressure on both side of the membrane. If not, and the pressures are different, then the pressure dependence at equilibrium is reaching osmotic pressure “Π” of the substance with molar volume “</w:t>
+        <w:t xml:space="preserve">=0) substances through semipermeable membrane. It is a membrane, through which some substances can freely diffuse and other cannot. For </w:t>
+      </w:r>
+      <w:proofErr w:type="gramStart"/>
+      <w:r>
+        <w:t>example</w:t>
+      </w:r>
+      <w:proofErr w:type="gramEnd"/>
+      <w:r>
+        <w:t xml:space="preserve"> the cellular membrane in biology is very selective and even a water must have a membrane channel to be enabled the transport through it. The water </w:t>
+      </w:r>
+      <w:proofErr w:type="gramStart"/>
+      <w:r>
+        <w:t>cross</w:t>
+      </w:r>
+      <w:proofErr w:type="gramEnd"/>
+      <w:r>
+        <w:t xml:space="preserve"> the membrane to reach the same mole fraction on both sides if there are the same pressure on both side of the membrane. If not, and the pressures are different, then the pressure dependence at equilibrium is reaching osmotic pressure “Π” of the substance with molar volume “</w:t>
       </w:r>
       <w:proofErr w:type="spellStart"/>
       <w:r>
@@ -6567,7 +6746,23 @@
       </w:r>
       <w:proofErr w:type="spellEnd"/>
       <w:r>
-        <w:t xml:space="preserve"> equilibrium is reached as expected, the concentrations of the free diffusible ion can be different on both side of the membrane during this equilibrium. However the electrochemical potentials of this ion is the same on both side of the membrane. This phenomena generate the direct relation between </w:t>
+        <w:t xml:space="preserve"> equilibrium is reached as expected, the concentrations of the free diffusible ion can be different on both side of the membrane during this equilibrium. </w:t>
+      </w:r>
+      <w:proofErr w:type="gramStart"/>
+      <w:r>
+        <w:t>However</w:t>
+      </w:r>
+      <w:proofErr w:type="gramEnd"/>
+      <w:r>
+        <w:t xml:space="preserve"> the electrochemical potentials of this ion is the same on both side of the membrane. </w:t>
+      </w:r>
+      <w:proofErr w:type="gramStart"/>
+      <w:r>
+        <w:t>This phenomena</w:t>
+      </w:r>
+      <w:proofErr w:type="gramEnd"/>
+      <w:r>
+        <w:t xml:space="preserve"> generate the direct relation between </w:t>
       </w:r>
       <w:proofErr w:type="spellStart"/>
       <w:r>
@@ -11193,21 +11388,7 @@
         <w:rPr>
           <w:rFonts w:eastAsiaTheme="minorEastAsia"/>
         </w:rPr>
-        <w:t xml:space="preserve"> standard entr</w:t>
-      </w:r>
-      <w:proofErr w:type="spellStart"/>
-      <w:r>
-        <w:rPr>
-          <w:rFonts w:eastAsiaTheme="minorEastAsia"/>
-        </w:rPr>
-        <w:t>opy</w:t>
-      </w:r>
-      <w:proofErr w:type="spellEnd"/>
-      <w:r>
-        <w:rPr>
-          <w:rFonts w:eastAsiaTheme="minorEastAsia"/>
-        </w:rPr>
-        <w:t xml:space="preserve"> at defined temperature</w:t>
+        <w:t xml:space="preserve"> standard entropy at defined temperature</w:t>
       </w:r>
       <w:r>
         <w:rPr>
@@ -11319,7 +11500,21 @@
         <w:rPr>
           <w:rFonts w:eastAsiaTheme="minorEastAsia"/>
         </w:rPr>
-        <w:t xml:space="preserve"> Gibbs energy of formation at defined temperature</w:t>
+        <w:t xml:space="preserve"> </w:t>
+      </w:r>
+      <w:proofErr w:type="gramStart"/>
+      <w:r>
+        <w:rPr>
+          <w:rFonts w:eastAsiaTheme="minorEastAsia"/>
+        </w:rPr>
+        <w:t>Gibbs</w:t>
+      </w:r>
+      <w:proofErr w:type="gramEnd"/>
+      <w:r>
+        <w:rPr>
+          <w:rFonts w:eastAsiaTheme="minorEastAsia"/>
+        </w:rPr>
+        <w:t xml:space="preserve"> energy of formation at defined temperature</w:t>
       </w:r>
       <w:r>
         <w:rPr>
@@ -11452,7 +11647,21 @@
         <w:rPr>
           <w:rFonts w:eastAsiaTheme="minorEastAsia"/>
         </w:rPr>
-        <w:t xml:space="preserve"> reflects entropy-pressure dependence such as phase of the substance. E.g. ideal gases has </w:t>
+        <w:t xml:space="preserve"> reflects entropy-pressure dependence such as phase of the substance. </w:t>
+      </w:r>
+      <w:proofErr w:type="gramStart"/>
+      <w:r>
+        <w:rPr>
+          <w:rFonts w:eastAsiaTheme="minorEastAsia"/>
+        </w:rPr>
+        <w:t>E.g.</w:t>
+      </w:r>
+      <w:proofErr w:type="gramEnd"/>
+      <w:r>
+        <w:rPr>
+          <w:rFonts w:eastAsiaTheme="minorEastAsia"/>
+        </w:rPr>
+        <w:t xml:space="preserve"> ideal gases has </w:t>
       </w:r>
       <m:oMath>
         <m:d>
@@ -12210,6 +12419,7 @@
       <w:r>
         <w:t xml:space="preserve"> of osmotic pressure of incompressible substance then we see the pressure shift of (p-p</w:t>
       </w:r>
+      <w:proofErr w:type="gramStart"/>
       <w:r>
         <w:rPr>
           <w:vertAlign w:val="subscript"/>
@@ -12220,6 +12430,7 @@
         <w:t>)*</w:t>
       </w:r>
       <w:proofErr w:type="spellStart"/>
+      <w:proofErr w:type="gramEnd"/>
       <w:r>
         <w:t>V</w:t>
       </w:r>
@@ -12724,13 +12935,27 @@
         <w:rPr>
           <w:rFonts w:eastAsiaTheme="minorEastAsia"/>
         </w:rPr>
-        <w:t xml:space="preserve"> other than 1 </w:t>
-      </w:r>
-      <w:r>
-        <w:rPr>
-          <w:rFonts w:eastAsiaTheme="minorEastAsia"/>
-        </w:rPr>
-        <w:t xml:space="preserve"> then it </w:t>
+        <w:t xml:space="preserve"> other than </w:t>
+      </w:r>
+      <w:proofErr w:type="gramStart"/>
+      <w:r>
+        <w:rPr>
+          <w:rFonts w:eastAsiaTheme="minorEastAsia"/>
+        </w:rPr>
+        <w:t xml:space="preserve">1 </w:t>
+      </w:r>
+      <w:r>
+        <w:rPr>
+          <w:rFonts w:eastAsiaTheme="minorEastAsia"/>
+        </w:rPr>
+        <w:t xml:space="preserve"> then</w:t>
+      </w:r>
+      <w:proofErr w:type="gramEnd"/>
+      <w:r>
+        <w:rPr>
+          <w:rFonts w:eastAsiaTheme="minorEastAsia"/>
+        </w:rPr>
+        <w:t xml:space="preserve"> it </w:t>
       </w:r>
       <w:r>
         <w:rPr>
@@ -16857,7 +17082,15 @@
               <w:spacing w:after="0" w:line="240" w:lineRule="auto"/>
             </w:pPr>
             <w:r>
-              <w:t>Free molar Gibbs energy of the reaction</w:t>
+              <w:t xml:space="preserve">Free molar </w:t>
+            </w:r>
+            <w:proofErr w:type="gramStart"/>
+            <w:r>
+              <w:t>Gibbs</w:t>
+            </w:r>
+            <w:proofErr w:type="gramEnd"/>
+            <w:r>
+              <w:t xml:space="preserve"> energy of the reaction</w:t>
             </w:r>
           </w:p>
         </w:tc>
@@ -16939,8 +17172,16 @@
         <w:rPr>
           <w:rFonts w:eastAsiaTheme="minorEastAsia"/>
         </w:rPr>
-        <w:t xml:space="preserve"> is  stoichiometric</w:t>
-      </w:r>
+        <w:t xml:space="preserve"> </w:t>
+      </w:r>
+      <w:proofErr w:type="gramStart"/>
+      <w:r>
+        <w:rPr>
+          <w:rFonts w:eastAsiaTheme="minorEastAsia"/>
+        </w:rPr>
+        <w:t>is  stoichiometric</w:t>
+      </w:r>
+      <w:proofErr w:type="gramEnd"/>
       <w:r>
         <w:rPr>
           <w:rFonts w:eastAsiaTheme="minorEastAsia"/>
@@ -17006,7 +17247,21 @@
         <w:rPr>
           <w:rFonts w:eastAsiaTheme="minorEastAsia"/>
         </w:rPr>
-        <w:t>is formation Gibbs energy of s-th substrate</w:t>
+        <w:t>is for</w:t>
+      </w:r>
+      <w:proofErr w:type="spellStart"/>
+      <w:r>
+        <w:rPr>
+          <w:rFonts w:eastAsiaTheme="minorEastAsia"/>
+        </w:rPr>
+        <w:t>mation</w:t>
+      </w:r>
+      <w:proofErr w:type="spellEnd"/>
+      <w:r>
+        <w:rPr>
+          <w:rFonts w:eastAsiaTheme="minorEastAsia"/>
+        </w:rPr>
+        <w:t xml:space="preserve"> Gibbs energy of s-th substrate</w:t>
       </w:r>
       <w:r>
         <w:rPr>
@@ -17255,7 +17510,21 @@
         <w:rPr>
           <w:rFonts w:eastAsiaTheme="minorEastAsia"/>
         </w:rPr>
-        <w:t>Electro-chemical potential loss (Kinetic free molar Gibbs energy of the reaction) as an inverse function from molar flow can be expressed as follows:</w:t>
+        <w:t xml:space="preserve">Electro-chemical potential loss (Kinetic free molar </w:t>
+      </w:r>
+      <w:proofErr w:type="gramStart"/>
+      <w:r>
+        <w:rPr>
+          <w:rFonts w:eastAsiaTheme="minorEastAsia"/>
+        </w:rPr>
+        <w:t>Gibbs</w:t>
+      </w:r>
+      <w:proofErr w:type="gramEnd"/>
+      <w:r>
+        <w:rPr>
+          <w:rFonts w:eastAsiaTheme="minorEastAsia"/>
+        </w:rPr>
+        <w:t xml:space="preserve"> energy of the reaction) as an inverse function from molar flow can be expressed as follows:</w:t>
       </w:r>
     </w:p>
     <w:tbl>
@@ -17569,13 +17838,21 @@
               <w:t xml:space="preserve">nverse </w:t>
             </w:r>
             <w:r>
-              <w:t xml:space="preserve">process rate </w:t>
+              <w:t xml:space="preserve">process </w:t>
+            </w:r>
+            <w:proofErr w:type="gramStart"/>
+            <w:r>
+              <w:t xml:space="preserve">rate </w:t>
             </w:r>
             <w:r>
               <w:t xml:space="preserve"> </w:t>
             </w:r>
             <w:r>
-              <w:t xml:space="preserve">function </w:t>
+              <w:t>function</w:t>
+            </w:r>
+            <w:proofErr w:type="gramEnd"/>
+            <w:r>
+              <w:t xml:space="preserve"> </w:t>
             </w:r>
             <w:r>
               <w:fldChar w:fldCharType="begin"/>
@@ -17640,13 +17917,7 @@
               <w:rPr>
                 <w:rFonts w:ascii="Cambria Math" w:hAnsi="Cambria Math"/>
               </w:rPr>
-              <m:t>-</m:t>
-            </m:r>
-            <m:r>
-              <w:rPr>
-                <w:rFonts w:ascii="Cambria Math" w:hAnsi="Cambria Math"/>
-              </w:rPr>
-              <m:t>q</m:t>
+              <m:t>-q</m:t>
             </m:r>
           </m:e>
           <m:sub>
@@ -17723,6 +17994,7 @@
       <w:r>
         <w:rPr>
           <w:rFonts w:eastAsiaTheme="minorEastAsia"/>
+          <w:noProof/>
         </w:rPr>
         <w:drawing>
           <wp:inline distT="0" distB="0" distL="0" distR="0" wp14:anchorId="615397B9" wp14:editId="5EF06F05">
@@ -17984,7 +18256,21 @@
         <w:rPr>
           <w:rFonts w:eastAsiaTheme="minorEastAsia"/>
         </w:rPr>
-        <w:t xml:space="preserve">Just for output (e.g. fitting experimental data): </w:t>
+        <w:t>Just for output (</w:t>
+      </w:r>
+      <w:proofErr w:type="gramStart"/>
+      <w:r>
+        <w:rPr>
+          <w:rFonts w:eastAsiaTheme="minorEastAsia"/>
+        </w:rPr>
+        <w:t>e.g.</w:t>
+      </w:r>
+      <w:proofErr w:type="gramEnd"/>
+      <w:r>
+        <w:rPr>
+          <w:rFonts w:eastAsiaTheme="minorEastAsia"/>
+        </w:rPr>
+        <w:t xml:space="preserve"> fitting experimental data): </w:t>
       </w:r>
       <w:r>
         <w:rPr>
@@ -19431,19 +19717,7 @@
                   <w:rPr>
                     <w:rFonts w:ascii="Cambria Math" w:eastAsiaTheme="minorEastAsia" w:hAnsi="Cambria Math"/>
                   </w:rPr>
-                  <m:t>∙</m:t>
-                </m:r>
-                <m:r>
-                  <w:rPr>
-                    <w:rFonts w:ascii="Cambria Math" w:eastAsiaTheme="minorEastAsia" w:hAnsi="Cambria Math"/>
-                  </w:rPr>
-                  <m:t>ds</m:t>
-                </m:r>
-                <m:r>
-                  <w:rPr>
-                    <w:rFonts w:ascii="Cambria Math" w:eastAsiaTheme="minorEastAsia" w:hAnsi="Cambria Math"/>
-                  </w:rPr>
-                  <m:t xml:space="preserve">+ </m:t>
+                  <m:t xml:space="preserve">∙ds+ </m:t>
                 </m:r>
                 <m:f>
                   <m:fPr>
@@ -19475,13 +19749,7 @@
                   <w:rPr>
                     <w:rFonts w:ascii="Cambria Math" w:eastAsiaTheme="minorEastAsia" w:hAnsi="Cambria Math"/>
                   </w:rPr>
-                  <m:t>∙d</m:t>
-                </m:r>
-                <m:r>
-                  <w:rPr>
-                    <w:rFonts w:ascii="Cambria Math" w:eastAsiaTheme="minorEastAsia" w:hAnsi="Cambria Math"/>
-                  </w:rPr>
-                  <m:t>t</m:t>
+                  <m:t>∙dt</m:t>
                 </m:r>
               </m:oMath>
             </m:oMathPara>
@@ -20015,7 +20283,21 @@
         <w:rPr>
           <w:rFonts w:eastAsiaTheme="minorEastAsia"/>
         </w:rPr>
-        <w:t xml:space="preserve"> the amount of particles from 1 particle to 1 mol of particles</w:t>
+        <w:t xml:space="preserve"> the </w:t>
+      </w:r>
+      <w:proofErr w:type="gramStart"/>
+      <w:r>
+        <w:rPr>
+          <w:rFonts w:eastAsiaTheme="minorEastAsia"/>
+        </w:rPr>
+        <w:t>amount</w:t>
+      </w:r>
+      <w:proofErr w:type="gramEnd"/>
+      <w:r>
+        <w:rPr>
+          <w:rFonts w:eastAsiaTheme="minorEastAsia"/>
+        </w:rPr>
+        <w:t xml:space="preserve"> of particles from 1 particle to 1 mol of particles</w:t>
       </w:r>
       <w:r>
         <w:rPr>
@@ -20172,9 +20454,18 @@
             </w:pPr>
             <w:bookmarkStart w:id="33" w:name="_Ref195785357"/>
             <w:r>
-              <w:t>Molar force to accelerate particle</w:t>
+              <w:t xml:space="preserve">Molar force to accelerate </w:t>
+            </w:r>
+            <w:r>
+              <w:t xml:space="preserve">one mole of </w:t>
+            </w:r>
+            <w:r>
+              <w:t>particle</w:t>
             </w:r>
             <w:bookmarkEnd w:id="33"/>
+            <w:r>
+              <w:t>s</w:t>
+            </w:r>
           </w:p>
         </w:tc>
       </w:tr>
@@ -20214,7 +20505,11 @@
         <w:t xml:space="preserve">in direction of velocity v </w:t>
       </w:r>
       <w:r>
-        <w:t>[m/s], where A</w:t>
+        <w:t xml:space="preserve">[m/s], where </w:t>
+      </w:r>
+      <w:proofErr w:type="gramStart"/>
+      <w:r>
+        <w:t>A</w:t>
       </w:r>
       <w:r>
         <w:rPr>
@@ -20222,6 +20517,7 @@
         </w:rPr>
         <w:t>s</w:t>
       </w:r>
+      <w:proofErr w:type="gramEnd"/>
       <w:r>
         <w:t xml:space="preserve"> </w:t>
       </w:r>
@@ -20423,7 +20719,21 @@
         <w:rPr>
           <w:rFonts w:eastAsiaTheme="minorEastAsia"/>
         </w:rPr>
-        <w:t xml:space="preserve"> L  [kg.m2/mol2]</w:t>
+        <w:t xml:space="preserve"> </w:t>
+      </w:r>
+      <w:proofErr w:type="gramStart"/>
+      <w:r>
+        <w:rPr>
+          <w:rFonts w:eastAsiaTheme="minorEastAsia"/>
+        </w:rPr>
+        <w:t>L  [</w:t>
+      </w:r>
+      <w:proofErr w:type="gramEnd"/>
+      <w:r>
+        <w:rPr>
+          <w:rFonts w:eastAsiaTheme="minorEastAsia"/>
+        </w:rPr>
+        <w:t>kg.m2/mol2]</w:t>
       </w:r>
       <w:r>
         <w:rPr>
@@ -24130,13 +24440,7 @@
                       <w:rPr>
                         <w:rFonts w:ascii="Cambria Math" w:hAnsi="Cambria Math"/>
                       </w:rPr>
-                      <m:t>k</m:t>
-                    </m:r>
-                    <m:r>
-                      <w:rPr>
-                        <w:rFonts w:ascii="Cambria Math" w:hAnsi="Cambria Math"/>
-                      </w:rPr>
-                      <m:t>,int</m:t>
+                      <m:t>k,int</m:t>
                     </m:r>
                   </m:sub>
                 </m:sSub>
@@ -25272,13 +25576,7 @@
           <w:rPr>
             <w:rFonts w:ascii="Cambria Math" w:hAnsi="Cambria Math"/>
           </w:rPr>
-          <m:t>q</m:t>
-        </m:r>
-        <m:r>
-          <w:rPr>
-            <w:rFonts w:ascii="Cambria Math" w:hAnsi="Cambria Math"/>
-          </w:rPr>
-          <m:t>,…)</m:t>
+          <m:t>q,…)</m:t>
         </m:r>
       </m:oMath>
       <w:r>
@@ -25869,10 +26167,7 @@
               <w:spacing w:after="0" w:line="240" w:lineRule="auto"/>
             </w:pPr>
             <w:r>
-              <w:t xml:space="preserve">Inertial </w:t>
-            </w:r>
-            <w:r>
-              <w:t>process with chemical kinetics</w:t>
+              <w:t>Inertial process with chemical kinetics</w:t>
             </w:r>
           </w:p>
         </w:tc>
@@ -26737,6 +27032,7 @@
   <w:style w:type="character" w:default="1" w:styleId="DefaultParagraphFont">
     <w:name w:val="Default Paragraph Font"/>
     <w:uiPriority w:val="1"/>
+    <w:semiHidden/>
     <w:unhideWhenUsed/>
   </w:style>
   <w:style w:type="table" w:default="1" w:styleId="TableNormal">

</xml_diff>

<commit_message>
Chemical solution temperature integration
</commit_message>
<xml_diff>
--- a/Chemical/Resources/Documentation/Chemical.docx
+++ b/Chemical/Resources/Documentation/Chemical.docx
@@ -7,6 +7,7 @@
         <w:pStyle w:val="Heading1"/>
         <w:jc w:val="center"/>
       </w:pPr>
+      <w:bookmarkStart w:id="0" w:name="_Toc215600989"/>
       <w:proofErr w:type="spellStart"/>
       <w:r>
         <w:t>Modelica</w:t>
@@ -15,6 +16,7 @@
       <w:r>
         <w:t xml:space="preserve"> Library of Chemical Processes</w:t>
       </w:r>
+      <w:bookmarkEnd w:id="0"/>
     </w:p>
     <w:p>
       <w:pPr>
@@ -44,16 +46,434 @@
         <w:t>á</w:t>
       </w:r>
       <w:r>
-        <w:t>k, marek@matfyz.cz</w:t>
-      </w:r>
+        <w:t xml:space="preserve">k, </w:t>
+      </w:r>
+      <w:hyperlink r:id="rId6" w:history="1">
+        <w:r>
+          <w:rPr>
+            <w:rStyle w:val="Hyperlink"/>
+          </w:rPr>
+          <w:t>marek@matfyz.cz</w:t>
+        </w:r>
+      </w:hyperlink>
+    </w:p>
+    <w:sdt>
+      <w:sdtPr>
+        <w:rPr>
+          <w:rFonts w:asciiTheme="minorHAnsi" w:eastAsiaTheme="minorHAnsi" w:hAnsiTheme="minorHAnsi" w:cstheme="minorBidi"/>
+          <w:color w:val="auto"/>
+          <w:sz w:val="22"/>
+          <w:szCs w:val="22"/>
+        </w:rPr>
+        <w:id w:val="1973319635"/>
+        <w:docPartObj>
+          <w:docPartGallery w:val="Table of Contents"/>
+          <w:docPartUnique/>
+        </w:docPartObj>
+      </w:sdtPr>
+      <w:sdtEndPr>
+        <w:rPr>
+          <w:b/>
+          <w:bCs/>
+          <w:noProof/>
+        </w:rPr>
+      </w:sdtEndPr>
+      <w:sdtContent>
+        <w:p>
+          <w:pPr>
+            <w:pStyle w:val="TOCHeading"/>
+          </w:pPr>
+          <w:r>
+            <w:t>Contents</w:t>
+          </w:r>
+        </w:p>
+        <w:p>
+          <w:pPr>
+            <w:pStyle w:val="TOC1"/>
+            <w:tabs>
+              <w:tab w:val="right" w:leader="dot" w:pos="9062"/>
+            </w:tabs>
+            <w:rPr>
+              <w:noProof/>
+            </w:rPr>
+          </w:pPr>
+          <w:r>
+            <w:fldChar w:fldCharType="begin"/>
+          </w:r>
+          <w:r>
+            <w:instrText xml:space="preserve"> TOC \o "1-3" \h \z \u </w:instrText>
+          </w:r>
+          <w:r>
+            <w:fldChar w:fldCharType="separate"/>
+          </w:r>
+          <w:hyperlink w:anchor="_Toc215600989" w:history="1"/>
+        </w:p>
+        <w:p>
+          <w:pPr>
+            <w:pStyle w:val="TOC2"/>
+            <w:tabs>
+              <w:tab w:val="right" w:leader="dot" w:pos="9062"/>
+            </w:tabs>
+            <w:rPr>
+              <w:noProof/>
+            </w:rPr>
+          </w:pPr>
+          <w:hyperlink w:anchor="_Toc215600990" w:history="1">
+            <w:r>
+              <w:rPr>
+                <w:rStyle w:val="Hyperlink"/>
+                <w:noProof/>
+              </w:rPr>
+              <w:t>Chemical solution</w:t>
+            </w:r>
+            <w:r>
+              <w:rPr>
+                <w:noProof/>
+                <w:webHidden/>
+              </w:rPr>
+              <w:tab/>
+            </w:r>
+            <w:r>
+              <w:rPr>
+                <w:noProof/>
+                <w:webHidden/>
+              </w:rPr>
+              <w:fldChar w:fldCharType="begin"/>
+            </w:r>
+            <w:r>
+              <w:rPr>
+                <w:noProof/>
+                <w:webHidden/>
+              </w:rPr>
+              <w:instrText xml:space="preserve"> PAGEREF _Toc215600990 \h </w:instrText>
+            </w:r>
+            <w:r>
+              <w:rPr>
+                <w:noProof/>
+                <w:webHidden/>
+              </w:rPr>
+            </w:r>
+            <w:r>
+              <w:rPr>
+                <w:noProof/>
+                <w:webHidden/>
+              </w:rPr>
+              <w:fldChar w:fldCharType="separate"/>
+            </w:r>
+            <w:r>
+              <w:rPr>
+                <w:noProof/>
+                <w:webHidden/>
+              </w:rPr>
+              <w:t>1</w:t>
+            </w:r>
+            <w:r>
+              <w:rPr>
+                <w:noProof/>
+                <w:webHidden/>
+              </w:rPr>
+              <w:fldChar w:fldCharType="end"/>
+            </w:r>
+          </w:hyperlink>
+        </w:p>
+        <w:p>
+          <w:pPr>
+            <w:pStyle w:val="TOC2"/>
+            <w:tabs>
+              <w:tab w:val="right" w:leader="dot" w:pos="9062"/>
+            </w:tabs>
+            <w:rPr>
+              <w:noProof/>
+            </w:rPr>
+          </w:pPr>
+          <w:hyperlink w:anchor="_Toc215600991" w:history="1">
+            <w:r>
+              <w:rPr>
+                <w:rStyle w:val="Hyperlink"/>
+                <w:noProof/>
+              </w:rPr>
+              <w:t>Chemical processes</w:t>
+            </w:r>
+            <w:r>
+              <w:rPr>
+                <w:noProof/>
+                <w:webHidden/>
+              </w:rPr>
+              <w:tab/>
+            </w:r>
+            <w:r>
+              <w:rPr>
+                <w:noProof/>
+                <w:webHidden/>
+              </w:rPr>
+              <w:fldChar w:fldCharType="begin"/>
+            </w:r>
+            <w:r>
+              <w:rPr>
+                <w:noProof/>
+                <w:webHidden/>
+              </w:rPr>
+              <w:instrText xml:space="preserve"> PAGEREF _Toc215600991 \h </w:instrText>
+            </w:r>
+            <w:r>
+              <w:rPr>
+                <w:noProof/>
+                <w:webHidden/>
+              </w:rPr>
+            </w:r>
+            <w:r>
+              <w:rPr>
+                <w:noProof/>
+                <w:webHidden/>
+              </w:rPr>
+              <w:fldChar w:fldCharType="separate"/>
+            </w:r>
+            <w:r>
+              <w:rPr>
+                <w:noProof/>
+                <w:webHidden/>
+              </w:rPr>
+              <w:t>4</w:t>
+            </w:r>
+            <w:r>
+              <w:rPr>
+                <w:noProof/>
+                <w:webHidden/>
+              </w:rPr>
+              <w:fldChar w:fldCharType="end"/>
+            </w:r>
+          </w:hyperlink>
+        </w:p>
+        <w:p>
+          <w:pPr>
+            <w:pStyle w:val="TOC2"/>
+            <w:tabs>
+              <w:tab w:val="right" w:leader="dot" w:pos="9062"/>
+            </w:tabs>
+            <w:rPr>
+              <w:noProof/>
+            </w:rPr>
+          </w:pPr>
+          <w:hyperlink w:anchor="_Toc215600992" w:history="1">
+            <w:r>
+              <w:rPr>
+                <w:rStyle w:val="Hyperlink"/>
+                <w:noProof/>
+              </w:rPr>
+              <w:t>Chemical substance and process definition</w:t>
+            </w:r>
+            <w:r>
+              <w:rPr>
+                <w:noProof/>
+                <w:webHidden/>
+              </w:rPr>
+              <w:tab/>
+            </w:r>
+            <w:r>
+              <w:rPr>
+                <w:noProof/>
+                <w:webHidden/>
+              </w:rPr>
+              <w:fldChar w:fldCharType="begin"/>
+            </w:r>
+            <w:r>
+              <w:rPr>
+                <w:noProof/>
+                <w:webHidden/>
+              </w:rPr>
+              <w:instrText xml:space="preserve"> PAGEREF _Toc215600992 \h </w:instrText>
+            </w:r>
+            <w:r>
+              <w:rPr>
+                <w:noProof/>
+                <w:webHidden/>
+              </w:rPr>
+            </w:r>
+            <w:r>
+              <w:rPr>
+                <w:noProof/>
+                <w:webHidden/>
+              </w:rPr>
+              <w:fldChar w:fldCharType="separate"/>
+            </w:r>
+            <w:r>
+              <w:rPr>
+                <w:noProof/>
+                <w:webHidden/>
+              </w:rPr>
+              <w:t>5</w:t>
+            </w:r>
+            <w:r>
+              <w:rPr>
+                <w:noProof/>
+                <w:webHidden/>
+              </w:rPr>
+              <w:fldChar w:fldCharType="end"/>
+            </w:r>
+          </w:hyperlink>
+        </w:p>
+        <w:p>
+          <w:pPr>
+            <w:pStyle w:val="TOC2"/>
+            <w:tabs>
+              <w:tab w:val="right" w:leader="dot" w:pos="9062"/>
+            </w:tabs>
+            <w:rPr>
+              <w:noProof/>
+            </w:rPr>
+          </w:pPr>
+          <w:hyperlink w:anchor="_Toc215600993" w:history="1">
+            <w:r>
+              <w:rPr>
+                <w:rStyle w:val="Hyperlink"/>
+                <w:noProof/>
+              </w:rPr>
+              <w:t>Chemical kinetics</w:t>
+            </w:r>
+            <w:r>
+              <w:rPr>
+                <w:noProof/>
+                <w:webHidden/>
+              </w:rPr>
+              <w:tab/>
+            </w:r>
+            <w:r>
+              <w:rPr>
+                <w:noProof/>
+                <w:webHidden/>
+              </w:rPr>
+              <w:fldChar w:fldCharType="begin"/>
+            </w:r>
+            <w:r>
+              <w:rPr>
+                <w:noProof/>
+                <w:webHidden/>
+              </w:rPr>
+              <w:instrText xml:space="preserve"> PAGEREF _Toc215600993 \h </w:instrText>
+            </w:r>
+            <w:r>
+              <w:rPr>
+                <w:noProof/>
+                <w:webHidden/>
+              </w:rPr>
+            </w:r>
+            <w:r>
+              <w:rPr>
+                <w:noProof/>
+                <w:webHidden/>
+              </w:rPr>
+              <w:fldChar w:fldCharType="separate"/>
+            </w:r>
+            <w:r>
+              <w:rPr>
+                <w:noProof/>
+                <w:webHidden/>
+              </w:rPr>
+              <w:t>8</w:t>
+            </w:r>
+            <w:r>
+              <w:rPr>
+                <w:noProof/>
+                <w:webHidden/>
+              </w:rPr>
+              <w:fldChar w:fldCharType="end"/>
+            </w:r>
+          </w:hyperlink>
+        </w:p>
+        <w:p>
+          <w:pPr>
+            <w:pStyle w:val="TOC2"/>
+            <w:tabs>
+              <w:tab w:val="right" w:leader="dot" w:pos="9062"/>
+            </w:tabs>
+            <w:rPr>
+              <w:noProof/>
+            </w:rPr>
+          </w:pPr>
+          <w:hyperlink w:anchor="_Toc215600994" w:history="1">
+            <w:r>
+              <w:rPr>
+                <w:rStyle w:val="Hyperlink"/>
+                <w:noProof/>
+              </w:rPr>
+              <w:t>Chemical inertia</w:t>
+            </w:r>
+            <w:r>
+              <w:rPr>
+                <w:noProof/>
+                <w:webHidden/>
+              </w:rPr>
+              <w:tab/>
+            </w:r>
+            <w:r>
+              <w:rPr>
+                <w:noProof/>
+                <w:webHidden/>
+              </w:rPr>
+              <w:fldChar w:fldCharType="begin"/>
+            </w:r>
+            <w:r>
+              <w:rPr>
+                <w:noProof/>
+                <w:webHidden/>
+              </w:rPr>
+              <w:instrText xml:space="preserve"> PAGEREF _Toc215600994 \h </w:instrText>
+            </w:r>
+            <w:r>
+              <w:rPr>
+                <w:noProof/>
+                <w:webHidden/>
+              </w:rPr>
+            </w:r>
+            <w:r>
+              <w:rPr>
+                <w:noProof/>
+                <w:webHidden/>
+              </w:rPr>
+              <w:fldChar w:fldCharType="separate"/>
+            </w:r>
+            <w:r>
+              <w:rPr>
+                <w:noProof/>
+                <w:webHidden/>
+              </w:rPr>
+              <w:t>10</w:t>
+            </w:r>
+            <w:r>
+              <w:rPr>
+                <w:noProof/>
+                <w:webHidden/>
+              </w:rPr>
+              <w:fldChar w:fldCharType="end"/>
+            </w:r>
+          </w:hyperlink>
+        </w:p>
+        <w:p>
+          <w:r>
+            <w:rPr>
+              <w:b/>
+              <w:bCs/>
+              <w:noProof/>
+            </w:rPr>
+            <w:fldChar w:fldCharType="end"/>
+          </w:r>
+        </w:p>
+      </w:sdtContent>
+    </w:sdt>
+    <w:p>
+      <w:pPr>
+        <w:jc w:val="center"/>
+      </w:pPr>
     </w:p>
     <w:p>
       <w:pPr>
         <w:pStyle w:val="Heading2"/>
       </w:pPr>
+      <w:bookmarkStart w:id="1" w:name="_Toc215600990"/>
       <w:r>
         <w:t>Chemical solution</w:t>
       </w:r>
+      <w:bookmarkEnd w:id="1"/>
     </w:p>
     <w:p>
       <w:r>
@@ -449,11 +869,11 @@
               </w:numPr>
               <w:spacing w:after="0" w:line="360" w:lineRule="auto"/>
             </w:pPr>
-            <w:bookmarkStart w:id="0" w:name="_Ref418546772"/>
+            <w:bookmarkStart w:id="2" w:name="_Ref418546772"/>
             <w:r>
               <w:t>Free Internal energy</w:t>
             </w:r>
-            <w:bookmarkEnd w:id="0"/>
+            <w:bookmarkEnd w:id="2"/>
           </w:p>
         </w:tc>
       </w:tr>
@@ -590,11 +1010,11 @@
               </w:numPr>
               <w:spacing w:after="0" w:line="360" w:lineRule="auto"/>
             </w:pPr>
-            <w:bookmarkStart w:id="1" w:name="_Ref418547117"/>
+            <w:bookmarkStart w:id="3" w:name="_Ref418547117"/>
             <w:r>
               <w:t>Free Gibbs energy</w:t>
             </w:r>
-            <w:bookmarkEnd w:id="1"/>
+            <w:bookmarkEnd w:id="3"/>
           </w:p>
         </w:tc>
       </w:tr>
@@ -731,11 +1151,11 @@
               </w:numPr>
               <w:spacing w:after="0" w:line="360" w:lineRule="auto"/>
             </w:pPr>
-            <w:bookmarkStart w:id="2" w:name="_Ref418552029"/>
+            <w:bookmarkStart w:id="4" w:name="_Ref418552029"/>
             <w:r>
               <w:t>Free enthalpy</w:t>
             </w:r>
-            <w:bookmarkEnd w:id="2"/>
+            <w:bookmarkEnd w:id="4"/>
             <w:r>
               <w:t xml:space="preserve"> </w:t>
             </w:r>
@@ -875,11 +1295,11 @@
               </w:numPr>
               <w:spacing w:after="0" w:line="360" w:lineRule="auto"/>
             </w:pPr>
-            <w:bookmarkStart w:id="3" w:name="_Ref418552127"/>
+            <w:bookmarkStart w:id="5" w:name="_Ref418552127"/>
             <w:r>
               <w:t>Volume</w:t>
             </w:r>
-            <w:bookmarkEnd w:id="3"/>
+            <w:bookmarkEnd w:id="5"/>
           </w:p>
         </w:tc>
       </w:tr>
@@ -971,17 +1391,18 @@
               </w:numPr>
               <w:spacing w:after="0" w:line="360" w:lineRule="auto"/>
             </w:pPr>
-            <w:bookmarkStart w:id="4" w:name="_Ref418552243"/>
+            <w:bookmarkStart w:id="6" w:name="_Ref418552243"/>
             <w:r>
               <w:t>Amount of solution</w:t>
             </w:r>
-            <w:bookmarkEnd w:id="4"/>
+            <w:bookmarkEnd w:id="6"/>
           </w:p>
         </w:tc>
       </w:tr>
     </w:tbl>
     <w:p>
       <w:r>
+        <w:lastRenderedPageBreak/>
         <w:t>Some mechanical aspects must be added to make a work with the solution, for example as piston in the motor with a fixed area “A” equaled to πr</w:t>
       </w:r>
       <w:r>
@@ -1156,11 +1577,11 @@
               </w:numPr>
               <w:spacing w:after="0" w:line="360" w:lineRule="auto"/>
             </w:pPr>
-            <w:bookmarkStart w:id="5" w:name="_Ref418549805"/>
+            <w:bookmarkStart w:id="7" w:name="_Ref418549805"/>
             <w:r>
               <w:t>Work of the chemical solution</w:t>
             </w:r>
-            <w:bookmarkEnd w:id="5"/>
+            <w:bookmarkEnd w:id="7"/>
           </w:p>
         </w:tc>
       </w:tr>
@@ -1236,11 +1657,11 @@
               </w:numPr>
               <w:spacing w:after="0" w:line="360" w:lineRule="auto"/>
             </w:pPr>
-            <w:bookmarkStart w:id="6" w:name="_Ref418549536"/>
+            <w:bookmarkStart w:id="8" w:name="_Ref418549536"/>
             <w:r>
               <w:t>Pressure-Force relation</w:t>
             </w:r>
-            <w:bookmarkEnd w:id="6"/>
+            <w:bookmarkEnd w:id="8"/>
           </w:p>
         </w:tc>
       </w:tr>
@@ -1319,7 +1740,7 @@
               </w:numPr>
               <w:spacing w:after="0" w:line="360" w:lineRule="auto"/>
             </w:pPr>
-            <w:bookmarkStart w:id="7" w:name="_Ref418549822"/>
+            <w:bookmarkStart w:id="9" w:name="_Ref418549822"/>
             <w:r>
               <w:t xml:space="preserve">Displacement-Volume </w:t>
             </w:r>
@@ -1329,14 +1750,13 @@
             <w:r>
               <w:t>relation</w:t>
             </w:r>
-            <w:bookmarkEnd w:id="7"/>
+            <w:bookmarkEnd w:id="9"/>
           </w:p>
         </w:tc>
       </w:tr>
     </w:tbl>
     <w:p>
       <w:r>
-        <w:lastRenderedPageBreak/>
         <w:t>Having these equations for solution it is defined through all solution’s substances the relation between added heat “</w:t>
       </w:r>
       <w:proofErr w:type="spellStart"/>
@@ -1642,11 +2062,11 @@
               </w:numPr>
               <w:spacing w:after="0" w:line="360" w:lineRule="auto"/>
             </w:pPr>
-            <w:bookmarkStart w:id="8" w:name="_Ref418551057"/>
+            <w:bookmarkStart w:id="10" w:name="_Ref418551057"/>
             <w:r>
               <w:t>Electric current of the solution</w:t>
             </w:r>
-            <w:bookmarkEnd w:id="8"/>
+            <w:bookmarkEnd w:id="10"/>
           </w:p>
         </w:tc>
       </w:tr>
@@ -1706,6 +2126,65 @@
       </w:r>
       <w:r>
         <w:t xml:space="preserve"> quantities of three additional solution ports – thermal, mechanical and electrical noted as first three rows in the next table.</w:t>
+      </w:r>
+    </w:p>
+    <w:p>
+      <w:r>
+        <w:t xml:space="preserve">To throw non-linear system </w:t>
+      </w:r>
+      <w:r>
+        <w:t xml:space="preserve">as system of equations </w:t>
+      </w:r>
+      <w:r>
+        <w:t xml:space="preserve">between temperature and substance enthalpies </w:t>
+      </w:r>
+      <w:r>
+        <w:t xml:space="preserve">(dependent on temperature) </w:t>
+      </w:r>
+      <w:r>
+        <w:t xml:space="preserve">is proposed </w:t>
+      </w:r>
+      <w:r>
+        <w:t xml:space="preserve">temperature integration inside chemical solution component. At each moment each substance must reach the same change of temperature as its chemical solution. </w:t>
+      </w:r>
+      <w:r>
+        <w:t>R</w:t>
+      </w:r>
+      <w:r>
+        <w:t>elations between change of</w:t>
+      </w:r>
+      <w:r>
+        <w:t xml:space="preserve"> substance </w:t>
+      </w:r>
+      <w:r>
+        <w:t xml:space="preserve">molar enthalpy and change of temperature </w:t>
+      </w:r>
+      <w:r>
+        <w:t xml:space="preserve">is called </w:t>
+      </w:r>
+      <w:r>
+        <w:t>substance molar heat capacity described later</w:t>
+      </w:r>
+      <w:r>
+        <w:t xml:space="preserve"> as </w:t>
+      </w:r>
+      <w:r>
+        <w:fldChar w:fldCharType="begin"/>
+      </w:r>
+      <w:r>
+        <w:instrText xml:space="preserve"> REF _Ref206495327 \r \h </w:instrText>
+      </w:r>
+      <w:r>
+        <w:fldChar w:fldCharType="separate"/>
+      </w:r>
+      <w:r>
+        <w:t>(36)</w:t>
+      </w:r>
+      <w:r>
+        <w:fldChar w:fldCharType="end"/>
+      </w:r>
+      <w:r>
+        <w:t>.</w:t>
       </w:r>
     </w:p>
     <w:tbl>
@@ -1715,14 +2194,14 @@
         <w:tblLook w:val="04A0" w:firstRow="1" w:lastRow="0" w:firstColumn="1" w:lastColumn="0" w:noHBand="0" w:noVBand="1"/>
       </w:tblPr>
       <w:tblGrid>
-        <w:gridCol w:w="4530"/>
-        <w:gridCol w:w="2127"/>
-        <w:gridCol w:w="2269"/>
+        <w:gridCol w:w="4135"/>
+        <w:gridCol w:w="2070"/>
+        <w:gridCol w:w="2721"/>
       </w:tblGrid>
       <w:tr>
         <w:tc>
           <w:tcPr>
-            <w:tcW w:w="4530" w:type="dxa"/>
+            <w:tcW w:w="4135" w:type="dxa"/>
             <w:tcBorders>
               <w:bottom w:val="double" w:sz="4" w:space="0" w:color="000000"/>
             </w:tcBorders>
@@ -1739,6 +2218,7 @@
               <w:rPr>
                 <w:rStyle w:val="Strong"/>
               </w:rPr>
+              <w:lastRenderedPageBreak/>
               <w:t>flow variables on side of the j-</w:t>
             </w:r>
             <w:proofErr w:type="spellStart"/>
@@ -1759,7 +2239,7 @@
         </w:tc>
         <w:tc>
           <w:tcPr>
-            <w:tcW w:w="2127" w:type="dxa"/>
+            <w:tcW w:w="2070" w:type="dxa"/>
             <w:tcBorders>
               <w:bottom w:val="double" w:sz="4" w:space="0" w:color="000000"/>
             </w:tcBorders>
@@ -1782,7 +2262,7 @@
         </w:tc>
         <w:tc>
           <w:tcPr>
-            <w:tcW w:w="2269" w:type="dxa"/>
+            <w:tcW w:w="2721" w:type="dxa"/>
             <w:tcBorders>
               <w:bottom w:val="double" w:sz="4" w:space="0" w:color="000000"/>
             </w:tcBorders>
@@ -1807,7 +2287,7 @@
       <w:tr>
         <w:tc>
           <w:tcPr>
-            <w:tcW w:w="4530" w:type="dxa"/>
+            <w:tcW w:w="4135" w:type="dxa"/>
             <w:tcBorders>
               <w:top w:val="double" w:sz="4" w:space="0" w:color="000000"/>
             </w:tcBorders>
@@ -1847,34 +2327,28 @@
               <w:rPr>
                 <w:rFonts w:eastAsia="Calibri" w:cs="Times New Roman"/>
               </w:rPr>
-              <w:t xml:space="preserve"> – </w:t>
+              <w:t xml:space="preserve"> – enthalpy </w:t>
             </w:r>
-            <w:proofErr w:type="gramStart"/>
             <w:r>
               <w:rPr>
                 <w:rFonts w:eastAsia="Calibri" w:cs="Times New Roman"/>
               </w:rPr>
-              <w:t>enthalpy ;</w:t>
-            </w:r>
-            <w:proofErr w:type="gramEnd"/>
-            <w:r>
-              <w:rPr>
-                <w:rFonts w:eastAsia="Calibri" w:cs="Times New Roman"/>
-              </w:rPr>
-              <w:t xml:space="preserve"> heat energy flow ; heat change</w:t>
+              <w:t>change of substance</w:t>
             </w:r>
           </w:p>
         </w:tc>
         <w:tc>
           <w:tcPr>
-            <w:tcW w:w="2127" w:type="dxa"/>
+            <w:tcW w:w="2070" w:type="dxa"/>
             <w:tcBorders>
               <w:top w:val="double" w:sz="4" w:space="0" w:color="000000"/>
             </w:tcBorders>
+            <w:vAlign w:val="center"/>
           </w:tcPr>
           <w:p>
             <w:pPr>
               <w:spacing w:after="0" w:line="240" w:lineRule="auto"/>
+              <w:jc w:val="center"/>
             </w:pPr>
             <m:oMathPara>
               <m:oMath>
@@ -1931,16 +2405,24 @@
         </w:tc>
         <w:tc>
           <w:tcPr>
-            <w:tcW w:w="2269" w:type="dxa"/>
+            <w:tcW w:w="2721" w:type="dxa"/>
             <w:tcBorders>
               <w:top w:val="double" w:sz="4" w:space="0" w:color="000000"/>
             </w:tcBorders>
+            <w:vAlign w:val="center"/>
           </w:tcPr>
           <w:p>
             <w:pPr>
               <w:spacing w:after="0" w:line="240" w:lineRule="auto"/>
+              <w:jc w:val="center"/>
             </w:pPr>
             <m:oMath>
+              <m:r>
+                <w:rPr>
+                  <w:rFonts w:ascii="Cambria Math" w:hAnsi="Cambria Math"/>
+                </w:rPr>
+                <m:t>d</m:t>
+              </m:r>
               <m:r>
                 <w:rPr>
                   <w:rFonts w:ascii="Cambria Math" w:hAnsi="Cambria Math"/>
@@ -1954,13 +2436,25 @@
               </w:rPr>
               <w:t xml:space="preserve"> – temperature</w:t>
             </w:r>
+            <w:r>
+              <w:rPr>
+                <w:rFonts w:eastAsiaTheme="minorEastAsia"/>
+              </w:rPr>
+              <w:t xml:space="preserve"> change</w:t>
+            </w:r>
           </w:p>
         </w:tc>
       </w:tr>
       <w:tr>
+        <w:trPr>
+          <w:trHeight w:val="535"/>
+        </w:trPr>
         <w:tc>
           <w:tcPr>
-            <w:tcW w:w="4530" w:type="dxa"/>
+            <w:tcW w:w="4135" w:type="dxa"/>
+            <w:tcBorders>
+              <w:bottom w:val="single" w:sz="4" w:space="0" w:color="auto"/>
+            </w:tcBorders>
           </w:tcPr>
           <w:p>
             <w:pPr>
@@ -2017,11 +2511,16 @@
         </w:tc>
         <w:tc>
           <w:tcPr>
-            <w:tcW w:w="2127" w:type="dxa"/>
+            <w:tcW w:w="2070" w:type="dxa"/>
+            <w:tcBorders>
+              <w:bottom w:val="single" w:sz="4" w:space="0" w:color="auto"/>
+            </w:tcBorders>
+            <w:vAlign w:val="center"/>
           </w:tcPr>
           <w:p>
             <w:pPr>
               <w:spacing w:after="0" w:line="240" w:lineRule="auto"/>
+              <w:jc w:val="center"/>
             </w:pPr>
             <m:oMathPara>
               <m:oMath>
@@ -2078,11 +2577,16 @@
         </w:tc>
         <w:tc>
           <w:tcPr>
-            <w:tcW w:w="2269" w:type="dxa"/>
+            <w:tcW w:w="2721" w:type="dxa"/>
+            <w:tcBorders>
+              <w:bottom w:val="single" w:sz="4" w:space="0" w:color="auto"/>
+            </w:tcBorders>
+            <w:vAlign w:val="center"/>
           </w:tcPr>
           <w:p>
             <w:pPr>
               <w:spacing w:after="0" w:line="240" w:lineRule="auto"/>
+              <w:jc w:val="center"/>
             </w:pPr>
             <m:oMath>
               <m:r>
@@ -2102,11 +2606,14 @@
         </w:tc>
       </w:tr>
       <w:tr>
+        <w:trPr>
+          <w:trHeight w:val="350"/>
+        </w:trPr>
         <w:tc>
           <w:tcPr>
-            <w:tcW w:w="4530" w:type="dxa"/>
+            <w:tcW w:w="4135" w:type="dxa"/>
             <w:tcBorders>
-              <w:bottom w:val="double" w:sz="4" w:space="0" w:color="000000"/>
+              <w:bottom w:val="single" w:sz="4" w:space="0" w:color="auto"/>
             </w:tcBorders>
           </w:tcPr>
           <w:p>
@@ -2164,14 +2671,16 @@
         </w:tc>
         <w:tc>
           <w:tcPr>
-            <w:tcW w:w="2127" w:type="dxa"/>
+            <w:tcW w:w="2070" w:type="dxa"/>
             <w:tcBorders>
-              <w:bottom w:val="double" w:sz="4" w:space="0" w:color="000000"/>
+              <w:bottom w:val="single" w:sz="4" w:space="0" w:color="auto"/>
             </w:tcBorders>
+            <w:vAlign w:val="center"/>
           </w:tcPr>
           <w:p>
             <w:pPr>
               <w:spacing w:after="0" w:line="240" w:lineRule="auto"/>
+              <w:jc w:val="center"/>
             </w:pPr>
             <m:oMathPara>
               <m:oMath>
@@ -2228,14 +2737,16 @@
         </w:tc>
         <w:tc>
           <w:tcPr>
-            <w:tcW w:w="2269" w:type="dxa"/>
+            <w:tcW w:w="2721" w:type="dxa"/>
             <w:tcBorders>
-              <w:bottom w:val="double" w:sz="4" w:space="0" w:color="000000"/>
+              <w:bottom w:val="single" w:sz="4" w:space="0" w:color="auto"/>
             </w:tcBorders>
+            <w:vAlign w:val="center"/>
           </w:tcPr>
           <w:p>
             <w:pPr>
               <w:spacing w:after="0" w:line="240" w:lineRule="auto"/>
+              <w:jc w:val="center"/>
             </w:pPr>
             <m:oMath>
               <m:r>
@@ -2257,9 +2768,9 @@
       <w:tr>
         <w:tc>
           <w:tcPr>
-            <w:tcW w:w="4530" w:type="dxa"/>
+            <w:tcW w:w="4135" w:type="dxa"/>
             <w:tcBorders>
-              <w:top w:val="double" w:sz="4" w:space="0" w:color="000000"/>
+              <w:top w:val="single" w:sz="4" w:space="0" w:color="auto"/>
             </w:tcBorders>
             <w:vAlign w:val="center"/>
           </w:tcPr>
@@ -2313,15 +2824,16 @@
         </w:tc>
         <w:tc>
           <w:tcPr>
-            <w:tcW w:w="2127" w:type="dxa"/>
+            <w:tcW w:w="2070" w:type="dxa"/>
             <w:tcBorders>
-              <w:top w:val="double" w:sz="4" w:space="0" w:color="000000"/>
+              <w:top w:val="single" w:sz="4" w:space="0" w:color="auto"/>
             </w:tcBorders>
             <w:vAlign w:val="center"/>
           </w:tcPr>
           <w:p>
             <w:pPr>
               <w:spacing w:after="0" w:line="240" w:lineRule="auto"/>
+              <w:jc w:val="center"/>
               <w:rPr>
                 <w:rFonts w:ascii="Calibri" w:eastAsia="Calibri" w:hAnsi="Calibri" w:cs="Times New Roman"/>
               </w:rPr>
@@ -2384,15 +2896,16 @@
         </w:tc>
         <w:tc>
           <w:tcPr>
-            <w:tcW w:w="2269" w:type="dxa"/>
+            <w:tcW w:w="2721" w:type="dxa"/>
             <w:tcBorders>
-              <w:top w:val="double" w:sz="4" w:space="0" w:color="000000"/>
+              <w:top w:val="single" w:sz="4" w:space="0" w:color="auto"/>
             </w:tcBorders>
             <w:vAlign w:val="center"/>
           </w:tcPr>
           <w:p>
             <w:pPr>
               <w:spacing w:after="0" w:line="240" w:lineRule="auto"/>
+              <w:jc w:val="center"/>
             </w:pPr>
             <m:oMath>
               <m:r>
@@ -2414,7 +2927,7 @@
       <w:tr>
         <w:tc>
           <w:tcPr>
-            <w:tcW w:w="4530" w:type="dxa"/>
+            <w:tcW w:w="4135" w:type="dxa"/>
             <w:vAlign w:val="center"/>
           </w:tcPr>
           <w:p>
@@ -2458,12 +2971,13 @@
         </w:tc>
         <w:tc>
           <w:tcPr>
-            <w:tcW w:w="2127" w:type="dxa"/>
+            <w:tcW w:w="2070" w:type="dxa"/>
             <w:vAlign w:val="center"/>
           </w:tcPr>
           <w:p>
             <w:pPr>
               <w:spacing w:after="0" w:line="240" w:lineRule="auto"/>
+              <w:jc w:val="center"/>
               <w:rPr>
                 <w:rFonts w:ascii="Calibri" w:eastAsia="Calibri" w:hAnsi="Calibri" w:cs="Times New Roman"/>
               </w:rPr>
@@ -2523,12 +3037,13 @@
         </w:tc>
         <w:tc>
           <w:tcPr>
-            <w:tcW w:w="2269" w:type="dxa"/>
+            <w:tcW w:w="2721" w:type="dxa"/>
             <w:vAlign w:val="center"/>
           </w:tcPr>
           <w:p>
             <w:pPr>
               <w:spacing w:after="0" w:line="240" w:lineRule="auto"/>
+              <w:jc w:val="center"/>
             </w:pPr>
             <m:oMath>
               <m:r>
@@ -2550,7 +3065,7 @@
       <w:tr>
         <w:tc>
           <w:tcPr>
-            <w:tcW w:w="4530" w:type="dxa"/>
+            <w:tcW w:w="4135" w:type="dxa"/>
             <w:vAlign w:val="center"/>
           </w:tcPr>
           <w:p>
@@ -2597,12 +3112,13 @@
         </w:tc>
         <w:tc>
           <w:tcPr>
-            <w:tcW w:w="2127" w:type="dxa"/>
+            <w:tcW w:w="2070" w:type="dxa"/>
             <w:vAlign w:val="center"/>
           </w:tcPr>
           <w:p>
             <w:pPr>
               <w:spacing w:after="0" w:line="240" w:lineRule="auto"/>
+              <w:jc w:val="center"/>
               <w:rPr>
                 <w:rFonts w:ascii="Calibri" w:eastAsia="Calibri" w:hAnsi="Calibri" w:cs="Times New Roman"/>
               </w:rPr>
@@ -2662,12 +3178,13 @@
         </w:tc>
         <w:tc>
           <w:tcPr>
-            <w:tcW w:w="2269" w:type="dxa"/>
+            <w:tcW w:w="2721" w:type="dxa"/>
             <w:vAlign w:val="center"/>
           </w:tcPr>
           <w:p>
             <w:pPr>
               <w:spacing w:after="0" w:line="240" w:lineRule="auto"/>
+              <w:jc w:val="center"/>
               <w:rPr>
                 <w:rFonts w:ascii="Calibri" w:eastAsia="Calibri" w:hAnsi="Calibri" w:cs="Times New Roman"/>
               </w:rPr>
@@ -2692,7 +3209,7 @@
       <w:tr>
         <w:tc>
           <w:tcPr>
-            <w:tcW w:w="4530" w:type="dxa"/>
+            <w:tcW w:w="4135" w:type="dxa"/>
             <w:vAlign w:val="center"/>
           </w:tcPr>
           <w:p>
@@ -2750,12 +3267,13 @@
         </w:tc>
         <w:tc>
           <w:tcPr>
-            <w:tcW w:w="2127" w:type="dxa"/>
+            <w:tcW w:w="2070" w:type="dxa"/>
             <w:vAlign w:val="center"/>
           </w:tcPr>
           <w:p>
             <w:pPr>
               <w:spacing w:after="0" w:line="240" w:lineRule="auto"/>
+              <w:jc w:val="center"/>
             </w:pPr>
             <m:oMathPara>
               <m:oMath>
@@ -2812,12 +3330,13 @@
         </w:tc>
         <w:tc>
           <w:tcPr>
-            <w:tcW w:w="2269" w:type="dxa"/>
+            <w:tcW w:w="2721" w:type="dxa"/>
             <w:vAlign w:val="center"/>
           </w:tcPr>
           <w:p>
             <w:pPr>
               <w:spacing w:after="0" w:line="240" w:lineRule="auto"/>
+              <w:jc w:val="center"/>
             </w:pPr>
             <m:oMath>
               <m:r>
@@ -2853,7 +3372,7 @@
       <w:tr>
         <w:tc>
           <w:tcPr>
-            <w:tcW w:w="4530" w:type="dxa"/>
+            <w:tcW w:w="4135" w:type="dxa"/>
             <w:vAlign w:val="center"/>
           </w:tcPr>
           <w:p>
@@ -2900,12 +3419,13 @@
         </w:tc>
         <w:tc>
           <w:tcPr>
-            <w:tcW w:w="2127" w:type="dxa"/>
+            <w:tcW w:w="2070" w:type="dxa"/>
             <w:vAlign w:val="center"/>
           </w:tcPr>
           <w:p>
             <w:pPr>
               <w:spacing w:after="0" w:line="240" w:lineRule="auto"/>
+              <w:jc w:val="center"/>
               <w:rPr>
                 <w:rFonts w:ascii="Calibri" w:eastAsia="Calibri" w:hAnsi="Calibri" w:cs="Times New Roman"/>
               </w:rPr>
@@ -2965,12 +3485,13 @@
         </w:tc>
         <w:tc>
           <w:tcPr>
-            <w:tcW w:w="2269" w:type="dxa"/>
+            <w:tcW w:w="2721" w:type="dxa"/>
             <w:vAlign w:val="center"/>
           </w:tcPr>
           <w:p>
             <w:pPr>
               <w:spacing w:after="0" w:line="240" w:lineRule="auto"/>
+              <w:jc w:val="center"/>
               <w:rPr>
                 <w:rFonts w:ascii="Calibri" w:eastAsia="Calibri" w:hAnsi="Calibri" w:cs="Times New Roman"/>
               </w:rPr>
@@ -2995,7 +3516,7 @@
       <w:tr>
         <w:tc>
           <w:tcPr>
-            <w:tcW w:w="4530" w:type="dxa"/>
+            <w:tcW w:w="4135" w:type="dxa"/>
             <w:tcBorders>
               <w:bottom w:val="double" w:sz="4" w:space="0" w:color="000000"/>
             </w:tcBorders>
@@ -3045,7 +3566,7 @@
         </w:tc>
         <w:tc>
           <w:tcPr>
-            <w:tcW w:w="2127" w:type="dxa"/>
+            <w:tcW w:w="2070" w:type="dxa"/>
             <w:tcBorders>
               <w:bottom w:val="double" w:sz="4" w:space="0" w:color="000000"/>
             </w:tcBorders>
@@ -3054,6 +3575,7 @@
           <w:p>
             <w:pPr>
               <w:spacing w:after="0" w:line="240" w:lineRule="auto"/>
+              <w:jc w:val="center"/>
               <w:rPr>
                 <w:rFonts w:ascii="Calibri" w:eastAsia="Calibri" w:hAnsi="Calibri" w:cs="Times New Roman"/>
               </w:rPr>
@@ -3113,7 +3635,7 @@
         </w:tc>
         <w:tc>
           <w:tcPr>
-            <w:tcW w:w="2269" w:type="dxa"/>
+            <w:tcW w:w="2721" w:type="dxa"/>
             <w:tcBorders>
               <w:bottom w:val="double" w:sz="4" w:space="0" w:color="000000"/>
             </w:tcBorders>
@@ -3122,6 +3644,7 @@
           <w:p>
             <w:pPr>
               <w:spacing w:after="0" w:line="240" w:lineRule="auto"/>
+              <w:jc w:val="center"/>
               <w:rPr>
                 <w:rFonts w:ascii="Calibri" w:eastAsia="Calibri" w:hAnsi="Calibri" w:cs="Times New Roman"/>
               </w:rPr>
@@ -3146,7 +3669,6 @@
     </w:tbl>
     <w:p>
       <w:r>
-        <w:lastRenderedPageBreak/>
         <w:t>The properties of the substance as molar mass “MM”, charge number of ion “z”, molar volume “</w:t>
       </w:r>
       <w:proofErr w:type="spellStart"/>
@@ -3473,14 +3995,14 @@
               </w:numPr>
               <w:spacing w:after="0" w:line="360" w:lineRule="auto"/>
             </w:pPr>
-            <w:bookmarkStart w:id="9" w:name="_Ref418556084"/>
+            <w:bookmarkStart w:id="11" w:name="_Ref418556084"/>
             <w:r>
               <w:t>Amount of the</w:t>
             </w:r>
             <w:r>
               <w:t xml:space="preserve"> substance base molecules </w:t>
             </w:r>
-            <w:bookmarkEnd w:id="9"/>
+            <w:bookmarkEnd w:id="11"/>
           </w:p>
         </w:tc>
       </w:tr>
@@ -3860,11 +4382,11 @@
               </w:numPr>
               <w:spacing w:after="0" w:line="360" w:lineRule="auto"/>
             </w:pPr>
-            <w:bookmarkStart w:id="10" w:name="_Ref418556113"/>
+            <w:bookmarkStart w:id="12" w:name="_Ref418556113"/>
             <w:r>
               <w:t>Mole fraction of the substance</w:t>
             </w:r>
-            <w:bookmarkEnd w:id="10"/>
+            <w:bookmarkEnd w:id="12"/>
           </w:p>
         </w:tc>
       </w:tr>
@@ -4512,11 +5034,11 @@
               </w:numPr>
               <w:spacing w:after="0" w:line="360" w:lineRule="auto"/>
             </w:pPr>
-            <w:bookmarkStart w:id="11" w:name="_Ref418556136"/>
+            <w:bookmarkStart w:id="13" w:name="_Ref418556136"/>
             <w:r>
               <w:t>Activity of the substance</w:t>
             </w:r>
-            <w:bookmarkEnd w:id="11"/>
+            <w:bookmarkEnd w:id="13"/>
           </w:p>
         </w:tc>
       </w:tr>
@@ -4770,6 +5292,7 @@
     </w:p>
     <w:p>
       <w:r>
+        <w:lastRenderedPageBreak/>
         <w:t xml:space="preserve">The main equation of the substance is the definition of electrochemical potential as the fundamental equation of physical chemistry – equation </w:t>
       </w:r>
       <w:r>
@@ -5066,7 +5589,7 @@
               </w:numPr>
               <w:spacing w:after="0" w:line="240" w:lineRule="auto"/>
             </w:pPr>
-            <w:bookmarkStart w:id="12" w:name="_Ref418556687"/>
+            <w:bookmarkStart w:id="14" w:name="_Ref418556687"/>
             <w:r>
               <w:rPr>
                 <w:b/>
@@ -5076,7 +5599,7 @@
             <w:r>
               <w:t xml:space="preserve"> of the substance</w:t>
             </w:r>
-            <w:bookmarkEnd w:id="12"/>
+            <w:bookmarkEnd w:id="14"/>
             <w:r>
               <w:t xml:space="preserve"> in the solution</w:t>
             </w:r>
@@ -5419,9 +5942,11 @@
       <w:pPr>
         <w:pStyle w:val="Heading2"/>
       </w:pPr>
+      <w:bookmarkStart w:id="15" w:name="_Toc215600991"/>
       <w:r>
         <w:t>Chemical processes</w:t>
       </w:r>
+      <w:bookmarkEnd w:id="15"/>
     </w:p>
     <w:p>
       <w:r>
@@ -5736,13 +6261,13 @@
               </w:numPr>
               <w:spacing w:after="0" w:line="360" w:lineRule="auto"/>
             </w:pPr>
-            <w:bookmarkStart w:id="13" w:name="_Ref429950447"/>
-            <w:bookmarkStart w:id="14" w:name="_Ref429947629"/>
+            <w:bookmarkStart w:id="16" w:name="_Ref429950447"/>
+            <w:bookmarkStart w:id="17" w:name="_Ref429947629"/>
             <w:r>
               <w:t>Chemical equilibrium</w:t>
             </w:r>
-            <w:bookmarkEnd w:id="13"/>
-            <w:bookmarkEnd w:id="14"/>
+            <w:bookmarkEnd w:id="16"/>
+            <w:bookmarkEnd w:id="17"/>
           </w:p>
         </w:tc>
       </w:tr>
@@ -6304,11 +6829,11 @@
               </w:numPr>
               <w:spacing w:after="0" w:line="240" w:lineRule="auto"/>
             </w:pPr>
-            <w:bookmarkStart w:id="15" w:name="_Ref418608009"/>
+            <w:bookmarkStart w:id="18" w:name="_Ref418608009"/>
             <w:r>
               <w:t>Equilibrium (dissociation) coefficient of the chemical reaction</w:t>
             </w:r>
-            <w:bookmarkEnd w:id="15"/>
+            <w:bookmarkEnd w:id="18"/>
           </w:p>
         </w:tc>
       </w:tr>
@@ -6332,7 +6857,11 @@
       </w:r>
       <w:proofErr w:type="gramEnd"/>
       <w:r>
-        <w:t xml:space="preserve"> the ideal diffusion ends with homogenous mixture, where the concentration of the substance is the same at each place. </w:t>
+        <w:t xml:space="preserve"> the </w:t>
+      </w:r>
+      <w:r>
+        <w:lastRenderedPageBreak/>
+        <w:t xml:space="preserve">ideal diffusion ends with homogenous mixture, where the concentration of the substance is the same at each place. </w:t>
       </w:r>
     </w:p>
     <w:p>
@@ -6717,11 +7246,11 @@
               </w:numPr>
               <w:spacing w:after="0" w:line="360" w:lineRule="auto"/>
             </w:pPr>
-            <w:bookmarkStart w:id="16" w:name="_Ref418602681"/>
+            <w:bookmarkStart w:id="19" w:name="_Ref418602681"/>
             <w:r>
               <w:t>Osmotic pressure</w:t>
             </w:r>
-            <w:bookmarkEnd w:id="16"/>
+            <w:bookmarkEnd w:id="19"/>
           </w:p>
         </w:tc>
       </w:tr>
@@ -6770,11 +7299,7 @@
       </w:r>
       <w:proofErr w:type="spellEnd"/>
       <w:r>
-        <w:t xml:space="preserve"> coefficient as ration of </w:t>
-      </w:r>
-      <w:r>
-        <w:lastRenderedPageBreak/>
-        <w:t xml:space="preserve">ion concentration and membrane potential as difference of electric potentials of the solutions. This equation is known as Nernst potential of the permeable ion and it is the direct result of the equilibration equation </w:t>
+        <w:t xml:space="preserve"> coefficient as ration of ion concentration and membrane potential as difference of electric potentials of the solutions. This equation is known as Nernst potential of the permeable ion and it is the direct result of the equilibration equation </w:t>
       </w:r>
       <w:r>
         <w:fldChar w:fldCharType="begin"/>
@@ -7145,11 +7670,11 @@
               </w:numPr>
               <w:spacing w:after="0" w:line="360" w:lineRule="auto"/>
             </w:pPr>
-            <w:bookmarkStart w:id="17" w:name="_Ref418603969"/>
+            <w:bookmarkStart w:id="20" w:name="_Ref418603969"/>
             <w:r>
               <w:t>Membrane potential</w:t>
             </w:r>
-            <w:bookmarkEnd w:id="17"/>
+            <w:bookmarkEnd w:id="20"/>
           </w:p>
         </w:tc>
       </w:tr>
@@ -7647,11 +8172,11 @@
               </w:numPr>
               <w:spacing w:after="0" w:line="360" w:lineRule="auto"/>
             </w:pPr>
-            <w:bookmarkStart w:id="18" w:name="_Ref418606706"/>
+            <w:bookmarkStart w:id="21" w:name="_Ref418606706"/>
             <w:r>
               <w:t>Henry’s coefficient</w:t>
             </w:r>
-            <w:bookmarkEnd w:id="18"/>
+            <w:bookmarkEnd w:id="21"/>
           </w:p>
         </w:tc>
       </w:tr>
@@ -7921,8 +8446,8 @@
               </w:numPr>
               <w:spacing w:after="0" w:line="360" w:lineRule="auto"/>
             </w:pPr>
-            <w:bookmarkStart w:id="19" w:name="_Ref418606743"/>
-            <w:bookmarkStart w:id="20" w:name="_Ref418619107"/>
+            <w:bookmarkStart w:id="22" w:name="_Ref418606743"/>
+            <w:bookmarkStart w:id="23" w:name="_Ref418619107"/>
             <w:proofErr w:type="spellStart"/>
             <w:r>
               <w:t>Raoult’s</w:t>
@@ -7931,11 +8456,11 @@
             <w:r>
               <w:t xml:space="preserve"> </w:t>
             </w:r>
-            <w:bookmarkEnd w:id="19"/>
+            <w:bookmarkEnd w:id="22"/>
             <w:r>
               <w:t>vapor pressure</w:t>
             </w:r>
-            <w:bookmarkEnd w:id="20"/>
+            <w:bookmarkEnd w:id="23"/>
           </w:p>
         </w:tc>
       </w:tr>
@@ -8195,17 +8720,18 @@
               </w:numPr>
               <w:spacing w:after="0" w:line="360" w:lineRule="auto"/>
             </w:pPr>
-            <w:bookmarkStart w:id="21" w:name="_Ref418606909"/>
+            <w:bookmarkStart w:id="24" w:name="_Ref418606909"/>
             <w:r>
               <w:t>Sieverts’ coefficient</w:t>
             </w:r>
-            <w:bookmarkEnd w:id="21"/>
+            <w:bookmarkEnd w:id="24"/>
           </w:p>
         </w:tc>
       </w:tr>
     </w:tbl>
     <w:p>
       <w:r>
+        <w:lastRenderedPageBreak/>
         <w:t>As it is known the vaporization is highly dependent on pressure and temperature. The vaporization curve is known as the temperature relationship of vaporization pressure at p</w:t>
       </w:r>
       <w:r>
@@ -8256,6 +8782,7 @@
       <w:pPr>
         <w:pStyle w:val="Heading2"/>
       </w:pPr>
+      <w:bookmarkStart w:id="25" w:name="_Toc215600992"/>
       <w:r>
         <w:t xml:space="preserve">Chemical substance </w:t>
       </w:r>
@@ -8265,6 +8792,7 @@
       <w:r>
         <w:t>definition</w:t>
       </w:r>
+      <w:bookmarkEnd w:id="25"/>
     </w:p>
     <w:p>
       <w:pPr>
@@ -8465,11 +8993,11 @@
               </w:numPr>
               <w:spacing w:after="0" w:line="240" w:lineRule="auto"/>
             </w:pPr>
-            <w:bookmarkStart w:id="22" w:name="_Ref196036395"/>
+            <w:bookmarkStart w:id="26" w:name="_Ref196036395"/>
             <w:r>
               <w:t>Molar heat capacity function</w:t>
             </w:r>
-            <w:bookmarkEnd w:id="22"/>
+            <w:bookmarkEnd w:id="26"/>
           </w:p>
         </w:tc>
       </w:tr>
@@ -9904,7 +10432,7 @@
               </w:numPr>
               <w:spacing w:after="0" w:line="240" w:lineRule="auto"/>
             </w:pPr>
-            <w:bookmarkStart w:id="23" w:name="_Ref206495327"/>
+            <w:bookmarkStart w:id="27" w:name="_Ref206495327"/>
             <w:r>
               <w:t>Relations between molar heat capacity</w:t>
             </w:r>
@@ -9914,7 +10442,7 @@
             <w:r>
               <w:t>molar enthalpy and molar entropy</w:t>
             </w:r>
-            <w:bookmarkEnd w:id="23"/>
+            <w:bookmarkEnd w:id="27"/>
             <w:r>
               <w:t xml:space="preserve"> </w:t>
             </w:r>
@@ -10226,7 +10754,7 @@
               <w:spacing w:after="0" w:line="240" w:lineRule="auto"/>
               <w:cnfStyle w:val="100000000000" w:firstRow="1" w:lastRow="0" w:firstColumn="0" w:lastColumn="0" w:oddVBand="0" w:evenVBand="0" w:oddHBand="0" w:evenHBand="0" w:firstRowFirstColumn="0" w:firstRowLastColumn="0" w:lastRowFirstColumn="0" w:lastRowLastColumn="0"/>
             </w:pPr>
-            <w:bookmarkStart w:id="24" w:name="_Ref196036416"/>
+            <w:bookmarkStart w:id="28" w:name="_Ref196036416"/>
             <w:r>
               <w:t>Enthalpy</w:t>
             </w:r>
@@ -10236,7 +10764,7 @@
             <w:r>
               <w:t>of formation</w:t>
             </w:r>
-            <w:bookmarkEnd w:id="24"/>
+            <w:bookmarkEnd w:id="28"/>
           </w:p>
         </w:tc>
       </w:tr>
@@ -10446,7 +10974,7 @@
                 <w:bCs/>
               </w:rPr>
             </w:pPr>
-            <w:bookmarkStart w:id="25" w:name="_Ref196036422"/>
+            <w:bookmarkStart w:id="29" w:name="_Ref196036422"/>
             <w:r>
               <w:rPr>
                 <w:b/>
@@ -10454,7 +10982,7 @@
               </w:rPr>
               <w:t>Standard entropy</w:t>
             </w:r>
-            <w:bookmarkEnd w:id="25"/>
+            <w:bookmarkEnd w:id="29"/>
           </w:p>
         </w:tc>
       </w:tr>
@@ -10931,7 +11459,7 @@
                 <w:bCs/>
               </w:rPr>
             </w:pPr>
-            <w:bookmarkStart w:id="26" w:name="_Ref196036437"/>
+            <w:bookmarkStart w:id="30" w:name="_Ref196036437"/>
             <w:r>
               <w:rPr>
                 <w:b/>
@@ -10939,7 +11467,7 @@
               </w:rPr>
               <w:t>Entropy of formation</w:t>
             </w:r>
-            <w:bookmarkEnd w:id="26"/>
+            <w:bookmarkEnd w:id="30"/>
           </w:p>
         </w:tc>
       </w:tr>
@@ -11579,6 +12107,7 @@
         <w:rPr>
           <w:rFonts w:eastAsiaTheme="minorEastAsia"/>
         </w:rPr>
+        <w:lastRenderedPageBreak/>
         <w:t xml:space="preserve">Combination of coefficients </w:t>
       </w:r>
       <m:oMath>
@@ -12108,7 +12637,7 @@
               </w:numPr>
               <w:spacing w:after="0" w:line="240" w:lineRule="auto"/>
             </w:pPr>
-            <w:bookmarkStart w:id="27" w:name="_Ref195998561"/>
+            <w:bookmarkStart w:id="31" w:name="_Ref195998561"/>
             <w:r>
               <w:t>Free molar entropy of formation at T</w:t>
             </w:r>
@@ -12130,7 +12659,7 @@
             <w:r>
               <w:t>=100kPa</w:t>
             </w:r>
-            <w:bookmarkEnd w:id="27"/>
+            <w:bookmarkEnd w:id="31"/>
           </w:p>
         </w:tc>
       </w:tr>
@@ -12913,8 +13442,8 @@
             <w:r>
               <w:t>Chemical potential of ideal gas</w:t>
             </w:r>
-            <w:bookmarkStart w:id="28" w:name="_Ref419592195"/>
-            <w:bookmarkEnd w:id="28"/>
+            <w:bookmarkStart w:id="32" w:name="_Ref419592195"/>
+            <w:bookmarkEnd w:id="32"/>
           </w:p>
         </w:tc>
       </w:tr>
@@ -14304,11 +14833,11 @@
               </w:numPr>
               <w:spacing w:after="0" w:line="240" w:lineRule="auto"/>
             </w:pPr>
-            <w:bookmarkStart w:id="29" w:name="_Ref196035299"/>
+            <w:bookmarkStart w:id="33" w:name="_Ref196035299"/>
             <w:r>
               <w:t>Chemical reaction example</w:t>
             </w:r>
-            <w:bookmarkEnd w:id="29"/>
+            <w:bookmarkEnd w:id="33"/>
             <w:r>
               <w:t xml:space="preserve"> </w:t>
             </w:r>
@@ -14418,6 +14947,7 @@
         <w:spacing w:after="0" w:line="240" w:lineRule="auto"/>
       </w:pPr>
       <w:r>
+        <w:lastRenderedPageBreak/>
         <w:t xml:space="preserve">These definitions can handle also </w:t>
       </w:r>
       <w:r>
@@ -14654,11 +15184,11 @@
               </w:numPr>
               <w:spacing w:after="0" w:line="240" w:lineRule="auto"/>
             </w:pPr>
-            <w:bookmarkStart w:id="30" w:name="_Ref196037488"/>
+            <w:bookmarkStart w:id="34" w:name="_Ref196037488"/>
             <w:r>
               <w:t>General electro-chemical process between multiple substances</w:t>
             </w:r>
-            <w:bookmarkEnd w:id="30"/>
+            <w:bookmarkEnd w:id="34"/>
           </w:p>
         </w:tc>
       </w:tr>
@@ -15108,14 +15638,14 @@
               </w:numPr>
               <w:spacing w:after="0" w:line="240" w:lineRule="auto"/>
             </w:pPr>
-            <w:bookmarkStart w:id="31" w:name="_Ref196036510"/>
+            <w:bookmarkStart w:id="35" w:name="_Ref196036510"/>
             <w:r>
               <w:t>S</w:t>
             </w:r>
             <w:r>
               <w:t>ubstances</w:t>
             </w:r>
-            <w:bookmarkEnd w:id="31"/>
+            <w:bookmarkEnd w:id="35"/>
             <w:r>
               <w:t xml:space="preserve"> definition from process</w:t>
             </w:r>
@@ -15151,10 +15681,12 @@
       <w:pPr>
         <w:pStyle w:val="Heading2"/>
       </w:pPr>
+      <w:bookmarkStart w:id="36" w:name="_Toc215600993"/>
       <w:r>
         <w:lastRenderedPageBreak/>
         <w:t>Chemical kinetics</w:t>
       </w:r>
+      <w:bookmarkEnd w:id="36"/>
     </w:p>
     <w:p>
       <w:pPr>
@@ -16998,11 +17530,11 @@
               </w:numPr>
               <w:spacing w:after="0" w:line="240" w:lineRule="auto"/>
             </w:pPr>
-            <w:bookmarkStart w:id="32" w:name="_Ref196864209"/>
+            <w:bookmarkStart w:id="37" w:name="_Ref196864209"/>
             <w:r>
               <w:t>Rate of process</w:t>
             </w:r>
-            <w:bookmarkEnd w:id="32"/>
+            <w:bookmarkEnd w:id="37"/>
           </w:p>
         </w:tc>
       </w:tr>
@@ -17950,7 +18482,7 @@
               <w:rPr>
                 <w:rFonts w:ascii="Cambria Math" w:hAnsi="Cambria Math"/>
               </w:rPr>
-              <m:t>-q</m:t>
+              <m:t>q</m:t>
             </m:r>
           </m:e>
           <m:sub>
@@ -18012,7 +18544,7 @@
                     <pic:cNvPicPr/>
                   </pic:nvPicPr>
                   <pic:blipFill>
-                    <a:blip r:embed="rId6"/>
+                    <a:blip r:embed="rId7"/>
                     <a:stretch>
                       <a:fillRect/>
                     </a:stretch>
@@ -19495,10 +20027,12 @@
       <w:pPr>
         <w:pStyle w:val="Heading2"/>
       </w:pPr>
+      <w:bookmarkStart w:id="38" w:name="_Toc215600994"/>
       <w:r>
         <w:lastRenderedPageBreak/>
         <w:t>Chemical inertia</w:t>
       </w:r>
+      <w:bookmarkEnd w:id="38"/>
     </w:p>
     <w:p/>
     <w:p>
@@ -20452,7 +20986,7 @@
               </w:numPr>
               <w:spacing w:after="0" w:line="240" w:lineRule="auto"/>
             </w:pPr>
-            <w:bookmarkStart w:id="33" w:name="_Ref195785357"/>
+            <w:bookmarkStart w:id="39" w:name="_Ref195785357"/>
             <w:r>
               <w:t xml:space="preserve">Molar force to accelerate </w:t>
             </w:r>
@@ -20462,7 +20996,7 @@
             <w:r>
               <w:t>particle</w:t>
             </w:r>
-            <w:bookmarkEnd w:id="33"/>
+            <w:bookmarkEnd w:id="39"/>
             <w:r>
               <w:t>s</w:t>
             </w:r>
@@ -20888,7 +21422,7 @@
       <w:r>
         <w:t xml:space="preserve">Definition: </w:t>
       </w:r>
-      <w:bookmarkStart w:id="34" w:name="_Hlk206490451"/>
+      <w:bookmarkStart w:id="40" w:name="_Hlk206490451"/>
       <w:r>
         <w:rPr>
           <w:rFonts w:eastAsiaTheme="minorEastAsia"/>
@@ -20913,7 +21447,7 @@
         </w:rPr>
         <w:t xml:space="preserve"> </w:t>
       </w:r>
-      <w:bookmarkEnd w:id="34"/>
+      <w:bookmarkEnd w:id="40"/>
       <w:r>
         <w:rPr>
           <w:rFonts w:eastAsiaTheme="minorEastAsia"/>
@@ -21775,7 +22309,7 @@
               </w:numPr>
               <w:spacing w:after="0" w:line="240" w:lineRule="auto"/>
             </w:pPr>
-            <w:bookmarkStart w:id="35" w:name="_Ref195785525"/>
+            <w:bookmarkStart w:id="41" w:name="_Ref195785525"/>
             <w:r>
               <w:t xml:space="preserve">from </w:t>
             </w:r>
@@ -21794,7 +22328,7 @@
             <w:r>
               <w:fldChar w:fldCharType="end"/>
             </w:r>
-            <w:bookmarkEnd w:id="35"/>
+            <w:bookmarkEnd w:id="41"/>
           </w:p>
         </w:tc>
       </w:tr>
@@ -22242,7 +22776,7 @@
               </w:numPr>
               <w:spacing w:after="0" w:line="240" w:lineRule="auto"/>
             </w:pPr>
-            <w:bookmarkStart w:id="36" w:name="_Ref206495055"/>
+            <w:bookmarkStart w:id="42" w:name="_Ref206495055"/>
             <w:r>
               <w:t xml:space="preserve">The same as </w:t>
             </w:r>
@@ -22261,7 +22795,7 @@
             <w:r>
               <w:fldChar w:fldCharType="end"/>
             </w:r>
-            <w:bookmarkEnd w:id="36"/>
+            <w:bookmarkEnd w:id="42"/>
           </w:p>
         </w:tc>
       </w:tr>
@@ -22461,13 +22995,7 @@
                   <w:rPr>
                     <w:rFonts w:ascii="Cambria Math" w:eastAsiaTheme="minorEastAsia" w:hAnsi="Cambria Math"/>
                   </w:rPr>
-                  <m:t>=0</m:t>
-                </m:r>
-                <m:r>
-                  <w:rPr>
-                    <w:rFonts w:ascii="Cambria Math" w:eastAsiaTheme="minorEastAsia" w:hAnsi="Cambria Math"/>
-                  </w:rPr>
-                  <m:t>,</m:t>
+                  <m:t>=0,</m:t>
                 </m:r>
               </m:oMath>
             </m:oMathPara>
@@ -23118,14 +23646,14 @@
               </w:numPr>
               <w:spacing w:after="0" w:line="240" w:lineRule="auto"/>
             </w:pPr>
-            <w:bookmarkStart w:id="37" w:name="_Ref206495849"/>
+            <w:bookmarkStart w:id="43" w:name="_Ref206495849"/>
             <w:r>
               <w:t>Mass and e</w:t>
             </w:r>
             <w:r>
               <w:t>nergy conservation laws</w:t>
             </w:r>
-            <w:bookmarkEnd w:id="37"/>
+            <w:bookmarkEnd w:id="43"/>
           </w:p>
         </w:tc>
       </w:tr>
@@ -23527,8 +24055,8 @@
               </w:numPr>
               <w:spacing w:after="0" w:line="240" w:lineRule="auto"/>
             </w:pPr>
-            <w:bookmarkStart w:id="38" w:name="_Ref215571396"/>
-            <w:bookmarkStart w:id="39" w:name="_Ref215571468"/>
+            <w:bookmarkStart w:id="44" w:name="_Ref215571468"/>
+            <w:bookmarkStart w:id="45" w:name="_Ref215571396"/>
             <w:r>
               <w:t xml:space="preserve">Chemical </w:t>
             </w:r>
@@ -23538,10 +24066,10 @@
             <w:r>
               <w:t>connections</w:t>
             </w:r>
-            <w:bookmarkEnd w:id="39"/>
+            <w:bookmarkEnd w:id="44"/>
           </w:p>
         </w:tc>
-        <w:bookmarkEnd w:id="38"/>
+        <w:bookmarkEnd w:id="45"/>
       </w:tr>
       <w:tr>
         <w:tc>
@@ -25839,13 +26367,7 @@
                           <w:rPr>
                             <w:rFonts w:ascii="Cambria Math" w:hAnsi="Cambria Math"/>
                           </w:rPr>
-                          <m:t>μ</m:t>
-                        </m:r>
-                        <m:r>
-                          <w:rPr>
-                            <w:rFonts w:ascii="Cambria Math" w:hAnsi="Cambria Math"/>
-                          </w:rPr>
-                          <m:t>-</m:t>
+                          <m:t>μ-</m:t>
                         </m:r>
                         <m:acc>
                           <m:accPr>
@@ -25861,13 +26383,7 @@
                               <w:rPr>
                                 <w:rFonts w:ascii="Cambria Math" w:hAnsi="Cambria Math"/>
                               </w:rPr>
-                              <m:t>μ</m:t>
-                            </m:r>
-                            <m:r>
-                              <w:rPr>
-                                <w:rFonts w:ascii="Cambria Math" w:hAnsi="Cambria Math"/>
-                              </w:rPr>
-                              <m:t xml:space="preserve">, </m:t>
+                              <m:t xml:space="preserve">μ, </m:t>
                             </m:r>
                           </m:e>
                         </m:acc>
@@ -25986,7 +26502,7 @@
               </w:numPr>
               <w:spacing w:after="0" w:line="240" w:lineRule="auto"/>
             </w:pPr>
-            <w:bookmarkStart w:id="40" w:name="_Ref215579873"/>
+            <w:bookmarkStart w:id="46" w:name="_Ref215579873"/>
             <w:r>
               <w:t>Boundary conditions for i</w:t>
             </w:r>
@@ -25996,7 +26512,7 @@
             <w:r>
               <w:t>l electro-chemical potential.</w:t>
             </w:r>
-            <w:bookmarkEnd w:id="40"/>
+            <w:bookmarkEnd w:id="46"/>
           </w:p>
         </w:tc>
       </w:tr>
@@ -26093,31 +26609,7 @@
                   <w:rPr>
                     <w:rFonts w:ascii="Cambria Math" w:hAnsi="Cambria Math"/>
                   </w:rPr>
-                  <m:t>der(</m:t>
-                </m:r>
-                <m:r>
-                  <w:rPr>
-                    <w:rFonts w:ascii="Cambria Math" w:hAnsi="Cambria Math"/>
-                  </w:rPr>
-                  <m:t>n</m:t>
-                </m:r>
-                <m:r>
-                  <w:rPr>
-                    <w:rFonts w:ascii="Cambria Math" w:hAnsi="Cambria Math"/>
-                  </w:rPr>
-                  <m:t>)</m:t>
-                </m:r>
-                <m:r>
-                  <w:rPr>
-                    <w:rFonts w:ascii="Cambria Math" w:hAnsi="Cambria Math"/>
-                  </w:rPr>
-                  <m:t>=</m:t>
-                </m:r>
-                <m:r>
-                  <w:rPr>
-                    <w:rFonts w:ascii="Cambria Math" w:hAnsi="Cambria Math"/>
-                  </w:rPr>
-                  <m:t>q</m:t>
+                  <m:t>der(n)=q</m:t>
                 </m:r>
               </m:oMath>
             </m:oMathPara>
@@ -26189,13 +26681,7 @@
                       <w:rPr>
                         <w:rFonts w:ascii="Cambria Math" w:eastAsiaTheme="minorEastAsia" w:hAnsi="Cambria Math"/>
                       </w:rPr>
-                      <m:t>n</m:t>
-                    </m:r>
-                    <m:r>
-                      <w:rPr>
-                        <w:rFonts w:ascii="Cambria Math" w:eastAsiaTheme="minorEastAsia" w:hAnsi="Cambria Math"/>
-                      </w:rPr>
-                      <m:t>∙</m:t>
+                      <m:t>n∙</m:t>
                     </m:r>
                     <m:r>
                       <w:rPr>
@@ -27797,7 +28283,6 @@
     <w:name w:val="Hyperlink"/>
     <w:basedOn w:val="DefaultParagraphFont"/>
     <w:uiPriority w:val="99"/>
-    <w:semiHidden/>
     <w:unhideWhenUsed/>
     <w:rsid w:val="00E952B5"/>
     <w:rPr>
@@ -27880,6 +28365,56 @@
         <w:shd w:val="clear" w:color="auto" w:fill="F2F2F2" w:themeFill="background1" w:themeFillShade="F2"/>
       </w:tcPr>
     </w:tblStylePr>
+  </w:style>
+  <w:style w:type="character" w:styleId="UnresolvedMention">
+    <w:name w:val="Unresolved Mention"/>
+    <w:basedOn w:val="DefaultParagraphFont"/>
+    <w:uiPriority w:val="99"/>
+    <w:semiHidden/>
+    <w:unhideWhenUsed/>
+    <w:rsid w:val="00975F50"/>
+    <w:rPr>
+      <w:color w:val="605E5C"/>
+      <w:shd w:val="clear" w:color="auto" w:fill="E1DFDD"/>
+    </w:rPr>
+  </w:style>
+  <w:style w:type="paragraph" w:styleId="TOCHeading">
+    <w:name w:val="TOC Heading"/>
+    <w:basedOn w:val="Heading1"/>
+    <w:next w:val="Normal"/>
+    <w:uiPriority w:val="39"/>
+    <w:unhideWhenUsed/>
+    <w:qFormat/>
+    <w:rsid w:val="00975F50"/>
+    <w:pPr>
+      <w:suppressAutoHyphens w:val="0"/>
+      <w:outlineLvl w:val="9"/>
+    </w:pPr>
+  </w:style>
+  <w:style w:type="paragraph" w:styleId="TOC1">
+    <w:name w:val="toc 1"/>
+    <w:basedOn w:val="Normal"/>
+    <w:next w:val="Normal"/>
+    <w:autoRedefine/>
+    <w:uiPriority w:val="39"/>
+    <w:unhideWhenUsed/>
+    <w:rsid w:val="00975F50"/>
+    <w:pPr>
+      <w:spacing w:after="100"/>
+    </w:pPr>
+  </w:style>
+  <w:style w:type="paragraph" w:styleId="TOC2">
+    <w:name w:val="toc 2"/>
+    <w:basedOn w:val="Normal"/>
+    <w:next w:val="Normal"/>
+    <w:autoRedefine/>
+    <w:uiPriority w:val="39"/>
+    <w:unhideWhenUsed/>
+    <w:rsid w:val="00975F50"/>
+    <w:pPr>
+      <w:spacing w:after="100"/>
+      <w:ind w:left="220"/>
+    </w:pPr>
   </w:style>
 </w:styles>
 </file>

</xml_diff>